<commit_message>
Added server and flow of data section
Added server and flow of data section for system architecture to
document. Details their purpose within the system architecture.
</commit_message>
<xml_diff>
--- a/Sipify_Documentation_Alpha.docx
+++ b/Sipify_Documentation_Alpha.docx
@@ -1202,7 +1202,6 @@
           <w:lang w:val="en-GB"/>
         </w:rPr>
       </w:pPr>
-      <w:proofErr w:type="spellStart"/>
       <w:r>
         <w:rPr>
           <w:rFonts w:ascii="Times New Roman" w:hAnsi="Times New Roman" w:cs="Times New Roman"/>
@@ -1210,17 +1209,7 @@
           <w:szCs w:val="20"/>
           <w:lang w:val="en-GB"/>
         </w:rPr>
-        <w:t>PubNub</w:t>
-      </w:r>
-      <w:proofErr w:type="spellEnd"/>
-      <w:r>
-        <w:rPr>
-          <w:rFonts w:ascii="Times New Roman" w:hAnsi="Times New Roman" w:cs="Times New Roman"/>
-          <w:sz w:val="20"/>
-          <w:szCs w:val="20"/>
-          <w:lang w:val="en-GB"/>
-        </w:rPr>
-        <w:t xml:space="preserve"> Communication…………………………………………………………………………….</w:t>
+        <w:t>PubNub Communication…………………………………………………………………………….</w:t>
       </w:r>
     </w:p>
     <w:p>
@@ -2161,32 +2150,97 @@
       <w:pPr>
         <w:pStyle w:val="ListParagraph"/>
         <w:ind w:left="420"/>
-        <w:jc w:val="center"/>
-        <w:rPr>
-          <w:rFonts w:ascii="Times New Roman" w:hAnsi="Times New Roman" w:cs="Times New Roman"/>
+        <w:rPr>
+          <w:rFonts w:ascii="Times New Roman" w:hAnsi="Times New Roman" w:cs="Times New Roman"/>
+          <w:b/>
+          <w:bCs/>
           <w:sz w:val="26"/>
           <w:szCs w:val="26"/>
           <w:lang w:val="en-GB"/>
         </w:rPr>
       </w:pPr>
-    </w:p>
-    <w:p>
-      <w:pPr>
-        <w:pStyle w:val="ListParagraph"/>
-        <w:ind w:left="420"/>
-        <w:jc w:val="center"/>
-        <w:rPr>
-          <w:rFonts w:ascii="Times New Roman" w:hAnsi="Times New Roman" w:cs="Times New Roman"/>
+      <w:r>
+        <w:rPr>
+          <w:rFonts w:ascii="Times New Roman" w:hAnsi="Times New Roman" w:cs="Times New Roman"/>
+          <w:b/>
+          <w:bCs/>
           <w:sz w:val="26"/>
           <w:szCs w:val="26"/>
           <w:lang w:val="en-GB"/>
         </w:rPr>
-      </w:pPr>
-    </w:p>
-    <w:p>
-      <w:pPr>
-        <w:pStyle w:val="ListParagraph"/>
+        <w:t>Ubuntu server</w:t>
+      </w:r>
+    </w:p>
+    <w:p>
+      <w:pPr>
+        <w:pStyle w:val="ListParagraph"/>
+        <w:spacing w:line="360" w:lineRule="auto"/>
         <w:ind w:left="420"/>
+        <w:rPr>
+          <w:rFonts w:ascii="Times New Roman" w:hAnsi="Times New Roman" w:cs="Times New Roman"/>
+          <w:sz w:val="24"/>
+          <w:szCs w:val="24"/>
+          <w:lang w:val="en-GB"/>
+        </w:rPr>
+      </w:pPr>
+      <w:r>
+        <w:rPr>
+          <w:rFonts w:ascii="Times New Roman" w:hAnsi="Times New Roman" w:cs="Times New Roman"/>
+          <w:sz w:val="24"/>
+          <w:szCs w:val="24"/>
+          <w:lang w:val="en-GB"/>
+        </w:rPr>
+        <w:t>Using AWS I created a t3 micro ubuntu instance to act as our web server for the project</w:t>
+      </w:r>
+      <w:r>
+        <w:rPr>
+          <w:rFonts w:ascii="Times New Roman" w:hAnsi="Times New Roman" w:cs="Times New Roman"/>
+          <w:sz w:val="24"/>
+          <w:szCs w:val="24"/>
+          <w:lang w:val="en-GB"/>
+        </w:rPr>
+        <w:t>.</w:t>
+      </w:r>
+    </w:p>
+    <w:p>
+      <w:pPr>
+        <w:pStyle w:val="ListParagraph"/>
+        <w:spacing w:line="360" w:lineRule="auto"/>
+        <w:ind w:left="420"/>
+        <w:rPr>
+          <w:rFonts w:ascii="Times New Roman" w:hAnsi="Times New Roman" w:cs="Times New Roman"/>
+          <w:sz w:val="24"/>
+          <w:szCs w:val="24"/>
+          <w:lang w:val="en-GB"/>
+        </w:rPr>
+      </w:pPr>
+      <w:r>
+        <w:rPr>
+          <w:rFonts w:ascii="Times New Roman" w:hAnsi="Times New Roman" w:cs="Times New Roman"/>
+          <w:sz w:val="24"/>
+          <w:szCs w:val="24"/>
+          <w:lang w:val="en-GB"/>
+        </w:rPr>
+        <w:t>This cloud server acted as our central connection for the various parts that controls this project. The server retrieves messages and data from the IoT device using pubnub as a means of connection. The server contacts the database for queries that need to be run on the database and returns the output to the front-end. It also acts as the front-end’s security, establishing a https connection with an SSL certificate thanks to certbot. It acts as a controller for the various web pages the user can access.</w:t>
+      </w:r>
+    </w:p>
+    <w:p>
+      <w:pPr>
+        <w:pStyle w:val="ListParagraph"/>
+        <w:ind w:left="420"/>
+        <w:jc w:val="center"/>
+        <w:rPr>
+          <w:rFonts w:ascii="Times New Roman" w:hAnsi="Times New Roman" w:cs="Times New Roman"/>
+          <w:sz w:val="26"/>
+          <w:szCs w:val="26"/>
+          <w:lang w:val="en-GB"/>
+        </w:rPr>
+      </w:pPr>
+    </w:p>
+    <w:p>
+      <w:pPr>
+        <w:pStyle w:val="ListParagraph"/>
+        <w:ind w:left="420"/>
         <w:jc w:val="center"/>
         <w:rPr>
           <w:rFonts w:ascii="Times New Roman" w:hAnsi="Times New Roman" w:cs="Times New Roman"/>
@@ -2198,7 +2252,12 @@
           <w:lang w:val="en-GB"/>
         </w:rPr>
       </w:pPr>
-      <w:r>
+    </w:p>
+    <w:p>
+      <w:pPr>
+        <w:pStyle w:val="ListParagraph"/>
+        <w:ind w:left="420"/>
+        <w:jc w:val="center"/>
         <w:rPr>
           <w:rFonts w:ascii="Times New Roman" w:hAnsi="Times New Roman" w:cs="Times New Roman"/>
           <w:b/>
@@ -2208,6 +2267,18 @@
           <w:u w:val="single"/>
           <w:lang w:val="en-GB"/>
         </w:rPr>
+      </w:pPr>
+      <w:r>
+        <w:rPr>
+          <w:rFonts w:ascii="Times New Roman" w:hAnsi="Times New Roman" w:cs="Times New Roman"/>
+          <w:b/>
+          <w:bCs/>
+          <w:sz w:val="28"/>
+          <w:szCs w:val="28"/>
+          <w:u w:val="single"/>
+          <w:lang w:val="en-GB"/>
+        </w:rPr>
+        <w:lastRenderedPageBreak/>
         <w:t xml:space="preserve">1.3 </w:t>
       </w:r>
       <w:r>
@@ -2340,7 +2411,6 @@
           <w:szCs w:val="24"/>
           <w:lang w:val="en-GB"/>
         </w:rPr>
-        <w:lastRenderedPageBreak/>
         <w:t xml:space="preserve"> Once the current temperature comes in from the server this will also be added to the drink status record. The current temperature will be read and compared against the minimum and maximum temperatures of the selected drink and a notification will be issued based on this. The updated drink status record will then be sent to the front end to be displayed on the barista mode page. The user will then be able to view the name of the selected drink, the current temperature and the corresponding notification. </w:t>
       </w:r>
     </w:p>
@@ -2425,32 +2495,205 @@
       <w:pPr>
         <w:pStyle w:val="ListParagraph"/>
         <w:ind w:left="420"/>
-        <w:jc w:val="center"/>
-        <w:rPr>
-          <w:rFonts w:ascii="Times New Roman" w:hAnsi="Times New Roman" w:cs="Times New Roman"/>
-          <w:sz w:val="28"/>
-          <w:szCs w:val="28"/>
-          <w:lang w:val="en-GB"/>
-        </w:rPr>
-      </w:pPr>
-    </w:p>
-    <w:p>
-      <w:pPr>
-        <w:pStyle w:val="ListParagraph"/>
+        <w:rPr>
+          <w:rFonts w:ascii="Times New Roman" w:hAnsi="Times New Roman" w:cs="Times New Roman"/>
+          <w:b/>
+          <w:bCs/>
+          <w:sz w:val="28"/>
+          <w:szCs w:val="28"/>
+          <w:lang w:val="en-GB"/>
+        </w:rPr>
+      </w:pPr>
+      <w:r>
+        <w:rPr>
+          <w:rFonts w:ascii="Times New Roman" w:hAnsi="Times New Roman" w:cs="Times New Roman"/>
+          <w:b/>
+          <w:bCs/>
+          <w:sz w:val="28"/>
+          <w:szCs w:val="28"/>
+          <w:lang w:val="en-GB"/>
+        </w:rPr>
+        <w:t>Traversal through the system</w:t>
+      </w:r>
+    </w:p>
+    <w:p>
+      <w:pPr>
+        <w:pStyle w:val="ListParagraph"/>
+        <w:spacing w:line="360" w:lineRule="auto"/>
         <w:ind w:left="420"/>
-        <w:jc w:val="center"/>
-        <w:rPr>
-          <w:rFonts w:ascii="Times New Roman" w:hAnsi="Times New Roman" w:cs="Times New Roman"/>
-          <w:sz w:val="28"/>
-          <w:szCs w:val="28"/>
-          <w:lang w:val="en-GB"/>
-        </w:rPr>
-      </w:pPr>
-    </w:p>
-    <w:p>
-      <w:pPr>
-        <w:pStyle w:val="ListParagraph"/>
+        <w:rPr>
+          <w:rFonts w:ascii="Times New Roman" w:hAnsi="Times New Roman" w:cs="Times New Roman"/>
+          <w:sz w:val="24"/>
+          <w:szCs w:val="24"/>
+          <w:lang w:val="en-GB"/>
+        </w:rPr>
+      </w:pPr>
+      <w:r>
+        <w:rPr>
+          <w:rFonts w:ascii="Times New Roman" w:hAnsi="Times New Roman" w:cs="Times New Roman"/>
+          <w:sz w:val="24"/>
+          <w:szCs w:val="24"/>
+          <w:lang w:val="en-GB"/>
+        </w:rPr>
+        <w:t>The data begins by being gathered by the light-dependent resistor and the temperature sensor. This data is stored on our Raspberry Pi, which publishes a message to our pubnub channel to begin sending the data. On our web server, we have subscribed to this pubnub channel to listen for messages being sent. Once the message is received, the server will determine if it is valid and begin the secure transfer of data from pubnub to the server.</w:t>
+      </w:r>
+      <w:r>
+        <w:rPr>
+          <w:rFonts w:ascii="Times New Roman" w:hAnsi="Times New Roman" w:cs="Times New Roman"/>
+          <w:sz w:val="24"/>
+          <w:szCs w:val="24"/>
+          <w:lang w:val="en-GB"/>
+        </w:rPr>
+        <w:t xml:space="preserve"> The server will then take this data and send it to the database to be stored. The project data is stored inside the server for deployment which creates our front-end</w:t>
+      </w:r>
+      <w:r>
+        <w:rPr>
+          <w:rFonts w:ascii="Times New Roman" w:hAnsi="Times New Roman" w:cs="Times New Roman"/>
+          <w:sz w:val="24"/>
+          <w:szCs w:val="24"/>
+          <w:lang w:val="en-GB"/>
+        </w:rPr>
+        <w:t xml:space="preserve"> and applies the </w:t>
+      </w:r>
+      <w:r>
+        <w:rPr>
+          <w:rFonts w:ascii="Times New Roman" w:hAnsi="Times New Roman" w:cs="Times New Roman"/>
+          <w:sz w:val="24"/>
+          <w:szCs w:val="24"/>
+          <w:lang w:val="en-GB"/>
+        </w:rPr>
+        <w:t>SSL</w:t>
+      </w:r>
+      <w:r>
+        <w:rPr>
+          <w:rFonts w:ascii="Times New Roman" w:hAnsi="Times New Roman" w:cs="Times New Roman"/>
+          <w:sz w:val="24"/>
+          <w:szCs w:val="24"/>
+          <w:lang w:val="en-GB"/>
+        </w:rPr>
+        <w:t xml:space="preserve"> certificate created using certbot for a secure user connection</w:t>
+      </w:r>
+      <w:r>
+        <w:rPr>
+          <w:rFonts w:ascii="Times New Roman" w:hAnsi="Times New Roman" w:cs="Times New Roman"/>
+          <w:sz w:val="24"/>
+          <w:szCs w:val="24"/>
+          <w:lang w:val="en-GB"/>
+        </w:rPr>
+        <w:t xml:space="preserve">. The database sends data to the front-end so that the user may select a drink. The user’s input is sent to the server through a POST request. The </w:t>
+      </w:r>
+      <w:r>
+        <w:rPr>
+          <w:rFonts w:ascii="Times New Roman" w:hAnsi="Times New Roman" w:cs="Times New Roman"/>
+          <w:sz w:val="24"/>
+          <w:szCs w:val="24"/>
+          <w:lang w:val="en-GB"/>
+        </w:rPr>
+        <w:t>server sends</w:t>
+      </w:r>
+      <w:r>
+        <w:rPr>
+          <w:rFonts w:ascii="Times New Roman" w:hAnsi="Times New Roman" w:cs="Times New Roman"/>
+          <w:sz w:val="24"/>
+          <w:szCs w:val="24"/>
+          <w:lang w:val="en-GB"/>
+        </w:rPr>
+        <w:t xml:space="preserve"> this data to the database and returns this data alongside the data received from the raspberry Pi, back to the front-end for viewing.</w:t>
+      </w:r>
+    </w:p>
+    <w:p>
+      <w:pPr>
+        <w:pStyle w:val="ListParagraph"/>
+        <w:spacing w:line="360" w:lineRule="auto"/>
         <w:ind w:left="420"/>
+        <w:rPr>
+          <w:rFonts w:ascii="Times New Roman" w:hAnsi="Times New Roman" w:cs="Times New Roman"/>
+          <w:sz w:val="24"/>
+          <w:szCs w:val="24"/>
+          <w:lang w:val="en-GB"/>
+        </w:rPr>
+      </w:pPr>
+      <w:r>
+        <w:rPr>
+          <w:rFonts w:ascii="Times New Roman" w:hAnsi="Times New Roman" w:cs="Times New Roman"/>
+          <w:sz w:val="24"/>
+          <w:szCs w:val="24"/>
+          <w:lang w:val="en-GB"/>
+        </w:rPr>
+        <w:t>At the same time as this</w:t>
+      </w:r>
+      <w:r>
+        <w:rPr>
+          <w:rFonts w:ascii="Times New Roman" w:hAnsi="Times New Roman" w:cs="Times New Roman"/>
+          <w:sz w:val="24"/>
+          <w:szCs w:val="24"/>
+          <w:lang w:val="en-GB"/>
+        </w:rPr>
+        <w:t>,</w:t>
+      </w:r>
+      <w:r>
+        <w:rPr>
+          <w:rFonts w:ascii="Times New Roman" w:hAnsi="Times New Roman" w:cs="Times New Roman"/>
+          <w:sz w:val="24"/>
+          <w:szCs w:val="24"/>
+          <w:lang w:val="en-GB"/>
+        </w:rPr>
+        <w:t xml:space="preserve"> the server sends a message to pubnub to be received from the raspberry pi. This data is then used to activate the appropriate LED to display the drink status to the user </w:t>
+      </w:r>
+      <w:r>
+        <w:rPr>
+          <w:rFonts w:ascii="Times New Roman" w:hAnsi="Times New Roman" w:cs="Times New Roman"/>
+          <w:sz w:val="24"/>
+          <w:szCs w:val="24"/>
+          <w:lang w:val="en-GB"/>
+        </w:rPr>
+        <w:t xml:space="preserve">from the </w:t>
+      </w:r>
+      <w:r>
+        <w:rPr>
+          <w:rFonts w:ascii="Times New Roman" w:hAnsi="Times New Roman" w:cs="Times New Roman"/>
+          <w:sz w:val="24"/>
+          <w:szCs w:val="24"/>
+          <w:lang w:val="en-GB"/>
+        </w:rPr>
+        <w:t xml:space="preserve">hardware </w:t>
+      </w:r>
+      <w:r>
+        <w:rPr>
+          <w:rFonts w:ascii="Times New Roman" w:hAnsi="Times New Roman" w:cs="Times New Roman"/>
+          <w:sz w:val="24"/>
+          <w:szCs w:val="24"/>
+          <w:lang w:val="en-GB"/>
+        </w:rPr>
+        <w:t>itself</w:t>
+      </w:r>
+      <w:r>
+        <w:rPr>
+          <w:rFonts w:ascii="Times New Roman" w:hAnsi="Times New Roman" w:cs="Times New Roman"/>
+          <w:sz w:val="24"/>
+          <w:szCs w:val="24"/>
+          <w:lang w:val="en-GB"/>
+        </w:rPr>
+        <w:t>.</w:t>
+      </w:r>
+    </w:p>
+    <w:p>
+      <w:pPr>
+        <w:pStyle w:val="ListParagraph"/>
+        <w:ind w:left="420"/>
+        <w:jc w:val="center"/>
+        <w:rPr>
+          <w:rFonts w:ascii="Times New Roman" w:hAnsi="Times New Roman" w:cs="Times New Roman"/>
+          <w:sz w:val="28"/>
+          <w:szCs w:val="28"/>
+          <w:lang w:val="en-GB"/>
+        </w:rPr>
+      </w:pPr>
+    </w:p>
+    <w:p>
+      <w:pPr>
+        <w:pStyle w:val="ListParagraph"/>
+        <w:ind w:left="420"/>
         <w:jc w:val="center"/>
         <w:rPr>
           <w:rFonts w:ascii="Times New Roman" w:hAnsi="Times New Roman" w:cs="Times New Roman"/>
@@ -2536,6 +2779,7 @@
           <w:u w:val="single"/>
           <w:lang w:val="en-GB"/>
         </w:rPr>
+        <w:lastRenderedPageBreak/>
         <w:t xml:space="preserve">1.6 </w:t>
       </w:r>
       <w:r>
@@ -2549,6 +2793,18 @@
           <w:lang w:val="en-GB"/>
         </w:rPr>
         <w:t>Fritzing sketch –</w:t>
+      </w:r>
+      <w:r>
+        <w:rPr>
+          <w:rFonts w:ascii="Times New Roman" w:hAnsi="Times New Roman" w:cs="Times New Roman"/>
+          <w:b/>
+          <w:bCs/>
+          <w:sz w:val="28"/>
+          <w:szCs w:val="28"/>
+          <w:u w:val="single"/>
+          <w:lang w:val="en-GB"/>
+        </w:rPr>
+        <w:t>Luke</w:t>
       </w:r>
     </w:p>
     <w:p>
@@ -3031,7 +3287,6 @@
           <w:u w:val="single"/>
           <w:lang w:val="en-GB"/>
         </w:rPr>
-        <w:lastRenderedPageBreak/>
         <w:t xml:space="preserve">2.5 </w:t>
       </w:r>
       <w:r>
@@ -3169,7 +3424,17 @@
           <w:szCs w:val="24"/>
           <w:lang w:val="en-GB"/>
         </w:rPr>
-        <w:t xml:space="preserve">To track coffee temperatures and issue notifications based on the current temperature, we firstly needed some data to compare the temperature against. I carried out some research to find out what exactly are the ideal coffee drinking temperatures, and most importantly discovering the minimum and maximum temperatures. The maximum temperature being the hottest temperature the coffee can be served at, and the minimum being the coldest. I also got some data about tea, as we would like the Smart Coaster to be used by everyone not only coffee drinkers. I created a csv file based on the drinks data and imported this into MongoDB Compass into my Sipify database. My aim was to find the temperature ranges based on the different coffee types and get the average drinking temperatures. I found the following websites </w:t>
+        <w:t xml:space="preserve">To track coffee temperatures and issue notifications based on the current temperature, we firstly needed some data to compare the temperature against. I carried out some research to find out what exactly are the ideal coffee drinking temperatures, and most importantly discovering the minimum and maximum temperatures. The maximum temperature being the hottest temperature the coffee can be served at, and the minimum being the coldest. I also got some data about tea, as we would like the Smart Coaster to be used by everyone </w:t>
+      </w:r>
+      <w:r>
+        <w:rPr>
+          <w:rFonts w:ascii="Times New Roman" w:hAnsi="Times New Roman" w:cs="Times New Roman"/>
+          <w:sz w:val="24"/>
+          <w:szCs w:val="24"/>
+          <w:lang w:val="en-GB"/>
+        </w:rPr>
+        <w:lastRenderedPageBreak/>
+        <w:t xml:space="preserve">not only coffee drinkers. I created a csv file based on the drinks data and imported this into MongoDB Compass into my Sipify database. My aim was to find the temperature ranges based on the different coffee types and get the average drinking temperatures. I found the following websites </w:t>
       </w:r>
       <w:r>
         <w:rPr>
@@ -3427,7 +3692,6 @@
           <w:szCs w:val="26"/>
           <w:lang w:val="en-GB"/>
         </w:rPr>
-        <w:lastRenderedPageBreak/>
         <w:drawing>
           <wp:inline distT="0" distB="0" distL="0" distR="0" wp14:anchorId="54B24ED9" wp14:editId="77611EFE">
             <wp:extent cx="2781300" cy="1630018"/>
@@ -3608,6 +3872,7 @@
           <w:szCs w:val="24"/>
           <w:lang w:val="en-GB"/>
         </w:rPr>
+        <w:lastRenderedPageBreak/>
         <w:drawing>
           <wp:anchor distT="0" distB="0" distL="114300" distR="114300" simplePos="0" relativeHeight="251659264" behindDoc="1" locked="0" layoutInCell="1" allowOverlap="1" wp14:anchorId="6CD8B9BA" wp14:editId="0140551B">
             <wp:simplePos x="0" y="0"/>
@@ -3930,7 +4195,6 @@
           <w:sz w:val="24"/>
           <w:szCs w:val="24"/>
         </w:rPr>
-        <w:lastRenderedPageBreak/>
         <w:t xml:space="preserve">By calling this function in the drinks selection route it will display a list of all the drink names as </w:t>
       </w:r>
       <w:r>
@@ -4055,7 +4319,17 @@
           <w:szCs w:val="24"/>
           <w:lang w:val="en-GB"/>
         </w:rPr>
-        <w:t>.  To get the notification I have compared the inputted temperature with the minimum and maximum temperatures. Within the function I am checking whether the selected drink matches any of the drinks that is in the drinks collection, the current temperature is then compared against the drinks minimum and maximum temperature ranges. If the drink is in the colder range, it will output the notification message associated with the cold status, it is the same for the hotter range the hot status notification will be outputted. The notification is passed in to the add drink status to be displayed to the user. </w:t>
+        <w:t xml:space="preserve">.  To get the notification I have compared the inputted temperature with the minimum and maximum temperatures. Within the function I am checking whether the selected drink matches any of the drinks that is in the drinks collection, the current temperature is then compared against the drinks minimum and </w:t>
+      </w:r>
+      <w:r>
+        <w:rPr>
+          <w:rFonts w:ascii="Times New Roman" w:hAnsi="Times New Roman" w:cs="Times New Roman"/>
+          <w:sz w:val="24"/>
+          <w:szCs w:val="24"/>
+          <w:lang w:val="en-GB"/>
+        </w:rPr>
+        <w:lastRenderedPageBreak/>
+        <w:t>maximum temperature ranges. If the drink is in the colder range, it will output the notification message associated with the cold status, it is the same for the hotter range the hot status notification will be outputted. The notification is passed in to the add drink status to be displayed to the user. </w:t>
       </w:r>
     </w:p>
     <w:p>
@@ -4639,7 +4913,6 @@
         </w:rPr>
         <w:t xml:space="preserve"> </w:t>
       </w:r>
-      <w:proofErr w:type="spellStart"/>
       <w:r>
         <w:rPr>
           <w:rFonts w:ascii="Times New Roman" w:hAnsi="Times New Roman" w:cs="Times New Roman"/>
@@ -4651,7 +4924,6 @@
         </w:rPr>
         <w:t>Pubnub</w:t>
       </w:r>
-      <w:proofErr w:type="spellEnd"/>
     </w:p>
     <w:p>
       <w:pPr>

</xml_diff>

<commit_message>
Added fritzing diagram to doc
This is the most up to date version of the coasters circuit. In
the next release it will contain a Pi Zero 2 instead
</commit_message>
<xml_diff>
--- a/Sipify_Documentation_Alpha.docx
+++ b/Sipify_Documentation_Alpha.docx
@@ -819,8 +819,19 @@
           <w:szCs w:val="20"/>
           <w:lang w:val="en-GB"/>
         </w:rPr>
-        <w:t>Database……………………………………………………………………………………………..</w:t>
-      </w:r>
+        <w:t>Database…………………………………………………………………………………………</w:t>
+      </w:r>
+      <w:proofErr w:type="gramStart"/>
+      <w:r>
+        <w:rPr>
+          <w:rFonts w:ascii="Times New Roman" w:hAnsi="Times New Roman" w:cs="Times New Roman"/>
+          <w:sz w:val="20"/>
+          <w:szCs w:val="20"/>
+          <w:lang w:val="en-GB"/>
+        </w:rPr>
+        <w:t>…..</w:t>
+      </w:r>
+      <w:proofErr w:type="gramEnd"/>
     </w:p>
     <w:p>
       <w:pPr>
@@ -1060,8 +1071,9 @@
           <w:szCs w:val="20"/>
           <w:lang w:val="en-GB"/>
         </w:rPr>
-        <w:t>…………………………………………………...………</w:t>
-      </w:r>
+        <w:t>…………………………………………………...……</w:t>
+      </w:r>
+      <w:proofErr w:type="gramStart"/>
       <w:r>
         <w:rPr>
           <w:rFonts w:ascii="Times New Roman" w:hAnsi="Times New Roman" w:cs="Times New Roman"/>
@@ -1069,8 +1081,18 @@
           <w:szCs w:val="20"/>
           <w:lang w:val="en-GB"/>
         </w:rPr>
+        <w:t>…</w:t>
+      </w:r>
+      <w:r>
+        <w:rPr>
+          <w:rFonts w:ascii="Times New Roman" w:hAnsi="Times New Roman" w:cs="Times New Roman"/>
+          <w:sz w:val="20"/>
+          <w:szCs w:val="20"/>
+          <w:lang w:val="en-GB"/>
+        </w:rPr>
         <w:t>..</w:t>
       </w:r>
+      <w:proofErr w:type="gramEnd"/>
     </w:p>
     <w:p>
       <w:pPr>
@@ -1132,8 +1154,19 @@
           <w:szCs w:val="20"/>
           <w:lang w:val="en-GB"/>
         </w:rPr>
-        <w:t>………..</w:t>
-      </w:r>
+        <w:t>……</w:t>
+      </w:r>
+      <w:proofErr w:type="gramStart"/>
+      <w:r>
+        <w:rPr>
+          <w:rFonts w:ascii="Times New Roman" w:hAnsi="Times New Roman" w:cs="Times New Roman"/>
+          <w:sz w:val="20"/>
+          <w:szCs w:val="20"/>
+          <w:lang w:val="en-GB"/>
+        </w:rPr>
+        <w:t>…..</w:t>
+      </w:r>
+      <w:proofErr w:type="gramEnd"/>
     </w:p>
     <w:p>
       <w:pPr>
@@ -1202,6 +1235,7 @@
           <w:lang w:val="en-GB"/>
         </w:rPr>
       </w:pPr>
+      <w:proofErr w:type="spellStart"/>
       <w:r>
         <w:rPr>
           <w:rFonts w:ascii="Times New Roman" w:hAnsi="Times New Roman" w:cs="Times New Roman"/>
@@ -1209,7 +1243,17 @@
           <w:szCs w:val="20"/>
           <w:lang w:val="en-GB"/>
         </w:rPr>
-        <w:t>PubNub Communication…………………………………………………………………………….</w:t>
+        <w:t>PubNub</w:t>
+      </w:r>
+      <w:proofErr w:type="spellEnd"/>
+      <w:r>
+        <w:rPr>
+          <w:rFonts w:ascii="Times New Roman" w:hAnsi="Times New Roman" w:cs="Times New Roman"/>
+          <w:sz w:val="20"/>
+          <w:szCs w:val="20"/>
+          <w:lang w:val="en-GB"/>
+        </w:rPr>
+        <w:t xml:space="preserve"> Communication…………………………………………………………………………….</w:t>
       </w:r>
     </w:p>
     <w:p>
@@ -1234,8 +1278,19 @@
           <w:szCs w:val="20"/>
           <w:lang w:val="en-GB"/>
         </w:rPr>
-        <w:t>Database……………………………………………………………………………………………..</w:t>
-      </w:r>
+        <w:t>Database…………………………………………………………………………………………</w:t>
+      </w:r>
+      <w:proofErr w:type="gramStart"/>
+      <w:r>
+        <w:rPr>
+          <w:rFonts w:ascii="Times New Roman" w:hAnsi="Times New Roman" w:cs="Times New Roman"/>
+          <w:sz w:val="20"/>
+          <w:szCs w:val="20"/>
+          <w:lang w:val="en-GB"/>
+        </w:rPr>
+        <w:t>…..</w:t>
+      </w:r>
+      <w:proofErr w:type="gramEnd"/>
     </w:p>
     <w:p>
       <w:pPr>
@@ -1259,8 +1314,19 @@
           <w:szCs w:val="20"/>
           <w:lang w:val="en-GB"/>
         </w:rPr>
-        <w:t>Security……………………………………………………………………….……………………..</w:t>
-      </w:r>
+        <w:t>Security……………………………………………………………………….…………………</w:t>
+      </w:r>
+      <w:proofErr w:type="gramStart"/>
+      <w:r>
+        <w:rPr>
+          <w:rFonts w:ascii="Times New Roman" w:hAnsi="Times New Roman" w:cs="Times New Roman"/>
+          <w:sz w:val="20"/>
+          <w:szCs w:val="20"/>
+          <w:lang w:val="en-GB"/>
+        </w:rPr>
+        <w:t>…..</w:t>
+      </w:r>
+      <w:proofErr w:type="gramEnd"/>
     </w:p>
     <w:p>
       <w:pPr>
@@ -1392,8 +1458,18 @@
           <w:sz w:val="20"/>
           <w:szCs w:val="20"/>
         </w:rPr>
-        <w:t xml:space="preserve"> Domain..</w:t>
-      </w:r>
+        <w:t xml:space="preserve"> </w:t>
+      </w:r>
+      <w:proofErr w:type="gramStart"/>
+      <w:r>
+        <w:rPr>
+          <w:rFonts w:ascii="Times New Roman" w:hAnsi="Times New Roman" w:cs="Times New Roman"/>
+          <w:sz w:val="20"/>
+          <w:szCs w:val="20"/>
+        </w:rPr>
+        <w:t>Domain..</w:t>
+      </w:r>
+      <w:proofErr w:type="gramEnd"/>
       <w:r>
         <w:rPr>
           <w:rFonts w:ascii="Times New Roman" w:hAnsi="Times New Roman" w:cs="Times New Roman"/>
@@ -1720,8 +1796,19 @@
           <w:szCs w:val="20"/>
           <w:lang w:val="en-GB"/>
         </w:rPr>
-        <w:t>……..</w:t>
-      </w:r>
+        <w:t>…</w:t>
+      </w:r>
+      <w:proofErr w:type="gramStart"/>
+      <w:r>
+        <w:rPr>
+          <w:rFonts w:ascii="Times New Roman" w:hAnsi="Times New Roman" w:cs="Times New Roman"/>
+          <w:sz w:val="20"/>
+          <w:szCs w:val="20"/>
+          <w:lang w:val="en-GB"/>
+        </w:rPr>
+        <w:t>…..</w:t>
+      </w:r>
+      <w:proofErr w:type="gramEnd"/>
       <w:r>
         <w:rPr>
           <w:rFonts w:ascii="Times New Roman" w:hAnsi="Times New Roman" w:cs="Times New Roman"/>
@@ -1754,8 +1841,19 @@
           <w:szCs w:val="20"/>
           <w:lang w:val="en-GB"/>
         </w:rPr>
-        <w:t>Access to communication channels………………………………………………………………..</w:t>
-      </w:r>
+        <w:t>Access to communication channels……………………………………………………………</w:t>
+      </w:r>
+      <w:proofErr w:type="gramStart"/>
+      <w:r>
+        <w:rPr>
+          <w:rFonts w:ascii="Times New Roman" w:hAnsi="Times New Roman" w:cs="Times New Roman"/>
+          <w:sz w:val="20"/>
+          <w:szCs w:val="20"/>
+          <w:lang w:val="en-GB"/>
+        </w:rPr>
+        <w:t>…..</w:t>
+      </w:r>
+      <w:proofErr w:type="gramEnd"/>
     </w:p>
     <w:p>
       <w:pPr>
@@ -1829,8 +1927,19 @@
           <w:szCs w:val="20"/>
           <w:lang w:val="en-GB"/>
         </w:rPr>
-        <w:t>Data In Transit……………………………………………………………………………………..</w:t>
-      </w:r>
+        <w:t>Data In Transit…………………………………………………………………………………</w:t>
+      </w:r>
+      <w:proofErr w:type="gramStart"/>
+      <w:r>
+        <w:rPr>
+          <w:rFonts w:ascii="Times New Roman" w:hAnsi="Times New Roman" w:cs="Times New Roman"/>
+          <w:sz w:val="20"/>
+          <w:szCs w:val="20"/>
+          <w:lang w:val="en-GB"/>
+        </w:rPr>
+        <w:t>…..</w:t>
+      </w:r>
+      <w:proofErr w:type="gramEnd"/>
     </w:p>
     <w:p>
       <w:pPr>
@@ -2221,7 +2330,47 @@
           <w:szCs w:val="24"/>
           <w:lang w:val="en-GB"/>
         </w:rPr>
-        <w:t>This cloud server acted as our central connection for the various parts that controls this project. The server retrieves messages and data from the IoT device using pubnub as a means of connection. The server contacts the database for queries that need to be run on the database and returns the output to the front-end. It also acts as the front-end’s security, establishing a https connection with an SSL certificate thanks to certbot. It acts as a controller for the various web pages the user can access.</w:t>
+        <w:t xml:space="preserve">This cloud server acted as our central connection for the various parts that controls this project. The server retrieves messages and data from the IoT device using </w:t>
+      </w:r>
+      <w:proofErr w:type="spellStart"/>
+      <w:r>
+        <w:rPr>
+          <w:rFonts w:ascii="Times New Roman" w:hAnsi="Times New Roman" w:cs="Times New Roman"/>
+          <w:sz w:val="24"/>
+          <w:szCs w:val="24"/>
+          <w:lang w:val="en-GB"/>
+        </w:rPr>
+        <w:t>pubnub</w:t>
+      </w:r>
+      <w:proofErr w:type="spellEnd"/>
+      <w:r>
+        <w:rPr>
+          <w:rFonts w:ascii="Times New Roman" w:hAnsi="Times New Roman" w:cs="Times New Roman"/>
+          <w:sz w:val="24"/>
+          <w:szCs w:val="24"/>
+          <w:lang w:val="en-GB"/>
+        </w:rPr>
+        <w:t xml:space="preserve"> as a means of connection. The server contacts the database for queries that need to be run on the database and returns the output to the front-end. It also acts as the front-end’s security, establishing a https connection with an SSL certificate thanks to </w:t>
+      </w:r>
+      <w:proofErr w:type="spellStart"/>
+      <w:r>
+        <w:rPr>
+          <w:rFonts w:ascii="Times New Roman" w:hAnsi="Times New Roman" w:cs="Times New Roman"/>
+          <w:sz w:val="24"/>
+          <w:szCs w:val="24"/>
+          <w:lang w:val="en-GB"/>
+        </w:rPr>
+        <w:t>certbot</w:t>
+      </w:r>
+      <w:proofErr w:type="spellEnd"/>
+      <w:r>
+        <w:rPr>
+          <w:rFonts w:ascii="Times New Roman" w:hAnsi="Times New Roman" w:cs="Times New Roman"/>
+          <w:sz w:val="24"/>
+          <w:szCs w:val="24"/>
+          <w:lang w:val="en-GB"/>
+        </w:rPr>
+        <w:t>. It acts as a controller for the various web pages the user can access.</w:t>
       </w:r>
     </w:p>
     <w:p>
@@ -2350,7 +2499,27 @@
           <w:szCs w:val="24"/>
           <w:lang w:val="en-GB"/>
         </w:rPr>
-        <w:t xml:space="preserve">Using MongoDB Atlas I created a drinks collection within the Sipify database.  The drinks data holds the drink name and temperature ranges. The drinks data is displayed on the front end using a post request from the server, the user will select a </w:t>
+        <w:t xml:space="preserve">Using MongoDB Atlas I created a drinks collection within the </w:t>
+      </w:r>
+      <w:proofErr w:type="spellStart"/>
+      <w:r>
+        <w:rPr>
+          <w:rFonts w:ascii="Times New Roman" w:hAnsi="Times New Roman" w:cs="Times New Roman"/>
+          <w:sz w:val="24"/>
+          <w:szCs w:val="24"/>
+          <w:lang w:val="en-GB"/>
+        </w:rPr>
+        <w:t>Sipify</w:t>
+      </w:r>
+      <w:proofErr w:type="spellEnd"/>
+      <w:r>
+        <w:rPr>
+          <w:rFonts w:ascii="Times New Roman" w:hAnsi="Times New Roman" w:cs="Times New Roman"/>
+          <w:sz w:val="24"/>
+          <w:szCs w:val="24"/>
+          <w:lang w:val="en-GB"/>
+        </w:rPr>
+        <w:t xml:space="preserve"> database.  The drinks data holds the drink name and temperature ranges. The drinks data is displayed on the front end using a post request from the server, the user will select a </w:t>
       </w:r>
       <w:r>
         <w:rPr>
@@ -2535,7 +2704,67 @@
           <w:szCs w:val="24"/>
           <w:lang w:val="en-GB"/>
         </w:rPr>
-        <w:t>The data begins by being gathered by the light-dependent resistor and the temperature sensor. This data is stored on our Raspberry Pi, which publishes a message to our pubnub channel to begin sending the data. On our web server, we have subscribed to this pubnub channel to listen for messages being sent. Once the message is received, the server will determine if it is valid and begin the secure transfer of data from pubnub to the server.</w:t>
+        <w:t xml:space="preserve">The data begins by being gathered by the light-dependent resistor and the temperature sensor. This data is stored on our Raspberry Pi, which publishes a message to our </w:t>
+      </w:r>
+      <w:proofErr w:type="spellStart"/>
+      <w:r>
+        <w:rPr>
+          <w:rFonts w:ascii="Times New Roman" w:hAnsi="Times New Roman" w:cs="Times New Roman"/>
+          <w:sz w:val="24"/>
+          <w:szCs w:val="24"/>
+          <w:lang w:val="en-GB"/>
+        </w:rPr>
+        <w:t>pubnub</w:t>
+      </w:r>
+      <w:proofErr w:type="spellEnd"/>
+      <w:r>
+        <w:rPr>
+          <w:rFonts w:ascii="Times New Roman" w:hAnsi="Times New Roman" w:cs="Times New Roman"/>
+          <w:sz w:val="24"/>
+          <w:szCs w:val="24"/>
+          <w:lang w:val="en-GB"/>
+        </w:rPr>
+        <w:t xml:space="preserve"> channel to begin sending the data. On our web server, we have subscribed to this </w:t>
+      </w:r>
+      <w:proofErr w:type="spellStart"/>
+      <w:r>
+        <w:rPr>
+          <w:rFonts w:ascii="Times New Roman" w:hAnsi="Times New Roman" w:cs="Times New Roman"/>
+          <w:sz w:val="24"/>
+          <w:szCs w:val="24"/>
+          <w:lang w:val="en-GB"/>
+        </w:rPr>
+        <w:t>pubnub</w:t>
+      </w:r>
+      <w:proofErr w:type="spellEnd"/>
+      <w:r>
+        <w:rPr>
+          <w:rFonts w:ascii="Times New Roman" w:hAnsi="Times New Roman" w:cs="Times New Roman"/>
+          <w:sz w:val="24"/>
+          <w:szCs w:val="24"/>
+          <w:lang w:val="en-GB"/>
+        </w:rPr>
+        <w:t xml:space="preserve"> channel to listen for messages being sent. Once the message is received, the server will determine if it is valid and begin the secure transfer of data from </w:t>
+      </w:r>
+      <w:proofErr w:type="spellStart"/>
+      <w:r>
+        <w:rPr>
+          <w:rFonts w:ascii="Times New Roman" w:hAnsi="Times New Roman" w:cs="Times New Roman"/>
+          <w:sz w:val="24"/>
+          <w:szCs w:val="24"/>
+          <w:lang w:val="en-GB"/>
+        </w:rPr>
+        <w:t>pubnub</w:t>
+      </w:r>
+      <w:proofErr w:type="spellEnd"/>
+      <w:r>
+        <w:rPr>
+          <w:rFonts w:ascii="Times New Roman" w:hAnsi="Times New Roman" w:cs="Times New Roman"/>
+          <w:sz w:val="24"/>
+          <w:szCs w:val="24"/>
+          <w:lang w:val="en-GB"/>
+        </w:rPr>
+        <w:t xml:space="preserve"> to the server.</w:t>
       </w:r>
       <w:r>
         <w:rPr>
@@ -2571,7 +2800,27 @@
           <w:szCs w:val="24"/>
           <w:lang w:val="en-GB"/>
         </w:rPr>
-        <w:t xml:space="preserve"> certificate created using certbot for a secure user connection</w:t>
+        <w:t xml:space="preserve"> certificate created using </w:t>
+      </w:r>
+      <w:proofErr w:type="spellStart"/>
+      <w:r>
+        <w:rPr>
+          <w:rFonts w:ascii="Times New Roman" w:hAnsi="Times New Roman" w:cs="Times New Roman"/>
+          <w:sz w:val="24"/>
+          <w:szCs w:val="24"/>
+          <w:lang w:val="en-GB"/>
+        </w:rPr>
+        <w:t>certbot</w:t>
+      </w:r>
+      <w:proofErr w:type="spellEnd"/>
+      <w:r>
+        <w:rPr>
+          <w:rFonts w:ascii="Times New Roman" w:hAnsi="Times New Roman" w:cs="Times New Roman"/>
+          <w:sz w:val="24"/>
+          <w:szCs w:val="24"/>
+          <w:lang w:val="en-GB"/>
+        </w:rPr>
+        <w:t xml:space="preserve"> for a secure user connection</w:t>
       </w:r>
       <w:r>
         <w:rPr>
@@ -2638,7 +2887,27 @@
           <w:szCs w:val="24"/>
           <w:lang w:val="en-GB"/>
         </w:rPr>
-        <w:t xml:space="preserve"> the server sends a message to pubnub to be received from the raspberry pi. This data is then used to activate the appropriate LED to display the drink status to the user </w:t>
+        <w:t xml:space="preserve"> the server sends a message to </w:t>
+      </w:r>
+      <w:proofErr w:type="spellStart"/>
+      <w:r>
+        <w:rPr>
+          <w:rFonts w:ascii="Times New Roman" w:hAnsi="Times New Roman" w:cs="Times New Roman"/>
+          <w:sz w:val="24"/>
+          <w:szCs w:val="24"/>
+          <w:lang w:val="en-GB"/>
+        </w:rPr>
+        <w:t>pubnub</w:t>
+      </w:r>
+      <w:proofErr w:type="spellEnd"/>
+      <w:r>
+        <w:rPr>
+          <w:rFonts w:ascii="Times New Roman" w:hAnsi="Times New Roman" w:cs="Times New Roman"/>
+          <w:sz w:val="24"/>
+          <w:szCs w:val="24"/>
+          <w:lang w:val="en-GB"/>
+        </w:rPr>
+        <w:t xml:space="preserve"> to be received from the raspberry pi. This data is then used to activate the appropriate LED to display the drink status to the user </w:t>
       </w:r>
       <w:r>
         <w:rPr>
@@ -2837,60 +3106,131 @@
           <w:lang w:val="en-GB"/>
         </w:rPr>
       </w:pPr>
-    </w:p>
-    <w:p>
-      <w:pPr>
-        <w:jc w:val="center"/>
-        <w:rPr>
-          <w:rFonts w:ascii="Times New Roman" w:hAnsi="Times New Roman" w:cs="Times New Roman"/>
-          <w:sz w:val="28"/>
-          <w:szCs w:val="28"/>
-          <w:lang w:val="en-GB"/>
-        </w:rPr>
-      </w:pPr>
-    </w:p>
-    <w:p>
-      <w:pPr>
-        <w:jc w:val="center"/>
-        <w:rPr>
-          <w:rFonts w:ascii="Times New Roman" w:hAnsi="Times New Roman" w:cs="Times New Roman"/>
-          <w:sz w:val="28"/>
-          <w:szCs w:val="28"/>
-          <w:lang w:val="en-GB"/>
-        </w:rPr>
-      </w:pPr>
-    </w:p>
-    <w:p>
-      <w:pPr>
-        <w:rPr>
-          <w:rFonts w:ascii="Times New Roman" w:hAnsi="Times New Roman" w:cs="Times New Roman"/>
-          <w:sz w:val="28"/>
-          <w:szCs w:val="28"/>
-          <w:lang w:val="en-GB"/>
-        </w:rPr>
-      </w:pPr>
-    </w:p>
-    <w:p>
-      <w:pPr>
-        <w:jc w:val="center"/>
-        <w:rPr>
-          <w:rFonts w:ascii="Times New Roman" w:hAnsi="Times New Roman" w:cs="Times New Roman"/>
-          <w:b/>
-          <w:bCs/>
-          <w:sz w:val="28"/>
-          <w:szCs w:val="28"/>
-          <w:lang w:val="en-GB"/>
-        </w:rPr>
-      </w:pPr>
-      <w:r>
-        <w:rPr>
-          <w:rFonts w:ascii="Times New Roman" w:hAnsi="Times New Roman" w:cs="Times New Roman"/>
-          <w:b/>
-          <w:bCs/>
-          <w:sz w:val="28"/>
-          <w:szCs w:val="28"/>
-          <w:lang w:val="en-GB"/>
-        </w:rPr>
+      <w:r>
+        <w:rPr>
+          <w:rFonts w:ascii="Times New Roman" w:hAnsi="Times New Roman" w:cs="Times New Roman"/>
+          <w:noProof/>
+          <w:sz w:val="28"/>
+          <w:szCs w:val="28"/>
+          <w:lang w:val="en-GB"/>
+        </w:rPr>
+        <w:drawing>
+          <wp:inline distT="0" distB="0" distL="0" distR="0" wp14:anchorId="2E1C9AC0" wp14:editId="6E7D45FA">
+            <wp:extent cx="5731510" cy="6037580"/>
+            <wp:effectExtent l="0" t="0" r="0" b="0"/>
+            <wp:docPr id="1997378059" name="Picture 1"/>
+            <wp:cNvGraphicFramePr>
+              <a:graphicFrameLocks xmlns:a="http://schemas.openxmlformats.org/drawingml/2006/main" noChangeAspect="1"/>
+            </wp:cNvGraphicFramePr>
+            <a:graphic xmlns:a="http://schemas.openxmlformats.org/drawingml/2006/main">
+              <a:graphicData uri="http://schemas.openxmlformats.org/drawingml/2006/picture">
+                <pic:pic xmlns:pic="http://schemas.openxmlformats.org/drawingml/2006/picture">
+                  <pic:nvPicPr>
+                    <pic:cNvPr id="1997378059" name="Picture 1997378059"/>
+                    <pic:cNvPicPr/>
+                  </pic:nvPicPr>
+                  <pic:blipFill>
+                    <a:blip r:embed="rId10"/>
+                    <a:stretch>
+                      <a:fillRect/>
+                    </a:stretch>
+                  </pic:blipFill>
+                  <pic:spPr>
+                    <a:xfrm>
+                      <a:off x="0" y="0"/>
+                      <a:ext cx="5731510" cy="6037580"/>
+                    </a:xfrm>
+                    <a:prstGeom prst="rect">
+                      <a:avLst/>
+                    </a:prstGeom>
+                  </pic:spPr>
+                </pic:pic>
+              </a:graphicData>
+            </a:graphic>
+          </wp:inline>
+        </w:drawing>
+      </w:r>
+    </w:p>
+    <w:p>
+      <w:pPr>
+        <w:jc w:val="center"/>
+        <w:rPr>
+          <w:rFonts w:ascii="Times New Roman" w:hAnsi="Times New Roman" w:cs="Times New Roman"/>
+          <w:sz w:val="28"/>
+          <w:szCs w:val="28"/>
+          <w:lang w:val="en-GB"/>
+        </w:rPr>
+      </w:pPr>
+    </w:p>
+    <w:p>
+      <w:pPr>
+        <w:jc w:val="center"/>
+        <w:rPr>
+          <w:rFonts w:ascii="Times New Roman" w:hAnsi="Times New Roman" w:cs="Times New Roman"/>
+          <w:sz w:val="28"/>
+          <w:szCs w:val="28"/>
+          <w:lang w:val="en-GB"/>
+        </w:rPr>
+      </w:pPr>
+    </w:p>
+    <w:p>
+      <w:pPr>
+        <w:rPr>
+          <w:rFonts w:ascii="Times New Roman" w:hAnsi="Times New Roman" w:cs="Times New Roman"/>
+          <w:sz w:val="28"/>
+          <w:szCs w:val="28"/>
+          <w:lang w:val="en-GB"/>
+        </w:rPr>
+      </w:pPr>
+    </w:p>
+    <w:p>
+      <w:pPr>
+        <w:jc w:val="center"/>
+        <w:rPr>
+          <w:rFonts w:ascii="Times New Roman" w:hAnsi="Times New Roman" w:cs="Times New Roman"/>
+          <w:b/>
+          <w:bCs/>
+          <w:sz w:val="28"/>
+          <w:szCs w:val="28"/>
+          <w:lang w:val="en-GB"/>
+        </w:rPr>
+      </w:pPr>
+    </w:p>
+    <w:p>
+      <w:pPr>
+        <w:jc w:val="center"/>
+        <w:rPr>
+          <w:rFonts w:ascii="Times New Roman" w:hAnsi="Times New Roman" w:cs="Times New Roman"/>
+          <w:b/>
+          <w:bCs/>
+          <w:sz w:val="28"/>
+          <w:szCs w:val="28"/>
+          <w:lang w:val="en-GB"/>
+        </w:rPr>
+      </w:pPr>
+    </w:p>
+    <w:p>
+      <w:pPr>
+        <w:jc w:val="center"/>
+        <w:rPr>
+          <w:rFonts w:ascii="Times New Roman" w:hAnsi="Times New Roman" w:cs="Times New Roman"/>
+          <w:b/>
+          <w:bCs/>
+          <w:sz w:val="28"/>
+          <w:szCs w:val="28"/>
+          <w:lang w:val="en-GB"/>
+        </w:rPr>
+      </w:pPr>
+      <w:r>
+        <w:rPr>
+          <w:rFonts w:ascii="Times New Roman" w:hAnsi="Times New Roman" w:cs="Times New Roman"/>
+          <w:b/>
+          <w:bCs/>
+          <w:sz w:val="28"/>
+          <w:szCs w:val="28"/>
+          <w:lang w:val="en-GB"/>
+        </w:rPr>
+        <w:lastRenderedPageBreak/>
         <w:t>2.</w:t>
       </w:r>
       <w:r>
@@ -3187,6 +3527,7 @@
         </w:rPr>
         <w:t xml:space="preserve">2.4 </w:t>
       </w:r>
+      <w:proofErr w:type="spellStart"/>
       <w:r>
         <w:rPr>
           <w:rFonts w:ascii="Times New Roman" w:hAnsi="Times New Roman" w:cs="Times New Roman"/>
@@ -3221,7 +3562,20 @@
           <w:u w:val="single"/>
           <w:lang w:val="en-GB"/>
         </w:rPr>
-        <w:t xml:space="preserve">ub communication </w:t>
+        <w:t>ub</w:t>
+      </w:r>
+      <w:proofErr w:type="spellEnd"/>
+      <w:r>
+        <w:rPr>
+          <w:rFonts w:ascii="Times New Roman" w:hAnsi="Times New Roman" w:cs="Times New Roman"/>
+          <w:b/>
+          <w:bCs/>
+          <w:sz w:val="28"/>
+          <w:szCs w:val="28"/>
+          <w:u w:val="single"/>
+          <w:lang w:val="en-GB"/>
+        </w:rPr>
+        <w:t xml:space="preserve"> communication </w:t>
       </w:r>
       <w:r>
         <w:rPr>
@@ -3370,7 +3724,27 @@
           <w:szCs w:val="24"/>
           <w:lang w:val="en-GB"/>
         </w:rPr>
-        <w:t xml:space="preserve">For the database aspect of the project, I started off with creating a local database using MongoDB Compass. I created a database called Sipify, with three collections inside. I gathered coffee temperature data and created a dataset based off my </w:t>
+        <w:t xml:space="preserve">For the database aspect of the project, I started off with creating a local database using MongoDB Compass. I created a database called </w:t>
+      </w:r>
+      <w:proofErr w:type="spellStart"/>
+      <w:r>
+        <w:rPr>
+          <w:rFonts w:ascii="Times New Roman" w:hAnsi="Times New Roman" w:cs="Times New Roman"/>
+          <w:sz w:val="24"/>
+          <w:szCs w:val="24"/>
+          <w:lang w:val="en-GB"/>
+        </w:rPr>
+        <w:t>Sipify</w:t>
+      </w:r>
+      <w:proofErr w:type="spellEnd"/>
+      <w:r>
+        <w:rPr>
+          <w:rFonts w:ascii="Times New Roman" w:hAnsi="Times New Roman" w:cs="Times New Roman"/>
+          <w:sz w:val="24"/>
+          <w:szCs w:val="24"/>
+          <w:lang w:val="en-GB"/>
+        </w:rPr>
+        <w:t xml:space="preserve">, with three collections inside. I gathered coffee temperature data and created a dataset based off my </w:t>
       </w:r>
       <w:r>
         <w:rPr>
@@ -3424,17 +3798,27 @@
           <w:szCs w:val="24"/>
           <w:lang w:val="en-GB"/>
         </w:rPr>
-        <w:t xml:space="preserve">To track coffee temperatures and issue notifications based on the current temperature, we firstly needed some data to compare the temperature against. I carried out some research to find out what exactly are the ideal coffee drinking temperatures, and most importantly discovering the minimum and maximum temperatures. The maximum temperature being the hottest temperature the coffee can be served at, and the minimum being the coldest. I also got some data about tea, as we would like the Smart Coaster to be used by everyone </w:t>
-      </w:r>
-      <w:r>
-        <w:rPr>
-          <w:rFonts w:ascii="Times New Roman" w:hAnsi="Times New Roman" w:cs="Times New Roman"/>
-          <w:sz w:val="24"/>
-          <w:szCs w:val="24"/>
-          <w:lang w:val="en-GB"/>
-        </w:rPr>
-        <w:lastRenderedPageBreak/>
-        <w:t xml:space="preserve">not only coffee drinkers. I created a csv file based on the drinks data and imported this into MongoDB Compass into my Sipify database. My aim was to find the temperature ranges based on the different coffee types and get the average drinking temperatures. I found the following websites </w:t>
+        <w:t xml:space="preserve">To track coffee temperatures and issue notifications based on the current temperature, we firstly needed some data to compare the temperature against. I carried out some research to find out what exactly are the ideal coffee drinking temperatures, and most importantly discovering the minimum and maximum temperatures. The maximum temperature being the hottest temperature the coffee can be served at, and the minimum being the coldest. I also got some data about tea, as we would like the Smart Coaster to be used by everyone not only coffee drinkers. I created a csv file based on the drinks data and imported this into MongoDB Compass into my </w:t>
+      </w:r>
+      <w:proofErr w:type="spellStart"/>
+      <w:r>
+        <w:rPr>
+          <w:rFonts w:ascii="Times New Roman" w:hAnsi="Times New Roman" w:cs="Times New Roman"/>
+          <w:sz w:val="24"/>
+          <w:szCs w:val="24"/>
+          <w:lang w:val="en-GB"/>
+        </w:rPr>
+        <w:t>Sipify</w:t>
+      </w:r>
+      <w:proofErr w:type="spellEnd"/>
+      <w:r>
+        <w:rPr>
+          <w:rFonts w:ascii="Times New Roman" w:hAnsi="Times New Roman" w:cs="Times New Roman"/>
+          <w:sz w:val="24"/>
+          <w:szCs w:val="24"/>
+          <w:lang w:val="en-GB"/>
+        </w:rPr>
+        <w:t xml:space="preserve"> database. My aim was to find the temperature ranges based on the different coffee types and get the average drinking temperatures. I found the following websites </w:t>
       </w:r>
       <w:r>
         <w:rPr>
@@ -3467,7 +3851,7 @@
           <w:lang w:val="en-GB"/>
         </w:rPr>
       </w:pPr>
-      <w:hyperlink r:id="rId10" w:history="1">
+      <w:hyperlink r:id="rId11" w:history="1">
         <w:r>
           <w:rPr>
             <w:rStyle w:val="Hyperlink"/>
@@ -3492,7 +3876,7 @@
           <w:lang w:val="en-GB"/>
         </w:rPr>
       </w:pPr>
-      <w:hyperlink r:id="rId11" w:history="1">
+      <w:hyperlink r:id="rId12" w:history="1">
         <w:r>
           <w:rPr>
             <w:rStyle w:val="Hyperlink"/>
@@ -3517,7 +3901,7 @@
           <w:lang w:val="en-GB"/>
         </w:rPr>
       </w:pPr>
-      <w:hyperlink r:id="rId12" w:history="1">
+      <w:hyperlink r:id="rId13" w:history="1">
         <w:r>
           <w:rPr>
             <w:rStyle w:val="Hyperlink"/>
@@ -3564,6 +3948,7 @@
           <w:szCs w:val="28"/>
           <w:lang w:val="en-GB"/>
         </w:rPr>
+        <w:lastRenderedPageBreak/>
         <w:t>Drinks Data:</w:t>
       </w:r>
     </w:p>
@@ -3602,7 +3987,7 @@
                     <pic:cNvPicPr/>
                   </pic:nvPicPr>
                   <pic:blipFill rotWithShape="1">
-                    <a:blip r:embed="rId13">
+                    <a:blip r:embed="rId14">
                       <a:extLst>
                         <a:ext uri="{28A0092B-C50C-407E-A947-70E740481C1C}">
                           <a14:useLocalDpi xmlns:a14="http://schemas.microsoft.com/office/drawing/2010/main" val="0"/>
@@ -3708,7 +4093,7 @@
                     <pic:cNvPicPr/>
                   </pic:nvPicPr>
                   <pic:blipFill rotWithShape="1">
-                    <a:blip r:embed="rId14">
+                    <a:blip r:embed="rId15">
                       <a:extLst>
                         <a:ext uri="{28A0092B-C50C-407E-A947-70E740481C1C}">
                           <a14:useLocalDpi xmlns:a14="http://schemas.microsoft.com/office/drawing/2010/main" val="0"/>
@@ -3872,7 +4257,6 @@
           <w:szCs w:val="24"/>
           <w:lang w:val="en-GB"/>
         </w:rPr>
-        <w:lastRenderedPageBreak/>
         <w:drawing>
           <wp:anchor distT="0" distB="0" distL="114300" distR="114300" simplePos="0" relativeHeight="251659264" behindDoc="1" locked="0" layoutInCell="1" allowOverlap="1" wp14:anchorId="6CD8B9BA" wp14:editId="0140551B">
             <wp:simplePos x="0" y="0"/>
@@ -3905,7 +4289,7 @@
                     <pic:cNvPicPr/>
                   </pic:nvPicPr>
                   <pic:blipFill rotWithShape="1">
-                    <a:blip r:embed="rId15">
+                    <a:blip r:embed="rId16">
                       <a:extLst>
                         <a:ext uri="{28A0092B-C50C-407E-A947-70E740481C1C}">
                           <a14:useLocalDpi xmlns:a14="http://schemas.microsoft.com/office/drawing/2010/main" val="0"/>
@@ -4029,7 +4413,16 @@
           <w:sz w:val="24"/>
           <w:szCs w:val="24"/>
         </w:rPr>
-        <w:t>For the drink status I first used sample data to test the displaying of data, the idea of the drink status collection is to hold all data related to the drink the user has set on the coaster. </w:t>
+        <w:t xml:space="preserve">For the drink status I first used sample data to test the displaying of data, the idea of the drink status collection is to hold all data related to the drink the user </w:t>
+      </w:r>
+      <w:r>
+        <w:rPr>
+          <w:rFonts w:ascii="Times New Roman" w:hAnsi="Times New Roman" w:cs="Times New Roman"/>
+          <w:sz w:val="24"/>
+          <w:szCs w:val="24"/>
+        </w:rPr>
+        <w:lastRenderedPageBreak/>
+        <w:t>has set on the coaster. </w:t>
       </w:r>
       <w:r>
         <w:rPr>
@@ -4095,6 +4488,7 @@
         </w:rPr>
         <w:t xml:space="preserve">I created a cluster on MongoDB Atlas called </w:t>
       </w:r>
+      <w:proofErr w:type="spellStart"/>
       <w:r>
         <w:rPr>
           <w:rFonts w:ascii="Times New Roman" w:hAnsi="Times New Roman" w:cs="Times New Roman"/>
@@ -4109,7 +4503,16 @@
           <w:sz w:val="24"/>
           <w:szCs w:val="24"/>
         </w:rPr>
-        <w:t xml:space="preserve">ipify-mongodb, within the cluster I have three collections similarly to MongoDB Compass, I added the data for each collection </w:t>
+        <w:t>ipify-mongodb</w:t>
+      </w:r>
+      <w:proofErr w:type="spellEnd"/>
+      <w:r>
+        <w:rPr>
+          <w:rFonts w:ascii="Times New Roman" w:hAnsi="Times New Roman" w:cs="Times New Roman"/>
+          <w:sz w:val="24"/>
+          <w:szCs w:val="24"/>
+        </w:rPr>
+        <w:t xml:space="preserve">, within the cluster I have three collections similarly to MongoDB Compass, I added the data for each collection </w:t>
       </w:r>
     </w:p>
     <w:p>
@@ -4319,17 +4722,7 @@
           <w:szCs w:val="24"/>
           <w:lang w:val="en-GB"/>
         </w:rPr>
-        <w:t xml:space="preserve">.  To get the notification I have compared the inputted temperature with the minimum and maximum temperatures. Within the function I am checking whether the selected drink matches any of the drinks that is in the drinks collection, the current temperature is then compared against the drinks minimum and </w:t>
-      </w:r>
-      <w:r>
-        <w:rPr>
-          <w:rFonts w:ascii="Times New Roman" w:hAnsi="Times New Roman" w:cs="Times New Roman"/>
-          <w:sz w:val="24"/>
-          <w:szCs w:val="24"/>
-          <w:lang w:val="en-GB"/>
-        </w:rPr>
-        <w:lastRenderedPageBreak/>
-        <w:t>maximum temperature ranges. If the drink is in the colder range, it will output the notification message associated with the cold status, it is the same for the hotter range the hot status notification will be outputted. The notification is passed in to the add drink status to be displayed to the user. </w:t>
+        <w:t>.  To get the notification I have compared the inputted temperature with the minimum and maximum temperatures. Within the function I am checking whether the selected drink matches any of the drinks that is in the drinks collection, the current temperature is then compared against the drinks minimum and maximum temperature ranges. If the drink is in the colder range, it will output the notification message associated with the cold status, it is the same for the hotter range the hot status notification will be outputted. The notification is passed in to the add drink status to be displayed to the user. </w:t>
       </w:r>
     </w:p>
     <w:p>
@@ -4476,6 +4869,7 @@
           <w:szCs w:val="28"/>
           <w:lang w:val="en-GB"/>
         </w:rPr>
+        <w:lastRenderedPageBreak/>
         <w:t>3.</w:t>
       </w:r>
       <w:r>
@@ -4900,6 +5294,7 @@
           <w:szCs w:val="32"/>
           <w:lang w:val="en-GB"/>
         </w:rPr>
+        <w:lastRenderedPageBreak/>
         <w:t>4.</w:t>
       </w:r>
       <w:r>
@@ -4913,6 +5308,7 @@
         </w:rPr>
         <w:t xml:space="preserve"> </w:t>
       </w:r>
+      <w:proofErr w:type="spellStart"/>
       <w:r>
         <w:rPr>
           <w:rFonts w:ascii="Times New Roman" w:hAnsi="Times New Roman" w:cs="Times New Roman"/>
@@ -4924,6 +5320,7 @@
         </w:rPr>
         <w:t>Pubnub</w:t>
       </w:r>
+      <w:proofErr w:type="spellEnd"/>
     </w:p>
     <w:p>
       <w:pPr>
@@ -5423,7 +5820,16 @@
           <w:sz w:val="24"/>
           <w:szCs w:val="24"/>
         </w:rPr>
-        <w:t xml:space="preserve">I enabled the network access to allow any IP Address to connect this will allow my team members to connect, and I also added the IP address of our server. Within the database access, I created an admin user for myself and added in my team members as users with read and write access to the database. A username and password is required to gain connection to the database on MongoDB Atlas. </w:t>
+        <w:t xml:space="preserve">I enabled the network access to allow any IP Address to connect this will allow my team members to connect, and I also added the IP address of our server. Within the database access, I created an admin user for myself and added in my team members as users with read </w:t>
+      </w:r>
+      <w:r>
+        <w:rPr>
+          <w:rFonts w:ascii="Times New Roman" w:hAnsi="Times New Roman" w:cs="Times New Roman"/>
+          <w:sz w:val="24"/>
+          <w:szCs w:val="24"/>
+        </w:rPr>
+        <w:lastRenderedPageBreak/>
+        <w:t xml:space="preserve">and write access to the database. A username and password is required to gain connection to the database on MongoDB Atlas. </w:t>
       </w:r>
     </w:p>
     <w:p>
@@ -5480,7 +5886,7 @@
                     <pic:cNvPicPr/>
                   </pic:nvPicPr>
                   <pic:blipFill>
-                    <a:blip r:embed="rId16"/>
+                    <a:blip r:embed="rId17"/>
                     <a:stretch>
                       <a:fillRect/>
                     </a:stretch>
@@ -5798,7 +6204,7 @@
       </w:pPr>
     </w:p>
     <w:sectPr>
-      <w:footerReference w:type="default" r:id="rId17"/>
+      <w:footerReference w:type="default" r:id="rId18"/>
       <w:pgSz w:w="11906" w:h="16838"/>
       <w:pgMar w:top="1440" w:right="1440" w:bottom="1440" w:left="1440" w:header="708" w:footer="708" w:gutter="0"/>
       <w:pgBorders w:offsetFrom="page">

</xml_diff>

<commit_message>
Circuit descriptions and diagrams
Within the hardware section I talk about the cardboard
prototype I created along with the 3 circuits added to it.
Screenshots also provided
</commit_message>
<xml_diff>
--- a/Sipify_Documentation_Alpha.docx
+++ b/Sipify_Documentation_Alpha.docx
@@ -1235,7 +1235,6 @@
           <w:lang w:val="en-GB"/>
         </w:rPr>
       </w:pPr>
-      <w:proofErr w:type="spellStart"/>
       <w:r>
         <w:rPr>
           <w:rFonts w:ascii="Times New Roman" w:hAnsi="Times New Roman" w:cs="Times New Roman"/>
@@ -1243,17 +1242,7 @@
           <w:szCs w:val="20"/>
           <w:lang w:val="en-GB"/>
         </w:rPr>
-        <w:t>PubNub</w:t>
-      </w:r>
-      <w:proofErr w:type="spellEnd"/>
-      <w:r>
-        <w:rPr>
-          <w:rFonts w:ascii="Times New Roman" w:hAnsi="Times New Roman" w:cs="Times New Roman"/>
-          <w:sz w:val="20"/>
-          <w:szCs w:val="20"/>
-          <w:lang w:val="en-GB"/>
-        </w:rPr>
-        <w:t xml:space="preserve"> Communication…………………………………………………………………………….</w:t>
+        <w:t>PubNub Communication…………………………………………………………………………….</w:t>
       </w:r>
     </w:p>
     <w:p>
@@ -2330,47 +2319,7 @@
           <w:szCs w:val="24"/>
           <w:lang w:val="en-GB"/>
         </w:rPr>
-        <w:t xml:space="preserve">This cloud server acted as our central connection for the various parts that controls this project. The server retrieves messages and data from the IoT device using </w:t>
-      </w:r>
-      <w:proofErr w:type="spellStart"/>
-      <w:r>
-        <w:rPr>
-          <w:rFonts w:ascii="Times New Roman" w:hAnsi="Times New Roman" w:cs="Times New Roman"/>
-          <w:sz w:val="24"/>
-          <w:szCs w:val="24"/>
-          <w:lang w:val="en-GB"/>
-        </w:rPr>
-        <w:t>pubnub</w:t>
-      </w:r>
-      <w:proofErr w:type="spellEnd"/>
-      <w:r>
-        <w:rPr>
-          <w:rFonts w:ascii="Times New Roman" w:hAnsi="Times New Roman" w:cs="Times New Roman"/>
-          <w:sz w:val="24"/>
-          <w:szCs w:val="24"/>
-          <w:lang w:val="en-GB"/>
-        </w:rPr>
-        <w:t xml:space="preserve"> as a means of connection. The server contacts the database for queries that need to be run on the database and returns the output to the front-end. It also acts as the front-end’s security, establishing a https connection with an SSL certificate thanks to </w:t>
-      </w:r>
-      <w:proofErr w:type="spellStart"/>
-      <w:r>
-        <w:rPr>
-          <w:rFonts w:ascii="Times New Roman" w:hAnsi="Times New Roman" w:cs="Times New Roman"/>
-          <w:sz w:val="24"/>
-          <w:szCs w:val="24"/>
-          <w:lang w:val="en-GB"/>
-        </w:rPr>
-        <w:t>certbot</w:t>
-      </w:r>
-      <w:proofErr w:type="spellEnd"/>
-      <w:r>
-        <w:rPr>
-          <w:rFonts w:ascii="Times New Roman" w:hAnsi="Times New Roman" w:cs="Times New Roman"/>
-          <w:sz w:val="24"/>
-          <w:szCs w:val="24"/>
-          <w:lang w:val="en-GB"/>
-        </w:rPr>
-        <w:t>. It acts as a controller for the various web pages the user can access.</w:t>
+        <w:t>This cloud server acted as our central connection for the various parts that controls this project. The server retrieves messages and data from the IoT device using pubnub as a means of connection. The server contacts the database for queries that need to be run on the database and returns the output to the front-end. It also acts as the front-end’s security, establishing a https connection with an SSL certificate thanks to certbot. It acts as a controller for the various web pages the user can access.</w:t>
       </w:r>
     </w:p>
     <w:p>
@@ -2499,27 +2448,7 @@
           <w:szCs w:val="24"/>
           <w:lang w:val="en-GB"/>
         </w:rPr>
-        <w:t xml:space="preserve">Using MongoDB Atlas I created a drinks collection within the </w:t>
-      </w:r>
-      <w:proofErr w:type="spellStart"/>
-      <w:r>
-        <w:rPr>
-          <w:rFonts w:ascii="Times New Roman" w:hAnsi="Times New Roman" w:cs="Times New Roman"/>
-          <w:sz w:val="24"/>
-          <w:szCs w:val="24"/>
-          <w:lang w:val="en-GB"/>
-        </w:rPr>
-        <w:t>Sipify</w:t>
-      </w:r>
-      <w:proofErr w:type="spellEnd"/>
-      <w:r>
-        <w:rPr>
-          <w:rFonts w:ascii="Times New Roman" w:hAnsi="Times New Roman" w:cs="Times New Roman"/>
-          <w:sz w:val="24"/>
-          <w:szCs w:val="24"/>
-          <w:lang w:val="en-GB"/>
-        </w:rPr>
-        <w:t xml:space="preserve"> database.  The drinks data holds the drink name and temperature ranges. The drinks data is displayed on the front end using a post request from the server, the user will select a </w:t>
+        <w:t xml:space="preserve">Using MongoDB Atlas I created a drinks collection within the Sipify database.  The drinks data holds the drink name and temperature ranges. The drinks data is displayed on the front end using a post request from the server, the user will select a </w:t>
       </w:r>
       <w:r>
         <w:rPr>
@@ -2704,67 +2633,7 @@
           <w:szCs w:val="24"/>
           <w:lang w:val="en-GB"/>
         </w:rPr>
-        <w:t xml:space="preserve">The data begins by being gathered by the light-dependent resistor and the temperature sensor. This data is stored on our Raspberry Pi, which publishes a message to our </w:t>
-      </w:r>
-      <w:proofErr w:type="spellStart"/>
-      <w:r>
-        <w:rPr>
-          <w:rFonts w:ascii="Times New Roman" w:hAnsi="Times New Roman" w:cs="Times New Roman"/>
-          <w:sz w:val="24"/>
-          <w:szCs w:val="24"/>
-          <w:lang w:val="en-GB"/>
-        </w:rPr>
-        <w:t>pubnub</w:t>
-      </w:r>
-      <w:proofErr w:type="spellEnd"/>
-      <w:r>
-        <w:rPr>
-          <w:rFonts w:ascii="Times New Roman" w:hAnsi="Times New Roman" w:cs="Times New Roman"/>
-          <w:sz w:val="24"/>
-          <w:szCs w:val="24"/>
-          <w:lang w:val="en-GB"/>
-        </w:rPr>
-        <w:t xml:space="preserve"> channel to begin sending the data. On our web server, we have subscribed to this </w:t>
-      </w:r>
-      <w:proofErr w:type="spellStart"/>
-      <w:r>
-        <w:rPr>
-          <w:rFonts w:ascii="Times New Roman" w:hAnsi="Times New Roman" w:cs="Times New Roman"/>
-          <w:sz w:val="24"/>
-          <w:szCs w:val="24"/>
-          <w:lang w:val="en-GB"/>
-        </w:rPr>
-        <w:t>pubnub</w:t>
-      </w:r>
-      <w:proofErr w:type="spellEnd"/>
-      <w:r>
-        <w:rPr>
-          <w:rFonts w:ascii="Times New Roman" w:hAnsi="Times New Roman" w:cs="Times New Roman"/>
-          <w:sz w:val="24"/>
-          <w:szCs w:val="24"/>
-          <w:lang w:val="en-GB"/>
-        </w:rPr>
-        <w:t xml:space="preserve"> channel to listen for messages being sent. Once the message is received, the server will determine if it is valid and begin the secure transfer of data from </w:t>
-      </w:r>
-      <w:proofErr w:type="spellStart"/>
-      <w:r>
-        <w:rPr>
-          <w:rFonts w:ascii="Times New Roman" w:hAnsi="Times New Roman" w:cs="Times New Roman"/>
-          <w:sz w:val="24"/>
-          <w:szCs w:val="24"/>
-          <w:lang w:val="en-GB"/>
-        </w:rPr>
-        <w:t>pubnub</w:t>
-      </w:r>
-      <w:proofErr w:type="spellEnd"/>
-      <w:r>
-        <w:rPr>
-          <w:rFonts w:ascii="Times New Roman" w:hAnsi="Times New Roman" w:cs="Times New Roman"/>
-          <w:sz w:val="24"/>
-          <w:szCs w:val="24"/>
-          <w:lang w:val="en-GB"/>
-        </w:rPr>
-        <w:t xml:space="preserve"> to the server.</w:t>
+        <w:t>The data begins by being gathered by the light-dependent resistor and the temperature sensor. This data is stored on our Raspberry Pi, which publishes a message to our pubnub channel to begin sending the data. On our web server, we have subscribed to this pubnub channel to listen for messages being sent. Once the message is received, the server will determine if it is valid and begin the secure transfer of data from pubnub to the server.</w:t>
       </w:r>
       <w:r>
         <w:rPr>
@@ -2800,27 +2669,7 @@
           <w:szCs w:val="24"/>
           <w:lang w:val="en-GB"/>
         </w:rPr>
-        <w:t xml:space="preserve"> certificate created using </w:t>
-      </w:r>
-      <w:proofErr w:type="spellStart"/>
-      <w:r>
-        <w:rPr>
-          <w:rFonts w:ascii="Times New Roman" w:hAnsi="Times New Roman" w:cs="Times New Roman"/>
-          <w:sz w:val="24"/>
-          <w:szCs w:val="24"/>
-          <w:lang w:val="en-GB"/>
-        </w:rPr>
-        <w:t>certbot</w:t>
-      </w:r>
-      <w:proofErr w:type="spellEnd"/>
-      <w:r>
-        <w:rPr>
-          <w:rFonts w:ascii="Times New Roman" w:hAnsi="Times New Roman" w:cs="Times New Roman"/>
-          <w:sz w:val="24"/>
-          <w:szCs w:val="24"/>
-          <w:lang w:val="en-GB"/>
-        </w:rPr>
-        <w:t xml:space="preserve"> for a secure user connection</w:t>
+        <w:t xml:space="preserve"> certificate created using certbot for a secure user connection</w:t>
       </w:r>
       <w:r>
         <w:rPr>
@@ -2887,27 +2736,7 @@
           <w:szCs w:val="24"/>
           <w:lang w:val="en-GB"/>
         </w:rPr>
-        <w:t xml:space="preserve"> the server sends a message to </w:t>
-      </w:r>
-      <w:proofErr w:type="spellStart"/>
-      <w:r>
-        <w:rPr>
-          <w:rFonts w:ascii="Times New Roman" w:hAnsi="Times New Roman" w:cs="Times New Roman"/>
-          <w:sz w:val="24"/>
-          <w:szCs w:val="24"/>
-          <w:lang w:val="en-GB"/>
-        </w:rPr>
-        <w:t>pubnub</w:t>
-      </w:r>
-      <w:proofErr w:type="spellEnd"/>
-      <w:r>
-        <w:rPr>
-          <w:rFonts w:ascii="Times New Roman" w:hAnsi="Times New Roman" w:cs="Times New Roman"/>
-          <w:sz w:val="24"/>
-          <w:szCs w:val="24"/>
-          <w:lang w:val="en-GB"/>
-        </w:rPr>
-        <w:t xml:space="preserve"> to be received from the raspberry pi. This data is then used to activate the appropriate LED to display the drink status to the user </w:t>
+        <w:t xml:space="preserve"> the server sends a message to pubnub to be received from the raspberry pi. This data is then used to activate the appropriate LED to display the drink status to the user </w:t>
       </w:r>
       <w:r>
         <w:rPr>
@@ -2974,16 +2803,65 @@
           <w:lang w:val="en-GB"/>
         </w:rPr>
       </w:pPr>
-      <w:r>
-        <w:rPr>
-          <w:rFonts w:ascii="Times New Roman" w:hAnsi="Times New Roman" w:cs="Times New Roman"/>
-          <w:b/>
-          <w:bCs/>
-          <w:sz w:val="28"/>
-          <w:szCs w:val="28"/>
-          <w:u w:val="single"/>
-          <w:lang w:val="en-GB"/>
-        </w:rPr>
+    </w:p>
+    <w:p>
+      <w:pPr>
+        <w:pStyle w:val="ListParagraph"/>
+        <w:ind w:left="420"/>
+        <w:jc w:val="center"/>
+        <w:rPr>
+          <w:rFonts w:ascii="Times New Roman" w:hAnsi="Times New Roman" w:cs="Times New Roman"/>
+          <w:b/>
+          <w:bCs/>
+          <w:sz w:val="28"/>
+          <w:szCs w:val="28"/>
+          <w:u w:val="single"/>
+          <w:lang w:val="en-GB"/>
+        </w:rPr>
+      </w:pPr>
+    </w:p>
+    <w:p>
+      <w:pPr>
+        <w:pStyle w:val="ListParagraph"/>
+        <w:ind w:left="420"/>
+        <w:jc w:val="center"/>
+        <w:rPr>
+          <w:rFonts w:ascii="Times New Roman" w:hAnsi="Times New Roman" w:cs="Times New Roman"/>
+          <w:b/>
+          <w:bCs/>
+          <w:sz w:val="28"/>
+          <w:szCs w:val="28"/>
+          <w:u w:val="single"/>
+          <w:lang w:val="en-GB"/>
+        </w:rPr>
+      </w:pPr>
+    </w:p>
+    <w:p>
+      <w:pPr>
+        <w:pStyle w:val="ListParagraph"/>
+        <w:ind w:left="420"/>
+        <w:jc w:val="center"/>
+        <w:rPr>
+          <w:rFonts w:ascii="Times New Roman" w:hAnsi="Times New Roman" w:cs="Times New Roman"/>
+          <w:b/>
+          <w:bCs/>
+          <w:sz w:val="28"/>
+          <w:szCs w:val="28"/>
+          <w:u w:val="single"/>
+          <w:lang w:val="en-GB"/>
+        </w:rPr>
+      </w:pPr>
+      <w:r>
+        <w:rPr>
+          <w:rFonts w:ascii="Times New Roman" w:hAnsi="Times New Roman" w:cs="Times New Roman"/>
+          <w:b/>
+          <w:bCs/>
+          <w:sz w:val="28"/>
+          <w:szCs w:val="28"/>
+          <w:u w:val="single"/>
+          <w:lang w:val="en-GB"/>
+        </w:rPr>
+        <w:lastRenderedPageBreak/>
         <w:t xml:space="preserve">1.5 </w:t>
       </w:r>
       <w:r>
@@ -3021,6 +2899,579 @@
           <w:rFonts w:ascii="Times New Roman" w:hAnsi="Times New Roman" w:cs="Times New Roman"/>
           <w:sz w:val="28"/>
           <w:szCs w:val="28"/>
+          <w:lang w:val="en-GB"/>
+        </w:rPr>
+      </w:pPr>
+    </w:p>
+    <w:p>
+      <w:pPr>
+        <w:pStyle w:val="ListParagraph"/>
+        <w:ind w:left="420"/>
+        <w:jc w:val="center"/>
+        <w:rPr>
+          <w:rFonts w:ascii="Times New Roman" w:hAnsi="Times New Roman" w:cs="Times New Roman"/>
+          <w:b/>
+          <w:bCs/>
+          <w:sz w:val="28"/>
+          <w:szCs w:val="28"/>
+          <w:u w:val="single"/>
+          <w:lang w:val="en-GB"/>
+        </w:rPr>
+      </w:pPr>
+    </w:p>
+    <w:p>
+      <w:pPr>
+        <w:pStyle w:val="ListParagraph"/>
+        <w:ind w:left="420"/>
+        <w:jc w:val="center"/>
+        <w:rPr>
+          <w:rFonts w:ascii="Times New Roman" w:hAnsi="Times New Roman" w:cs="Times New Roman"/>
+          <w:b/>
+          <w:bCs/>
+          <w:sz w:val="28"/>
+          <w:szCs w:val="28"/>
+          <w:u w:val="single"/>
+          <w:lang w:val="en-GB"/>
+        </w:rPr>
+      </w:pPr>
+    </w:p>
+    <w:p>
+      <w:pPr>
+        <w:pStyle w:val="ListParagraph"/>
+        <w:ind w:left="420"/>
+        <w:jc w:val="center"/>
+        <w:rPr>
+          <w:rFonts w:ascii="Times New Roman" w:hAnsi="Times New Roman" w:cs="Times New Roman"/>
+          <w:b/>
+          <w:bCs/>
+          <w:sz w:val="28"/>
+          <w:szCs w:val="28"/>
+          <w:u w:val="single"/>
+          <w:lang w:val="en-GB"/>
+        </w:rPr>
+      </w:pPr>
+    </w:p>
+    <w:p>
+      <w:pPr>
+        <w:pStyle w:val="ListParagraph"/>
+        <w:ind w:left="420"/>
+        <w:jc w:val="center"/>
+        <w:rPr>
+          <w:rFonts w:ascii="Times New Roman" w:hAnsi="Times New Roman" w:cs="Times New Roman"/>
+          <w:b/>
+          <w:bCs/>
+          <w:sz w:val="28"/>
+          <w:szCs w:val="28"/>
+          <w:u w:val="single"/>
+          <w:lang w:val="en-GB"/>
+        </w:rPr>
+      </w:pPr>
+    </w:p>
+    <w:p>
+      <w:pPr>
+        <w:pStyle w:val="ListParagraph"/>
+        <w:ind w:left="420"/>
+        <w:jc w:val="center"/>
+        <w:rPr>
+          <w:rFonts w:ascii="Times New Roman" w:hAnsi="Times New Roman" w:cs="Times New Roman"/>
+          <w:b/>
+          <w:bCs/>
+          <w:sz w:val="28"/>
+          <w:szCs w:val="28"/>
+          <w:u w:val="single"/>
+          <w:lang w:val="en-GB"/>
+        </w:rPr>
+      </w:pPr>
+    </w:p>
+    <w:p>
+      <w:pPr>
+        <w:pStyle w:val="ListParagraph"/>
+        <w:ind w:left="420"/>
+        <w:jc w:val="center"/>
+        <w:rPr>
+          <w:rFonts w:ascii="Times New Roman" w:hAnsi="Times New Roman" w:cs="Times New Roman"/>
+          <w:b/>
+          <w:bCs/>
+          <w:sz w:val="28"/>
+          <w:szCs w:val="28"/>
+          <w:u w:val="single"/>
+          <w:lang w:val="en-GB"/>
+        </w:rPr>
+      </w:pPr>
+      <w:r>
+        <w:rPr>
+          <w:rFonts w:ascii="Times New Roman" w:hAnsi="Times New Roman" w:cs="Times New Roman"/>
+          <w:b/>
+          <w:bCs/>
+          <w:sz w:val="28"/>
+          <w:szCs w:val="28"/>
+          <w:u w:val="single"/>
+          <w:lang w:val="en-GB"/>
+        </w:rPr>
+        <w:t>\</w:t>
+      </w:r>
+    </w:p>
+    <w:p>
+      <w:pPr>
+        <w:pStyle w:val="ListParagraph"/>
+        <w:ind w:left="420"/>
+        <w:rPr>
+          <w:rFonts w:ascii="Times New Roman" w:hAnsi="Times New Roman" w:cs="Times New Roman"/>
+          <w:b/>
+          <w:bCs/>
+          <w:sz w:val="28"/>
+          <w:szCs w:val="28"/>
+          <w:u w:val="single"/>
+          <w:lang w:val="en-GB"/>
+        </w:rPr>
+      </w:pPr>
+    </w:p>
+    <w:p>
+      <w:pPr>
+        <w:pStyle w:val="ListParagraph"/>
+        <w:ind w:left="420"/>
+        <w:rPr>
+          <w:rFonts w:ascii="Times New Roman" w:hAnsi="Times New Roman" w:cs="Times New Roman"/>
+          <w:b/>
+          <w:bCs/>
+          <w:sz w:val="28"/>
+          <w:szCs w:val="28"/>
+          <w:u w:val="single"/>
+          <w:lang w:val="en-GB"/>
+        </w:rPr>
+      </w:pPr>
+    </w:p>
+    <w:p>
+      <w:pPr>
+        <w:pStyle w:val="ListParagraph"/>
+        <w:ind w:left="420"/>
+        <w:rPr>
+          <w:rFonts w:ascii="Times New Roman" w:hAnsi="Times New Roman" w:cs="Times New Roman"/>
+          <w:b/>
+          <w:bCs/>
+          <w:sz w:val="28"/>
+          <w:szCs w:val="28"/>
+          <w:u w:val="single"/>
+          <w:lang w:val="en-GB"/>
+        </w:rPr>
+      </w:pPr>
+    </w:p>
+    <w:p>
+      <w:pPr>
+        <w:pStyle w:val="ListParagraph"/>
+        <w:ind w:left="420"/>
+        <w:rPr>
+          <w:rFonts w:ascii="Times New Roman" w:hAnsi="Times New Roman" w:cs="Times New Roman"/>
+          <w:b/>
+          <w:bCs/>
+          <w:sz w:val="28"/>
+          <w:szCs w:val="28"/>
+          <w:u w:val="single"/>
+          <w:lang w:val="en-GB"/>
+        </w:rPr>
+      </w:pPr>
+    </w:p>
+    <w:p>
+      <w:pPr>
+        <w:pStyle w:val="ListParagraph"/>
+        <w:ind w:left="420"/>
+        <w:rPr>
+          <w:rFonts w:ascii="Times New Roman" w:hAnsi="Times New Roman" w:cs="Times New Roman"/>
+          <w:b/>
+          <w:bCs/>
+          <w:sz w:val="28"/>
+          <w:szCs w:val="28"/>
+          <w:u w:val="single"/>
+          <w:lang w:val="en-GB"/>
+        </w:rPr>
+      </w:pPr>
+    </w:p>
+    <w:p>
+      <w:pPr>
+        <w:pStyle w:val="ListParagraph"/>
+        <w:ind w:left="420"/>
+        <w:rPr>
+          <w:rFonts w:ascii="Times New Roman" w:hAnsi="Times New Roman" w:cs="Times New Roman"/>
+          <w:b/>
+          <w:bCs/>
+          <w:sz w:val="28"/>
+          <w:szCs w:val="28"/>
+          <w:u w:val="single"/>
+          <w:lang w:val="en-GB"/>
+        </w:rPr>
+      </w:pPr>
+    </w:p>
+    <w:p>
+      <w:pPr>
+        <w:pStyle w:val="ListParagraph"/>
+        <w:ind w:left="420"/>
+        <w:rPr>
+          <w:rFonts w:ascii="Times New Roman" w:hAnsi="Times New Roman" w:cs="Times New Roman"/>
+          <w:b/>
+          <w:bCs/>
+          <w:sz w:val="28"/>
+          <w:szCs w:val="28"/>
+          <w:u w:val="single"/>
+          <w:lang w:val="en-GB"/>
+        </w:rPr>
+      </w:pPr>
+    </w:p>
+    <w:p>
+      <w:pPr>
+        <w:pStyle w:val="ListParagraph"/>
+        <w:ind w:left="420"/>
+        <w:rPr>
+          <w:rFonts w:ascii="Times New Roman" w:hAnsi="Times New Roman" w:cs="Times New Roman"/>
+          <w:b/>
+          <w:bCs/>
+          <w:sz w:val="28"/>
+          <w:szCs w:val="28"/>
+          <w:u w:val="single"/>
+          <w:lang w:val="en-GB"/>
+        </w:rPr>
+      </w:pPr>
+    </w:p>
+    <w:p>
+      <w:pPr>
+        <w:pStyle w:val="ListParagraph"/>
+        <w:ind w:left="420"/>
+        <w:rPr>
+          <w:rFonts w:ascii="Times New Roman" w:hAnsi="Times New Roman" w:cs="Times New Roman"/>
+          <w:b/>
+          <w:bCs/>
+          <w:sz w:val="28"/>
+          <w:szCs w:val="28"/>
+          <w:u w:val="single"/>
+          <w:lang w:val="en-GB"/>
+        </w:rPr>
+      </w:pPr>
+    </w:p>
+    <w:p>
+      <w:pPr>
+        <w:pStyle w:val="ListParagraph"/>
+        <w:ind w:left="420"/>
+        <w:rPr>
+          <w:rFonts w:ascii="Times New Roman" w:hAnsi="Times New Roman" w:cs="Times New Roman"/>
+          <w:b/>
+          <w:bCs/>
+          <w:sz w:val="28"/>
+          <w:szCs w:val="28"/>
+          <w:u w:val="single"/>
+          <w:lang w:val="en-GB"/>
+        </w:rPr>
+      </w:pPr>
+    </w:p>
+    <w:p>
+      <w:pPr>
+        <w:pStyle w:val="ListParagraph"/>
+        <w:ind w:left="420"/>
+        <w:rPr>
+          <w:rFonts w:ascii="Times New Roman" w:hAnsi="Times New Roman" w:cs="Times New Roman"/>
+          <w:b/>
+          <w:bCs/>
+          <w:sz w:val="28"/>
+          <w:szCs w:val="28"/>
+          <w:u w:val="single"/>
+          <w:lang w:val="en-GB"/>
+        </w:rPr>
+      </w:pPr>
+    </w:p>
+    <w:p>
+      <w:pPr>
+        <w:pStyle w:val="ListParagraph"/>
+        <w:ind w:left="420"/>
+        <w:rPr>
+          <w:rFonts w:ascii="Times New Roman" w:hAnsi="Times New Roman" w:cs="Times New Roman"/>
+          <w:b/>
+          <w:bCs/>
+          <w:sz w:val="28"/>
+          <w:szCs w:val="28"/>
+          <w:u w:val="single"/>
+          <w:lang w:val="en-GB"/>
+        </w:rPr>
+      </w:pPr>
+    </w:p>
+    <w:p>
+      <w:pPr>
+        <w:pStyle w:val="ListParagraph"/>
+        <w:ind w:left="420"/>
+        <w:rPr>
+          <w:rFonts w:ascii="Times New Roman" w:hAnsi="Times New Roman" w:cs="Times New Roman"/>
+          <w:b/>
+          <w:bCs/>
+          <w:sz w:val="28"/>
+          <w:szCs w:val="28"/>
+          <w:u w:val="single"/>
+          <w:lang w:val="en-GB"/>
+        </w:rPr>
+      </w:pPr>
+    </w:p>
+    <w:p>
+      <w:pPr>
+        <w:pStyle w:val="ListParagraph"/>
+        <w:ind w:left="420"/>
+        <w:rPr>
+          <w:rFonts w:ascii="Times New Roman" w:hAnsi="Times New Roman" w:cs="Times New Roman"/>
+          <w:b/>
+          <w:bCs/>
+          <w:sz w:val="28"/>
+          <w:szCs w:val="28"/>
+          <w:u w:val="single"/>
+          <w:lang w:val="en-GB"/>
+        </w:rPr>
+      </w:pPr>
+    </w:p>
+    <w:p>
+      <w:pPr>
+        <w:pStyle w:val="ListParagraph"/>
+        <w:ind w:left="420"/>
+        <w:rPr>
+          <w:rFonts w:ascii="Times New Roman" w:hAnsi="Times New Roman" w:cs="Times New Roman"/>
+          <w:b/>
+          <w:bCs/>
+          <w:sz w:val="28"/>
+          <w:szCs w:val="28"/>
+          <w:u w:val="single"/>
+          <w:lang w:val="en-GB"/>
+        </w:rPr>
+      </w:pPr>
+    </w:p>
+    <w:p>
+      <w:pPr>
+        <w:pStyle w:val="ListParagraph"/>
+        <w:ind w:left="420"/>
+        <w:rPr>
+          <w:rFonts w:ascii="Times New Roman" w:hAnsi="Times New Roman" w:cs="Times New Roman"/>
+          <w:b/>
+          <w:bCs/>
+          <w:sz w:val="28"/>
+          <w:szCs w:val="28"/>
+          <w:u w:val="single"/>
+          <w:lang w:val="en-GB"/>
+        </w:rPr>
+      </w:pPr>
+    </w:p>
+    <w:p>
+      <w:pPr>
+        <w:pStyle w:val="ListParagraph"/>
+        <w:ind w:left="420"/>
+        <w:rPr>
+          <w:rFonts w:ascii="Times New Roman" w:hAnsi="Times New Roman" w:cs="Times New Roman"/>
+          <w:b/>
+          <w:bCs/>
+          <w:sz w:val="28"/>
+          <w:szCs w:val="28"/>
+          <w:u w:val="single"/>
+          <w:lang w:val="en-GB"/>
+        </w:rPr>
+      </w:pPr>
+    </w:p>
+    <w:p>
+      <w:pPr>
+        <w:pStyle w:val="ListParagraph"/>
+        <w:ind w:left="420"/>
+        <w:rPr>
+          <w:rFonts w:ascii="Times New Roman" w:hAnsi="Times New Roman" w:cs="Times New Roman"/>
+          <w:b/>
+          <w:bCs/>
+          <w:sz w:val="28"/>
+          <w:szCs w:val="28"/>
+          <w:u w:val="single"/>
+          <w:lang w:val="en-GB"/>
+        </w:rPr>
+      </w:pPr>
+    </w:p>
+    <w:p>
+      <w:pPr>
+        <w:pStyle w:val="ListParagraph"/>
+        <w:ind w:left="420"/>
+        <w:rPr>
+          <w:rFonts w:ascii="Times New Roman" w:hAnsi="Times New Roman" w:cs="Times New Roman"/>
+          <w:b/>
+          <w:bCs/>
+          <w:sz w:val="28"/>
+          <w:szCs w:val="28"/>
+          <w:u w:val="single"/>
+          <w:lang w:val="en-GB"/>
+        </w:rPr>
+      </w:pPr>
+    </w:p>
+    <w:p>
+      <w:pPr>
+        <w:pStyle w:val="ListParagraph"/>
+        <w:ind w:left="420"/>
+        <w:rPr>
+          <w:rFonts w:ascii="Times New Roman" w:hAnsi="Times New Roman" w:cs="Times New Roman"/>
+          <w:b/>
+          <w:bCs/>
+          <w:sz w:val="28"/>
+          <w:szCs w:val="28"/>
+          <w:u w:val="single"/>
+          <w:lang w:val="en-GB"/>
+        </w:rPr>
+      </w:pPr>
+    </w:p>
+    <w:p>
+      <w:pPr>
+        <w:pStyle w:val="ListParagraph"/>
+        <w:ind w:left="420"/>
+        <w:rPr>
+          <w:rFonts w:ascii="Times New Roman" w:hAnsi="Times New Roman" w:cs="Times New Roman"/>
+          <w:b/>
+          <w:bCs/>
+          <w:sz w:val="28"/>
+          <w:szCs w:val="28"/>
+          <w:u w:val="single"/>
+          <w:lang w:val="en-GB"/>
+        </w:rPr>
+      </w:pPr>
+    </w:p>
+    <w:p>
+      <w:pPr>
+        <w:pStyle w:val="ListParagraph"/>
+        <w:ind w:left="420"/>
+        <w:rPr>
+          <w:rFonts w:ascii="Times New Roman" w:hAnsi="Times New Roman" w:cs="Times New Roman"/>
+          <w:b/>
+          <w:bCs/>
+          <w:sz w:val="28"/>
+          <w:szCs w:val="28"/>
+          <w:u w:val="single"/>
+          <w:lang w:val="en-GB"/>
+        </w:rPr>
+      </w:pPr>
+    </w:p>
+    <w:p>
+      <w:pPr>
+        <w:pStyle w:val="ListParagraph"/>
+        <w:ind w:left="420"/>
+        <w:rPr>
+          <w:rFonts w:ascii="Times New Roman" w:hAnsi="Times New Roman" w:cs="Times New Roman"/>
+          <w:b/>
+          <w:bCs/>
+          <w:sz w:val="28"/>
+          <w:szCs w:val="28"/>
+          <w:u w:val="single"/>
+          <w:lang w:val="en-GB"/>
+        </w:rPr>
+      </w:pPr>
+    </w:p>
+    <w:p>
+      <w:pPr>
+        <w:pStyle w:val="ListParagraph"/>
+        <w:ind w:left="420"/>
+        <w:rPr>
+          <w:rFonts w:ascii="Times New Roman" w:hAnsi="Times New Roman" w:cs="Times New Roman"/>
+          <w:b/>
+          <w:bCs/>
+          <w:sz w:val="28"/>
+          <w:szCs w:val="28"/>
+          <w:u w:val="single"/>
+          <w:lang w:val="en-GB"/>
+        </w:rPr>
+      </w:pPr>
+    </w:p>
+    <w:p>
+      <w:pPr>
+        <w:pStyle w:val="ListParagraph"/>
+        <w:ind w:left="420"/>
+        <w:rPr>
+          <w:rFonts w:ascii="Times New Roman" w:hAnsi="Times New Roman" w:cs="Times New Roman"/>
+          <w:b/>
+          <w:bCs/>
+          <w:sz w:val="28"/>
+          <w:szCs w:val="28"/>
+          <w:u w:val="single"/>
+          <w:lang w:val="en-GB"/>
+        </w:rPr>
+      </w:pPr>
+    </w:p>
+    <w:p>
+      <w:pPr>
+        <w:pStyle w:val="ListParagraph"/>
+        <w:ind w:left="420"/>
+        <w:rPr>
+          <w:rFonts w:ascii="Times New Roman" w:hAnsi="Times New Roman" w:cs="Times New Roman"/>
+          <w:b/>
+          <w:bCs/>
+          <w:sz w:val="28"/>
+          <w:szCs w:val="28"/>
+          <w:u w:val="single"/>
+          <w:lang w:val="en-GB"/>
+        </w:rPr>
+      </w:pPr>
+    </w:p>
+    <w:p>
+      <w:pPr>
+        <w:pStyle w:val="ListParagraph"/>
+        <w:ind w:left="420"/>
+        <w:rPr>
+          <w:rFonts w:ascii="Times New Roman" w:hAnsi="Times New Roman" w:cs="Times New Roman"/>
+          <w:b/>
+          <w:bCs/>
+          <w:sz w:val="28"/>
+          <w:szCs w:val="28"/>
+          <w:u w:val="single"/>
+          <w:lang w:val="en-GB"/>
+        </w:rPr>
+      </w:pPr>
+    </w:p>
+    <w:p>
+      <w:pPr>
+        <w:pStyle w:val="ListParagraph"/>
+        <w:ind w:left="420"/>
+        <w:rPr>
+          <w:rFonts w:ascii="Times New Roman" w:hAnsi="Times New Roman" w:cs="Times New Roman"/>
+          <w:b/>
+          <w:bCs/>
+          <w:sz w:val="28"/>
+          <w:szCs w:val="28"/>
+          <w:u w:val="single"/>
+          <w:lang w:val="en-GB"/>
+        </w:rPr>
+      </w:pPr>
+    </w:p>
+    <w:p>
+      <w:pPr>
+        <w:pStyle w:val="ListParagraph"/>
+        <w:ind w:left="420"/>
+        <w:rPr>
+          <w:rFonts w:ascii="Times New Roman" w:hAnsi="Times New Roman" w:cs="Times New Roman"/>
+          <w:b/>
+          <w:bCs/>
+          <w:sz w:val="28"/>
+          <w:szCs w:val="28"/>
+          <w:u w:val="single"/>
+          <w:lang w:val="en-GB"/>
+        </w:rPr>
+      </w:pPr>
+    </w:p>
+    <w:p>
+      <w:pPr>
+        <w:pStyle w:val="ListParagraph"/>
+        <w:ind w:left="420"/>
+        <w:rPr>
+          <w:rFonts w:ascii="Times New Roman" w:hAnsi="Times New Roman" w:cs="Times New Roman"/>
+          <w:b/>
+          <w:bCs/>
+          <w:sz w:val="28"/>
+          <w:szCs w:val="28"/>
+          <w:u w:val="single"/>
+          <w:lang w:val="en-GB"/>
+        </w:rPr>
+      </w:pPr>
+    </w:p>
+    <w:p>
+      <w:pPr>
+        <w:pStyle w:val="ListParagraph"/>
+        <w:ind w:left="420"/>
+        <w:rPr>
+          <w:rFonts w:ascii="Times New Roman" w:hAnsi="Times New Roman" w:cs="Times New Roman"/>
+          <w:b/>
+          <w:bCs/>
+          <w:sz w:val="28"/>
+          <w:szCs w:val="28"/>
+          <w:u w:val="single"/>
           <w:lang w:val="en-GB"/>
         </w:rPr>
       </w:pPr>
@@ -3075,16 +3526,6 @@
         </w:rPr>
         <w:t>Luke</w:t>
       </w:r>
-    </w:p>
-    <w:p>
-      <w:pPr>
-        <w:rPr>
-          <w:rFonts w:ascii="Times New Roman" w:hAnsi="Times New Roman" w:cs="Times New Roman"/>
-          <w:sz w:val="26"/>
-          <w:szCs w:val="26"/>
-          <w:lang w:val="en-GB"/>
-        </w:rPr>
-      </w:pPr>
     </w:p>
     <w:p>
       <w:pPr>
@@ -3221,6 +3662,19 @@
           <w:lang w:val="en-GB"/>
         </w:rPr>
       </w:pPr>
+    </w:p>
+    <w:p>
+      <w:pPr>
+        <w:jc w:val="center"/>
+        <w:rPr>
+          <w:rFonts w:ascii="Times New Roman" w:hAnsi="Times New Roman" w:cs="Times New Roman"/>
+          <w:b/>
+          <w:bCs/>
+          <w:sz w:val="28"/>
+          <w:szCs w:val="28"/>
+          <w:lang w:val="en-GB"/>
+        </w:rPr>
+      </w:pPr>
       <w:r>
         <w:rPr>
           <w:rFonts w:ascii="Times New Roman" w:hAnsi="Times New Roman" w:cs="Times New Roman"/>
@@ -3258,54 +3712,989 @@
     </w:p>
     <w:p>
       <w:pPr>
+        <w:jc w:val="center"/>
+        <w:rPr>
+          <w:rFonts w:ascii="Times New Roman" w:hAnsi="Times New Roman" w:cs="Times New Roman"/>
+          <w:b/>
+          <w:bCs/>
+          <w:sz w:val="28"/>
+          <w:szCs w:val="28"/>
+          <w:u w:val="single"/>
+          <w:lang w:val="en-GB"/>
+        </w:rPr>
+      </w:pPr>
+      <w:r>
+        <w:rPr>
+          <w:rFonts w:ascii="Times New Roman" w:hAnsi="Times New Roman" w:cs="Times New Roman"/>
+          <w:b/>
+          <w:bCs/>
+          <w:sz w:val="28"/>
+          <w:szCs w:val="28"/>
+          <w:u w:val="single"/>
+          <w:lang w:val="en-GB"/>
+        </w:rPr>
+        <w:t xml:space="preserve">2.1 </w:t>
+      </w:r>
+      <w:r>
+        <w:rPr>
+          <w:rFonts w:ascii="Times New Roman" w:hAnsi="Times New Roman" w:cs="Times New Roman"/>
+          <w:b/>
+          <w:bCs/>
+          <w:sz w:val="28"/>
+          <w:szCs w:val="28"/>
+          <w:u w:val="single"/>
+          <w:lang w:val="en-GB"/>
+        </w:rPr>
+        <w:t>Hardware –</w:t>
+      </w:r>
+      <w:r>
+        <w:rPr>
+          <w:rFonts w:ascii="Times New Roman" w:hAnsi="Times New Roman" w:cs="Times New Roman"/>
+          <w:b/>
+          <w:bCs/>
+          <w:sz w:val="28"/>
+          <w:szCs w:val="28"/>
+          <w:u w:val="single"/>
+          <w:lang w:val="en-GB"/>
+        </w:rPr>
+        <w:t xml:space="preserve"> Luke</w:t>
+      </w:r>
+    </w:p>
+    <w:p>
+      <w:pPr>
+        <w:spacing w:line="360" w:lineRule="auto"/>
+        <w:rPr>
+          <w:rFonts w:ascii="Times New Roman" w:hAnsi="Times New Roman" w:cs="Times New Roman"/>
+          <w:sz w:val="24"/>
+          <w:szCs w:val="24"/>
+          <w:lang w:val="en-GB"/>
+        </w:rPr>
+      </w:pPr>
+      <w:r>
+        <w:rPr>
+          <w:rFonts w:ascii="Times New Roman" w:hAnsi="Times New Roman" w:cs="Times New Roman"/>
+          <w:sz w:val="24"/>
+          <w:szCs w:val="24"/>
+          <w:lang w:val="en-GB"/>
+        </w:rPr>
+        <w:t>Our smart coaster uses 3 different circuits to provide feedback to the server and to the user</w:t>
+      </w:r>
+      <w:r>
+        <w:rPr>
+          <w:rFonts w:ascii="Times New Roman" w:hAnsi="Times New Roman" w:cs="Times New Roman"/>
+          <w:sz w:val="24"/>
+          <w:szCs w:val="24"/>
+          <w:lang w:val="en-GB"/>
+        </w:rPr>
+        <w:t xml:space="preserve">. A light sensor circuit is built to detect objects placed on the surface of the coaster. A temperature sensor is embedded into the surface to gather temperature data from cups. Finally, a set of 3 </w:t>
+      </w:r>
+      <w:r>
+        <w:rPr>
+          <w:rFonts w:ascii="Times New Roman" w:hAnsi="Times New Roman" w:cs="Times New Roman"/>
+          <w:sz w:val="24"/>
+          <w:szCs w:val="24"/>
+          <w:lang w:val="en-GB"/>
+        </w:rPr>
+        <w:t>LEDs</w:t>
+      </w:r>
+      <w:r>
+        <w:rPr>
+          <w:rFonts w:ascii="Times New Roman" w:hAnsi="Times New Roman" w:cs="Times New Roman"/>
+          <w:sz w:val="24"/>
+          <w:szCs w:val="24"/>
+          <w:lang w:val="en-GB"/>
+        </w:rPr>
+        <w:t xml:space="preserve"> of colours R, G, B stick out from the surface to provide visual feedback on temperature. </w:t>
+      </w:r>
+    </w:p>
+    <w:p>
+      <w:pPr>
+        <w:spacing w:line="360" w:lineRule="auto"/>
+        <w:rPr>
+          <w:rFonts w:ascii="Times New Roman" w:hAnsi="Times New Roman" w:cs="Times New Roman"/>
+          <w:sz w:val="24"/>
+          <w:szCs w:val="24"/>
+          <w:lang w:val="en-GB"/>
+        </w:rPr>
+      </w:pPr>
+      <w:r>
+        <w:rPr>
+          <w:rFonts w:ascii="Times New Roman" w:hAnsi="Times New Roman" w:cs="Times New Roman"/>
+          <w:sz w:val="24"/>
+          <w:szCs w:val="24"/>
+          <w:lang w:val="en-GB"/>
+        </w:rPr>
+        <w:t xml:space="preserve">For our first prototype I created a cardboard version of the coaster with access to the middle. </w:t>
+      </w:r>
+      <w:r>
+        <w:rPr>
+          <w:rFonts w:ascii="Times New Roman" w:hAnsi="Times New Roman" w:cs="Times New Roman"/>
+          <w:sz w:val="24"/>
+          <w:szCs w:val="24"/>
+          <w:lang w:val="en-GB"/>
+        </w:rPr>
+        <w:t>In the centre</w:t>
+      </w:r>
+      <w:r>
+        <w:rPr>
+          <w:rFonts w:ascii="Times New Roman" w:hAnsi="Times New Roman" w:cs="Times New Roman"/>
+          <w:sz w:val="24"/>
+          <w:szCs w:val="24"/>
+          <w:lang w:val="en-GB"/>
+        </w:rPr>
+        <w:t xml:space="preserve"> I placed a breadboard inside with a hole out to back </w:t>
+      </w:r>
+      <w:r>
+        <w:rPr>
+          <w:rFonts w:ascii="Times New Roman" w:hAnsi="Times New Roman" w:cs="Times New Roman"/>
+          <w:sz w:val="24"/>
+          <w:szCs w:val="24"/>
+          <w:lang w:val="en-GB"/>
+        </w:rPr>
+        <w:t>so</w:t>
+      </w:r>
+      <w:r>
+        <w:rPr>
+          <w:rFonts w:ascii="Times New Roman" w:hAnsi="Times New Roman" w:cs="Times New Roman"/>
+          <w:sz w:val="24"/>
+          <w:szCs w:val="24"/>
+          <w:lang w:val="en-GB"/>
+        </w:rPr>
+        <w:t xml:space="preserve"> I could feed jumper wires into the coaster</w:t>
+      </w:r>
+      <w:r>
+        <w:rPr>
+          <w:rFonts w:ascii="Times New Roman" w:hAnsi="Times New Roman" w:cs="Times New Roman"/>
+          <w:sz w:val="24"/>
+          <w:szCs w:val="24"/>
+          <w:lang w:val="en-GB"/>
+        </w:rPr>
+        <w:t xml:space="preserve">. </w:t>
+      </w:r>
+      <w:r>
+        <w:rPr>
+          <w:rFonts w:ascii="Times New Roman" w:hAnsi="Times New Roman" w:cs="Times New Roman"/>
+          <w:sz w:val="24"/>
+          <w:szCs w:val="24"/>
+          <w:lang w:val="en-GB"/>
+        </w:rPr>
+        <w:t xml:space="preserve"> </w:t>
+      </w:r>
+      <w:r>
+        <w:rPr>
+          <w:rFonts w:ascii="Times New Roman" w:hAnsi="Times New Roman" w:cs="Times New Roman"/>
+          <w:sz w:val="24"/>
+          <w:szCs w:val="24"/>
+          <w:lang w:val="en-GB"/>
+        </w:rPr>
+        <w:t>Here is what that looked like while setting up the LED warning circuit.</w:t>
+      </w:r>
+    </w:p>
+    <w:p>
+      <w:pPr>
+        <w:rPr>
+          <w:rFonts w:ascii="Times New Roman" w:hAnsi="Times New Roman" w:cs="Times New Roman"/>
+          <w:sz w:val="24"/>
+          <w:szCs w:val="24"/>
+          <w:lang w:val="en-GB"/>
+        </w:rPr>
+      </w:pPr>
+    </w:p>
+    <w:p>
+      <w:pPr>
+        <w:jc w:val="center"/>
+        <w:rPr>
+          <w:rFonts w:ascii="Times New Roman" w:hAnsi="Times New Roman" w:cs="Times New Roman"/>
+          <w:sz w:val="28"/>
+          <w:szCs w:val="28"/>
+          <w:lang w:val="en-GB"/>
+        </w:rPr>
+      </w:pPr>
+      <w:r>
+        <w:rPr>
+          <w:rFonts w:ascii="Times New Roman" w:hAnsi="Times New Roman" w:cs="Times New Roman"/>
+          <w:noProof/>
+          <w:sz w:val="28"/>
+          <w:szCs w:val="28"/>
+          <w:lang w:val="en-GB"/>
+        </w:rPr>
+        <w:drawing>
+          <wp:inline distT="0" distB="0" distL="0" distR="0" wp14:anchorId="4C13F124" wp14:editId="6E75ED7F">
+            <wp:extent cx="2381430" cy="3262597"/>
+            <wp:effectExtent l="4127" t="0" r="0" b="0"/>
+            <wp:docPr id="1357593033" name="Picture 1" descr="A cardboard box with wires and wires&#10;&#10;Description automatically generated"/>
+            <wp:cNvGraphicFramePr>
+              <a:graphicFrameLocks xmlns:a="http://schemas.openxmlformats.org/drawingml/2006/main" noChangeAspect="1"/>
+            </wp:cNvGraphicFramePr>
+            <a:graphic xmlns:a="http://schemas.openxmlformats.org/drawingml/2006/main">
+              <a:graphicData uri="http://schemas.openxmlformats.org/drawingml/2006/picture">
+                <pic:pic xmlns:pic="http://schemas.openxmlformats.org/drawingml/2006/picture">
+                  <pic:nvPicPr>
+                    <pic:cNvPr id="1357593033" name="Picture 1" descr="A cardboard box with wires and wires&#10;&#10;Description automatically generated"/>
+                    <pic:cNvPicPr/>
+                  </pic:nvPicPr>
+                  <pic:blipFill rotWithShape="1">
+                    <a:blip r:embed="rId11" cstate="print">
+                      <a:extLst>
+                        <a:ext uri="{28A0092B-C50C-407E-A947-70E740481C1C}">
+                          <a14:useLocalDpi xmlns:a14="http://schemas.microsoft.com/office/drawing/2010/main" val="0"/>
+                        </a:ext>
+                      </a:extLst>
+                    </a:blip>
+                    <a:srcRect l="24492" t="583" r="21085"/>
+                    <a:stretch/>
+                  </pic:blipFill>
+                  <pic:spPr bwMode="auto">
+                    <a:xfrm rot="5400000">
+                      <a:off x="0" y="0"/>
+                      <a:ext cx="2385900" cy="3268720"/>
+                    </a:xfrm>
+                    <a:prstGeom prst="rect">
+                      <a:avLst/>
+                    </a:prstGeom>
+                    <a:ln>
+                      <a:noFill/>
+                    </a:ln>
+                    <a:extLst>
+                      <a:ext uri="{53640926-AAD7-44D8-BBD7-CCE9431645EC}">
+                        <a14:shadowObscured xmlns:a14="http://schemas.microsoft.com/office/drawing/2010/main"/>
+                      </a:ext>
+                    </a:extLst>
+                  </pic:spPr>
+                </pic:pic>
+              </a:graphicData>
+            </a:graphic>
+          </wp:inline>
+        </w:drawing>
+      </w:r>
+    </w:p>
+    <w:p>
+      <w:pPr>
+        <w:spacing w:line="360" w:lineRule="auto"/>
+        <w:rPr>
+          <w:rFonts w:ascii="Times New Roman" w:hAnsi="Times New Roman" w:cs="Times New Roman"/>
+          <w:sz w:val="24"/>
+          <w:szCs w:val="24"/>
+          <w:lang w:val="en-GB"/>
+        </w:rPr>
+      </w:pPr>
+    </w:p>
+    <w:p>
+      <w:pPr>
+        <w:spacing w:line="360" w:lineRule="auto"/>
+        <w:rPr>
+          <w:rFonts w:ascii="Times New Roman" w:hAnsi="Times New Roman" w:cs="Times New Roman"/>
+          <w:sz w:val="24"/>
+          <w:szCs w:val="24"/>
+        </w:rPr>
+      </w:pPr>
+      <w:r>
+        <w:rPr>
+          <w:rFonts w:ascii="Times New Roman" w:hAnsi="Times New Roman" w:cs="Times New Roman"/>
+          <w:sz w:val="24"/>
+          <w:szCs w:val="24"/>
+          <w:lang w:val="en-GB"/>
+        </w:rPr>
+        <w:t xml:space="preserve">Luckily this breadboard fits perfecting within the prototype giving me a great working space to add more hardware. </w:t>
+      </w:r>
+      <w:r>
+        <w:rPr>
+          <w:rFonts w:ascii="Times New Roman" w:hAnsi="Times New Roman" w:cs="Times New Roman"/>
+          <w:sz w:val="24"/>
+          <w:szCs w:val="24"/>
+          <w:lang w:val="en-GB"/>
+        </w:rPr>
+        <w:t>In t</w:t>
+      </w:r>
+      <w:r>
+        <w:rPr>
+          <w:rFonts w:ascii="Times New Roman" w:hAnsi="Times New Roman" w:cs="Times New Roman"/>
+          <w:sz w:val="24"/>
+          <w:szCs w:val="24"/>
+          <w:lang w:val="en-GB"/>
+        </w:rPr>
+        <w:t>he above pictur</w:t>
+      </w:r>
+      <w:r>
+        <w:rPr>
+          <w:rFonts w:ascii="Times New Roman" w:hAnsi="Times New Roman" w:cs="Times New Roman"/>
+          <w:sz w:val="24"/>
+          <w:szCs w:val="24"/>
+          <w:lang w:val="en-GB"/>
+        </w:rPr>
+        <w:t xml:space="preserve">e, each </w:t>
+      </w:r>
+      <w:r>
+        <w:rPr>
+          <w:rFonts w:ascii="Times New Roman" w:hAnsi="Times New Roman" w:cs="Times New Roman"/>
+          <w:sz w:val="24"/>
+          <w:szCs w:val="24"/>
+          <w:lang w:val="en-GB"/>
+        </w:rPr>
+        <w:t>colour wire corresponds to an LED, these wires connect to board pins 40, 38, 36 with each having their current pass</w:t>
+      </w:r>
+      <w:r>
+        <w:rPr>
+          <w:rFonts w:ascii="Times New Roman" w:hAnsi="Times New Roman" w:cs="Times New Roman"/>
+          <w:sz w:val="24"/>
+          <w:szCs w:val="24"/>
+          <w:lang w:val="en-GB"/>
+        </w:rPr>
+        <w:t>ed</w:t>
+      </w:r>
+      <w:r>
+        <w:rPr>
+          <w:rFonts w:ascii="Times New Roman" w:hAnsi="Times New Roman" w:cs="Times New Roman"/>
+          <w:sz w:val="24"/>
+          <w:szCs w:val="24"/>
+          <w:lang w:val="en-GB"/>
+        </w:rPr>
+        <w:t xml:space="preserve"> through a 100</w:t>
+      </w:r>
+      <w:r>
+        <w:rPr>
+          <w:rFonts w:ascii="Times New Roman" w:hAnsi="Times New Roman" w:cs="Times New Roman"/>
+          <w:sz w:val="24"/>
+          <w:szCs w:val="24"/>
+        </w:rPr>
+        <w:t>Ω</w:t>
+      </w:r>
+      <w:r>
+        <w:rPr>
+          <w:rFonts w:ascii="Times New Roman" w:hAnsi="Times New Roman" w:cs="Times New Roman"/>
+          <w:sz w:val="24"/>
+          <w:szCs w:val="24"/>
+        </w:rPr>
+        <w:t xml:space="preserve"> resistor. The breadboard is grounded on one side by the white wire and each LED has there cathode connected to this bank. This approach results in less wires and fewer connections within the limited space</w:t>
+      </w:r>
+    </w:p>
+    <w:p>
+      <w:pPr>
+        <w:spacing w:line="360" w:lineRule="auto"/>
+        <w:rPr>
+          <w:rFonts w:ascii="Times New Roman" w:hAnsi="Times New Roman" w:cs="Times New Roman"/>
+          <w:sz w:val="24"/>
+          <w:szCs w:val="24"/>
+        </w:rPr>
+      </w:pPr>
+    </w:p>
+    <w:p>
+      <w:pPr>
+        <w:spacing w:line="360" w:lineRule="auto"/>
+        <w:rPr>
+          <w:rFonts w:ascii="Times New Roman" w:hAnsi="Times New Roman" w:cs="Times New Roman"/>
+          <w:sz w:val="24"/>
+          <w:szCs w:val="24"/>
+        </w:rPr>
+      </w:pPr>
+      <w:r>
+        <w:rPr>
+          <w:rFonts w:ascii="Times New Roman" w:hAnsi="Times New Roman" w:cs="Times New Roman"/>
+          <w:sz w:val="24"/>
+          <w:szCs w:val="24"/>
+        </w:rPr>
+        <w:t xml:space="preserve">Before the coaster can react with LEDs it must know if a cup is present or not to begin reading temperature data. To achieve this I have implemented a light sensor circuit use a Light Dependant Resistor and a Capacitor. This works but setting up the LDR and capacitor </w:t>
+      </w:r>
+      <w:r>
+        <w:rPr>
+          <w:rFonts w:ascii="Times New Roman" w:hAnsi="Times New Roman" w:cs="Times New Roman"/>
+          <w:sz w:val="24"/>
+          <w:szCs w:val="24"/>
+        </w:rPr>
+        <w:lastRenderedPageBreak/>
+        <w:t xml:space="preserve">in junction with each other. The LDR will adjust its resistance based on light intensity resulting in the capacitor to charge at a slower or faster rate. If the resistance is high the light levels are low which means an object (cup) is placed on the surface. </w:t>
+      </w:r>
+    </w:p>
+    <w:p>
+      <w:pPr>
+        <w:spacing w:line="360" w:lineRule="auto"/>
+        <w:rPr>
+          <w:rFonts w:ascii="Times New Roman" w:hAnsi="Times New Roman" w:cs="Times New Roman"/>
+          <w:sz w:val="24"/>
+          <w:szCs w:val="24"/>
+        </w:rPr>
+      </w:pPr>
+    </w:p>
+    <w:p>
+      <w:pPr>
+        <w:spacing w:line="360" w:lineRule="auto"/>
+        <w:rPr>
+          <w:rFonts w:ascii="Times New Roman" w:hAnsi="Times New Roman" w:cs="Times New Roman"/>
+          <w:sz w:val="24"/>
+          <w:szCs w:val="24"/>
+        </w:rPr>
+      </w:pPr>
+      <w:r>
+        <w:rPr>
+          <w:rFonts w:ascii="Times New Roman" w:hAnsi="Times New Roman" w:cs="Times New Roman"/>
+          <w:sz w:val="24"/>
+          <w:szCs w:val="24"/>
+        </w:rPr>
+        <w:t>Below is the completed prototype circuit with the LDR components marked -</w:t>
+      </w:r>
+    </w:p>
+    <w:p>
+      <w:pPr>
+        <w:jc w:val="center"/>
+        <w:rPr>
+          <w:rFonts w:ascii="Times New Roman" w:hAnsi="Times New Roman" w:cs="Times New Roman"/>
+          <w:sz w:val="24"/>
+          <w:szCs w:val="24"/>
+        </w:rPr>
+      </w:pPr>
+      <w:r>
+        <w:rPr>
+          <w:rFonts w:ascii="Times New Roman" w:hAnsi="Times New Roman" w:cs="Times New Roman"/>
+          <w:noProof/>
+          <w:sz w:val="24"/>
+          <w:szCs w:val="24"/>
+        </w:rPr>
+        <w:drawing>
+          <wp:inline distT="0" distB="0" distL="0" distR="0" wp14:anchorId="0ECEBF0F" wp14:editId="734CF80D">
+            <wp:extent cx="3380740" cy="4173855"/>
+            <wp:effectExtent l="0" t="0" r="0" b="4445"/>
+            <wp:docPr id="946030303" name="Picture 4" descr="A box with wires and wires&#10;&#10;Description automatically generated"/>
+            <wp:cNvGraphicFramePr>
+              <a:graphicFrameLocks xmlns:a="http://schemas.openxmlformats.org/drawingml/2006/main" noChangeAspect="1"/>
+            </wp:cNvGraphicFramePr>
+            <a:graphic xmlns:a="http://schemas.openxmlformats.org/drawingml/2006/main">
+              <a:graphicData uri="http://schemas.openxmlformats.org/drawingml/2006/picture">
+                <pic:pic xmlns:pic="http://schemas.openxmlformats.org/drawingml/2006/picture">
+                  <pic:nvPicPr>
+                    <pic:cNvPr id="946030303" name="Picture 4" descr="A box with wires and wires&#10;&#10;Description automatically generated"/>
+                    <pic:cNvPicPr/>
+                  </pic:nvPicPr>
+                  <pic:blipFill rotWithShape="1">
+                    <a:blip r:embed="rId12" cstate="print">
+                      <a:extLst>
+                        <a:ext uri="{28A0092B-C50C-407E-A947-70E740481C1C}">
+                          <a14:useLocalDpi xmlns:a14="http://schemas.microsoft.com/office/drawing/2010/main" val="0"/>
+                        </a:ext>
+                      </a:extLst>
+                    </a:blip>
+                    <a:srcRect t="4956" r="2248" b="4531"/>
+                    <a:stretch/>
+                  </pic:blipFill>
+                  <pic:spPr bwMode="auto">
+                    <a:xfrm>
+                      <a:off x="0" y="0"/>
+                      <a:ext cx="3415205" cy="4216405"/>
+                    </a:xfrm>
+                    <a:prstGeom prst="rect">
+                      <a:avLst/>
+                    </a:prstGeom>
+                    <a:ln>
+                      <a:noFill/>
+                    </a:ln>
+                    <a:extLst>
+                      <a:ext uri="{53640926-AAD7-44D8-BBD7-CCE9431645EC}">
+                        <a14:shadowObscured xmlns:a14="http://schemas.microsoft.com/office/drawing/2010/main"/>
+                      </a:ext>
+                    </a:extLst>
+                  </pic:spPr>
+                </pic:pic>
+              </a:graphicData>
+            </a:graphic>
+          </wp:inline>
+        </w:drawing>
+      </w:r>
+    </w:p>
+    <w:p>
+      <w:pPr>
+        <w:rPr>
+          <w:rFonts w:ascii="Times New Roman" w:hAnsi="Times New Roman" w:cs="Times New Roman"/>
+          <w:sz w:val="24"/>
+          <w:szCs w:val="24"/>
+          <w:lang w:val="en-GB"/>
+        </w:rPr>
+      </w:pPr>
+    </w:p>
+    <w:p>
+      <w:pPr>
+        <w:spacing w:line="360" w:lineRule="auto"/>
+        <w:rPr>
+          <w:rFonts w:ascii="Times New Roman" w:hAnsi="Times New Roman" w:cs="Times New Roman"/>
+          <w:sz w:val="24"/>
+          <w:szCs w:val="24"/>
+          <w:lang w:val="en-GB"/>
+        </w:rPr>
+      </w:pPr>
+      <w:r>
+        <w:rPr>
+          <w:rFonts w:ascii="Times New Roman" w:hAnsi="Times New Roman" w:cs="Times New Roman"/>
+          <w:sz w:val="24"/>
+          <w:szCs w:val="24"/>
+          <w:lang w:val="en-GB"/>
+        </w:rPr>
+        <w:t xml:space="preserve">One of the most important sensors in our project is the temperature sensor, without it we would have no value to trigger reactions on the hardware or UI side. To gather this </w:t>
+      </w:r>
+      <w:r>
+        <w:rPr>
+          <w:rFonts w:ascii="Times New Roman" w:hAnsi="Times New Roman" w:cs="Times New Roman"/>
+          <w:sz w:val="24"/>
+          <w:szCs w:val="24"/>
+          <w:lang w:val="en-GB"/>
+        </w:rPr>
+        <w:t>data,</w:t>
+      </w:r>
+      <w:r>
+        <w:rPr>
+          <w:rFonts w:ascii="Times New Roman" w:hAnsi="Times New Roman" w:cs="Times New Roman"/>
+          <w:sz w:val="24"/>
+          <w:szCs w:val="24"/>
+          <w:lang w:val="en-GB"/>
+        </w:rPr>
+        <w:t xml:space="preserve"> I have </w:t>
+      </w:r>
+      <w:r>
+        <w:rPr>
+          <w:rFonts w:ascii="Times New Roman" w:hAnsi="Times New Roman" w:cs="Times New Roman"/>
+          <w:sz w:val="24"/>
+          <w:szCs w:val="24"/>
+          <w:lang w:val="en-GB"/>
+        </w:rPr>
+        <w:t>gone</w:t>
+      </w:r>
+      <w:r>
+        <w:rPr>
+          <w:rFonts w:ascii="Times New Roman" w:hAnsi="Times New Roman" w:cs="Times New Roman"/>
+          <w:sz w:val="24"/>
+          <w:szCs w:val="24"/>
+          <w:lang w:val="en-GB"/>
+        </w:rPr>
+        <w:t xml:space="preserve"> with the DS18B20 Digital Thermometer. This piece of hardware is very small which is what is necessary as it will sit on the surface of the coaster and needs to take up as little space so as not to disturb a placed cup.  One issue I came across while developing the temperature circuit was that the temperature from the bottom of a cup will be different to middle where the actual temperature is. To investigate this further, I developed a test which uses a version of the DS18B20 that is submergible in parallel with the surface mounted one to gather data in a set </w:t>
+      </w:r>
+      <w:r>
+        <w:rPr>
+          <w:rFonts w:ascii="Times New Roman" w:hAnsi="Times New Roman" w:cs="Times New Roman"/>
+          <w:sz w:val="24"/>
+          <w:szCs w:val="24"/>
+          <w:lang w:val="en-GB"/>
+        </w:rPr>
+        <w:t>period</w:t>
+      </w:r>
+      <w:r>
+        <w:rPr>
+          <w:rFonts w:ascii="Times New Roman" w:hAnsi="Times New Roman" w:cs="Times New Roman"/>
+          <w:sz w:val="24"/>
+          <w:szCs w:val="24"/>
+          <w:lang w:val="en-GB"/>
+        </w:rPr>
+        <w:t xml:space="preserve"> and check the difference. </w:t>
+      </w:r>
+    </w:p>
+    <w:p>
+      <w:pPr>
+        <w:spacing w:line="360" w:lineRule="auto"/>
+        <w:rPr>
+          <w:rFonts w:ascii="Times New Roman" w:hAnsi="Times New Roman" w:cs="Times New Roman"/>
+          <w:sz w:val="24"/>
+          <w:szCs w:val="24"/>
+          <w:lang w:val="en-GB"/>
+        </w:rPr>
+      </w:pPr>
+      <w:r>
+        <w:rPr>
+          <w:rFonts w:ascii="Times New Roman" w:hAnsi="Times New Roman" w:cs="Times New Roman"/>
+          <w:sz w:val="24"/>
+          <w:szCs w:val="24"/>
+          <w:lang w:val="en-GB"/>
+        </w:rPr>
+        <w:t xml:space="preserve">The recording and outcome of this test can be found here - </w:t>
+      </w:r>
+      <w:hyperlink r:id="rId13" w:history="1">
+        <w:r>
+          <w:rPr>
+            <w:rStyle w:val="Hyperlink"/>
+            <w:rFonts w:ascii="Times New Roman" w:hAnsi="Times New Roman" w:cs="Times New Roman"/>
+            <w:sz w:val="24"/>
+            <w:szCs w:val="24"/>
+            <w:lang w:val="en-GB"/>
+          </w:rPr>
+          <w:t>Difference in Temperature Tests</w:t>
+        </w:r>
+      </w:hyperlink>
+    </w:p>
+    <w:p>
+      <w:pPr>
         <w:pStyle w:val="ListParagraph"/>
         <w:ind w:left="360"/>
         <w:jc w:val="center"/>
         <w:rPr>
           <w:rFonts w:ascii="Times New Roman" w:hAnsi="Times New Roman" w:cs="Times New Roman"/>
-          <w:b/>
-          <w:bCs/>
-          <w:sz w:val="28"/>
-          <w:szCs w:val="28"/>
-          <w:u w:val="single"/>
-          <w:lang w:val="en-GB"/>
-        </w:rPr>
-      </w:pPr>
-      <w:r>
-        <w:rPr>
-          <w:rFonts w:ascii="Times New Roman" w:hAnsi="Times New Roman" w:cs="Times New Roman"/>
-          <w:b/>
-          <w:bCs/>
-          <w:sz w:val="28"/>
-          <w:szCs w:val="28"/>
-          <w:u w:val="single"/>
-          <w:lang w:val="en-GB"/>
-        </w:rPr>
-        <w:t xml:space="preserve">2.1 </w:t>
-      </w:r>
-      <w:r>
-        <w:rPr>
-          <w:rFonts w:ascii="Times New Roman" w:hAnsi="Times New Roman" w:cs="Times New Roman"/>
-          <w:b/>
-          <w:bCs/>
-          <w:sz w:val="28"/>
-          <w:szCs w:val="28"/>
-          <w:u w:val="single"/>
-          <w:lang w:val="en-GB"/>
-        </w:rPr>
-        <w:t>Hardware –</w:t>
-      </w:r>
-      <w:r>
-        <w:rPr>
-          <w:rFonts w:ascii="Times New Roman" w:hAnsi="Times New Roman" w:cs="Times New Roman"/>
-          <w:b/>
-          <w:bCs/>
-          <w:sz w:val="28"/>
-          <w:szCs w:val="28"/>
-          <w:u w:val="single"/>
-          <w:lang w:val="en-GB"/>
-        </w:rPr>
-        <w:t xml:space="preserve"> Luke</w:t>
+          <w:sz w:val="28"/>
+          <w:szCs w:val="28"/>
+          <w:lang w:val="en-GB"/>
+        </w:rPr>
+      </w:pPr>
+      <w:r>
+        <w:rPr>
+          <w:rFonts w:ascii="Times New Roman" w:hAnsi="Times New Roman" w:cs="Times New Roman"/>
+          <w:noProof/>
+          <w:sz w:val="28"/>
+          <w:szCs w:val="28"/>
+          <w:lang w:val="en-GB"/>
+        </w:rPr>
+        <w:lastRenderedPageBreak/>
+        <w:drawing>
+          <wp:inline distT="0" distB="0" distL="0" distR="0" wp14:anchorId="0D980E7B" wp14:editId="431B2068">
+            <wp:extent cx="4295274" cy="4872023"/>
+            <wp:effectExtent l="0" t="0" r="0" b="5080"/>
+            <wp:docPr id="1538262327" name="Picture 6" descr="A box with wires and wires&#10;&#10;Description automatically generated"/>
+            <wp:cNvGraphicFramePr>
+              <a:graphicFrameLocks xmlns:a="http://schemas.openxmlformats.org/drawingml/2006/main" noChangeAspect="1"/>
+            </wp:cNvGraphicFramePr>
+            <a:graphic xmlns:a="http://schemas.openxmlformats.org/drawingml/2006/main">
+              <a:graphicData uri="http://schemas.openxmlformats.org/drawingml/2006/picture">
+                <pic:pic xmlns:pic="http://schemas.openxmlformats.org/drawingml/2006/picture">
+                  <pic:nvPicPr>
+                    <pic:cNvPr id="1538262327" name="Picture 6" descr="A box with wires and wires&#10;&#10;Description automatically generated"/>
+                    <pic:cNvPicPr/>
+                  </pic:nvPicPr>
+                  <pic:blipFill rotWithShape="1">
+                    <a:blip r:embed="rId14" cstate="print">
+                      <a:extLst>
+                        <a:ext uri="{28A0092B-C50C-407E-A947-70E740481C1C}">
+                          <a14:useLocalDpi xmlns:a14="http://schemas.microsoft.com/office/drawing/2010/main" val="0"/>
+                        </a:ext>
+                      </a:extLst>
+                    </a:blip>
+                    <a:srcRect t="15430" r="4691" b="3492"/>
+                    <a:stretch/>
+                  </pic:blipFill>
+                  <pic:spPr bwMode="auto">
+                    <a:xfrm>
+                      <a:off x="0" y="0"/>
+                      <a:ext cx="4336481" cy="4918763"/>
+                    </a:xfrm>
+                    <a:prstGeom prst="rect">
+                      <a:avLst/>
+                    </a:prstGeom>
+                    <a:ln>
+                      <a:noFill/>
+                    </a:ln>
+                    <a:extLst>
+                      <a:ext uri="{53640926-AAD7-44D8-BBD7-CCE9431645EC}">
+                        <a14:shadowObscured xmlns:a14="http://schemas.microsoft.com/office/drawing/2010/main"/>
+                      </a:ext>
+                    </a:extLst>
+                  </pic:spPr>
+                </pic:pic>
+              </a:graphicData>
+            </a:graphic>
+          </wp:inline>
+        </w:drawing>
+      </w:r>
+    </w:p>
+    <w:p>
+      <w:pPr>
+        <w:pStyle w:val="ListParagraph"/>
+        <w:ind w:left="360"/>
+        <w:jc w:val="center"/>
+        <w:rPr>
+          <w:rFonts w:ascii="Times New Roman" w:hAnsi="Times New Roman" w:cs="Times New Roman"/>
+          <w:b/>
+          <w:bCs/>
+          <w:sz w:val="28"/>
+          <w:szCs w:val="28"/>
+          <w:u w:val="single"/>
+          <w:lang w:val="en-GB"/>
+        </w:rPr>
+      </w:pPr>
+    </w:p>
+    <w:p>
+      <w:pPr>
+        <w:pStyle w:val="ListParagraph"/>
+        <w:ind w:left="360"/>
+        <w:rPr>
+          <w:rFonts w:ascii="Times New Roman" w:hAnsi="Times New Roman" w:cs="Times New Roman"/>
+          <w:b/>
+          <w:bCs/>
+          <w:sz w:val="24"/>
+          <w:szCs w:val="24"/>
+          <w:lang w:val="en-GB"/>
+        </w:rPr>
+      </w:pPr>
+      <w:r>
+        <w:rPr>
+          <w:rFonts w:ascii="Times New Roman" w:hAnsi="Times New Roman" w:cs="Times New Roman"/>
+          <w:sz w:val="24"/>
+          <w:szCs w:val="24"/>
+          <w:lang w:val="en-GB"/>
+        </w:rPr>
+        <w:t xml:space="preserve">Above is the temperature circuit integrated into the cardboard prototype. The sensor uses the 4.7k </w:t>
+      </w:r>
+      <w:r>
+        <w:rPr>
+          <w:rFonts w:ascii="Times New Roman" w:hAnsi="Times New Roman" w:cs="Times New Roman"/>
+          <w:sz w:val="24"/>
+          <w:szCs w:val="24"/>
+        </w:rPr>
+        <w:t>Ω</w:t>
+      </w:r>
+      <w:r>
+        <w:rPr>
+          <w:rFonts w:ascii="Times New Roman" w:hAnsi="Times New Roman" w:cs="Times New Roman"/>
+          <w:sz w:val="24"/>
+          <w:szCs w:val="24"/>
+        </w:rPr>
+        <w:t xml:space="preserve"> resistor as a pull-up. A pull-up resistor ensures that a signal line connected to a sensor does not float when the sensors output is inactive. This can cause inaccurate readings which is not ideal for our project.</w:t>
+      </w:r>
+    </w:p>
+    <w:p>
+      <w:pPr>
+        <w:pStyle w:val="ListParagraph"/>
+        <w:ind w:left="360"/>
+        <w:jc w:val="center"/>
+        <w:rPr>
+          <w:rFonts w:ascii="Times New Roman" w:hAnsi="Times New Roman" w:cs="Times New Roman"/>
+          <w:b/>
+          <w:bCs/>
+          <w:sz w:val="28"/>
+          <w:szCs w:val="28"/>
+          <w:u w:val="single"/>
+          <w:lang w:val="en-GB"/>
+        </w:rPr>
+      </w:pPr>
+    </w:p>
+    <w:p>
+      <w:pPr>
+        <w:pStyle w:val="ListParagraph"/>
+        <w:ind w:left="360"/>
+        <w:jc w:val="center"/>
+        <w:rPr>
+          <w:rFonts w:ascii="Times New Roman" w:hAnsi="Times New Roman" w:cs="Times New Roman"/>
+          <w:b/>
+          <w:bCs/>
+          <w:sz w:val="28"/>
+          <w:szCs w:val="28"/>
+          <w:u w:val="single"/>
+          <w:lang w:val="en-GB"/>
+        </w:rPr>
+      </w:pPr>
+    </w:p>
+    <w:p>
+      <w:pPr>
+        <w:pStyle w:val="ListParagraph"/>
+        <w:ind w:left="360"/>
+        <w:jc w:val="center"/>
+        <w:rPr>
+          <w:rFonts w:ascii="Times New Roman" w:hAnsi="Times New Roman" w:cs="Times New Roman"/>
+          <w:b/>
+          <w:bCs/>
+          <w:sz w:val="28"/>
+          <w:szCs w:val="28"/>
+          <w:u w:val="single"/>
+          <w:lang w:val="en-GB"/>
+        </w:rPr>
+      </w:pPr>
+    </w:p>
+    <w:p>
+      <w:pPr>
+        <w:pStyle w:val="ListParagraph"/>
+        <w:ind w:left="360"/>
+        <w:jc w:val="center"/>
+        <w:rPr>
+          <w:rFonts w:ascii="Times New Roman" w:hAnsi="Times New Roman" w:cs="Times New Roman"/>
+          <w:b/>
+          <w:bCs/>
+          <w:sz w:val="28"/>
+          <w:szCs w:val="28"/>
+          <w:u w:val="single"/>
+          <w:lang w:val="en-GB"/>
+        </w:rPr>
+      </w:pPr>
+    </w:p>
+    <w:p>
+      <w:pPr>
+        <w:pStyle w:val="ListParagraph"/>
+        <w:ind w:left="360"/>
+        <w:jc w:val="center"/>
+        <w:rPr>
+          <w:rFonts w:ascii="Times New Roman" w:hAnsi="Times New Roman" w:cs="Times New Roman"/>
+          <w:b/>
+          <w:bCs/>
+          <w:sz w:val="28"/>
+          <w:szCs w:val="28"/>
+          <w:u w:val="single"/>
+          <w:lang w:val="en-GB"/>
+        </w:rPr>
+      </w:pPr>
+    </w:p>
+    <w:p>
+      <w:pPr>
+        <w:pStyle w:val="ListParagraph"/>
+        <w:ind w:left="360"/>
+        <w:jc w:val="center"/>
+        <w:rPr>
+          <w:rFonts w:ascii="Times New Roman" w:hAnsi="Times New Roman" w:cs="Times New Roman"/>
+          <w:b/>
+          <w:bCs/>
+          <w:sz w:val="28"/>
+          <w:szCs w:val="28"/>
+          <w:u w:val="single"/>
+          <w:lang w:val="en-GB"/>
+        </w:rPr>
+      </w:pPr>
+    </w:p>
+    <w:p>
+      <w:pPr>
+        <w:pStyle w:val="ListParagraph"/>
+        <w:ind w:left="360"/>
+        <w:jc w:val="center"/>
+        <w:rPr>
+          <w:rFonts w:ascii="Times New Roman" w:hAnsi="Times New Roman" w:cs="Times New Roman"/>
+          <w:b/>
+          <w:bCs/>
+          <w:sz w:val="28"/>
+          <w:szCs w:val="28"/>
+          <w:u w:val="single"/>
+          <w:lang w:val="en-GB"/>
+        </w:rPr>
+      </w:pPr>
+    </w:p>
+    <w:p>
+      <w:pPr>
+        <w:pStyle w:val="ListParagraph"/>
+        <w:ind w:left="360"/>
+        <w:jc w:val="center"/>
+        <w:rPr>
+          <w:rFonts w:ascii="Times New Roman" w:hAnsi="Times New Roman" w:cs="Times New Roman"/>
+          <w:b/>
+          <w:bCs/>
+          <w:sz w:val="28"/>
+          <w:szCs w:val="28"/>
+          <w:u w:val="single"/>
+          <w:lang w:val="en-GB"/>
+        </w:rPr>
+      </w:pPr>
+    </w:p>
+    <w:p>
+      <w:pPr>
+        <w:pStyle w:val="ListParagraph"/>
+        <w:ind w:left="360"/>
+        <w:jc w:val="center"/>
+        <w:rPr>
+          <w:rFonts w:ascii="Times New Roman" w:hAnsi="Times New Roman" w:cs="Times New Roman"/>
+          <w:b/>
+          <w:bCs/>
+          <w:sz w:val="28"/>
+          <w:szCs w:val="28"/>
+          <w:u w:val="single"/>
+          <w:lang w:val="en-GB"/>
+        </w:rPr>
+      </w:pPr>
+    </w:p>
+    <w:p>
+      <w:pPr>
+        <w:pStyle w:val="ListParagraph"/>
+        <w:ind w:left="360"/>
+        <w:jc w:val="center"/>
+        <w:rPr>
+          <w:rFonts w:ascii="Times New Roman" w:hAnsi="Times New Roman" w:cs="Times New Roman"/>
+          <w:b/>
+          <w:bCs/>
+          <w:sz w:val="28"/>
+          <w:szCs w:val="28"/>
+          <w:u w:val="single"/>
+          <w:lang w:val="en-GB"/>
+        </w:rPr>
+      </w:pPr>
+    </w:p>
+    <w:p>
+      <w:pPr>
+        <w:pStyle w:val="ListParagraph"/>
+        <w:ind w:left="360"/>
+        <w:jc w:val="center"/>
+        <w:rPr>
+          <w:rFonts w:ascii="Times New Roman" w:hAnsi="Times New Roman" w:cs="Times New Roman"/>
+          <w:b/>
+          <w:bCs/>
+          <w:sz w:val="28"/>
+          <w:szCs w:val="28"/>
+          <w:u w:val="single"/>
+          <w:lang w:val="en-GB"/>
+        </w:rPr>
+      </w:pPr>
+    </w:p>
+    <w:p>
+      <w:pPr>
+        <w:pStyle w:val="ListParagraph"/>
+        <w:ind w:left="360"/>
+        <w:jc w:val="center"/>
+        <w:rPr>
+          <w:rFonts w:ascii="Times New Roman" w:hAnsi="Times New Roman" w:cs="Times New Roman"/>
+          <w:b/>
+          <w:bCs/>
+          <w:sz w:val="28"/>
+          <w:szCs w:val="28"/>
+          <w:u w:val="single"/>
+          <w:lang w:val="en-GB"/>
+        </w:rPr>
+      </w:pPr>
+    </w:p>
+    <w:p>
+      <w:pPr>
+        <w:rPr>
+          <w:rFonts w:ascii="Times New Roman" w:hAnsi="Times New Roman" w:cs="Times New Roman"/>
+          <w:b/>
+          <w:bCs/>
+          <w:sz w:val="28"/>
+          <w:szCs w:val="28"/>
+          <w:u w:val="single"/>
+          <w:lang w:val="en-GB"/>
+        </w:rPr>
+      </w:pPr>
+    </w:p>
+    <w:p>
+      <w:pPr>
+        <w:jc w:val="center"/>
+        <w:rPr>
+          <w:rFonts w:ascii="Times New Roman" w:hAnsi="Times New Roman" w:cs="Times New Roman"/>
+          <w:b/>
+          <w:bCs/>
+          <w:sz w:val="28"/>
+          <w:szCs w:val="28"/>
+          <w:u w:val="single"/>
+          <w:lang w:val="en-GB"/>
+        </w:rPr>
+      </w:pPr>
+      <w:r>
+        <w:rPr>
+          <w:rFonts w:ascii="Times New Roman" w:hAnsi="Times New Roman" w:cs="Times New Roman"/>
+          <w:b/>
+          <w:bCs/>
+          <w:sz w:val="28"/>
+          <w:szCs w:val="28"/>
+          <w:u w:val="single"/>
+          <w:lang w:val="en-GB"/>
+        </w:rPr>
+        <w:lastRenderedPageBreak/>
+        <w:t xml:space="preserve">2.2 </w:t>
+      </w:r>
+      <w:r>
+        <w:rPr>
+          <w:rFonts w:ascii="Times New Roman" w:hAnsi="Times New Roman" w:cs="Times New Roman"/>
+          <w:b/>
+          <w:bCs/>
+          <w:sz w:val="28"/>
+          <w:szCs w:val="28"/>
+          <w:u w:val="single"/>
+          <w:lang w:val="en-GB"/>
+        </w:rPr>
+        <w:t xml:space="preserve">Web Server </w:t>
+      </w:r>
+      <w:r>
+        <w:rPr>
+          <w:rFonts w:ascii="Times New Roman" w:hAnsi="Times New Roman" w:cs="Times New Roman"/>
+          <w:b/>
+          <w:bCs/>
+          <w:sz w:val="28"/>
+          <w:szCs w:val="28"/>
+          <w:u w:val="single"/>
+          <w:lang w:val="en-GB"/>
+        </w:rPr>
+        <w:t>– Jamie</w:t>
       </w:r>
     </w:p>
     <w:p>
@@ -3336,6 +4725,94 @@
     </w:p>
     <w:p>
       <w:pPr>
+        <w:jc w:val="center"/>
+        <w:rPr>
+          <w:rFonts w:ascii="Times New Roman" w:hAnsi="Times New Roman" w:cs="Times New Roman"/>
+          <w:b/>
+          <w:bCs/>
+          <w:sz w:val="28"/>
+          <w:szCs w:val="28"/>
+          <w:u w:val="single"/>
+          <w:lang w:val="en-GB"/>
+        </w:rPr>
+      </w:pPr>
+      <w:r>
+        <w:rPr>
+          <w:rFonts w:ascii="Times New Roman" w:hAnsi="Times New Roman" w:cs="Times New Roman"/>
+          <w:b/>
+          <w:bCs/>
+          <w:sz w:val="28"/>
+          <w:szCs w:val="28"/>
+          <w:u w:val="single"/>
+          <w:lang w:val="en-GB"/>
+        </w:rPr>
+        <w:t xml:space="preserve">2.3 </w:t>
+      </w:r>
+      <w:r>
+        <w:rPr>
+          <w:rFonts w:ascii="Times New Roman" w:hAnsi="Times New Roman" w:cs="Times New Roman"/>
+          <w:b/>
+          <w:bCs/>
+          <w:sz w:val="28"/>
+          <w:szCs w:val="28"/>
+          <w:u w:val="single"/>
+          <w:lang w:val="en-GB"/>
+        </w:rPr>
+        <w:t>Hosted on AWS</w:t>
+      </w:r>
+      <w:r>
+        <w:rPr>
+          <w:rFonts w:ascii="Times New Roman" w:hAnsi="Times New Roman" w:cs="Times New Roman"/>
+          <w:b/>
+          <w:bCs/>
+          <w:sz w:val="28"/>
+          <w:szCs w:val="28"/>
+          <w:u w:val="single"/>
+          <w:lang w:val="en-GB"/>
+        </w:rPr>
+        <w:t xml:space="preserve"> -</w:t>
+      </w:r>
+      <w:r>
+        <w:rPr>
+          <w:rFonts w:ascii="Times New Roman" w:hAnsi="Times New Roman" w:cs="Times New Roman"/>
+          <w:b/>
+          <w:bCs/>
+          <w:sz w:val="28"/>
+          <w:szCs w:val="28"/>
+          <w:u w:val="single"/>
+          <w:lang w:val="en-GB"/>
+        </w:rPr>
+        <w:t xml:space="preserve"> Jamie</w:t>
+      </w:r>
+    </w:p>
+    <w:p>
+      <w:pPr>
+        <w:pStyle w:val="ListParagraph"/>
+        <w:ind w:left="420"/>
+        <w:jc w:val="center"/>
+        <w:rPr>
+          <w:rFonts w:ascii="Times New Roman" w:hAnsi="Times New Roman" w:cs="Times New Roman"/>
+          <w:sz w:val="28"/>
+          <w:szCs w:val="28"/>
+          <w:lang w:val="en-GB"/>
+        </w:rPr>
+      </w:pPr>
+    </w:p>
+    <w:p>
+      <w:pPr>
+        <w:pStyle w:val="ListParagraph"/>
+        <w:ind w:left="420"/>
+        <w:jc w:val="center"/>
+        <w:rPr>
+          <w:rFonts w:ascii="Times New Roman" w:hAnsi="Times New Roman" w:cs="Times New Roman"/>
+          <w:sz w:val="28"/>
+          <w:szCs w:val="28"/>
+          <w:lang w:val="en-GB"/>
+        </w:rPr>
+      </w:pPr>
+    </w:p>
+    <w:p>
+      <w:pPr>
         <w:pStyle w:val="ListParagraph"/>
         <w:ind w:left="360"/>
         <w:jc w:val="center"/>
@@ -3359,175 +4836,8 @@
           <w:u w:val="single"/>
           <w:lang w:val="en-GB"/>
         </w:rPr>
-        <w:t xml:space="preserve">2.2 </w:t>
-      </w:r>
-      <w:r>
-        <w:rPr>
-          <w:rFonts w:ascii="Times New Roman" w:hAnsi="Times New Roman" w:cs="Times New Roman"/>
-          <w:b/>
-          <w:bCs/>
-          <w:sz w:val="28"/>
-          <w:szCs w:val="28"/>
-          <w:u w:val="single"/>
-          <w:lang w:val="en-GB"/>
-        </w:rPr>
-        <w:t xml:space="preserve">Web Server </w:t>
-      </w:r>
-      <w:r>
-        <w:rPr>
-          <w:rFonts w:ascii="Times New Roman" w:hAnsi="Times New Roman" w:cs="Times New Roman"/>
-          <w:b/>
-          <w:bCs/>
-          <w:sz w:val="28"/>
-          <w:szCs w:val="28"/>
-          <w:u w:val="single"/>
-          <w:lang w:val="en-GB"/>
-        </w:rPr>
-        <w:t>– Jamie</w:t>
-      </w:r>
-    </w:p>
-    <w:p>
-      <w:pPr>
-        <w:pStyle w:val="ListParagraph"/>
-        <w:ind w:left="420"/>
-        <w:jc w:val="center"/>
-        <w:rPr>
-          <w:rFonts w:ascii="Times New Roman" w:hAnsi="Times New Roman" w:cs="Times New Roman"/>
-          <w:sz w:val="28"/>
-          <w:szCs w:val="28"/>
-          <w:lang w:val="en-GB"/>
-        </w:rPr>
-      </w:pPr>
-    </w:p>
-    <w:p>
-      <w:pPr>
-        <w:pStyle w:val="ListParagraph"/>
-        <w:ind w:left="420"/>
-        <w:jc w:val="center"/>
-        <w:rPr>
-          <w:rFonts w:ascii="Times New Roman" w:hAnsi="Times New Roman" w:cs="Times New Roman"/>
-          <w:sz w:val="28"/>
-          <w:szCs w:val="28"/>
-          <w:lang w:val="en-GB"/>
-        </w:rPr>
-      </w:pPr>
-    </w:p>
-    <w:p>
-      <w:pPr>
-        <w:jc w:val="center"/>
-        <w:rPr>
-          <w:rFonts w:ascii="Times New Roman" w:hAnsi="Times New Roman" w:cs="Times New Roman"/>
-          <w:b/>
-          <w:bCs/>
-          <w:sz w:val="28"/>
-          <w:szCs w:val="28"/>
-          <w:u w:val="single"/>
-          <w:lang w:val="en-GB"/>
-        </w:rPr>
-      </w:pPr>
-      <w:r>
-        <w:rPr>
-          <w:rFonts w:ascii="Times New Roman" w:hAnsi="Times New Roman" w:cs="Times New Roman"/>
-          <w:b/>
-          <w:bCs/>
-          <w:sz w:val="28"/>
-          <w:szCs w:val="28"/>
-          <w:u w:val="single"/>
-          <w:lang w:val="en-GB"/>
-        </w:rPr>
-        <w:t xml:space="preserve">2.3 </w:t>
-      </w:r>
-      <w:r>
-        <w:rPr>
-          <w:rFonts w:ascii="Times New Roman" w:hAnsi="Times New Roman" w:cs="Times New Roman"/>
-          <w:b/>
-          <w:bCs/>
-          <w:sz w:val="28"/>
-          <w:szCs w:val="28"/>
-          <w:u w:val="single"/>
-          <w:lang w:val="en-GB"/>
-        </w:rPr>
-        <w:t>Hosted on AWS</w:t>
-      </w:r>
-      <w:r>
-        <w:rPr>
-          <w:rFonts w:ascii="Times New Roman" w:hAnsi="Times New Roman" w:cs="Times New Roman"/>
-          <w:b/>
-          <w:bCs/>
-          <w:sz w:val="28"/>
-          <w:szCs w:val="28"/>
-          <w:u w:val="single"/>
-          <w:lang w:val="en-GB"/>
-        </w:rPr>
-        <w:t xml:space="preserve"> -</w:t>
-      </w:r>
-      <w:r>
-        <w:rPr>
-          <w:rFonts w:ascii="Times New Roman" w:hAnsi="Times New Roman" w:cs="Times New Roman"/>
-          <w:b/>
-          <w:bCs/>
-          <w:sz w:val="28"/>
-          <w:szCs w:val="28"/>
-          <w:u w:val="single"/>
-          <w:lang w:val="en-GB"/>
-        </w:rPr>
-        <w:t xml:space="preserve"> Jamie</w:t>
-      </w:r>
-    </w:p>
-    <w:p>
-      <w:pPr>
-        <w:pStyle w:val="ListParagraph"/>
-        <w:ind w:left="420"/>
-        <w:jc w:val="center"/>
-        <w:rPr>
-          <w:rFonts w:ascii="Times New Roman" w:hAnsi="Times New Roman" w:cs="Times New Roman"/>
-          <w:sz w:val="28"/>
-          <w:szCs w:val="28"/>
-          <w:lang w:val="en-GB"/>
-        </w:rPr>
-      </w:pPr>
-    </w:p>
-    <w:p>
-      <w:pPr>
-        <w:pStyle w:val="ListParagraph"/>
-        <w:ind w:left="420"/>
-        <w:jc w:val="center"/>
-        <w:rPr>
-          <w:rFonts w:ascii="Times New Roman" w:hAnsi="Times New Roman" w:cs="Times New Roman"/>
-          <w:sz w:val="28"/>
-          <w:szCs w:val="28"/>
-          <w:lang w:val="en-GB"/>
-        </w:rPr>
-      </w:pPr>
-    </w:p>
-    <w:p>
-      <w:pPr>
-        <w:pStyle w:val="ListParagraph"/>
-        <w:ind w:left="360"/>
-        <w:jc w:val="center"/>
-        <w:rPr>
-          <w:rFonts w:ascii="Times New Roman" w:hAnsi="Times New Roman" w:cs="Times New Roman"/>
-          <w:b/>
-          <w:bCs/>
-          <w:sz w:val="28"/>
-          <w:szCs w:val="28"/>
-          <w:u w:val="single"/>
-          <w:lang w:val="en-GB"/>
-        </w:rPr>
-      </w:pPr>
-      <w:r>
-        <w:rPr>
-          <w:rFonts w:ascii="Times New Roman" w:hAnsi="Times New Roman" w:cs="Times New Roman"/>
-          <w:b/>
-          <w:bCs/>
-          <w:sz w:val="28"/>
-          <w:szCs w:val="28"/>
-          <w:u w:val="single"/>
-          <w:lang w:val="en-GB"/>
-        </w:rPr>
         <w:t xml:space="preserve">2.4 </w:t>
       </w:r>
-      <w:proofErr w:type="spellStart"/>
       <w:r>
         <w:rPr>
           <w:rFonts w:ascii="Times New Roman" w:hAnsi="Times New Roman" w:cs="Times New Roman"/>
@@ -3562,20 +4872,7 @@
           <w:u w:val="single"/>
           <w:lang w:val="en-GB"/>
         </w:rPr>
-        <w:t>ub</w:t>
-      </w:r>
-      <w:proofErr w:type="spellEnd"/>
-      <w:r>
-        <w:rPr>
-          <w:rFonts w:ascii="Times New Roman" w:hAnsi="Times New Roman" w:cs="Times New Roman"/>
-          <w:b/>
-          <w:bCs/>
-          <w:sz w:val="28"/>
-          <w:szCs w:val="28"/>
-          <w:u w:val="single"/>
-          <w:lang w:val="en-GB"/>
-        </w:rPr>
-        <w:t xml:space="preserve"> communication </w:t>
+        <w:t xml:space="preserve">ub communication </w:t>
       </w:r>
       <w:r>
         <w:rPr>
@@ -3724,27 +5021,7 @@
           <w:szCs w:val="24"/>
           <w:lang w:val="en-GB"/>
         </w:rPr>
-        <w:t xml:space="preserve">For the database aspect of the project, I started off with creating a local database using MongoDB Compass. I created a database called </w:t>
-      </w:r>
-      <w:proofErr w:type="spellStart"/>
-      <w:r>
-        <w:rPr>
-          <w:rFonts w:ascii="Times New Roman" w:hAnsi="Times New Roman" w:cs="Times New Roman"/>
-          <w:sz w:val="24"/>
-          <w:szCs w:val="24"/>
-          <w:lang w:val="en-GB"/>
-        </w:rPr>
-        <w:t>Sipify</w:t>
-      </w:r>
-      <w:proofErr w:type="spellEnd"/>
-      <w:r>
-        <w:rPr>
-          <w:rFonts w:ascii="Times New Roman" w:hAnsi="Times New Roman" w:cs="Times New Roman"/>
-          <w:sz w:val="24"/>
-          <w:szCs w:val="24"/>
-          <w:lang w:val="en-GB"/>
-        </w:rPr>
-        <w:t xml:space="preserve">, with three collections inside. I gathered coffee temperature data and created a dataset based off my </w:t>
+        <w:t xml:space="preserve">For the database aspect of the project, I started off with creating a local database using MongoDB Compass. I created a database called Sipify, with three collections inside. I gathered coffee temperature data and created a dataset based off my </w:t>
       </w:r>
       <w:r>
         <w:rPr>
@@ -3798,27 +5075,7 @@
           <w:szCs w:val="24"/>
           <w:lang w:val="en-GB"/>
         </w:rPr>
-        <w:t xml:space="preserve">To track coffee temperatures and issue notifications based on the current temperature, we firstly needed some data to compare the temperature against. I carried out some research to find out what exactly are the ideal coffee drinking temperatures, and most importantly discovering the minimum and maximum temperatures. The maximum temperature being the hottest temperature the coffee can be served at, and the minimum being the coldest. I also got some data about tea, as we would like the Smart Coaster to be used by everyone not only coffee drinkers. I created a csv file based on the drinks data and imported this into MongoDB Compass into my </w:t>
-      </w:r>
-      <w:proofErr w:type="spellStart"/>
-      <w:r>
-        <w:rPr>
-          <w:rFonts w:ascii="Times New Roman" w:hAnsi="Times New Roman" w:cs="Times New Roman"/>
-          <w:sz w:val="24"/>
-          <w:szCs w:val="24"/>
-          <w:lang w:val="en-GB"/>
-        </w:rPr>
-        <w:t>Sipify</w:t>
-      </w:r>
-      <w:proofErr w:type="spellEnd"/>
-      <w:r>
-        <w:rPr>
-          <w:rFonts w:ascii="Times New Roman" w:hAnsi="Times New Roman" w:cs="Times New Roman"/>
-          <w:sz w:val="24"/>
-          <w:szCs w:val="24"/>
-          <w:lang w:val="en-GB"/>
-        </w:rPr>
-        <w:t xml:space="preserve"> database. My aim was to find the temperature ranges based on the different coffee types and get the average drinking temperatures. I found the following websites </w:t>
+        <w:t xml:space="preserve">To track coffee temperatures and issue notifications based on the current temperature, we firstly needed some data to compare the temperature against. I carried out some research to find out what exactly are the ideal coffee drinking temperatures, and most importantly discovering the minimum and maximum temperatures. The maximum temperature being the hottest temperature the coffee can be served at, and the minimum being the coldest. I also got some data about tea, as we would like the Smart Coaster to be used by everyone not only coffee drinkers. I created a csv file based on the drinks data and imported this into MongoDB Compass into my Sipify database. My aim was to find the temperature ranges based on the different coffee types and get the average drinking temperatures. I found the following websites </w:t>
       </w:r>
       <w:r>
         <w:rPr>
@@ -3851,7 +5108,7 @@
           <w:lang w:val="en-GB"/>
         </w:rPr>
       </w:pPr>
-      <w:hyperlink r:id="rId11" w:history="1">
+      <w:hyperlink r:id="rId15" w:history="1">
         <w:r>
           <w:rPr>
             <w:rStyle w:val="Hyperlink"/>
@@ -3876,7 +5133,7 @@
           <w:lang w:val="en-GB"/>
         </w:rPr>
       </w:pPr>
-      <w:hyperlink r:id="rId12" w:history="1">
+      <w:hyperlink r:id="rId16" w:history="1">
         <w:r>
           <w:rPr>
             <w:rStyle w:val="Hyperlink"/>
@@ -3885,7 +5142,27 @@
             <w:szCs w:val="24"/>
             <w:lang w:val="en-GB"/>
           </w:rPr>
-          <w:t>https://weareliferuiner.com/perfect-temperature-hot-chocolate-the-ultimate-guide/</w:t>
+          <w:t>https://weareliferuiner.com/pe</w:t>
+        </w:r>
+        <w:r>
+          <w:rPr>
+            <w:rStyle w:val="Hyperlink"/>
+            <w:rFonts w:ascii="Times New Roman" w:hAnsi="Times New Roman" w:cs="Times New Roman"/>
+            <w:sz w:val="24"/>
+            <w:szCs w:val="24"/>
+            <w:lang w:val="en-GB"/>
+          </w:rPr>
+          <w:t>r</w:t>
+        </w:r>
+        <w:r>
+          <w:rPr>
+            <w:rStyle w:val="Hyperlink"/>
+            <w:rFonts w:ascii="Times New Roman" w:hAnsi="Times New Roman" w:cs="Times New Roman"/>
+            <w:sz w:val="24"/>
+            <w:szCs w:val="24"/>
+            <w:lang w:val="en-GB"/>
+          </w:rPr>
+          <w:t>fect-temperature-hot-chocolate-the-ultimate-guide/</w:t>
         </w:r>
       </w:hyperlink>
     </w:p>
@@ -3901,7 +5178,7 @@
           <w:lang w:val="en-GB"/>
         </w:rPr>
       </w:pPr>
-      <w:hyperlink r:id="rId13" w:history="1">
+      <w:hyperlink r:id="rId17" w:history="1">
         <w:r>
           <w:rPr>
             <w:rStyle w:val="Hyperlink"/>
@@ -3922,6 +5199,62 @@
           <w:rFonts w:ascii="Times New Roman" w:hAnsi="Times New Roman" w:cs="Times New Roman"/>
           <w:sz w:val="26"/>
           <w:szCs w:val="26"/>
+          <w:lang w:val="en-GB"/>
+        </w:rPr>
+      </w:pPr>
+    </w:p>
+    <w:p>
+      <w:pPr>
+        <w:pStyle w:val="ListParagraph"/>
+        <w:ind w:left="420"/>
+        <w:rPr>
+          <w:rFonts w:ascii="Times New Roman" w:hAnsi="Times New Roman" w:cs="Times New Roman"/>
+          <w:b/>
+          <w:bCs/>
+          <w:sz w:val="28"/>
+          <w:szCs w:val="28"/>
+          <w:lang w:val="en-GB"/>
+        </w:rPr>
+      </w:pPr>
+    </w:p>
+    <w:p>
+      <w:pPr>
+        <w:pStyle w:val="ListParagraph"/>
+        <w:ind w:left="420"/>
+        <w:rPr>
+          <w:rFonts w:ascii="Times New Roman" w:hAnsi="Times New Roman" w:cs="Times New Roman"/>
+          <w:b/>
+          <w:bCs/>
+          <w:sz w:val="28"/>
+          <w:szCs w:val="28"/>
+          <w:lang w:val="en-GB"/>
+        </w:rPr>
+      </w:pPr>
+    </w:p>
+    <w:p>
+      <w:pPr>
+        <w:pStyle w:val="ListParagraph"/>
+        <w:ind w:left="420"/>
+        <w:rPr>
+          <w:rFonts w:ascii="Times New Roman" w:hAnsi="Times New Roman" w:cs="Times New Roman"/>
+          <w:b/>
+          <w:bCs/>
+          <w:sz w:val="28"/>
+          <w:szCs w:val="28"/>
+          <w:lang w:val="en-GB"/>
+        </w:rPr>
+      </w:pPr>
+    </w:p>
+    <w:p>
+      <w:pPr>
+        <w:pStyle w:val="ListParagraph"/>
+        <w:ind w:left="420"/>
+        <w:rPr>
+          <w:rFonts w:ascii="Times New Roman" w:hAnsi="Times New Roman" w:cs="Times New Roman"/>
+          <w:b/>
+          <w:bCs/>
+          <w:sz w:val="28"/>
+          <w:szCs w:val="28"/>
           <w:lang w:val="en-GB"/>
         </w:rPr>
       </w:pPr>
@@ -3987,7 +5320,7 @@
                     <pic:cNvPicPr/>
                   </pic:nvPicPr>
                   <pic:blipFill rotWithShape="1">
-                    <a:blip r:embed="rId14">
+                    <a:blip r:embed="rId18">
                       <a:extLst>
                         <a:ext uri="{28A0092B-C50C-407E-A947-70E740481C1C}">
                           <a14:useLocalDpi xmlns:a14="http://schemas.microsoft.com/office/drawing/2010/main" val="0"/>
@@ -4093,7 +5426,7 @@
                     <pic:cNvPicPr/>
                   </pic:nvPicPr>
                   <pic:blipFill rotWithShape="1">
-                    <a:blip r:embed="rId15">
+                    <a:blip r:embed="rId19">
                       <a:extLst>
                         <a:ext uri="{28A0092B-C50C-407E-A947-70E740481C1C}">
                           <a14:useLocalDpi xmlns:a14="http://schemas.microsoft.com/office/drawing/2010/main" val="0"/>
@@ -4289,7 +5622,7 @@
                     <pic:cNvPicPr/>
                   </pic:nvPicPr>
                   <pic:blipFill rotWithShape="1">
-                    <a:blip r:embed="rId16">
+                    <a:blip r:embed="rId20">
                       <a:extLst>
                         <a:ext uri="{28A0092B-C50C-407E-A947-70E740481C1C}">
                           <a14:useLocalDpi xmlns:a14="http://schemas.microsoft.com/office/drawing/2010/main" val="0"/>
@@ -4488,7 +5821,6 @@
         </w:rPr>
         <w:t xml:space="preserve">I created a cluster on MongoDB Atlas called </w:t>
       </w:r>
-      <w:proofErr w:type="spellStart"/>
       <w:r>
         <w:rPr>
           <w:rFonts w:ascii="Times New Roman" w:hAnsi="Times New Roman" w:cs="Times New Roman"/>
@@ -4503,16 +5835,7 @@
           <w:sz w:val="24"/>
           <w:szCs w:val="24"/>
         </w:rPr>
-        <w:t>ipify-mongodb</w:t>
-      </w:r>
-      <w:proofErr w:type="spellEnd"/>
-      <w:r>
-        <w:rPr>
-          <w:rFonts w:ascii="Times New Roman" w:hAnsi="Times New Roman" w:cs="Times New Roman"/>
-          <w:sz w:val="24"/>
-          <w:szCs w:val="24"/>
-        </w:rPr>
-        <w:t xml:space="preserve">, within the cluster I have three collections similarly to MongoDB Compass, I added the data for each collection </w:t>
+        <w:t xml:space="preserve">ipify-mongodb, within the cluster I have three collections similarly to MongoDB Compass, I added the data for each collection </w:t>
       </w:r>
     </w:p>
     <w:p>
@@ -4754,6 +6077,42 @@
           <w:rFonts w:ascii="Times New Roman" w:hAnsi="Times New Roman" w:cs="Times New Roman"/>
           <w:sz w:val="24"/>
           <w:szCs w:val="24"/>
+          <w:lang w:val="en-GB"/>
+        </w:rPr>
+      </w:pPr>
+    </w:p>
+    <w:p>
+      <w:pPr>
+        <w:pStyle w:val="ListParagraph"/>
+        <w:ind w:left="420"/>
+        <w:rPr>
+          <w:rFonts w:ascii="Times New Roman" w:hAnsi="Times New Roman" w:cs="Times New Roman"/>
+          <w:sz w:val="28"/>
+          <w:szCs w:val="28"/>
+          <w:lang w:val="en-GB"/>
+        </w:rPr>
+      </w:pPr>
+    </w:p>
+    <w:p>
+      <w:pPr>
+        <w:pStyle w:val="ListParagraph"/>
+        <w:ind w:left="420"/>
+        <w:rPr>
+          <w:rFonts w:ascii="Times New Roman" w:hAnsi="Times New Roman" w:cs="Times New Roman"/>
+          <w:sz w:val="28"/>
+          <w:szCs w:val="28"/>
+          <w:lang w:val="en-GB"/>
+        </w:rPr>
+      </w:pPr>
+    </w:p>
+    <w:p>
+      <w:pPr>
+        <w:pStyle w:val="ListParagraph"/>
+        <w:ind w:left="420"/>
+        <w:rPr>
+          <w:rFonts w:ascii="Times New Roman" w:hAnsi="Times New Roman" w:cs="Times New Roman"/>
+          <w:sz w:val="28"/>
+          <w:szCs w:val="28"/>
           <w:lang w:val="en-GB"/>
         </w:rPr>
       </w:pPr>
@@ -4797,6 +6156,7 @@
           <w:szCs w:val="28"/>
           <w:lang w:val="en-GB"/>
         </w:rPr>
+        <w:lastRenderedPageBreak/>
         <w:t xml:space="preserve"> </w:t>
       </w:r>
       <w:r>
@@ -4869,7 +6229,6 @@
           <w:szCs w:val="28"/>
           <w:lang w:val="en-GB"/>
         </w:rPr>
-        <w:lastRenderedPageBreak/>
         <w:t>3.</w:t>
       </w:r>
       <w:r>
@@ -5254,32 +6613,6 @@
           <w:rFonts w:ascii="Times New Roman" w:hAnsi="Times New Roman" w:cs="Times New Roman"/>
           <w:b/>
           <w:bCs/>
-          <w:sz w:val="28"/>
-          <w:szCs w:val="28"/>
-          <w:lang w:val="en-GB"/>
-        </w:rPr>
-      </w:pPr>
-    </w:p>
-    <w:p>
-      <w:pPr>
-        <w:jc w:val="center"/>
-        <w:rPr>
-          <w:rFonts w:ascii="Times New Roman" w:hAnsi="Times New Roman" w:cs="Times New Roman"/>
-          <w:b/>
-          <w:bCs/>
-          <w:sz w:val="28"/>
-          <w:szCs w:val="28"/>
-          <w:lang w:val="en-GB"/>
-        </w:rPr>
-      </w:pPr>
-    </w:p>
-    <w:p>
-      <w:pPr>
-        <w:jc w:val="center"/>
-        <w:rPr>
-          <w:rFonts w:ascii="Times New Roman" w:hAnsi="Times New Roman" w:cs="Times New Roman"/>
-          <w:b/>
-          <w:bCs/>
           <w:sz w:val="32"/>
           <w:szCs w:val="32"/>
           <w:lang w:val="en-GB"/>
@@ -5308,7 +6641,6 @@
         </w:rPr>
         <w:t xml:space="preserve"> </w:t>
       </w:r>
-      <w:proofErr w:type="spellStart"/>
       <w:r>
         <w:rPr>
           <w:rFonts w:ascii="Times New Roman" w:hAnsi="Times New Roman" w:cs="Times New Roman"/>
@@ -5320,7 +6652,6 @@
         </w:rPr>
         <w:t>Pubnub</w:t>
       </w:r>
-      <w:proofErr w:type="spellEnd"/>
     </w:p>
     <w:p>
       <w:pPr>
@@ -5530,6 +6861,26 @@
     </w:p>
     <w:p>
       <w:pPr>
+        <w:rPr>
+          <w:rFonts w:ascii="Times New Roman" w:hAnsi="Times New Roman" w:cs="Times New Roman"/>
+          <w:sz w:val="28"/>
+          <w:szCs w:val="28"/>
+          <w:lang w:val="en-GB"/>
+        </w:rPr>
+      </w:pPr>
+    </w:p>
+    <w:p>
+      <w:pPr>
+        <w:rPr>
+          <w:rFonts w:ascii="Times New Roman" w:hAnsi="Times New Roman" w:cs="Times New Roman"/>
+          <w:sz w:val="28"/>
+          <w:szCs w:val="28"/>
+          <w:lang w:val="en-GB"/>
+        </w:rPr>
+      </w:pPr>
+    </w:p>
+    <w:p>
+      <w:pPr>
         <w:jc w:val="center"/>
         <w:rPr>
           <w:rFonts w:ascii="Times New Roman" w:hAnsi="Times New Roman" w:cs="Times New Roman"/>
@@ -5706,6 +7057,50 @@
     </w:p>
     <w:p>
       <w:pPr>
+        <w:jc w:val="center"/>
+        <w:rPr>
+          <w:rFonts w:ascii="Times New Roman" w:hAnsi="Times New Roman" w:cs="Times New Roman"/>
+          <w:sz w:val="28"/>
+          <w:szCs w:val="28"/>
+          <w:lang w:val="en-GB"/>
+        </w:rPr>
+      </w:pPr>
+    </w:p>
+    <w:p>
+      <w:pPr>
+        <w:jc w:val="center"/>
+        <w:rPr>
+          <w:rFonts w:ascii="Times New Roman" w:hAnsi="Times New Roman" w:cs="Times New Roman"/>
+          <w:sz w:val="28"/>
+          <w:szCs w:val="28"/>
+          <w:lang w:val="en-GB"/>
+        </w:rPr>
+      </w:pPr>
+    </w:p>
+    <w:p>
+      <w:pPr>
+        <w:jc w:val="center"/>
+        <w:rPr>
+          <w:rFonts w:ascii="Times New Roman" w:hAnsi="Times New Roman" w:cs="Times New Roman"/>
+          <w:sz w:val="28"/>
+          <w:szCs w:val="28"/>
+          <w:lang w:val="en-GB"/>
+        </w:rPr>
+      </w:pPr>
+    </w:p>
+    <w:p>
+      <w:pPr>
+        <w:jc w:val="center"/>
+        <w:rPr>
+          <w:rFonts w:ascii="Times New Roman" w:hAnsi="Times New Roman" w:cs="Times New Roman"/>
+          <w:sz w:val="28"/>
+          <w:szCs w:val="28"/>
+          <w:lang w:val="en-GB"/>
+        </w:rPr>
+      </w:pPr>
+    </w:p>
+    <w:p>
+      <w:pPr>
         <w:pStyle w:val="ListParagraph"/>
         <w:numPr>
           <w:ilvl w:val="1"/>
@@ -5731,6 +7126,7 @@
           <w:szCs w:val="28"/>
           <w:lang w:val="en-GB"/>
         </w:rPr>
+        <w:lastRenderedPageBreak/>
         <w:t xml:space="preserve"> </w:t>
       </w:r>
       <w:r>
@@ -5820,16 +7216,7 @@
           <w:sz w:val="24"/>
           <w:szCs w:val="24"/>
         </w:rPr>
-        <w:t xml:space="preserve">I enabled the network access to allow any IP Address to connect this will allow my team members to connect, and I also added the IP address of our server. Within the database access, I created an admin user for myself and added in my team members as users with read </w:t>
-      </w:r>
-      <w:r>
-        <w:rPr>
-          <w:rFonts w:ascii="Times New Roman" w:hAnsi="Times New Roman" w:cs="Times New Roman"/>
-          <w:sz w:val="24"/>
-          <w:szCs w:val="24"/>
-        </w:rPr>
-        <w:lastRenderedPageBreak/>
-        <w:t xml:space="preserve">and write access to the database. A username and password is required to gain connection to the database on MongoDB Atlas. </w:t>
+        <w:t xml:space="preserve">I enabled the network access to allow any IP Address to connect this will allow my team members to connect, and I also added the IP address of our server. Within the database access, I created an admin user for myself and added in my team members as users with read and write access to the database. A username and password is required to gain connection to the database on MongoDB Atlas. </w:t>
       </w:r>
     </w:p>
     <w:p>
@@ -5886,7 +7273,7 @@
                     <pic:cNvPicPr/>
                   </pic:nvPicPr>
                   <pic:blipFill>
-                    <a:blip r:embed="rId17"/>
+                    <a:blip r:embed="rId21"/>
                     <a:stretch>
                       <a:fillRect/>
                     </a:stretch>
@@ -6204,7 +7591,7 @@
       </w:pPr>
     </w:p>
     <w:sectPr>
-      <w:footerReference w:type="default" r:id="rId18"/>
+      <w:footerReference w:type="default" r:id="rId22"/>
       <w:pgSz w:w="11906" w:h="16838"/>
       <w:pgMar w:top="1440" w:right="1440" w:bottom="1440" w:left="1440" w:header="708" w:footer="708" w:gutter="0"/>
       <w:pgBorders w:offsetFrom="page">
@@ -8257,6 +9644,119 @@
     </w:lvl>
   </w:abstractNum>
   <w:abstractNum w:abstractNumId="17" w15:restartNumberingAfterBreak="0">
+    <w:nsid w:val="708329BD"/>
+    <w:multiLevelType w:val="hybridMultilevel"/>
+    <w:tmpl w:val="EC3C4472"/>
+    <w:lvl w:ilvl="0" w:tplc="08090001">
+      <w:start w:val="1"/>
+      <w:numFmt w:val="bullet"/>
+      <w:lvlText w:val=""/>
+      <w:lvlJc w:val="left"/>
+      <w:pPr>
+        <w:ind w:left="1080" w:hanging="360"/>
+      </w:pPr>
+      <w:rPr>
+        <w:rFonts w:ascii="Symbol" w:hAnsi="Symbol" w:hint="default"/>
+      </w:rPr>
+    </w:lvl>
+    <w:lvl w:ilvl="1" w:tplc="08090003" w:tentative="1">
+      <w:start w:val="1"/>
+      <w:numFmt w:val="bullet"/>
+      <w:lvlText w:val="o"/>
+      <w:lvlJc w:val="left"/>
+      <w:pPr>
+        <w:ind w:left="1800" w:hanging="360"/>
+      </w:pPr>
+      <w:rPr>
+        <w:rFonts w:ascii="Courier New" w:hAnsi="Courier New" w:cs="Courier New" w:hint="default"/>
+      </w:rPr>
+    </w:lvl>
+    <w:lvl w:ilvl="2" w:tplc="08090005" w:tentative="1">
+      <w:start w:val="1"/>
+      <w:numFmt w:val="bullet"/>
+      <w:lvlText w:val=""/>
+      <w:lvlJc w:val="left"/>
+      <w:pPr>
+        <w:ind w:left="2520" w:hanging="360"/>
+      </w:pPr>
+      <w:rPr>
+        <w:rFonts w:ascii="Wingdings" w:hAnsi="Wingdings" w:hint="default"/>
+      </w:rPr>
+    </w:lvl>
+    <w:lvl w:ilvl="3" w:tplc="08090001" w:tentative="1">
+      <w:start w:val="1"/>
+      <w:numFmt w:val="bullet"/>
+      <w:lvlText w:val=""/>
+      <w:lvlJc w:val="left"/>
+      <w:pPr>
+        <w:ind w:left="3240" w:hanging="360"/>
+      </w:pPr>
+      <w:rPr>
+        <w:rFonts w:ascii="Symbol" w:hAnsi="Symbol" w:hint="default"/>
+      </w:rPr>
+    </w:lvl>
+    <w:lvl w:ilvl="4" w:tplc="08090003" w:tentative="1">
+      <w:start w:val="1"/>
+      <w:numFmt w:val="bullet"/>
+      <w:lvlText w:val="o"/>
+      <w:lvlJc w:val="left"/>
+      <w:pPr>
+        <w:ind w:left="3960" w:hanging="360"/>
+      </w:pPr>
+      <w:rPr>
+        <w:rFonts w:ascii="Courier New" w:hAnsi="Courier New" w:cs="Courier New" w:hint="default"/>
+      </w:rPr>
+    </w:lvl>
+    <w:lvl w:ilvl="5" w:tplc="08090005" w:tentative="1">
+      <w:start w:val="1"/>
+      <w:numFmt w:val="bullet"/>
+      <w:lvlText w:val=""/>
+      <w:lvlJc w:val="left"/>
+      <w:pPr>
+        <w:ind w:left="4680" w:hanging="360"/>
+      </w:pPr>
+      <w:rPr>
+        <w:rFonts w:ascii="Wingdings" w:hAnsi="Wingdings" w:hint="default"/>
+      </w:rPr>
+    </w:lvl>
+    <w:lvl w:ilvl="6" w:tplc="08090001" w:tentative="1">
+      <w:start w:val="1"/>
+      <w:numFmt w:val="bullet"/>
+      <w:lvlText w:val=""/>
+      <w:lvlJc w:val="left"/>
+      <w:pPr>
+        <w:ind w:left="5400" w:hanging="360"/>
+      </w:pPr>
+      <w:rPr>
+        <w:rFonts w:ascii="Symbol" w:hAnsi="Symbol" w:hint="default"/>
+      </w:rPr>
+    </w:lvl>
+    <w:lvl w:ilvl="7" w:tplc="08090003" w:tentative="1">
+      <w:start w:val="1"/>
+      <w:numFmt w:val="bullet"/>
+      <w:lvlText w:val="o"/>
+      <w:lvlJc w:val="left"/>
+      <w:pPr>
+        <w:ind w:left="6120" w:hanging="360"/>
+      </w:pPr>
+      <w:rPr>
+        <w:rFonts w:ascii="Courier New" w:hAnsi="Courier New" w:cs="Courier New" w:hint="default"/>
+      </w:rPr>
+    </w:lvl>
+    <w:lvl w:ilvl="8" w:tplc="08090005" w:tentative="1">
+      <w:start w:val="1"/>
+      <w:numFmt w:val="bullet"/>
+      <w:lvlText w:val=""/>
+      <w:lvlJc w:val="left"/>
+      <w:pPr>
+        <w:ind w:left="6840" w:hanging="360"/>
+      </w:pPr>
+      <w:rPr>
+        <w:rFonts w:ascii="Wingdings" w:hAnsi="Wingdings" w:hint="default"/>
+      </w:rPr>
+    </w:lvl>
+  </w:abstractNum>
+  <w:abstractNum w:abstractNumId="18" w15:restartNumberingAfterBreak="0">
     <w:nsid w:val="74A64912"/>
     <w:multiLevelType w:val="multilevel"/>
     <w:tmpl w:val="0366C56E"/>
@@ -8418,7 +9918,7 @@
     <w:abstractNumId w:val="8"/>
   </w:num>
   <w:num w:numId="14" w16cid:durableId="2064787516">
-    <w:abstractNumId w:val="17"/>
+    <w:abstractNumId w:val="18"/>
   </w:num>
   <w:num w:numId="15" w16cid:durableId="138042204">
     <w:abstractNumId w:val="7"/>
@@ -8431,6 +9931,9 @@
   </w:num>
   <w:num w:numId="18" w16cid:durableId="1972325415">
     <w:abstractNumId w:val="10"/>
+  </w:num>
+  <w:num w:numId="19" w16cid:durableId="2076590096">
+    <w:abstractNumId w:val="17"/>
   </w:num>
 </w:numbering>
 </file>
@@ -9038,7 +10541,6 @@
   <w:style w:type="character" w:default="1" w:styleId="DefaultParagraphFont">
     <w:name w:val="Default Paragraph Font"/>
     <w:uiPriority w:val="1"/>
-    <w:semiHidden/>
     <w:unhideWhenUsed/>
   </w:style>
   <w:style w:type="table" w:default="1" w:styleId="TableNormal">

</xml_diff>

<commit_message>
Completed my system architecture section
Completed writing my system architecture section, server section
and part of pubnub communication section.
</commit_message>
<xml_diff>
--- a/Sipify_Documentation_Alpha.docx
+++ b/Sipify_Documentation_Alpha.docx
@@ -355,7 +355,7 @@
           <w:szCs w:val="28"/>
           <w:lang w:val="en-GB"/>
         </w:rPr>
-        <w:t>1</w:t>
+        <w:t>3</w:t>
       </w:r>
     </w:p>
     <w:p>
@@ -391,7 +391,7 @@
           <w:szCs w:val="28"/>
           <w:lang w:val="en-GB"/>
         </w:rPr>
-        <w:t>2</w:t>
+        <w:t>3</w:t>
       </w:r>
       <w:r>
         <w:rPr>
@@ -429,89 +429,94 @@
     </w:p>
     <w:p>
       <w:pPr>
-        <w:jc w:val="center"/>
-        <w:rPr>
-          <w:rFonts w:ascii="Times New Roman" w:hAnsi="Times New Roman" w:cs="Times New Roman"/>
-          <w:sz w:val="28"/>
-          <w:szCs w:val="28"/>
-          <w:lang w:val="en-GB"/>
-        </w:rPr>
-      </w:pPr>
-    </w:p>
-    <w:p>
-      <w:pPr>
-        <w:jc w:val="center"/>
-        <w:rPr>
-          <w:rFonts w:ascii="Times New Roman" w:hAnsi="Times New Roman" w:cs="Times New Roman"/>
-          <w:sz w:val="28"/>
-          <w:szCs w:val="28"/>
-          <w:lang w:val="en-GB"/>
-        </w:rPr>
-      </w:pPr>
-    </w:p>
-    <w:p>
-      <w:pPr>
-        <w:jc w:val="center"/>
-        <w:rPr>
-          <w:rFonts w:ascii="Times New Roman" w:hAnsi="Times New Roman" w:cs="Times New Roman"/>
-          <w:sz w:val="28"/>
-          <w:szCs w:val="28"/>
-          <w:lang w:val="en-GB"/>
-        </w:rPr>
-      </w:pPr>
-    </w:p>
-    <w:p>
-      <w:pPr>
-        <w:rPr>
-          <w:rFonts w:ascii="Times New Roman" w:hAnsi="Times New Roman" w:cs="Times New Roman"/>
-          <w:sz w:val="28"/>
-          <w:szCs w:val="28"/>
-          <w:lang w:val="en-GB"/>
-        </w:rPr>
-      </w:pPr>
-    </w:p>
-    <w:p>
-      <w:pPr>
-        <w:rPr>
-          <w:rFonts w:ascii="Times New Roman" w:hAnsi="Times New Roman" w:cs="Times New Roman"/>
-          <w:sz w:val="28"/>
-          <w:szCs w:val="28"/>
-          <w:lang w:val="en-GB"/>
-        </w:rPr>
-      </w:pPr>
-    </w:p>
-    <w:p>
-      <w:pPr>
-        <w:rPr>
-          <w:rFonts w:ascii="Times New Roman" w:hAnsi="Times New Roman" w:cs="Times New Roman"/>
-          <w:sz w:val="28"/>
-          <w:szCs w:val="28"/>
-          <w:lang w:val="en-GB"/>
-        </w:rPr>
-      </w:pPr>
-    </w:p>
-    <w:p>
-      <w:pPr>
-        <w:spacing w:line="360" w:lineRule="auto"/>
-        <w:rPr>
-          <w:rFonts w:ascii="Times New Roman" w:hAnsi="Times New Roman" w:cs="Times New Roman"/>
-          <w:b/>
-          <w:bCs/>
-          <w:sz w:val="28"/>
-          <w:szCs w:val="28"/>
-          <w:lang w:val="en-GB"/>
-        </w:rPr>
-      </w:pPr>
-      <w:r>
-        <w:rPr>
-          <w:rFonts w:ascii="Times New Roman" w:hAnsi="Times New Roman" w:cs="Times New Roman"/>
-          <w:b/>
-          <w:bCs/>
-          <w:sz w:val="28"/>
-          <w:szCs w:val="28"/>
-          <w:lang w:val="en-GB"/>
-        </w:rPr>
-        <w:lastRenderedPageBreak/>
+        <w:spacing w:line="360" w:lineRule="auto"/>
+        <w:jc w:val="center"/>
+        <w:rPr>
+          <w:rFonts w:ascii="Times New Roman" w:hAnsi="Times New Roman" w:cs="Times New Roman"/>
+          <w:sz w:val="28"/>
+          <w:szCs w:val="28"/>
+          <w:lang w:val="en-GB"/>
+        </w:rPr>
+      </w:pPr>
+    </w:p>
+    <w:p>
+      <w:pPr>
+        <w:spacing w:line="360" w:lineRule="auto"/>
+        <w:jc w:val="center"/>
+        <w:rPr>
+          <w:rFonts w:ascii="Times New Roman" w:hAnsi="Times New Roman" w:cs="Times New Roman"/>
+          <w:sz w:val="28"/>
+          <w:szCs w:val="28"/>
+          <w:lang w:val="en-GB"/>
+        </w:rPr>
+      </w:pPr>
+    </w:p>
+    <w:p>
+      <w:pPr>
+        <w:spacing w:line="360" w:lineRule="auto"/>
+        <w:jc w:val="center"/>
+        <w:rPr>
+          <w:rFonts w:ascii="Times New Roman" w:hAnsi="Times New Roman" w:cs="Times New Roman"/>
+          <w:sz w:val="28"/>
+          <w:szCs w:val="28"/>
+          <w:lang w:val="en-GB"/>
+        </w:rPr>
+      </w:pPr>
+    </w:p>
+    <w:p>
+      <w:pPr>
+        <w:spacing w:line="360" w:lineRule="auto"/>
+        <w:rPr>
+          <w:rFonts w:ascii="Times New Roman" w:hAnsi="Times New Roman" w:cs="Times New Roman"/>
+          <w:sz w:val="28"/>
+          <w:szCs w:val="28"/>
+          <w:lang w:val="en-GB"/>
+        </w:rPr>
+      </w:pPr>
+    </w:p>
+    <w:p>
+      <w:pPr>
+        <w:spacing w:line="360" w:lineRule="auto"/>
+        <w:rPr>
+          <w:rFonts w:ascii="Times New Roman" w:hAnsi="Times New Roman" w:cs="Times New Roman"/>
+          <w:sz w:val="28"/>
+          <w:szCs w:val="28"/>
+          <w:lang w:val="en-GB"/>
+        </w:rPr>
+      </w:pPr>
+    </w:p>
+    <w:p>
+      <w:pPr>
+        <w:spacing w:line="360" w:lineRule="auto"/>
+        <w:rPr>
+          <w:rFonts w:ascii="Times New Roman" w:hAnsi="Times New Roman" w:cs="Times New Roman"/>
+          <w:sz w:val="28"/>
+          <w:szCs w:val="28"/>
+          <w:lang w:val="en-GB"/>
+        </w:rPr>
+      </w:pPr>
+    </w:p>
+    <w:p>
+      <w:pPr>
+        <w:spacing w:line="360" w:lineRule="auto"/>
+        <w:rPr>
+          <w:rFonts w:ascii="Times New Roman" w:hAnsi="Times New Roman" w:cs="Times New Roman"/>
+          <w:b/>
+          <w:bCs/>
+          <w:sz w:val="28"/>
+          <w:szCs w:val="28"/>
+          <w:lang w:val="en-GB"/>
+        </w:rPr>
+      </w:pPr>
+      <w:r>
+        <w:rPr>
+          <w:rFonts w:ascii="Times New Roman" w:hAnsi="Times New Roman" w:cs="Times New Roman"/>
+          <w:b/>
+          <w:bCs/>
+          <w:sz w:val="28"/>
+          <w:szCs w:val="28"/>
+          <w:lang w:val="en-GB"/>
+        </w:rPr>
         <w:t xml:space="preserve">Table </w:t>
       </w:r>
       <w:r>
@@ -653,8 +658,9 @@
           <w:szCs w:val="20"/>
           <w:lang w:val="en-GB"/>
         </w:rPr>
-        <w:t>……………………………………...………………</w:t>
-      </w:r>
+        <w:t>……………………………………...……………</w:t>
+      </w:r>
+      <w:proofErr w:type="gramStart"/>
       <w:r>
         <w:rPr>
           <w:rFonts w:ascii="Times New Roman" w:hAnsi="Times New Roman" w:cs="Times New Roman"/>
@@ -662,8 +668,18 @@
           <w:szCs w:val="20"/>
           <w:lang w:val="en-GB"/>
         </w:rPr>
+        <w:t>…</w:t>
+      </w:r>
+      <w:r>
+        <w:rPr>
+          <w:rFonts w:ascii="Times New Roman" w:hAnsi="Times New Roman" w:cs="Times New Roman"/>
+          <w:sz w:val="20"/>
+          <w:szCs w:val="20"/>
+          <w:lang w:val="en-GB"/>
+        </w:rPr>
         <w:t>..</w:t>
       </w:r>
+      <w:proofErr w:type="gramEnd"/>
       <w:r>
         <w:rPr>
           <w:rFonts w:ascii="Times New Roman" w:hAnsi="Times New Roman" w:cs="Times New Roman"/>
@@ -1199,8 +1215,9 @@
           <w:szCs w:val="20"/>
           <w:lang w:val="en-GB"/>
         </w:rPr>
-        <w:t>……</w:t>
-      </w:r>
+        <w:t>…</w:t>
+      </w:r>
+      <w:proofErr w:type="gramStart"/>
       <w:r>
         <w:rPr>
           <w:rFonts w:ascii="Times New Roman" w:hAnsi="Times New Roman" w:cs="Times New Roman"/>
@@ -1208,8 +1225,18 @@
           <w:szCs w:val="20"/>
           <w:lang w:val="en-GB"/>
         </w:rPr>
+        <w:t>…</w:t>
+      </w:r>
+      <w:r>
+        <w:rPr>
+          <w:rFonts w:ascii="Times New Roman" w:hAnsi="Times New Roman" w:cs="Times New Roman"/>
+          <w:sz w:val="20"/>
+          <w:szCs w:val="20"/>
+          <w:lang w:val="en-GB"/>
+        </w:rPr>
         <w:t>..</w:t>
       </w:r>
+      <w:proofErr w:type="gramEnd"/>
       <w:r>
         <w:rPr>
           <w:rFonts w:ascii="Times New Roman" w:hAnsi="Times New Roman" w:cs="Times New Roman"/>
@@ -1943,46 +1970,51 @@
     </w:p>
     <w:p>
       <w:pPr>
-        <w:rPr>
-          <w:rFonts w:ascii="Times New Roman" w:hAnsi="Times New Roman" w:cs="Times New Roman"/>
-          <w:sz w:val="28"/>
-          <w:szCs w:val="28"/>
-          <w:lang w:val="en-GB"/>
-        </w:rPr>
-      </w:pPr>
-    </w:p>
-    <w:p>
-      <w:pPr>
-        <w:rPr>
-          <w:rFonts w:ascii="Times New Roman" w:hAnsi="Times New Roman" w:cs="Times New Roman"/>
-          <w:sz w:val="28"/>
-          <w:szCs w:val="28"/>
-          <w:lang w:val="en-GB"/>
-        </w:rPr>
-      </w:pPr>
-    </w:p>
-    <w:p>
-      <w:pPr>
-        <w:rPr>
-          <w:rFonts w:ascii="Times New Roman" w:hAnsi="Times New Roman" w:cs="Times New Roman"/>
-          <w:sz w:val="28"/>
-          <w:szCs w:val="28"/>
-          <w:lang w:val="en-GB"/>
-        </w:rPr>
-      </w:pPr>
-    </w:p>
-    <w:p>
-      <w:pPr>
-        <w:rPr>
-          <w:rFonts w:ascii="Times New Roman" w:hAnsi="Times New Roman" w:cs="Times New Roman"/>
-          <w:sz w:val="28"/>
-          <w:szCs w:val="28"/>
-          <w:lang w:val="en-GB"/>
-        </w:rPr>
-      </w:pPr>
-    </w:p>
-    <w:p>
-      <w:pPr>
+        <w:spacing w:line="360" w:lineRule="auto"/>
+        <w:rPr>
+          <w:rFonts w:ascii="Times New Roman" w:hAnsi="Times New Roman" w:cs="Times New Roman"/>
+          <w:sz w:val="28"/>
+          <w:szCs w:val="28"/>
+          <w:lang w:val="en-GB"/>
+        </w:rPr>
+      </w:pPr>
+    </w:p>
+    <w:p>
+      <w:pPr>
+        <w:spacing w:line="360" w:lineRule="auto"/>
+        <w:rPr>
+          <w:rFonts w:ascii="Times New Roman" w:hAnsi="Times New Roman" w:cs="Times New Roman"/>
+          <w:sz w:val="28"/>
+          <w:szCs w:val="28"/>
+          <w:lang w:val="en-GB"/>
+        </w:rPr>
+      </w:pPr>
+    </w:p>
+    <w:p>
+      <w:pPr>
+        <w:spacing w:line="360" w:lineRule="auto"/>
+        <w:rPr>
+          <w:rFonts w:ascii="Times New Roman" w:hAnsi="Times New Roman" w:cs="Times New Roman"/>
+          <w:sz w:val="28"/>
+          <w:szCs w:val="28"/>
+          <w:lang w:val="en-GB"/>
+        </w:rPr>
+      </w:pPr>
+    </w:p>
+    <w:p>
+      <w:pPr>
+        <w:spacing w:line="360" w:lineRule="auto"/>
+        <w:rPr>
+          <w:rFonts w:ascii="Times New Roman" w:hAnsi="Times New Roman" w:cs="Times New Roman"/>
+          <w:sz w:val="28"/>
+          <w:szCs w:val="28"/>
+          <w:lang w:val="en-GB"/>
+        </w:rPr>
+      </w:pPr>
+    </w:p>
+    <w:p>
+      <w:pPr>
+        <w:spacing w:line="360" w:lineRule="auto"/>
         <w:rPr>
           <w:rFonts w:ascii="Times New Roman" w:hAnsi="Times New Roman" w:cs="Times New Roman"/>
           <w:b/>
@@ -2000,32 +2032,33 @@
           <w:ilvl w:val="0"/>
           <w:numId w:val="18"/>
         </w:numPr>
-        <w:jc w:val="center"/>
-        <w:rPr>
-          <w:rFonts w:ascii="Times New Roman" w:hAnsi="Times New Roman" w:cs="Times New Roman"/>
-          <w:b/>
-          <w:bCs/>
-          <w:sz w:val="28"/>
-          <w:szCs w:val="28"/>
-          <w:lang w:val="en-GB"/>
-        </w:rPr>
-      </w:pPr>
-      <w:r>
-        <w:rPr>
-          <w:rFonts w:ascii="Times New Roman" w:hAnsi="Times New Roman" w:cs="Times New Roman"/>
-          <w:b/>
-          <w:bCs/>
-          <w:sz w:val="28"/>
-          <w:szCs w:val="28"/>
-          <w:lang w:val="en-GB"/>
-        </w:rPr>
-        <w:lastRenderedPageBreak/>
+        <w:spacing w:line="360" w:lineRule="auto"/>
+        <w:jc w:val="center"/>
+        <w:rPr>
+          <w:rFonts w:ascii="Times New Roman" w:hAnsi="Times New Roman" w:cs="Times New Roman"/>
+          <w:b/>
+          <w:bCs/>
+          <w:sz w:val="28"/>
+          <w:szCs w:val="28"/>
+          <w:lang w:val="en-GB"/>
+        </w:rPr>
+      </w:pPr>
+      <w:r>
+        <w:rPr>
+          <w:rFonts w:ascii="Times New Roman" w:hAnsi="Times New Roman" w:cs="Times New Roman"/>
+          <w:b/>
+          <w:bCs/>
+          <w:sz w:val="28"/>
+          <w:szCs w:val="28"/>
+          <w:lang w:val="en-GB"/>
+        </w:rPr>
         <w:t>System Architecture</w:t>
       </w:r>
     </w:p>
     <w:p>
       <w:pPr>
         <w:keepNext/>
+        <w:spacing w:line="360" w:lineRule="auto"/>
         <w:jc w:val="center"/>
       </w:pPr>
       <w:r>
@@ -2084,6 +2117,7 @@
     <w:p>
       <w:pPr>
         <w:pStyle w:val="Caption"/>
+        <w:spacing w:line="360" w:lineRule="auto"/>
         <w:jc w:val="center"/>
         <w:rPr>
           <w:noProof/>
@@ -2109,14 +2143,16 @@
     </w:p>
     <w:p>
       <w:pPr>
-        <w:rPr>
-          <w:lang w:val="en-GB"/>
-        </w:rPr>
-      </w:pPr>
-    </w:p>
-    <w:p>
-      <w:pPr>
-        <w:pStyle w:val="ListParagraph"/>
+        <w:spacing w:line="360" w:lineRule="auto"/>
+        <w:rPr>
+          <w:lang w:val="en-GB"/>
+        </w:rPr>
+      </w:pPr>
+    </w:p>
+    <w:p>
+      <w:pPr>
+        <w:pStyle w:val="ListParagraph"/>
+        <w:spacing w:line="360" w:lineRule="auto"/>
         <w:ind w:left="420"/>
         <w:jc w:val="center"/>
         <w:rPr>
@@ -2169,6 +2205,7 @@
     <w:p>
       <w:pPr>
         <w:pStyle w:val="ListParagraph"/>
+        <w:spacing w:line="360" w:lineRule="auto"/>
         <w:ind w:left="420"/>
         <w:jc w:val="center"/>
         <w:rPr>
@@ -2182,6 +2219,7 @@
     <w:p>
       <w:pPr>
         <w:pStyle w:val="ListParagraph"/>
+        <w:spacing w:line="360" w:lineRule="auto"/>
         <w:ind w:left="420"/>
         <w:jc w:val="center"/>
         <w:rPr>
@@ -2195,6 +2233,7 @@
     <w:p>
       <w:pPr>
         <w:pStyle w:val="ListParagraph"/>
+        <w:spacing w:line="360" w:lineRule="auto"/>
         <w:ind w:left="420"/>
         <w:jc w:val="center"/>
         <w:rPr>
@@ -2247,6 +2286,7 @@
     <w:p>
       <w:pPr>
         <w:pStyle w:val="ListParagraph"/>
+        <w:spacing w:line="360" w:lineRule="auto"/>
         <w:ind w:left="420"/>
         <w:rPr>
           <w:rFonts w:ascii="Times New Roman" w:hAnsi="Times New Roman" w:cs="Times New Roman"/>
@@ -2319,12 +2359,23 @@
           <w:szCs w:val="24"/>
           <w:lang w:val="en-GB"/>
         </w:rPr>
-        <w:t>This cloud server acted as our central connection for the various parts that controls this project. The server retrieves messages and data from the IoT device using pubnub as a means of connection. The server contacts the database for queries that need to be run on the database and returns the output to the front-end. It also acts as the front-end’s security, establishing a https connection with an SSL certificate thanks to certbot. It acts as a controller for the various web pages the user can access.</w:t>
-      </w:r>
-    </w:p>
-    <w:p>
-      <w:pPr>
-        <w:pStyle w:val="ListParagraph"/>
+        <w:t xml:space="preserve">This cloud server acted as our central connection for the various parts that controls this project. The server retrieves messages and data from the IoT device using pubnub as a </w:t>
+      </w:r>
+      <w:r>
+        <w:rPr>
+          <w:rFonts w:ascii="Times New Roman" w:hAnsi="Times New Roman" w:cs="Times New Roman"/>
+          <w:sz w:val="24"/>
+          <w:szCs w:val="24"/>
+          <w:lang w:val="en-GB"/>
+        </w:rPr>
+        <w:lastRenderedPageBreak/>
+        <w:t>means of connection. The server contacts the database for queries that need to be run on the database and returns the output to the front-end. It also acts as the front-end’s security, establishing a https connection with an SSL certificate thanks to certbot. It acts as a controller for the various web pages the user can access.</w:t>
+      </w:r>
+    </w:p>
+    <w:p>
+      <w:pPr>
+        <w:pStyle w:val="ListParagraph"/>
+        <w:spacing w:line="360" w:lineRule="auto"/>
         <w:ind w:left="420"/>
         <w:jc w:val="center"/>
         <w:rPr>
@@ -2338,6 +2389,7 @@
     <w:p>
       <w:pPr>
         <w:pStyle w:val="ListParagraph"/>
+        <w:spacing w:line="360" w:lineRule="auto"/>
         <w:ind w:left="420"/>
         <w:jc w:val="center"/>
         <w:rPr>
@@ -2354,6 +2406,7 @@
     <w:p>
       <w:pPr>
         <w:pStyle w:val="ListParagraph"/>
+        <w:spacing w:line="360" w:lineRule="auto"/>
         <w:ind w:left="420"/>
         <w:jc w:val="center"/>
         <w:rPr>
@@ -2376,7 +2429,6 @@
           <w:u w:val="single"/>
           <w:lang w:val="en-GB"/>
         </w:rPr>
-        <w:lastRenderedPageBreak/>
         <w:t xml:space="preserve">1.3 </w:t>
       </w:r>
       <w:r>
@@ -2407,6 +2459,7 @@
     <w:p>
       <w:pPr>
         <w:pStyle w:val="ListParagraph"/>
+        <w:spacing w:line="360" w:lineRule="auto"/>
         <w:ind w:left="420"/>
         <w:rPr>
           <w:rFonts w:ascii="Times New Roman" w:hAnsi="Times New Roman" w:cs="Times New Roman"/>
@@ -2515,6 +2568,7 @@
     <w:p>
       <w:pPr>
         <w:pStyle w:val="ListParagraph"/>
+        <w:spacing w:line="360" w:lineRule="auto"/>
         <w:ind w:left="420"/>
         <w:rPr>
           <w:rFonts w:ascii="Times New Roman" w:hAnsi="Times New Roman" w:cs="Times New Roman"/>
@@ -2527,6 +2581,7 @@
     <w:p>
       <w:pPr>
         <w:pStyle w:val="ListParagraph"/>
+        <w:spacing w:line="360" w:lineRule="auto"/>
         <w:ind w:left="420"/>
         <w:jc w:val="center"/>
         <w:rPr>
@@ -2540,6 +2595,7 @@
     <w:p>
       <w:pPr>
         <w:pStyle w:val="ListParagraph"/>
+        <w:spacing w:line="360" w:lineRule="auto"/>
         <w:ind w:left="420"/>
         <w:jc w:val="center"/>
         <w:rPr>
@@ -2592,6 +2648,7 @@
     <w:p>
       <w:pPr>
         <w:pStyle w:val="ListParagraph"/>
+        <w:spacing w:line="360" w:lineRule="auto"/>
         <w:ind w:left="420"/>
         <w:rPr>
           <w:rFonts w:ascii="Times New Roman" w:hAnsi="Times New Roman" w:cs="Times New Roman"/>
@@ -2678,7 +2735,17 @@
           <w:szCs w:val="24"/>
           <w:lang w:val="en-GB"/>
         </w:rPr>
-        <w:t xml:space="preserve">. The database sends data to the front-end so that the user may select a drink. The user’s input is sent to the server through a POST request. The </w:t>
+        <w:t xml:space="preserve">. The database sends data to the front-end so that the user may select a drink. The user’s input is sent to the </w:t>
+      </w:r>
+      <w:r>
+        <w:rPr>
+          <w:rFonts w:ascii="Times New Roman" w:hAnsi="Times New Roman" w:cs="Times New Roman"/>
+          <w:sz w:val="24"/>
+          <w:szCs w:val="24"/>
+          <w:lang w:val="en-GB"/>
+        </w:rPr>
+        <w:lastRenderedPageBreak/>
+        <w:t xml:space="preserve">server through a POST request. The </w:t>
       </w:r>
       <w:r>
         <w:rPr>
@@ -2778,6 +2845,7 @@
     <w:p>
       <w:pPr>
         <w:pStyle w:val="ListParagraph"/>
+        <w:spacing w:line="360" w:lineRule="auto"/>
         <w:ind w:left="420"/>
         <w:jc w:val="center"/>
         <w:rPr>
@@ -2791,6 +2859,7 @@
     <w:p>
       <w:pPr>
         <w:pStyle w:val="ListParagraph"/>
+        <w:spacing w:line="360" w:lineRule="auto"/>
         <w:ind w:left="420"/>
         <w:jc w:val="center"/>
         <w:rPr>
@@ -2807,6 +2876,7 @@
     <w:p>
       <w:pPr>
         <w:pStyle w:val="ListParagraph"/>
+        <w:spacing w:line="360" w:lineRule="auto"/>
         <w:ind w:left="420"/>
         <w:jc w:val="center"/>
         <w:rPr>
@@ -2823,6 +2893,7 @@
     <w:p>
       <w:pPr>
         <w:pStyle w:val="ListParagraph"/>
+        <w:spacing w:line="360" w:lineRule="auto"/>
         <w:ind w:left="420"/>
         <w:jc w:val="center"/>
         <w:rPr>
@@ -2839,6 +2910,7 @@
     <w:p>
       <w:pPr>
         <w:pStyle w:val="ListParagraph"/>
+        <w:spacing w:line="360" w:lineRule="auto"/>
         <w:ind w:left="420"/>
         <w:jc w:val="center"/>
         <w:rPr>
@@ -2861,7 +2933,6 @@
           <w:u w:val="single"/>
           <w:lang w:val="en-GB"/>
         </w:rPr>
-        <w:lastRenderedPageBreak/>
         <w:t xml:space="preserve">1.5 </w:t>
       </w:r>
       <w:r>
@@ -2880,6 +2951,7 @@
     <w:p>
       <w:pPr>
         <w:pStyle w:val="ListParagraph"/>
+        <w:spacing w:line="360" w:lineRule="auto"/>
         <w:ind w:left="420"/>
         <w:jc w:val="center"/>
         <w:rPr>
@@ -2893,6 +2965,7 @@
     <w:p>
       <w:pPr>
         <w:pStyle w:val="ListParagraph"/>
+        <w:spacing w:line="360" w:lineRule="auto"/>
         <w:ind w:left="420"/>
         <w:jc w:val="center"/>
         <w:rPr>
@@ -2906,6 +2979,7 @@
     <w:p>
       <w:pPr>
         <w:pStyle w:val="ListParagraph"/>
+        <w:spacing w:line="360" w:lineRule="auto"/>
         <w:ind w:left="420"/>
         <w:jc w:val="center"/>
         <w:rPr>
@@ -2922,6 +2996,7 @@
     <w:p>
       <w:pPr>
         <w:pStyle w:val="ListParagraph"/>
+        <w:spacing w:line="360" w:lineRule="auto"/>
         <w:ind w:left="420"/>
         <w:jc w:val="center"/>
         <w:rPr>
@@ -2938,6 +3013,7 @@
     <w:p>
       <w:pPr>
         <w:pStyle w:val="ListParagraph"/>
+        <w:spacing w:line="360" w:lineRule="auto"/>
         <w:ind w:left="420"/>
         <w:jc w:val="center"/>
         <w:rPr>
@@ -2954,6 +3030,7 @@
     <w:p>
       <w:pPr>
         <w:pStyle w:val="ListParagraph"/>
+        <w:spacing w:line="360" w:lineRule="auto"/>
         <w:ind w:left="420"/>
         <w:jc w:val="center"/>
         <w:rPr>
@@ -2970,6 +3047,7 @@
     <w:p>
       <w:pPr>
         <w:pStyle w:val="ListParagraph"/>
+        <w:spacing w:line="360" w:lineRule="auto"/>
         <w:ind w:left="420"/>
         <w:jc w:val="center"/>
         <w:rPr>
@@ -2986,6 +3064,7 @@
     <w:p>
       <w:pPr>
         <w:pStyle w:val="ListParagraph"/>
+        <w:spacing w:line="360" w:lineRule="auto"/>
         <w:ind w:left="420"/>
         <w:jc w:val="center"/>
         <w:rPr>
@@ -2998,22 +3077,11 @@
           <w:lang w:val="en-GB"/>
         </w:rPr>
       </w:pPr>
-      <w:r>
-        <w:rPr>
-          <w:rFonts w:ascii="Times New Roman" w:hAnsi="Times New Roman" w:cs="Times New Roman"/>
-          <w:b/>
-          <w:bCs/>
-          <w:sz w:val="28"/>
-          <w:szCs w:val="28"/>
-          <w:u w:val="single"/>
-          <w:lang w:val="en-GB"/>
-        </w:rPr>
-        <w:t>\</w:t>
-      </w:r>
-    </w:p>
-    <w:p>
-      <w:pPr>
-        <w:pStyle w:val="ListParagraph"/>
+    </w:p>
+    <w:p>
+      <w:pPr>
+        <w:pStyle w:val="ListParagraph"/>
+        <w:spacing w:line="360" w:lineRule="auto"/>
         <w:ind w:left="420"/>
         <w:rPr>
           <w:rFonts w:ascii="Times New Roman" w:hAnsi="Times New Roman" w:cs="Times New Roman"/>
@@ -3029,6 +3097,7 @@
     <w:p>
       <w:pPr>
         <w:pStyle w:val="ListParagraph"/>
+        <w:spacing w:line="360" w:lineRule="auto"/>
         <w:ind w:left="420"/>
         <w:rPr>
           <w:rFonts w:ascii="Times New Roman" w:hAnsi="Times New Roman" w:cs="Times New Roman"/>
@@ -3044,6 +3113,7 @@
     <w:p>
       <w:pPr>
         <w:pStyle w:val="ListParagraph"/>
+        <w:spacing w:line="360" w:lineRule="auto"/>
         <w:ind w:left="420"/>
         <w:rPr>
           <w:rFonts w:ascii="Times New Roman" w:hAnsi="Times New Roman" w:cs="Times New Roman"/>
@@ -3059,6 +3129,7 @@
     <w:p>
       <w:pPr>
         <w:pStyle w:val="ListParagraph"/>
+        <w:spacing w:line="360" w:lineRule="auto"/>
         <w:ind w:left="420"/>
         <w:rPr>
           <w:rFonts w:ascii="Times New Roman" w:hAnsi="Times New Roman" w:cs="Times New Roman"/>
@@ -3074,6 +3145,7 @@
     <w:p>
       <w:pPr>
         <w:pStyle w:val="ListParagraph"/>
+        <w:spacing w:line="360" w:lineRule="auto"/>
         <w:ind w:left="420"/>
         <w:rPr>
           <w:rFonts w:ascii="Times New Roman" w:hAnsi="Times New Roman" w:cs="Times New Roman"/>
@@ -3089,6 +3161,7 @@
     <w:p>
       <w:pPr>
         <w:pStyle w:val="ListParagraph"/>
+        <w:spacing w:line="360" w:lineRule="auto"/>
         <w:ind w:left="420"/>
         <w:rPr>
           <w:rFonts w:ascii="Times New Roman" w:hAnsi="Times New Roman" w:cs="Times New Roman"/>
@@ -3104,6 +3177,7 @@
     <w:p>
       <w:pPr>
         <w:pStyle w:val="ListParagraph"/>
+        <w:spacing w:line="360" w:lineRule="auto"/>
         <w:ind w:left="420"/>
         <w:rPr>
           <w:rFonts w:ascii="Times New Roman" w:hAnsi="Times New Roman" w:cs="Times New Roman"/>
@@ -3119,6 +3193,7 @@
     <w:p>
       <w:pPr>
         <w:pStyle w:val="ListParagraph"/>
+        <w:spacing w:line="360" w:lineRule="auto"/>
         <w:ind w:left="420"/>
         <w:rPr>
           <w:rFonts w:ascii="Times New Roman" w:hAnsi="Times New Roman" w:cs="Times New Roman"/>
@@ -3134,6 +3209,7 @@
     <w:p>
       <w:pPr>
         <w:pStyle w:val="ListParagraph"/>
+        <w:spacing w:line="360" w:lineRule="auto"/>
         <w:ind w:left="420"/>
         <w:rPr>
           <w:rFonts w:ascii="Times New Roman" w:hAnsi="Times New Roman" w:cs="Times New Roman"/>
@@ -3149,6 +3225,7 @@
     <w:p>
       <w:pPr>
         <w:pStyle w:val="ListParagraph"/>
+        <w:spacing w:line="360" w:lineRule="auto"/>
         <w:ind w:left="420"/>
         <w:rPr>
           <w:rFonts w:ascii="Times New Roman" w:hAnsi="Times New Roman" w:cs="Times New Roman"/>
@@ -3164,6 +3241,7 @@
     <w:p>
       <w:pPr>
         <w:pStyle w:val="ListParagraph"/>
+        <w:spacing w:line="360" w:lineRule="auto"/>
         <w:ind w:left="420"/>
         <w:rPr>
           <w:rFonts w:ascii="Times New Roman" w:hAnsi="Times New Roman" w:cs="Times New Roman"/>
@@ -3179,6 +3257,7 @@
     <w:p>
       <w:pPr>
         <w:pStyle w:val="ListParagraph"/>
+        <w:spacing w:line="360" w:lineRule="auto"/>
         <w:ind w:left="420"/>
         <w:rPr>
           <w:rFonts w:ascii="Times New Roman" w:hAnsi="Times New Roman" w:cs="Times New Roman"/>
@@ -3194,6 +3273,7 @@
     <w:p>
       <w:pPr>
         <w:pStyle w:val="ListParagraph"/>
+        <w:spacing w:line="360" w:lineRule="auto"/>
         <w:ind w:left="420"/>
         <w:rPr>
           <w:rFonts w:ascii="Times New Roman" w:hAnsi="Times New Roman" w:cs="Times New Roman"/>
@@ -3209,6 +3289,7 @@
     <w:p>
       <w:pPr>
         <w:pStyle w:val="ListParagraph"/>
+        <w:spacing w:line="360" w:lineRule="auto"/>
         <w:ind w:left="420"/>
         <w:rPr>
           <w:rFonts w:ascii="Times New Roman" w:hAnsi="Times New Roman" w:cs="Times New Roman"/>
@@ -3224,6 +3305,7 @@
     <w:p>
       <w:pPr>
         <w:pStyle w:val="ListParagraph"/>
+        <w:spacing w:line="360" w:lineRule="auto"/>
         <w:ind w:left="420"/>
         <w:rPr>
           <w:rFonts w:ascii="Times New Roman" w:hAnsi="Times New Roman" w:cs="Times New Roman"/>
@@ -3239,6 +3321,7 @@
     <w:p>
       <w:pPr>
         <w:pStyle w:val="ListParagraph"/>
+        <w:spacing w:line="360" w:lineRule="auto"/>
         <w:ind w:left="420"/>
         <w:rPr>
           <w:rFonts w:ascii="Times New Roman" w:hAnsi="Times New Roman" w:cs="Times New Roman"/>
@@ -3254,6 +3337,7 @@
     <w:p>
       <w:pPr>
         <w:pStyle w:val="ListParagraph"/>
+        <w:spacing w:line="360" w:lineRule="auto"/>
         <w:ind w:left="420"/>
         <w:rPr>
           <w:rFonts w:ascii="Times New Roman" w:hAnsi="Times New Roman" w:cs="Times New Roman"/>
@@ -3269,6 +3353,7 @@
     <w:p>
       <w:pPr>
         <w:pStyle w:val="ListParagraph"/>
+        <w:spacing w:line="360" w:lineRule="auto"/>
         <w:ind w:left="420"/>
         <w:rPr>
           <w:rFonts w:ascii="Times New Roman" w:hAnsi="Times New Roman" w:cs="Times New Roman"/>
@@ -3284,6 +3369,7 @@
     <w:p>
       <w:pPr>
         <w:pStyle w:val="ListParagraph"/>
+        <w:spacing w:line="360" w:lineRule="auto"/>
         <w:ind w:left="420"/>
         <w:rPr>
           <w:rFonts w:ascii="Times New Roman" w:hAnsi="Times New Roman" w:cs="Times New Roman"/>
@@ -3299,6 +3385,7 @@
     <w:p>
       <w:pPr>
         <w:pStyle w:val="ListParagraph"/>
+        <w:spacing w:line="360" w:lineRule="auto"/>
         <w:ind w:left="420"/>
         <w:rPr>
           <w:rFonts w:ascii="Times New Roman" w:hAnsi="Times New Roman" w:cs="Times New Roman"/>
@@ -3314,6 +3401,7 @@
     <w:p>
       <w:pPr>
         <w:pStyle w:val="ListParagraph"/>
+        <w:spacing w:line="360" w:lineRule="auto"/>
         <w:ind w:left="420"/>
         <w:rPr>
           <w:rFonts w:ascii="Times New Roman" w:hAnsi="Times New Roman" w:cs="Times New Roman"/>
@@ -3329,6 +3417,7 @@
     <w:p>
       <w:pPr>
         <w:pStyle w:val="ListParagraph"/>
+        <w:spacing w:line="360" w:lineRule="auto"/>
         <w:ind w:left="420"/>
         <w:rPr>
           <w:rFonts w:ascii="Times New Roman" w:hAnsi="Times New Roman" w:cs="Times New Roman"/>
@@ -3344,6 +3433,7 @@
     <w:p>
       <w:pPr>
         <w:pStyle w:val="ListParagraph"/>
+        <w:spacing w:line="360" w:lineRule="auto"/>
         <w:ind w:left="420"/>
         <w:rPr>
           <w:rFonts w:ascii="Times New Roman" w:hAnsi="Times New Roman" w:cs="Times New Roman"/>
@@ -3359,6 +3449,7 @@
     <w:p>
       <w:pPr>
         <w:pStyle w:val="ListParagraph"/>
+        <w:spacing w:line="360" w:lineRule="auto"/>
         <w:ind w:left="420"/>
         <w:rPr>
           <w:rFonts w:ascii="Times New Roman" w:hAnsi="Times New Roman" w:cs="Times New Roman"/>
@@ -3374,6 +3465,7 @@
     <w:p>
       <w:pPr>
         <w:pStyle w:val="ListParagraph"/>
+        <w:spacing w:line="360" w:lineRule="auto"/>
         <w:ind w:left="420"/>
         <w:rPr>
           <w:rFonts w:ascii="Times New Roman" w:hAnsi="Times New Roman" w:cs="Times New Roman"/>
@@ -3389,6 +3481,7 @@
     <w:p>
       <w:pPr>
         <w:pStyle w:val="ListParagraph"/>
+        <w:spacing w:line="360" w:lineRule="auto"/>
         <w:ind w:left="420"/>
         <w:rPr>
           <w:rFonts w:ascii="Times New Roman" w:hAnsi="Times New Roman" w:cs="Times New Roman"/>
@@ -3404,6 +3497,7 @@
     <w:p>
       <w:pPr>
         <w:pStyle w:val="ListParagraph"/>
+        <w:spacing w:line="360" w:lineRule="auto"/>
         <w:ind w:left="420"/>
         <w:rPr>
           <w:rFonts w:ascii="Times New Roman" w:hAnsi="Times New Roman" w:cs="Times New Roman"/>
@@ -3419,6 +3513,7 @@
     <w:p>
       <w:pPr>
         <w:pStyle w:val="ListParagraph"/>
+        <w:spacing w:line="360" w:lineRule="auto"/>
         <w:ind w:left="420"/>
         <w:rPr>
           <w:rFonts w:ascii="Times New Roman" w:hAnsi="Times New Roman" w:cs="Times New Roman"/>
@@ -3434,6 +3529,7 @@
     <w:p>
       <w:pPr>
         <w:pStyle w:val="ListParagraph"/>
+        <w:spacing w:line="360" w:lineRule="auto"/>
         <w:ind w:left="420"/>
         <w:rPr>
           <w:rFonts w:ascii="Times New Roman" w:hAnsi="Times New Roman" w:cs="Times New Roman"/>
@@ -3449,6 +3545,7 @@
     <w:p>
       <w:pPr>
         <w:pStyle w:val="ListParagraph"/>
+        <w:spacing w:line="360" w:lineRule="auto"/>
         <w:ind w:left="420"/>
         <w:rPr>
           <w:rFonts w:ascii="Times New Roman" w:hAnsi="Times New Roman" w:cs="Times New Roman"/>
@@ -3464,6 +3561,7 @@
     <w:p>
       <w:pPr>
         <w:pStyle w:val="ListParagraph"/>
+        <w:spacing w:line="360" w:lineRule="auto"/>
         <w:ind w:left="420"/>
         <w:rPr>
           <w:rFonts w:ascii="Times New Roman" w:hAnsi="Times New Roman" w:cs="Times New Roman"/>
@@ -3479,6 +3577,7 @@
     <w:p>
       <w:pPr>
         <w:pStyle w:val="ListParagraph"/>
+        <w:spacing w:line="360" w:lineRule="auto"/>
         <w:ind w:left="420"/>
         <w:jc w:val="center"/>
         <w:rPr>
@@ -3499,7 +3598,6 @@
           <w:u w:val="single"/>
           <w:lang w:val="en-GB"/>
         </w:rPr>
-        <w:lastRenderedPageBreak/>
         <w:t xml:space="preserve">1.6 </w:t>
       </w:r>
       <w:r>
@@ -3529,6 +3627,7 @@
     </w:p>
     <w:p>
       <w:pPr>
+        <w:spacing w:line="360" w:lineRule="auto"/>
         <w:rPr>
           <w:rFonts w:ascii="Times New Roman" w:hAnsi="Times New Roman" w:cs="Times New Roman"/>
           <w:sz w:val="26"/>
@@ -3539,6 +3638,7 @@
     </w:p>
     <w:p>
       <w:pPr>
+        <w:spacing w:line="360" w:lineRule="auto"/>
         <w:jc w:val="center"/>
         <w:rPr>
           <w:rFonts w:ascii="Times New Roman" w:hAnsi="Times New Roman" w:cs="Times New Roman"/>
@@ -3555,6 +3655,7 @@
           <w:szCs w:val="28"/>
           <w:lang w:val="en-GB"/>
         </w:rPr>
+        <w:lastRenderedPageBreak/>
         <w:drawing>
           <wp:inline distT="0" distB="0" distL="0" distR="0" wp14:anchorId="2E1C9AC0" wp14:editId="6E7D45FA">
             <wp:extent cx="5731510" cy="6037580"/>
@@ -3594,77 +3695,84 @@
     </w:p>
     <w:p>
       <w:pPr>
-        <w:jc w:val="center"/>
-        <w:rPr>
-          <w:rFonts w:ascii="Times New Roman" w:hAnsi="Times New Roman" w:cs="Times New Roman"/>
-          <w:sz w:val="28"/>
-          <w:szCs w:val="28"/>
-          <w:lang w:val="en-GB"/>
-        </w:rPr>
-      </w:pPr>
-    </w:p>
-    <w:p>
-      <w:pPr>
-        <w:jc w:val="center"/>
-        <w:rPr>
-          <w:rFonts w:ascii="Times New Roman" w:hAnsi="Times New Roman" w:cs="Times New Roman"/>
-          <w:sz w:val="28"/>
-          <w:szCs w:val="28"/>
-          <w:lang w:val="en-GB"/>
-        </w:rPr>
-      </w:pPr>
-    </w:p>
-    <w:p>
-      <w:pPr>
-        <w:rPr>
-          <w:rFonts w:ascii="Times New Roman" w:hAnsi="Times New Roman" w:cs="Times New Roman"/>
-          <w:sz w:val="28"/>
-          <w:szCs w:val="28"/>
-          <w:lang w:val="en-GB"/>
-        </w:rPr>
-      </w:pPr>
-    </w:p>
-    <w:p>
-      <w:pPr>
-        <w:jc w:val="center"/>
-        <w:rPr>
-          <w:rFonts w:ascii="Times New Roman" w:hAnsi="Times New Roman" w:cs="Times New Roman"/>
-          <w:b/>
-          <w:bCs/>
-          <w:sz w:val="28"/>
-          <w:szCs w:val="28"/>
-          <w:lang w:val="en-GB"/>
-        </w:rPr>
-      </w:pPr>
-    </w:p>
-    <w:p>
-      <w:pPr>
-        <w:jc w:val="center"/>
-        <w:rPr>
-          <w:rFonts w:ascii="Times New Roman" w:hAnsi="Times New Roman" w:cs="Times New Roman"/>
-          <w:b/>
-          <w:bCs/>
-          <w:sz w:val="28"/>
-          <w:szCs w:val="28"/>
-          <w:lang w:val="en-GB"/>
-        </w:rPr>
-      </w:pPr>
-    </w:p>
-    <w:p>
-      <w:pPr>
-        <w:jc w:val="center"/>
-        <w:rPr>
-          <w:rFonts w:ascii="Times New Roman" w:hAnsi="Times New Roman" w:cs="Times New Roman"/>
-          <w:b/>
-          <w:bCs/>
-          <w:sz w:val="28"/>
-          <w:szCs w:val="28"/>
-          <w:lang w:val="en-GB"/>
-        </w:rPr>
-      </w:pPr>
-    </w:p>
-    <w:p>
-      <w:pPr>
+        <w:spacing w:line="360" w:lineRule="auto"/>
+        <w:jc w:val="center"/>
+        <w:rPr>
+          <w:rFonts w:ascii="Times New Roman" w:hAnsi="Times New Roman" w:cs="Times New Roman"/>
+          <w:sz w:val="28"/>
+          <w:szCs w:val="28"/>
+          <w:lang w:val="en-GB"/>
+        </w:rPr>
+      </w:pPr>
+    </w:p>
+    <w:p>
+      <w:pPr>
+        <w:spacing w:line="360" w:lineRule="auto"/>
+        <w:jc w:val="center"/>
+        <w:rPr>
+          <w:rFonts w:ascii="Times New Roman" w:hAnsi="Times New Roman" w:cs="Times New Roman"/>
+          <w:sz w:val="28"/>
+          <w:szCs w:val="28"/>
+          <w:lang w:val="en-GB"/>
+        </w:rPr>
+      </w:pPr>
+    </w:p>
+    <w:p>
+      <w:pPr>
+        <w:spacing w:line="360" w:lineRule="auto"/>
+        <w:rPr>
+          <w:rFonts w:ascii="Times New Roman" w:hAnsi="Times New Roman" w:cs="Times New Roman"/>
+          <w:sz w:val="28"/>
+          <w:szCs w:val="28"/>
+          <w:lang w:val="en-GB"/>
+        </w:rPr>
+      </w:pPr>
+    </w:p>
+    <w:p>
+      <w:pPr>
+        <w:spacing w:line="360" w:lineRule="auto"/>
+        <w:jc w:val="center"/>
+        <w:rPr>
+          <w:rFonts w:ascii="Times New Roman" w:hAnsi="Times New Roman" w:cs="Times New Roman"/>
+          <w:b/>
+          <w:bCs/>
+          <w:sz w:val="28"/>
+          <w:szCs w:val="28"/>
+          <w:lang w:val="en-GB"/>
+        </w:rPr>
+      </w:pPr>
+    </w:p>
+    <w:p>
+      <w:pPr>
+        <w:spacing w:line="360" w:lineRule="auto"/>
+        <w:jc w:val="center"/>
+        <w:rPr>
+          <w:rFonts w:ascii="Times New Roman" w:hAnsi="Times New Roman" w:cs="Times New Roman"/>
+          <w:b/>
+          <w:bCs/>
+          <w:sz w:val="28"/>
+          <w:szCs w:val="28"/>
+          <w:lang w:val="en-GB"/>
+        </w:rPr>
+      </w:pPr>
+    </w:p>
+    <w:p>
+      <w:pPr>
+        <w:spacing w:line="360" w:lineRule="auto"/>
+        <w:jc w:val="center"/>
+        <w:rPr>
+          <w:rFonts w:ascii="Times New Roman" w:hAnsi="Times New Roman" w:cs="Times New Roman"/>
+          <w:b/>
+          <w:bCs/>
+          <w:sz w:val="28"/>
+          <w:szCs w:val="28"/>
+          <w:lang w:val="en-GB"/>
+        </w:rPr>
+      </w:pPr>
+    </w:p>
+    <w:p>
+      <w:pPr>
+        <w:spacing w:line="360" w:lineRule="auto"/>
         <w:jc w:val="center"/>
         <w:rPr>
           <w:rFonts w:ascii="Times New Roman" w:hAnsi="Times New Roman" w:cs="Times New Roman"/>
@@ -3712,6 +3820,7 @@
     </w:p>
     <w:p>
       <w:pPr>
+        <w:spacing w:line="360" w:lineRule="auto"/>
         <w:jc w:val="center"/>
         <w:rPr>
           <w:rFonts w:ascii="Times New Roman" w:hAnsi="Times New Roman" w:cs="Times New Roman"/>
@@ -3892,16 +4001,18 @@
     </w:p>
     <w:p>
       <w:pPr>
-        <w:rPr>
-          <w:rFonts w:ascii="Times New Roman" w:hAnsi="Times New Roman" w:cs="Times New Roman"/>
-          <w:sz w:val="24"/>
-          <w:szCs w:val="24"/>
-          <w:lang w:val="en-GB"/>
-        </w:rPr>
-      </w:pPr>
-    </w:p>
-    <w:p>
-      <w:pPr>
+        <w:spacing w:line="360" w:lineRule="auto"/>
+        <w:rPr>
+          <w:rFonts w:ascii="Times New Roman" w:hAnsi="Times New Roman" w:cs="Times New Roman"/>
+          <w:sz w:val="24"/>
+          <w:szCs w:val="24"/>
+          <w:lang w:val="en-GB"/>
+        </w:rPr>
+      </w:pPr>
+    </w:p>
+    <w:p>
+      <w:pPr>
+        <w:spacing w:line="360" w:lineRule="auto"/>
         <w:jc w:val="center"/>
         <w:rPr>
           <w:rFonts w:ascii="Times New Roman" w:hAnsi="Times New Roman" w:cs="Times New Roman"/>
@@ -4093,16 +4204,8 @@
           <w:sz w:val="24"/>
           <w:szCs w:val="24"/>
         </w:rPr>
-        <w:t xml:space="preserve">Before the coaster can react with LEDs it must know if a cup is present or not to begin reading temperature data. To achieve this I have implemented a light sensor circuit use a Light Dependant Resistor and a Capacitor. This works but setting up the LDR and capacitor </w:t>
-      </w:r>
-      <w:r>
-        <w:rPr>
-          <w:rFonts w:ascii="Times New Roman" w:hAnsi="Times New Roman" w:cs="Times New Roman"/>
-          <w:sz w:val="24"/>
-          <w:szCs w:val="24"/>
-        </w:rPr>
         <w:lastRenderedPageBreak/>
-        <w:t xml:space="preserve">in junction with each other. The LDR will adjust its resistance based on light intensity resulting in the capacitor to charge at a slower or faster rate. If the resistance is high the light levels are low which means an object (cup) is placed on the surface. </w:t>
+        <w:t xml:space="preserve">Before the coaster can react with LEDs it must know if a cup is present or not to begin reading temperature data. To achieve this I have implemented a light sensor circuit use a Light Dependant Resistor and a Capacitor. This works but setting up the LDR and capacitor in junction with each other. The LDR will adjust its resistance based on light intensity resulting in the capacitor to charge at a slower or faster rate. If the resistance is high the light levels are low which means an object (cup) is placed on the surface. </w:t>
       </w:r>
     </w:p>
     <w:p>
@@ -4135,6 +4238,7 @@
     </w:p>
     <w:p>
       <w:pPr>
+        <w:spacing w:line="360" w:lineRule="auto"/>
         <w:jc w:val="center"/>
         <w:rPr>
           <w:rFonts w:ascii="Times New Roman" w:hAnsi="Times New Roman" w:cs="Times New Roman"/>
@@ -4201,68 +4305,43 @@
     </w:p>
     <w:p>
       <w:pPr>
-        <w:rPr>
-          <w:rFonts w:ascii="Times New Roman" w:hAnsi="Times New Roman" w:cs="Times New Roman"/>
-          <w:sz w:val="24"/>
-          <w:szCs w:val="24"/>
-          <w:lang w:val="en-GB"/>
-        </w:rPr>
-      </w:pPr>
-    </w:p>
-    <w:p>
-      <w:pPr>
-        <w:spacing w:line="360" w:lineRule="auto"/>
-        <w:rPr>
-          <w:rFonts w:ascii="Times New Roman" w:hAnsi="Times New Roman" w:cs="Times New Roman"/>
-          <w:sz w:val="24"/>
-          <w:szCs w:val="24"/>
-          <w:lang w:val="en-GB"/>
-        </w:rPr>
-      </w:pPr>
-      <w:r>
-        <w:rPr>
-          <w:rFonts w:ascii="Times New Roman" w:hAnsi="Times New Roman" w:cs="Times New Roman"/>
-          <w:sz w:val="24"/>
-          <w:szCs w:val="24"/>
-          <w:lang w:val="en-GB"/>
-        </w:rPr>
-        <w:t xml:space="preserve">One of the most important sensors in our project is the temperature sensor, without it we would have no value to trigger reactions on the hardware or UI side. To gather this </w:t>
-      </w:r>
-      <w:r>
-        <w:rPr>
-          <w:rFonts w:ascii="Times New Roman" w:hAnsi="Times New Roman" w:cs="Times New Roman"/>
-          <w:sz w:val="24"/>
-          <w:szCs w:val="24"/>
-          <w:lang w:val="en-GB"/>
-        </w:rPr>
-        <w:t>data,</w:t>
-      </w:r>
-      <w:r>
-        <w:rPr>
-          <w:rFonts w:ascii="Times New Roman" w:hAnsi="Times New Roman" w:cs="Times New Roman"/>
-          <w:sz w:val="24"/>
-          <w:szCs w:val="24"/>
-          <w:lang w:val="en-GB"/>
-        </w:rPr>
-        <w:t xml:space="preserve"> I have </w:t>
-      </w:r>
-      <w:r>
-        <w:rPr>
-          <w:rFonts w:ascii="Times New Roman" w:hAnsi="Times New Roman" w:cs="Times New Roman"/>
-          <w:sz w:val="24"/>
-          <w:szCs w:val="24"/>
-          <w:lang w:val="en-GB"/>
-        </w:rPr>
-        <w:t>gone</w:t>
-      </w:r>
-      <w:r>
-        <w:rPr>
-          <w:rFonts w:ascii="Times New Roman" w:hAnsi="Times New Roman" w:cs="Times New Roman"/>
-          <w:sz w:val="24"/>
-          <w:szCs w:val="24"/>
-          <w:lang w:val="en-GB"/>
-        </w:rPr>
-        <w:t xml:space="preserve"> with the DS18B20 Digital Thermometer. This piece of hardware is very small which is what is necessary as it will sit on the surface of the coaster and needs to take up as little space so as not to disturb a placed cup.  One issue I came across while developing the temperature circuit was that the temperature from the bottom of a cup will be different to middle where the actual temperature is. To investigate this further, I developed a test which uses a version of the DS18B20 that is submergible in parallel with the surface mounted one to gather data in a set </w:t>
+        <w:spacing w:line="360" w:lineRule="auto"/>
+        <w:rPr>
+          <w:rFonts w:ascii="Times New Roman" w:hAnsi="Times New Roman" w:cs="Times New Roman"/>
+          <w:sz w:val="24"/>
+          <w:szCs w:val="24"/>
+          <w:lang w:val="en-GB"/>
+        </w:rPr>
+      </w:pPr>
+    </w:p>
+    <w:p>
+      <w:pPr>
+        <w:spacing w:line="360" w:lineRule="auto"/>
+        <w:rPr>
+          <w:rFonts w:ascii="Times New Roman" w:hAnsi="Times New Roman" w:cs="Times New Roman"/>
+          <w:sz w:val="24"/>
+          <w:szCs w:val="24"/>
+          <w:lang w:val="en-GB"/>
+        </w:rPr>
+      </w:pPr>
+      <w:r>
+        <w:rPr>
+          <w:rFonts w:ascii="Times New Roman" w:hAnsi="Times New Roman" w:cs="Times New Roman"/>
+          <w:sz w:val="24"/>
+          <w:szCs w:val="24"/>
+          <w:lang w:val="en-GB"/>
+        </w:rPr>
+        <w:t xml:space="preserve">One of the most important sensors in our project is the temperature sensor, without it we would have no value to trigger reactions on the hardware or UI side. To gather this data, I have gone with the DS18B20 Digital Thermometer. This piece of hardware is very small which is what is necessary as it will sit on the surface of the coaster and needs to take up as little space so as not to disturb a placed cup.  One issue I came across while developing the temperature circuit was that the temperature from the bottom of a cup will be different to </w:t>
+      </w:r>
+      <w:r>
+        <w:rPr>
+          <w:rFonts w:ascii="Times New Roman" w:hAnsi="Times New Roman" w:cs="Times New Roman"/>
+          <w:sz w:val="24"/>
+          <w:szCs w:val="24"/>
+          <w:lang w:val="en-GB"/>
+        </w:rPr>
+        <w:lastRenderedPageBreak/>
+        <w:t xml:space="preserve">middle where the actual temperature is. To investigate this further, I developed a test which uses a version of the DS18B20 that is submergible in parallel with the surface mounted one to gather data in a set </w:t>
       </w:r>
       <w:r>
         <w:rPr>
@@ -4318,6 +4397,7 @@
     <w:p>
       <w:pPr>
         <w:pStyle w:val="ListParagraph"/>
+        <w:spacing w:line="360" w:lineRule="auto"/>
         <w:ind w:left="360"/>
         <w:jc w:val="center"/>
         <w:rPr>
@@ -4335,7 +4415,6 @@
           <w:szCs w:val="28"/>
           <w:lang w:val="en-GB"/>
         </w:rPr>
-        <w:lastRenderedPageBreak/>
         <w:drawing>
           <wp:inline distT="0" distB="0" distL="0" distR="0" wp14:anchorId="0D980E7B" wp14:editId="431B2068">
             <wp:extent cx="4295274" cy="4872023"/>
@@ -4389,6 +4468,7 @@
     <w:p>
       <w:pPr>
         <w:pStyle w:val="ListParagraph"/>
+        <w:spacing w:line="360" w:lineRule="auto"/>
         <w:ind w:left="360"/>
         <w:jc w:val="center"/>
         <w:rPr>
@@ -4405,6 +4485,7 @@
     <w:p>
       <w:pPr>
         <w:pStyle w:val="ListParagraph"/>
+        <w:spacing w:line="360" w:lineRule="auto"/>
         <w:ind w:left="360"/>
         <w:rPr>
           <w:rFonts w:ascii="Times New Roman" w:hAnsi="Times New Roman" w:cs="Times New Roman"/>
@@ -4444,6 +4525,7 @@
     <w:p>
       <w:pPr>
         <w:pStyle w:val="ListParagraph"/>
+        <w:spacing w:line="360" w:lineRule="auto"/>
         <w:ind w:left="360"/>
         <w:jc w:val="center"/>
         <w:rPr>
@@ -4460,6 +4542,7 @@
     <w:p>
       <w:pPr>
         <w:pStyle w:val="ListParagraph"/>
+        <w:spacing w:line="360" w:lineRule="auto"/>
         <w:ind w:left="360"/>
         <w:jc w:val="center"/>
         <w:rPr>
@@ -4476,6 +4559,7 @@
     <w:p>
       <w:pPr>
         <w:pStyle w:val="ListParagraph"/>
+        <w:spacing w:line="360" w:lineRule="auto"/>
         <w:ind w:left="360"/>
         <w:jc w:val="center"/>
         <w:rPr>
@@ -4491,163 +4575,21 @@
     </w:p>
     <w:p>
       <w:pPr>
-        <w:pStyle w:val="ListParagraph"/>
-        <w:ind w:left="360"/>
-        <w:jc w:val="center"/>
-        <w:rPr>
-          <w:rFonts w:ascii="Times New Roman" w:hAnsi="Times New Roman" w:cs="Times New Roman"/>
-          <w:b/>
-          <w:bCs/>
-          <w:sz w:val="28"/>
-          <w:szCs w:val="28"/>
-          <w:u w:val="single"/>
-          <w:lang w:val="en-GB"/>
-        </w:rPr>
-      </w:pPr>
-    </w:p>
-    <w:p>
-      <w:pPr>
-        <w:pStyle w:val="ListParagraph"/>
-        <w:ind w:left="360"/>
-        <w:jc w:val="center"/>
-        <w:rPr>
-          <w:rFonts w:ascii="Times New Roman" w:hAnsi="Times New Roman" w:cs="Times New Roman"/>
-          <w:b/>
-          <w:bCs/>
-          <w:sz w:val="28"/>
-          <w:szCs w:val="28"/>
-          <w:u w:val="single"/>
-          <w:lang w:val="en-GB"/>
-        </w:rPr>
-      </w:pPr>
-    </w:p>
-    <w:p>
-      <w:pPr>
-        <w:pStyle w:val="ListParagraph"/>
-        <w:ind w:left="360"/>
-        <w:jc w:val="center"/>
-        <w:rPr>
-          <w:rFonts w:ascii="Times New Roman" w:hAnsi="Times New Roman" w:cs="Times New Roman"/>
-          <w:b/>
-          <w:bCs/>
-          <w:sz w:val="28"/>
-          <w:szCs w:val="28"/>
-          <w:u w:val="single"/>
-          <w:lang w:val="en-GB"/>
-        </w:rPr>
-      </w:pPr>
-    </w:p>
-    <w:p>
-      <w:pPr>
-        <w:pStyle w:val="ListParagraph"/>
-        <w:ind w:left="360"/>
-        <w:jc w:val="center"/>
-        <w:rPr>
-          <w:rFonts w:ascii="Times New Roman" w:hAnsi="Times New Roman" w:cs="Times New Roman"/>
-          <w:b/>
-          <w:bCs/>
-          <w:sz w:val="28"/>
-          <w:szCs w:val="28"/>
-          <w:u w:val="single"/>
-          <w:lang w:val="en-GB"/>
-        </w:rPr>
-      </w:pPr>
-    </w:p>
-    <w:p>
-      <w:pPr>
-        <w:pStyle w:val="ListParagraph"/>
-        <w:ind w:left="360"/>
-        <w:jc w:val="center"/>
-        <w:rPr>
-          <w:rFonts w:ascii="Times New Roman" w:hAnsi="Times New Roman" w:cs="Times New Roman"/>
-          <w:b/>
-          <w:bCs/>
-          <w:sz w:val="28"/>
-          <w:szCs w:val="28"/>
-          <w:u w:val="single"/>
-          <w:lang w:val="en-GB"/>
-        </w:rPr>
-      </w:pPr>
-    </w:p>
-    <w:p>
-      <w:pPr>
-        <w:pStyle w:val="ListParagraph"/>
-        <w:ind w:left="360"/>
-        <w:jc w:val="center"/>
-        <w:rPr>
-          <w:rFonts w:ascii="Times New Roman" w:hAnsi="Times New Roman" w:cs="Times New Roman"/>
-          <w:b/>
-          <w:bCs/>
-          <w:sz w:val="28"/>
-          <w:szCs w:val="28"/>
-          <w:u w:val="single"/>
-          <w:lang w:val="en-GB"/>
-        </w:rPr>
-      </w:pPr>
-    </w:p>
-    <w:p>
-      <w:pPr>
-        <w:pStyle w:val="ListParagraph"/>
-        <w:ind w:left="360"/>
-        <w:jc w:val="center"/>
-        <w:rPr>
-          <w:rFonts w:ascii="Times New Roman" w:hAnsi="Times New Roman" w:cs="Times New Roman"/>
-          <w:b/>
-          <w:bCs/>
-          <w:sz w:val="28"/>
-          <w:szCs w:val="28"/>
-          <w:u w:val="single"/>
-          <w:lang w:val="en-GB"/>
-        </w:rPr>
-      </w:pPr>
-    </w:p>
-    <w:p>
-      <w:pPr>
-        <w:pStyle w:val="ListParagraph"/>
-        <w:ind w:left="360"/>
-        <w:jc w:val="center"/>
-        <w:rPr>
-          <w:rFonts w:ascii="Times New Roman" w:hAnsi="Times New Roman" w:cs="Times New Roman"/>
-          <w:b/>
-          <w:bCs/>
-          <w:sz w:val="28"/>
-          <w:szCs w:val="28"/>
-          <w:u w:val="single"/>
-          <w:lang w:val="en-GB"/>
-        </w:rPr>
-      </w:pPr>
-    </w:p>
-    <w:p>
-      <w:pPr>
-        <w:pStyle w:val="ListParagraph"/>
-        <w:ind w:left="360"/>
-        <w:jc w:val="center"/>
-        <w:rPr>
-          <w:rFonts w:ascii="Times New Roman" w:hAnsi="Times New Roman" w:cs="Times New Roman"/>
-          <w:b/>
-          <w:bCs/>
-          <w:sz w:val="28"/>
-          <w:szCs w:val="28"/>
-          <w:u w:val="single"/>
-          <w:lang w:val="en-GB"/>
-        </w:rPr>
-      </w:pPr>
-    </w:p>
-    <w:p>
-      <w:pPr>
-        <w:rPr>
-          <w:rFonts w:ascii="Times New Roman" w:hAnsi="Times New Roman" w:cs="Times New Roman"/>
-          <w:b/>
-          <w:bCs/>
-          <w:sz w:val="28"/>
-          <w:szCs w:val="28"/>
-          <w:u w:val="single"/>
-          <w:lang w:val="en-GB"/>
-        </w:rPr>
-      </w:pPr>
-    </w:p>
-    <w:p>
-      <w:pPr>
+        <w:spacing w:line="360" w:lineRule="auto"/>
+        <w:rPr>
+          <w:rFonts w:ascii="Times New Roman" w:hAnsi="Times New Roman" w:cs="Times New Roman"/>
+          <w:b/>
+          <w:bCs/>
+          <w:sz w:val="28"/>
+          <w:szCs w:val="28"/>
+          <w:u w:val="single"/>
+          <w:lang w:val="en-GB"/>
+        </w:rPr>
+      </w:pPr>
+    </w:p>
+    <w:p>
+      <w:pPr>
+        <w:spacing w:line="360" w:lineRule="auto"/>
         <w:jc w:val="center"/>
         <w:rPr>
           <w:rFonts w:ascii="Times New Roman" w:hAnsi="Times New Roman" w:cs="Times New Roman"/>
@@ -4700,31 +4642,88 @@
     <w:p>
       <w:pPr>
         <w:pStyle w:val="ListParagraph"/>
+        <w:spacing w:line="360" w:lineRule="auto"/>
         <w:ind w:left="420"/>
-        <w:jc w:val="center"/>
-        <w:rPr>
-          <w:rFonts w:ascii="Times New Roman" w:hAnsi="Times New Roman" w:cs="Times New Roman"/>
-          <w:sz w:val="28"/>
-          <w:szCs w:val="28"/>
-          <w:lang w:val="en-GB"/>
-        </w:rPr>
-      </w:pPr>
-    </w:p>
-    <w:p>
-      <w:pPr>
-        <w:pStyle w:val="ListParagraph"/>
+        <w:rPr>
+          <w:rFonts w:ascii="Times New Roman" w:hAnsi="Times New Roman" w:cs="Times New Roman"/>
+          <w:b/>
+          <w:bCs/>
+          <w:sz w:val="28"/>
+          <w:szCs w:val="28"/>
+          <w:lang w:val="en-GB"/>
+        </w:rPr>
+      </w:pPr>
+      <w:r>
+        <w:rPr>
+          <w:rFonts w:ascii="Times New Roman" w:hAnsi="Times New Roman" w:cs="Times New Roman"/>
+          <w:b/>
+          <w:bCs/>
+          <w:sz w:val="28"/>
+          <w:szCs w:val="28"/>
+          <w:lang w:val="en-GB"/>
+        </w:rPr>
+        <w:t>Server with FlaskApp</w:t>
+      </w:r>
+    </w:p>
+    <w:p>
+      <w:pPr>
+        <w:pStyle w:val="ListParagraph"/>
+        <w:spacing w:line="360" w:lineRule="auto"/>
         <w:ind w:left="420"/>
-        <w:jc w:val="center"/>
-        <w:rPr>
-          <w:rFonts w:ascii="Times New Roman" w:hAnsi="Times New Roman" w:cs="Times New Roman"/>
-          <w:sz w:val="28"/>
-          <w:szCs w:val="28"/>
-          <w:lang w:val="en-GB"/>
-        </w:rPr>
-      </w:pPr>
-    </w:p>
-    <w:p>
-      <w:pPr>
+        <w:rPr>
+          <w:rFonts w:ascii="Times New Roman" w:hAnsi="Times New Roman" w:cs="Times New Roman"/>
+          <w:sz w:val="24"/>
+          <w:szCs w:val="24"/>
+          <w:lang w:val="en-GB"/>
+        </w:rPr>
+      </w:pPr>
+      <w:r>
+        <w:rPr>
+          <w:rFonts w:ascii="Times New Roman" w:hAnsi="Times New Roman" w:cs="Times New Roman"/>
+          <w:sz w:val="24"/>
+          <w:szCs w:val="24"/>
+          <w:lang w:val="en-GB"/>
+        </w:rPr>
+        <w:t xml:space="preserve">In the app.py I controlled the </w:t>
+      </w:r>
+      <w:proofErr w:type="gramStart"/>
+      <w:r>
+        <w:rPr>
+          <w:rFonts w:ascii="Times New Roman" w:hAnsi="Times New Roman" w:cs="Times New Roman"/>
+          <w:sz w:val="24"/>
+          <w:szCs w:val="24"/>
+          <w:lang w:val="en-GB"/>
+        </w:rPr>
+        <w:t>app.routes</w:t>
+      </w:r>
+      <w:proofErr w:type="gramEnd"/>
+      <w:r>
+        <w:rPr>
+          <w:rFonts w:ascii="Times New Roman" w:hAnsi="Times New Roman" w:cs="Times New Roman"/>
+          <w:sz w:val="24"/>
+          <w:szCs w:val="24"/>
+          <w:lang w:val="en-GB"/>
+        </w:rPr>
+        <w:t>() to ensure the receiving and sending of data. To receive the user’s input on the drink selections page I used a POST request which calls a request from the form on the webpage to get the selected drink and temperature. From this I call the MongoDB method for adding a drink to the database from the MongoDB.py file and redirect the user to the barista page. This is all run in the background hidden rom the user. (WORK IN PROGRESS)</w:t>
+      </w:r>
+    </w:p>
+    <w:p>
+      <w:pPr>
+        <w:pStyle w:val="ListParagraph"/>
+        <w:spacing w:line="360" w:lineRule="auto"/>
+        <w:ind w:left="420"/>
+        <w:jc w:val="center"/>
+        <w:rPr>
+          <w:rFonts w:ascii="Times New Roman" w:hAnsi="Times New Roman" w:cs="Times New Roman"/>
+          <w:sz w:val="28"/>
+          <w:szCs w:val="28"/>
+          <w:lang w:val="en-GB"/>
+        </w:rPr>
+      </w:pPr>
+    </w:p>
+    <w:p>
+      <w:pPr>
+        <w:spacing w:line="360" w:lineRule="auto"/>
         <w:jc w:val="center"/>
         <w:rPr>
           <w:rFonts w:ascii="Times New Roman" w:hAnsi="Times New Roman" w:cs="Times New Roman"/>
@@ -4788,32 +4787,109 @@
     <w:p>
       <w:pPr>
         <w:pStyle w:val="ListParagraph"/>
+        <w:spacing w:line="360" w:lineRule="auto"/>
         <w:ind w:left="420"/>
-        <w:jc w:val="center"/>
-        <w:rPr>
-          <w:rFonts w:ascii="Times New Roman" w:hAnsi="Times New Roman" w:cs="Times New Roman"/>
-          <w:sz w:val="28"/>
-          <w:szCs w:val="28"/>
-          <w:lang w:val="en-GB"/>
-        </w:rPr>
-      </w:pPr>
-    </w:p>
-    <w:p>
-      <w:pPr>
-        <w:pStyle w:val="ListParagraph"/>
+        <w:rPr>
+          <w:rFonts w:ascii="Times New Roman" w:hAnsi="Times New Roman" w:cs="Times New Roman"/>
+          <w:b/>
+          <w:bCs/>
+          <w:sz w:val="28"/>
+          <w:szCs w:val="28"/>
+          <w:lang w:val="en-GB"/>
+        </w:rPr>
+      </w:pPr>
+      <w:r>
+        <w:rPr>
+          <w:rFonts w:ascii="Times New Roman" w:hAnsi="Times New Roman" w:cs="Times New Roman"/>
+          <w:b/>
+          <w:bCs/>
+          <w:sz w:val="28"/>
+          <w:szCs w:val="28"/>
+          <w:lang w:val="en-GB"/>
+        </w:rPr>
+        <w:t>EC2 Instance</w:t>
+      </w:r>
+    </w:p>
+    <w:p>
+      <w:pPr>
+        <w:pStyle w:val="ListParagraph"/>
+        <w:spacing w:line="360" w:lineRule="auto"/>
         <w:ind w:left="420"/>
-        <w:jc w:val="center"/>
-        <w:rPr>
-          <w:rFonts w:ascii="Times New Roman" w:hAnsi="Times New Roman" w:cs="Times New Roman"/>
-          <w:sz w:val="28"/>
-          <w:szCs w:val="28"/>
-          <w:lang w:val="en-GB"/>
-        </w:rPr>
-      </w:pPr>
-    </w:p>
-    <w:p>
-      <w:pPr>
-        <w:pStyle w:val="ListParagraph"/>
+        <w:rPr>
+          <w:rFonts w:ascii="Times New Roman" w:hAnsi="Times New Roman" w:cs="Times New Roman"/>
+          <w:sz w:val="24"/>
+          <w:szCs w:val="24"/>
+          <w:lang w:val="en-GB"/>
+        </w:rPr>
+      </w:pPr>
+      <w:r>
+        <w:rPr>
+          <w:rFonts w:ascii="Times New Roman" w:hAnsi="Times New Roman" w:cs="Times New Roman"/>
+          <w:sz w:val="24"/>
+          <w:szCs w:val="24"/>
+          <w:lang w:val="en-GB"/>
+        </w:rPr>
+        <w:t xml:space="preserve">Using Amazon Web Services I created an ec2 ubuntu cloude server instance to host the project. </w:t>
+      </w:r>
+      <w:proofErr w:type="gramStart"/>
+      <w:r>
+        <w:rPr>
+          <w:rFonts w:ascii="Times New Roman" w:hAnsi="Times New Roman" w:cs="Times New Roman"/>
+          <w:sz w:val="24"/>
+          <w:szCs w:val="24"/>
+          <w:lang w:val="en-GB"/>
+        </w:rPr>
+        <w:t>I</w:t>
+      </w:r>
+      <w:proofErr w:type="gramEnd"/>
+      <w:r>
+        <w:rPr>
+          <w:rFonts w:ascii="Times New Roman" w:hAnsi="Times New Roman" w:cs="Times New Roman"/>
+          <w:sz w:val="24"/>
+          <w:szCs w:val="24"/>
+          <w:lang w:val="en-GB"/>
+        </w:rPr>
+        <w:t xml:space="preserve"> begun with deploying the example Buzzer project we created in class to see if the deployment would be successful. I utilised this project to test connections to pubnub before our project was created. Once we had a functioning </w:t>
+      </w:r>
+      <w:proofErr w:type="gramStart"/>
+      <w:r>
+        <w:rPr>
+          <w:rFonts w:ascii="Times New Roman" w:hAnsi="Times New Roman" w:cs="Times New Roman"/>
+          <w:sz w:val="24"/>
+          <w:szCs w:val="24"/>
+          <w:lang w:val="en-GB"/>
+        </w:rPr>
+        <w:t>alpha</w:t>
+      </w:r>
+      <w:proofErr w:type="gramEnd"/>
+      <w:r>
+        <w:rPr>
+          <w:rFonts w:ascii="Times New Roman" w:hAnsi="Times New Roman" w:cs="Times New Roman"/>
+          <w:sz w:val="24"/>
+          <w:szCs w:val="24"/>
+          <w:lang w:val="en-GB"/>
+        </w:rPr>
+        <w:t xml:space="preserve"> I substituted the Buzzer project with the Alpha project and ensured connections between the database and hardware were still successful and operating.</w:t>
+      </w:r>
+    </w:p>
+    <w:p>
+      <w:pPr>
+        <w:pStyle w:val="ListParagraph"/>
+        <w:spacing w:line="360" w:lineRule="auto"/>
+        <w:ind w:left="420"/>
+        <w:jc w:val="center"/>
+        <w:rPr>
+          <w:rFonts w:ascii="Times New Roman" w:hAnsi="Times New Roman" w:cs="Times New Roman"/>
+          <w:sz w:val="28"/>
+          <w:szCs w:val="28"/>
+          <w:lang w:val="en-GB"/>
+        </w:rPr>
+      </w:pPr>
+    </w:p>
+    <w:p>
+      <w:pPr>
+        <w:pStyle w:val="ListParagraph"/>
+        <w:spacing w:line="360" w:lineRule="auto"/>
         <w:ind w:left="360"/>
         <w:jc w:val="center"/>
         <w:rPr>
@@ -4890,32 +4966,132 @@
     <w:p>
       <w:pPr>
         <w:pStyle w:val="ListParagraph"/>
+        <w:spacing w:line="360" w:lineRule="auto"/>
         <w:ind w:left="420"/>
-        <w:jc w:val="center"/>
-        <w:rPr>
-          <w:rFonts w:ascii="Times New Roman" w:hAnsi="Times New Roman" w:cs="Times New Roman"/>
-          <w:sz w:val="28"/>
-          <w:szCs w:val="28"/>
-          <w:lang w:val="en-GB"/>
-        </w:rPr>
-      </w:pPr>
-    </w:p>
-    <w:p>
-      <w:pPr>
-        <w:pStyle w:val="ListParagraph"/>
+        <w:rPr>
+          <w:rFonts w:ascii="Times New Roman" w:hAnsi="Times New Roman" w:cs="Times New Roman"/>
+          <w:b/>
+          <w:bCs/>
+          <w:sz w:val="28"/>
+          <w:szCs w:val="28"/>
+          <w:lang w:val="en-GB"/>
+        </w:rPr>
+      </w:pPr>
+      <w:r>
+        <w:rPr>
+          <w:rFonts w:ascii="Times New Roman" w:hAnsi="Times New Roman" w:cs="Times New Roman"/>
+          <w:b/>
+          <w:bCs/>
+          <w:sz w:val="28"/>
+          <w:szCs w:val="28"/>
+          <w:lang w:val="en-GB"/>
+        </w:rPr>
+        <w:t>Pubnub with Hardware</w:t>
+      </w:r>
+    </w:p>
+    <w:p>
+      <w:pPr>
+        <w:pStyle w:val="ListParagraph"/>
+        <w:spacing w:line="360" w:lineRule="auto"/>
         <w:ind w:left="420"/>
-        <w:jc w:val="center"/>
-        <w:rPr>
-          <w:rFonts w:ascii="Times New Roman" w:hAnsi="Times New Roman" w:cs="Times New Roman"/>
-          <w:sz w:val="28"/>
-          <w:szCs w:val="28"/>
-          <w:lang w:val="en-GB"/>
-        </w:rPr>
-      </w:pPr>
-    </w:p>
-    <w:p>
-      <w:pPr>
-        <w:pStyle w:val="ListParagraph"/>
+        <w:rPr>
+          <w:rFonts w:ascii="Times New Roman" w:hAnsi="Times New Roman" w:cs="Times New Roman"/>
+          <w:sz w:val="24"/>
+          <w:szCs w:val="24"/>
+        </w:rPr>
+      </w:pPr>
+      <w:r>
+        <w:rPr>
+          <w:rFonts w:ascii="Times New Roman" w:hAnsi="Times New Roman" w:cs="Times New Roman"/>
+          <w:sz w:val="24"/>
+          <w:szCs w:val="24"/>
+        </w:rPr>
+        <w:t xml:space="preserve">I utilised Pubnub to create communication, primarily between the hardware and server. Using Pubnub's publish/subscribe messaging API I could control the data being retrieved from the pi to be used for various purposes. For this </w:t>
+      </w:r>
+      <w:r>
+        <w:rPr>
+          <w:rFonts w:ascii="Times New Roman" w:hAnsi="Times New Roman" w:cs="Times New Roman"/>
+          <w:sz w:val="24"/>
+          <w:szCs w:val="24"/>
+        </w:rPr>
+        <w:t>project, Pubnub</w:t>
+      </w:r>
+      <w:r>
+        <w:rPr>
+          <w:rFonts w:ascii="Times New Roman" w:hAnsi="Times New Roman" w:cs="Times New Roman"/>
+          <w:sz w:val="24"/>
+          <w:szCs w:val="24"/>
+        </w:rPr>
+        <w:t xml:space="preserve"> served a great purpose for controlling the Light Dependent Resistor</w:t>
+      </w:r>
+      <w:r>
+        <w:rPr>
+          <w:rFonts w:ascii="Times New Roman" w:hAnsi="Times New Roman" w:cs="Times New Roman"/>
+          <w:sz w:val="24"/>
+          <w:szCs w:val="24"/>
+        </w:rPr>
+        <w:t xml:space="preserve"> to detect whether or not a cup has been placed onto the coaster, the </w:t>
+      </w:r>
+      <w:proofErr w:type="gramStart"/>
+      <w:r>
+        <w:rPr>
+          <w:rFonts w:ascii="Times New Roman" w:hAnsi="Times New Roman" w:cs="Times New Roman"/>
+          <w:sz w:val="24"/>
+          <w:szCs w:val="24"/>
+        </w:rPr>
+        <w:t>LED’s</w:t>
+      </w:r>
+      <w:proofErr w:type="gramEnd"/>
+      <w:r>
+        <w:rPr>
+          <w:rFonts w:ascii="Times New Roman" w:hAnsi="Times New Roman" w:cs="Times New Roman"/>
+          <w:sz w:val="24"/>
+          <w:szCs w:val="24"/>
+        </w:rPr>
+        <w:t xml:space="preserve"> to trigger based on the drink’s current temperature</w:t>
+      </w:r>
+      <w:r>
+        <w:rPr>
+          <w:rFonts w:ascii="Times New Roman" w:hAnsi="Times New Roman" w:cs="Times New Roman"/>
+          <w:sz w:val="24"/>
+          <w:szCs w:val="24"/>
+        </w:rPr>
+        <w:t xml:space="preserve"> and temperature sensor</w:t>
+      </w:r>
+      <w:r>
+        <w:rPr>
+          <w:rFonts w:ascii="Times New Roman" w:hAnsi="Times New Roman" w:cs="Times New Roman"/>
+          <w:sz w:val="24"/>
+          <w:szCs w:val="24"/>
+        </w:rPr>
+        <w:t xml:space="preserve"> to collect the sensor data</w:t>
+      </w:r>
+      <w:r>
+        <w:rPr>
+          <w:rFonts w:ascii="Times New Roman" w:hAnsi="Times New Roman" w:cs="Times New Roman"/>
+          <w:sz w:val="24"/>
+          <w:szCs w:val="24"/>
+        </w:rPr>
+        <w:t>.</w:t>
+      </w:r>
+    </w:p>
+    <w:p>
+      <w:pPr>
+        <w:pStyle w:val="ListParagraph"/>
+        <w:spacing w:line="360" w:lineRule="auto"/>
+        <w:ind w:left="420"/>
+        <w:rPr>
+          <w:rFonts w:ascii="Times New Roman" w:hAnsi="Times New Roman" w:cs="Times New Roman"/>
+          <w:sz w:val="28"/>
+          <w:szCs w:val="28"/>
+          <w:lang w:val="en-GB"/>
+        </w:rPr>
+      </w:pPr>
+    </w:p>
+    <w:p>
+      <w:pPr>
+        <w:pStyle w:val="ListParagraph"/>
+        <w:spacing w:line="360" w:lineRule="auto"/>
         <w:ind w:left="360"/>
         <w:jc w:val="center"/>
         <w:rPr>
@@ -4980,6 +5156,7 @@
     <w:p>
       <w:pPr>
         <w:pStyle w:val="ListParagraph"/>
+        <w:spacing w:line="360" w:lineRule="auto"/>
         <w:ind w:left="360"/>
         <w:rPr>
           <w:rFonts w:ascii="Times New Roman" w:hAnsi="Times New Roman" w:cs="Times New Roman"/>
@@ -5021,7 +5198,17 @@
           <w:szCs w:val="24"/>
           <w:lang w:val="en-GB"/>
         </w:rPr>
-        <w:t xml:space="preserve">For the database aspect of the project, I started off with creating a local database using MongoDB Compass. I created a database called Sipify, with three collections inside. I gathered coffee temperature data and created a dataset based off my </w:t>
+        <w:t xml:space="preserve">For the database aspect of the project, I started off with creating a local database using MongoDB Compass. I created a database called Sipify, with three collections inside. I </w:t>
+      </w:r>
+      <w:r>
+        <w:rPr>
+          <w:rFonts w:ascii="Times New Roman" w:hAnsi="Times New Roman" w:cs="Times New Roman"/>
+          <w:sz w:val="24"/>
+          <w:szCs w:val="24"/>
+          <w:lang w:val="en-GB"/>
+        </w:rPr>
+        <w:lastRenderedPageBreak/>
+        <w:t xml:space="preserve">gathered coffee temperature data and created a dataset based off my </w:t>
       </w:r>
       <w:r>
         <w:rPr>
@@ -5142,27 +5329,7 @@
             <w:szCs w:val="24"/>
             <w:lang w:val="en-GB"/>
           </w:rPr>
-          <w:t>https://weareliferuiner.com/pe</w:t>
-        </w:r>
-        <w:r>
-          <w:rPr>
-            <w:rStyle w:val="Hyperlink"/>
-            <w:rFonts w:ascii="Times New Roman" w:hAnsi="Times New Roman" w:cs="Times New Roman"/>
-            <w:sz w:val="24"/>
-            <w:szCs w:val="24"/>
-            <w:lang w:val="en-GB"/>
-          </w:rPr>
-          <w:t>r</w:t>
-        </w:r>
-        <w:r>
-          <w:rPr>
-            <w:rStyle w:val="Hyperlink"/>
-            <w:rFonts w:ascii="Times New Roman" w:hAnsi="Times New Roman" w:cs="Times New Roman"/>
-            <w:sz w:val="24"/>
-            <w:szCs w:val="24"/>
-            <w:lang w:val="en-GB"/>
-          </w:rPr>
-          <w:t>fect-temperature-hot-chocolate-the-ultimate-guide/</w:t>
+          <w:t>https://weareliferuiner.com/perfect-temperature-hot-chocolate-the-ultimate-guide/</w:t>
         </w:r>
       </w:hyperlink>
     </w:p>
@@ -5194,6 +5361,7 @@
     <w:p>
       <w:pPr>
         <w:pStyle w:val="ListParagraph"/>
+        <w:spacing w:line="360" w:lineRule="auto"/>
         <w:ind w:left="420"/>
         <w:rPr>
           <w:rFonts w:ascii="Times New Roman" w:hAnsi="Times New Roman" w:cs="Times New Roman"/>
@@ -5206,6 +5374,7 @@
     <w:p>
       <w:pPr>
         <w:pStyle w:val="ListParagraph"/>
+        <w:spacing w:line="360" w:lineRule="auto"/>
         <w:ind w:left="420"/>
         <w:rPr>
           <w:rFonts w:ascii="Times New Roman" w:hAnsi="Times New Roman" w:cs="Times New Roman"/>
@@ -5220,6 +5389,7 @@
     <w:p>
       <w:pPr>
         <w:pStyle w:val="ListParagraph"/>
+        <w:spacing w:line="360" w:lineRule="auto"/>
         <w:ind w:left="420"/>
         <w:rPr>
           <w:rFonts w:ascii="Times New Roman" w:hAnsi="Times New Roman" w:cs="Times New Roman"/>
@@ -5234,6 +5404,7 @@
     <w:p>
       <w:pPr>
         <w:pStyle w:val="ListParagraph"/>
+        <w:spacing w:line="360" w:lineRule="auto"/>
         <w:ind w:left="420"/>
         <w:rPr>
           <w:rFonts w:ascii="Times New Roman" w:hAnsi="Times New Roman" w:cs="Times New Roman"/>
@@ -5248,6 +5419,7 @@
     <w:p>
       <w:pPr>
         <w:pStyle w:val="ListParagraph"/>
+        <w:spacing w:line="360" w:lineRule="auto"/>
         <w:ind w:left="420"/>
         <w:rPr>
           <w:rFonts w:ascii="Times New Roman" w:hAnsi="Times New Roman" w:cs="Times New Roman"/>
@@ -5262,6 +5434,7 @@
     <w:p>
       <w:pPr>
         <w:pStyle w:val="ListParagraph"/>
+        <w:spacing w:line="360" w:lineRule="auto"/>
         <w:ind w:left="420"/>
         <w:rPr>
           <w:rFonts w:ascii="Times New Roman" w:hAnsi="Times New Roman" w:cs="Times New Roman"/>
@@ -5281,13 +5454,13 @@
           <w:szCs w:val="28"/>
           <w:lang w:val="en-GB"/>
         </w:rPr>
-        <w:lastRenderedPageBreak/>
         <w:t>Drinks Data:</w:t>
       </w:r>
     </w:p>
     <w:p>
       <w:pPr>
         <w:pStyle w:val="ListParagraph"/>
+        <w:spacing w:line="360" w:lineRule="auto"/>
         <w:ind w:left="420"/>
         <w:rPr>
           <w:rFonts w:ascii="Times New Roman" w:hAnsi="Times New Roman" w:cs="Times New Roman"/>
@@ -5357,6 +5530,7 @@
     <w:p>
       <w:pPr>
         <w:pStyle w:val="ListParagraph"/>
+        <w:spacing w:line="360" w:lineRule="auto"/>
         <w:ind w:left="420"/>
         <w:rPr>
           <w:rFonts w:ascii="Times New Roman" w:hAnsi="Times New Roman" w:cs="Times New Roman"/>
@@ -5369,6 +5543,7 @@
     <w:p>
       <w:pPr>
         <w:pStyle w:val="ListParagraph"/>
+        <w:spacing w:line="360" w:lineRule="auto"/>
         <w:ind w:left="420"/>
         <w:rPr>
           <w:rFonts w:ascii="Times New Roman" w:hAnsi="Times New Roman" w:cs="Times New Roman"/>
@@ -5388,12 +5563,14 @@
           <w:szCs w:val="28"/>
           <w:lang w:val="en-GB"/>
         </w:rPr>
+        <w:lastRenderedPageBreak/>
         <w:t>Notifications Data:</w:t>
       </w:r>
     </w:p>
     <w:p>
       <w:pPr>
         <w:pStyle w:val="ListParagraph"/>
+        <w:spacing w:line="360" w:lineRule="auto"/>
         <w:ind w:left="420"/>
         <w:rPr>
           <w:rFonts w:ascii="Times New Roman" w:hAnsi="Times New Roman" w:cs="Times New Roman"/>
@@ -5463,6 +5640,7 @@
     <w:p>
       <w:pPr>
         <w:pStyle w:val="ListParagraph"/>
+        <w:spacing w:line="360" w:lineRule="auto"/>
         <w:ind w:left="420"/>
         <w:rPr>
           <w:rFonts w:ascii="Times New Roman" w:hAnsi="Times New Roman" w:cs="Times New Roman"/>
@@ -5475,6 +5653,7 @@
     <w:p>
       <w:pPr>
         <w:pStyle w:val="ListParagraph"/>
+        <w:spacing w:line="360" w:lineRule="auto"/>
         <w:ind w:left="420"/>
         <w:rPr>
           <w:rFonts w:ascii="Times New Roman" w:hAnsi="Times New Roman" w:cs="Times New Roman"/>
@@ -5489,6 +5668,7 @@
     <w:p>
       <w:pPr>
         <w:pStyle w:val="ListParagraph"/>
+        <w:spacing w:line="360" w:lineRule="auto"/>
         <w:ind w:left="420"/>
         <w:rPr>
           <w:rFonts w:ascii="Times New Roman" w:hAnsi="Times New Roman" w:cs="Times New Roman"/>
@@ -5503,6 +5683,7 @@
     <w:p>
       <w:pPr>
         <w:pStyle w:val="ListParagraph"/>
+        <w:spacing w:line="360" w:lineRule="auto"/>
         <w:ind w:left="420"/>
         <w:rPr>
           <w:rFonts w:ascii="Times New Roman" w:hAnsi="Times New Roman" w:cs="Times New Roman"/>
@@ -5517,6 +5698,7 @@
     <w:p>
       <w:pPr>
         <w:pStyle w:val="ListParagraph"/>
+        <w:spacing w:line="360" w:lineRule="auto"/>
         <w:ind w:left="420"/>
         <w:rPr>
           <w:rFonts w:ascii="Times New Roman" w:hAnsi="Times New Roman" w:cs="Times New Roman"/>
@@ -5531,6 +5713,7 @@
     <w:p>
       <w:pPr>
         <w:pStyle w:val="ListParagraph"/>
+        <w:spacing w:line="360" w:lineRule="auto"/>
         <w:ind w:left="420"/>
         <w:rPr>
           <w:rFonts w:ascii="Times New Roman" w:hAnsi="Times New Roman" w:cs="Times New Roman"/>
@@ -5545,6 +5728,7 @@
     <w:p>
       <w:pPr>
         <w:pStyle w:val="ListParagraph"/>
+        <w:spacing w:line="360" w:lineRule="auto"/>
         <w:ind w:left="420"/>
         <w:rPr>
           <w:rFonts w:ascii="Times New Roman" w:hAnsi="Times New Roman" w:cs="Times New Roman"/>
@@ -5570,6 +5754,7 @@
     <w:p>
       <w:pPr>
         <w:pStyle w:val="ListParagraph"/>
+        <w:spacing w:line="360" w:lineRule="auto"/>
         <w:ind w:left="420"/>
         <w:rPr>
           <w:rFonts w:ascii="Times New Roman" w:hAnsi="Times New Roman" w:cs="Times New Roman"/>
@@ -5746,16 +5931,7 @@
           <w:sz w:val="24"/>
           <w:szCs w:val="24"/>
         </w:rPr>
-        <w:t xml:space="preserve">For the drink status I first used sample data to test the displaying of data, the idea of the drink status collection is to hold all data related to the drink the user </w:t>
-      </w:r>
-      <w:r>
-        <w:rPr>
-          <w:rFonts w:ascii="Times New Roman" w:hAnsi="Times New Roman" w:cs="Times New Roman"/>
-          <w:sz w:val="24"/>
-          <w:szCs w:val="24"/>
-        </w:rPr>
-        <w:lastRenderedPageBreak/>
-        <w:t>has set on the coaster. </w:t>
+        <w:t>For the drink status I first used sample data to test the displaying of data, the idea of the drink status collection is to hold all data related to the drink the user has set on the coaster. </w:t>
       </w:r>
       <w:r>
         <w:rPr>
@@ -5863,14 +6039,29 @@
           <w:szCs w:val="28"/>
         </w:rPr>
       </w:pPr>
-      <w:r>
-        <w:rPr>
-          <w:rFonts w:ascii="Times New Roman" w:hAnsi="Times New Roman" w:cs="Times New Roman"/>
-          <w:b/>
-          <w:bCs/>
-          <w:sz w:val="28"/>
-          <w:szCs w:val="28"/>
-        </w:rPr>
+    </w:p>
+    <w:p>
+      <w:pPr>
+        <w:pStyle w:val="ListParagraph"/>
+        <w:spacing w:line="360" w:lineRule="auto"/>
+        <w:ind w:left="420"/>
+        <w:rPr>
+          <w:rFonts w:ascii="Times New Roman" w:hAnsi="Times New Roman" w:cs="Times New Roman"/>
+          <w:b/>
+          <w:bCs/>
+          <w:sz w:val="28"/>
+          <w:szCs w:val="28"/>
+        </w:rPr>
+      </w:pPr>
+      <w:r>
+        <w:rPr>
+          <w:rFonts w:ascii="Times New Roman" w:hAnsi="Times New Roman" w:cs="Times New Roman"/>
+          <w:b/>
+          <w:bCs/>
+          <w:sz w:val="28"/>
+          <w:szCs w:val="28"/>
+        </w:rPr>
+        <w:lastRenderedPageBreak/>
         <w:t xml:space="preserve">Flask App: </w:t>
       </w:r>
     </w:p>
@@ -6051,6 +6242,7 @@
     <w:p>
       <w:pPr>
         <w:pStyle w:val="ListParagraph"/>
+        <w:spacing w:line="360" w:lineRule="auto"/>
         <w:ind w:left="420"/>
         <w:rPr>
           <w:rFonts w:ascii="Times New Roman" w:hAnsi="Times New Roman" w:cs="Times New Roman"/>
@@ -6072,6 +6264,7 @@
     <w:p>
       <w:pPr>
         <w:pStyle w:val="ListParagraph"/>
+        <w:spacing w:line="360" w:lineRule="auto"/>
         <w:ind w:left="420"/>
         <w:rPr>
           <w:rFonts w:ascii="Times New Roman" w:hAnsi="Times New Roman" w:cs="Times New Roman"/>
@@ -6084,6 +6277,7 @@
     <w:p>
       <w:pPr>
         <w:pStyle w:val="ListParagraph"/>
+        <w:spacing w:line="360" w:lineRule="auto"/>
         <w:ind w:left="420"/>
         <w:rPr>
           <w:rFonts w:ascii="Times New Roman" w:hAnsi="Times New Roman" w:cs="Times New Roman"/>
@@ -6096,6 +6290,7 @@
     <w:p>
       <w:pPr>
         <w:pStyle w:val="ListParagraph"/>
+        <w:spacing w:line="360" w:lineRule="auto"/>
         <w:ind w:left="420"/>
         <w:rPr>
           <w:rFonts w:ascii="Times New Roman" w:hAnsi="Times New Roman" w:cs="Times New Roman"/>
@@ -6108,6 +6303,7 @@
     <w:p>
       <w:pPr>
         <w:pStyle w:val="ListParagraph"/>
+        <w:spacing w:line="360" w:lineRule="auto"/>
         <w:ind w:left="420"/>
         <w:rPr>
           <w:rFonts w:ascii="Times New Roman" w:hAnsi="Times New Roman" w:cs="Times New Roman"/>
@@ -6120,6 +6316,7 @@
     <w:p>
       <w:pPr>
         <w:pStyle w:val="ListParagraph"/>
+        <w:spacing w:line="360" w:lineRule="auto"/>
         <w:ind w:left="420"/>
         <w:rPr>
           <w:rFonts w:ascii="Times New Roman" w:hAnsi="Times New Roman" w:cs="Times New Roman"/>
@@ -6136,14 +6333,117 @@
           <w:ilvl w:val="1"/>
           <w:numId w:val="12"/>
         </w:numPr>
-        <w:jc w:val="center"/>
-        <w:rPr>
-          <w:rFonts w:ascii="Times New Roman" w:hAnsi="Times New Roman" w:cs="Times New Roman"/>
-          <w:b/>
-          <w:bCs/>
-          <w:sz w:val="28"/>
-          <w:szCs w:val="28"/>
-          <w:u w:val="single"/>
+        <w:spacing w:line="360" w:lineRule="auto"/>
+        <w:jc w:val="center"/>
+        <w:rPr>
+          <w:rFonts w:ascii="Times New Roman" w:hAnsi="Times New Roman" w:cs="Times New Roman"/>
+          <w:b/>
+          <w:bCs/>
+          <w:sz w:val="28"/>
+          <w:szCs w:val="28"/>
+          <w:u w:val="single"/>
+          <w:lang w:val="en-GB"/>
+        </w:rPr>
+      </w:pPr>
+      <w:r>
+        <w:rPr>
+          <w:rFonts w:ascii="Times New Roman" w:hAnsi="Times New Roman" w:cs="Times New Roman"/>
+          <w:b/>
+          <w:bCs/>
+          <w:sz w:val="28"/>
+          <w:szCs w:val="28"/>
+          <w:lang w:val="en-GB"/>
+        </w:rPr>
+        <w:t xml:space="preserve"> </w:t>
+      </w:r>
+      <w:r>
+        <w:rPr>
+          <w:rFonts w:ascii="Times New Roman" w:hAnsi="Times New Roman" w:cs="Times New Roman"/>
+          <w:b/>
+          <w:bCs/>
+          <w:sz w:val="28"/>
+          <w:szCs w:val="28"/>
+          <w:u w:val="single"/>
+          <w:lang w:val="en-GB"/>
+        </w:rPr>
+        <w:t>Security</w:t>
+      </w:r>
+      <w:r>
+        <w:rPr>
+          <w:rFonts w:ascii="Times New Roman" w:hAnsi="Times New Roman" w:cs="Times New Roman"/>
+          <w:b/>
+          <w:bCs/>
+          <w:sz w:val="28"/>
+          <w:szCs w:val="28"/>
+          <w:u w:val="single"/>
+          <w:lang w:val="en-GB"/>
+        </w:rPr>
+        <w:t xml:space="preserve"> –</w:t>
+      </w:r>
+      <w:r>
+        <w:rPr>
+          <w:rFonts w:ascii="Times New Roman" w:hAnsi="Times New Roman" w:cs="Times New Roman"/>
+          <w:b/>
+          <w:bCs/>
+          <w:sz w:val="28"/>
+          <w:szCs w:val="28"/>
+          <w:u w:val="single"/>
+          <w:lang w:val="en-GB"/>
+        </w:rPr>
+        <w:t xml:space="preserve"> Jamie/Shahzad</w:t>
+      </w:r>
+    </w:p>
+    <w:p>
+      <w:pPr>
+        <w:spacing w:line="360" w:lineRule="auto"/>
+        <w:rPr>
+          <w:rFonts w:ascii="Times New Roman" w:hAnsi="Times New Roman" w:cs="Times New Roman"/>
+          <w:b/>
+          <w:bCs/>
+          <w:sz w:val="28"/>
+          <w:szCs w:val="28"/>
+          <w:lang w:val="en-GB"/>
+        </w:rPr>
+      </w:pPr>
+    </w:p>
+    <w:p>
+      <w:pPr>
+        <w:spacing w:line="360" w:lineRule="auto"/>
+        <w:jc w:val="center"/>
+        <w:rPr>
+          <w:rFonts w:ascii="Times New Roman" w:hAnsi="Times New Roman" w:cs="Times New Roman"/>
+          <w:b/>
+          <w:bCs/>
+          <w:sz w:val="28"/>
+          <w:szCs w:val="28"/>
+          <w:lang w:val="en-GB"/>
+        </w:rPr>
+      </w:pPr>
+    </w:p>
+    <w:p>
+      <w:pPr>
+        <w:spacing w:line="360" w:lineRule="auto"/>
+        <w:jc w:val="center"/>
+        <w:rPr>
+          <w:rFonts w:ascii="Times New Roman" w:hAnsi="Times New Roman" w:cs="Times New Roman"/>
+          <w:b/>
+          <w:bCs/>
+          <w:sz w:val="28"/>
+          <w:szCs w:val="28"/>
+          <w:lang w:val="en-GB"/>
+        </w:rPr>
+      </w:pPr>
+    </w:p>
+    <w:p>
+      <w:pPr>
+        <w:spacing w:line="360" w:lineRule="auto"/>
+        <w:jc w:val="center"/>
+        <w:rPr>
+          <w:rFonts w:ascii="Times New Roman" w:hAnsi="Times New Roman" w:cs="Times New Roman"/>
+          <w:b/>
+          <w:bCs/>
+          <w:sz w:val="28"/>
+          <w:szCs w:val="28"/>
           <w:lang w:val="en-GB"/>
         </w:rPr>
       </w:pPr>
@@ -6157,78 +6457,6 @@
           <w:lang w:val="en-GB"/>
         </w:rPr>
         <w:lastRenderedPageBreak/>
-        <w:t xml:space="preserve"> </w:t>
-      </w:r>
-      <w:r>
-        <w:rPr>
-          <w:rFonts w:ascii="Times New Roman" w:hAnsi="Times New Roman" w:cs="Times New Roman"/>
-          <w:b/>
-          <w:bCs/>
-          <w:sz w:val="28"/>
-          <w:szCs w:val="28"/>
-          <w:u w:val="single"/>
-          <w:lang w:val="en-GB"/>
-        </w:rPr>
-        <w:t>Security</w:t>
-      </w:r>
-      <w:r>
-        <w:rPr>
-          <w:rFonts w:ascii="Times New Roman" w:hAnsi="Times New Roman" w:cs="Times New Roman"/>
-          <w:b/>
-          <w:bCs/>
-          <w:sz w:val="28"/>
-          <w:szCs w:val="28"/>
-          <w:u w:val="single"/>
-          <w:lang w:val="en-GB"/>
-        </w:rPr>
-        <w:t xml:space="preserve"> –</w:t>
-      </w:r>
-      <w:r>
-        <w:rPr>
-          <w:rFonts w:ascii="Times New Roman" w:hAnsi="Times New Roman" w:cs="Times New Roman"/>
-          <w:b/>
-          <w:bCs/>
-          <w:sz w:val="28"/>
-          <w:szCs w:val="28"/>
-          <w:u w:val="single"/>
-          <w:lang w:val="en-GB"/>
-        </w:rPr>
-        <w:t xml:space="preserve"> Jamie/Shahzad</w:t>
-      </w:r>
-    </w:p>
-    <w:p>
-      <w:pPr>
-        <w:rPr>
-          <w:rFonts w:ascii="Times New Roman" w:hAnsi="Times New Roman" w:cs="Times New Roman"/>
-          <w:b/>
-          <w:bCs/>
-          <w:sz w:val="28"/>
-          <w:szCs w:val="28"/>
-          <w:lang w:val="en-GB"/>
-        </w:rPr>
-      </w:pPr>
-    </w:p>
-    <w:p>
-      <w:pPr>
-        <w:jc w:val="center"/>
-        <w:rPr>
-          <w:rFonts w:ascii="Times New Roman" w:hAnsi="Times New Roman" w:cs="Times New Roman"/>
-          <w:b/>
-          <w:bCs/>
-          <w:sz w:val="28"/>
-          <w:szCs w:val="28"/>
-          <w:lang w:val="en-GB"/>
-        </w:rPr>
-      </w:pPr>
-      <w:r>
-        <w:rPr>
-          <w:rFonts w:ascii="Times New Roman" w:hAnsi="Times New Roman" w:cs="Times New Roman"/>
-          <w:b/>
-          <w:bCs/>
-          <w:sz w:val="28"/>
-          <w:szCs w:val="28"/>
-          <w:lang w:val="en-GB"/>
-        </w:rPr>
         <w:t>3.</w:t>
       </w:r>
       <w:r>
@@ -6261,6 +6489,7 @@
           <w:ilvl w:val="1"/>
           <w:numId w:val="13"/>
         </w:numPr>
+        <w:spacing w:line="360" w:lineRule="auto"/>
         <w:jc w:val="center"/>
         <w:rPr>
           <w:rFonts w:ascii="Times New Roman" w:hAnsi="Times New Roman" w:cs="Times New Roman"/>
@@ -6298,14 +6527,348 @@
     </w:p>
     <w:p>
       <w:pPr>
-        <w:jc w:val="center"/>
-        <w:rPr>
-          <w:rFonts w:ascii="Times New Roman" w:hAnsi="Times New Roman" w:cs="Times New Roman"/>
-          <w:sz w:val="28"/>
-          <w:szCs w:val="28"/>
-          <w:lang w:val="en-GB"/>
-        </w:rPr>
-      </w:pPr>
+        <w:spacing w:line="360" w:lineRule="auto"/>
+        <w:rPr>
+          <w:rFonts w:ascii="Times New Roman" w:hAnsi="Times New Roman" w:cs="Times New Roman"/>
+          <w:b/>
+          <w:bCs/>
+          <w:sz w:val="28"/>
+          <w:szCs w:val="28"/>
+          <w:lang w:val="en-GB"/>
+        </w:rPr>
+      </w:pPr>
+      <w:r>
+        <w:rPr>
+          <w:rFonts w:ascii="Times New Roman" w:hAnsi="Times New Roman" w:cs="Times New Roman"/>
+          <w:b/>
+          <w:bCs/>
+          <w:sz w:val="28"/>
+          <w:szCs w:val="28"/>
+          <w:lang w:val="en-GB"/>
+        </w:rPr>
+        <w:t>Godaddy.com</w:t>
+      </w:r>
+    </w:p>
+    <w:p>
+      <w:pPr>
+        <w:spacing w:line="360" w:lineRule="auto"/>
+        <w:rPr>
+          <w:rFonts w:ascii="Times New Roman" w:hAnsi="Times New Roman" w:cs="Times New Roman"/>
+          <w:sz w:val="24"/>
+          <w:szCs w:val="24"/>
+          <w:lang w:val="en-GB"/>
+        </w:rPr>
+      </w:pPr>
+      <w:r>
+        <w:rPr>
+          <w:rFonts w:ascii="Times New Roman" w:hAnsi="Times New Roman" w:cs="Times New Roman"/>
+          <w:sz w:val="24"/>
+          <w:szCs w:val="24"/>
+          <w:lang w:val="en-GB"/>
+        </w:rPr>
+        <w:t xml:space="preserve">Using godaddy.com I was able to purchase a custom domain for the project. I had been given a number of different options for the domain name and after a long discussion with the team, we decided on </w:t>
+      </w:r>
+      <w:proofErr w:type="gramStart"/>
+      <w:r>
+        <w:rPr>
+          <w:rFonts w:ascii="Times New Roman" w:hAnsi="Times New Roman" w:cs="Times New Roman"/>
+          <w:sz w:val="24"/>
+          <w:szCs w:val="24"/>
+          <w:lang w:val="en-GB"/>
+        </w:rPr>
+        <w:t>sipify.site</w:t>
+      </w:r>
+      <w:proofErr w:type="gramEnd"/>
+      <w:r>
+        <w:rPr>
+          <w:rFonts w:ascii="Times New Roman" w:hAnsi="Times New Roman" w:cs="Times New Roman"/>
+          <w:sz w:val="24"/>
+          <w:szCs w:val="24"/>
+          <w:lang w:val="en-GB"/>
+        </w:rPr>
+        <w:t xml:space="preserve">. After gaining access to the </w:t>
+      </w:r>
+      <w:proofErr w:type="gramStart"/>
+      <w:r>
+        <w:rPr>
+          <w:rFonts w:ascii="Times New Roman" w:hAnsi="Times New Roman" w:cs="Times New Roman"/>
+          <w:sz w:val="24"/>
+          <w:szCs w:val="24"/>
+          <w:lang w:val="en-GB"/>
+        </w:rPr>
+        <w:t>domain</w:t>
+      </w:r>
+      <w:proofErr w:type="gramEnd"/>
+      <w:r>
+        <w:rPr>
+          <w:rFonts w:ascii="Times New Roman" w:hAnsi="Times New Roman" w:cs="Times New Roman"/>
+          <w:sz w:val="24"/>
+          <w:szCs w:val="24"/>
+          <w:lang w:val="en-GB"/>
+        </w:rPr>
+        <w:t xml:space="preserve"> I created a hosted zone for the domain on Route53. Using this I was given access to AWS name servers to route traffic to my domain.</w:t>
+      </w:r>
+      <w:r>
+        <w:rPr>
+          <w:rFonts w:ascii="Times New Roman" w:hAnsi="Times New Roman" w:cs="Times New Roman"/>
+          <w:sz w:val="24"/>
+          <w:szCs w:val="24"/>
+          <w:lang w:val="en-GB"/>
+        </w:rPr>
+        <w:t xml:space="preserve"> I created a record for my domain and assigned the IPv4 address from my instance to route the traffic to connect my project with the domain.</w:t>
+      </w:r>
+      <w:r>
+        <w:rPr>
+          <w:rFonts w:ascii="Times New Roman" w:hAnsi="Times New Roman" w:cs="Times New Roman"/>
+          <w:sz w:val="24"/>
+          <w:szCs w:val="24"/>
+          <w:lang w:val="en-GB"/>
+        </w:rPr>
+        <w:t xml:space="preserve"> I </w:t>
+      </w:r>
+      <w:r>
+        <w:rPr>
+          <w:rFonts w:ascii="Times New Roman" w:hAnsi="Times New Roman" w:cs="Times New Roman"/>
+          <w:sz w:val="24"/>
+          <w:szCs w:val="24"/>
+          <w:lang w:val="en-GB"/>
+        </w:rPr>
+        <w:t xml:space="preserve">then </w:t>
+      </w:r>
+      <w:r>
+        <w:rPr>
+          <w:rFonts w:ascii="Times New Roman" w:hAnsi="Times New Roman" w:cs="Times New Roman"/>
+          <w:sz w:val="24"/>
+          <w:szCs w:val="24"/>
+          <w:lang w:val="en-GB"/>
+        </w:rPr>
+        <w:t>changed the godaddy nameservers for my domain to be the custom nameservers that route53 provided to s</w:t>
+      </w:r>
+      <w:r>
+        <w:rPr>
+          <w:rFonts w:ascii="Times New Roman" w:hAnsi="Times New Roman" w:cs="Times New Roman"/>
+          <w:sz w:val="24"/>
+          <w:szCs w:val="24"/>
+          <w:lang w:val="en-GB"/>
+        </w:rPr>
+        <w:t>uccessfully route the domain to the instance</w:t>
+      </w:r>
+      <w:r>
+        <w:rPr>
+          <w:rFonts w:ascii="Times New Roman" w:hAnsi="Times New Roman" w:cs="Times New Roman"/>
+          <w:sz w:val="24"/>
+          <w:szCs w:val="24"/>
+          <w:lang w:val="en-GB"/>
+        </w:rPr>
+        <w:t xml:space="preserve">. I then created a record </w:t>
+      </w:r>
+      <w:r>
+        <w:rPr>
+          <w:rFonts w:ascii="Times New Roman" w:hAnsi="Times New Roman" w:cs="Times New Roman"/>
+          <w:sz w:val="24"/>
+          <w:szCs w:val="24"/>
+          <w:lang w:val="en-GB"/>
+        </w:rPr>
+        <w:t xml:space="preserve">to allow www. to be used to access the website as well. This record allowed the website to be accessed using </w:t>
+      </w:r>
+      <w:proofErr w:type="gramStart"/>
+      <w:r>
+        <w:rPr>
+          <w:rFonts w:ascii="Times New Roman" w:hAnsi="Times New Roman" w:cs="Times New Roman"/>
+          <w:sz w:val="24"/>
+          <w:szCs w:val="24"/>
+          <w:lang w:val="en-GB"/>
+        </w:rPr>
+        <w:t>sipify.site</w:t>
+      </w:r>
+      <w:proofErr w:type="gramEnd"/>
+      <w:r>
+        <w:rPr>
+          <w:rFonts w:ascii="Times New Roman" w:hAnsi="Times New Roman" w:cs="Times New Roman"/>
+          <w:sz w:val="24"/>
+          <w:szCs w:val="24"/>
+          <w:lang w:val="en-GB"/>
+        </w:rPr>
+        <w:t xml:space="preserve"> or </w:t>
+      </w:r>
+      <w:hyperlink r:id="rId21" w:history="1">
+        <w:r>
+          <w:rPr>
+            <w:rStyle w:val="Hyperlink"/>
+            <w:rFonts w:ascii="Times New Roman" w:hAnsi="Times New Roman" w:cs="Times New Roman"/>
+            <w:sz w:val="24"/>
+            <w:szCs w:val="24"/>
+            <w:lang w:val="en-GB"/>
+          </w:rPr>
+          <w:t>www.sipify.site</w:t>
+        </w:r>
+      </w:hyperlink>
+      <w:r>
+        <w:rPr>
+          <w:rFonts w:ascii="Times New Roman" w:hAnsi="Times New Roman" w:cs="Times New Roman"/>
+          <w:sz w:val="24"/>
+          <w:szCs w:val="24"/>
+          <w:lang w:val="en-GB"/>
+        </w:rPr>
+        <w:t xml:space="preserve"> </w:t>
+      </w:r>
+    </w:p>
+    <w:p>
+      <w:pPr>
+        <w:keepNext/>
+        <w:spacing w:line="360" w:lineRule="auto"/>
+      </w:pPr>
+      <w:r>
+        <w:rPr>
+          <w:rFonts w:ascii="Times New Roman" w:hAnsi="Times New Roman" w:cs="Times New Roman"/>
+          <w:noProof/>
+          <w:sz w:val="24"/>
+          <w:szCs w:val="24"/>
+          <w:lang w:val="en-GB"/>
+        </w:rPr>
+        <w:drawing>
+          <wp:inline distT="0" distB="0" distL="0" distR="0" wp14:anchorId="6F601B50" wp14:editId="3CE082DC">
+            <wp:extent cx="5731510" cy="2955290"/>
+            <wp:effectExtent l="0" t="0" r="2540" b="0"/>
+            <wp:docPr id="1103106655" name="Picture 1" descr="A screen shot of a computer&#10;&#10;Description automatically generated"/>
+            <wp:cNvGraphicFramePr>
+              <a:graphicFrameLocks xmlns:a="http://schemas.openxmlformats.org/drawingml/2006/main" noChangeAspect="1"/>
+            </wp:cNvGraphicFramePr>
+            <a:graphic xmlns:a="http://schemas.openxmlformats.org/drawingml/2006/main">
+              <a:graphicData uri="http://schemas.openxmlformats.org/drawingml/2006/picture">
+                <pic:pic xmlns:pic="http://schemas.openxmlformats.org/drawingml/2006/picture">
+                  <pic:nvPicPr>
+                    <pic:cNvPr id="1103106655" name="Picture 1" descr="A screen shot of a computer&#10;&#10;Description automatically generated"/>
+                    <pic:cNvPicPr/>
+                  </pic:nvPicPr>
+                  <pic:blipFill>
+                    <a:blip r:embed="rId22" cstate="print">
+                      <a:extLst>
+                        <a:ext uri="{28A0092B-C50C-407E-A947-70E740481C1C}">
+                          <a14:useLocalDpi xmlns:a14="http://schemas.microsoft.com/office/drawing/2010/main" val="0"/>
+                        </a:ext>
+                      </a:extLst>
+                    </a:blip>
+                    <a:stretch>
+                      <a:fillRect/>
+                    </a:stretch>
+                  </pic:blipFill>
+                  <pic:spPr>
+                    <a:xfrm>
+                      <a:off x="0" y="0"/>
+                      <a:ext cx="5731510" cy="2955290"/>
+                    </a:xfrm>
+                    <a:prstGeom prst="rect">
+                      <a:avLst/>
+                    </a:prstGeom>
+                  </pic:spPr>
+                </pic:pic>
+              </a:graphicData>
+            </a:graphic>
+          </wp:inline>
+        </w:drawing>
+      </w:r>
+    </w:p>
+    <w:p>
+      <w:pPr>
+        <w:pStyle w:val="Caption"/>
+        <w:rPr>
+          <w:rFonts w:ascii="Times New Roman" w:hAnsi="Times New Roman" w:cs="Times New Roman"/>
+          <w:sz w:val="24"/>
+          <w:szCs w:val="24"/>
+          <w:lang w:val="en-GB"/>
+        </w:rPr>
+      </w:pPr>
+      <w:r>
+        <w:t xml:space="preserve">Figure </w:t>
+      </w:r>
+      <w:fldSimple w:instr=" SEQ Figure \* ARABIC ">
+        <w:r>
+          <w:rPr>
+            <w:noProof/>
+          </w:rPr>
+          <w:t>2</w:t>
+        </w:r>
+      </w:fldSimple>
+      <w:r>
+        <w:t xml:space="preserve"> Accessing website without www</w:t>
+      </w:r>
+    </w:p>
+    <w:p>
+      <w:pPr>
+        <w:keepNext/>
+        <w:spacing w:line="360" w:lineRule="auto"/>
+      </w:pPr>
+      <w:r>
+        <w:rPr>
+          <w:rFonts w:ascii="Times New Roman" w:hAnsi="Times New Roman" w:cs="Times New Roman"/>
+          <w:noProof/>
+          <w:sz w:val="24"/>
+          <w:szCs w:val="24"/>
+          <w:lang w:val="en-GB"/>
+        </w:rPr>
+        <w:lastRenderedPageBreak/>
+        <w:drawing>
+          <wp:inline distT="0" distB="0" distL="0" distR="0" wp14:anchorId="79569FA0" wp14:editId="7EB9E704">
+            <wp:extent cx="5731510" cy="2955290"/>
+            <wp:effectExtent l="0" t="0" r="2540" b="0"/>
+            <wp:docPr id="1560782050" name="Picture 2" descr="A screen shot of a computer&#10;&#10;Description automatically generated"/>
+            <wp:cNvGraphicFramePr>
+              <a:graphicFrameLocks xmlns:a="http://schemas.openxmlformats.org/drawingml/2006/main" noChangeAspect="1"/>
+            </wp:cNvGraphicFramePr>
+            <a:graphic xmlns:a="http://schemas.openxmlformats.org/drawingml/2006/main">
+              <a:graphicData uri="http://schemas.openxmlformats.org/drawingml/2006/picture">
+                <pic:pic xmlns:pic="http://schemas.openxmlformats.org/drawingml/2006/picture">
+                  <pic:nvPicPr>
+                    <pic:cNvPr id="1560782050" name="Picture 2" descr="A screen shot of a computer&#10;&#10;Description automatically generated"/>
+                    <pic:cNvPicPr/>
+                  </pic:nvPicPr>
+                  <pic:blipFill>
+                    <a:blip r:embed="rId23" cstate="print">
+                      <a:extLst>
+                        <a:ext uri="{28A0092B-C50C-407E-A947-70E740481C1C}">
+                          <a14:useLocalDpi xmlns:a14="http://schemas.microsoft.com/office/drawing/2010/main" val="0"/>
+                        </a:ext>
+                      </a:extLst>
+                    </a:blip>
+                    <a:stretch>
+                      <a:fillRect/>
+                    </a:stretch>
+                  </pic:blipFill>
+                  <pic:spPr>
+                    <a:xfrm>
+                      <a:off x="0" y="0"/>
+                      <a:ext cx="5731510" cy="2955290"/>
+                    </a:xfrm>
+                    <a:prstGeom prst="rect">
+                      <a:avLst/>
+                    </a:prstGeom>
+                  </pic:spPr>
+                </pic:pic>
+              </a:graphicData>
+            </a:graphic>
+          </wp:inline>
+        </w:drawing>
+      </w:r>
+    </w:p>
+    <w:p>
+      <w:pPr>
+        <w:pStyle w:val="Caption"/>
+      </w:pPr>
+      <w:r>
+        <w:t xml:space="preserve">Figure </w:t>
+      </w:r>
+      <w:fldSimple w:instr=" SEQ Figure \* ARABIC ">
+        <w:r>
+          <w:rPr>
+            <w:noProof/>
+          </w:rPr>
+          <w:t>3</w:t>
+        </w:r>
+      </w:fldSimple>
+      <w:r>
+        <w:t xml:space="preserve"> Accessing website using www</w:t>
+      </w:r>
     </w:p>
     <w:p>
       <w:pPr>
@@ -6314,6 +6877,7 @@
           <w:ilvl w:val="1"/>
           <w:numId w:val="13"/>
         </w:numPr>
+        <w:spacing w:line="360" w:lineRule="auto"/>
         <w:jc w:val="center"/>
         <w:rPr>
           <w:rFonts w:ascii="Times New Roman" w:hAnsi="Times New Roman" w:cs="Times New Roman"/>
@@ -6364,6 +6928,7 @@
     <w:p>
       <w:pPr>
         <w:pStyle w:val="ListParagraph"/>
+        <w:spacing w:line="360" w:lineRule="auto"/>
         <w:rPr>
           <w:rFonts w:ascii="Times New Roman" w:hAnsi="Times New Roman" w:cs="Times New Roman"/>
           <w:sz w:val="26"/>
@@ -6374,6 +6939,7 @@
     </w:p>
     <w:p>
       <w:pPr>
+        <w:spacing w:line="360" w:lineRule="auto"/>
         <w:rPr>
           <w:rFonts w:ascii="Times New Roman" w:hAnsi="Times New Roman" w:cs="Times New Roman"/>
           <w:sz w:val="26"/>
@@ -6384,230 +6950,251 @@
     </w:p>
     <w:p>
       <w:pPr>
-        <w:jc w:val="center"/>
-        <w:rPr>
-          <w:rFonts w:ascii="Times New Roman" w:hAnsi="Times New Roman" w:cs="Times New Roman"/>
-          <w:sz w:val="28"/>
-          <w:szCs w:val="28"/>
-          <w:lang w:val="en-GB"/>
-        </w:rPr>
-      </w:pPr>
-    </w:p>
-    <w:p>
-      <w:pPr>
-        <w:jc w:val="center"/>
-        <w:rPr>
-          <w:rFonts w:ascii="Times New Roman" w:hAnsi="Times New Roman" w:cs="Times New Roman"/>
-          <w:sz w:val="28"/>
-          <w:szCs w:val="28"/>
-          <w:lang w:val="en-GB"/>
-        </w:rPr>
-      </w:pPr>
-    </w:p>
-    <w:p>
-      <w:pPr>
-        <w:jc w:val="center"/>
-        <w:rPr>
-          <w:rFonts w:ascii="Times New Roman" w:hAnsi="Times New Roman" w:cs="Times New Roman"/>
-          <w:sz w:val="28"/>
-          <w:szCs w:val="28"/>
-          <w:lang w:val="en-GB"/>
-        </w:rPr>
-      </w:pPr>
-    </w:p>
-    <w:p>
-      <w:pPr>
-        <w:jc w:val="center"/>
-        <w:rPr>
-          <w:rFonts w:ascii="Times New Roman" w:hAnsi="Times New Roman" w:cs="Times New Roman"/>
-          <w:sz w:val="28"/>
-          <w:szCs w:val="28"/>
-          <w:lang w:val="en-GB"/>
-        </w:rPr>
-      </w:pPr>
-    </w:p>
-    <w:p>
-      <w:pPr>
-        <w:jc w:val="center"/>
-        <w:rPr>
-          <w:rFonts w:ascii="Times New Roman" w:hAnsi="Times New Roman" w:cs="Times New Roman"/>
-          <w:sz w:val="28"/>
-          <w:szCs w:val="28"/>
-          <w:lang w:val="en-GB"/>
-        </w:rPr>
-      </w:pPr>
-    </w:p>
-    <w:p>
-      <w:pPr>
-        <w:jc w:val="center"/>
-        <w:rPr>
-          <w:rFonts w:ascii="Times New Roman" w:hAnsi="Times New Roman" w:cs="Times New Roman"/>
-          <w:sz w:val="28"/>
-          <w:szCs w:val="28"/>
-          <w:lang w:val="en-GB"/>
-        </w:rPr>
-      </w:pPr>
-    </w:p>
-    <w:p>
-      <w:pPr>
-        <w:jc w:val="center"/>
-        <w:rPr>
-          <w:rFonts w:ascii="Times New Roman" w:hAnsi="Times New Roman" w:cs="Times New Roman"/>
-          <w:sz w:val="28"/>
-          <w:szCs w:val="28"/>
-          <w:lang w:val="en-GB"/>
-        </w:rPr>
-      </w:pPr>
-    </w:p>
-    <w:p>
-      <w:pPr>
-        <w:jc w:val="center"/>
-        <w:rPr>
-          <w:rFonts w:ascii="Times New Roman" w:hAnsi="Times New Roman" w:cs="Times New Roman"/>
-          <w:sz w:val="28"/>
-          <w:szCs w:val="28"/>
-          <w:lang w:val="en-GB"/>
-        </w:rPr>
-      </w:pPr>
-    </w:p>
-    <w:p>
-      <w:pPr>
-        <w:jc w:val="center"/>
-        <w:rPr>
-          <w:rFonts w:ascii="Times New Roman" w:hAnsi="Times New Roman" w:cs="Times New Roman"/>
-          <w:sz w:val="28"/>
-          <w:szCs w:val="28"/>
-          <w:lang w:val="en-GB"/>
-        </w:rPr>
-      </w:pPr>
-    </w:p>
-    <w:p>
-      <w:pPr>
-        <w:jc w:val="center"/>
-        <w:rPr>
-          <w:rFonts w:ascii="Times New Roman" w:hAnsi="Times New Roman" w:cs="Times New Roman"/>
-          <w:sz w:val="28"/>
-          <w:szCs w:val="28"/>
-          <w:lang w:val="en-GB"/>
-        </w:rPr>
-      </w:pPr>
-    </w:p>
-    <w:p>
-      <w:pPr>
-        <w:jc w:val="center"/>
-        <w:rPr>
-          <w:rFonts w:ascii="Times New Roman" w:hAnsi="Times New Roman" w:cs="Times New Roman"/>
-          <w:sz w:val="28"/>
-          <w:szCs w:val="28"/>
-          <w:lang w:val="en-GB"/>
-        </w:rPr>
-      </w:pPr>
-    </w:p>
-    <w:p>
-      <w:pPr>
-        <w:jc w:val="center"/>
-        <w:rPr>
-          <w:rFonts w:ascii="Times New Roman" w:hAnsi="Times New Roman" w:cs="Times New Roman"/>
-          <w:sz w:val="28"/>
-          <w:szCs w:val="28"/>
-          <w:lang w:val="en-GB"/>
-        </w:rPr>
-      </w:pPr>
-    </w:p>
-    <w:p>
-      <w:pPr>
-        <w:jc w:val="center"/>
-        <w:rPr>
-          <w:rFonts w:ascii="Times New Roman" w:hAnsi="Times New Roman" w:cs="Times New Roman"/>
-          <w:sz w:val="28"/>
-          <w:szCs w:val="28"/>
-          <w:lang w:val="en-GB"/>
-        </w:rPr>
-      </w:pPr>
-    </w:p>
-    <w:p>
-      <w:pPr>
-        <w:jc w:val="center"/>
-        <w:rPr>
-          <w:rFonts w:ascii="Times New Roman" w:hAnsi="Times New Roman" w:cs="Times New Roman"/>
-          <w:sz w:val="28"/>
-          <w:szCs w:val="28"/>
-          <w:lang w:val="en-GB"/>
-        </w:rPr>
-      </w:pPr>
-    </w:p>
-    <w:p>
-      <w:pPr>
-        <w:jc w:val="center"/>
-        <w:rPr>
-          <w:rFonts w:ascii="Times New Roman" w:hAnsi="Times New Roman" w:cs="Times New Roman"/>
-          <w:sz w:val="28"/>
-          <w:szCs w:val="28"/>
-          <w:lang w:val="en-GB"/>
-        </w:rPr>
-      </w:pPr>
-    </w:p>
-    <w:p>
-      <w:pPr>
-        <w:jc w:val="center"/>
-        <w:rPr>
-          <w:rFonts w:ascii="Times New Roman" w:hAnsi="Times New Roman" w:cs="Times New Roman"/>
-          <w:sz w:val="28"/>
-          <w:szCs w:val="28"/>
-          <w:lang w:val="en-GB"/>
-        </w:rPr>
-      </w:pPr>
-    </w:p>
-    <w:p>
-      <w:pPr>
-        <w:jc w:val="center"/>
-        <w:rPr>
-          <w:rFonts w:ascii="Times New Roman" w:hAnsi="Times New Roman" w:cs="Times New Roman"/>
-          <w:sz w:val="28"/>
-          <w:szCs w:val="28"/>
-          <w:lang w:val="en-GB"/>
-        </w:rPr>
-      </w:pPr>
-    </w:p>
-    <w:p>
-      <w:pPr>
-        <w:jc w:val="center"/>
-        <w:rPr>
-          <w:rFonts w:ascii="Times New Roman" w:hAnsi="Times New Roman" w:cs="Times New Roman"/>
-          <w:sz w:val="28"/>
-          <w:szCs w:val="28"/>
-          <w:lang w:val="en-GB"/>
-        </w:rPr>
-      </w:pPr>
-    </w:p>
-    <w:p>
-      <w:pPr>
-        <w:jc w:val="center"/>
-        <w:rPr>
-          <w:rFonts w:ascii="Times New Roman" w:hAnsi="Times New Roman" w:cs="Times New Roman"/>
-          <w:b/>
-          <w:bCs/>
-          <w:sz w:val="28"/>
-          <w:szCs w:val="28"/>
-          <w:lang w:val="en-GB"/>
-        </w:rPr>
-      </w:pPr>
-    </w:p>
-    <w:p>
-      <w:pPr>
-        <w:jc w:val="center"/>
-        <w:rPr>
-          <w:rFonts w:ascii="Times New Roman" w:hAnsi="Times New Roman" w:cs="Times New Roman"/>
-          <w:b/>
-          <w:bCs/>
-          <w:sz w:val="28"/>
-          <w:szCs w:val="28"/>
-          <w:lang w:val="en-GB"/>
-        </w:rPr>
-      </w:pPr>
-    </w:p>
-    <w:p>
-      <w:pPr>
+        <w:spacing w:line="360" w:lineRule="auto"/>
+        <w:jc w:val="center"/>
+        <w:rPr>
+          <w:rFonts w:ascii="Times New Roman" w:hAnsi="Times New Roman" w:cs="Times New Roman"/>
+          <w:sz w:val="28"/>
+          <w:szCs w:val="28"/>
+          <w:lang w:val="en-GB"/>
+        </w:rPr>
+      </w:pPr>
+    </w:p>
+    <w:p>
+      <w:pPr>
+        <w:spacing w:line="360" w:lineRule="auto"/>
+        <w:jc w:val="center"/>
+        <w:rPr>
+          <w:rFonts w:ascii="Times New Roman" w:hAnsi="Times New Roman" w:cs="Times New Roman"/>
+          <w:sz w:val="28"/>
+          <w:szCs w:val="28"/>
+          <w:lang w:val="en-GB"/>
+        </w:rPr>
+      </w:pPr>
+    </w:p>
+    <w:p>
+      <w:pPr>
+        <w:spacing w:line="360" w:lineRule="auto"/>
+        <w:jc w:val="center"/>
+        <w:rPr>
+          <w:rFonts w:ascii="Times New Roman" w:hAnsi="Times New Roman" w:cs="Times New Roman"/>
+          <w:sz w:val="28"/>
+          <w:szCs w:val="28"/>
+          <w:lang w:val="en-GB"/>
+        </w:rPr>
+      </w:pPr>
+    </w:p>
+    <w:p>
+      <w:pPr>
+        <w:spacing w:line="360" w:lineRule="auto"/>
+        <w:jc w:val="center"/>
+        <w:rPr>
+          <w:rFonts w:ascii="Times New Roman" w:hAnsi="Times New Roman" w:cs="Times New Roman"/>
+          <w:sz w:val="28"/>
+          <w:szCs w:val="28"/>
+          <w:lang w:val="en-GB"/>
+        </w:rPr>
+      </w:pPr>
+    </w:p>
+    <w:p>
+      <w:pPr>
+        <w:spacing w:line="360" w:lineRule="auto"/>
+        <w:jc w:val="center"/>
+        <w:rPr>
+          <w:rFonts w:ascii="Times New Roman" w:hAnsi="Times New Roman" w:cs="Times New Roman"/>
+          <w:sz w:val="28"/>
+          <w:szCs w:val="28"/>
+          <w:lang w:val="en-GB"/>
+        </w:rPr>
+      </w:pPr>
+    </w:p>
+    <w:p>
+      <w:pPr>
+        <w:spacing w:line="360" w:lineRule="auto"/>
+        <w:jc w:val="center"/>
+        <w:rPr>
+          <w:rFonts w:ascii="Times New Roman" w:hAnsi="Times New Roman" w:cs="Times New Roman"/>
+          <w:sz w:val="28"/>
+          <w:szCs w:val="28"/>
+          <w:lang w:val="en-GB"/>
+        </w:rPr>
+      </w:pPr>
+    </w:p>
+    <w:p>
+      <w:pPr>
+        <w:spacing w:line="360" w:lineRule="auto"/>
+        <w:jc w:val="center"/>
+        <w:rPr>
+          <w:rFonts w:ascii="Times New Roman" w:hAnsi="Times New Roman" w:cs="Times New Roman"/>
+          <w:sz w:val="28"/>
+          <w:szCs w:val="28"/>
+          <w:lang w:val="en-GB"/>
+        </w:rPr>
+      </w:pPr>
+    </w:p>
+    <w:p>
+      <w:pPr>
+        <w:spacing w:line="360" w:lineRule="auto"/>
+        <w:jc w:val="center"/>
+        <w:rPr>
+          <w:rFonts w:ascii="Times New Roman" w:hAnsi="Times New Roman" w:cs="Times New Roman"/>
+          <w:sz w:val="28"/>
+          <w:szCs w:val="28"/>
+          <w:lang w:val="en-GB"/>
+        </w:rPr>
+      </w:pPr>
+    </w:p>
+    <w:p>
+      <w:pPr>
+        <w:spacing w:line="360" w:lineRule="auto"/>
+        <w:jc w:val="center"/>
+        <w:rPr>
+          <w:rFonts w:ascii="Times New Roman" w:hAnsi="Times New Roman" w:cs="Times New Roman"/>
+          <w:sz w:val="28"/>
+          <w:szCs w:val="28"/>
+          <w:lang w:val="en-GB"/>
+        </w:rPr>
+      </w:pPr>
+    </w:p>
+    <w:p>
+      <w:pPr>
+        <w:spacing w:line="360" w:lineRule="auto"/>
+        <w:jc w:val="center"/>
+        <w:rPr>
+          <w:rFonts w:ascii="Times New Roman" w:hAnsi="Times New Roman" w:cs="Times New Roman"/>
+          <w:sz w:val="28"/>
+          <w:szCs w:val="28"/>
+          <w:lang w:val="en-GB"/>
+        </w:rPr>
+      </w:pPr>
+    </w:p>
+    <w:p>
+      <w:pPr>
+        <w:spacing w:line="360" w:lineRule="auto"/>
+        <w:jc w:val="center"/>
+        <w:rPr>
+          <w:rFonts w:ascii="Times New Roman" w:hAnsi="Times New Roman" w:cs="Times New Roman"/>
+          <w:sz w:val="28"/>
+          <w:szCs w:val="28"/>
+          <w:lang w:val="en-GB"/>
+        </w:rPr>
+      </w:pPr>
+    </w:p>
+    <w:p>
+      <w:pPr>
+        <w:spacing w:line="360" w:lineRule="auto"/>
+        <w:jc w:val="center"/>
+        <w:rPr>
+          <w:rFonts w:ascii="Times New Roman" w:hAnsi="Times New Roman" w:cs="Times New Roman"/>
+          <w:sz w:val="28"/>
+          <w:szCs w:val="28"/>
+          <w:lang w:val="en-GB"/>
+        </w:rPr>
+      </w:pPr>
+    </w:p>
+    <w:p>
+      <w:pPr>
+        <w:spacing w:line="360" w:lineRule="auto"/>
+        <w:jc w:val="center"/>
+        <w:rPr>
+          <w:rFonts w:ascii="Times New Roman" w:hAnsi="Times New Roman" w:cs="Times New Roman"/>
+          <w:sz w:val="28"/>
+          <w:szCs w:val="28"/>
+          <w:lang w:val="en-GB"/>
+        </w:rPr>
+      </w:pPr>
+    </w:p>
+    <w:p>
+      <w:pPr>
+        <w:spacing w:line="360" w:lineRule="auto"/>
+        <w:jc w:val="center"/>
+        <w:rPr>
+          <w:rFonts w:ascii="Times New Roman" w:hAnsi="Times New Roman" w:cs="Times New Roman"/>
+          <w:sz w:val="28"/>
+          <w:szCs w:val="28"/>
+          <w:lang w:val="en-GB"/>
+        </w:rPr>
+      </w:pPr>
+    </w:p>
+    <w:p>
+      <w:pPr>
+        <w:spacing w:line="360" w:lineRule="auto"/>
+        <w:jc w:val="center"/>
+        <w:rPr>
+          <w:rFonts w:ascii="Times New Roman" w:hAnsi="Times New Roman" w:cs="Times New Roman"/>
+          <w:sz w:val="28"/>
+          <w:szCs w:val="28"/>
+          <w:lang w:val="en-GB"/>
+        </w:rPr>
+      </w:pPr>
+    </w:p>
+    <w:p>
+      <w:pPr>
+        <w:spacing w:line="360" w:lineRule="auto"/>
+        <w:jc w:val="center"/>
+        <w:rPr>
+          <w:rFonts w:ascii="Times New Roman" w:hAnsi="Times New Roman" w:cs="Times New Roman"/>
+          <w:sz w:val="28"/>
+          <w:szCs w:val="28"/>
+          <w:lang w:val="en-GB"/>
+        </w:rPr>
+      </w:pPr>
+    </w:p>
+    <w:p>
+      <w:pPr>
+        <w:spacing w:line="360" w:lineRule="auto"/>
+        <w:jc w:val="center"/>
+        <w:rPr>
+          <w:rFonts w:ascii="Times New Roman" w:hAnsi="Times New Roman" w:cs="Times New Roman"/>
+          <w:sz w:val="28"/>
+          <w:szCs w:val="28"/>
+          <w:lang w:val="en-GB"/>
+        </w:rPr>
+      </w:pPr>
+    </w:p>
+    <w:p>
+      <w:pPr>
+        <w:spacing w:line="360" w:lineRule="auto"/>
+        <w:jc w:val="center"/>
+        <w:rPr>
+          <w:rFonts w:ascii="Times New Roman" w:hAnsi="Times New Roman" w:cs="Times New Roman"/>
+          <w:sz w:val="28"/>
+          <w:szCs w:val="28"/>
+          <w:lang w:val="en-GB"/>
+        </w:rPr>
+      </w:pPr>
+    </w:p>
+    <w:p>
+      <w:pPr>
+        <w:spacing w:line="360" w:lineRule="auto"/>
+        <w:jc w:val="center"/>
+        <w:rPr>
+          <w:rFonts w:ascii="Times New Roman" w:hAnsi="Times New Roman" w:cs="Times New Roman"/>
+          <w:b/>
+          <w:bCs/>
+          <w:sz w:val="28"/>
+          <w:szCs w:val="28"/>
+          <w:lang w:val="en-GB"/>
+        </w:rPr>
+      </w:pPr>
+    </w:p>
+    <w:p>
+      <w:pPr>
+        <w:spacing w:line="360" w:lineRule="auto"/>
+        <w:jc w:val="center"/>
+        <w:rPr>
+          <w:rFonts w:ascii="Times New Roman" w:hAnsi="Times New Roman" w:cs="Times New Roman"/>
+          <w:b/>
+          <w:bCs/>
+          <w:sz w:val="28"/>
+          <w:szCs w:val="28"/>
+          <w:lang w:val="en-GB"/>
+        </w:rPr>
+      </w:pPr>
+    </w:p>
+    <w:p>
+      <w:pPr>
+        <w:spacing w:line="360" w:lineRule="auto"/>
         <w:jc w:val="center"/>
         <w:rPr>
           <w:rFonts w:ascii="Times New Roman" w:hAnsi="Times New Roman" w:cs="Times New Roman"/>
@@ -6627,7 +7214,6 @@
           <w:szCs w:val="32"/>
           <w:lang w:val="en-GB"/>
         </w:rPr>
-        <w:lastRenderedPageBreak/>
         <w:t>4.</w:t>
       </w:r>
       <w:r>
@@ -6660,6 +7246,7 @@
           <w:ilvl w:val="1"/>
           <w:numId w:val="16"/>
         </w:numPr>
+        <w:spacing w:line="360" w:lineRule="auto"/>
         <w:jc w:val="center"/>
         <w:rPr>
           <w:rFonts w:ascii="Times New Roman" w:hAnsi="Times New Roman" w:cs="Times New Roman"/>
@@ -6698,6 +7285,7 @@
     <w:p>
       <w:pPr>
         <w:pStyle w:val="ListParagraph"/>
+        <w:spacing w:line="360" w:lineRule="auto"/>
         <w:rPr>
           <w:rFonts w:ascii="Times New Roman" w:hAnsi="Times New Roman" w:cs="Times New Roman"/>
           <w:sz w:val="26"/>
@@ -6708,179 +7296,196 @@
     </w:p>
     <w:p>
       <w:pPr>
-        <w:jc w:val="center"/>
-        <w:rPr>
-          <w:rFonts w:ascii="Times New Roman" w:hAnsi="Times New Roman" w:cs="Times New Roman"/>
-          <w:sz w:val="28"/>
-          <w:szCs w:val="28"/>
-          <w:lang w:val="en-GB"/>
-        </w:rPr>
-      </w:pPr>
-    </w:p>
-    <w:p>
-      <w:pPr>
-        <w:jc w:val="center"/>
-        <w:rPr>
-          <w:rFonts w:ascii="Times New Roman" w:hAnsi="Times New Roman" w:cs="Times New Roman"/>
-          <w:sz w:val="28"/>
-          <w:szCs w:val="28"/>
-          <w:lang w:val="en-GB"/>
-        </w:rPr>
-      </w:pPr>
-    </w:p>
-    <w:p>
-      <w:pPr>
-        <w:jc w:val="center"/>
-        <w:rPr>
-          <w:rFonts w:ascii="Times New Roman" w:hAnsi="Times New Roman" w:cs="Times New Roman"/>
-          <w:sz w:val="28"/>
-          <w:szCs w:val="28"/>
-          <w:lang w:val="en-GB"/>
-        </w:rPr>
-      </w:pPr>
-    </w:p>
-    <w:p>
-      <w:pPr>
-        <w:jc w:val="center"/>
-        <w:rPr>
-          <w:rFonts w:ascii="Times New Roman" w:hAnsi="Times New Roman" w:cs="Times New Roman"/>
-          <w:sz w:val="28"/>
-          <w:szCs w:val="28"/>
-          <w:lang w:val="en-GB"/>
-        </w:rPr>
-      </w:pPr>
-    </w:p>
-    <w:p>
-      <w:pPr>
-        <w:jc w:val="center"/>
-        <w:rPr>
-          <w:rFonts w:ascii="Times New Roman" w:hAnsi="Times New Roman" w:cs="Times New Roman"/>
-          <w:sz w:val="28"/>
-          <w:szCs w:val="28"/>
-          <w:lang w:val="en-GB"/>
-        </w:rPr>
-      </w:pPr>
-    </w:p>
-    <w:p>
-      <w:pPr>
-        <w:jc w:val="center"/>
-        <w:rPr>
-          <w:rFonts w:ascii="Times New Roman" w:hAnsi="Times New Roman" w:cs="Times New Roman"/>
-          <w:sz w:val="28"/>
-          <w:szCs w:val="28"/>
-          <w:lang w:val="en-GB"/>
-        </w:rPr>
-      </w:pPr>
-    </w:p>
-    <w:p>
-      <w:pPr>
-        <w:jc w:val="center"/>
-        <w:rPr>
-          <w:rFonts w:ascii="Times New Roman" w:hAnsi="Times New Roman" w:cs="Times New Roman"/>
-          <w:sz w:val="28"/>
-          <w:szCs w:val="28"/>
-          <w:lang w:val="en-GB"/>
-        </w:rPr>
-      </w:pPr>
-    </w:p>
-    <w:p>
-      <w:pPr>
-        <w:jc w:val="center"/>
-        <w:rPr>
-          <w:rFonts w:ascii="Times New Roman" w:hAnsi="Times New Roman" w:cs="Times New Roman"/>
-          <w:sz w:val="28"/>
-          <w:szCs w:val="28"/>
-          <w:lang w:val="en-GB"/>
-        </w:rPr>
-      </w:pPr>
-    </w:p>
-    <w:p>
-      <w:pPr>
-        <w:jc w:val="center"/>
-        <w:rPr>
-          <w:rFonts w:ascii="Times New Roman" w:hAnsi="Times New Roman" w:cs="Times New Roman"/>
-          <w:sz w:val="28"/>
-          <w:szCs w:val="28"/>
-          <w:lang w:val="en-GB"/>
-        </w:rPr>
-      </w:pPr>
-    </w:p>
-    <w:p>
-      <w:pPr>
-        <w:jc w:val="center"/>
-        <w:rPr>
-          <w:rFonts w:ascii="Times New Roman" w:hAnsi="Times New Roman" w:cs="Times New Roman"/>
-          <w:sz w:val="28"/>
-          <w:szCs w:val="28"/>
-          <w:lang w:val="en-GB"/>
-        </w:rPr>
-      </w:pPr>
-    </w:p>
-    <w:p>
-      <w:pPr>
-        <w:jc w:val="center"/>
-        <w:rPr>
-          <w:rFonts w:ascii="Times New Roman" w:hAnsi="Times New Roman" w:cs="Times New Roman"/>
-          <w:sz w:val="28"/>
-          <w:szCs w:val="28"/>
-          <w:lang w:val="en-GB"/>
-        </w:rPr>
-      </w:pPr>
-    </w:p>
-    <w:p>
-      <w:pPr>
-        <w:jc w:val="center"/>
-        <w:rPr>
-          <w:rFonts w:ascii="Times New Roman" w:hAnsi="Times New Roman" w:cs="Times New Roman"/>
-          <w:sz w:val="28"/>
-          <w:szCs w:val="28"/>
-          <w:lang w:val="en-GB"/>
-        </w:rPr>
-      </w:pPr>
-    </w:p>
-    <w:p>
-      <w:pPr>
-        <w:jc w:val="center"/>
-        <w:rPr>
-          <w:rFonts w:ascii="Times New Roman" w:hAnsi="Times New Roman" w:cs="Times New Roman"/>
-          <w:sz w:val="28"/>
-          <w:szCs w:val="28"/>
-          <w:lang w:val="en-GB"/>
-        </w:rPr>
-      </w:pPr>
-    </w:p>
-    <w:p>
-      <w:pPr>
-        <w:rPr>
-          <w:rFonts w:ascii="Times New Roman" w:hAnsi="Times New Roman" w:cs="Times New Roman"/>
-          <w:sz w:val="28"/>
-          <w:szCs w:val="28"/>
-          <w:lang w:val="en-GB"/>
-        </w:rPr>
-      </w:pPr>
-    </w:p>
-    <w:p>
-      <w:pPr>
-        <w:rPr>
-          <w:rFonts w:ascii="Times New Roman" w:hAnsi="Times New Roman" w:cs="Times New Roman"/>
-          <w:sz w:val="28"/>
-          <w:szCs w:val="28"/>
-          <w:lang w:val="en-GB"/>
-        </w:rPr>
-      </w:pPr>
-    </w:p>
-    <w:p>
-      <w:pPr>
-        <w:rPr>
-          <w:rFonts w:ascii="Times New Roman" w:hAnsi="Times New Roman" w:cs="Times New Roman"/>
-          <w:sz w:val="28"/>
-          <w:szCs w:val="28"/>
-          <w:lang w:val="en-GB"/>
-        </w:rPr>
-      </w:pPr>
-    </w:p>
-    <w:p>
-      <w:pPr>
+        <w:spacing w:line="360" w:lineRule="auto"/>
+        <w:jc w:val="center"/>
+        <w:rPr>
+          <w:rFonts w:ascii="Times New Roman" w:hAnsi="Times New Roman" w:cs="Times New Roman"/>
+          <w:sz w:val="28"/>
+          <w:szCs w:val="28"/>
+          <w:lang w:val="en-GB"/>
+        </w:rPr>
+      </w:pPr>
+    </w:p>
+    <w:p>
+      <w:pPr>
+        <w:spacing w:line="360" w:lineRule="auto"/>
+        <w:jc w:val="center"/>
+        <w:rPr>
+          <w:rFonts w:ascii="Times New Roman" w:hAnsi="Times New Roman" w:cs="Times New Roman"/>
+          <w:sz w:val="28"/>
+          <w:szCs w:val="28"/>
+          <w:lang w:val="en-GB"/>
+        </w:rPr>
+      </w:pPr>
+    </w:p>
+    <w:p>
+      <w:pPr>
+        <w:spacing w:line="360" w:lineRule="auto"/>
+        <w:jc w:val="center"/>
+        <w:rPr>
+          <w:rFonts w:ascii="Times New Roman" w:hAnsi="Times New Roman" w:cs="Times New Roman"/>
+          <w:sz w:val="28"/>
+          <w:szCs w:val="28"/>
+          <w:lang w:val="en-GB"/>
+        </w:rPr>
+      </w:pPr>
+    </w:p>
+    <w:p>
+      <w:pPr>
+        <w:spacing w:line="360" w:lineRule="auto"/>
+        <w:jc w:val="center"/>
+        <w:rPr>
+          <w:rFonts w:ascii="Times New Roman" w:hAnsi="Times New Roman" w:cs="Times New Roman"/>
+          <w:sz w:val="28"/>
+          <w:szCs w:val="28"/>
+          <w:lang w:val="en-GB"/>
+        </w:rPr>
+      </w:pPr>
+    </w:p>
+    <w:p>
+      <w:pPr>
+        <w:spacing w:line="360" w:lineRule="auto"/>
+        <w:jc w:val="center"/>
+        <w:rPr>
+          <w:rFonts w:ascii="Times New Roman" w:hAnsi="Times New Roman" w:cs="Times New Roman"/>
+          <w:sz w:val="28"/>
+          <w:szCs w:val="28"/>
+          <w:lang w:val="en-GB"/>
+        </w:rPr>
+      </w:pPr>
+    </w:p>
+    <w:p>
+      <w:pPr>
+        <w:spacing w:line="360" w:lineRule="auto"/>
+        <w:jc w:val="center"/>
+        <w:rPr>
+          <w:rFonts w:ascii="Times New Roman" w:hAnsi="Times New Roman" w:cs="Times New Roman"/>
+          <w:sz w:val="28"/>
+          <w:szCs w:val="28"/>
+          <w:lang w:val="en-GB"/>
+        </w:rPr>
+      </w:pPr>
+    </w:p>
+    <w:p>
+      <w:pPr>
+        <w:spacing w:line="360" w:lineRule="auto"/>
+        <w:jc w:val="center"/>
+        <w:rPr>
+          <w:rFonts w:ascii="Times New Roman" w:hAnsi="Times New Roman" w:cs="Times New Roman"/>
+          <w:sz w:val="28"/>
+          <w:szCs w:val="28"/>
+          <w:lang w:val="en-GB"/>
+        </w:rPr>
+      </w:pPr>
+    </w:p>
+    <w:p>
+      <w:pPr>
+        <w:spacing w:line="360" w:lineRule="auto"/>
+        <w:jc w:val="center"/>
+        <w:rPr>
+          <w:rFonts w:ascii="Times New Roman" w:hAnsi="Times New Roman" w:cs="Times New Roman"/>
+          <w:sz w:val="28"/>
+          <w:szCs w:val="28"/>
+          <w:lang w:val="en-GB"/>
+        </w:rPr>
+      </w:pPr>
+    </w:p>
+    <w:p>
+      <w:pPr>
+        <w:spacing w:line="360" w:lineRule="auto"/>
+        <w:jc w:val="center"/>
+        <w:rPr>
+          <w:rFonts w:ascii="Times New Roman" w:hAnsi="Times New Roman" w:cs="Times New Roman"/>
+          <w:sz w:val="28"/>
+          <w:szCs w:val="28"/>
+          <w:lang w:val="en-GB"/>
+        </w:rPr>
+      </w:pPr>
+    </w:p>
+    <w:p>
+      <w:pPr>
+        <w:spacing w:line="360" w:lineRule="auto"/>
+        <w:jc w:val="center"/>
+        <w:rPr>
+          <w:rFonts w:ascii="Times New Roman" w:hAnsi="Times New Roman" w:cs="Times New Roman"/>
+          <w:sz w:val="28"/>
+          <w:szCs w:val="28"/>
+          <w:lang w:val="en-GB"/>
+        </w:rPr>
+      </w:pPr>
+    </w:p>
+    <w:p>
+      <w:pPr>
+        <w:spacing w:line="360" w:lineRule="auto"/>
+        <w:jc w:val="center"/>
+        <w:rPr>
+          <w:rFonts w:ascii="Times New Roman" w:hAnsi="Times New Roman" w:cs="Times New Roman"/>
+          <w:sz w:val="28"/>
+          <w:szCs w:val="28"/>
+          <w:lang w:val="en-GB"/>
+        </w:rPr>
+      </w:pPr>
+    </w:p>
+    <w:p>
+      <w:pPr>
+        <w:spacing w:line="360" w:lineRule="auto"/>
+        <w:jc w:val="center"/>
+        <w:rPr>
+          <w:rFonts w:ascii="Times New Roman" w:hAnsi="Times New Roman" w:cs="Times New Roman"/>
+          <w:sz w:val="28"/>
+          <w:szCs w:val="28"/>
+          <w:lang w:val="en-GB"/>
+        </w:rPr>
+      </w:pPr>
+    </w:p>
+    <w:p>
+      <w:pPr>
+        <w:spacing w:line="360" w:lineRule="auto"/>
+        <w:jc w:val="center"/>
+        <w:rPr>
+          <w:rFonts w:ascii="Times New Roman" w:hAnsi="Times New Roman" w:cs="Times New Roman"/>
+          <w:sz w:val="28"/>
+          <w:szCs w:val="28"/>
+          <w:lang w:val="en-GB"/>
+        </w:rPr>
+      </w:pPr>
+    </w:p>
+    <w:p>
+      <w:pPr>
+        <w:spacing w:line="360" w:lineRule="auto"/>
+        <w:rPr>
+          <w:rFonts w:ascii="Times New Roman" w:hAnsi="Times New Roman" w:cs="Times New Roman"/>
+          <w:sz w:val="28"/>
+          <w:szCs w:val="28"/>
+          <w:lang w:val="en-GB"/>
+        </w:rPr>
+      </w:pPr>
+    </w:p>
+    <w:p>
+      <w:pPr>
+        <w:spacing w:line="360" w:lineRule="auto"/>
+        <w:rPr>
+          <w:rFonts w:ascii="Times New Roman" w:hAnsi="Times New Roman" w:cs="Times New Roman"/>
+          <w:sz w:val="28"/>
+          <w:szCs w:val="28"/>
+          <w:lang w:val="en-GB"/>
+        </w:rPr>
+      </w:pPr>
+    </w:p>
+    <w:p>
+      <w:pPr>
+        <w:spacing w:line="360" w:lineRule="auto"/>
+        <w:rPr>
+          <w:rFonts w:ascii="Times New Roman" w:hAnsi="Times New Roman" w:cs="Times New Roman"/>
+          <w:sz w:val="28"/>
+          <w:szCs w:val="28"/>
+          <w:lang w:val="en-GB"/>
+        </w:rPr>
+      </w:pPr>
+    </w:p>
+    <w:p>
+      <w:pPr>
+        <w:spacing w:line="360" w:lineRule="auto"/>
         <w:jc w:val="center"/>
         <w:rPr>
           <w:rFonts w:ascii="Times New Roman" w:hAnsi="Times New Roman" w:cs="Times New Roman"/>
@@ -6943,6 +7548,7 @@
           <w:ilvl w:val="1"/>
           <w:numId w:val="17"/>
         </w:numPr>
+        <w:spacing w:line="360" w:lineRule="auto"/>
         <w:jc w:val="center"/>
         <w:rPr>
           <w:rFonts w:ascii="Times New Roman" w:hAnsi="Times New Roman" w:cs="Times New Roman"/>
@@ -6981,18 +7587,20 @@
     <w:p>
       <w:pPr>
         <w:pStyle w:val="ListParagraph"/>
-        <w:jc w:val="center"/>
-        <w:rPr>
-          <w:rFonts w:ascii="Times New Roman" w:hAnsi="Times New Roman" w:cs="Times New Roman"/>
-          <w:sz w:val="28"/>
-          <w:szCs w:val="28"/>
-          <w:lang w:val="en-GB"/>
-        </w:rPr>
-      </w:pPr>
-    </w:p>
-    <w:p>
-      <w:pPr>
-        <w:pStyle w:val="ListParagraph"/>
+        <w:spacing w:line="360" w:lineRule="auto"/>
+        <w:jc w:val="center"/>
+        <w:rPr>
+          <w:rFonts w:ascii="Times New Roman" w:hAnsi="Times New Roman" w:cs="Times New Roman"/>
+          <w:sz w:val="28"/>
+          <w:szCs w:val="28"/>
+          <w:lang w:val="en-GB"/>
+        </w:rPr>
+      </w:pPr>
+    </w:p>
+    <w:p>
+      <w:pPr>
+        <w:pStyle w:val="ListParagraph"/>
+        <w:spacing w:line="360" w:lineRule="auto"/>
         <w:jc w:val="center"/>
         <w:rPr>
           <w:rFonts w:ascii="Times New Roman" w:hAnsi="Times New Roman" w:cs="Times New Roman"/>
@@ -7009,6 +7617,7 @@
           <w:ilvl w:val="1"/>
           <w:numId w:val="17"/>
         </w:numPr>
+        <w:spacing w:line="360" w:lineRule="auto"/>
         <w:jc w:val="center"/>
         <w:rPr>
           <w:rFonts w:ascii="Times New Roman" w:hAnsi="Times New Roman" w:cs="Times New Roman"/>
@@ -7046,50 +7655,55 @@
     </w:p>
     <w:p>
       <w:pPr>
-        <w:jc w:val="center"/>
-        <w:rPr>
-          <w:rFonts w:ascii="Times New Roman" w:hAnsi="Times New Roman" w:cs="Times New Roman"/>
-          <w:sz w:val="28"/>
-          <w:szCs w:val="28"/>
-          <w:lang w:val="en-GB"/>
-        </w:rPr>
-      </w:pPr>
-    </w:p>
-    <w:p>
-      <w:pPr>
-        <w:jc w:val="center"/>
-        <w:rPr>
-          <w:rFonts w:ascii="Times New Roman" w:hAnsi="Times New Roman" w:cs="Times New Roman"/>
-          <w:sz w:val="28"/>
-          <w:szCs w:val="28"/>
-          <w:lang w:val="en-GB"/>
-        </w:rPr>
-      </w:pPr>
-    </w:p>
-    <w:p>
-      <w:pPr>
-        <w:jc w:val="center"/>
-        <w:rPr>
-          <w:rFonts w:ascii="Times New Roman" w:hAnsi="Times New Roman" w:cs="Times New Roman"/>
-          <w:sz w:val="28"/>
-          <w:szCs w:val="28"/>
-          <w:lang w:val="en-GB"/>
-        </w:rPr>
-      </w:pPr>
-    </w:p>
-    <w:p>
-      <w:pPr>
-        <w:jc w:val="center"/>
-        <w:rPr>
-          <w:rFonts w:ascii="Times New Roman" w:hAnsi="Times New Roman" w:cs="Times New Roman"/>
-          <w:sz w:val="28"/>
-          <w:szCs w:val="28"/>
-          <w:lang w:val="en-GB"/>
-        </w:rPr>
-      </w:pPr>
-    </w:p>
-    <w:p>
-      <w:pPr>
+        <w:spacing w:line="360" w:lineRule="auto"/>
+        <w:jc w:val="center"/>
+        <w:rPr>
+          <w:rFonts w:ascii="Times New Roman" w:hAnsi="Times New Roman" w:cs="Times New Roman"/>
+          <w:sz w:val="28"/>
+          <w:szCs w:val="28"/>
+          <w:lang w:val="en-GB"/>
+        </w:rPr>
+      </w:pPr>
+    </w:p>
+    <w:p>
+      <w:pPr>
+        <w:spacing w:line="360" w:lineRule="auto"/>
+        <w:jc w:val="center"/>
+        <w:rPr>
+          <w:rFonts w:ascii="Times New Roman" w:hAnsi="Times New Roman" w:cs="Times New Roman"/>
+          <w:sz w:val="28"/>
+          <w:szCs w:val="28"/>
+          <w:lang w:val="en-GB"/>
+        </w:rPr>
+      </w:pPr>
+    </w:p>
+    <w:p>
+      <w:pPr>
+        <w:spacing w:line="360" w:lineRule="auto"/>
+        <w:jc w:val="center"/>
+        <w:rPr>
+          <w:rFonts w:ascii="Times New Roman" w:hAnsi="Times New Roman" w:cs="Times New Roman"/>
+          <w:sz w:val="28"/>
+          <w:szCs w:val="28"/>
+          <w:lang w:val="en-GB"/>
+        </w:rPr>
+      </w:pPr>
+    </w:p>
+    <w:p>
+      <w:pPr>
+        <w:spacing w:line="360" w:lineRule="auto"/>
+        <w:jc w:val="center"/>
+        <w:rPr>
+          <w:rFonts w:ascii="Times New Roman" w:hAnsi="Times New Roman" w:cs="Times New Roman"/>
+          <w:sz w:val="28"/>
+          <w:szCs w:val="28"/>
+          <w:lang w:val="en-GB"/>
+        </w:rPr>
+      </w:pPr>
+    </w:p>
+    <w:p>
+      <w:pPr>
+        <w:spacing w:line="360" w:lineRule="auto"/>
         <w:jc w:val="center"/>
         <w:rPr>
           <w:rFonts w:ascii="Times New Roman" w:hAnsi="Times New Roman" w:cs="Times New Roman"/>
@@ -7106,157 +7720,159 @@
           <w:ilvl w:val="1"/>
           <w:numId w:val="17"/>
         </w:numPr>
-        <w:jc w:val="center"/>
-        <w:rPr>
-          <w:rFonts w:ascii="Times New Roman" w:hAnsi="Times New Roman" w:cs="Times New Roman"/>
-          <w:b/>
-          <w:bCs/>
-          <w:sz w:val="28"/>
-          <w:szCs w:val="28"/>
-          <w:u w:val="single"/>
-          <w:lang w:val="en-GB"/>
-        </w:rPr>
-      </w:pPr>
-      <w:r>
-        <w:rPr>
-          <w:rFonts w:ascii="Times New Roman" w:hAnsi="Times New Roman" w:cs="Times New Roman"/>
-          <w:b/>
-          <w:bCs/>
-          <w:sz w:val="28"/>
-          <w:szCs w:val="28"/>
-          <w:lang w:val="en-GB"/>
+        <w:spacing w:line="360" w:lineRule="auto"/>
+        <w:jc w:val="center"/>
+        <w:rPr>
+          <w:rFonts w:ascii="Times New Roman" w:hAnsi="Times New Roman" w:cs="Times New Roman"/>
+          <w:b/>
+          <w:bCs/>
+          <w:sz w:val="28"/>
+          <w:szCs w:val="28"/>
+          <w:u w:val="single"/>
+          <w:lang w:val="en-GB"/>
+        </w:rPr>
+      </w:pPr>
+      <w:r>
+        <w:rPr>
+          <w:rFonts w:ascii="Times New Roman" w:hAnsi="Times New Roman" w:cs="Times New Roman"/>
+          <w:b/>
+          <w:bCs/>
+          <w:sz w:val="28"/>
+          <w:szCs w:val="28"/>
+          <w:lang w:val="en-GB"/>
+        </w:rPr>
+        <w:t xml:space="preserve"> </w:t>
+      </w:r>
+      <w:r>
+        <w:rPr>
+          <w:rFonts w:ascii="Times New Roman" w:hAnsi="Times New Roman" w:cs="Times New Roman"/>
+          <w:b/>
+          <w:bCs/>
+          <w:sz w:val="28"/>
+          <w:szCs w:val="28"/>
+          <w:u w:val="single"/>
+          <w:lang w:val="en-GB"/>
+        </w:rPr>
+        <w:t xml:space="preserve">Database </w:t>
+      </w:r>
+      <w:r>
+        <w:rPr>
+          <w:rFonts w:ascii="Times New Roman" w:hAnsi="Times New Roman" w:cs="Times New Roman"/>
+          <w:b/>
+          <w:bCs/>
+          <w:sz w:val="28"/>
+          <w:szCs w:val="28"/>
+          <w:u w:val="single"/>
+          <w:lang w:val="en-GB"/>
+        </w:rPr>
+        <w:t>–</w:t>
+      </w:r>
+      <w:r>
+        <w:rPr>
+          <w:rFonts w:ascii="Times New Roman" w:hAnsi="Times New Roman" w:cs="Times New Roman"/>
+          <w:b/>
+          <w:bCs/>
+          <w:sz w:val="28"/>
+          <w:szCs w:val="28"/>
+          <w:u w:val="single"/>
+          <w:lang w:val="en-GB"/>
+        </w:rPr>
+        <w:t xml:space="preserve"> </w:t>
+      </w:r>
+      <w:r>
+        <w:rPr>
+          <w:rFonts w:ascii="Times New Roman" w:hAnsi="Times New Roman" w:cs="Times New Roman"/>
+          <w:b/>
+          <w:bCs/>
+          <w:sz w:val="28"/>
+          <w:szCs w:val="28"/>
+          <w:u w:val="single"/>
+          <w:lang w:val="en-GB"/>
+        </w:rPr>
+        <w:t>Caitlin</w:t>
+      </w:r>
+    </w:p>
+    <w:p>
+      <w:pPr>
+        <w:spacing w:line="360" w:lineRule="auto"/>
+        <w:rPr>
+          <w:rFonts w:ascii="Times New Roman" w:hAnsi="Times New Roman" w:cs="Times New Roman"/>
+          <w:b/>
+          <w:bCs/>
+          <w:sz w:val="28"/>
+          <w:szCs w:val="28"/>
+          <w:lang w:val="en-GB"/>
+        </w:rPr>
+      </w:pPr>
+      <w:r>
+        <w:rPr>
+          <w:rFonts w:ascii="Times New Roman" w:hAnsi="Times New Roman" w:cs="Times New Roman"/>
+          <w:b/>
+          <w:bCs/>
+          <w:sz w:val="28"/>
+          <w:szCs w:val="28"/>
+          <w:lang w:val="en-GB"/>
+        </w:rPr>
+        <w:t>MongoDB Atlas</w:t>
+      </w:r>
+    </w:p>
+    <w:p>
+      <w:pPr>
+        <w:spacing w:line="360" w:lineRule="auto"/>
+        <w:rPr>
+          <w:rFonts w:ascii="Times New Roman" w:hAnsi="Times New Roman" w:cs="Times New Roman"/>
+          <w:sz w:val="24"/>
+          <w:szCs w:val="24"/>
+        </w:rPr>
+      </w:pPr>
+      <w:r>
+        <w:rPr>
+          <w:rFonts w:ascii="Times New Roman" w:hAnsi="Times New Roman" w:cs="Times New Roman"/>
+          <w:sz w:val="24"/>
+          <w:szCs w:val="24"/>
+        </w:rPr>
+        <w:t xml:space="preserve">I enabled the network access to allow any IP Address to connect this will allow my team members to connect, and I also added the IP address of our server. Within the database access, I created an admin user for myself and added in my team members as users with read and write access to the database. A username and password is required to gain connection to the database on MongoDB Atlas. </w:t>
+      </w:r>
+    </w:p>
+    <w:p>
+      <w:pPr>
+        <w:spacing w:line="360" w:lineRule="auto"/>
+        <w:rPr>
+          <w:rFonts w:ascii="Times New Roman" w:hAnsi="Times New Roman" w:cs="Times New Roman"/>
+          <w:b/>
+          <w:bCs/>
+          <w:sz w:val="28"/>
+          <w:szCs w:val="28"/>
+        </w:rPr>
+      </w:pPr>
+      <w:r>
+        <w:rPr>
+          <w:rFonts w:ascii="Times New Roman" w:hAnsi="Times New Roman" w:cs="Times New Roman"/>
+          <w:b/>
+          <w:bCs/>
+          <w:sz w:val="28"/>
+          <w:szCs w:val="28"/>
+        </w:rPr>
+        <w:t>Database Access on MongoDB Atlas:</w:t>
+      </w:r>
+    </w:p>
+    <w:p>
+      <w:pPr>
+        <w:spacing w:line="360" w:lineRule="auto"/>
+        <w:rPr>
+          <w:rFonts w:ascii="Times New Roman" w:hAnsi="Times New Roman" w:cs="Times New Roman"/>
+          <w:sz w:val="24"/>
+          <w:szCs w:val="24"/>
+        </w:rPr>
+      </w:pPr>
+      <w:r>
+        <w:rPr>
+          <w:rFonts w:ascii="Times New Roman" w:hAnsi="Times New Roman" w:cs="Times New Roman"/>
+          <w:noProof/>
+          <w:sz w:val="24"/>
+          <w:szCs w:val="24"/>
         </w:rPr>
         <w:lastRenderedPageBreak/>
-        <w:t xml:space="preserve"> </w:t>
-      </w:r>
-      <w:r>
-        <w:rPr>
-          <w:rFonts w:ascii="Times New Roman" w:hAnsi="Times New Roman" w:cs="Times New Roman"/>
-          <w:b/>
-          <w:bCs/>
-          <w:sz w:val="28"/>
-          <w:szCs w:val="28"/>
-          <w:u w:val="single"/>
-          <w:lang w:val="en-GB"/>
-        </w:rPr>
-        <w:t xml:space="preserve">Database </w:t>
-      </w:r>
-      <w:r>
-        <w:rPr>
-          <w:rFonts w:ascii="Times New Roman" w:hAnsi="Times New Roman" w:cs="Times New Roman"/>
-          <w:b/>
-          <w:bCs/>
-          <w:sz w:val="28"/>
-          <w:szCs w:val="28"/>
-          <w:u w:val="single"/>
-          <w:lang w:val="en-GB"/>
-        </w:rPr>
-        <w:t>–</w:t>
-      </w:r>
-      <w:r>
-        <w:rPr>
-          <w:rFonts w:ascii="Times New Roman" w:hAnsi="Times New Roman" w:cs="Times New Roman"/>
-          <w:b/>
-          <w:bCs/>
-          <w:sz w:val="28"/>
-          <w:szCs w:val="28"/>
-          <w:u w:val="single"/>
-          <w:lang w:val="en-GB"/>
-        </w:rPr>
-        <w:t xml:space="preserve"> </w:t>
-      </w:r>
-      <w:r>
-        <w:rPr>
-          <w:rFonts w:ascii="Times New Roman" w:hAnsi="Times New Roman" w:cs="Times New Roman"/>
-          <w:b/>
-          <w:bCs/>
-          <w:sz w:val="28"/>
-          <w:szCs w:val="28"/>
-          <w:u w:val="single"/>
-          <w:lang w:val="en-GB"/>
-        </w:rPr>
-        <w:t>Caitlin</w:t>
-      </w:r>
-    </w:p>
-    <w:p>
-      <w:pPr>
-        <w:rPr>
-          <w:rFonts w:ascii="Times New Roman" w:hAnsi="Times New Roman" w:cs="Times New Roman"/>
-          <w:b/>
-          <w:bCs/>
-          <w:sz w:val="28"/>
-          <w:szCs w:val="28"/>
-          <w:lang w:val="en-GB"/>
-        </w:rPr>
-      </w:pPr>
-      <w:r>
-        <w:rPr>
-          <w:rFonts w:ascii="Times New Roman" w:hAnsi="Times New Roman" w:cs="Times New Roman"/>
-          <w:b/>
-          <w:bCs/>
-          <w:sz w:val="28"/>
-          <w:szCs w:val="28"/>
-          <w:lang w:val="en-GB"/>
-        </w:rPr>
-        <w:t>MongoDB Atlas</w:t>
-      </w:r>
-    </w:p>
-    <w:p>
-      <w:pPr>
-        <w:spacing w:line="360" w:lineRule="auto"/>
-        <w:rPr>
-          <w:rFonts w:ascii="Times New Roman" w:hAnsi="Times New Roman" w:cs="Times New Roman"/>
-          <w:sz w:val="24"/>
-          <w:szCs w:val="24"/>
-        </w:rPr>
-      </w:pPr>
-      <w:r>
-        <w:rPr>
-          <w:rFonts w:ascii="Times New Roman" w:hAnsi="Times New Roman" w:cs="Times New Roman"/>
-          <w:sz w:val="24"/>
-          <w:szCs w:val="24"/>
-        </w:rPr>
-        <w:t xml:space="preserve">I enabled the network access to allow any IP Address to connect this will allow my team members to connect, and I also added the IP address of our server. Within the database access, I created an admin user for myself and added in my team members as users with read and write access to the database. A username and password is required to gain connection to the database on MongoDB Atlas. </w:t>
-      </w:r>
-    </w:p>
-    <w:p>
-      <w:pPr>
-        <w:spacing w:line="360" w:lineRule="auto"/>
-        <w:rPr>
-          <w:rFonts w:ascii="Times New Roman" w:hAnsi="Times New Roman" w:cs="Times New Roman"/>
-          <w:b/>
-          <w:bCs/>
-          <w:sz w:val="28"/>
-          <w:szCs w:val="28"/>
-        </w:rPr>
-      </w:pPr>
-      <w:r>
-        <w:rPr>
-          <w:rFonts w:ascii="Times New Roman" w:hAnsi="Times New Roman" w:cs="Times New Roman"/>
-          <w:b/>
-          <w:bCs/>
-          <w:sz w:val="28"/>
-          <w:szCs w:val="28"/>
-        </w:rPr>
-        <w:t>Database Access on MongoDB Atlas:</w:t>
-      </w:r>
-    </w:p>
-    <w:p>
-      <w:pPr>
-        <w:spacing w:line="360" w:lineRule="auto"/>
-        <w:rPr>
-          <w:rFonts w:ascii="Times New Roman" w:hAnsi="Times New Roman" w:cs="Times New Roman"/>
-          <w:sz w:val="24"/>
-          <w:szCs w:val="24"/>
-        </w:rPr>
-      </w:pPr>
-      <w:r>
-        <w:rPr>
-          <w:rFonts w:ascii="Times New Roman" w:hAnsi="Times New Roman" w:cs="Times New Roman"/>
-          <w:noProof/>
-          <w:sz w:val="24"/>
-          <w:szCs w:val="24"/>
-        </w:rPr>
         <w:drawing>
           <wp:inline distT="0" distB="0" distL="0" distR="0" wp14:anchorId="39BE01FC" wp14:editId="3AA86971">
             <wp:extent cx="5731510" cy="2376805"/>
@@ -7273,7 +7889,7 @@
                     <pic:cNvPicPr/>
                   </pic:nvPicPr>
                   <pic:blipFill>
-                    <a:blip r:embed="rId21"/>
+                    <a:blip r:embed="rId24"/>
                     <a:stretch>
                       <a:fillRect/>
                     </a:stretch>
@@ -7297,6 +7913,7 @@
     <w:p>
       <w:pPr>
         <w:pStyle w:val="ListParagraph"/>
+        <w:spacing w:line="360" w:lineRule="auto"/>
         <w:rPr>
           <w:rFonts w:ascii="Times New Roman" w:hAnsi="Times New Roman" w:cs="Times New Roman"/>
           <w:sz w:val="26"/>
@@ -7308,6 +7925,7 @@
     <w:p>
       <w:pPr>
         <w:pStyle w:val="ListParagraph"/>
+        <w:spacing w:line="360" w:lineRule="auto"/>
         <w:rPr>
           <w:rFonts w:ascii="Times New Roman" w:hAnsi="Times New Roman" w:cs="Times New Roman"/>
           <w:b/>
@@ -7322,6 +7940,7 @@
     <w:p>
       <w:pPr>
         <w:pStyle w:val="ListParagraph"/>
+        <w:spacing w:line="360" w:lineRule="auto"/>
         <w:rPr>
           <w:rFonts w:ascii="Times New Roman" w:hAnsi="Times New Roman" w:cs="Times New Roman"/>
           <w:sz w:val="26"/>
@@ -7333,6 +7952,7 @@
     <w:p>
       <w:pPr>
         <w:pStyle w:val="ListParagraph"/>
+        <w:spacing w:line="360" w:lineRule="auto"/>
         <w:ind w:left="360"/>
         <w:jc w:val="center"/>
         <w:rPr>
@@ -7350,6 +7970,7 @@
           <w:ilvl w:val="1"/>
           <w:numId w:val="17"/>
         </w:numPr>
+        <w:spacing w:line="360" w:lineRule="auto"/>
         <w:jc w:val="center"/>
         <w:rPr>
           <w:rFonts w:ascii="Times New Roman" w:hAnsi="Times New Roman" w:cs="Times New Roman"/>
@@ -7412,6 +8033,7 @@
     <w:p>
       <w:pPr>
         <w:pStyle w:val="ListParagraph"/>
+        <w:spacing w:line="360" w:lineRule="auto"/>
         <w:jc w:val="center"/>
         <w:rPr>
           <w:rFonts w:ascii="Times New Roman" w:hAnsi="Times New Roman" w:cs="Times New Roman"/>
@@ -7424,6 +8046,7 @@
     <w:p>
       <w:pPr>
         <w:pStyle w:val="ListParagraph"/>
+        <w:spacing w:line="360" w:lineRule="auto"/>
         <w:jc w:val="center"/>
         <w:rPr>
           <w:rFonts w:ascii="Times New Roman" w:hAnsi="Times New Roman" w:cs="Times New Roman"/>
@@ -7440,6 +8063,7 @@
           <w:ilvl w:val="1"/>
           <w:numId w:val="17"/>
         </w:numPr>
+        <w:spacing w:line="360" w:lineRule="auto"/>
         <w:jc w:val="center"/>
         <w:rPr>
           <w:rFonts w:ascii="Times New Roman" w:hAnsi="Times New Roman" w:cs="Times New Roman"/>
@@ -7477,6 +8101,7 @@
     </w:p>
     <w:p>
       <w:pPr>
+        <w:spacing w:line="360" w:lineRule="auto"/>
         <w:rPr>
           <w:rFonts w:ascii="Times New Roman" w:hAnsi="Times New Roman" w:cs="Times New Roman"/>
           <w:sz w:val="26"/>
@@ -7498,83 +8123,91 @@
     </w:p>
     <w:p>
       <w:pPr>
-        <w:jc w:val="center"/>
-        <w:rPr>
-          <w:rFonts w:ascii="Times New Roman" w:hAnsi="Times New Roman" w:cs="Times New Roman"/>
-          <w:sz w:val="24"/>
-          <w:szCs w:val="24"/>
-          <w:lang w:val="en-GB"/>
-        </w:rPr>
-      </w:pPr>
-    </w:p>
-    <w:p>
-      <w:pPr>
-        <w:jc w:val="center"/>
-        <w:rPr>
-          <w:rFonts w:ascii="Times New Roman" w:hAnsi="Times New Roman" w:cs="Times New Roman"/>
-          <w:sz w:val="24"/>
-          <w:szCs w:val="24"/>
-          <w:lang w:val="en-GB"/>
-        </w:rPr>
-      </w:pPr>
-    </w:p>
-    <w:p>
-      <w:pPr>
-        <w:jc w:val="center"/>
-        <w:rPr>
-          <w:rFonts w:ascii="Times New Roman" w:hAnsi="Times New Roman" w:cs="Times New Roman"/>
-          <w:sz w:val="24"/>
-          <w:szCs w:val="24"/>
-          <w:lang w:val="en-GB"/>
-        </w:rPr>
-      </w:pPr>
-    </w:p>
-    <w:p>
-      <w:pPr>
-        <w:jc w:val="center"/>
-        <w:rPr>
-          <w:rFonts w:ascii="Times New Roman" w:hAnsi="Times New Roman" w:cs="Times New Roman"/>
-          <w:sz w:val="24"/>
-          <w:szCs w:val="24"/>
-          <w:lang w:val="en-GB"/>
-        </w:rPr>
-      </w:pPr>
-    </w:p>
-    <w:p>
-      <w:pPr>
-        <w:jc w:val="center"/>
-        <w:rPr>
-          <w:rFonts w:ascii="Times New Roman" w:hAnsi="Times New Roman" w:cs="Times New Roman"/>
-          <w:sz w:val="24"/>
-          <w:szCs w:val="24"/>
-          <w:lang w:val="en-GB"/>
-        </w:rPr>
-      </w:pPr>
-    </w:p>
-    <w:p>
-      <w:pPr>
-        <w:jc w:val="center"/>
-        <w:rPr>
-          <w:rFonts w:ascii="Times New Roman" w:hAnsi="Times New Roman" w:cs="Times New Roman"/>
-          <w:sz w:val="24"/>
-          <w:szCs w:val="24"/>
-          <w:lang w:val="en-GB"/>
-        </w:rPr>
-      </w:pPr>
-    </w:p>
-    <w:p>
-      <w:pPr>
-        <w:jc w:val="center"/>
-        <w:rPr>
-          <w:rFonts w:ascii="Times New Roman" w:hAnsi="Times New Roman" w:cs="Times New Roman"/>
-          <w:sz w:val="24"/>
-          <w:szCs w:val="24"/>
-          <w:lang w:val="en-GB"/>
-        </w:rPr>
-      </w:pPr>
-    </w:p>
-    <w:p>
-      <w:pPr>
+        <w:spacing w:line="360" w:lineRule="auto"/>
+        <w:jc w:val="center"/>
+        <w:rPr>
+          <w:rFonts w:ascii="Times New Roman" w:hAnsi="Times New Roman" w:cs="Times New Roman"/>
+          <w:sz w:val="24"/>
+          <w:szCs w:val="24"/>
+          <w:lang w:val="en-GB"/>
+        </w:rPr>
+      </w:pPr>
+    </w:p>
+    <w:p>
+      <w:pPr>
+        <w:spacing w:line="360" w:lineRule="auto"/>
+        <w:jc w:val="center"/>
+        <w:rPr>
+          <w:rFonts w:ascii="Times New Roman" w:hAnsi="Times New Roman" w:cs="Times New Roman"/>
+          <w:sz w:val="24"/>
+          <w:szCs w:val="24"/>
+          <w:lang w:val="en-GB"/>
+        </w:rPr>
+      </w:pPr>
+    </w:p>
+    <w:p>
+      <w:pPr>
+        <w:spacing w:line="360" w:lineRule="auto"/>
+        <w:jc w:val="center"/>
+        <w:rPr>
+          <w:rFonts w:ascii="Times New Roman" w:hAnsi="Times New Roman" w:cs="Times New Roman"/>
+          <w:sz w:val="24"/>
+          <w:szCs w:val="24"/>
+          <w:lang w:val="en-GB"/>
+        </w:rPr>
+      </w:pPr>
+    </w:p>
+    <w:p>
+      <w:pPr>
+        <w:spacing w:line="360" w:lineRule="auto"/>
+        <w:jc w:val="center"/>
+        <w:rPr>
+          <w:rFonts w:ascii="Times New Roman" w:hAnsi="Times New Roman" w:cs="Times New Roman"/>
+          <w:sz w:val="24"/>
+          <w:szCs w:val="24"/>
+          <w:lang w:val="en-GB"/>
+        </w:rPr>
+      </w:pPr>
+    </w:p>
+    <w:p>
+      <w:pPr>
+        <w:spacing w:line="360" w:lineRule="auto"/>
+        <w:jc w:val="center"/>
+        <w:rPr>
+          <w:rFonts w:ascii="Times New Roman" w:hAnsi="Times New Roman" w:cs="Times New Roman"/>
+          <w:sz w:val="24"/>
+          <w:szCs w:val="24"/>
+          <w:lang w:val="en-GB"/>
+        </w:rPr>
+      </w:pPr>
+    </w:p>
+    <w:p>
+      <w:pPr>
+        <w:spacing w:line="360" w:lineRule="auto"/>
+        <w:jc w:val="center"/>
+        <w:rPr>
+          <w:rFonts w:ascii="Times New Roman" w:hAnsi="Times New Roman" w:cs="Times New Roman"/>
+          <w:sz w:val="24"/>
+          <w:szCs w:val="24"/>
+          <w:lang w:val="en-GB"/>
+        </w:rPr>
+      </w:pPr>
+    </w:p>
+    <w:p>
+      <w:pPr>
+        <w:spacing w:line="360" w:lineRule="auto"/>
+        <w:jc w:val="center"/>
+        <w:rPr>
+          <w:rFonts w:ascii="Times New Roman" w:hAnsi="Times New Roman" w:cs="Times New Roman"/>
+          <w:sz w:val="24"/>
+          <w:szCs w:val="24"/>
+          <w:lang w:val="en-GB"/>
+        </w:rPr>
+      </w:pPr>
+    </w:p>
+    <w:p>
+      <w:pPr>
+        <w:spacing w:line="360" w:lineRule="auto"/>
         <w:jc w:val="center"/>
         <w:rPr>
           <w:rFonts w:ascii="Times New Roman" w:hAnsi="Times New Roman" w:cs="Times New Roman"/>
@@ -7591,7 +8224,7 @@
       </w:pPr>
     </w:p>
     <w:sectPr>
-      <w:footerReference w:type="default" r:id="rId22"/>
+      <w:footerReference w:type="default" r:id="rId25"/>
       <w:pgSz w:w="11906" w:h="16838"/>
       <w:pgMar w:top="1440" w:right="1440" w:bottom="1440" w:left="1440" w:header="708" w:footer="708" w:gutter="0"/>
       <w:pgBorders w:offsetFrom="page">

</xml_diff>

<commit_message>
Extended on to my section on MongoDB Atlas
I added more of a description into the section on MongoDB Atlas, I also
discussed any issues I have had while working with the database.
</commit_message>
<xml_diff>
--- a/Sipify_Documentation_Alpha.docx
+++ b/Sipify_Documentation_Alpha.docx
@@ -355,7 +355,7 @@
           <w:szCs w:val="28"/>
           <w:lang w:val="en-GB"/>
         </w:rPr>
-        <w:t>3</w:t>
+        <w:t>4</w:t>
       </w:r>
     </w:p>
     <w:p>
@@ -391,7 +391,7 @@
           <w:szCs w:val="28"/>
           <w:lang w:val="en-GB"/>
         </w:rPr>
-        <w:t>3</w:t>
+        <w:t>4</w:t>
       </w:r>
       <w:r>
         <w:rPr>
@@ -658,9 +658,8 @@
           <w:szCs w:val="20"/>
           <w:lang w:val="en-GB"/>
         </w:rPr>
-        <w:t>……………………………………...……………</w:t>
-      </w:r>
-      <w:proofErr w:type="gramStart"/>
+        <w:t>……………………………………...………………</w:t>
+      </w:r>
       <w:r>
         <w:rPr>
           <w:rFonts w:ascii="Times New Roman" w:hAnsi="Times New Roman" w:cs="Times New Roman"/>
@@ -668,18 +667,8 @@
           <w:szCs w:val="20"/>
           <w:lang w:val="en-GB"/>
         </w:rPr>
-        <w:t>…</w:t>
-      </w:r>
-      <w:r>
-        <w:rPr>
-          <w:rFonts w:ascii="Times New Roman" w:hAnsi="Times New Roman" w:cs="Times New Roman"/>
-          <w:sz w:val="20"/>
-          <w:szCs w:val="20"/>
-          <w:lang w:val="en-GB"/>
-        </w:rPr>
         <w:t>..</w:t>
       </w:r>
-      <w:proofErr w:type="gramEnd"/>
       <w:r>
         <w:rPr>
           <w:rFonts w:ascii="Times New Roman" w:hAnsi="Times New Roman" w:cs="Times New Roman"/>
@@ -835,19 +824,8 @@
           <w:szCs w:val="20"/>
           <w:lang w:val="en-GB"/>
         </w:rPr>
-        <w:t>Database…………………………………………………………………………………………</w:t>
-      </w:r>
-      <w:proofErr w:type="gramStart"/>
-      <w:r>
-        <w:rPr>
-          <w:rFonts w:ascii="Times New Roman" w:hAnsi="Times New Roman" w:cs="Times New Roman"/>
-          <w:sz w:val="20"/>
-          <w:szCs w:val="20"/>
-          <w:lang w:val="en-GB"/>
-        </w:rPr>
-        <w:t>…..</w:t>
-      </w:r>
-      <w:proofErr w:type="gramEnd"/>
+        <w:t>Database……………………………………………………………………………………………..</w:t>
+      </w:r>
     </w:p>
     <w:p>
       <w:pPr>
@@ -1087,9 +1065,8 @@
           <w:szCs w:val="20"/>
           <w:lang w:val="en-GB"/>
         </w:rPr>
-        <w:t>…………………………………………………...……</w:t>
-      </w:r>
-      <w:proofErr w:type="gramStart"/>
+        <w:t>…………………………………………………...………</w:t>
+      </w:r>
       <w:r>
         <w:rPr>
           <w:rFonts w:ascii="Times New Roman" w:hAnsi="Times New Roman" w:cs="Times New Roman"/>
@@ -1097,18 +1074,8 @@
           <w:szCs w:val="20"/>
           <w:lang w:val="en-GB"/>
         </w:rPr>
-        <w:t>…</w:t>
-      </w:r>
-      <w:r>
-        <w:rPr>
-          <w:rFonts w:ascii="Times New Roman" w:hAnsi="Times New Roman" w:cs="Times New Roman"/>
-          <w:sz w:val="20"/>
-          <w:szCs w:val="20"/>
-          <w:lang w:val="en-GB"/>
-        </w:rPr>
         <w:t>..</w:t>
       </w:r>
-      <w:proofErr w:type="gramEnd"/>
     </w:p>
     <w:p>
       <w:pPr>
@@ -1170,19 +1137,8 @@
           <w:szCs w:val="20"/>
           <w:lang w:val="en-GB"/>
         </w:rPr>
-        <w:t>……</w:t>
-      </w:r>
-      <w:proofErr w:type="gramStart"/>
-      <w:r>
-        <w:rPr>
-          <w:rFonts w:ascii="Times New Roman" w:hAnsi="Times New Roman" w:cs="Times New Roman"/>
-          <w:sz w:val="20"/>
-          <w:szCs w:val="20"/>
-          <w:lang w:val="en-GB"/>
-        </w:rPr>
-        <w:t>…..</w:t>
-      </w:r>
-      <w:proofErr w:type="gramEnd"/>
+        <w:t>………..</w:t>
+      </w:r>
     </w:p>
     <w:p>
       <w:pPr>
@@ -1215,9 +1171,8 @@
           <w:szCs w:val="20"/>
           <w:lang w:val="en-GB"/>
         </w:rPr>
-        <w:t>…</w:t>
-      </w:r>
-      <w:proofErr w:type="gramStart"/>
+        <w:t>……</w:t>
+      </w:r>
       <w:r>
         <w:rPr>
           <w:rFonts w:ascii="Times New Roman" w:hAnsi="Times New Roman" w:cs="Times New Roman"/>
@@ -1225,18 +1180,8 @@
           <w:szCs w:val="20"/>
           <w:lang w:val="en-GB"/>
         </w:rPr>
-        <w:t>…</w:t>
-      </w:r>
-      <w:r>
-        <w:rPr>
-          <w:rFonts w:ascii="Times New Roman" w:hAnsi="Times New Roman" w:cs="Times New Roman"/>
-          <w:sz w:val="20"/>
-          <w:szCs w:val="20"/>
-          <w:lang w:val="en-GB"/>
-        </w:rPr>
         <w:t>..</w:t>
       </w:r>
-      <w:proofErr w:type="gramEnd"/>
       <w:r>
         <w:rPr>
           <w:rFonts w:ascii="Times New Roman" w:hAnsi="Times New Roman" w:cs="Times New Roman"/>
@@ -1262,6 +1207,7 @@
           <w:lang w:val="en-GB"/>
         </w:rPr>
       </w:pPr>
+      <w:proofErr w:type="spellStart"/>
       <w:r>
         <w:rPr>
           <w:rFonts w:ascii="Times New Roman" w:hAnsi="Times New Roman" w:cs="Times New Roman"/>
@@ -1269,7 +1215,17 @@
           <w:szCs w:val="20"/>
           <w:lang w:val="en-GB"/>
         </w:rPr>
-        <w:t>PubNub Communication…………………………………………………………………………….</w:t>
+        <w:t>PubNub</w:t>
+      </w:r>
+      <w:proofErr w:type="spellEnd"/>
+      <w:r>
+        <w:rPr>
+          <w:rFonts w:ascii="Times New Roman" w:hAnsi="Times New Roman" w:cs="Times New Roman"/>
+          <w:sz w:val="20"/>
+          <w:szCs w:val="20"/>
+          <w:lang w:val="en-GB"/>
+        </w:rPr>
+        <w:t xml:space="preserve"> Communication…………………………………………………………………………….</w:t>
       </w:r>
     </w:p>
     <w:p>
@@ -1294,19 +1250,8 @@
           <w:szCs w:val="20"/>
           <w:lang w:val="en-GB"/>
         </w:rPr>
-        <w:t>Database…………………………………………………………………………………………</w:t>
-      </w:r>
-      <w:proofErr w:type="gramStart"/>
-      <w:r>
-        <w:rPr>
-          <w:rFonts w:ascii="Times New Roman" w:hAnsi="Times New Roman" w:cs="Times New Roman"/>
-          <w:sz w:val="20"/>
-          <w:szCs w:val="20"/>
-          <w:lang w:val="en-GB"/>
-        </w:rPr>
-        <w:t>…..</w:t>
-      </w:r>
-      <w:proofErr w:type="gramEnd"/>
+        <w:t>Database……………………………………………………………………………………………..</w:t>
+      </w:r>
     </w:p>
     <w:p>
       <w:pPr>
@@ -1330,19 +1275,8 @@
           <w:szCs w:val="20"/>
           <w:lang w:val="en-GB"/>
         </w:rPr>
-        <w:t>Security……………………………………………………………………….…………………</w:t>
-      </w:r>
-      <w:proofErr w:type="gramStart"/>
-      <w:r>
-        <w:rPr>
-          <w:rFonts w:ascii="Times New Roman" w:hAnsi="Times New Roman" w:cs="Times New Roman"/>
-          <w:sz w:val="20"/>
-          <w:szCs w:val="20"/>
-          <w:lang w:val="en-GB"/>
-        </w:rPr>
-        <w:t>…..</w:t>
-      </w:r>
-      <w:proofErr w:type="gramEnd"/>
+        <w:t>Security……………………………………………………………………….……………………..</w:t>
+      </w:r>
     </w:p>
     <w:p>
       <w:pPr>
@@ -1474,18 +1408,8 @@
           <w:sz w:val="20"/>
           <w:szCs w:val="20"/>
         </w:rPr>
-        <w:t xml:space="preserve"> </w:t>
-      </w:r>
-      <w:proofErr w:type="gramStart"/>
-      <w:r>
-        <w:rPr>
-          <w:rFonts w:ascii="Times New Roman" w:hAnsi="Times New Roman" w:cs="Times New Roman"/>
-          <w:sz w:val="20"/>
-          <w:szCs w:val="20"/>
-        </w:rPr>
-        <w:t>Domain..</w:t>
-      </w:r>
-      <w:proofErr w:type="gramEnd"/>
+        <w:t xml:space="preserve"> Domain..</w:t>
+      </w:r>
       <w:r>
         <w:rPr>
           <w:rFonts w:ascii="Times New Roman" w:hAnsi="Times New Roman" w:cs="Times New Roman"/>
@@ -1812,19 +1736,8 @@
           <w:szCs w:val="20"/>
           <w:lang w:val="en-GB"/>
         </w:rPr>
-        <w:t>…</w:t>
-      </w:r>
-      <w:proofErr w:type="gramStart"/>
-      <w:r>
-        <w:rPr>
-          <w:rFonts w:ascii="Times New Roman" w:hAnsi="Times New Roman" w:cs="Times New Roman"/>
-          <w:sz w:val="20"/>
-          <w:szCs w:val="20"/>
-          <w:lang w:val="en-GB"/>
-        </w:rPr>
-        <w:t>…..</w:t>
-      </w:r>
-      <w:proofErr w:type="gramEnd"/>
+        <w:t>……..</w:t>
+      </w:r>
       <w:r>
         <w:rPr>
           <w:rFonts w:ascii="Times New Roman" w:hAnsi="Times New Roman" w:cs="Times New Roman"/>
@@ -1857,19 +1770,8 @@
           <w:szCs w:val="20"/>
           <w:lang w:val="en-GB"/>
         </w:rPr>
-        <w:t>Access to communication channels……………………………………………………………</w:t>
-      </w:r>
-      <w:proofErr w:type="gramStart"/>
-      <w:r>
-        <w:rPr>
-          <w:rFonts w:ascii="Times New Roman" w:hAnsi="Times New Roman" w:cs="Times New Roman"/>
-          <w:sz w:val="20"/>
-          <w:szCs w:val="20"/>
-          <w:lang w:val="en-GB"/>
-        </w:rPr>
-        <w:t>…..</w:t>
-      </w:r>
-      <w:proofErr w:type="gramEnd"/>
+        <w:t>Access to communication channels………………………………………………………………..</w:t>
+      </w:r>
     </w:p>
     <w:p>
       <w:pPr>
@@ -1943,19 +1845,8 @@
           <w:szCs w:val="20"/>
           <w:lang w:val="en-GB"/>
         </w:rPr>
-        <w:t>Data In Transit…………………………………………………………………………………</w:t>
-      </w:r>
-      <w:proofErr w:type="gramStart"/>
-      <w:r>
-        <w:rPr>
-          <w:rFonts w:ascii="Times New Roman" w:hAnsi="Times New Roman" w:cs="Times New Roman"/>
-          <w:sz w:val="20"/>
-          <w:szCs w:val="20"/>
-          <w:lang w:val="en-GB"/>
-        </w:rPr>
-        <w:t>…..</w:t>
-      </w:r>
-      <w:proofErr w:type="gramEnd"/>
+        <w:t>Data In Transit……………………………………………………………………………………..</w:t>
+      </w:r>
     </w:p>
     <w:p>
       <w:pPr>
@@ -2359,7 +2250,27 @@
           <w:szCs w:val="24"/>
           <w:lang w:val="en-GB"/>
         </w:rPr>
-        <w:t xml:space="preserve">This cloud server acted as our central connection for the various parts that controls this project. The server retrieves messages and data from the IoT device using pubnub as a </w:t>
+        <w:t xml:space="preserve">This cloud server acted as our central connection for the various parts that controls this project. The server retrieves messages and data from the IoT device using </w:t>
+      </w:r>
+      <w:proofErr w:type="spellStart"/>
+      <w:r>
+        <w:rPr>
+          <w:rFonts w:ascii="Times New Roman" w:hAnsi="Times New Roman" w:cs="Times New Roman"/>
+          <w:sz w:val="24"/>
+          <w:szCs w:val="24"/>
+          <w:lang w:val="en-GB"/>
+        </w:rPr>
+        <w:t>pubnub</w:t>
+      </w:r>
+      <w:proofErr w:type="spellEnd"/>
+      <w:r>
+        <w:rPr>
+          <w:rFonts w:ascii="Times New Roman" w:hAnsi="Times New Roman" w:cs="Times New Roman"/>
+          <w:sz w:val="24"/>
+          <w:szCs w:val="24"/>
+          <w:lang w:val="en-GB"/>
+        </w:rPr>
+        <w:t xml:space="preserve"> as a </w:t>
       </w:r>
       <w:r>
         <w:rPr>
@@ -2369,7 +2280,27 @@
           <w:lang w:val="en-GB"/>
         </w:rPr>
         <w:lastRenderedPageBreak/>
-        <w:t>means of connection. The server contacts the database for queries that need to be run on the database and returns the output to the front-end. It also acts as the front-end’s security, establishing a https connection with an SSL certificate thanks to certbot. It acts as a controller for the various web pages the user can access.</w:t>
+        <w:t xml:space="preserve">means of connection. The server contacts the database for queries that need to be run on the database and returns the output to the front-end. It also acts as the front-end’s security, establishing a https connection with an SSL certificate thanks to </w:t>
+      </w:r>
+      <w:proofErr w:type="spellStart"/>
+      <w:r>
+        <w:rPr>
+          <w:rFonts w:ascii="Times New Roman" w:hAnsi="Times New Roman" w:cs="Times New Roman"/>
+          <w:sz w:val="24"/>
+          <w:szCs w:val="24"/>
+          <w:lang w:val="en-GB"/>
+        </w:rPr>
+        <w:t>certbot</w:t>
+      </w:r>
+      <w:proofErr w:type="spellEnd"/>
+      <w:r>
+        <w:rPr>
+          <w:rFonts w:ascii="Times New Roman" w:hAnsi="Times New Roman" w:cs="Times New Roman"/>
+          <w:sz w:val="24"/>
+          <w:szCs w:val="24"/>
+          <w:lang w:val="en-GB"/>
+        </w:rPr>
+        <w:t>. It acts as a controller for the various web pages the user can access.</w:t>
       </w:r>
     </w:p>
     <w:p>
@@ -2547,6 +2478,37 @@
         <w:ind w:left="420"/>
         <w:rPr>
           <w:rFonts w:ascii="Times New Roman" w:hAnsi="Times New Roman" w:cs="Times New Roman"/>
+          <w:sz w:val="24"/>
+          <w:szCs w:val="24"/>
+          <w:lang w:val="en-GB"/>
+        </w:rPr>
+      </w:pPr>
+      <w:r>
+        <w:rPr>
+          <w:rFonts w:ascii="Times New Roman" w:hAnsi="Times New Roman" w:cs="Times New Roman"/>
+          <w:sz w:val="24"/>
+          <w:szCs w:val="24"/>
+          <w:lang w:val="en-GB"/>
+        </w:rPr>
+        <w:t xml:space="preserve"> Once the current temperature comes in from the server this will also be added to the drink status record. The current temperature will be read and compared against the minimum and maximum temperatures of the selected drink and a notification will be issued based on this. The updated drink status record will then be sent to the front end to be displayed on the barista mode page. The user will then be able to view the name of the selected drink, the current temperature and the corresponding notification</w:t>
+      </w:r>
+      <w:r>
+        <w:rPr>
+          <w:rFonts w:ascii="Times New Roman" w:hAnsi="Times New Roman" w:cs="Times New Roman"/>
+          <w:sz w:val="24"/>
+          <w:szCs w:val="24"/>
+          <w:lang w:val="en-GB"/>
+        </w:rPr>
+        <w:t>.</w:t>
+      </w:r>
+    </w:p>
+    <w:p>
+      <w:pPr>
+        <w:pStyle w:val="ListParagraph"/>
+        <w:spacing w:line="360" w:lineRule="auto"/>
+        <w:ind w:left="420"/>
+        <w:rPr>
+          <w:rFonts w:ascii="Times New Roman" w:hAnsi="Times New Roman" w:cs="Times New Roman"/>
           <w:b/>
           <w:bCs/>
           <w:sz w:val="26"/>
@@ -2555,94 +2517,249 @@
           <w:lang w:val="en-GB"/>
         </w:rPr>
       </w:pPr>
-      <w:r>
-        <w:rPr>
-          <w:rFonts w:ascii="Times New Roman" w:hAnsi="Times New Roman" w:cs="Times New Roman"/>
-          <w:sz w:val="24"/>
-          <w:szCs w:val="24"/>
-          <w:lang w:val="en-GB"/>
-        </w:rPr>
-        <w:t xml:space="preserve"> Once the current temperature comes in from the server this will also be added to the drink status record. The current temperature will be read and compared against the minimum and maximum temperatures of the selected drink and a notification will be issued based on this. The updated drink status record will then be sent to the front end to be displayed on the barista mode page. The user will then be able to view the name of the selected drink, the current temperature and the corresponding notification. </w:t>
-      </w:r>
     </w:p>
     <w:p>
       <w:pPr>
         <w:pStyle w:val="ListParagraph"/>
         <w:spacing w:line="360" w:lineRule="auto"/>
         <w:ind w:left="420"/>
-        <w:rPr>
-          <w:rFonts w:ascii="Times New Roman" w:hAnsi="Times New Roman" w:cs="Times New Roman"/>
-          <w:sz w:val="24"/>
-          <w:szCs w:val="24"/>
-          <w:lang w:val="en-GB"/>
-        </w:rPr>
-      </w:pPr>
+        <w:jc w:val="center"/>
+        <w:rPr>
+          <w:rFonts w:ascii="Times New Roman" w:hAnsi="Times New Roman" w:cs="Times New Roman"/>
+          <w:b/>
+          <w:bCs/>
+          <w:sz w:val="28"/>
+          <w:szCs w:val="28"/>
+          <w:u w:val="single"/>
+          <w:lang w:val="en-GB"/>
+        </w:rPr>
+      </w:pPr>
+      <w:r>
+        <w:rPr>
+          <w:rFonts w:ascii="Times New Roman" w:hAnsi="Times New Roman" w:cs="Times New Roman"/>
+          <w:b/>
+          <w:bCs/>
+          <w:sz w:val="28"/>
+          <w:szCs w:val="28"/>
+          <w:u w:val="single"/>
+          <w:lang w:val="en-GB"/>
+        </w:rPr>
+        <w:t xml:space="preserve">1.4 </w:t>
+      </w:r>
+      <w:r>
+        <w:rPr>
+          <w:rFonts w:ascii="Times New Roman" w:hAnsi="Times New Roman" w:cs="Times New Roman"/>
+          <w:b/>
+          <w:bCs/>
+          <w:sz w:val="28"/>
+          <w:szCs w:val="28"/>
+          <w:u w:val="single"/>
+          <w:lang w:val="en-GB"/>
+        </w:rPr>
+        <w:t xml:space="preserve">Flow of Data – </w:t>
+      </w:r>
+      <w:r>
+        <w:rPr>
+          <w:rFonts w:ascii="Times New Roman" w:hAnsi="Times New Roman" w:cs="Times New Roman"/>
+          <w:b/>
+          <w:bCs/>
+          <w:sz w:val="28"/>
+          <w:szCs w:val="28"/>
+          <w:u w:val="single"/>
+          <w:lang w:val="en-GB"/>
+        </w:rPr>
+        <w:t>Jamie</w:t>
+      </w:r>
     </w:p>
     <w:p>
       <w:pPr>
         <w:pStyle w:val="ListParagraph"/>
         <w:spacing w:line="360" w:lineRule="auto"/>
         <w:ind w:left="420"/>
-        <w:jc w:val="center"/>
-        <w:rPr>
-          <w:rFonts w:ascii="Times New Roman" w:hAnsi="Times New Roman" w:cs="Times New Roman"/>
-          <w:sz w:val="26"/>
-          <w:szCs w:val="26"/>
-          <w:lang w:val="en-GB"/>
-        </w:rPr>
-      </w:pPr>
+        <w:rPr>
+          <w:rFonts w:ascii="Times New Roman" w:hAnsi="Times New Roman" w:cs="Times New Roman"/>
+          <w:b/>
+          <w:bCs/>
+          <w:sz w:val="28"/>
+          <w:szCs w:val="28"/>
+          <w:lang w:val="en-GB"/>
+        </w:rPr>
+      </w:pPr>
+      <w:r>
+        <w:rPr>
+          <w:rFonts w:ascii="Times New Roman" w:hAnsi="Times New Roman" w:cs="Times New Roman"/>
+          <w:b/>
+          <w:bCs/>
+          <w:sz w:val="28"/>
+          <w:szCs w:val="28"/>
+          <w:lang w:val="en-GB"/>
+        </w:rPr>
+        <w:t>Traversal through the system</w:t>
+      </w:r>
     </w:p>
     <w:p>
       <w:pPr>
         <w:pStyle w:val="ListParagraph"/>
         <w:spacing w:line="360" w:lineRule="auto"/>
         <w:ind w:left="420"/>
-        <w:jc w:val="center"/>
-        <w:rPr>
-          <w:rFonts w:ascii="Times New Roman" w:hAnsi="Times New Roman" w:cs="Times New Roman"/>
-          <w:b/>
-          <w:bCs/>
-          <w:sz w:val="28"/>
-          <w:szCs w:val="28"/>
-          <w:u w:val="single"/>
-          <w:lang w:val="en-GB"/>
-        </w:rPr>
-      </w:pPr>
-      <w:r>
-        <w:rPr>
-          <w:rFonts w:ascii="Times New Roman" w:hAnsi="Times New Roman" w:cs="Times New Roman"/>
-          <w:b/>
-          <w:bCs/>
-          <w:sz w:val="28"/>
-          <w:szCs w:val="28"/>
-          <w:u w:val="single"/>
-          <w:lang w:val="en-GB"/>
-        </w:rPr>
-        <w:t xml:space="preserve">1.4 </w:t>
-      </w:r>
-      <w:r>
-        <w:rPr>
-          <w:rFonts w:ascii="Times New Roman" w:hAnsi="Times New Roman" w:cs="Times New Roman"/>
-          <w:b/>
-          <w:bCs/>
-          <w:sz w:val="28"/>
-          <w:szCs w:val="28"/>
-          <w:u w:val="single"/>
-          <w:lang w:val="en-GB"/>
-        </w:rPr>
-        <w:t xml:space="preserve">Flow of Data – </w:t>
-      </w:r>
-      <w:r>
-        <w:rPr>
-          <w:rFonts w:ascii="Times New Roman" w:hAnsi="Times New Roman" w:cs="Times New Roman"/>
-          <w:b/>
-          <w:bCs/>
-          <w:sz w:val="28"/>
-          <w:szCs w:val="28"/>
-          <w:u w:val="single"/>
-          <w:lang w:val="en-GB"/>
-        </w:rPr>
-        <w:t>Jamie</w:t>
+        <w:rPr>
+          <w:rFonts w:ascii="Times New Roman" w:hAnsi="Times New Roman" w:cs="Times New Roman"/>
+          <w:sz w:val="24"/>
+          <w:szCs w:val="24"/>
+          <w:lang w:val="en-GB"/>
+        </w:rPr>
+      </w:pPr>
+      <w:r>
+        <w:rPr>
+          <w:rFonts w:ascii="Times New Roman" w:hAnsi="Times New Roman" w:cs="Times New Roman"/>
+          <w:sz w:val="24"/>
+          <w:szCs w:val="24"/>
+          <w:lang w:val="en-GB"/>
+        </w:rPr>
+        <w:t xml:space="preserve">The data begins by being gathered by the light-dependent resistor and the temperature sensor. This data is stored on our Raspberry Pi, which publishes a message to our </w:t>
+      </w:r>
+      <w:proofErr w:type="spellStart"/>
+      <w:r>
+        <w:rPr>
+          <w:rFonts w:ascii="Times New Roman" w:hAnsi="Times New Roman" w:cs="Times New Roman"/>
+          <w:sz w:val="24"/>
+          <w:szCs w:val="24"/>
+          <w:lang w:val="en-GB"/>
+        </w:rPr>
+        <w:t>pubnub</w:t>
+      </w:r>
+      <w:proofErr w:type="spellEnd"/>
+      <w:r>
+        <w:rPr>
+          <w:rFonts w:ascii="Times New Roman" w:hAnsi="Times New Roman" w:cs="Times New Roman"/>
+          <w:sz w:val="24"/>
+          <w:szCs w:val="24"/>
+          <w:lang w:val="en-GB"/>
+        </w:rPr>
+        <w:t xml:space="preserve"> channel to begin sending the data. On our web server, we have subscribed to this </w:t>
+      </w:r>
+      <w:proofErr w:type="spellStart"/>
+      <w:r>
+        <w:rPr>
+          <w:rFonts w:ascii="Times New Roman" w:hAnsi="Times New Roman" w:cs="Times New Roman"/>
+          <w:sz w:val="24"/>
+          <w:szCs w:val="24"/>
+          <w:lang w:val="en-GB"/>
+        </w:rPr>
+        <w:t>pubnub</w:t>
+      </w:r>
+      <w:proofErr w:type="spellEnd"/>
+      <w:r>
+        <w:rPr>
+          <w:rFonts w:ascii="Times New Roman" w:hAnsi="Times New Roman" w:cs="Times New Roman"/>
+          <w:sz w:val="24"/>
+          <w:szCs w:val="24"/>
+          <w:lang w:val="en-GB"/>
+        </w:rPr>
+        <w:t xml:space="preserve"> channel to listen for messages being sent. Once the message is received, the server will determine if it is valid and begin the secure transfer of data from </w:t>
+      </w:r>
+      <w:proofErr w:type="spellStart"/>
+      <w:r>
+        <w:rPr>
+          <w:rFonts w:ascii="Times New Roman" w:hAnsi="Times New Roman" w:cs="Times New Roman"/>
+          <w:sz w:val="24"/>
+          <w:szCs w:val="24"/>
+          <w:lang w:val="en-GB"/>
+        </w:rPr>
+        <w:t>pubnub</w:t>
+      </w:r>
+      <w:proofErr w:type="spellEnd"/>
+      <w:r>
+        <w:rPr>
+          <w:rFonts w:ascii="Times New Roman" w:hAnsi="Times New Roman" w:cs="Times New Roman"/>
+          <w:sz w:val="24"/>
+          <w:szCs w:val="24"/>
+          <w:lang w:val="en-GB"/>
+        </w:rPr>
+        <w:t xml:space="preserve"> to the server.</w:t>
+      </w:r>
+      <w:r>
+        <w:rPr>
+          <w:rFonts w:ascii="Times New Roman" w:hAnsi="Times New Roman" w:cs="Times New Roman"/>
+          <w:sz w:val="24"/>
+          <w:szCs w:val="24"/>
+          <w:lang w:val="en-GB"/>
+        </w:rPr>
+        <w:t xml:space="preserve"> The server will then take this data and send it to the database to be stored. The project data is stored inside the server for deployment which creates our front-end</w:t>
+      </w:r>
+      <w:r>
+        <w:rPr>
+          <w:rFonts w:ascii="Times New Roman" w:hAnsi="Times New Roman" w:cs="Times New Roman"/>
+          <w:sz w:val="24"/>
+          <w:szCs w:val="24"/>
+          <w:lang w:val="en-GB"/>
+        </w:rPr>
+        <w:t xml:space="preserve"> and applies the </w:t>
+      </w:r>
+      <w:r>
+        <w:rPr>
+          <w:rFonts w:ascii="Times New Roman" w:hAnsi="Times New Roman" w:cs="Times New Roman"/>
+          <w:sz w:val="24"/>
+          <w:szCs w:val="24"/>
+          <w:lang w:val="en-GB"/>
+        </w:rPr>
+        <w:t>SSL</w:t>
+      </w:r>
+      <w:r>
+        <w:rPr>
+          <w:rFonts w:ascii="Times New Roman" w:hAnsi="Times New Roman" w:cs="Times New Roman"/>
+          <w:sz w:val="24"/>
+          <w:szCs w:val="24"/>
+          <w:lang w:val="en-GB"/>
+        </w:rPr>
+        <w:t xml:space="preserve"> certificate created using </w:t>
+      </w:r>
+      <w:proofErr w:type="spellStart"/>
+      <w:r>
+        <w:rPr>
+          <w:rFonts w:ascii="Times New Roman" w:hAnsi="Times New Roman" w:cs="Times New Roman"/>
+          <w:sz w:val="24"/>
+          <w:szCs w:val="24"/>
+          <w:lang w:val="en-GB"/>
+        </w:rPr>
+        <w:t>certbot</w:t>
+      </w:r>
+      <w:proofErr w:type="spellEnd"/>
+      <w:r>
+        <w:rPr>
+          <w:rFonts w:ascii="Times New Roman" w:hAnsi="Times New Roman" w:cs="Times New Roman"/>
+          <w:sz w:val="24"/>
+          <w:szCs w:val="24"/>
+          <w:lang w:val="en-GB"/>
+        </w:rPr>
+        <w:t xml:space="preserve"> for a secure user connection</w:t>
+      </w:r>
+      <w:r>
+        <w:rPr>
+          <w:rFonts w:ascii="Times New Roman" w:hAnsi="Times New Roman" w:cs="Times New Roman"/>
+          <w:sz w:val="24"/>
+          <w:szCs w:val="24"/>
+          <w:lang w:val="en-GB"/>
+        </w:rPr>
+        <w:t xml:space="preserve">. The database sends data to the front-end so that the user may select a drink. The user’s input is sent to the server through a POST request. The </w:t>
+      </w:r>
+      <w:r>
+        <w:rPr>
+          <w:rFonts w:ascii="Times New Roman" w:hAnsi="Times New Roman" w:cs="Times New Roman"/>
+          <w:sz w:val="24"/>
+          <w:szCs w:val="24"/>
+          <w:lang w:val="en-GB"/>
+        </w:rPr>
+        <w:t>server sends</w:t>
+      </w:r>
+      <w:r>
+        <w:rPr>
+          <w:rFonts w:ascii="Times New Roman" w:hAnsi="Times New Roman" w:cs="Times New Roman"/>
+          <w:sz w:val="24"/>
+          <w:szCs w:val="24"/>
+          <w:lang w:val="en-GB"/>
+        </w:rPr>
+        <w:t xml:space="preserve"> this data to the database and returns this data alongside the data received from the raspberry Pi, back to the front-end for viewing.</w:t>
       </w:r>
     </w:p>
     <w:p>
@@ -2652,91 +2769,11 @@
         <w:ind w:left="420"/>
         <w:rPr>
           <w:rFonts w:ascii="Times New Roman" w:hAnsi="Times New Roman" w:cs="Times New Roman"/>
-          <w:b/>
-          <w:bCs/>
-          <w:sz w:val="28"/>
-          <w:szCs w:val="28"/>
-          <w:lang w:val="en-GB"/>
-        </w:rPr>
-      </w:pPr>
-      <w:r>
-        <w:rPr>
-          <w:rFonts w:ascii="Times New Roman" w:hAnsi="Times New Roman" w:cs="Times New Roman"/>
-          <w:b/>
-          <w:bCs/>
-          <w:sz w:val="28"/>
-          <w:szCs w:val="28"/>
-          <w:lang w:val="en-GB"/>
-        </w:rPr>
-        <w:t>Traversal through the system</w:t>
-      </w:r>
-    </w:p>
-    <w:p>
-      <w:pPr>
-        <w:pStyle w:val="ListParagraph"/>
-        <w:spacing w:line="360" w:lineRule="auto"/>
-        <w:ind w:left="420"/>
-        <w:rPr>
-          <w:rFonts w:ascii="Times New Roman" w:hAnsi="Times New Roman" w:cs="Times New Roman"/>
-          <w:sz w:val="24"/>
-          <w:szCs w:val="24"/>
-          <w:lang w:val="en-GB"/>
-        </w:rPr>
-      </w:pPr>
-      <w:r>
-        <w:rPr>
-          <w:rFonts w:ascii="Times New Roman" w:hAnsi="Times New Roman" w:cs="Times New Roman"/>
-          <w:sz w:val="24"/>
-          <w:szCs w:val="24"/>
-          <w:lang w:val="en-GB"/>
-        </w:rPr>
-        <w:t>The data begins by being gathered by the light-dependent resistor and the temperature sensor. This data is stored on our Raspberry Pi, which publishes a message to our pubnub channel to begin sending the data. On our web server, we have subscribed to this pubnub channel to listen for messages being sent. Once the message is received, the server will determine if it is valid and begin the secure transfer of data from pubnub to the server.</w:t>
-      </w:r>
-      <w:r>
-        <w:rPr>
-          <w:rFonts w:ascii="Times New Roman" w:hAnsi="Times New Roman" w:cs="Times New Roman"/>
-          <w:sz w:val="24"/>
-          <w:szCs w:val="24"/>
-          <w:lang w:val="en-GB"/>
-        </w:rPr>
-        <w:t xml:space="preserve"> The server will then take this data and send it to the database to be stored. The project data is stored inside the server for deployment which creates our front-end</w:t>
-      </w:r>
-      <w:r>
-        <w:rPr>
-          <w:rFonts w:ascii="Times New Roman" w:hAnsi="Times New Roman" w:cs="Times New Roman"/>
-          <w:sz w:val="24"/>
-          <w:szCs w:val="24"/>
-          <w:lang w:val="en-GB"/>
-        </w:rPr>
-        <w:t xml:space="preserve"> and applies the </w:t>
-      </w:r>
-      <w:r>
-        <w:rPr>
-          <w:rFonts w:ascii="Times New Roman" w:hAnsi="Times New Roman" w:cs="Times New Roman"/>
-          <w:sz w:val="24"/>
-          <w:szCs w:val="24"/>
-          <w:lang w:val="en-GB"/>
-        </w:rPr>
-        <w:t>SSL</w:t>
-      </w:r>
-      <w:r>
-        <w:rPr>
-          <w:rFonts w:ascii="Times New Roman" w:hAnsi="Times New Roman" w:cs="Times New Roman"/>
-          <w:sz w:val="24"/>
-          <w:szCs w:val="24"/>
-          <w:lang w:val="en-GB"/>
-        </w:rPr>
-        <w:t xml:space="preserve"> certificate created using certbot for a secure user connection</w:t>
-      </w:r>
-      <w:r>
-        <w:rPr>
-          <w:rFonts w:ascii="Times New Roman" w:hAnsi="Times New Roman" w:cs="Times New Roman"/>
-          <w:sz w:val="24"/>
-          <w:szCs w:val="24"/>
-          <w:lang w:val="en-GB"/>
-        </w:rPr>
-        <w:t xml:space="preserve">. The database sends data to the front-end so that the user may select a drink. The user’s input is sent to the </w:t>
-      </w:r>
+          <w:sz w:val="24"/>
+          <w:szCs w:val="24"/>
+          <w:lang w:val="en-GB"/>
+        </w:rPr>
+      </w:pPr>
       <w:r>
         <w:rPr>
           <w:rFonts w:ascii="Times New Roman" w:hAnsi="Times New Roman" w:cs="Times New Roman"/>
@@ -2745,46 +2782,6 @@
           <w:lang w:val="en-GB"/>
         </w:rPr>
         <w:lastRenderedPageBreak/>
-        <w:t xml:space="preserve">server through a POST request. The </w:t>
-      </w:r>
-      <w:r>
-        <w:rPr>
-          <w:rFonts w:ascii="Times New Roman" w:hAnsi="Times New Roman" w:cs="Times New Roman"/>
-          <w:sz w:val="24"/>
-          <w:szCs w:val="24"/>
-          <w:lang w:val="en-GB"/>
-        </w:rPr>
-        <w:t>server sends</w:t>
-      </w:r>
-      <w:r>
-        <w:rPr>
-          <w:rFonts w:ascii="Times New Roman" w:hAnsi="Times New Roman" w:cs="Times New Roman"/>
-          <w:sz w:val="24"/>
-          <w:szCs w:val="24"/>
-          <w:lang w:val="en-GB"/>
-        </w:rPr>
-        <w:t xml:space="preserve"> this data to the database and returns this data alongside the data received from the raspberry Pi, back to the front-end for viewing.</w:t>
-      </w:r>
-    </w:p>
-    <w:p>
-      <w:pPr>
-        <w:pStyle w:val="ListParagraph"/>
-        <w:spacing w:line="360" w:lineRule="auto"/>
-        <w:ind w:left="420"/>
-        <w:rPr>
-          <w:rFonts w:ascii="Times New Roman" w:hAnsi="Times New Roman" w:cs="Times New Roman"/>
-          <w:sz w:val="24"/>
-          <w:szCs w:val="24"/>
-          <w:lang w:val="en-GB"/>
-        </w:rPr>
-      </w:pPr>
-      <w:r>
-        <w:rPr>
-          <w:rFonts w:ascii="Times New Roman" w:hAnsi="Times New Roman" w:cs="Times New Roman"/>
-          <w:sz w:val="24"/>
-          <w:szCs w:val="24"/>
-          <w:lang w:val="en-GB"/>
-        </w:rPr>
         <w:t>At the same time as this</w:t>
       </w:r>
       <w:r>
@@ -2803,7 +2800,27 @@
           <w:szCs w:val="24"/>
           <w:lang w:val="en-GB"/>
         </w:rPr>
-        <w:t xml:space="preserve"> the server sends a message to pubnub to be received from the raspberry pi. This data is then used to activate the appropriate LED to display the drink status to the user </w:t>
+        <w:t xml:space="preserve"> the server sends a message to </w:t>
+      </w:r>
+      <w:proofErr w:type="spellStart"/>
+      <w:r>
+        <w:rPr>
+          <w:rFonts w:ascii="Times New Roman" w:hAnsi="Times New Roman" w:cs="Times New Roman"/>
+          <w:sz w:val="24"/>
+          <w:szCs w:val="24"/>
+          <w:lang w:val="en-GB"/>
+        </w:rPr>
+        <w:t>pubnub</w:t>
+      </w:r>
+      <w:proofErr w:type="spellEnd"/>
+      <w:r>
+        <w:rPr>
+          <w:rFonts w:ascii="Times New Roman" w:hAnsi="Times New Roman" w:cs="Times New Roman"/>
+          <w:sz w:val="24"/>
+          <w:szCs w:val="24"/>
+          <w:lang w:val="en-GB"/>
+        </w:rPr>
+        <w:t xml:space="preserve"> to be received from the raspberry pi. This data is then used to activate the appropriate LED to display the drink status to the user </w:t>
       </w:r>
       <w:r>
         <w:rPr>
@@ -4662,7 +4679,18 @@
           <w:szCs w:val="28"/>
           <w:lang w:val="en-GB"/>
         </w:rPr>
-        <w:t>Server with FlaskApp</w:t>
+        <w:t xml:space="preserve">Server with </w:t>
+      </w:r>
+      <w:r>
+        <w:rPr>
+          <w:rFonts w:ascii="Times New Roman" w:hAnsi="Times New Roman" w:cs="Times New Roman"/>
+          <w:b/>
+          <w:bCs/>
+          <w:sz w:val="28"/>
+          <w:szCs w:val="28"/>
+          <w:lang w:val="en-GB"/>
+        </w:rPr>
+        <w:t>Flask App</w:t>
       </w:r>
     </w:p>
     <w:p>
@@ -4684,27 +4712,27 @@
           <w:szCs w:val="24"/>
           <w:lang w:val="en-GB"/>
         </w:rPr>
-        <w:t xml:space="preserve">In the app.py I controlled the </w:t>
-      </w:r>
-      <w:proofErr w:type="gramStart"/>
-      <w:r>
-        <w:rPr>
-          <w:rFonts w:ascii="Times New Roman" w:hAnsi="Times New Roman" w:cs="Times New Roman"/>
-          <w:sz w:val="24"/>
-          <w:szCs w:val="24"/>
-          <w:lang w:val="en-GB"/>
-        </w:rPr>
-        <w:t>app.routes</w:t>
-      </w:r>
-      <w:proofErr w:type="gramEnd"/>
-      <w:r>
-        <w:rPr>
-          <w:rFonts w:ascii="Times New Roman" w:hAnsi="Times New Roman" w:cs="Times New Roman"/>
-          <w:sz w:val="24"/>
-          <w:szCs w:val="24"/>
-          <w:lang w:val="en-GB"/>
-        </w:rPr>
-        <w:t>() to ensure the receiving and sending of data. To receive the user’s input on the drink selections page I used a POST request which calls a request from the form on the webpage to get the selected drink and temperature. From this I call the MongoDB method for adding a drink to the database from the MongoDB.py file and redirect the user to the barista page. This is all run in the background hidden rom the user. (WORK IN PROGRESS)</w:t>
+        <w:t xml:space="preserve">In the app.py I controlled the app.routes() to ensure the receiving and sending of data. To receive the user’s input on the drink selections page I used a POST request which calls a request from the form on the webpage to get the selected drink and temperature. From this I call the MongoDB method for adding a drink to the database from the MongoDB.py file and redirect the user to the barista page. This is all run in the background hidden </w:t>
+      </w:r>
+      <w:proofErr w:type="spellStart"/>
+      <w:r>
+        <w:rPr>
+          <w:rFonts w:ascii="Times New Roman" w:hAnsi="Times New Roman" w:cs="Times New Roman"/>
+          <w:sz w:val="24"/>
+          <w:szCs w:val="24"/>
+          <w:lang w:val="en-GB"/>
+        </w:rPr>
+        <w:t>rom</w:t>
+      </w:r>
+      <w:proofErr w:type="spellEnd"/>
+      <w:r>
+        <w:rPr>
+          <w:rFonts w:ascii="Times New Roman" w:hAnsi="Times New Roman" w:cs="Times New Roman"/>
+          <w:sz w:val="24"/>
+          <w:szCs w:val="24"/>
+          <w:lang w:val="en-GB"/>
+        </w:rPr>
+        <w:t xml:space="preserve"> the user. (WORK IN PROGRESS)</w:t>
       </w:r>
     </w:p>
     <w:p>
@@ -4829,47 +4857,67 @@
           <w:szCs w:val="24"/>
           <w:lang w:val="en-GB"/>
         </w:rPr>
-        <w:t xml:space="preserve">Using Amazon Web Services I created an ec2 ubuntu cloude server instance to host the project. </w:t>
-      </w:r>
-      <w:proofErr w:type="gramStart"/>
-      <w:r>
-        <w:rPr>
-          <w:rFonts w:ascii="Times New Roman" w:hAnsi="Times New Roman" w:cs="Times New Roman"/>
-          <w:sz w:val="24"/>
-          <w:szCs w:val="24"/>
-          <w:lang w:val="en-GB"/>
-        </w:rPr>
-        <w:t>I</w:t>
-      </w:r>
-      <w:proofErr w:type="gramEnd"/>
-      <w:r>
-        <w:rPr>
-          <w:rFonts w:ascii="Times New Roman" w:hAnsi="Times New Roman" w:cs="Times New Roman"/>
-          <w:sz w:val="24"/>
-          <w:szCs w:val="24"/>
-          <w:lang w:val="en-GB"/>
-        </w:rPr>
-        <w:t xml:space="preserve"> begun with deploying the example Buzzer project we created in class to see if the deployment would be successful. I utilised this project to test connections to pubnub before our project was created. Once we had a functioning </w:t>
-      </w:r>
-      <w:proofErr w:type="gramStart"/>
-      <w:r>
-        <w:rPr>
-          <w:rFonts w:ascii="Times New Roman" w:hAnsi="Times New Roman" w:cs="Times New Roman"/>
-          <w:sz w:val="24"/>
-          <w:szCs w:val="24"/>
-          <w:lang w:val="en-GB"/>
-        </w:rPr>
-        <w:t>alpha</w:t>
-      </w:r>
-      <w:proofErr w:type="gramEnd"/>
-      <w:r>
-        <w:rPr>
-          <w:rFonts w:ascii="Times New Roman" w:hAnsi="Times New Roman" w:cs="Times New Roman"/>
-          <w:sz w:val="24"/>
-          <w:szCs w:val="24"/>
-          <w:lang w:val="en-GB"/>
-        </w:rPr>
-        <w:t xml:space="preserve"> I substituted the Buzzer project with the Alpha project and ensured connections between the database and hardware were still successful and operating.</w:t>
+        <w:t xml:space="preserve">Using Amazon Web Services I created an ec2 ubuntu </w:t>
+      </w:r>
+      <w:proofErr w:type="spellStart"/>
+      <w:r>
+        <w:rPr>
+          <w:rFonts w:ascii="Times New Roman" w:hAnsi="Times New Roman" w:cs="Times New Roman"/>
+          <w:sz w:val="24"/>
+          <w:szCs w:val="24"/>
+          <w:lang w:val="en-GB"/>
+        </w:rPr>
+        <w:t>cloude</w:t>
+      </w:r>
+      <w:proofErr w:type="spellEnd"/>
+      <w:r>
+        <w:rPr>
+          <w:rFonts w:ascii="Times New Roman" w:hAnsi="Times New Roman" w:cs="Times New Roman"/>
+          <w:sz w:val="24"/>
+          <w:szCs w:val="24"/>
+          <w:lang w:val="en-GB"/>
+        </w:rPr>
+        <w:t xml:space="preserve"> server instance to host the project. I </w:t>
+      </w:r>
+      <w:proofErr w:type="spellStart"/>
+      <w:r>
+        <w:rPr>
+          <w:rFonts w:ascii="Times New Roman" w:hAnsi="Times New Roman" w:cs="Times New Roman"/>
+          <w:sz w:val="24"/>
+          <w:szCs w:val="24"/>
+          <w:lang w:val="en-GB"/>
+        </w:rPr>
+        <w:t>begun</w:t>
+      </w:r>
+      <w:proofErr w:type="spellEnd"/>
+      <w:r>
+        <w:rPr>
+          <w:rFonts w:ascii="Times New Roman" w:hAnsi="Times New Roman" w:cs="Times New Roman"/>
+          <w:sz w:val="24"/>
+          <w:szCs w:val="24"/>
+          <w:lang w:val="en-GB"/>
+        </w:rPr>
+        <w:t xml:space="preserve"> with deploying the example Buzzer project we created in class to see if the deployment would be successful. I utilised this project to test connections to </w:t>
+      </w:r>
+      <w:proofErr w:type="spellStart"/>
+      <w:r>
+        <w:rPr>
+          <w:rFonts w:ascii="Times New Roman" w:hAnsi="Times New Roman" w:cs="Times New Roman"/>
+          <w:sz w:val="24"/>
+          <w:szCs w:val="24"/>
+          <w:lang w:val="en-GB"/>
+        </w:rPr>
+        <w:t>pubnub</w:t>
+      </w:r>
+      <w:proofErr w:type="spellEnd"/>
+      <w:r>
+        <w:rPr>
+          <w:rFonts w:ascii="Times New Roman" w:hAnsi="Times New Roman" w:cs="Times New Roman"/>
+          <w:sz w:val="24"/>
+          <w:szCs w:val="24"/>
+          <w:lang w:val="en-GB"/>
+        </w:rPr>
+        <w:t xml:space="preserve"> before our project was created. Once we had a functioning alpha I substituted the Buzzer project with the Alpha project and ensured connections between the database and hardware were still successful and operating.</w:t>
       </w:r>
     </w:p>
     <w:p>
@@ -5006,49 +5054,33 @@
           <w:sz w:val="24"/>
           <w:szCs w:val="24"/>
         </w:rPr>
-        <w:t xml:space="preserve">I utilised Pubnub to create communication, primarily between the hardware and server. Using Pubnub's publish/subscribe messaging API I could control the data being retrieved from the pi to be used for various purposes. For this </w:t>
-      </w:r>
-      <w:r>
-        <w:rPr>
-          <w:rFonts w:ascii="Times New Roman" w:hAnsi="Times New Roman" w:cs="Times New Roman"/>
-          <w:sz w:val="24"/>
-          <w:szCs w:val="24"/>
-        </w:rPr>
-        <w:t>project, Pubnub</w:t>
-      </w:r>
-      <w:r>
-        <w:rPr>
-          <w:rFonts w:ascii="Times New Roman" w:hAnsi="Times New Roman" w:cs="Times New Roman"/>
-          <w:sz w:val="24"/>
-          <w:szCs w:val="24"/>
-        </w:rPr>
-        <w:t xml:space="preserve"> served a great purpose for controlling the Light Dependent Resistor</w:t>
-      </w:r>
-      <w:r>
-        <w:rPr>
-          <w:rFonts w:ascii="Times New Roman" w:hAnsi="Times New Roman" w:cs="Times New Roman"/>
-          <w:sz w:val="24"/>
-          <w:szCs w:val="24"/>
-        </w:rPr>
-        <w:t xml:space="preserve"> to detect whether or not a cup has been placed onto the coaster, the </w:t>
-      </w:r>
-      <w:proofErr w:type="gramStart"/>
-      <w:r>
-        <w:rPr>
-          <w:rFonts w:ascii="Times New Roman" w:hAnsi="Times New Roman" w:cs="Times New Roman"/>
-          <w:sz w:val="24"/>
-          <w:szCs w:val="24"/>
-        </w:rPr>
-        <w:t>LED’s</w:t>
-      </w:r>
-      <w:proofErr w:type="gramEnd"/>
-      <w:r>
-        <w:rPr>
-          <w:rFonts w:ascii="Times New Roman" w:hAnsi="Times New Roman" w:cs="Times New Roman"/>
-          <w:sz w:val="24"/>
-          <w:szCs w:val="24"/>
-        </w:rPr>
-        <w:t xml:space="preserve"> to trigger based on the drink’s current temperature</w:t>
+        <w:t xml:space="preserve">I utilised Pubnub to create communication, primarily between the hardware and server. Using </w:t>
+      </w:r>
+      <w:proofErr w:type="spellStart"/>
+      <w:r>
+        <w:rPr>
+          <w:rFonts w:ascii="Times New Roman" w:hAnsi="Times New Roman" w:cs="Times New Roman"/>
+          <w:sz w:val="24"/>
+          <w:szCs w:val="24"/>
+        </w:rPr>
+        <w:t>Pubnub's</w:t>
+      </w:r>
+      <w:proofErr w:type="spellEnd"/>
+      <w:r>
+        <w:rPr>
+          <w:rFonts w:ascii="Times New Roman" w:hAnsi="Times New Roman" w:cs="Times New Roman"/>
+          <w:sz w:val="24"/>
+          <w:szCs w:val="24"/>
+        </w:rPr>
+        <w:t xml:space="preserve"> publish/subscribe messaging API I could control the data being retrieved from the pi to be used for various purposes. For this project, Pubnub served a great purpose for controlling the Light Dependent Resistor</w:t>
+      </w:r>
+      <w:r>
+        <w:rPr>
+          <w:rFonts w:ascii="Times New Roman" w:hAnsi="Times New Roman" w:cs="Times New Roman"/>
+          <w:sz w:val="24"/>
+          <w:szCs w:val="24"/>
+        </w:rPr>
+        <w:t xml:space="preserve"> to detect whether or not a cup has been placed onto the coaster, the LED’s to trigger based on the drink’s current temperature</w:t>
       </w:r>
       <w:r>
         <w:rPr>
@@ -5357,64 +5389,6 @@
           <w:t>https://letsdrinktea.com/what-is-the-right-temperature-for-drinking-tea/</w:t>
         </w:r>
       </w:hyperlink>
-    </w:p>
-    <w:p>
-      <w:pPr>
-        <w:pStyle w:val="ListParagraph"/>
-        <w:spacing w:line="360" w:lineRule="auto"/>
-        <w:ind w:left="420"/>
-        <w:rPr>
-          <w:rFonts w:ascii="Times New Roman" w:hAnsi="Times New Roman" w:cs="Times New Roman"/>
-          <w:sz w:val="26"/>
-          <w:szCs w:val="26"/>
-          <w:lang w:val="en-GB"/>
-        </w:rPr>
-      </w:pPr>
-    </w:p>
-    <w:p>
-      <w:pPr>
-        <w:pStyle w:val="ListParagraph"/>
-        <w:spacing w:line="360" w:lineRule="auto"/>
-        <w:ind w:left="420"/>
-        <w:rPr>
-          <w:rFonts w:ascii="Times New Roman" w:hAnsi="Times New Roman" w:cs="Times New Roman"/>
-          <w:b/>
-          <w:bCs/>
-          <w:sz w:val="28"/>
-          <w:szCs w:val="28"/>
-          <w:lang w:val="en-GB"/>
-        </w:rPr>
-      </w:pPr>
-    </w:p>
-    <w:p>
-      <w:pPr>
-        <w:pStyle w:val="ListParagraph"/>
-        <w:spacing w:line="360" w:lineRule="auto"/>
-        <w:ind w:left="420"/>
-        <w:rPr>
-          <w:rFonts w:ascii="Times New Roman" w:hAnsi="Times New Roman" w:cs="Times New Roman"/>
-          <w:b/>
-          <w:bCs/>
-          <w:sz w:val="28"/>
-          <w:szCs w:val="28"/>
-          <w:lang w:val="en-GB"/>
-        </w:rPr>
-      </w:pPr>
-    </w:p>
-    <w:p>
-      <w:pPr>
-        <w:pStyle w:val="ListParagraph"/>
-        <w:spacing w:line="360" w:lineRule="auto"/>
-        <w:ind w:left="420"/>
-        <w:rPr>
-          <w:rFonts w:ascii="Times New Roman" w:hAnsi="Times New Roman" w:cs="Times New Roman"/>
-          <w:b/>
-          <w:bCs/>
-          <w:sz w:val="28"/>
-          <w:szCs w:val="28"/>
-          <w:lang w:val="en-GB"/>
-        </w:rPr>
-      </w:pPr>
     </w:p>
     <w:p>
       <w:pPr>
@@ -5554,6 +5528,51 @@
           <w:lang w:val="en-GB"/>
         </w:rPr>
       </w:pPr>
+    </w:p>
+    <w:p>
+      <w:pPr>
+        <w:pStyle w:val="ListParagraph"/>
+        <w:spacing w:line="360" w:lineRule="auto"/>
+        <w:ind w:left="420"/>
+        <w:rPr>
+          <w:rFonts w:ascii="Times New Roman" w:hAnsi="Times New Roman" w:cs="Times New Roman"/>
+          <w:b/>
+          <w:bCs/>
+          <w:sz w:val="28"/>
+          <w:szCs w:val="28"/>
+          <w:lang w:val="en-GB"/>
+        </w:rPr>
+      </w:pPr>
+    </w:p>
+    <w:p>
+      <w:pPr>
+        <w:pStyle w:val="ListParagraph"/>
+        <w:spacing w:line="360" w:lineRule="auto"/>
+        <w:ind w:left="420"/>
+        <w:rPr>
+          <w:rFonts w:ascii="Times New Roman" w:hAnsi="Times New Roman" w:cs="Times New Roman"/>
+          <w:b/>
+          <w:bCs/>
+          <w:sz w:val="28"/>
+          <w:szCs w:val="28"/>
+          <w:lang w:val="en-GB"/>
+        </w:rPr>
+      </w:pPr>
+    </w:p>
+    <w:p>
+      <w:pPr>
+        <w:pStyle w:val="ListParagraph"/>
+        <w:spacing w:line="360" w:lineRule="auto"/>
+        <w:ind w:left="420"/>
+        <w:rPr>
+          <w:rFonts w:ascii="Times New Roman" w:hAnsi="Times New Roman" w:cs="Times New Roman"/>
+          <w:b/>
+          <w:bCs/>
+          <w:sz w:val="28"/>
+          <w:szCs w:val="28"/>
+          <w:lang w:val="en-GB"/>
+        </w:rPr>
+      </w:pPr>
       <w:r>
         <w:rPr>
           <w:rFonts w:ascii="Times New Roman" w:hAnsi="Times New Roman" w:cs="Times New Roman"/>
@@ -5636,94 +5655,6 @@
           </wp:inline>
         </w:drawing>
       </w:r>
-    </w:p>
-    <w:p>
-      <w:pPr>
-        <w:pStyle w:val="ListParagraph"/>
-        <w:spacing w:line="360" w:lineRule="auto"/>
-        <w:ind w:left="420"/>
-        <w:rPr>
-          <w:rFonts w:ascii="Times New Roman" w:hAnsi="Times New Roman" w:cs="Times New Roman"/>
-          <w:sz w:val="26"/>
-          <w:szCs w:val="26"/>
-          <w:lang w:val="en-GB"/>
-        </w:rPr>
-      </w:pPr>
-    </w:p>
-    <w:p>
-      <w:pPr>
-        <w:pStyle w:val="ListParagraph"/>
-        <w:spacing w:line="360" w:lineRule="auto"/>
-        <w:ind w:left="420"/>
-        <w:rPr>
-          <w:rFonts w:ascii="Times New Roman" w:hAnsi="Times New Roman" w:cs="Times New Roman"/>
-          <w:b/>
-          <w:bCs/>
-          <w:sz w:val="24"/>
-          <w:szCs w:val="24"/>
-          <w:lang w:val="en-GB"/>
-        </w:rPr>
-      </w:pPr>
-    </w:p>
-    <w:p>
-      <w:pPr>
-        <w:pStyle w:val="ListParagraph"/>
-        <w:spacing w:line="360" w:lineRule="auto"/>
-        <w:ind w:left="420"/>
-        <w:rPr>
-          <w:rFonts w:ascii="Times New Roman" w:hAnsi="Times New Roman" w:cs="Times New Roman"/>
-          <w:b/>
-          <w:bCs/>
-          <w:sz w:val="24"/>
-          <w:szCs w:val="24"/>
-          <w:lang w:val="en-GB"/>
-        </w:rPr>
-      </w:pPr>
-    </w:p>
-    <w:p>
-      <w:pPr>
-        <w:pStyle w:val="ListParagraph"/>
-        <w:spacing w:line="360" w:lineRule="auto"/>
-        <w:ind w:left="420"/>
-        <w:rPr>
-          <w:rFonts w:ascii="Times New Roman" w:hAnsi="Times New Roman" w:cs="Times New Roman"/>
-          <w:b/>
-          <w:bCs/>
-          <w:sz w:val="24"/>
-          <w:szCs w:val="24"/>
-          <w:lang w:val="en-GB"/>
-        </w:rPr>
-      </w:pPr>
-    </w:p>
-    <w:p>
-      <w:pPr>
-        <w:pStyle w:val="ListParagraph"/>
-        <w:spacing w:line="360" w:lineRule="auto"/>
-        <w:ind w:left="420"/>
-        <w:rPr>
-          <w:rFonts w:ascii="Times New Roman" w:hAnsi="Times New Roman" w:cs="Times New Roman"/>
-          <w:b/>
-          <w:bCs/>
-          <w:sz w:val="24"/>
-          <w:szCs w:val="24"/>
-          <w:lang w:val="en-GB"/>
-        </w:rPr>
-      </w:pPr>
-    </w:p>
-    <w:p>
-      <w:pPr>
-        <w:pStyle w:val="ListParagraph"/>
-        <w:spacing w:line="360" w:lineRule="auto"/>
-        <w:ind w:left="420"/>
-        <w:rPr>
-          <w:rFonts w:ascii="Times New Roman" w:hAnsi="Times New Roman" w:cs="Times New Roman"/>
-          <w:b/>
-          <w:bCs/>
-          <w:sz w:val="24"/>
-          <w:szCs w:val="24"/>
-          <w:lang w:val="en-GB"/>
-        </w:rPr>
-      </w:pPr>
     </w:p>
     <w:p>
       <w:pPr>
@@ -6013,6 +5944,14 @@
         </w:rPr>
         <w:t xml:space="preserve">ipify-mongodb, within the cluster I have three collections similarly to MongoDB Compass, I added the data for each collection </w:t>
       </w:r>
+      <w:r>
+        <w:rPr>
+          <w:rFonts w:ascii="Times New Roman" w:hAnsi="Times New Roman" w:cs="Times New Roman"/>
+          <w:sz w:val="24"/>
+          <w:szCs w:val="24"/>
+        </w:rPr>
+        <w:t xml:space="preserve">and inserted each of the drinks and the notifications into the collection. For the drink status this will be empty until a drink has been added to the collection. </w:t>
+      </w:r>
     </w:p>
     <w:p>
       <w:pPr>
@@ -6021,6 +5960,8 @@
         <w:ind w:left="420"/>
         <w:rPr>
           <w:rFonts w:ascii="Times New Roman" w:hAnsi="Times New Roman" w:cs="Times New Roman"/>
+          <w:b/>
+          <w:bCs/>
           <w:sz w:val="28"/>
           <w:szCs w:val="28"/>
         </w:rPr>
@@ -6039,6 +5980,16 @@
           <w:szCs w:val="28"/>
         </w:rPr>
       </w:pPr>
+      <w:r>
+        <w:rPr>
+          <w:rFonts w:ascii="Times New Roman" w:hAnsi="Times New Roman" w:cs="Times New Roman"/>
+          <w:b/>
+          <w:bCs/>
+          <w:sz w:val="28"/>
+          <w:szCs w:val="28"/>
+        </w:rPr>
+        <w:t xml:space="preserve">Flask App: </w:t>
+      </w:r>
     </w:p>
     <w:p>
       <w:pPr>
@@ -6047,22 +5998,96 @@
         <w:ind w:left="420"/>
         <w:rPr>
           <w:rFonts w:ascii="Times New Roman" w:hAnsi="Times New Roman" w:cs="Times New Roman"/>
-          <w:b/>
-          <w:bCs/>
-          <w:sz w:val="28"/>
-          <w:szCs w:val="28"/>
-        </w:rPr>
-      </w:pPr>
-      <w:r>
-        <w:rPr>
-          <w:rFonts w:ascii="Times New Roman" w:hAnsi="Times New Roman" w:cs="Times New Roman"/>
-          <w:b/>
-          <w:bCs/>
-          <w:sz w:val="28"/>
-          <w:szCs w:val="28"/>
+          <w:sz w:val="24"/>
+          <w:szCs w:val="24"/>
+          <w:lang w:val="en-GB"/>
+        </w:rPr>
+      </w:pPr>
+      <w:r>
+        <w:rPr>
+          <w:rFonts w:ascii="Times New Roman" w:hAnsi="Times New Roman" w:cs="Times New Roman"/>
+          <w:sz w:val="24"/>
+          <w:szCs w:val="24"/>
+          <w:lang w:val="en-GB"/>
+        </w:rPr>
+        <w:t xml:space="preserve">I defined each of the routes in the app.py file within the flask app, for this release we have a loading screen, drink selection page, barista mode page and a view temperatures page. Starting with the drink selection page, I created a view all drinks function to display the list of drinks for the user </w:t>
+      </w:r>
+      <w:r>
+        <w:rPr>
+          <w:rFonts w:ascii="Times New Roman" w:hAnsi="Times New Roman" w:cs="Times New Roman"/>
+          <w:sz w:val="24"/>
+          <w:szCs w:val="24"/>
+          <w:lang w:val="en-GB"/>
+        </w:rPr>
+        <w:t xml:space="preserve">on the front end. </w:t>
+      </w:r>
+    </w:p>
+    <w:p>
+      <w:pPr>
+        <w:spacing w:line="360" w:lineRule="auto"/>
+        <w:ind w:left="360"/>
+        <w:rPr>
+          <w:rFonts w:ascii="Times New Roman" w:hAnsi="Times New Roman" w:cs="Times New Roman"/>
+          <w:sz w:val="24"/>
+          <w:szCs w:val="24"/>
+        </w:rPr>
+      </w:pPr>
+      <w:r>
+        <w:rPr>
+          <w:rFonts w:ascii="Times New Roman" w:hAnsi="Times New Roman" w:cs="Times New Roman"/>
+          <w:sz w:val="24"/>
+          <w:szCs w:val="24"/>
         </w:rPr>
         <w:lastRenderedPageBreak/>
-        <w:t xml:space="preserve">Flask App: </w:t>
+        <w:t xml:space="preserve">By calling this function in the drinks selection route it will display a list of all the drink names as </w:t>
+      </w:r>
+      <w:r>
+        <w:rPr>
+          <w:rFonts w:ascii="Times New Roman" w:hAnsi="Times New Roman" w:cs="Times New Roman"/>
+          <w:sz w:val="24"/>
+          <w:szCs w:val="24"/>
+        </w:rPr>
+        <w:t>radio buttons</w:t>
+      </w:r>
+      <w:r>
+        <w:rPr>
+          <w:rFonts w:ascii="Times New Roman" w:hAnsi="Times New Roman" w:cs="Times New Roman"/>
+          <w:sz w:val="24"/>
+          <w:szCs w:val="24"/>
+        </w:rPr>
+        <w:t>, allowing the user to select a</w:t>
+      </w:r>
+      <w:r>
+        <w:rPr>
+          <w:rFonts w:ascii="Times New Roman" w:hAnsi="Times New Roman" w:cs="Times New Roman"/>
+          <w:sz w:val="24"/>
+          <w:szCs w:val="24"/>
+        </w:rPr>
+        <w:t xml:space="preserve"> drink</w:t>
+      </w:r>
+      <w:r>
+        <w:rPr>
+          <w:rFonts w:ascii="Times New Roman" w:hAnsi="Times New Roman" w:cs="Times New Roman"/>
+          <w:sz w:val="24"/>
+          <w:szCs w:val="24"/>
+        </w:rPr>
+        <w:t xml:space="preserve">. </w:t>
+      </w:r>
+      <w:r>
+        <w:rPr>
+          <w:rFonts w:ascii="Times New Roman" w:hAnsi="Times New Roman" w:cs="Times New Roman"/>
+          <w:sz w:val="24"/>
+          <w:szCs w:val="24"/>
+        </w:rPr>
+        <w:t xml:space="preserve"> Before the project was fully connected, I first used an input box </w:t>
+      </w:r>
+      <w:r>
+        <w:rPr>
+          <w:rFonts w:ascii="Times New Roman" w:hAnsi="Times New Roman" w:cs="Times New Roman"/>
+          <w:sz w:val="24"/>
+          <w:szCs w:val="24"/>
+        </w:rPr>
+        <w:t>for the user to input the current temperature to show how the database will deal with the temperature. Once the user inputs the temperature and selects a drink, this data is sent to the database using a POST call on Jamie's server side, I then included a function to add the inputted data into the drink status collection.</w:t>
       </w:r>
     </w:p>
     <w:p>
@@ -6084,83 +6109,61 @@
           <w:szCs w:val="24"/>
           <w:lang w:val="en-GB"/>
         </w:rPr>
-        <w:t xml:space="preserve">I defined each of the routes in the app.py file within the flask app, for this release we have a loading screen, drink selection page, barista mode page and a view temperatures page. Starting with the drink selection page, I created a view all drinks function to display the list of drinks for the user </w:t>
-      </w:r>
-      <w:r>
-        <w:rPr>
-          <w:rFonts w:ascii="Times New Roman" w:hAnsi="Times New Roman" w:cs="Times New Roman"/>
-          <w:sz w:val="24"/>
-          <w:szCs w:val="24"/>
-          <w:lang w:val="en-GB"/>
-        </w:rPr>
-        <w:t xml:space="preserve">on the front end. </w:t>
-      </w:r>
-    </w:p>
-    <w:p>
-      <w:pPr>
-        <w:spacing w:line="360" w:lineRule="auto"/>
-        <w:ind w:left="360"/>
-        <w:rPr>
-          <w:rFonts w:ascii="Times New Roman" w:hAnsi="Times New Roman" w:cs="Times New Roman"/>
-          <w:sz w:val="24"/>
-          <w:szCs w:val="24"/>
-        </w:rPr>
-      </w:pPr>
-      <w:r>
-        <w:rPr>
-          <w:rFonts w:ascii="Times New Roman" w:hAnsi="Times New Roman" w:cs="Times New Roman"/>
-          <w:sz w:val="24"/>
-          <w:szCs w:val="24"/>
-        </w:rPr>
-        <w:t xml:space="preserve">By calling this function in the drinks selection route it will display a list of all the drink names as </w:t>
-      </w:r>
-      <w:r>
-        <w:rPr>
-          <w:rFonts w:ascii="Times New Roman" w:hAnsi="Times New Roman" w:cs="Times New Roman"/>
-          <w:sz w:val="24"/>
-          <w:szCs w:val="24"/>
-        </w:rPr>
-        <w:t>radio buttons</w:t>
-      </w:r>
-      <w:r>
-        <w:rPr>
-          <w:rFonts w:ascii="Times New Roman" w:hAnsi="Times New Roman" w:cs="Times New Roman"/>
-          <w:sz w:val="24"/>
-          <w:szCs w:val="24"/>
-        </w:rPr>
-        <w:t>, allowing the user to select a</w:t>
-      </w:r>
-      <w:r>
-        <w:rPr>
-          <w:rFonts w:ascii="Times New Roman" w:hAnsi="Times New Roman" w:cs="Times New Roman"/>
-          <w:sz w:val="24"/>
-          <w:szCs w:val="24"/>
-        </w:rPr>
-        <w:t xml:space="preserve"> drink</w:t>
-      </w:r>
-      <w:r>
-        <w:rPr>
-          <w:rFonts w:ascii="Times New Roman" w:hAnsi="Times New Roman" w:cs="Times New Roman"/>
-          <w:sz w:val="24"/>
-          <w:szCs w:val="24"/>
-        </w:rPr>
-        <w:t xml:space="preserve">. </w:t>
-      </w:r>
-      <w:r>
-        <w:rPr>
-          <w:rFonts w:ascii="Times New Roman" w:hAnsi="Times New Roman" w:cs="Times New Roman"/>
-          <w:sz w:val="24"/>
-          <w:szCs w:val="24"/>
-        </w:rPr>
-        <w:t xml:space="preserve"> Before the project was fully connected, I first used an input box </w:t>
-      </w:r>
-      <w:r>
-        <w:rPr>
-          <w:rFonts w:ascii="Times New Roman" w:hAnsi="Times New Roman" w:cs="Times New Roman"/>
-          <w:sz w:val="24"/>
-          <w:szCs w:val="24"/>
-        </w:rPr>
-        <w:t>for the user to input the current temperature to show how the database will deal with the temperature. Once the user inputs the temperature and selects a drink, this data is sent to the database using a POST call on Jamie's server side, I then included a function to add the inputted data into the drink status collection.</w:t>
+        <w:t xml:space="preserve">On the </w:t>
+      </w:r>
+      <w:r>
+        <w:rPr>
+          <w:rFonts w:ascii="Times New Roman" w:hAnsi="Times New Roman" w:cs="Times New Roman"/>
+          <w:sz w:val="24"/>
+          <w:szCs w:val="24"/>
+          <w:lang w:val="en-GB"/>
+        </w:rPr>
+        <w:t>barista mode pag</w:t>
+      </w:r>
+      <w:r>
+        <w:rPr>
+          <w:rFonts w:ascii="Times New Roman" w:hAnsi="Times New Roman" w:cs="Times New Roman"/>
+          <w:sz w:val="24"/>
+          <w:szCs w:val="24"/>
+          <w:lang w:val="en-GB"/>
+        </w:rPr>
+        <w:t>e,</w:t>
+      </w:r>
+      <w:r>
+        <w:rPr>
+          <w:rFonts w:ascii="Times New Roman" w:hAnsi="Times New Roman" w:cs="Times New Roman"/>
+          <w:sz w:val="24"/>
+          <w:szCs w:val="24"/>
+          <w:lang w:val="en-GB"/>
+        </w:rPr>
+        <w:t xml:space="preserve"> the</w:t>
+      </w:r>
+      <w:r>
+        <w:rPr>
+          <w:rFonts w:ascii="Times New Roman" w:hAnsi="Times New Roman" w:cs="Times New Roman"/>
+          <w:sz w:val="24"/>
+          <w:szCs w:val="24"/>
+          <w:lang w:val="en-GB"/>
+        </w:rPr>
+        <w:t xml:space="preserve"> selected drink, current temperature and the notification matching the temperature</w:t>
+      </w:r>
+      <w:r>
+        <w:rPr>
+          <w:rFonts w:ascii="Times New Roman" w:hAnsi="Times New Roman" w:cs="Times New Roman"/>
+          <w:sz w:val="24"/>
+          <w:szCs w:val="24"/>
+          <w:lang w:val="en-GB"/>
+        </w:rPr>
+        <w:t xml:space="preserve"> are displayed</w:t>
+      </w:r>
+      <w:r>
+        <w:rPr>
+          <w:rFonts w:ascii="Times New Roman" w:hAnsi="Times New Roman" w:cs="Times New Roman"/>
+          <w:sz w:val="24"/>
+          <w:szCs w:val="24"/>
+          <w:lang w:val="en-GB"/>
+        </w:rPr>
+        <w:t>.  To get the notification I have compared the inputted temperature with the minimum and maximum temperatures. Within the function I am checking whether the selected drink matches any of the drinks that is in the drinks collection, the current temperature is then compared against the drinks minimum and maximum temperature ranges. If the drink is in the colder range, it will output the notification message associated with the cold status, it is the same for the hotter range the hot status notification will be outputted. The notification is passed in to the add drink status to be displayed to the user. </w:t>
       </w:r>
     </w:p>
     <w:p>
@@ -6172,156 +6175,6 @@
           <w:rFonts w:ascii="Times New Roman" w:hAnsi="Times New Roman" w:cs="Times New Roman"/>
           <w:sz w:val="24"/>
           <w:szCs w:val="24"/>
-          <w:lang w:val="en-GB"/>
-        </w:rPr>
-      </w:pPr>
-      <w:r>
-        <w:rPr>
-          <w:rFonts w:ascii="Times New Roman" w:hAnsi="Times New Roman" w:cs="Times New Roman"/>
-          <w:sz w:val="24"/>
-          <w:szCs w:val="24"/>
-          <w:lang w:val="en-GB"/>
-        </w:rPr>
-        <w:t xml:space="preserve">On the </w:t>
-      </w:r>
-      <w:r>
-        <w:rPr>
-          <w:rFonts w:ascii="Times New Roman" w:hAnsi="Times New Roman" w:cs="Times New Roman"/>
-          <w:sz w:val="24"/>
-          <w:szCs w:val="24"/>
-          <w:lang w:val="en-GB"/>
-        </w:rPr>
-        <w:t>barista mode pag</w:t>
-      </w:r>
-      <w:r>
-        <w:rPr>
-          <w:rFonts w:ascii="Times New Roman" w:hAnsi="Times New Roman" w:cs="Times New Roman"/>
-          <w:sz w:val="24"/>
-          <w:szCs w:val="24"/>
-          <w:lang w:val="en-GB"/>
-        </w:rPr>
-        <w:t>e,</w:t>
-      </w:r>
-      <w:r>
-        <w:rPr>
-          <w:rFonts w:ascii="Times New Roman" w:hAnsi="Times New Roman" w:cs="Times New Roman"/>
-          <w:sz w:val="24"/>
-          <w:szCs w:val="24"/>
-          <w:lang w:val="en-GB"/>
-        </w:rPr>
-        <w:t xml:space="preserve"> the</w:t>
-      </w:r>
-      <w:r>
-        <w:rPr>
-          <w:rFonts w:ascii="Times New Roman" w:hAnsi="Times New Roman" w:cs="Times New Roman"/>
-          <w:sz w:val="24"/>
-          <w:szCs w:val="24"/>
-          <w:lang w:val="en-GB"/>
-        </w:rPr>
-        <w:t xml:space="preserve"> selected drink, current temperature and the notification matching the temperature</w:t>
-      </w:r>
-      <w:r>
-        <w:rPr>
-          <w:rFonts w:ascii="Times New Roman" w:hAnsi="Times New Roman" w:cs="Times New Roman"/>
-          <w:sz w:val="24"/>
-          <w:szCs w:val="24"/>
-          <w:lang w:val="en-GB"/>
-        </w:rPr>
-        <w:t xml:space="preserve"> are displayed</w:t>
-      </w:r>
-      <w:r>
-        <w:rPr>
-          <w:rFonts w:ascii="Times New Roman" w:hAnsi="Times New Roman" w:cs="Times New Roman"/>
-          <w:sz w:val="24"/>
-          <w:szCs w:val="24"/>
-          <w:lang w:val="en-GB"/>
-        </w:rPr>
-        <w:t>.  To get the notification I have compared the inputted temperature with the minimum and maximum temperatures. Within the function I am checking whether the selected drink matches any of the drinks that is in the drinks collection, the current temperature is then compared against the drinks minimum and maximum temperature ranges. If the drink is in the colder range, it will output the notification message associated with the cold status, it is the same for the hotter range the hot status notification will be outputted. The notification is passed in to the add drink status to be displayed to the user. </w:t>
-      </w:r>
-    </w:p>
-    <w:p>
-      <w:pPr>
-        <w:pStyle w:val="ListParagraph"/>
-        <w:spacing w:line="360" w:lineRule="auto"/>
-        <w:ind w:left="420"/>
-        <w:rPr>
-          <w:rFonts w:ascii="Times New Roman" w:hAnsi="Times New Roman" w:cs="Times New Roman"/>
-          <w:sz w:val="24"/>
-          <w:szCs w:val="24"/>
-          <w:lang w:val="en-GB"/>
-        </w:rPr>
-      </w:pPr>
-      <w:r>
-        <w:rPr>
-          <w:rFonts w:ascii="Times New Roman" w:hAnsi="Times New Roman" w:cs="Times New Roman"/>
-          <w:sz w:val="24"/>
-          <w:szCs w:val="24"/>
-          <w:lang w:val="en-GB"/>
-        </w:rPr>
-        <w:t> </w:t>
-      </w:r>
-    </w:p>
-    <w:p>
-      <w:pPr>
-        <w:pStyle w:val="ListParagraph"/>
-        <w:spacing w:line="360" w:lineRule="auto"/>
-        <w:ind w:left="420"/>
-        <w:rPr>
-          <w:rFonts w:ascii="Times New Roman" w:hAnsi="Times New Roman" w:cs="Times New Roman"/>
-          <w:sz w:val="24"/>
-          <w:szCs w:val="24"/>
-          <w:lang w:val="en-GB"/>
-        </w:rPr>
-      </w:pPr>
-    </w:p>
-    <w:p>
-      <w:pPr>
-        <w:pStyle w:val="ListParagraph"/>
-        <w:spacing w:line="360" w:lineRule="auto"/>
-        <w:ind w:left="420"/>
-        <w:rPr>
-          <w:rFonts w:ascii="Times New Roman" w:hAnsi="Times New Roman" w:cs="Times New Roman"/>
-          <w:sz w:val="28"/>
-          <w:szCs w:val="28"/>
-          <w:lang w:val="en-GB"/>
-        </w:rPr>
-      </w:pPr>
-    </w:p>
-    <w:p>
-      <w:pPr>
-        <w:pStyle w:val="ListParagraph"/>
-        <w:spacing w:line="360" w:lineRule="auto"/>
-        <w:ind w:left="420"/>
-        <w:rPr>
-          <w:rFonts w:ascii="Times New Roman" w:hAnsi="Times New Roman" w:cs="Times New Roman"/>
-          <w:sz w:val="28"/>
-          <w:szCs w:val="28"/>
-          <w:lang w:val="en-GB"/>
-        </w:rPr>
-      </w:pPr>
-    </w:p>
-    <w:p>
-      <w:pPr>
-        <w:pStyle w:val="ListParagraph"/>
-        <w:spacing w:line="360" w:lineRule="auto"/>
-        <w:ind w:left="420"/>
-        <w:rPr>
-          <w:rFonts w:ascii="Times New Roman" w:hAnsi="Times New Roman" w:cs="Times New Roman"/>
-          <w:sz w:val="28"/>
-          <w:szCs w:val="28"/>
-          <w:lang w:val="en-GB"/>
-        </w:rPr>
-      </w:pPr>
-    </w:p>
-    <w:p>
-      <w:pPr>
-        <w:pStyle w:val="ListParagraph"/>
-        <w:spacing w:line="360" w:lineRule="auto"/>
-        <w:ind w:left="420"/>
-        <w:rPr>
-          <w:rFonts w:ascii="Times New Roman" w:hAnsi="Times New Roman" w:cs="Times New Roman"/>
-          <w:sz w:val="28"/>
-          <w:szCs w:val="28"/>
           <w:lang w:val="en-GB"/>
         </w:rPr>
       </w:pPr>
@@ -6456,7 +6309,6 @@
           <w:szCs w:val="28"/>
           <w:lang w:val="en-GB"/>
         </w:rPr>
-        <w:lastRenderedPageBreak/>
         <w:t>3.</w:t>
       </w:r>
       <w:r>
@@ -6568,7 +6420,7 @@
         </w:rPr>
         <w:t xml:space="preserve">Using godaddy.com I was able to purchase a custom domain for the project. I had been given a number of different options for the domain name and after a long discussion with the team, we decided on </w:t>
       </w:r>
-      <w:proofErr w:type="gramStart"/>
+      <w:proofErr w:type="spellStart"/>
       <w:r>
         <w:rPr>
           <w:rFonts w:ascii="Times New Roman" w:hAnsi="Times New Roman" w:cs="Times New Roman"/>
@@ -6578,35 +6430,15 @@
         </w:rPr>
         <w:t>sipify.site</w:t>
       </w:r>
-      <w:proofErr w:type="gramEnd"/>
-      <w:r>
-        <w:rPr>
-          <w:rFonts w:ascii="Times New Roman" w:hAnsi="Times New Roman" w:cs="Times New Roman"/>
-          <w:sz w:val="24"/>
-          <w:szCs w:val="24"/>
-          <w:lang w:val="en-GB"/>
-        </w:rPr>
-        <w:t xml:space="preserve">. After gaining access to the </w:t>
-      </w:r>
-      <w:proofErr w:type="gramStart"/>
-      <w:r>
-        <w:rPr>
-          <w:rFonts w:ascii="Times New Roman" w:hAnsi="Times New Roman" w:cs="Times New Roman"/>
-          <w:sz w:val="24"/>
-          <w:szCs w:val="24"/>
-          <w:lang w:val="en-GB"/>
-        </w:rPr>
-        <w:t>domain</w:t>
-      </w:r>
-      <w:proofErr w:type="gramEnd"/>
-      <w:r>
-        <w:rPr>
-          <w:rFonts w:ascii="Times New Roman" w:hAnsi="Times New Roman" w:cs="Times New Roman"/>
-          <w:sz w:val="24"/>
-          <w:szCs w:val="24"/>
-          <w:lang w:val="en-GB"/>
-        </w:rPr>
-        <w:t xml:space="preserve"> I created a hosted zone for the domain on Route53. Using this I was given access to AWS name servers to route traffic to my domain.</w:t>
+      <w:proofErr w:type="spellEnd"/>
+      <w:r>
+        <w:rPr>
+          <w:rFonts w:ascii="Times New Roman" w:hAnsi="Times New Roman" w:cs="Times New Roman"/>
+          <w:sz w:val="24"/>
+          <w:szCs w:val="24"/>
+          <w:lang w:val="en-GB"/>
+        </w:rPr>
+        <w:t>. After gaining access to the domain I created a hosted zone for the domain on Route53. Using this I was given access to AWS name servers to route traffic to my domain.</w:t>
       </w:r>
       <w:r>
         <w:rPr>
@@ -6642,7 +6474,37 @@
           <w:szCs w:val="24"/>
           <w:lang w:val="en-GB"/>
         </w:rPr>
-        <w:t>changed the godaddy nameservers for my domain to be the custom nameservers that route53 provided to s</w:t>
+        <w:t xml:space="preserve">changed the </w:t>
+      </w:r>
+      <w:proofErr w:type="spellStart"/>
+      <w:r>
+        <w:rPr>
+          <w:rFonts w:ascii="Times New Roman" w:hAnsi="Times New Roman" w:cs="Times New Roman"/>
+          <w:sz w:val="24"/>
+          <w:szCs w:val="24"/>
+          <w:lang w:val="en-GB"/>
+        </w:rPr>
+        <w:t>godaddy</w:t>
+      </w:r>
+      <w:proofErr w:type="spellEnd"/>
+      <w:r>
+        <w:rPr>
+          <w:rFonts w:ascii="Times New Roman" w:hAnsi="Times New Roman" w:cs="Times New Roman"/>
+          <w:sz w:val="24"/>
+          <w:szCs w:val="24"/>
+          <w:lang w:val="en-GB"/>
+        </w:rPr>
+        <w:t xml:space="preserve"> </w:t>
+      </w:r>
+      <w:r>
+        <w:rPr>
+          <w:rFonts w:ascii="Times New Roman" w:hAnsi="Times New Roman" w:cs="Times New Roman"/>
+          <w:sz w:val="24"/>
+          <w:szCs w:val="24"/>
+          <w:lang w:val="en-GB"/>
+        </w:rPr>
+        <w:lastRenderedPageBreak/>
+        <w:t>nameservers for my domain to be the custom nameservers that route53 provided to s</w:t>
       </w:r>
       <w:r>
         <w:rPr>
@@ -6671,7 +6533,7 @@
         </w:rPr>
         <w:t xml:space="preserve">to allow www. to be used to access the website as well. This record allowed the website to be accessed using </w:t>
       </w:r>
-      <w:proofErr w:type="gramStart"/>
+      <w:proofErr w:type="spellStart"/>
       <w:r>
         <w:rPr>
           <w:rFonts w:ascii="Times New Roman" w:hAnsi="Times New Roman" w:cs="Times New Roman"/>
@@ -6681,7 +6543,7 @@
         </w:rPr>
         <w:t>sipify.site</w:t>
       </w:r>
-      <w:proofErr w:type="gramEnd"/>
+      <w:proofErr w:type="spellEnd"/>
       <w:r>
         <w:rPr>
           <w:rFonts w:ascii="Times New Roman" w:hAnsi="Times New Roman" w:cs="Times New Roman"/>
@@ -6807,7 +6669,6 @@
           <w:szCs w:val="24"/>
           <w:lang w:val="en-GB"/>
         </w:rPr>
-        <w:lastRenderedPageBreak/>
         <w:drawing>
           <wp:inline distT="0" distB="0" distL="0" distR="0" wp14:anchorId="79569FA0" wp14:editId="7EB9E704">
             <wp:extent cx="5731510" cy="2955290"/>
@@ -7872,7 +7733,6 @@
           <w:sz w:val="24"/>
           <w:szCs w:val="24"/>
         </w:rPr>
-        <w:lastRenderedPageBreak/>
         <w:drawing>
           <wp:inline distT="0" distB="0" distL="0" distR="0" wp14:anchorId="39BE01FC" wp14:editId="3AA86971">
             <wp:extent cx="5731510" cy="2376805"/>
@@ -7912,15 +7772,184 @@
     </w:p>
     <w:p>
       <w:pPr>
-        <w:pStyle w:val="ListParagraph"/>
-        <w:spacing w:line="360" w:lineRule="auto"/>
-        <w:rPr>
-          <w:rFonts w:ascii="Times New Roman" w:hAnsi="Times New Roman" w:cs="Times New Roman"/>
-          <w:sz w:val="26"/>
-          <w:szCs w:val="26"/>
-          <w:lang w:val="en-GB"/>
-        </w:rPr>
-      </w:pPr>
+        <w:spacing w:line="360" w:lineRule="auto"/>
+        <w:rPr>
+          <w:rFonts w:ascii="Times New Roman" w:hAnsi="Times New Roman" w:cs="Times New Roman"/>
+          <w:b/>
+          <w:bCs/>
+          <w:sz w:val="28"/>
+          <w:szCs w:val="28"/>
+          <w:lang w:val="en-GB"/>
+        </w:rPr>
+      </w:pPr>
+      <w:r>
+        <w:rPr>
+          <w:rFonts w:ascii="Times New Roman" w:hAnsi="Times New Roman" w:cs="Times New Roman"/>
+          <w:b/>
+          <w:bCs/>
+          <w:sz w:val="28"/>
+          <w:szCs w:val="28"/>
+          <w:lang w:val="en-GB"/>
+        </w:rPr>
+        <w:t>Connection to MongoDB Atlas</w:t>
+      </w:r>
+    </w:p>
+    <w:p>
+      <w:pPr>
+        <w:spacing w:line="360" w:lineRule="auto"/>
+        <w:rPr>
+          <w:rFonts w:ascii="Times New Roman" w:hAnsi="Times New Roman" w:cs="Times New Roman"/>
+          <w:sz w:val="24"/>
+          <w:szCs w:val="24"/>
+          <w:lang w:val="en-GB"/>
+        </w:rPr>
+      </w:pPr>
+      <w:r>
+        <w:rPr>
+          <w:rFonts w:ascii="Times New Roman" w:hAnsi="Times New Roman" w:cs="Times New Roman"/>
+          <w:sz w:val="24"/>
+          <w:szCs w:val="24"/>
+          <w:lang w:val="en-GB"/>
+        </w:rPr>
+        <w:t xml:space="preserve">I added in the database connection string into the .env file, and called the database URI in the app.py file.  </w:t>
+      </w:r>
+    </w:p>
+    <w:p>
+      <w:pPr>
+        <w:spacing w:line="360" w:lineRule="auto"/>
+        <w:rPr>
+          <w:rFonts w:ascii="Times New Roman" w:hAnsi="Times New Roman" w:cs="Times New Roman"/>
+          <w:b/>
+          <w:bCs/>
+          <w:sz w:val="28"/>
+          <w:szCs w:val="28"/>
+          <w:lang w:val="en-GB"/>
+        </w:rPr>
+      </w:pPr>
+      <w:r>
+        <w:rPr>
+          <w:rFonts w:ascii="Times New Roman" w:hAnsi="Times New Roman" w:cs="Times New Roman"/>
+          <w:b/>
+          <w:bCs/>
+          <w:sz w:val="28"/>
+          <w:szCs w:val="28"/>
+          <w:lang w:val="en-GB"/>
+        </w:rPr>
+        <w:t xml:space="preserve">Issues </w:t>
+      </w:r>
+    </w:p>
+    <w:p>
+      <w:pPr>
+        <w:spacing w:line="360" w:lineRule="auto"/>
+        <w:rPr>
+          <w:rFonts w:ascii="Times New Roman" w:hAnsi="Times New Roman" w:cs="Times New Roman"/>
+          <w:sz w:val="24"/>
+          <w:szCs w:val="24"/>
+          <w:lang w:val="en-GB"/>
+        </w:rPr>
+      </w:pPr>
+      <w:r>
+        <w:rPr>
+          <w:rFonts w:ascii="Times New Roman" w:hAnsi="Times New Roman" w:cs="Times New Roman"/>
+          <w:sz w:val="24"/>
+          <w:szCs w:val="24"/>
+          <w:lang w:val="en-GB"/>
+        </w:rPr>
+        <w:t xml:space="preserve">I begun working with the database </w:t>
+      </w:r>
+      <w:r>
+        <w:rPr>
+          <w:rFonts w:ascii="Times New Roman" w:hAnsi="Times New Roman" w:cs="Times New Roman"/>
+          <w:sz w:val="24"/>
+          <w:szCs w:val="24"/>
+          <w:lang w:val="en-GB"/>
+        </w:rPr>
+        <w:t xml:space="preserve">on MongoDB Compass, I decided to get functions working like displaying all drinks and allowing the user to select a drink and input </w:t>
+      </w:r>
+      <w:r>
+        <w:rPr>
+          <w:rFonts w:ascii="Times New Roman" w:hAnsi="Times New Roman" w:cs="Times New Roman"/>
+          <w:sz w:val="24"/>
+          <w:szCs w:val="24"/>
+          <w:lang w:val="en-GB"/>
+        </w:rPr>
+        <w:lastRenderedPageBreak/>
+        <w:t xml:space="preserve">temperature, before moving on to MongoDB Atlas. Some issues I had within using compass was getting used to the code for Mongoengine, between the MongoDB documentation and the videos on Moodle it was difficult to figure out whether to use pymongo or Mongoengine. It took some time to get used to working with Mongoengine and after a while I realised Mongoengine was far easier to work </w:t>
+      </w:r>
+      <w:r>
+        <w:rPr>
+          <w:rFonts w:ascii="Times New Roman" w:hAnsi="Times New Roman" w:cs="Times New Roman"/>
+          <w:sz w:val="24"/>
+          <w:szCs w:val="24"/>
+          <w:lang w:val="en-GB"/>
+        </w:rPr>
+        <w:t>with and</w:t>
+      </w:r>
+      <w:r>
+        <w:rPr>
+          <w:rFonts w:ascii="Times New Roman" w:hAnsi="Times New Roman" w:cs="Times New Roman"/>
+          <w:sz w:val="24"/>
+          <w:szCs w:val="24"/>
+          <w:lang w:val="en-GB"/>
+        </w:rPr>
+        <w:t xml:space="preserve"> made the most sense to me, so I decided to stick with it for bringing in and displaying the data on the Flask App. </w:t>
+      </w:r>
+    </w:p>
+    <w:p>
+      <w:pPr>
+        <w:spacing w:line="360" w:lineRule="auto"/>
+        <w:rPr>
+          <w:rFonts w:ascii="Times New Roman" w:hAnsi="Times New Roman" w:cs="Times New Roman"/>
+          <w:sz w:val="24"/>
+          <w:szCs w:val="24"/>
+          <w:lang w:val="en-GB"/>
+        </w:rPr>
+      </w:pPr>
+      <w:r>
+        <w:rPr>
+          <w:rFonts w:ascii="Times New Roman" w:hAnsi="Times New Roman" w:cs="Times New Roman"/>
+          <w:sz w:val="24"/>
+          <w:szCs w:val="24"/>
+          <w:lang w:val="en-GB"/>
+        </w:rPr>
+        <w:t>I was having a few problems with the authentication on MongoDB Atlas, first of all I was getting a “bad auth” error. To fix this I created a new admin user with a new password, the next issue was once the error had gone there w</w:t>
+      </w:r>
+      <w:r>
+        <w:rPr>
+          <w:rFonts w:ascii="Times New Roman" w:hAnsi="Times New Roman" w:cs="Times New Roman"/>
+          <w:sz w:val="24"/>
+          <w:szCs w:val="24"/>
+          <w:lang w:val="en-GB"/>
+        </w:rPr>
+        <w:t>ere</w:t>
+      </w:r>
+      <w:r>
+        <w:rPr>
+          <w:rFonts w:ascii="Times New Roman" w:hAnsi="Times New Roman" w:cs="Times New Roman"/>
+          <w:sz w:val="24"/>
+          <w:szCs w:val="24"/>
+          <w:lang w:val="en-GB"/>
+        </w:rPr>
+        <w:t xml:space="preserve"> no drinks data coming in however there w</w:t>
+      </w:r>
+      <w:r>
+        <w:rPr>
+          <w:rFonts w:ascii="Times New Roman" w:hAnsi="Times New Roman" w:cs="Times New Roman"/>
+          <w:sz w:val="24"/>
+          <w:szCs w:val="24"/>
+          <w:lang w:val="en-GB"/>
+        </w:rPr>
+        <w:t>ere</w:t>
+      </w:r>
+      <w:r>
+        <w:rPr>
+          <w:rFonts w:ascii="Times New Roman" w:hAnsi="Times New Roman" w:cs="Times New Roman"/>
+          <w:sz w:val="24"/>
+          <w:szCs w:val="24"/>
+          <w:lang w:val="en-GB"/>
+        </w:rPr>
+        <w:t xml:space="preserve"> no errors. After a while, I realised the connection string did not have the database name only the cluster name and this was the issue, even though I had copied in the connection string from MongoDB Atlas itself. </w:t>
+      </w:r>
     </w:p>
     <w:p>
       <w:pPr>
@@ -11174,6 +11203,7 @@
   <w:style w:type="character" w:default="1" w:styleId="DefaultParagraphFont">
     <w:name w:val="Default Paragraph Font"/>
     <w:uiPriority w:val="1"/>
+    <w:semiHidden/>
     <w:unhideWhenUsed/>
   </w:style>
   <w:style w:type="table" w:default="1" w:styleId="TableNormal">

</xml_diff>

<commit_message>
Completed general security and AWS section
Completed the documentation for general security of Alpha
prototype, custom domain and AWS section.
</commit_message>
<xml_diff>
--- a/Sipify_Documentation_Alpha.docx
+++ b/Sipify_Documentation_Alpha.docx
@@ -1207,7 +1207,6 @@
           <w:lang w:val="en-GB"/>
         </w:rPr>
       </w:pPr>
-      <w:proofErr w:type="spellStart"/>
       <w:r>
         <w:rPr>
           <w:rFonts w:ascii="Times New Roman" w:hAnsi="Times New Roman" w:cs="Times New Roman"/>
@@ -1215,17 +1214,7 @@
           <w:szCs w:val="20"/>
           <w:lang w:val="en-GB"/>
         </w:rPr>
-        <w:t>PubNub</w:t>
-      </w:r>
-      <w:proofErr w:type="spellEnd"/>
-      <w:r>
-        <w:rPr>
-          <w:rFonts w:ascii="Times New Roman" w:hAnsi="Times New Roman" w:cs="Times New Roman"/>
-          <w:sz w:val="20"/>
-          <w:szCs w:val="20"/>
-          <w:lang w:val="en-GB"/>
-        </w:rPr>
-        <w:t xml:space="preserve"> Communication…………………………………………………………………………….</w:t>
+        <w:t>PubNub Communication…………………………………………………………………………….</w:t>
       </w:r>
     </w:p>
     <w:p>
@@ -1886,28 +1875,6 @@
         <w:spacing w:line="360" w:lineRule="auto"/>
         <w:rPr>
           <w:rFonts w:ascii="Times New Roman" w:hAnsi="Times New Roman" w:cs="Times New Roman"/>
-          <w:sz w:val="28"/>
-          <w:szCs w:val="28"/>
-          <w:lang w:val="en-GB"/>
-        </w:rPr>
-      </w:pPr>
-    </w:p>
-    <w:p>
-      <w:pPr>
-        <w:spacing w:line="360" w:lineRule="auto"/>
-        <w:rPr>
-          <w:rFonts w:ascii="Times New Roman" w:hAnsi="Times New Roman" w:cs="Times New Roman"/>
-          <w:sz w:val="28"/>
-          <w:szCs w:val="28"/>
-          <w:lang w:val="en-GB"/>
-        </w:rPr>
-      </w:pPr>
-    </w:p>
-    <w:p>
-      <w:pPr>
-        <w:spacing w:line="360" w:lineRule="auto"/>
-        <w:rPr>
-          <w:rFonts w:ascii="Times New Roman" w:hAnsi="Times New Roman" w:cs="Times New Roman"/>
           <w:b/>
           <w:bCs/>
           <w:sz w:val="28"/>
@@ -1943,6 +1910,7 @@
           <w:szCs w:val="28"/>
           <w:lang w:val="en-GB"/>
         </w:rPr>
+        <w:lastRenderedPageBreak/>
         <w:t>System Architecture</w:t>
       </w:r>
     </w:p>
@@ -2101,20 +2069,6 @@
         <w:jc w:val="center"/>
         <w:rPr>
           <w:rFonts w:ascii="Times New Roman" w:hAnsi="Times New Roman" w:cs="Times New Roman"/>
-          <w:sz w:val="24"/>
-          <w:szCs w:val="24"/>
-          <w:lang w:val="en-GB"/>
-        </w:rPr>
-      </w:pPr>
-    </w:p>
-    <w:p>
-      <w:pPr>
-        <w:pStyle w:val="ListParagraph"/>
-        <w:spacing w:line="360" w:lineRule="auto"/>
-        <w:ind w:left="420"/>
-        <w:jc w:val="center"/>
-        <w:rPr>
-          <w:rFonts w:ascii="Times New Roman" w:hAnsi="Times New Roman" w:cs="Times New Roman"/>
           <w:sz w:val="26"/>
           <w:szCs w:val="26"/>
           <w:lang w:val="en-GB"/>
@@ -2250,57 +2204,7 @@
           <w:szCs w:val="24"/>
           <w:lang w:val="en-GB"/>
         </w:rPr>
-        <w:t xml:space="preserve">This cloud server acted as our central connection for the various parts that controls this project. The server retrieves messages and data from the IoT device using </w:t>
-      </w:r>
-      <w:proofErr w:type="spellStart"/>
-      <w:r>
-        <w:rPr>
-          <w:rFonts w:ascii="Times New Roman" w:hAnsi="Times New Roman" w:cs="Times New Roman"/>
-          <w:sz w:val="24"/>
-          <w:szCs w:val="24"/>
-          <w:lang w:val="en-GB"/>
-        </w:rPr>
-        <w:t>pubnub</w:t>
-      </w:r>
-      <w:proofErr w:type="spellEnd"/>
-      <w:r>
-        <w:rPr>
-          <w:rFonts w:ascii="Times New Roman" w:hAnsi="Times New Roman" w:cs="Times New Roman"/>
-          <w:sz w:val="24"/>
-          <w:szCs w:val="24"/>
-          <w:lang w:val="en-GB"/>
-        </w:rPr>
-        <w:t xml:space="preserve"> as a </w:t>
-      </w:r>
-      <w:r>
-        <w:rPr>
-          <w:rFonts w:ascii="Times New Roman" w:hAnsi="Times New Roman" w:cs="Times New Roman"/>
-          <w:sz w:val="24"/>
-          <w:szCs w:val="24"/>
-          <w:lang w:val="en-GB"/>
-        </w:rPr>
-        <w:lastRenderedPageBreak/>
-        <w:t xml:space="preserve">means of connection. The server contacts the database for queries that need to be run on the database and returns the output to the front-end. It also acts as the front-end’s security, establishing a https connection with an SSL certificate thanks to </w:t>
-      </w:r>
-      <w:proofErr w:type="spellStart"/>
-      <w:r>
-        <w:rPr>
-          <w:rFonts w:ascii="Times New Roman" w:hAnsi="Times New Roman" w:cs="Times New Roman"/>
-          <w:sz w:val="24"/>
-          <w:szCs w:val="24"/>
-          <w:lang w:val="en-GB"/>
-        </w:rPr>
-        <w:t>certbot</w:t>
-      </w:r>
-      <w:proofErr w:type="spellEnd"/>
-      <w:r>
-        <w:rPr>
-          <w:rFonts w:ascii="Times New Roman" w:hAnsi="Times New Roman" w:cs="Times New Roman"/>
-          <w:sz w:val="24"/>
-          <w:szCs w:val="24"/>
-          <w:lang w:val="en-GB"/>
-        </w:rPr>
-        <w:t>. It acts as a controller for the various web pages the user can access.</w:t>
+        <w:t>This cloud server acted as our central connection for the various parts that controls this project. The server retrieves messages and data from the IoT device using pubnub as a means of connection. The server contacts the database for queries that need to be run on the database and returns the output to the front-end. It also acts as the front-end’s security, establishing a https connection with an SSL certificate thanks to certbot. It acts as a controller for the various web pages the user can access.</w:t>
       </w:r>
     </w:p>
     <w:p>
@@ -2311,20 +2215,6 @@
         <w:jc w:val="center"/>
         <w:rPr>
           <w:rFonts w:ascii="Times New Roman" w:hAnsi="Times New Roman" w:cs="Times New Roman"/>
-          <w:sz w:val="26"/>
-          <w:szCs w:val="26"/>
-          <w:lang w:val="en-GB"/>
-        </w:rPr>
-      </w:pPr>
-    </w:p>
-    <w:p>
-      <w:pPr>
-        <w:pStyle w:val="ListParagraph"/>
-        <w:spacing w:line="360" w:lineRule="auto"/>
-        <w:ind w:left="420"/>
-        <w:jc w:val="center"/>
-        <w:rPr>
-          <w:rFonts w:ascii="Times New Roman" w:hAnsi="Times New Roman" w:cs="Times New Roman"/>
           <w:b/>
           <w:bCs/>
           <w:sz w:val="28"/>
@@ -2333,13 +2223,7 @@
           <w:lang w:val="en-GB"/>
         </w:rPr>
       </w:pPr>
-    </w:p>
-    <w:p>
-      <w:pPr>
-        <w:pStyle w:val="ListParagraph"/>
-        <w:spacing w:line="360" w:lineRule="auto"/>
-        <w:ind w:left="420"/>
-        <w:jc w:val="center"/>
+      <w:r>
         <w:rPr>
           <w:rFonts w:ascii="Times New Roman" w:hAnsi="Times New Roman" w:cs="Times New Roman"/>
           <w:b/>
@@ -2349,17 +2233,7 @@
           <w:u w:val="single"/>
           <w:lang w:val="en-GB"/>
         </w:rPr>
-      </w:pPr>
-      <w:r>
-        <w:rPr>
-          <w:rFonts w:ascii="Times New Roman" w:hAnsi="Times New Roman" w:cs="Times New Roman"/>
-          <w:b/>
-          <w:bCs/>
-          <w:sz w:val="28"/>
-          <w:szCs w:val="28"/>
-          <w:u w:val="single"/>
-          <w:lang w:val="en-GB"/>
-        </w:rPr>
+        <w:lastRenderedPageBreak/>
         <w:t xml:space="preserve">1.3 </w:t>
       </w:r>
       <w:r>
@@ -2616,67 +2490,7 @@
           <w:szCs w:val="24"/>
           <w:lang w:val="en-GB"/>
         </w:rPr>
-        <w:t xml:space="preserve">The data begins by being gathered by the light-dependent resistor and the temperature sensor. This data is stored on our Raspberry Pi, which publishes a message to our </w:t>
-      </w:r>
-      <w:proofErr w:type="spellStart"/>
-      <w:r>
-        <w:rPr>
-          <w:rFonts w:ascii="Times New Roman" w:hAnsi="Times New Roman" w:cs="Times New Roman"/>
-          <w:sz w:val="24"/>
-          <w:szCs w:val="24"/>
-          <w:lang w:val="en-GB"/>
-        </w:rPr>
-        <w:t>pubnub</w:t>
-      </w:r>
-      <w:proofErr w:type="spellEnd"/>
-      <w:r>
-        <w:rPr>
-          <w:rFonts w:ascii="Times New Roman" w:hAnsi="Times New Roman" w:cs="Times New Roman"/>
-          <w:sz w:val="24"/>
-          <w:szCs w:val="24"/>
-          <w:lang w:val="en-GB"/>
-        </w:rPr>
-        <w:t xml:space="preserve"> channel to begin sending the data. On our web server, we have subscribed to this </w:t>
-      </w:r>
-      <w:proofErr w:type="spellStart"/>
-      <w:r>
-        <w:rPr>
-          <w:rFonts w:ascii="Times New Roman" w:hAnsi="Times New Roman" w:cs="Times New Roman"/>
-          <w:sz w:val="24"/>
-          <w:szCs w:val="24"/>
-          <w:lang w:val="en-GB"/>
-        </w:rPr>
-        <w:t>pubnub</w:t>
-      </w:r>
-      <w:proofErr w:type="spellEnd"/>
-      <w:r>
-        <w:rPr>
-          <w:rFonts w:ascii="Times New Roman" w:hAnsi="Times New Roman" w:cs="Times New Roman"/>
-          <w:sz w:val="24"/>
-          <w:szCs w:val="24"/>
-          <w:lang w:val="en-GB"/>
-        </w:rPr>
-        <w:t xml:space="preserve"> channel to listen for messages being sent. Once the message is received, the server will determine if it is valid and begin the secure transfer of data from </w:t>
-      </w:r>
-      <w:proofErr w:type="spellStart"/>
-      <w:r>
-        <w:rPr>
-          <w:rFonts w:ascii="Times New Roman" w:hAnsi="Times New Roman" w:cs="Times New Roman"/>
-          <w:sz w:val="24"/>
-          <w:szCs w:val="24"/>
-          <w:lang w:val="en-GB"/>
-        </w:rPr>
-        <w:t>pubnub</w:t>
-      </w:r>
-      <w:proofErr w:type="spellEnd"/>
-      <w:r>
-        <w:rPr>
-          <w:rFonts w:ascii="Times New Roman" w:hAnsi="Times New Roman" w:cs="Times New Roman"/>
-          <w:sz w:val="24"/>
-          <w:szCs w:val="24"/>
-          <w:lang w:val="en-GB"/>
-        </w:rPr>
-        <w:t xml:space="preserve"> to the server.</w:t>
+        <w:t>The data begins by being gathered by the light-dependent resistor and the temperature sensor. This data is stored on our Raspberry Pi, which publishes a message to our pubnub channel to begin sending the data. On our web server, we have subscribed to this pubnub channel to listen for messages being sent. Once the message is received, the server will determine if it is valid and begin the secure transfer of data from pubnub to the server.</w:t>
       </w:r>
       <w:r>
         <w:rPr>
@@ -2712,27 +2526,7 @@
           <w:szCs w:val="24"/>
           <w:lang w:val="en-GB"/>
         </w:rPr>
-        <w:t xml:space="preserve"> certificate created using </w:t>
-      </w:r>
-      <w:proofErr w:type="spellStart"/>
-      <w:r>
-        <w:rPr>
-          <w:rFonts w:ascii="Times New Roman" w:hAnsi="Times New Roman" w:cs="Times New Roman"/>
-          <w:sz w:val="24"/>
-          <w:szCs w:val="24"/>
-          <w:lang w:val="en-GB"/>
-        </w:rPr>
-        <w:t>certbot</w:t>
-      </w:r>
-      <w:proofErr w:type="spellEnd"/>
-      <w:r>
-        <w:rPr>
-          <w:rFonts w:ascii="Times New Roman" w:hAnsi="Times New Roman" w:cs="Times New Roman"/>
-          <w:sz w:val="24"/>
-          <w:szCs w:val="24"/>
-          <w:lang w:val="en-GB"/>
-        </w:rPr>
-        <w:t xml:space="preserve"> for a secure user connection</w:t>
+        <w:t xml:space="preserve"> certificate created using certbot for a secure user connection</w:t>
       </w:r>
       <w:r>
         <w:rPr>
@@ -2781,7 +2575,6 @@
           <w:szCs w:val="24"/>
           <w:lang w:val="en-GB"/>
         </w:rPr>
-        <w:lastRenderedPageBreak/>
         <w:t>At the same time as this</w:t>
       </w:r>
       <w:r>
@@ -2800,27 +2593,7 @@
           <w:szCs w:val="24"/>
           <w:lang w:val="en-GB"/>
         </w:rPr>
-        <w:t xml:space="preserve"> the server sends a message to </w:t>
-      </w:r>
-      <w:proofErr w:type="spellStart"/>
-      <w:r>
-        <w:rPr>
-          <w:rFonts w:ascii="Times New Roman" w:hAnsi="Times New Roman" w:cs="Times New Roman"/>
-          <w:sz w:val="24"/>
-          <w:szCs w:val="24"/>
-          <w:lang w:val="en-GB"/>
-        </w:rPr>
-        <w:t>pubnub</w:t>
-      </w:r>
-      <w:proofErr w:type="spellEnd"/>
-      <w:r>
-        <w:rPr>
-          <w:rFonts w:ascii="Times New Roman" w:hAnsi="Times New Roman" w:cs="Times New Roman"/>
-          <w:sz w:val="24"/>
-          <w:szCs w:val="24"/>
-          <w:lang w:val="en-GB"/>
-        </w:rPr>
-        <w:t xml:space="preserve"> to be received from the raspberry pi. This data is then used to activate the appropriate LED to display the drink status to the user </w:t>
+        <w:t xml:space="preserve"> the server sends a message to pubnub to be received from the raspberry pi. This data is then used to activate the appropriate LED to display the drink status to the user </w:t>
       </w:r>
       <w:r>
         <w:rPr>
@@ -2875,17 +2648,68 @@
     </w:p>
     <w:p>
       <w:pPr>
+        <w:spacing w:line="360" w:lineRule="auto"/>
+        <w:rPr>
+          <w:rFonts w:ascii="Times New Roman" w:hAnsi="Times New Roman" w:cs="Times New Roman"/>
+          <w:b/>
+          <w:bCs/>
+          <w:sz w:val="28"/>
+          <w:szCs w:val="28"/>
+          <w:u w:val="single"/>
+          <w:lang w:val="en-GB"/>
+        </w:rPr>
+      </w:pPr>
+    </w:p>
+    <w:p>
+      <w:pPr>
+        <w:spacing w:line="360" w:lineRule="auto"/>
+        <w:jc w:val="center"/>
+        <w:rPr>
+          <w:rFonts w:ascii="Times New Roman" w:hAnsi="Times New Roman" w:cs="Times New Roman"/>
+          <w:b/>
+          <w:bCs/>
+          <w:sz w:val="28"/>
+          <w:szCs w:val="28"/>
+          <w:u w:val="single"/>
+          <w:lang w:val="en-GB"/>
+        </w:rPr>
+      </w:pPr>
+      <w:r>
+        <w:rPr>
+          <w:rFonts w:ascii="Times New Roman" w:hAnsi="Times New Roman" w:cs="Times New Roman"/>
+          <w:b/>
+          <w:bCs/>
+          <w:sz w:val="28"/>
+          <w:szCs w:val="28"/>
+          <w:u w:val="single"/>
+          <w:lang w:val="en-GB"/>
+        </w:rPr>
+        <w:lastRenderedPageBreak/>
+        <w:t xml:space="preserve">1.5 </w:t>
+      </w:r>
+      <w:r>
+        <w:rPr>
+          <w:rFonts w:ascii="Times New Roman" w:hAnsi="Times New Roman" w:cs="Times New Roman"/>
+          <w:b/>
+          <w:bCs/>
+          <w:sz w:val="28"/>
+          <w:szCs w:val="28"/>
+          <w:u w:val="single"/>
+          <w:lang w:val="en-GB"/>
+        </w:rPr>
+        <w:t>Security in Transit, at rest –</w:t>
+      </w:r>
+    </w:p>
+    <w:p>
+      <w:pPr>
         <w:pStyle w:val="ListParagraph"/>
         <w:spacing w:line="360" w:lineRule="auto"/>
         <w:ind w:left="420"/>
         <w:jc w:val="center"/>
         <w:rPr>
           <w:rFonts w:ascii="Times New Roman" w:hAnsi="Times New Roman" w:cs="Times New Roman"/>
-          <w:b/>
-          <w:bCs/>
-          <w:sz w:val="28"/>
-          <w:szCs w:val="28"/>
-          <w:u w:val="single"/>
+          <w:sz w:val="28"/>
+          <w:szCs w:val="28"/>
           <w:lang w:val="en-GB"/>
         </w:rPr>
       </w:pPr>
@@ -2898,11 +2722,8 @@
         <w:jc w:val="center"/>
         <w:rPr>
           <w:rFonts w:ascii="Times New Roman" w:hAnsi="Times New Roman" w:cs="Times New Roman"/>
-          <w:b/>
-          <w:bCs/>
-          <w:sz w:val="28"/>
-          <w:szCs w:val="28"/>
-          <w:u w:val="single"/>
+          <w:sz w:val="28"/>
+          <w:szCs w:val="28"/>
           <w:lang w:val="en-GB"/>
         </w:rPr>
       </w:pPr>
@@ -2940,30 +2761,6 @@
           <w:lang w:val="en-GB"/>
         </w:rPr>
       </w:pPr>
-      <w:r>
-        <w:rPr>
-          <w:rFonts w:ascii="Times New Roman" w:hAnsi="Times New Roman" w:cs="Times New Roman"/>
-          <w:b/>
-          <w:bCs/>
-          <w:sz w:val="28"/>
-          <w:szCs w:val="28"/>
-          <w:u w:val="single"/>
-          <w:lang w:val="en-GB"/>
-        </w:rPr>
-        <w:t xml:space="preserve">1.5 </w:t>
-      </w:r>
-      <w:r>
-        <w:rPr>
-          <w:rFonts w:ascii="Times New Roman" w:hAnsi="Times New Roman" w:cs="Times New Roman"/>
-          <w:b/>
-          <w:bCs/>
-          <w:sz w:val="28"/>
-          <w:szCs w:val="28"/>
-          <w:u w:val="single"/>
-          <w:lang w:val="en-GB"/>
-        </w:rPr>
-        <w:t>Security in Transit, at rest –</w:t>
-      </w:r>
     </w:p>
     <w:p>
       <w:pPr>
@@ -2973,8 +2770,11 @@
         <w:jc w:val="center"/>
         <w:rPr>
           <w:rFonts w:ascii="Times New Roman" w:hAnsi="Times New Roman" w:cs="Times New Roman"/>
-          <w:sz w:val="28"/>
-          <w:szCs w:val="28"/>
+          <w:b/>
+          <w:bCs/>
+          <w:sz w:val="28"/>
+          <w:szCs w:val="28"/>
+          <w:u w:val="single"/>
           <w:lang w:val="en-GB"/>
         </w:rPr>
       </w:pPr>
@@ -2987,8 +2787,11 @@
         <w:jc w:val="center"/>
         <w:rPr>
           <w:rFonts w:ascii="Times New Roman" w:hAnsi="Times New Roman" w:cs="Times New Roman"/>
-          <w:sz w:val="28"/>
-          <w:szCs w:val="28"/>
+          <w:b/>
+          <w:bCs/>
+          <w:sz w:val="28"/>
+          <w:szCs w:val="28"/>
+          <w:u w:val="single"/>
           <w:lang w:val="en-GB"/>
         </w:rPr>
       </w:pPr>
@@ -3032,24 +2835,314 @@
         <w:pStyle w:val="ListParagraph"/>
         <w:spacing w:line="360" w:lineRule="auto"/>
         <w:ind w:left="420"/>
+        <w:rPr>
+          <w:rFonts w:ascii="Times New Roman" w:hAnsi="Times New Roman" w:cs="Times New Roman"/>
+          <w:b/>
+          <w:bCs/>
+          <w:sz w:val="28"/>
+          <w:szCs w:val="28"/>
+          <w:u w:val="single"/>
+          <w:lang w:val="en-GB"/>
+        </w:rPr>
+      </w:pPr>
+    </w:p>
+    <w:p>
+      <w:pPr>
+        <w:pStyle w:val="ListParagraph"/>
+        <w:spacing w:line="360" w:lineRule="auto"/>
+        <w:ind w:left="420"/>
+        <w:rPr>
+          <w:rFonts w:ascii="Times New Roman" w:hAnsi="Times New Roman" w:cs="Times New Roman"/>
+          <w:b/>
+          <w:bCs/>
+          <w:sz w:val="28"/>
+          <w:szCs w:val="28"/>
+          <w:u w:val="single"/>
+          <w:lang w:val="en-GB"/>
+        </w:rPr>
+      </w:pPr>
+    </w:p>
+    <w:p>
+      <w:pPr>
+        <w:pStyle w:val="ListParagraph"/>
+        <w:spacing w:line="360" w:lineRule="auto"/>
+        <w:ind w:left="420"/>
+        <w:rPr>
+          <w:rFonts w:ascii="Times New Roman" w:hAnsi="Times New Roman" w:cs="Times New Roman"/>
+          <w:b/>
+          <w:bCs/>
+          <w:sz w:val="28"/>
+          <w:szCs w:val="28"/>
+          <w:u w:val="single"/>
+          <w:lang w:val="en-GB"/>
+        </w:rPr>
+      </w:pPr>
+    </w:p>
+    <w:p>
+      <w:pPr>
+        <w:pStyle w:val="ListParagraph"/>
+        <w:spacing w:line="360" w:lineRule="auto"/>
+        <w:ind w:left="420"/>
+        <w:rPr>
+          <w:rFonts w:ascii="Times New Roman" w:hAnsi="Times New Roman" w:cs="Times New Roman"/>
+          <w:b/>
+          <w:bCs/>
+          <w:sz w:val="28"/>
+          <w:szCs w:val="28"/>
+          <w:u w:val="single"/>
+          <w:lang w:val="en-GB"/>
+        </w:rPr>
+      </w:pPr>
+    </w:p>
+    <w:p>
+      <w:pPr>
+        <w:pStyle w:val="ListParagraph"/>
+        <w:spacing w:line="360" w:lineRule="auto"/>
+        <w:ind w:left="420"/>
+        <w:rPr>
+          <w:rFonts w:ascii="Times New Roman" w:hAnsi="Times New Roman" w:cs="Times New Roman"/>
+          <w:b/>
+          <w:bCs/>
+          <w:sz w:val="28"/>
+          <w:szCs w:val="28"/>
+          <w:u w:val="single"/>
+          <w:lang w:val="en-GB"/>
+        </w:rPr>
+      </w:pPr>
+    </w:p>
+    <w:p>
+      <w:pPr>
+        <w:pStyle w:val="ListParagraph"/>
+        <w:spacing w:line="360" w:lineRule="auto"/>
+        <w:ind w:left="420"/>
+        <w:rPr>
+          <w:rFonts w:ascii="Times New Roman" w:hAnsi="Times New Roman" w:cs="Times New Roman"/>
+          <w:b/>
+          <w:bCs/>
+          <w:sz w:val="28"/>
+          <w:szCs w:val="28"/>
+          <w:u w:val="single"/>
+          <w:lang w:val="en-GB"/>
+        </w:rPr>
+      </w:pPr>
+    </w:p>
+    <w:p>
+      <w:pPr>
+        <w:pStyle w:val="ListParagraph"/>
+        <w:spacing w:line="360" w:lineRule="auto"/>
+        <w:ind w:left="420"/>
+        <w:rPr>
+          <w:rFonts w:ascii="Times New Roman" w:hAnsi="Times New Roman" w:cs="Times New Roman"/>
+          <w:b/>
+          <w:bCs/>
+          <w:sz w:val="28"/>
+          <w:szCs w:val="28"/>
+          <w:u w:val="single"/>
+          <w:lang w:val="en-GB"/>
+        </w:rPr>
+      </w:pPr>
+    </w:p>
+    <w:p>
+      <w:pPr>
+        <w:pStyle w:val="ListParagraph"/>
+        <w:spacing w:line="360" w:lineRule="auto"/>
+        <w:ind w:left="420"/>
+        <w:rPr>
+          <w:rFonts w:ascii="Times New Roman" w:hAnsi="Times New Roman" w:cs="Times New Roman"/>
+          <w:b/>
+          <w:bCs/>
+          <w:sz w:val="28"/>
+          <w:szCs w:val="28"/>
+          <w:u w:val="single"/>
+          <w:lang w:val="en-GB"/>
+        </w:rPr>
+      </w:pPr>
+    </w:p>
+    <w:p>
+      <w:pPr>
+        <w:pStyle w:val="ListParagraph"/>
+        <w:spacing w:line="360" w:lineRule="auto"/>
+        <w:ind w:left="420"/>
+        <w:rPr>
+          <w:rFonts w:ascii="Times New Roman" w:hAnsi="Times New Roman" w:cs="Times New Roman"/>
+          <w:b/>
+          <w:bCs/>
+          <w:sz w:val="28"/>
+          <w:szCs w:val="28"/>
+          <w:u w:val="single"/>
+          <w:lang w:val="en-GB"/>
+        </w:rPr>
+      </w:pPr>
+    </w:p>
+    <w:p>
+      <w:pPr>
+        <w:pStyle w:val="ListParagraph"/>
+        <w:spacing w:line="360" w:lineRule="auto"/>
+        <w:ind w:left="420"/>
+        <w:rPr>
+          <w:rFonts w:ascii="Times New Roman" w:hAnsi="Times New Roman" w:cs="Times New Roman"/>
+          <w:b/>
+          <w:bCs/>
+          <w:sz w:val="28"/>
+          <w:szCs w:val="28"/>
+          <w:u w:val="single"/>
+          <w:lang w:val="en-GB"/>
+        </w:rPr>
+      </w:pPr>
+    </w:p>
+    <w:p>
+      <w:pPr>
+        <w:pStyle w:val="ListParagraph"/>
+        <w:spacing w:line="360" w:lineRule="auto"/>
+        <w:ind w:left="420"/>
+        <w:rPr>
+          <w:rFonts w:ascii="Times New Roman" w:hAnsi="Times New Roman" w:cs="Times New Roman"/>
+          <w:b/>
+          <w:bCs/>
+          <w:sz w:val="28"/>
+          <w:szCs w:val="28"/>
+          <w:u w:val="single"/>
+          <w:lang w:val="en-GB"/>
+        </w:rPr>
+      </w:pPr>
+    </w:p>
+    <w:p>
+      <w:pPr>
+        <w:pStyle w:val="ListParagraph"/>
+        <w:spacing w:line="360" w:lineRule="auto"/>
+        <w:ind w:left="420"/>
+        <w:rPr>
+          <w:rFonts w:ascii="Times New Roman" w:hAnsi="Times New Roman" w:cs="Times New Roman"/>
+          <w:b/>
+          <w:bCs/>
+          <w:sz w:val="28"/>
+          <w:szCs w:val="28"/>
+          <w:u w:val="single"/>
+          <w:lang w:val="en-GB"/>
+        </w:rPr>
+      </w:pPr>
+    </w:p>
+    <w:p>
+      <w:pPr>
+        <w:pStyle w:val="ListParagraph"/>
+        <w:spacing w:line="360" w:lineRule="auto"/>
+        <w:ind w:left="420"/>
+        <w:rPr>
+          <w:rFonts w:ascii="Times New Roman" w:hAnsi="Times New Roman" w:cs="Times New Roman"/>
+          <w:b/>
+          <w:bCs/>
+          <w:sz w:val="28"/>
+          <w:szCs w:val="28"/>
+          <w:u w:val="single"/>
+          <w:lang w:val="en-GB"/>
+        </w:rPr>
+      </w:pPr>
+    </w:p>
+    <w:p>
+      <w:pPr>
+        <w:pStyle w:val="ListParagraph"/>
+        <w:spacing w:line="360" w:lineRule="auto"/>
+        <w:ind w:left="420"/>
+        <w:rPr>
+          <w:rFonts w:ascii="Times New Roman" w:hAnsi="Times New Roman" w:cs="Times New Roman"/>
+          <w:b/>
+          <w:bCs/>
+          <w:sz w:val="28"/>
+          <w:szCs w:val="28"/>
+          <w:u w:val="single"/>
+          <w:lang w:val="en-GB"/>
+        </w:rPr>
+      </w:pPr>
+    </w:p>
+    <w:p>
+      <w:pPr>
+        <w:pStyle w:val="ListParagraph"/>
+        <w:spacing w:line="360" w:lineRule="auto"/>
+        <w:ind w:left="420"/>
+        <w:rPr>
+          <w:rFonts w:ascii="Times New Roman" w:hAnsi="Times New Roman" w:cs="Times New Roman"/>
+          <w:b/>
+          <w:bCs/>
+          <w:sz w:val="28"/>
+          <w:szCs w:val="28"/>
+          <w:u w:val="single"/>
+          <w:lang w:val="en-GB"/>
+        </w:rPr>
+      </w:pPr>
+    </w:p>
+    <w:p>
+      <w:pPr>
+        <w:pStyle w:val="ListParagraph"/>
+        <w:spacing w:line="360" w:lineRule="auto"/>
+        <w:ind w:left="420"/>
+        <w:rPr>
+          <w:rFonts w:ascii="Times New Roman" w:hAnsi="Times New Roman" w:cs="Times New Roman"/>
+          <w:b/>
+          <w:bCs/>
+          <w:sz w:val="28"/>
+          <w:szCs w:val="28"/>
+          <w:u w:val="single"/>
+          <w:lang w:val="en-GB"/>
+        </w:rPr>
+      </w:pPr>
+    </w:p>
+    <w:p>
+      <w:pPr>
+        <w:pStyle w:val="ListParagraph"/>
+        <w:spacing w:line="360" w:lineRule="auto"/>
+        <w:ind w:left="420"/>
+        <w:rPr>
+          <w:rFonts w:ascii="Times New Roman" w:hAnsi="Times New Roman" w:cs="Times New Roman"/>
+          <w:b/>
+          <w:bCs/>
+          <w:sz w:val="28"/>
+          <w:szCs w:val="28"/>
+          <w:u w:val="single"/>
+          <w:lang w:val="en-GB"/>
+        </w:rPr>
+      </w:pPr>
+    </w:p>
+    <w:p>
+      <w:pPr>
+        <w:spacing w:line="360" w:lineRule="auto"/>
+        <w:rPr>
+          <w:rFonts w:ascii="Times New Roman" w:hAnsi="Times New Roman" w:cs="Times New Roman"/>
+          <w:b/>
+          <w:bCs/>
+          <w:sz w:val="28"/>
+          <w:szCs w:val="28"/>
+          <w:u w:val="single"/>
+          <w:lang w:val="en-GB"/>
+        </w:rPr>
+      </w:pPr>
+    </w:p>
+    <w:p>
+      <w:pPr>
+        <w:spacing w:line="360" w:lineRule="auto"/>
+        <w:rPr>
+          <w:rFonts w:ascii="Times New Roman" w:hAnsi="Times New Roman" w:cs="Times New Roman"/>
+          <w:b/>
+          <w:bCs/>
+          <w:sz w:val="28"/>
+          <w:szCs w:val="28"/>
+          <w:u w:val="single"/>
+          <w:lang w:val="en-GB"/>
+        </w:rPr>
+      </w:pPr>
+    </w:p>
+    <w:p>
+      <w:pPr>
+        <w:spacing w:line="360" w:lineRule="auto"/>
         <w:jc w:val="center"/>
         <w:rPr>
           <w:rFonts w:ascii="Times New Roman" w:hAnsi="Times New Roman" w:cs="Times New Roman"/>
-          <w:b/>
-          <w:bCs/>
           <w:sz w:val="28"/>
           <w:szCs w:val="28"/>
           <w:u w:val="single"/>
           <w:lang w:val="en-GB"/>
         </w:rPr>
       </w:pPr>
-    </w:p>
-    <w:p>
-      <w:pPr>
-        <w:pStyle w:val="ListParagraph"/>
-        <w:spacing w:line="360" w:lineRule="auto"/>
-        <w:ind w:left="420"/>
-        <w:jc w:val="center"/>
+      <w:r>
         <w:rPr>
           <w:rFonts w:ascii="Times New Roman" w:hAnsi="Times New Roman" w:cs="Times New Roman"/>
           <w:b/>
@@ -3059,562 +3152,7 @@
           <w:u w:val="single"/>
           <w:lang w:val="en-GB"/>
         </w:rPr>
-      </w:pPr>
-    </w:p>
-    <w:p>
-      <w:pPr>
-        <w:pStyle w:val="ListParagraph"/>
-        <w:spacing w:line="360" w:lineRule="auto"/>
-        <w:ind w:left="420"/>
-        <w:jc w:val="center"/>
-        <w:rPr>
-          <w:rFonts w:ascii="Times New Roman" w:hAnsi="Times New Roman" w:cs="Times New Roman"/>
-          <w:b/>
-          <w:bCs/>
-          <w:sz w:val="28"/>
-          <w:szCs w:val="28"/>
-          <w:u w:val="single"/>
-          <w:lang w:val="en-GB"/>
-        </w:rPr>
-      </w:pPr>
-    </w:p>
-    <w:p>
-      <w:pPr>
-        <w:pStyle w:val="ListParagraph"/>
-        <w:spacing w:line="360" w:lineRule="auto"/>
-        <w:ind w:left="420"/>
-        <w:jc w:val="center"/>
-        <w:rPr>
-          <w:rFonts w:ascii="Times New Roman" w:hAnsi="Times New Roman" w:cs="Times New Roman"/>
-          <w:b/>
-          <w:bCs/>
-          <w:sz w:val="28"/>
-          <w:szCs w:val="28"/>
-          <w:u w:val="single"/>
-          <w:lang w:val="en-GB"/>
-        </w:rPr>
-      </w:pPr>
-    </w:p>
-    <w:p>
-      <w:pPr>
-        <w:pStyle w:val="ListParagraph"/>
-        <w:spacing w:line="360" w:lineRule="auto"/>
-        <w:ind w:left="420"/>
-        <w:rPr>
-          <w:rFonts w:ascii="Times New Roman" w:hAnsi="Times New Roman" w:cs="Times New Roman"/>
-          <w:b/>
-          <w:bCs/>
-          <w:sz w:val="28"/>
-          <w:szCs w:val="28"/>
-          <w:u w:val="single"/>
-          <w:lang w:val="en-GB"/>
-        </w:rPr>
-      </w:pPr>
-    </w:p>
-    <w:p>
-      <w:pPr>
-        <w:pStyle w:val="ListParagraph"/>
-        <w:spacing w:line="360" w:lineRule="auto"/>
-        <w:ind w:left="420"/>
-        <w:rPr>
-          <w:rFonts w:ascii="Times New Roman" w:hAnsi="Times New Roman" w:cs="Times New Roman"/>
-          <w:b/>
-          <w:bCs/>
-          <w:sz w:val="28"/>
-          <w:szCs w:val="28"/>
-          <w:u w:val="single"/>
-          <w:lang w:val="en-GB"/>
-        </w:rPr>
-      </w:pPr>
-    </w:p>
-    <w:p>
-      <w:pPr>
-        <w:pStyle w:val="ListParagraph"/>
-        <w:spacing w:line="360" w:lineRule="auto"/>
-        <w:ind w:left="420"/>
-        <w:rPr>
-          <w:rFonts w:ascii="Times New Roman" w:hAnsi="Times New Roman" w:cs="Times New Roman"/>
-          <w:b/>
-          <w:bCs/>
-          <w:sz w:val="28"/>
-          <w:szCs w:val="28"/>
-          <w:u w:val="single"/>
-          <w:lang w:val="en-GB"/>
-        </w:rPr>
-      </w:pPr>
-    </w:p>
-    <w:p>
-      <w:pPr>
-        <w:pStyle w:val="ListParagraph"/>
-        <w:spacing w:line="360" w:lineRule="auto"/>
-        <w:ind w:left="420"/>
-        <w:rPr>
-          <w:rFonts w:ascii="Times New Roman" w:hAnsi="Times New Roman" w:cs="Times New Roman"/>
-          <w:b/>
-          <w:bCs/>
-          <w:sz w:val="28"/>
-          <w:szCs w:val="28"/>
-          <w:u w:val="single"/>
-          <w:lang w:val="en-GB"/>
-        </w:rPr>
-      </w:pPr>
-    </w:p>
-    <w:p>
-      <w:pPr>
-        <w:pStyle w:val="ListParagraph"/>
-        <w:spacing w:line="360" w:lineRule="auto"/>
-        <w:ind w:left="420"/>
-        <w:rPr>
-          <w:rFonts w:ascii="Times New Roman" w:hAnsi="Times New Roman" w:cs="Times New Roman"/>
-          <w:b/>
-          <w:bCs/>
-          <w:sz w:val="28"/>
-          <w:szCs w:val="28"/>
-          <w:u w:val="single"/>
-          <w:lang w:val="en-GB"/>
-        </w:rPr>
-      </w:pPr>
-    </w:p>
-    <w:p>
-      <w:pPr>
-        <w:pStyle w:val="ListParagraph"/>
-        <w:spacing w:line="360" w:lineRule="auto"/>
-        <w:ind w:left="420"/>
-        <w:rPr>
-          <w:rFonts w:ascii="Times New Roman" w:hAnsi="Times New Roman" w:cs="Times New Roman"/>
-          <w:b/>
-          <w:bCs/>
-          <w:sz w:val="28"/>
-          <w:szCs w:val="28"/>
-          <w:u w:val="single"/>
-          <w:lang w:val="en-GB"/>
-        </w:rPr>
-      </w:pPr>
-    </w:p>
-    <w:p>
-      <w:pPr>
-        <w:pStyle w:val="ListParagraph"/>
-        <w:spacing w:line="360" w:lineRule="auto"/>
-        <w:ind w:left="420"/>
-        <w:rPr>
-          <w:rFonts w:ascii="Times New Roman" w:hAnsi="Times New Roman" w:cs="Times New Roman"/>
-          <w:b/>
-          <w:bCs/>
-          <w:sz w:val="28"/>
-          <w:szCs w:val="28"/>
-          <w:u w:val="single"/>
-          <w:lang w:val="en-GB"/>
-        </w:rPr>
-      </w:pPr>
-    </w:p>
-    <w:p>
-      <w:pPr>
-        <w:pStyle w:val="ListParagraph"/>
-        <w:spacing w:line="360" w:lineRule="auto"/>
-        <w:ind w:left="420"/>
-        <w:rPr>
-          <w:rFonts w:ascii="Times New Roman" w:hAnsi="Times New Roman" w:cs="Times New Roman"/>
-          <w:b/>
-          <w:bCs/>
-          <w:sz w:val="28"/>
-          <w:szCs w:val="28"/>
-          <w:u w:val="single"/>
-          <w:lang w:val="en-GB"/>
-        </w:rPr>
-      </w:pPr>
-    </w:p>
-    <w:p>
-      <w:pPr>
-        <w:pStyle w:val="ListParagraph"/>
-        <w:spacing w:line="360" w:lineRule="auto"/>
-        <w:ind w:left="420"/>
-        <w:rPr>
-          <w:rFonts w:ascii="Times New Roman" w:hAnsi="Times New Roman" w:cs="Times New Roman"/>
-          <w:b/>
-          <w:bCs/>
-          <w:sz w:val="28"/>
-          <w:szCs w:val="28"/>
-          <w:u w:val="single"/>
-          <w:lang w:val="en-GB"/>
-        </w:rPr>
-      </w:pPr>
-    </w:p>
-    <w:p>
-      <w:pPr>
-        <w:pStyle w:val="ListParagraph"/>
-        <w:spacing w:line="360" w:lineRule="auto"/>
-        <w:ind w:left="420"/>
-        <w:rPr>
-          <w:rFonts w:ascii="Times New Roman" w:hAnsi="Times New Roman" w:cs="Times New Roman"/>
-          <w:b/>
-          <w:bCs/>
-          <w:sz w:val="28"/>
-          <w:szCs w:val="28"/>
-          <w:u w:val="single"/>
-          <w:lang w:val="en-GB"/>
-        </w:rPr>
-      </w:pPr>
-    </w:p>
-    <w:p>
-      <w:pPr>
-        <w:pStyle w:val="ListParagraph"/>
-        <w:spacing w:line="360" w:lineRule="auto"/>
-        <w:ind w:left="420"/>
-        <w:rPr>
-          <w:rFonts w:ascii="Times New Roman" w:hAnsi="Times New Roman" w:cs="Times New Roman"/>
-          <w:b/>
-          <w:bCs/>
-          <w:sz w:val="28"/>
-          <w:szCs w:val="28"/>
-          <w:u w:val="single"/>
-          <w:lang w:val="en-GB"/>
-        </w:rPr>
-      </w:pPr>
-    </w:p>
-    <w:p>
-      <w:pPr>
-        <w:pStyle w:val="ListParagraph"/>
-        <w:spacing w:line="360" w:lineRule="auto"/>
-        <w:ind w:left="420"/>
-        <w:rPr>
-          <w:rFonts w:ascii="Times New Roman" w:hAnsi="Times New Roman" w:cs="Times New Roman"/>
-          <w:b/>
-          <w:bCs/>
-          <w:sz w:val="28"/>
-          <w:szCs w:val="28"/>
-          <w:u w:val="single"/>
-          <w:lang w:val="en-GB"/>
-        </w:rPr>
-      </w:pPr>
-    </w:p>
-    <w:p>
-      <w:pPr>
-        <w:pStyle w:val="ListParagraph"/>
-        <w:spacing w:line="360" w:lineRule="auto"/>
-        <w:ind w:left="420"/>
-        <w:rPr>
-          <w:rFonts w:ascii="Times New Roman" w:hAnsi="Times New Roman" w:cs="Times New Roman"/>
-          <w:b/>
-          <w:bCs/>
-          <w:sz w:val="28"/>
-          <w:szCs w:val="28"/>
-          <w:u w:val="single"/>
-          <w:lang w:val="en-GB"/>
-        </w:rPr>
-      </w:pPr>
-    </w:p>
-    <w:p>
-      <w:pPr>
-        <w:pStyle w:val="ListParagraph"/>
-        <w:spacing w:line="360" w:lineRule="auto"/>
-        <w:ind w:left="420"/>
-        <w:rPr>
-          <w:rFonts w:ascii="Times New Roman" w:hAnsi="Times New Roman" w:cs="Times New Roman"/>
-          <w:b/>
-          <w:bCs/>
-          <w:sz w:val="28"/>
-          <w:szCs w:val="28"/>
-          <w:u w:val="single"/>
-          <w:lang w:val="en-GB"/>
-        </w:rPr>
-      </w:pPr>
-    </w:p>
-    <w:p>
-      <w:pPr>
-        <w:pStyle w:val="ListParagraph"/>
-        <w:spacing w:line="360" w:lineRule="auto"/>
-        <w:ind w:left="420"/>
-        <w:rPr>
-          <w:rFonts w:ascii="Times New Roman" w:hAnsi="Times New Roman" w:cs="Times New Roman"/>
-          <w:b/>
-          <w:bCs/>
-          <w:sz w:val="28"/>
-          <w:szCs w:val="28"/>
-          <w:u w:val="single"/>
-          <w:lang w:val="en-GB"/>
-        </w:rPr>
-      </w:pPr>
-    </w:p>
-    <w:p>
-      <w:pPr>
-        <w:pStyle w:val="ListParagraph"/>
-        <w:spacing w:line="360" w:lineRule="auto"/>
-        <w:ind w:left="420"/>
-        <w:rPr>
-          <w:rFonts w:ascii="Times New Roman" w:hAnsi="Times New Roman" w:cs="Times New Roman"/>
-          <w:b/>
-          <w:bCs/>
-          <w:sz w:val="28"/>
-          <w:szCs w:val="28"/>
-          <w:u w:val="single"/>
-          <w:lang w:val="en-GB"/>
-        </w:rPr>
-      </w:pPr>
-    </w:p>
-    <w:p>
-      <w:pPr>
-        <w:pStyle w:val="ListParagraph"/>
-        <w:spacing w:line="360" w:lineRule="auto"/>
-        <w:ind w:left="420"/>
-        <w:rPr>
-          <w:rFonts w:ascii="Times New Roman" w:hAnsi="Times New Roman" w:cs="Times New Roman"/>
-          <w:b/>
-          <w:bCs/>
-          <w:sz w:val="28"/>
-          <w:szCs w:val="28"/>
-          <w:u w:val="single"/>
-          <w:lang w:val="en-GB"/>
-        </w:rPr>
-      </w:pPr>
-    </w:p>
-    <w:p>
-      <w:pPr>
-        <w:pStyle w:val="ListParagraph"/>
-        <w:spacing w:line="360" w:lineRule="auto"/>
-        <w:ind w:left="420"/>
-        <w:rPr>
-          <w:rFonts w:ascii="Times New Roman" w:hAnsi="Times New Roman" w:cs="Times New Roman"/>
-          <w:b/>
-          <w:bCs/>
-          <w:sz w:val="28"/>
-          <w:szCs w:val="28"/>
-          <w:u w:val="single"/>
-          <w:lang w:val="en-GB"/>
-        </w:rPr>
-      </w:pPr>
-    </w:p>
-    <w:p>
-      <w:pPr>
-        <w:pStyle w:val="ListParagraph"/>
-        <w:spacing w:line="360" w:lineRule="auto"/>
-        <w:ind w:left="420"/>
-        <w:rPr>
-          <w:rFonts w:ascii="Times New Roman" w:hAnsi="Times New Roman" w:cs="Times New Roman"/>
-          <w:b/>
-          <w:bCs/>
-          <w:sz w:val="28"/>
-          <w:szCs w:val="28"/>
-          <w:u w:val="single"/>
-          <w:lang w:val="en-GB"/>
-        </w:rPr>
-      </w:pPr>
-    </w:p>
-    <w:p>
-      <w:pPr>
-        <w:pStyle w:val="ListParagraph"/>
-        <w:spacing w:line="360" w:lineRule="auto"/>
-        <w:ind w:left="420"/>
-        <w:rPr>
-          <w:rFonts w:ascii="Times New Roman" w:hAnsi="Times New Roman" w:cs="Times New Roman"/>
-          <w:b/>
-          <w:bCs/>
-          <w:sz w:val="28"/>
-          <w:szCs w:val="28"/>
-          <w:u w:val="single"/>
-          <w:lang w:val="en-GB"/>
-        </w:rPr>
-      </w:pPr>
-    </w:p>
-    <w:p>
-      <w:pPr>
-        <w:pStyle w:val="ListParagraph"/>
-        <w:spacing w:line="360" w:lineRule="auto"/>
-        <w:ind w:left="420"/>
-        <w:rPr>
-          <w:rFonts w:ascii="Times New Roman" w:hAnsi="Times New Roman" w:cs="Times New Roman"/>
-          <w:b/>
-          <w:bCs/>
-          <w:sz w:val="28"/>
-          <w:szCs w:val="28"/>
-          <w:u w:val="single"/>
-          <w:lang w:val="en-GB"/>
-        </w:rPr>
-      </w:pPr>
-    </w:p>
-    <w:p>
-      <w:pPr>
-        <w:pStyle w:val="ListParagraph"/>
-        <w:spacing w:line="360" w:lineRule="auto"/>
-        <w:ind w:left="420"/>
-        <w:rPr>
-          <w:rFonts w:ascii="Times New Roman" w:hAnsi="Times New Roman" w:cs="Times New Roman"/>
-          <w:b/>
-          <w:bCs/>
-          <w:sz w:val="28"/>
-          <w:szCs w:val="28"/>
-          <w:u w:val="single"/>
-          <w:lang w:val="en-GB"/>
-        </w:rPr>
-      </w:pPr>
-    </w:p>
-    <w:p>
-      <w:pPr>
-        <w:pStyle w:val="ListParagraph"/>
-        <w:spacing w:line="360" w:lineRule="auto"/>
-        <w:ind w:left="420"/>
-        <w:rPr>
-          <w:rFonts w:ascii="Times New Roman" w:hAnsi="Times New Roman" w:cs="Times New Roman"/>
-          <w:b/>
-          <w:bCs/>
-          <w:sz w:val="28"/>
-          <w:szCs w:val="28"/>
-          <w:u w:val="single"/>
-          <w:lang w:val="en-GB"/>
-        </w:rPr>
-      </w:pPr>
-    </w:p>
-    <w:p>
-      <w:pPr>
-        <w:pStyle w:val="ListParagraph"/>
-        <w:spacing w:line="360" w:lineRule="auto"/>
-        <w:ind w:left="420"/>
-        <w:rPr>
-          <w:rFonts w:ascii="Times New Roman" w:hAnsi="Times New Roman" w:cs="Times New Roman"/>
-          <w:b/>
-          <w:bCs/>
-          <w:sz w:val="28"/>
-          <w:szCs w:val="28"/>
-          <w:u w:val="single"/>
-          <w:lang w:val="en-GB"/>
-        </w:rPr>
-      </w:pPr>
-    </w:p>
-    <w:p>
-      <w:pPr>
-        <w:pStyle w:val="ListParagraph"/>
-        <w:spacing w:line="360" w:lineRule="auto"/>
-        <w:ind w:left="420"/>
-        <w:rPr>
-          <w:rFonts w:ascii="Times New Roman" w:hAnsi="Times New Roman" w:cs="Times New Roman"/>
-          <w:b/>
-          <w:bCs/>
-          <w:sz w:val="28"/>
-          <w:szCs w:val="28"/>
-          <w:u w:val="single"/>
-          <w:lang w:val="en-GB"/>
-        </w:rPr>
-      </w:pPr>
-    </w:p>
-    <w:p>
-      <w:pPr>
-        <w:pStyle w:val="ListParagraph"/>
-        <w:spacing w:line="360" w:lineRule="auto"/>
-        <w:ind w:left="420"/>
-        <w:rPr>
-          <w:rFonts w:ascii="Times New Roman" w:hAnsi="Times New Roman" w:cs="Times New Roman"/>
-          <w:b/>
-          <w:bCs/>
-          <w:sz w:val="28"/>
-          <w:szCs w:val="28"/>
-          <w:u w:val="single"/>
-          <w:lang w:val="en-GB"/>
-        </w:rPr>
-      </w:pPr>
-    </w:p>
-    <w:p>
-      <w:pPr>
-        <w:pStyle w:val="ListParagraph"/>
-        <w:spacing w:line="360" w:lineRule="auto"/>
-        <w:ind w:left="420"/>
-        <w:rPr>
-          <w:rFonts w:ascii="Times New Roman" w:hAnsi="Times New Roman" w:cs="Times New Roman"/>
-          <w:b/>
-          <w:bCs/>
-          <w:sz w:val="28"/>
-          <w:szCs w:val="28"/>
-          <w:u w:val="single"/>
-          <w:lang w:val="en-GB"/>
-        </w:rPr>
-      </w:pPr>
-    </w:p>
-    <w:p>
-      <w:pPr>
-        <w:pStyle w:val="ListParagraph"/>
-        <w:spacing w:line="360" w:lineRule="auto"/>
-        <w:ind w:left="420"/>
-        <w:rPr>
-          <w:rFonts w:ascii="Times New Roman" w:hAnsi="Times New Roman" w:cs="Times New Roman"/>
-          <w:b/>
-          <w:bCs/>
-          <w:sz w:val="28"/>
-          <w:szCs w:val="28"/>
-          <w:u w:val="single"/>
-          <w:lang w:val="en-GB"/>
-        </w:rPr>
-      </w:pPr>
-    </w:p>
-    <w:p>
-      <w:pPr>
-        <w:pStyle w:val="ListParagraph"/>
-        <w:spacing w:line="360" w:lineRule="auto"/>
-        <w:ind w:left="420"/>
-        <w:rPr>
-          <w:rFonts w:ascii="Times New Roman" w:hAnsi="Times New Roman" w:cs="Times New Roman"/>
-          <w:b/>
-          <w:bCs/>
-          <w:sz w:val="28"/>
-          <w:szCs w:val="28"/>
-          <w:u w:val="single"/>
-          <w:lang w:val="en-GB"/>
-        </w:rPr>
-      </w:pPr>
-    </w:p>
-    <w:p>
-      <w:pPr>
-        <w:pStyle w:val="ListParagraph"/>
-        <w:spacing w:line="360" w:lineRule="auto"/>
-        <w:ind w:left="420"/>
-        <w:rPr>
-          <w:rFonts w:ascii="Times New Roman" w:hAnsi="Times New Roman" w:cs="Times New Roman"/>
-          <w:b/>
-          <w:bCs/>
-          <w:sz w:val="28"/>
-          <w:szCs w:val="28"/>
-          <w:u w:val="single"/>
-          <w:lang w:val="en-GB"/>
-        </w:rPr>
-      </w:pPr>
-    </w:p>
-    <w:p>
-      <w:pPr>
-        <w:pStyle w:val="ListParagraph"/>
-        <w:spacing w:line="360" w:lineRule="auto"/>
-        <w:ind w:left="420"/>
-        <w:rPr>
-          <w:rFonts w:ascii="Times New Roman" w:hAnsi="Times New Roman" w:cs="Times New Roman"/>
-          <w:b/>
-          <w:bCs/>
-          <w:sz w:val="28"/>
-          <w:szCs w:val="28"/>
-          <w:u w:val="single"/>
-          <w:lang w:val="en-GB"/>
-        </w:rPr>
-      </w:pPr>
-    </w:p>
-    <w:p>
-      <w:pPr>
-        <w:pStyle w:val="ListParagraph"/>
-        <w:spacing w:line="360" w:lineRule="auto"/>
-        <w:ind w:left="420"/>
-        <w:jc w:val="center"/>
-        <w:rPr>
-          <w:rFonts w:ascii="Times New Roman" w:hAnsi="Times New Roman" w:cs="Times New Roman"/>
-          <w:sz w:val="28"/>
-          <w:szCs w:val="28"/>
-          <w:u w:val="single"/>
-          <w:lang w:val="en-GB"/>
-        </w:rPr>
-      </w:pPr>
-      <w:r>
-        <w:rPr>
-          <w:rFonts w:ascii="Times New Roman" w:hAnsi="Times New Roman" w:cs="Times New Roman"/>
-          <w:b/>
-          <w:bCs/>
-          <w:sz w:val="28"/>
-          <w:szCs w:val="28"/>
-          <w:u w:val="single"/>
-          <w:lang w:val="en-GB"/>
-        </w:rPr>
+        <w:lastRenderedPageBreak/>
         <w:t xml:space="preserve">1.6 </w:t>
       </w:r>
       <w:r>
@@ -3672,7 +3210,6 @@
           <w:szCs w:val="28"/>
           <w:lang w:val="en-GB"/>
         </w:rPr>
-        <w:lastRenderedPageBreak/>
         <w:drawing>
           <wp:inline distT="0" distB="0" distL="0" distR="0" wp14:anchorId="2E1C9AC0" wp14:editId="6E7D45FA">
             <wp:extent cx="5731510" cy="6037580"/>
@@ -3748,35 +3285,6 @@
     <w:p>
       <w:pPr>
         <w:spacing w:line="360" w:lineRule="auto"/>
-        <w:jc w:val="center"/>
-        <w:rPr>
-          <w:rFonts w:ascii="Times New Roman" w:hAnsi="Times New Roman" w:cs="Times New Roman"/>
-          <w:b/>
-          <w:bCs/>
-          <w:sz w:val="28"/>
-          <w:szCs w:val="28"/>
-          <w:lang w:val="en-GB"/>
-        </w:rPr>
-      </w:pPr>
-    </w:p>
-    <w:p>
-      <w:pPr>
-        <w:spacing w:line="360" w:lineRule="auto"/>
-        <w:jc w:val="center"/>
-        <w:rPr>
-          <w:rFonts w:ascii="Times New Roman" w:hAnsi="Times New Roman" w:cs="Times New Roman"/>
-          <w:b/>
-          <w:bCs/>
-          <w:sz w:val="28"/>
-          <w:szCs w:val="28"/>
-          <w:lang w:val="en-GB"/>
-        </w:rPr>
-      </w:pPr>
-    </w:p>
-    <w:p>
-      <w:pPr>
-        <w:spacing w:line="360" w:lineRule="auto"/>
-        <w:jc w:val="center"/>
         <w:rPr>
           <w:rFonts w:ascii="Times New Roman" w:hAnsi="Times New Roman" w:cs="Times New Roman"/>
           <w:b/>
@@ -4712,27 +4220,7 @@
           <w:szCs w:val="24"/>
           <w:lang w:val="en-GB"/>
         </w:rPr>
-        <w:t xml:space="preserve">In the app.py I controlled the app.routes() to ensure the receiving and sending of data. To receive the user’s input on the drink selections page I used a POST request which calls a request from the form on the webpage to get the selected drink and temperature. From this I call the MongoDB method for adding a drink to the database from the MongoDB.py file and redirect the user to the barista page. This is all run in the background hidden </w:t>
-      </w:r>
-      <w:proofErr w:type="spellStart"/>
-      <w:r>
-        <w:rPr>
-          <w:rFonts w:ascii="Times New Roman" w:hAnsi="Times New Roman" w:cs="Times New Roman"/>
-          <w:sz w:val="24"/>
-          <w:szCs w:val="24"/>
-          <w:lang w:val="en-GB"/>
-        </w:rPr>
-        <w:t>rom</w:t>
-      </w:r>
-      <w:proofErr w:type="spellEnd"/>
-      <w:r>
-        <w:rPr>
-          <w:rFonts w:ascii="Times New Roman" w:hAnsi="Times New Roman" w:cs="Times New Roman"/>
-          <w:sz w:val="24"/>
-          <w:szCs w:val="24"/>
-          <w:lang w:val="en-GB"/>
-        </w:rPr>
-        <w:t xml:space="preserve"> the user. (WORK IN PROGRESS)</w:t>
+        <w:t>In the app.py I controlled the app.routes() to ensure the receiving and sending of data. To receive the user’s input on the drink selections page I used a POST request which calls a request from the form on the webpage to get the selected drink and temperature. From this I call the MongoDB method for adding a drink to the database from the MongoDB.py file and redirect the user to the barista page. This is all run in the background hidden rom the user. (WORK IN PROGRESS)</w:t>
       </w:r>
     </w:p>
     <w:p>
@@ -4857,67 +4345,61 @@
           <w:szCs w:val="24"/>
           <w:lang w:val="en-GB"/>
         </w:rPr>
-        <w:t xml:space="preserve">Using Amazon Web Services I created an ec2 ubuntu </w:t>
-      </w:r>
-      <w:proofErr w:type="spellStart"/>
-      <w:r>
-        <w:rPr>
-          <w:rFonts w:ascii="Times New Roman" w:hAnsi="Times New Roman" w:cs="Times New Roman"/>
-          <w:sz w:val="24"/>
-          <w:szCs w:val="24"/>
-          <w:lang w:val="en-GB"/>
-        </w:rPr>
-        <w:t>cloude</w:t>
-      </w:r>
-      <w:proofErr w:type="spellEnd"/>
-      <w:r>
-        <w:rPr>
-          <w:rFonts w:ascii="Times New Roman" w:hAnsi="Times New Roman" w:cs="Times New Roman"/>
-          <w:sz w:val="24"/>
-          <w:szCs w:val="24"/>
-          <w:lang w:val="en-GB"/>
-        </w:rPr>
-        <w:t xml:space="preserve"> server instance to host the project. I </w:t>
-      </w:r>
-      <w:proofErr w:type="spellStart"/>
-      <w:r>
-        <w:rPr>
-          <w:rFonts w:ascii="Times New Roman" w:hAnsi="Times New Roman" w:cs="Times New Roman"/>
-          <w:sz w:val="24"/>
-          <w:szCs w:val="24"/>
-          <w:lang w:val="en-GB"/>
-        </w:rPr>
-        <w:t>begun</w:t>
-      </w:r>
-      <w:proofErr w:type="spellEnd"/>
-      <w:r>
-        <w:rPr>
-          <w:rFonts w:ascii="Times New Roman" w:hAnsi="Times New Roman" w:cs="Times New Roman"/>
-          <w:sz w:val="24"/>
-          <w:szCs w:val="24"/>
-          <w:lang w:val="en-GB"/>
-        </w:rPr>
-        <w:t xml:space="preserve"> with deploying the example Buzzer project we created in class to see if the deployment would be successful. I utilised this project to test connections to </w:t>
-      </w:r>
-      <w:proofErr w:type="spellStart"/>
-      <w:r>
-        <w:rPr>
-          <w:rFonts w:ascii="Times New Roman" w:hAnsi="Times New Roman" w:cs="Times New Roman"/>
-          <w:sz w:val="24"/>
-          <w:szCs w:val="24"/>
-          <w:lang w:val="en-GB"/>
-        </w:rPr>
-        <w:t>pubnub</w:t>
-      </w:r>
-      <w:proofErr w:type="spellEnd"/>
-      <w:r>
-        <w:rPr>
-          <w:rFonts w:ascii="Times New Roman" w:hAnsi="Times New Roman" w:cs="Times New Roman"/>
-          <w:sz w:val="24"/>
-          <w:szCs w:val="24"/>
-          <w:lang w:val="en-GB"/>
-        </w:rPr>
-        <w:t xml:space="preserve"> before our project was created. Once we had a functioning alpha I substituted the Buzzer project with the Alpha project and ensured connections between the database and hardware were still successful and operating.</w:t>
+        <w:t>Using Amazon Web Services I created an ec2 ubuntu cloud</w:t>
+      </w:r>
+      <w:r>
+        <w:rPr>
+          <w:rFonts w:ascii="Times New Roman" w:hAnsi="Times New Roman" w:cs="Times New Roman"/>
+          <w:sz w:val="24"/>
+          <w:szCs w:val="24"/>
+          <w:lang w:val="en-GB"/>
+        </w:rPr>
+        <w:t xml:space="preserve"> </w:t>
+      </w:r>
+      <w:r>
+        <w:rPr>
+          <w:rFonts w:ascii="Times New Roman" w:hAnsi="Times New Roman" w:cs="Times New Roman"/>
+          <w:sz w:val="24"/>
+          <w:szCs w:val="24"/>
+          <w:lang w:val="en-GB"/>
+        </w:rPr>
+        <w:t>server instance to host the project. I begun with deploying the example Buzzer project we created in class to see if the deployment would be successful. I utilised this project to test connections to pubnub before our project was created. Once we had a functioning alpha I substituted the Buzzer project with the Alpha project and ensured connections between the database</w:t>
+      </w:r>
+      <w:r>
+        <w:rPr>
+          <w:rFonts w:ascii="Times New Roman" w:hAnsi="Times New Roman" w:cs="Times New Roman"/>
+          <w:sz w:val="24"/>
+          <w:szCs w:val="24"/>
+          <w:lang w:val="en-GB"/>
+        </w:rPr>
+        <w:t xml:space="preserve"> to the server</w:t>
+      </w:r>
+      <w:r>
+        <w:rPr>
+          <w:rFonts w:ascii="Times New Roman" w:hAnsi="Times New Roman" w:cs="Times New Roman"/>
+          <w:sz w:val="24"/>
+          <w:szCs w:val="24"/>
+          <w:lang w:val="en-GB"/>
+        </w:rPr>
+        <w:t xml:space="preserve"> and </w:t>
+      </w:r>
+      <w:r>
+        <w:rPr>
+          <w:rFonts w:ascii="Times New Roman" w:hAnsi="Times New Roman" w:cs="Times New Roman"/>
+          <w:sz w:val="24"/>
+          <w:szCs w:val="24"/>
+          <w:lang w:val="en-GB"/>
+        </w:rPr>
+        <w:t xml:space="preserve">from the server to the </w:t>
+      </w:r>
+      <w:r>
+        <w:rPr>
+          <w:rFonts w:ascii="Times New Roman" w:hAnsi="Times New Roman" w:cs="Times New Roman"/>
+          <w:sz w:val="24"/>
+          <w:szCs w:val="24"/>
+          <w:lang w:val="en-GB"/>
+        </w:rPr>
+        <w:t>hardware were still successful and operating.</w:t>
       </w:r>
     </w:p>
     <w:p>
@@ -5054,25 +4536,7 @@
           <w:sz w:val="24"/>
           <w:szCs w:val="24"/>
         </w:rPr>
-        <w:t xml:space="preserve">I utilised Pubnub to create communication, primarily between the hardware and server. Using </w:t>
-      </w:r>
-      <w:proofErr w:type="spellStart"/>
-      <w:r>
-        <w:rPr>
-          <w:rFonts w:ascii="Times New Roman" w:hAnsi="Times New Roman" w:cs="Times New Roman"/>
-          <w:sz w:val="24"/>
-          <w:szCs w:val="24"/>
-        </w:rPr>
-        <w:t>Pubnub's</w:t>
-      </w:r>
-      <w:proofErr w:type="spellEnd"/>
-      <w:r>
-        <w:rPr>
-          <w:rFonts w:ascii="Times New Roman" w:hAnsi="Times New Roman" w:cs="Times New Roman"/>
-          <w:sz w:val="24"/>
-          <w:szCs w:val="24"/>
-        </w:rPr>
-        <w:t xml:space="preserve"> publish/subscribe messaging API I could control the data being retrieved from the pi to be used for various purposes. For this project, Pubnub served a great purpose for controlling the Light Dependent Resistor</w:t>
+        <w:t>I utilised Pubnub to create communication, primarily between the hardware and server. Using Pubnub's publish/subscribe messaging API I could control the data being retrieved from the pi to be used for various purposes. For this project, Pubnub served a great purpose for controlling the Light Dependent Resistor</w:t>
       </w:r>
       <w:r>
         <w:rPr>
@@ -5136,7 +4600,13 @@
           <w:lang w:val="en-GB"/>
         </w:rPr>
       </w:pPr>
-      <w:r>
+    </w:p>
+    <w:p>
+      <w:pPr>
+        <w:pStyle w:val="ListParagraph"/>
+        <w:spacing w:line="360" w:lineRule="auto"/>
+        <w:ind w:left="360"/>
+        <w:jc w:val="center"/>
         <w:rPr>
           <w:rFonts w:ascii="Times New Roman" w:hAnsi="Times New Roman" w:cs="Times New Roman"/>
           <w:b/>
@@ -5146,6 +4616,52 @@
           <w:u w:val="single"/>
           <w:lang w:val="en-GB"/>
         </w:rPr>
+      </w:pPr>
+    </w:p>
+    <w:p>
+      <w:pPr>
+        <w:pStyle w:val="ListParagraph"/>
+        <w:spacing w:line="360" w:lineRule="auto"/>
+        <w:ind w:left="360"/>
+        <w:jc w:val="center"/>
+        <w:rPr>
+          <w:rFonts w:ascii="Times New Roman" w:hAnsi="Times New Roman" w:cs="Times New Roman"/>
+          <w:b/>
+          <w:bCs/>
+          <w:sz w:val="28"/>
+          <w:szCs w:val="28"/>
+          <w:u w:val="single"/>
+          <w:lang w:val="en-GB"/>
+        </w:rPr>
+      </w:pPr>
+    </w:p>
+    <w:p>
+      <w:pPr>
+        <w:pStyle w:val="ListParagraph"/>
+        <w:spacing w:line="360" w:lineRule="auto"/>
+        <w:ind w:left="360"/>
+        <w:jc w:val="center"/>
+        <w:rPr>
+          <w:rFonts w:ascii="Times New Roman" w:hAnsi="Times New Roman" w:cs="Times New Roman"/>
+          <w:b/>
+          <w:bCs/>
+          <w:sz w:val="28"/>
+          <w:szCs w:val="28"/>
+          <w:u w:val="single"/>
+          <w:lang w:val="en-GB"/>
+        </w:rPr>
+      </w:pPr>
+      <w:r>
+        <w:rPr>
+          <w:rFonts w:ascii="Times New Roman" w:hAnsi="Times New Roman" w:cs="Times New Roman"/>
+          <w:b/>
+          <w:bCs/>
+          <w:sz w:val="28"/>
+          <w:szCs w:val="28"/>
+          <w:u w:val="single"/>
+          <w:lang w:val="en-GB"/>
+        </w:rPr>
+        <w:lastRenderedPageBreak/>
         <w:t xml:space="preserve">2.5 </w:t>
       </w:r>
       <w:r>
@@ -5230,17 +4746,7 @@
           <w:szCs w:val="24"/>
           <w:lang w:val="en-GB"/>
         </w:rPr>
-        <w:t xml:space="preserve">For the database aspect of the project, I started off with creating a local database using MongoDB Compass. I created a database called Sipify, with three collections inside. I </w:t>
-      </w:r>
-      <w:r>
-        <w:rPr>
-          <w:rFonts w:ascii="Times New Roman" w:hAnsi="Times New Roman" w:cs="Times New Roman"/>
-          <w:sz w:val="24"/>
-          <w:szCs w:val="24"/>
-          <w:lang w:val="en-GB"/>
-        </w:rPr>
-        <w:lastRenderedPageBreak/>
-        <w:t xml:space="preserve">gathered coffee temperature data and created a dataset based off my </w:t>
+        <w:t xml:space="preserve">For the database aspect of the project, I started off with creating a local database using MongoDB Compass. I created a database called Sipify, with three collections inside. I gathered coffee temperature data and created a dataset based off my </w:t>
       </w:r>
       <w:r>
         <w:rPr>
@@ -5510,51 +5016,6 @@
           <w:rFonts w:ascii="Times New Roman" w:hAnsi="Times New Roman" w:cs="Times New Roman"/>
           <w:sz w:val="24"/>
           <w:szCs w:val="24"/>
-          <w:lang w:val="en-GB"/>
-        </w:rPr>
-      </w:pPr>
-    </w:p>
-    <w:p>
-      <w:pPr>
-        <w:pStyle w:val="ListParagraph"/>
-        <w:spacing w:line="360" w:lineRule="auto"/>
-        <w:ind w:left="420"/>
-        <w:rPr>
-          <w:rFonts w:ascii="Times New Roman" w:hAnsi="Times New Roman" w:cs="Times New Roman"/>
-          <w:b/>
-          <w:bCs/>
-          <w:sz w:val="28"/>
-          <w:szCs w:val="28"/>
-          <w:lang w:val="en-GB"/>
-        </w:rPr>
-      </w:pPr>
-    </w:p>
-    <w:p>
-      <w:pPr>
-        <w:pStyle w:val="ListParagraph"/>
-        <w:spacing w:line="360" w:lineRule="auto"/>
-        <w:ind w:left="420"/>
-        <w:rPr>
-          <w:rFonts w:ascii="Times New Roman" w:hAnsi="Times New Roman" w:cs="Times New Roman"/>
-          <w:b/>
-          <w:bCs/>
-          <w:sz w:val="28"/>
-          <w:szCs w:val="28"/>
-          <w:lang w:val="en-GB"/>
-        </w:rPr>
-      </w:pPr>
-    </w:p>
-    <w:p>
-      <w:pPr>
-        <w:pStyle w:val="ListParagraph"/>
-        <w:spacing w:line="360" w:lineRule="auto"/>
-        <w:ind w:left="420"/>
-        <w:rPr>
-          <w:rFonts w:ascii="Times New Roman" w:hAnsi="Times New Roman" w:cs="Times New Roman"/>
-          <w:b/>
-          <w:bCs/>
-          <w:sz w:val="28"/>
-          <w:szCs w:val="28"/>
           <w:lang w:val="en-GB"/>
         </w:rPr>
       </w:pPr>
@@ -6258,6 +5719,37 @@
           <w:lang w:val="en-GB"/>
         </w:rPr>
       </w:pPr>
+      <w:r>
+        <w:rPr>
+          <w:rFonts w:ascii="Times New Roman" w:hAnsi="Times New Roman" w:cs="Times New Roman"/>
+          <w:b/>
+          <w:bCs/>
+          <w:sz w:val="28"/>
+          <w:szCs w:val="28"/>
+          <w:lang w:val="en-GB"/>
+        </w:rPr>
+        <w:t>Overall Security - Jamie</w:t>
+      </w:r>
+    </w:p>
+    <w:p>
+      <w:pPr>
+        <w:spacing w:line="360" w:lineRule="auto"/>
+        <w:rPr>
+          <w:rFonts w:ascii="Times New Roman" w:hAnsi="Times New Roman" w:cs="Times New Roman"/>
+          <w:sz w:val="24"/>
+          <w:szCs w:val="24"/>
+          <w:lang w:val="en-GB"/>
+        </w:rPr>
+      </w:pPr>
+      <w:r>
+        <w:rPr>
+          <w:rFonts w:ascii="Times New Roman" w:hAnsi="Times New Roman" w:cs="Times New Roman"/>
+          <w:sz w:val="24"/>
+          <w:szCs w:val="24"/>
+          <w:lang w:val="en-GB"/>
+        </w:rPr>
+        <w:t>I ensured security in a number of ways throughout the project. I created the security for connecting to the AWS instance, ensuring secure https access to the project online and I am in charge of the pubnub security as well. I will go into depth on each of these parts further down in the document.</w:t>
+      </w:r>
     </w:p>
     <w:p>
       <w:pPr>
@@ -6300,15 +5792,72 @@
           <w:lang w:val="en-GB"/>
         </w:rPr>
       </w:pPr>
-      <w:r>
-        <w:rPr>
-          <w:rFonts w:ascii="Times New Roman" w:hAnsi="Times New Roman" w:cs="Times New Roman"/>
-          <w:b/>
-          <w:bCs/>
-          <w:sz w:val="28"/>
-          <w:szCs w:val="28"/>
-          <w:lang w:val="en-GB"/>
-        </w:rPr>
+    </w:p>
+    <w:p>
+      <w:pPr>
+        <w:spacing w:line="360" w:lineRule="auto"/>
+        <w:jc w:val="center"/>
+        <w:rPr>
+          <w:rFonts w:ascii="Times New Roman" w:hAnsi="Times New Roman" w:cs="Times New Roman"/>
+          <w:b/>
+          <w:bCs/>
+          <w:sz w:val="28"/>
+          <w:szCs w:val="28"/>
+          <w:lang w:val="en-GB"/>
+        </w:rPr>
+      </w:pPr>
+    </w:p>
+    <w:p>
+      <w:pPr>
+        <w:spacing w:line="360" w:lineRule="auto"/>
+        <w:jc w:val="center"/>
+        <w:rPr>
+          <w:rFonts w:ascii="Times New Roman" w:hAnsi="Times New Roman" w:cs="Times New Roman"/>
+          <w:b/>
+          <w:bCs/>
+          <w:sz w:val="28"/>
+          <w:szCs w:val="28"/>
+          <w:lang w:val="en-GB"/>
+        </w:rPr>
+      </w:pPr>
+    </w:p>
+    <w:p>
+      <w:pPr>
+        <w:spacing w:line="360" w:lineRule="auto"/>
+        <w:jc w:val="center"/>
+        <w:rPr>
+          <w:rFonts w:ascii="Times New Roman" w:hAnsi="Times New Roman" w:cs="Times New Roman"/>
+          <w:b/>
+          <w:bCs/>
+          <w:sz w:val="28"/>
+          <w:szCs w:val="28"/>
+          <w:lang w:val="en-GB"/>
+        </w:rPr>
+      </w:pPr>
+    </w:p>
+    <w:p>
+      <w:pPr>
+        <w:spacing w:line="360" w:lineRule="auto"/>
+        <w:jc w:val="center"/>
+        <w:rPr>
+          <w:rFonts w:ascii="Times New Roman" w:hAnsi="Times New Roman" w:cs="Times New Roman"/>
+          <w:b/>
+          <w:bCs/>
+          <w:sz w:val="28"/>
+          <w:szCs w:val="28"/>
+          <w:lang w:val="en-GB"/>
+        </w:rPr>
+      </w:pPr>
+      <w:r>
+        <w:rPr>
+          <w:rFonts w:ascii="Times New Roman" w:hAnsi="Times New Roman" w:cs="Times New Roman"/>
+          <w:b/>
+          <w:bCs/>
+          <w:sz w:val="28"/>
+          <w:szCs w:val="28"/>
+          <w:lang w:val="en-GB"/>
+        </w:rPr>
+        <w:lastRenderedPageBreak/>
         <w:t>3.</w:t>
       </w:r>
       <w:r>
@@ -6418,27 +5967,7 @@
           <w:szCs w:val="24"/>
           <w:lang w:val="en-GB"/>
         </w:rPr>
-        <w:t xml:space="preserve">Using godaddy.com I was able to purchase a custom domain for the project. I had been given a number of different options for the domain name and after a long discussion with the team, we decided on </w:t>
-      </w:r>
-      <w:proofErr w:type="spellStart"/>
-      <w:r>
-        <w:rPr>
-          <w:rFonts w:ascii="Times New Roman" w:hAnsi="Times New Roman" w:cs="Times New Roman"/>
-          <w:sz w:val="24"/>
-          <w:szCs w:val="24"/>
-          <w:lang w:val="en-GB"/>
-        </w:rPr>
-        <w:t>sipify.site</w:t>
-      </w:r>
-      <w:proofErr w:type="spellEnd"/>
-      <w:r>
-        <w:rPr>
-          <w:rFonts w:ascii="Times New Roman" w:hAnsi="Times New Roman" w:cs="Times New Roman"/>
-          <w:sz w:val="24"/>
-          <w:szCs w:val="24"/>
-          <w:lang w:val="en-GB"/>
-        </w:rPr>
-        <w:t>. After gaining access to the domain I created a hosted zone for the domain on Route53. Using this I was given access to AWS name servers to route traffic to my domain.</w:t>
+        <w:t>Using godaddy.com I was able to purchase a custom domain for the project. I had been given a number of different options for the domain name and after a long discussion with the team, we decided on sipify.site. After gaining access to the domain I created a hosted zone for the domain on Route53. Using this I was given access to AWS name servers to route traffic to my domain.</w:t>
       </w:r>
       <w:r>
         <w:rPr>
@@ -6456,7 +5985,158 @@
           <w:szCs w:val="24"/>
           <w:lang w:val="en-GB"/>
         </w:rPr>
-        <w:t xml:space="preserve"> I </w:t>
+        <w:t xml:space="preserve"> </w:t>
+      </w:r>
+    </w:p>
+    <w:p>
+      <w:pPr>
+        <w:spacing w:line="360" w:lineRule="auto"/>
+        <w:rPr>
+          <w:rFonts w:ascii="Times New Roman" w:hAnsi="Times New Roman" w:cs="Times New Roman"/>
+          <w:sz w:val="24"/>
+          <w:szCs w:val="24"/>
+          <w:lang w:val="en-GB"/>
+        </w:rPr>
+      </w:pPr>
+      <w:r>
+        <w:rPr>
+          <w:rFonts w:ascii="Times New Roman" w:hAnsi="Times New Roman" w:cs="Times New Roman"/>
+          <w:noProof/>
+          <w:sz w:val="24"/>
+          <w:szCs w:val="24"/>
+          <w:lang w:val="en-GB"/>
+        </w:rPr>
+        <w:drawing>
+          <wp:inline distT="0" distB="0" distL="0" distR="0" wp14:anchorId="6624FB60" wp14:editId="19FBE142">
+            <wp:extent cx="3896139" cy="4453475"/>
+            <wp:effectExtent l="0" t="0" r="9525" b="4445"/>
+            <wp:docPr id="702711190" name="Picture 4"/>
+            <wp:cNvGraphicFramePr>
+              <a:graphicFrameLocks xmlns:a="http://schemas.openxmlformats.org/drawingml/2006/main" noChangeAspect="1"/>
+            </wp:cNvGraphicFramePr>
+            <a:graphic xmlns:a="http://schemas.openxmlformats.org/drawingml/2006/main">
+              <a:graphicData uri="http://schemas.openxmlformats.org/drawingml/2006/picture">
+                <pic:pic xmlns:pic="http://schemas.openxmlformats.org/drawingml/2006/picture">
+                  <pic:nvPicPr>
+                    <pic:cNvPr id="0" name="Picture 3"/>
+                    <pic:cNvPicPr>
+                      <a:picLocks noChangeAspect="1" noChangeArrowheads="1"/>
+                    </pic:cNvPicPr>
+                  </pic:nvPicPr>
+                  <pic:blipFill>
+                    <a:blip r:embed="rId21">
+                      <a:extLst>
+                        <a:ext uri="{28A0092B-C50C-407E-A947-70E740481C1C}">
+                          <a14:useLocalDpi xmlns:a14="http://schemas.microsoft.com/office/drawing/2010/main" val="0"/>
+                        </a:ext>
+                      </a:extLst>
+                    </a:blip>
+                    <a:srcRect/>
+                    <a:stretch>
+                      <a:fillRect/>
+                    </a:stretch>
+                  </pic:blipFill>
+                  <pic:spPr bwMode="auto">
+                    <a:xfrm>
+                      <a:off x="0" y="0"/>
+                      <a:ext cx="3910673" cy="4470088"/>
+                    </a:xfrm>
+                    <a:prstGeom prst="rect">
+                      <a:avLst/>
+                    </a:prstGeom>
+                    <a:noFill/>
+                  </pic:spPr>
+                </pic:pic>
+              </a:graphicData>
+            </a:graphic>
+          </wp:inline>
+        </w:drawing>
+      </w:r>
+    </w:p>
+    <w:p>
+      <w:pPr>
+        <w:spacing w:line="360" w:lineRule="auto"/>
+        <w:rPr>
+          <w:rFonts w:ascii="Times New Roman" w:hAnsi="Times New Roman" w:cs="Times New Roman"/>
+          <w:sz w:val="24"/>
+          <w:szCs w:val="24"/>
+          <w:lang w:val="en-GB"/>
+        </w:rPr>
+      </w:pPr>
+      <w:r>
+        <w:rPr>
+          <w:rFonts w:ascii="Times New Roman" w:hAnsi="Times New Roman" w:cs="Times New Roman"/>
+          <w:noProof/>
+          <w:sz w:val="24"/>
+          <w:szCs w:val="24"/>
+          <w:lang w:val="en-GB"/>
+        </w:rPr>
+        <w:lastRenderedPageBreak/>
+        <w:drawing>
+          <wp:inline distT="0" distB="0" distL="0" distR="0" wp14:anchorId="732A3090" wp14:editId="3FD52390">
+            <wp:extent cx="3735994" cy="3315694"/>
+            <wp:effectExtent l="0" t="0" r="0" b="0"/>
+            <wp:docPr id="1319254699" name="Picture 5"/>
+            <wp:cNvGraphicFramePr>
+              <a:graphicFrameLocks xmlns:a="http://schemas.openxmlformats.org/drawingml/2006/main" noChangeAspect="1"/>
+            </wp:cNvGraphicFramePr>
+            <a:graphic xmlns:a="http://schemas.openxmlformats.org/drawingml/2006/main">
+              <a:graphicData uri="http://schemas.openxmlformats.org/drawingml/2006/picture">
+                <pic:pic xmlns:pic="http://schemas.openxmlformats.org/drawingml/2006/picture">
+                  <pic:nvPicPr>
+                    <pic:cNvPr id="0" name="Picture 4"/>
+                    <pic:cNvPicPr>
+                      <a:picLocks noChangeAspect="1" noChangeArrowheads="1"/>
+                    </pic:cNvPicPr>
+                  </pic:nvPicPr>
+                  <pic:blipFill>
+                    <a:blip r:embed="rId22">
+                      <a:extLst>
+                        <a:ext uri="{28A0092B-C50C-407E-A947-70E740481C1C}">
+                          <a14:useLocalDpi xmlns:a14="http://schemas.microsoft.com/office/drawing/2010/main" val="0"/>
+                        </a:ext>
+                      </a:extLst>
+                    </a:blip>
+                    <a:srcRect/>
+                    <a:stretch>
+                      <a:fillRect/>
+                    </a:stretch>
+                  </pic:blipFill>
+                  <pic:spPr bwMode="auto">
+                    <a:xfrm>
+                      <a:off x="0" y="0"/>
+                      <a:ext cx="3753996" cy="3331671"/>
+                    </a:xfrm>
+                    <a:prstGeom prst="rect">
+                      <a:avLst/>
+                    </a:prstGeom>
+                    <a:noFill/>
+                  </pic:spPr>
+                </pic:pic>
+              </a:graphicData>
+            </a:graphic>
+          </wp:inline>
+        </w:drawing>
+      </w:r>
+    </w:p>
+    <w:p>
+      <w:pPr>
+        <w:spacing w:line="360" w:lineRule="auto"/>
+        <w:rPr>
+          <w:rFonts w:ascii="Times New Roman" w:hAnsi="Times New Roman" w:cs="Times New Roman"/>
+          <w:sz w:val="24"/>
+          <w:szCs w:val="24"/>
+          <w:lang w:val="en-GB"/>
+        </w:rPr>
+      </w:pPr>
+      <w:r>
+        <w:rPr>
+          <w:rFonts w:ascii="Times New Roman" w:hAnsi="Times New Roman" w:cs="Times New Roman"/>
+          <w:sz w:val="24"/>
+          <w:szCs w:val="24"/>
+          <w:lang w:val="en-GB"/>
+        </w:rPr>
+        <w:t xml:space="preserve">I </w:t>
       </w:r>
       <w:r>
         <w:rPr>
@@ -6474,37 +6154,7 @@
           <w:szCs w:val="24"/>
           <w:lang w:val="en-GB"/>
         </w:rPr>
-        <w:t xml:space="preserve">changed the </w:t>
-      </w:r>
-      <w:proofErr w:type="spellStart"/>
-      <w:r>
-        <w:rPr>
-          <w:rFonts w:ascii="Times New Roman" w:hAnsi="Times New Roman" w:cs="Times New Roman"/>
-          <w:sz w:val="24"/>
-          <w:szCs w:val="24"/>
-          <w:lang w:val="en-GB"/>
-        </w:rPr>
-        <w:t>godaddy</w:t>
-      </w:r>
-      <w:proofErr w:type="spellEnd"/>
-      <w:r>
-        <w:rPr>
-          <w:rFonts w:ascii="Times New Roman" w:hAnsi="Times New Roman" w:cs="Times New Roman"/>
-          <w:sz w:val="24"/>
-          <w:szCs w:val="24"/>
-          <w:lang w:val="en-GB"/>
-        </w:rPr>
-        <w:t xml:space="preserve"> </w:t>
-      </w:r>
-      <w:r>
-        <w:rPr>
-          <w:rFonts w:ascii="Times New Roman" w:hAnsi="Times New Roman" w:cs="Times New Roman"/>
-          <w:sz w:val="24"/>
-          <w:szCs w:val="24"/>
-          <w:lang w:val="en-GB"/>
-        </w:rPr>
-        <w:lastRenderedPageBreak/>
-        <w:t>nameservers for my domain to be the custom nameservers that route53 provided to s</w:t>
+        <w:t>changed the godaddy nameservers for my domain to be the custom nameservers that route53 provided to s</w:t>
       </w:r>
       <w:r>
         <w:rPr>
@@ -6531,29 +6181,9 @@
           <w:szCs w:val="24"/>
           <w:lang w:val="en-GB"/>
         </w:rPr>
-        <w:t xml:space="preserve">to allow www. to be used to access the website as well. This record allowed the website to be accessed using </w:t>
-      </w:r>
-      <w:proofErr w:type="spellStart"/>
-      <w:r>
-        <w:rPr>
-          <w:rFonts w:ascii="Times New Roman" w:hAnsi="Times New Roman" w:cs="Times New Roman"/>
-          <w:sz w:val="24"/>
-          <w:szCs w:val="24"/>
-          <w:lang w:val="en-GB"/>
-        </w:rPr>
-        <w:t>sipify.site</w:t>
-      </w:r>
-      <w:proofErr w:type="spellEnd"/>
-      <w:r>
-        <w:rPr>
-          <w:rFonts w:ascii="Times New Roman" w:hAnsi="Times New Roman" w:cs="Times New Roman"/>
-          <w:sz w:val="24"/>
-          <w:szCs w:val="24"/>
-          <w:lang w:val="en-GB"/>
-        </w:rPr>
-        <w:t xml:space="preserve"> or </w:t>
-      </w:r>
-      <w:hyperlink r:id="rId21" w:history="1">
+        <w:t xml:space="preserve">to allow www. to be used to access the website as well. This record allowed the website to be accessed using sipify.site or </w:t>
+      </w:r>
+      <w:hyperlink r:id="rId23" w:history="1">
         <w:r>
           <w:rPr>
             <w:rStyle w:val="Hyperlink"/>
@@ -6572,7 +6202,7 @@
           <w:szCs w:val="24"/>
           <w:lang w:val="en-GB"/>
         </w:rPr>
-        <w:t xml:space="preserve"> </w:t>
+        <w:t xml:space="preserve">. </w:t>
       </w:r>
     </w:p>
     <w:p>
@@ -6604,7 +6234,7 @@
                     <pic:cNvPicPr/>
                   </pic:nvPicPr>
                   <pic:blipFill>
-                    <a:blip r:embed="rId22" cstate="print">
+                    <a:blip r:embed="rId24" cstate="print">
                       <a:extLst>
                         <a:ext uri="{28A0092B-C50C-407E-A947-70E740481C1C}">
                           <a14:useLocalDpi xmlns:a14="http://schemas.microsoft.com/office/drawing/2010/main" val="0"/>
@@ -6669,6 +6299,7 @@
           <w:szCs w:val="24"/>
           <w:lang w:val="en-GB"/>
         </w:rPr>
+        <w:lastRenderedPageBreak/>
         <w:drawing>
           <wp:inline distT="0" distB="0" distL="0" distR="0" wp14:anchorId="79569FA0" wp14:editId="7EB9E704">
             <wp:extent cx="5731510" cy="2955290"/>
@@ -6685,7 +6316,7 @@
                     <pic:cNvPicPr/>
                   </pic:nvPicPr>
                   <pic:blipFill>
-                    <a:blip r:embed="rId23" cstate="print">
+                    <a:blip r:embed="rId25" cstate="print">
                       <a:extLst>
                         <a:ext uri="{28A0092B-C50C-407E-A947-70E740481C1C}">
                           <a14:useLocalDpi xmlns:a14="http://schemas.microsoft.com/office/drawing/2010/main" val="0"/>
@@ -6788,8 +6419,77 @@
     </w:p>
     <w:p>
       <w:pPr>
-        <w:pStyle w:val="ListParagraph"/>
-        <w:spacing w:line="360" w:lineRule="auto"/>
+        <w:spacing w:line="360" w:lineRule="auto"/>
+        <w:rPr>
+          <w:rFonts w:ascii="Times New Roman" w:hAnsi="Times New Roman" w:cs="Times New Roman"/>
+          <w:b/>
+          <w:bCs/>
+          <w:sz w:val="28"/>
+          <w:szCs w:val="28"/>
+          <w:lang w:val="en-GB"/>
+        </w:rPr>
+      </w:pPr>
+      <w:r>
+        <w:rPr>
+          <w:rFonts w:ascii="Times New Roman" w:hAnsi="Times New Roman" w:cs="Times New Roman"/>
+          <w:b/>
+          <w:bCs/>
+          <w:sz w:val="28"/>
+          <w:szCs w:val="28"/>
+          <w:lang w:val="en-GB"/>
+        </w:rPr>
+        <w:t>Project Deployment</w:t>
+      </w:r>
+    </w:p>
+    <w:p>
+      <w:pPr>
+        <w:pStyle w:val="ListParagraph"/>
+        <w:spacing w:line="360" w:lineRule="auto"/>
+        <w:ind w:left="0"/>
+        <w:rPr>
+          <w:rFonts w:ascii="Times New Roman" w:hAnsi="Times New Roman" w:cs="Times New Roman"/>
+          <w:sz w:val="24"/>
+          <w:szCs w:val="24"/>
+        </w:rPr>
+      </w:pPr>
+      <w:r>
+        <w:rPr>
+          <w:rFonts w:ascii="Times New Roman" w:hAnsi="Times New Roman" w:cs="Times New Roman"/>
+          <w:sz w:val="24"/>
+          <w:szCs w:val="24"/>
+        </w:rPr>
+        <w:t xml:space="preserve">As apart of my backend role I was responsible for deploying the project onto AWS. After creating my amazon web services account I created a ec2 t3.micro ubuntu instance for the server. Using PuTTY I was able to access the server using SSH to begin development. Once apache2 was installed I accessed the .conf file and included the link to the instance so that </w:t>
+      </w:r>
+      <w:r>
+        <w:rPr>
+          <w:rFonts w:ascii="Times New Roman" w:hAnsi="Times New Roman" w:cs="Times New Roman"/>
+          <w:sz w:val="24"/>
+          <w:szCs w:val="24"/>
+        </w:rPr>
+        <w:t>it</w:t>
+      </w:r>
+      <w:r>
+        <w:rPr>
+          <w:rFonts w:ascii="Times New Roman" w:hAnsi="Times New Roman" w:cs="Times New Roman"/>
+          <w:sz w:val="24"/>
+          <w:szCs w:val="24"/>
+        </w:rPr>
+        <w:t xml:space="preserve"> could display the default Ubuntu page.</w:t>
+      </w:r>
+      <w:r>
+        <w:rPr>
+          <w:rFonts w:ascii="Times New Roman" w:hAnsi="Times New Roman" w:cs="Times New Roman"/>
+          <w:sz w:val="24"/>
+          <w:szCs w:val="24"/>
+        </w:rPr>
+        <w:t xml:space="preserve"> On the instance I added an inbound rule to allow for http traffic so that the default Ubuntu page would display when using the instance’s IPv4 address. </w:t>
+      </w:r>
+    </w:p>
+    <w:p>
+      <w:pPr>
+        <w:pStyle w:val="ListParagraph"/>
+        <w:spacing w:line="360" w:lineRule="auto"/>
+        <w:ind w:left="0"/>
         <w:rPr>
           <w:rFonts w:ascii="Times New Roman" w:hAnsi="Times New Roman" w:cs="Times New Roman"/>
           <w:sz w:val="26"/>
@@ -6797,258 +6497,342 @@
           <w:lang w:val="en-GB"/>
         </w:rPr>
       </w:pPr>
-    </w:p>
-    <w:p>
-      <w:pPr>
-        <w:spacing w:line="360" w:lineRule="auto"/>
-        <w:rPr>
-          <w:rFonts w:ascii="Times New Roman" w:hAnsi="Times New Roman" w:cs="Times New Roman"/>
+      <w:r>
+        <w:rPr>
+          <w:rFonts w:ascii="Times New Roman" w:hAnsi="Times New Roman" w:cs="Times New Roman"/>
+          <w:noProof/>
           <w:sz w:val="26"/>
           <w:szCs w:val="26"/>
           <w:lang w:val="en-GB"/>
         </w:rPr>
-      </w:pPr>
-    </w:p>
-    <w:p>
-      <w:pPr>
-        <w:spacing w:line="360" w:lineRule="auto"/>
-        <w:jc w:val="center"/>
-        <w:rPr>
-          <w:rFonts w:ascii="Times New Roman" w:hAnsi="Times New Roman" w:cs="Times New Roman"/>
-          <w:sz w:val="28"/>
-          <w:szCs w:val="28"/>
-          <w:lang w:val="en-GB"/>
-        </w:rPr>
-      </w:pPr>
-    </w:p>
-    <w:p>
-      <w:pPr>
-        <w:spacing w:line="360" w:lineRule="auto"/>
-        <w:jc w:val="center"/>
-        <w:rPr>
-          <w:rFonts w:ascii="Times New Roman" w:hAnsi="Times New Roman" w:cs="Times New Roman"/>
-          <w:sz w:val="28"/>
-          <w:szCs w:val="28"/>
-          <w:lang w:val="en-GB"/>
-        </w:rPr>
-      </w:pPr>
-    </w:p>
-    <w:p>
-      <w:pPr>
-        <w:spacing w:line="360" w:lineRule="auto"/>
-        <w:jc w:val="center"/>
-        <w:rPr>
-          <w:rFonts w:ascii="Times New Roman" w:hAnsi="Times New Roman" w:cs="Times New Roman"/>
-          <w:sz w:val="28"/>
-          <w:szCs w:val="28"/>
-          <w:lang w:val="en-GB"/>
-        </w:rPr>
-      </w:pPr>
-    </w:p>
-    <w:p>
-      <w:pPr>
-        <w:spacing w:line="360" w:lineRule="auto"/>
-        <w:jc w:val="center"/>
-        <w:rPr>
-          <w:rFonts w:ascii="Times New Roman" w:hAnsi="Times New Roman" w:cs="Times New Roman"/>
-          <w:sz w:val="28"/>
-          <w:szCs w:val="28"/>
-          <w:lang w:val="en-GB"/>
-        </w:rPr>
-      </w:pPr>
-    </w:p>
-    <w:p>
-      <w:pPr>
-        <w:spacing w:line="360" w:lineRule="auto"/>
-        <w:jc w:val="center"/>
-        <w:rPr>
-          <w:rFonts w:ascii="Times New Roman" w:hAnsi="Times New Roman" w:cs="Times New Roman"/>
-          <w:sz w:val="28"/>
-          <w:szCs w:val="28"/>
-          <w:lang w:val="en-GB"/>
-        </w:rPr>
-      </w:pPr>
-    </w:p>
-    <w:p>
-      <w:pPr>
-        <w:spacing w:line="360" w:lineRule="auto"/>
-        <w:jc w:val="center"/>
-        <w:rPr>
-          <w:rFonts w:ascii="Times New Roman" w:hAnsi="Times New Roman" w:cs="Times New Roman"/>
-          <w:sz w:val="28"/>
-          <w:szCs w:val="28"/>
-          <w:lang w:val="en-GB"/>
-        </w:rPr>
-      </w:pPr>
-    </w:p>
-    <w:p>
-      <w:pPr>
-        <w:spacing w:line="360" w:lineRule="auto"/>
-        <w:jc w:val="center"/>
-        <w:rPr>
-          <w:rFonts w:ascii="Times New Roman" w:hAnsi="Times New Roman" w:cs="Times New Roman"/>
-          <w:sz w:val="28"/>
-          <w:szCs w:val="28"/>
-          <w:lang w:val="en-GB"/>
-        </w:rPr>
-      </w:pPr>
-    </w:p>
-    <w:p>
-      <w:pPr>
-        <w:spacing w:line="360" w:lineRule="auto"/>
-        <w:jc w:val="center"/>
-        <w:rPr>
-          <w:rFonts w:ascii="Times New Roman" w:hAnsi="Times New Roman" w:cs="Times New Roman"/>
-          <w:sz w:val="28"/>
-          <w:szCs w:val="28"/>
-          <w:lang w:val="en-GB"/>
-        </w:rPr>
-      </w:pPr>
-    </w:p>
-    <w:p>
-      <w:pPr>
-        <w:spacing w:line="360" w:lineRule="auto"/>
-        <w:jc w:val="center"/>
-        <w:rPr>
-          <w:rFonts w:ascii="Times New Roman" w:hAnsi="Times New Roman" w:cs="Times New Roman"/>
-          <w:sz w:val="28"/>
-          <w:szCs w:val="28"/>
-          <w:lang w:val="en-GB"/>
-        </w:rPr>
-      </w:pPr>
-    </w:p>
-    <w:p>
-      <w:pPr>
-        <w:spacing w:line="360" w:lineRule="auto"/>
-        <w:jc w:val="center"/>
-        <w:rPr>
-          <w:rFonts w:ascii="Times New Roman" w:hAnsi="Times New Roman" w:cs="Times New Roman"/>
-          <w:sz w:val="28"/>
-          <w:szCs w:val="28"/>
-          <w:lang w:val="en-GB"/>
-        </w:rPr>
-      </w:pPr>
-    </w:p>
-    <w:p>
-      <w:pPr>
-        <w:spacing w:line="360" w:lineRule="auto"/>
-        <w:jc w:val="center"/>
-        <w:rPr>
-          <w:rFonts w:ascii="Times New Roman" w:hAnsi="Times New Roman" w:cs="Times New Roman"/>
-          <w:sz w:val="28"/>
-          <w:szCs w:val="28"/>
-          <w:lang w:val="en-GB"/>
-        </w:rPr>
-      </w:pPr>
-    </w:p>
-    <w:p>
-      <w:pPr>
-        <w:spacing w:line="360" w:lineRule="auto"/>
-        <w:jc w:val="center"/>
-        <w:rPr>
-          <w:rFonts w:ascii="Times New Roman" w:hAnsi="Times New Roman" w:cs="Times New Roman"/>
-          <w:sz w:val="28"/>
-          <w:szCs w:val="28"/>
-          <w:lang w:val="en-GB"/>
-        </w:rPr>
-      </w:pPr>
-    </w:p>
-    <w:p>
-      <w:pPr>
-        <w:spacing w:line="360" w:lineRule="auto"/>
-        <w:jc w:val="center"/>
-        <w:rPr>
-          <w:rFonts w:ascii="Times New Roman" w:hAnsi="Times New Roman" w:cs="Times New Roman"/>
-          <w:sz w:val="28"/>
-          <w:szCs w:val="28"/>
-          <w:lang w:val="en-GB"/>
-        </w:rPr>
-      </w:pPr>
-    </w:p>
-    <w:p>
-      <w:pPr>
-        <w:spacing w:line="360" w:lineRule="auto"/>
-        <w:jc w:val="center"/>
-        <w:rPr>
-          <w:rFonts w:ascii="Times New Roman" w:hAnsi="Times New Roman" w:cs="Times New Roman"/>
-          <w:sz w:val="28"/>
-          <w:szCs w:val="28"/>
-          <w:lang w:val="en-GB"/>
-        </w:rPr>
-      </w:pPr>
-    </w:p>
-    <w:p>
-      <w:pPr>
-        <w:spacing w:line="360" w:lineRule="auto"/>
-        <w:jc w:val="center"/>
-        <w:rPr>
-          <w:rFonts w:ascii="Times New Roman" w:hAnsi="Times New Roman" w:cs="Times New Roman"/>
-          <w:sz w:val="28"/>
-          <w:szCs w:val="28"/>
-          <w:lang w:val="en-GB"/>
-        </w:rPr>
-      </w:pPr>
-    </w:p>
-    <w:p>
-      <w:pPr>
-        <w:spacing w:line="360" w:lineRule="auto"/>
-        <w:jc w:val="center"/>
-        <w:rPr>
-          <w:rFonts w:ascii="Times New Roman" w:hAnsi="Times New Roman" w:cs="Times New Roman"/>
-          <w:sz w:val="28"/>
-          <w:szCs w:val="28"/>
-          <w:lang w:val="en-GB"/>
-        </w:rPr>
-      </w:pPr>
-    </w:p>
-    <w:p>
-      <w:pPr>
-        <w:spacing w:line="360" w:lineRule="auto"/>
-        <w:jc w:val="center"/>
-        <w:rPr>
-          <w:rFonts w:ascii="Times New Roman" w:hAnsi="Times New Roman" w:cs="Times New Roman"/>
-          <w:sz w:val="28"/>
-          <w:szCs w:val="28"/>
-          <w:lang w:val="en-GB"/>
-        </w:rPr>
-      </w:pPr>
-    </w:p>
-    <w:p>
-      <w:pPr>
-        <w:spacing w:line="360" w:lineRule="auto"/>
-        <w:jc w:val="center"/>
-        <w:rPr>
-          <w:rFonts w:ascii="Times New Roman" w:hAnsi="Times New Roman" w:cs="Times New Roman"/>
-          <w:sz w:val="28"/>
-          <w:szCs w:val="28"/>
-          <w:lang w:val="en-GB"/>
-        </w:rPr>
-      </w:pPr>
-    </w:p>
-    <w:p>
-      <w:pPr>
-        <w:spacing w:line="360" w:lineRule="auto"/>
-        <w:jc w:val="center"/>
-        <w:rPr>
-          <w:rFonts w:ascii="Times New Roman" w:hAnsi="Times New Roman" w:cs="Times New Roman"/>
-          <w:b/>
-          <w:bCs/>
-          <w:sz w:val="28"/>
-          <w:szCs w:val="28"/>
-          <w:lang w:val="en-GB"/>
-        </w:rPr>
-      </w:pPr>
-    </w:p>
-    <w:p>
-      <w:pPr>
-        <w:spacing w:line="360" w:lineRule="auto"/>
-        <w:jc w:val="center"/>
-        <w:rPr>
-          <w:rFonts w:ascii="Times New Roman" w:hAnsi="Times New Roman" w:cs="Times New Roman"/>
-          <w:b/>
-          <w:bCs/>
-          <w:sz w:val="28"/>
-          <w:szCs w:val="28"/>
+        <w:drawing>
+          <wp:inline distT="0" distB="0" distL="0" distR="0" wp14:anchorId="5FA10D63" wp14:editId="3F9F197C">
+            <wp:extent cx="3843743" cy="2782957"/>
+            <wp:effectExtent l="0" t="0" r="4445" b="0"/>
+            <wp:docPr id="1454191127" name="Picture 1"/>
+            <wp:cNvGraphicFramePr>
+              <a:graphicFrameLocks xmlns:a="http://schemas.openxmlformats.org/drawingml/2006/main" noChangeAspect="1"/>
+            </wp:cNvGraphicFramePr>
+            <a:graphic xmlns:a="http://schemas.openxmlformats.org/drawingml/2006/main">
+              <a:graphicData uri="http://schemas.openxmlformats.org/drawingml/2006/picture">
+                <pic:pic xmlns:pic="http://schemas.openxmlformats.org/drawingml/2006/picture">
+                  <pic:nvPicPr>
+                    <pic:cNvPr id="0" name="Picture 2"/>
+                    <pic:cNvPicPr>
+                      <a:picLocks noChangeAspect="1" noChangeArrowheads="1"/>
+                    </pic:cNvPicPr>
+                  </pic:nvPicPr>
+                  <pic:blipFill>
+                    <a:blip r:embed="rId26">
+                      <a:extLst>
+                        <a:ext uri="{28A0092B-C50C-407E-A947-70E740481C1C}">
+                          <a14:useLocalDpi xmlns:a14="http://schemas.microsoft.com/office/drawing/2010/main" val="0"/>
+                        </a:ext>
+                      </a:extLst>
+                    </a:blip>
+                    <a:srcRect/>
+                    <a:stretch>
+                      <a:fillRect/>
+                    </a:stretch>
+                  </pic:blipFill>
+                  <pic:spPr bwMode="auto">
+                    <a:xfrm>
+                      <a:off x="0" y="0"/>
+                      <a:ext cx="3878211" cy="2807912"/>
+                    </a:xfrm>
+                    <a:prstGeom prst="rect">
+                      <a:avLst/>
+                    </a:prstGeom>
+                    <a:noFill/>
+                  </pic:spPr>
+                </pic:pic>
+              </a:graphicData>
+            </a:graphic>
+          </wp:inline>
+        </w:drawing>
+      </w:r>
+    </w:p>
+    <w:p>
+      <w:pPr>
+        <w:pStyle w:val="ListParagraph"/>
+        <w:spacing w:line="360" w:lineRule="auto"/>
+        <w:ind w:left="0"/>
+        <w:rPr>
+          <w:rFonts w:ascii="Times New Roman" w:hAnsi="Times New Roman" w:cs="Times New Roman"/>
+          <w:sz w:val="24"/>
+          <w:szCs w:val="24"/>
+          <w:lang w:val="en-GB"/>
+        </w:rPr>
+      </w:pPr>
+      <w:r>
+        <w:rPr>
+          <w:rFonts w:ascii="Times New Roman" w:hAnsi="Times New Roman" w:cs="Times New Roman"/>
+          <w:sz w:val="24"/>
+          <w:szCs w:val="24"/>
+          <w:lang w:val="en-GB"/>
+        </w:rPr>
+        <w:lastRenderedPageBreak/>
+        <w:t>To deploy the project onto Apache I need to use a web server gateway interface (wsgi) to allow Flask to talk to Apache on the Ubuntu server. After installing the library and installing flask onto the instance I created the directory to store our IoT project.</w:t>
+      </w:r>
+    </w:p>
+    <w:p>
+      <w:pPr>
+        <w:pStyle w:val="ListParagraph"/>
+        <w:spacing w:line="360" w:lineRule="auto"/>
+        <w:ind w:left="0"/>
+        <w:rPr>
+          <w:rFonts w:ascii="Times New Roman" w:hAnsi="Times New Roman" w:cs="Times New Roman"/>
+          <w:sz w:val="24"/>
+          <w:szCs w:val="24"/>
+          <w:lang w:val="en-GB"/>
+        </w:rPr>
+      </w:pPr>
+      <w:r>
+        <w:rPr>
+          <w:rFonts w:ascii="Times New Roman" w:hAnsi="Times New Roman" w:cs="Times New Roman"/>
+          <w:noProof/>
+          <w:sz w:val="24"/>
+          <w:szCs w:val="24"/>
+          <w:lang w:val="en-GB"/>
+        </w:rPr>
+        <w:drawing>
+          <wp:inline distT="0" distB="0" distL="0" distR="0" wp14:anchorId="5A155683" wp14:editId="1705946B">
+            <wp:extent cx="5106113" cy="476316"/>
+            <wp:effectExtent l="0" t="0" r="0" b="0"/>
+            <wp:docPr id="1932917374" name="Picture 2" descr="A black background with white text&#10;&#10;Description automatically generated"/>
+            <wp:cNvGraphicFramePr>
+              <a:graphicFrameLocks xmlns:a="http://schemas.openxmlformats.org/drawingml/2006/main" noChangeAspect="1"/>
+            </wp:cNvGraphicFramePr>
+            <a:graphic xmlns:a="http://schemas.openxmlformats.org/drawingml/2006/main">
+              <a:graphicData uri="http://schemas.openxmlformats.org/drawingml/2006/picture">
+                <pic:pic xmlns:pic="http://schemas.openxmlformats.org/drawingml/2006/picture">
+                  <pic:nvPicPr>
+                    <pic:cNvPr id="1932917374" name="Picture 2" descr="A black background with white text&#10;&#10;Description automatically generated"/>
+                    <pic:cNvPicPr/>
+                  </pic:nvPicPr>
+                  <pic:blipFill>
+                    <a:blip r:embed="rId27">
+                      <a:extLst>
+                        <a:ext uri="{28A0092B-C50C-407E-A947-70E740481C1C}">
+                          <a14:useLocalDpi xmlns:a14="http://schemas.microsoft.com/office/drawing/2010/main" val="0"/>
+                        </a:ext>
+                      </a:extLst>
+                    </a:blip>
+                    <a:stretch>
+                      <a:fillRect/>
+                    </a:stretch>
+                  </pic:blipFill>
+                  <pic:spPr>
+                    <a:xfrm>
+                      <a:off x="0" y="0"/>
+                      <a:ext cx="5106113" cy="476316"/>
+                    </a:xfrm>
+                    <a:prstGeom prst="rect">
+                      <a:avLst/>
+                    </a:prstGeom>
+                  </pic:spPr>
+                </pic:pic>
+              </a:graphicData>
+            </a:graphic>
+          </wp:inline>
+        </w:drawing>
+      </w:r>
+    </w:p>
+    <w:p>
+      <w:pPr>
+        <w:spacing w:line="360" w:lineRule="auto"/>
+        <w:rPr>
+          <w:rFonts w:ascii="Times New Roman" w:hAnsi="Times New Roman" w:cs="Times New Roman"/>
+          <w:b/>
+          <w:bCs/>
+          <w:sz w:val="28"/>
+          <w:szCs w:val="28"/>
+          <w:lang w:val="en-GB"/>
+        </w:rPr>
+      </w:pPr>
+      <w:r>
+        <w:rPr>
+          <w:rFonts w:ascii="Times New Roman" w:hAnsi="Times New Roman" w:cs="Times New Roman"/>
+          <w:b/>
+          <w:bCs/>
+          <w:sz w:val="28"/>
+          <w:szCs w:val="28"/>
+          <w:lang w:val="en-GB"/>
+        </w:rPr>
+        <w:t>WinSCP</w:t>
+      </w:r>
+    </w:p>
+    <w:p>
+      <w:pPr>
+        <w:spacing w:line="360" w:lineRule="auto"/>
+        <w:rPr>
+          <w:rFonts w:ascii="Times New Roman" w:hAnsi="Times New Roman" w:cs="Times New Roman"/>
+          <w:sz w:val="24"/>
+          <w:szCs w:val="24"/>
+          <w:lang w:val="en-GB"/>
+        </w:rPr>
+      </w:pPr>
+      <w:r>
+        <w:rPr>
+          <w:rFonts w:ascii="Times New Roman" w:hAnsi="Times New Roman" w:cs="Times New Roman"/>
+          <w:sz w:val="24"/>
+          <w:szCs w:val="24"/>
+          <w:lang w:val="en-GB"/>
+        </w:rPr>
+        <w:t>I used WinSCP to transfer the project files onto the AWS instance. The instance denied my access so I had to permit login for root in the sshd_config file and copy the authorisation keys from my ubuntu user over to the root user. After rebooting the instance I was to copy the files over to the AWS instance. The server cannot recognise the app.py so I had to rename it to __init__.py to be recognised and run.</w:t>
+      </w:r>
+    </w:p>
+    <w:p>
+      <w:pPr>
+        <w:spacing w:line="360" w:lineRule="auto"/>
+        <w:rPr>
+          <w:rFonts w:ascii="Times New Roman" w:hAnsi="Times New Roman" w:cs="Times New Roman"/>
+          <w:sz w:val="24"/>
+          <w:szCs w:val="24"/>
+          <w:lang w:val="en-GB"/>
+        </w:rPr>
+      </w:pPr>
+      <w:r>
+        <w:rPr>
+          <w:rFonts w:ascii="Times New Roman" w:hAnsi="Times New Roman" w:cs="Times New Roman"/>
+          <w:noProof/>
+          <w:sz w:val="24"/>
+          <w:szCs w:val="24"/>
+          <w:lang w:val="en-GB"/>
+        </w:rPr>
+        <w:drawing>
+          <wp:inline distT="0" distB="0" distL="0" distR="0" wp14:anchorId="5EA802BC" wp14:editId="016DC10A">
+            <wp:extent cx="5731510" cy="3000375"/>
+            <wp:effectExtent l="0" t="0" r="2540" b="9525"/>
+            <wp:docPr id="684588996" name="Picture 6" descr="A screenshot of a computer&#10;&#10;Description automatically generated"/>
+            <wp:cNvGraphicFramePr>
+              <a:graphicFrameLocks xmlns:a="http://schemas.openxmlformats.org/drawingml/2006/main" noChangeAspect="1"/>
+            </wp:cNvGraphicFramePr>
+            <a:graphic xmlns:a="http://schemas.openxmlformats.org/drawingml/2006/main">
+              <a:graphicData uri="http://schemas.openxmlformats.org/drawingml/2006/picture">
+                <pic:pic xmlns:pic="http://schemas.openxmlformats.org/drawingml/2006/picture">
+                  <pic:nvPicPr>
+                    <pic:cNvPr id="684588996" name="Picture 6" descr="A screenshot of a computer&#10;&#10;Description automatically generated"/>
+                    <pic:cNvPicPr/>
+                  </pic:nvPicPr>
+                  <pic:blipFill>
+                    <a:blip r:embed="rId28" cstate="print">
+                      <a:extLst>
+                        <a:ext uri="{28A0092B-C50C-407E-A947-70E740481C1C}">
+                          <a14:useLocalDpi xmlns:a14="http://schemas.microsoft.com/office/drawing/2010/main" val="0"/>
+                        </a:ext>
+                      </a:extLst>
+                    </a:blip>
+                    <a:stretch>
+                      <a:fillRect/>
+                    </a:stretch>
+                  </pic:blipFill>
+                  <pic:spPr>
+                    <a:xfrm>
+                      <a:off x="0" y="0"/>
+                      <a:ext cx="5731510" cy="3000375"/>
+                    </a:xfrm>
+                    <a:prstGeom prst="rect">
+                      <a:avLst/>
+                    </a:prstGeom>
+                  </pic:spPr>
+                </pic:pic>
+              </a:graphicData>
+            </a:graphic>
+          </wp:inline>
+        </w:drawing>
+      </w:r>
+    </w:p>
+    <w:p>
+      <w:pPr>
+        <w:spacing w:line="360" w:lineRule="auto"/>
+        <w:rPr>
+          <w:rFonts w:ascii="Times New Roman" w:hAnsi="Times New Roman" w:cs="Times New Roman"/>
+          <w:b/>
+          <w:bCs/>
+          <w:sz w:val="28"/>
+          <w:szCs w:val="28"/>
+          <w:lang w:val="en-GB"/>
+        </w:rPr>
+      </w:pPr>
+      <w:r>
+        <w:rPr>
+          <w:rFonts w:ascii="Times New Roman" w:hAnsi="Times New Roman" w:cs="Times New Roman"/>
+          <w:b/>
+          <w:bCs/>
+          <w:sz w:val="28"/>
+          <w:szCs w:val="28"/>
+          <w:lang w:val="en-GB"/>
+        </w:rPr>
+        <w:t>Configure Virtual Host</w:t>
+      </w:r>
+    </w:p>
+    <w:p>
+      <w:pPr>
+        <w:spacing w:line="360" w:lineRule="auto"/>
+        <w:rPr>
+          <w:rFonts w:ascii="Times New Roman" w:hAnsi="Times New Roman" w:cs="Times New Roman"/>
+          <w:sz w:val="24"/>
+          <w:szCs w:val="24"/>
+          <w:lang w:val="en-GB"/>
+        </w:rPr>
+      </w:pPr>
+      <w:r>
+        <w:rPr>
+          <w:rFonts w:ascii="Times New Roman" w:hAnsi="Times New Roman" w:cs="Times New Roman"/>
+          <w:sz w:val="24"/>
+          <w:szCs w:val="24"/>
+          <w:lang w:val="en-GB"/>
+        </w:rPr>
+        <w:t>I created a FlaskApp.conf file to prepare for displaying the project when accessing the instances IPv4 address or using the custom domain. I created a virtual host on port 80 for http access and ensured the project would display on the domain, that the wsgi would be run,</w:t>
+      </w:r>
+      <w:r>
+        <w:rPr>
+          <w:rFonts w:ascii="Times New Roman" w:hAnsi="Times New Roman" w:cs="Times New Roman"/>
+          <w:sz w:val="24"/>
+          <w:szCs w:val="24"/>
+          <w:lang w:val="en-GB"/>
+        </w:rPr>
+        <w:t xml:space="preserve"> and that an error log would be created for debugging when there were issues to be solved.</w:t>
+      </w:r>
+      <w:r>
+        <w:rPr>
+          <w:rFonts w:ascii="Times New Roman" w:hAnsi="Times New Roman" w:cs="Times New Roman"/>
+          <w:sz w:val="24"/>
+          <w:szCs w:val="24"/>
+          <w:lang w:val="en-GB"/>
+        </w:rPr>
+        <w:t xml:space="preserve"> Later on I created another conf file called FlaskApp-le-ssl.conf to have a virtual host on port 443 to allow https access once the domain was secured. </w:t>
+      </w:r>
+    </w:p>
+    <w:p>
+      <w:pPr>
+        <w:spacing w:line="360" w:lineRule="auto"/>
+        <w:rPr>
+          <w:rFonts w:ascii="Times New Roman" w:hAnsi="Times New Roman" w:cs="Times New Roman"/>
+          <w:sz w:val="24"/>
+          <w:szCs w:val="24"/>
+          <w:lang w:val="en-GB"/>
+        </w:rPr>
+      </w:pPr>
+      <w:r>
+        <w:rPr>
+          <w:rFonts w:ascii="Times New Roman" w:hAnsi="Times New Roman" w:cs="Times New Roman"/>
+          <w:sz w:val="24"/>
+          <w:szCs w:val="24"/>
+          <w:lang w:val="en-GB"/>
+        </w:rPr>
+        <w:lastRenderedPageBreak/>
+        <w:t>After this I created the wsgi file to allow the Apache Server to serve the project. Once this was finished I restarted and reloaded the server. Finally I disabled the default ubuntu page .conf file and enabled my FlaskApp.conf file and restarted the server once more to see that the project was now displayed successfully.</w:t>
+      </w:r>
+    </w:p>
+    <w:p>
+      <w:pPr>
+        <w:spacing w:line="360" w:lineRule="auto"/>
+        <w:rPr>
+          <w:rFonts w:ascii="Times New Roman" w:hAnsi="Times New Roman" w:cs="Times New Roman"/>
+          <w:sz w:val="24"/>
+          <w:szCs w:val="24"/>
           <w:lang w:val="en-GB"/>
         </w:rPr>
       </w:pPr>
@@ -7145,15 +6929,27 @@
     </w:p>
     <w:p>
       <w:pPr>
-        <w:pStyle w:val="ListParagraph"/>
-        <w:spacing w:line="360" w:lineRule="auto"/>
-        <w:rPr>
-          <w:rFonts w:ascii="Times New Roman" w:hAnsi="Times New Roman" w:cs="Times New Roman"/>
-          <w:sz w:val="26"/>
-          <w:szCs w:val="26"/>
-          <w:lang w:val="en-GB"/>
-        </w:rPr>
-      </w:pPr>
+        <w:spacing w:line="360" w:lineRule="auto"/>
+        <w:rPr>
+          <w:rFonts w:ascii="Times New Roman" w:hAnsi="Times New Roman" w:cs="Times New Roman"/>
+          <w:b/>
+          <w:bCs/>
+          <w:sz w:val="28"/>
+          <w:szCs w:val="28"/>
+          <w:lang w:val="en-GB"/>
+        </w:rPr>
+      </w:pPr>
+      <w:r>
+        <w:rPr>
+          <w:rFonts w:ascii="Times New Roman" w:hAnsi="Times New Roman" w:cs="Times New Roman"/>
+          <w:b/>
+          <w:bCs/>
+          <w:sz w:val="28"/>
+          <w:szCs w:val="28"/>
+          <w:lang w:val="en-GB"/>
+        </w:rPr>
+        <w:t>Connection to hardware</w:t>
+      </w:r>
     </w:p>
     <w:p>
       <w:pPr>
@@ -7325,47 +7121,38 @@
     <w:p>
       <w:pPr>
         <w:spacing w:line="360" w:lineRule="auto"/>
-        <w:rPr>
-          <w:rFonts w:ascii="Times New Roman" w:hAnsi="Times New Roman" w:cs="Times New Roman"/>
-          <w:sz w:val="28"/>
-          <w:szCs w:val="28"/>
-          <w:lang w:val="en-GB"/>
-        </w:rPr>
-      </w:pPr>
-    </w:p>
-    <w:p>
-      <w:pPr>
-        <w:spacing w:line="360" w:lineRule="auto"/>
-        <w:rPr>
-          <w:rFonts w:ascii="Times New Roman" w:hAnsi="Times New Roman" w:cs="Times New Roman"/>
-          <w:sz w:val="28"/>
-          <w:szCs w:val="28"/>
-          <w:lang w:val="en-GB"/>
-        </w:rPr>
-      </w:pPr>
-    </w:p>
-    <w:p>
-      <w:pPr>
-        <w:spacing w:line="360" w:lineRule="auto"/>
         <w:jc w:val="center"/>
         <w:rPr>
           <w:rFonts w:ascii="Times New Roman" w:hAnsi="Times New Roman" w:cs="Times New Roman"/>
-          <w:b/>
-          <w:bCs/>
-          <w:sz w:val="28"/>
-          <w:szCs w:val="28"/>
-          <w:lang w:val="en-GB"/>
-        </w:rPr>
-      </w:pPr>
-      <w:r>
-        <w:rPr>
-          <w:rFonts w:ascii="Times New Roman" w:hAnsi="Times New Roman" w:cs="Times New Roman"/>
-          <w:b/>
-          <w:bCs/>
-          <w:sz w:val="28"/>
-          <w:szCs w:val="28"/>
-          <w:lang w:val="en-GB"/>
-        </w:rPr>
+          <w:sz w:val="28"/>
+          <w:szCs w:val="28"/>
+          <w:lang w:val="en-GB"/>
+        </w:rPr>
+      </w:pPr>
+    </w:p>
+    <w:p>
+      <w:pPr>
+        <w:spacing w:line="360" w:lineRule="auto"/>
+        <w:jc w:val="center"/>
+        <w:rPr>
+          <w:rFonts w:ascii="Times New Roman" w:hAnsi="Times New Roman" w:cs="Times New Roman"/>
+          <w:b/>
+          <w:bCs/>
+          <w:sz w:val="28"/>
+          <w:szCs w:val="28"/>
+          <w:lang w:val="en-GB"/>
+        </w:rPr>
+      </w:pPr>
+      <w:r>
+        <w:rPr>
+          <w:rFonts w:ascii="Times New Roman" w:hAnsi="Times New Roman" w:cs="Times New Roman"/>
+          <w:b/>
+          <w:bCs/>
+          <w:sz w:val="28"/>
+          <w:szCs w:val="28"/>
+          <w:lang w:val="en-GB"/>
+        </w:rPr>
+        <w:lastRenderedPageBreak/>
         <w:t>5</w:t>
       </w:r>
       <w:r>
@@ -7749,7 +7536,7 @@
                     <pic:cNvPicPr/>
                   </pic:nvPicPr>
                   <pic:blipFill>
-                    <a:blip r:embed="rId24"/>
+                    <a:blip r:embed="rId29"/>
                     <a:stretch>
                       <a:fillRect/>
                     </a:stretch>
@@ -7791,6 +7578,7 @@
           <w:szCs w:val="28"/>
           <w:lang w:val="en-GB"/>
         </w:rPr>
+        <w:lastRenderedPageBreak/>
         <w:t>Connection to MongoDB Atlas</w:t>
       </w:r>
     </w:p>
@@ -7864,17 +7652,7 @@
           <w:szCs w:val="24"/>
           <w:lang w:val="en-GB"/>
         </w:rPr>
-        <w:t xml:space="preserve">on MongoDB Compass, I decided to get functions working like displaying all drinks and allowing the user to select a drink and input </w:t>
-      </w:r>
-      <w:r>
-        <w:rPr>
-          <w:rFonts w:ascii="Times New Roman" w:hAnsi="Times New Roman" w:cs="Times New Roman"/>
-          <w:sz w:val="24"/>
-          <w:szCs w:val="24"/>
-          <w:lang w:val="en-GB"/>
-        </w:rPr>
-        <w:lastRenderedPageBreak/>
-        <w:t xml:space="preserve">temperature, before moving on to MongoDB Atlas. Some issues I had within using compass was getting used to the code for Mongoengine, between the MongoDB documentation and the videos on Moodle it was difficult to figure out whether to use pymongo or Mongoengine. It took some time to get used to working with Mongoengine and after a while I realised Mongoengine was far easier to work </w:t>
+        <w:t xml:space="preserve">on MongoDB Compass, I decided to get functions working like displaying all drinks and allowing the user to select a drink and input temperature, before moving on to MongoDB Atlas. Some issues I had within using compass was getting used to the code for Mongoengine, between the MongoDB documentation and the videos on Moodle it was difficult to figure out whether to use pymongo or Mongoengine. It took some time to get used to working with Mongoengine and after a while I realised Mongoengine was far easier to work </w:t>
       </w:r>
       <w:r>
         <w:rPr>
@@ -8253,7 +8031,7 @@
       </w:pPr>
     </w:p>
     <w:sectPr>
-      <w:footerReference w:type="default" r:id="rId25"/>
+      <w:footerReference w:type="default" r:id="rId30"/>
       <w:pgSz w:w="11906" w:h="16838"/>
       <w:pgMar w:top="1440" w:right="1440" w:bottom="1440" w:left="1440" w:header="708" w:footer="708" w:gutter="0"/>
       <w:pgBorders w:offsetFrom="page">
@@ -11203,7 +10981,6 @@
   <w:style w:type="character" w:default="1" w:styleId="DefaultParagraphFont">
     <w:name w:val="Default Paragraph Font"/>
     <w:uiPriority w:val="1"/>
-    <w:semiHidden/>
     <w:unhideWhenUsed/>
   </w:style>
   <w:style w:type="table" w:default="1" w:styleId="TableNormal">

</xml_diff>

<commit_message>
Completed my security section
Completed section of security I performed in the project.
Documentation has been updated.
</commit_message>
<xml_diff>
--- a/Sipify_Documentation_Alpha.docx
+++ b/Sipify_Documentation_Alpha.docx
@@ -658,8 +658,9 @@
           <w:szCs w:val="20"/>
           <w:lang w:val="en-GB"/>
         </w:rPr>
-        <w:t>……………………………………...………………</w:t>
-      </w:r>
+        <w:t>……………………………………...……………</w:t>
+      </w:r>
+      <w:proofErr w:type="gramStart"/>
       <w:r>
         <w:rPr>
           <w:rFonts w:ascii="Times New Roman" w:hAnsi="Times New Roman" w:cs="Times New Roman"/>
@@ -667,8 +668,18 @@
           <w:szCs w:val="20"/>
           <w:lang w:val="en-GB"/>
         </w:rPr>
+        <w:t>…</w:t>
+      </w:r>
+      <w:r>
+        <w:rPr>
+          <w:rFonts w:ascii="Times New Roman" w:hAnsi="Times New Roman" w:cs="Times New Roman"/>
+          <w:sz w:val="20"/>
+          <w:szCs w:val="20"/>
+          <w:lang w:val="en-GB"/>
+        </w:rPr>
         <w:t>..</w:t>
       </w:r>
+      <w:proofErr w:type="gramEnd"/>
       <w:r>
         <w:rPr>
           <w:rFonts w:ascii="Times New Roman" w:hAnsi="Times New Roman" w:cs="Times New Roman"/>
@@ -790,8 +801,19 @@
           <w:szCs w:val="20"/>
           <w:lang w:val="en-GB"/>
         </w:rPr>
-        <w:t>………..</w:t>
-      </w:r>
+        <w:t>……</w:t>
+      </w:r>
+      <w:proofErr w:type="gramStart"/>
+      <w:r>
+        <w:rPr>
+          <w:rFonts w:ascii="Times New Roman" w:hAnsi="Times New Roman" w:cs="Times New Roman"/>
+          <w:sz w:val="20"/>
+          <w:szCs w:val="20"/>
+          <w:lang w:val="en-GB"/>
+        </w:rPr>
+        <w:t>…..</w:t>
+      </w:r>
+      <w:proofErr w:type="gramEnd"/>
       <w:r>
         <w:rPr>
           <w:rFonts w:ascii="Times New Roman" w:hAnsi="Times New Roman" w:cs="Times New Roman"/>
@@ -824,8 +846,19 @@
           <w:szCs w:val="20"/>
           <w:lang w:val="en-GB"/>
         </w:rPr>
-        <w:t>Database……………………………………………………………………………………………..</w:t>
-      </w:r>
+        <w:t>Database…………………………………………………………………………………………</w:t>
+      </w:r>
+      <w:proofErr w:type="gramStart"/>
+      <w:r>
+        <w:rPr>
+          <w:rFonts w:ascii="Times New Roman" w:hAnsi="Times New Roman" w:cs="Times New Roman"/>
+          <w:sz w:val="20"/>
+          <w:szCs w:val="20"/>
+          <w:lang w:val="en-GB"/>
+        </w:rPr>
+        <w:t>…..</w:t>
+      </w:r>
+      <w:proofErr w:type="gramEnd"/>
     </w:p>
     <w:p>
       <w:pPr>
@@ -1065,8 +1098,9 @@
           <w:szCs w:val="20"/>
           <w:lang w:val="en-GB"/>
         </w:rPr>
-        <w:t>…………………………………………………...………</w:t>
-      </w:r>
+        <w:t>…………………………………………………...……</w:t>
+      </w:r>
+      <w:proofErr w:type="gramStart"/>
       <w:r>
         <w:rPr>
           <w:rFonts w:ascii="Times New Roman" w:hAnsi="Times New Roman" w:cs="Times New Roman"/>
@@ -1074,8 +1108,18 @@
           <w:szCs w:val="20"/>
           <w:lang w:val="en-GB"/>
         </w:rPr>
+        <w:t>…</w:t>
+      </w:r>
+      <w:r>
+        <w:rPr>
+          <w:rFonts w:ascii="Times New Roman" w:hAnsi="Times New Roman" w:cs="Times New Roman"/>
+          <w:sz w:val="20"/>
+          <w:szCs w:val="20"/>
+          <w:lang w:val="en-GB"/>
+        </w:rPr>
         <w:t>..</w:t>
       </w:r>
+      <w:proofErr w:type="gramEnd"/>
     </w:p>
     <w:p>
       <w:pPr>
@@ -1137,8 +1181,19 @@
           <w:szCs w:val="20"/>
           <w:lang w:val="en-GB"/>
         </w:rPr>
-        <w:t>………..</w:t>
-      </w:r>
+        <w:t>……</w:t>
+      </w:r>
+      <w:proofErr w:type="gramStart"/>
+      <w:r>
+        <w:rPr>
+          <w:rFonts w:ascii="Times New Roman" w:hAnsi="Times New Roman" w:cs="Times New Roman"/>
+          <w:sz w:val="20"/>
+          <w:szCs w:val="20"/>
+          <w:lang w:val="en-GB"/>
+        </w:rPr>
+        <w:t>…..</w:t>
+      </w:r>
+      <w:proofErr w:type="gramEnd"/>
     </w:p>
     <w:p>
       <w:pPr>
@@ -1171,8 +1226,9 @@
           <w:szCs w:val="20"/>
           <w:lang w:val="en-GB"/>
         </w:rPr>
-        <w:t>……</w:t>
-      </w:r>
+        <w:t>…</w:t>
+      </w:r>
+      <w:proofErr w:type="gramStart"/>
       <w:r>
         <w:rPr>
           <w:rFonts w:ascii="Times New Roman" w:hAnsi="Times New Roman" w:cs="Times New Roman"/>
@@ -1180,8 +1236,18 @@
           <w:szCs w:val="20"/>
           <w:lang w:val="en-GB"/>
         </w:rPr>
+        <w:t>…</w:t>
+      </w:r>
+      <w:r>
+        <w:rPr>
+          <w:rFonts w:ascii="Times New Roman" w:hAnsi="Times New Roman" w:cs="Times New Roman"/>
+          <w:sz w:val="20"/>
+          <w:szCs w:val="20"/>
+          <w:lang w:val="en-GB"/>
+        </w:rPr>
         <w:t>..</w:t>
       </w:r>
+      <w:proofErr w:type="gramEnd"/>
       <w:r>
         <w:rPr>
           <w:rFonts w:ascii="Times New Roman" w:hAnsi="Times New Roman" w:cs="Times New Roman"/>
@@ -1207,6 +1273,7 @@
           <w:lang w:val="en-GB"/>
         </w:rPr>
       </w:pPr>
+      <w:proofErr w:type="spellStart"/>
       <w:r>
         <w:rPr>
           <w:rFonts w:ascii="Times New Roman" w:hAnsi="Times New Roman" w:cs="Times New Roman"/>
@@ -1214,7 +1281,17 @@
           <w:szCs w:val="20"/>
           <w:lang w:val="en-GB"/>
         </w:rPr>
-        <w:t>PubNub Communication…………………………………………………………………………….</w:t>
+        <w:t>PubNub</w:t>
+      </w:r>
+      <w:proofErr w:type="spellEnd"/>
+      <w:r>
+        <w:rPr>
+          <w:rFonts w:ascii="Times New Roman" w:hAnsi="Times New Roman" w:cs="Times New Roman"/>
+          <w:sz w:val="20"/>
+          <w:szCs w:val="20"/>
+          <w:lang w:val="en-GB"/>
+        </w:rPr>
+        <w:t xml:space="preserve"> Communication…………………………………………………………………………….</w:t>
       </w:r>
     </w:p>
     <w:p>
@@ -1239,8 +1316,19 @@
           <w:szCs w:val="20"/>
           <w:lang w:val="en-GB"/>
         </w:rPr>
-        <w:t>Database……………………………………………………………………………………………..</w:t>
-      </w:r>
+        <w:t>Database…………………………………………………………………………………………</w:t>
+      </w:r>
+      <w:proofErr w:type="gramStart"/>
+      <w:r>
+        <w:rPr>
+          <w:rFonts w:ascii="Times New Roman" w:hAnsi="Times New Roman" w:cs="Times New Roman"/>
+          <w:sz w:val="20"/>
+          <w:szCs w:val="20"/>
+          <w:lang w:val="en-GB"/>
+        </w:rPr>
+        <w:t>…..</w:t>
+      </w:r>
+      <w:proofErr w:type="gramEnd"/>
     </w:p>
     <w:p>
       <w:pPr>
@@ -1264,8 +1352,19 @@
           <w:szCs w:val="20"/>
           <w:lang w:val="en-GB"/>
         </w:rPr>
-        <w:t>Security……………………………………………………………………….……………………..</w:t>
-      </w:r>
+        <w:t>Security……………………………………………………………………….…………………</w:t>
+      </w:r>
+      <w:proofErr w:type="gramStart"/>
+      <w:r>
+        <w:rPr>
+          <w:rFonts w:ascii="Times New Roman" w:hAnsi="Times New Roman" w:cs="Times New Roman"/>
+          <w:sz w:val="20"/>
+          <w:szCs w:val="20"/>
+          <w:lang w:val="en-GB"/>
+        </w:rPr>
+        <w:t>…..</w:t>
+      </w:r>
+      <w:proofErr w:type="gramEnd"/>
     </w:p>
     <w:p>
       <w:pPr>
@@ -1397,8 +1496,18 @@
           <w:sz w:val="20"/>
           <w:szCs w:val="20"/>
         </w:rPr>
-        <w:t xml:space="preserve"> Domain..</w:t>
-      </w:r>
+        <w:t xml:space="preserve"> </w:t>
+      </w:r>
+      <w:proofErr w:type="gramStart"/>
+      <w:r>
+        <w:rPr>
+          <w:rFonts w:ascii="Times New Roman" w:hAnsi="Times New Roman" w:cs="Times New Roman"/>
+          <w:sz w:val="20"/>
+          <w:szCs w:val="20"/>
+        </w:rPr>
+        <w:t>Domain..</w:t>
+      </w:r>
+      <w:proofErr w:type="gramEnd"/>
       <w:r>
         <w:rPr>
           <w:rFonts w:ascii="Times New Roman" w:hAnsi="Times New Roman" w:cs="Times New Roman"/>
@@ -1725,8 +1834,19 @@
           <w:szCs w:val="20"/>
           <w:lang w:val="en-GB"/>
         </w:rPr>
-        <w:t>……..</w:t>
-      </w:r>
+        <w:t>…</w:t>
+      </w:r>
+      <w:proofErr w:type="gramStart"/>
+      <w:r>
+        <w:rPr>
+          <w:rFonts w:ascii="Times New Roman" w:hAnsi="Times New Roman" w:cs="Times New Roman"/>
+          <w:sz w:val="20"/>
+          <w:szCs w:val="20"/>
+          <w:lang w:val="en-GB"/>
+        </w:rPr>
+        <w:t>…..</w:t>
+      </w:r>
+      <w:proofErr w:type="gramEnd"/>
       <w:r>
         <w:rPr>
           <w:rFonts w:ascii="Times New Roman" w:hAnsi="Times New Roman" w:cs="Times New Roman"/>
@@ -1759,8 +1879,19 @@
           <w:szCs w:val="20"/>
           <w:lang w:val="en-GB"/>
         </w:rPr>
-        <w:t>Access to communication channels………………………………………………………………..</w:t>
-      </w:r>
+        <w:t>Access to communication channels……………………………………………………………</w:t>
+      </w:r>
+      <w:proofErr w:type="gramStart"/>
+      <w:r>
+        <w:rPr>
+          <w:rFonts w:ascii="Times New Roman" w:hAnsi="Times New Roman" w:cs="Times New Roman"/>
+          <w:sz w:val="20"/>
+          <w:szCs w:val="20"/>
+          <w:lang w:val="en-GB"/>
+        </w:rPr>
+        <w:t>…..</w:t>
+      </w:r>
+      <w:proofErr w:type="gramEnd"/>
     </w:p>
     <w:p>
       <w:pPr>
@@ -1834,8 +1965,19 @@
           <w:szCs w:val="20"/>
           <w:lang w:val="en-GB"/>
         </w:rPr>
-        <w:t>Data In Transit……………………………………………………………………………………..</w:t>
-      </w:r>
+        <w:t>Data In Transit…………………………………………………………………………………</w:t>
+      </w:r>
+      <w:proofErr w:type="gramStart"/>
+      <w:r>
+        <w:rPr>
+          <w:rFonts w:ascii="Times New Roman" w:hAnsi="Times New Roman" w:cs="Times New Roman"/>
+          <w:sz w:val="20"/>
+          <w:szCs w:val="20"/>
+          <w:lang w:val="en-GB"/>
+        </w:rPr>
+        <w:t>…..</w:t>
+      </w:r>
+      <w:proofErr w:type="gramEnd"/>
     </w:p>
     <w:p>
       <w:pPr>
@@ -2204,7 +2346,47 @@
           <w:szCs w:val="24"/>
           <w:lang w:val="en-GB"/>
         </w:rPr>
-        <w:t>This cloud server acted as our central connection for the various parts that controls this project. The server retrieves messages and data from the IoT device using pubnub as a means of connection. The server contacts the database for queries that need to be run on the database and returns the output to the front-end. It also acts as the front-end’s security, establishing a https connection with an SSL certificate thanks to certbot. It acts as a controller for the various web pages the user can access.</w:t>
+        <w:t xml:space="preserve">This cloud server acted as our central connection for the various parts that controls this project. The server retrieves messages and data from the IoT device using </w:t>
+      </w:r>
+      <w:proofErr w:type="spellStart"/>
+      <w:r>
+        <w:rPr>
+          <w:rFonts w:ascii="Times New Roman" w:hAnsi="Times New Roman" w:cs="Times New Roman"/>
+          <w:sz w:val="24"/>
+          <w:szCs w:val="24"/>
+          <w:lang w:val="en-GB"/>
+        </w:rPr>
+        <w:t>pubnub</w:t>
+      </w:r>
+      <w:proofErr w:type="spellEnd"/>
+      <w:r>
+        <w:rPr>
+          <w:rFonts w:ascii="Times New Roman" w:hAnsi="Times New Roman" w:cs="Times New Roman"/>
+          <w:sz w:val="24"/>
+          <w:szCs w:val="24"/>
+          <w:lang w:val="en-GB"/>
+        </w:rPr>
+        <w:t xml:space="preserve"> as a means of connection. The server contacts the database for queries that need to be run on the database and returns the output to the front-end. It also acts as the front-end’s security, establishing a https connection with an SSL certificate thanks to </w:t>
+      </w:r>
+      <w:proofErr w:type="spellStart"/>
+      <w:r>
+        <w:rPr>
+          <w:rFonts w:ascii="Times New Roman" w:hAnsi="Times New Roman" w:cs="Times New Roman"/>
+          <w:sz w:val="24"/>
+          <w:szCs w:val="24"/>
+          <w:lang w:val="en-GB"/>
+        </w:rPr>
+        <w:t>certbot</w:t>
+      </w:r>
+      <w:proofErr w:type="spellEnd"/>
+      <w:r>
+        <w:rPr>
+          <w:rFonts w:ascii="Times New Roman" w:hAnsi="Times New Roman" w:cs="Times New Roman"/>
+          <w:sz w:val="24"/>
+          <w:szCs w:val="24"/>
+          <w:lang w:val="en-GB"/>
+        </w:rPr>
+        <w:t>. It acts as a controller for the various web pages the user can access.</w:t>
       </w:r>
     </w:p>
     <w:p>
@@ -2306,7 +2488,27 @@
           <w:szCs w:val="24"/>
           <w:lang w:val="en-GB"/>
         </w:rPr>
-        <w:t xml:space="preserve">Using MongoDB Atlas I created a drinks collection within the Sipify database.  The drinks data holds the drink name and temperature ranges. The drinks data is displayed on the front end using a post request from the server, the user will select a </w:t>
+        <w:t xml:space="preserve">Using MongoDB Atlas I created a drinks collection within the </w:t>
+      </w:r>
+      <w:proofErr w:type="spellStart"/>
+      <w:r>
+        <w:rPr>
+          <w:rFonts w:ascii="Times New Roman" w:hAnsi="Times New Roman" w:cs="Times New Roman"/>
+          <w:sz w:val="24"/>
+          <w:szCs w:val="24"/>
+          <w:lang w:val="en-GB"/>
+        </w:rPr>
+        <w:t>Sipify</w:t>
+      </w:r>
+      <w:proofErr w:type="spellEnd"/>
+      <w:r>
+        <w:rPr>
+          <w:rFonts w:ascii="Times New Roman" w:hAnsi="Times New Roman" w:cs="Times New Roman"/>
+          <w:sz w:val="24"/>
+          <w:szCs w:val="24"/>
+          <w:lang w:val="en-GB"/>
+        </w:rPr>
+        <w:t xml:space="preserve"> database.  The drinks data holds the drink name and temperature ranges. The drinks data is displayed on the front end using a post request from the server, the user will select a </w:t>
       </w:r>
       <w:r>
         <w:rPr>
@@ -2490,7 +2692,67 @@
           <w:szCs w:val="24"/>
           <w:lang w:val="en-GB"/>
         </w:rPr>
-        <w:t>The data begins by being gathered by the light-dependent resistor and the temperature sensor. This data is stored on our Raspberry Pi, which publishes a message to our pubnub channel to begin sending the data. On our web server, we have subscribed to this pubnub channel to listen for messages being sent. Once the message is received, the server will determine if it is valid and begin the secure transfer of data from pubnub to the server.</w:t>
+        <w:t xml:space="preserve">The data begins by being gathered by the light-dependent resistor and the temperature sensor. This data is stored on our Raspberry Pi, which publishes a message to our </w:t>
+      </w:r>
+      <w:proofErr w:type="spellStart"/>
+      <w:r>
+        <w:rPr>
+          <w:rFonts w:ascii="Times New Roman" w:hAnsi="Times New Roman" w:cs="Times New Roman"/>
+          <w:sz w:val="24"/>
+          <w:szCs w:val="24"/>
+          <w:lang w:val="en-GB"/>
+        </w:rPr>
+        <w:t>pubnub</w:t>
+      </w:r>
+      <w:proofErr w:type="spellEnd"/>
+      <w:r>
+        <w:rPr>
+          <w:rFonts w:ascii="Times New Roman" w:hAnsi="Times New Roman" w:cs="Times New Roman"/>
+          <w:sz w:val="24"/>
+          <w:szCs w:val="24"/>
+          <w:lang w:val="en-GB"/>
+        </w:rPr>
+        <w:t xml:space="preserve"> channel to begin sending the data. On our web server, we have subscribed to this </w:t>
+      </w:r>
+      <w:proofErr w:type="spellStart"/>
+      <w:r>
+        <w:rPr>
+          <w:rFonts w:ascii="Times New Roman" w:hAnsi="Times New Roman" w:cs="Times New Roman"/>
+          <w:sz w:val="24"/>
+          <w:szCs w:val="24"/>
+          <w:lang w:val="en-GB"/>
+        </w:rPr>
+        <w:t>pubnub</w:t>
+      </w:r>
+      <w:proofErr w:type="spellEnd"/>
+      <w:r>
+        <w:rPr>
+          <w:rFonts w:ascii="Times New Roman" w:hAnsi="Times New Roman" w:cs="Times New Roman"/>
+          <w:sz w:val="24"/>
+          <w:szCs w:val="24"/>
+          <w:lang w:val="en-GB"/>
+        </w:rPr>
+        <w:t xml:space="preserve"> channel to listen for messages being sent. Once the message is received, the server will determine if it is valid and begin the secure transfer of data from </w:t>
+      </w:r>
+      <w:proofErr w:type="spellStart"/>
+      <w:r>
+        <w:rPr>
+          <w:rFonts w:ascii="Times New Roman" w:hAnsi="Times New Roman" w:cs="Times New Roman"/>
+          <w:sz w:val="24"/>
+          <w:szCs w:val="24"/>
+          <w:lang w:val="en-GB"/>
+        </w:rPr>
+        <w:t>pubnub</w:t>
+      </w:r>
+      <w:proofErr w:type="spellEnd"/>
+      <w:r>
+        <w:rPr>
+          <w:rFonts w:ascii="Times New Roman" w:hAnsi="Times New Roman" w:cs="Times New Roman"/>
+          <w:sz w:val="24"/>
+          <w:szCs w:val="24"/>
+          <w:lang w:val="en-GB"/>
+        </w:rPr>
+        <w:t xml:space="preserve"> to the server.</w:t>
       </w:r>
       <w:r>
         <w:rPr>
@@ -2526,7 +2788,27 @@
           <w:szCs w:val="24"/>
           <w:lang w:val="en-GB"/>
         </w:rPr>
-        <w:t xml:space="preserve"> certificate created using certbot for a secure user connection</w:t>
+        <w:t xml:space="preserve"> certificate created using </w:t>
+      </w:r>
+      <w:proofErr w:type="spellStart"/>
+      <w:r>
+        <w:rPr>
+          <w:rFonts w:ascii="Times New Roman" w:hAnsi="Times New Roman" w:cs="Times New Roman"/>
+          <w:sz w:val="24"/>
+          <w:szCs w:val="24"/>
+          <w:lang w:val="en-GB"/>
+        </w:rPr>
+        <w:t>certbot</w:t>
+      </w:r>
+      <w:proofErr w:type="spellEnd"/>
+      <w:r>
+        <w:rPr>
+          <w:rFonts w:ascii="Times New Roman" w:hAnsi="Times New Roman" w:cs="Times New Roman"/>
+          <w:sz w:val="24"/>
+          <w:szCs w:val="24"/>
+          <w:lang w:val="en-GB"/>
+        </w:rPr>
+        <w:t xml:space="preserve"> for a secure user connection</w:t>
       </w:r>
       <w:r>
         <w:rPr>
@@ -2593,7 +2875,27 @@
           <w:szCs w:val="24"/>
           <w:lang w:val="en-GB"/>
         </w:rPr>
-        <w:t xml:space="preserve"> the server sends a message to pubnub to be received from the raspberry pi. This data is then used to activate the appropriate LED to display the drink status to the user </w:t>
+        <w:t xml:space="preserve"> the server sends a message to </w:t>
+      </w:r>
+      <w:proofErr w:type="spellStart"/>
+      <w:r>
+        <w:rPr>
+          <w:rFonts w:ascii="Times New Roman" w:hAnsi="Times New Roman" w:cs="Times New Roman"/>
+          <w:sz w:val="24"/>
+          <w:szCs w:val="24"/>
+          <w:lang w:val="en-GB"/>
+        </w:rPr>
+        <w:t>pubnub</w:t>
+      </w:r>
+      <w:proofErr w:type="spellEnd"/>
+      <w:r>
+        <w:rPr>
+          <w:rFonts w:ascii="Times New Roman" w:hAnsi="Times New Roman" w:cs="Times New Roman"/>
+          <w:sz w:val="24"/>
+          <w:szCs w:val="24"/>
+          <w:lang w:val="en-GB"/>
+        </w:rPr>
+        <w:t xml:space="preserve"> to be received from the raspberry pi. This data is then used to activate the appropriate LED to display the drink status to the user </w:t>
       </w:r>
       <w:r>
         <w:rPr>
@@ -3701,7 +4003,25 @@
           <w:sz w:val="24"/>
           <w:szCs w:val="24"/>
         </w:rPr>
-        <w:t xml:space="preserve"> resistor. The breadboard is grounded on one side by the white wire and each LED has there cathode connected to this bank. This approach results in less wires and fewer connections within the limited space</w:t>
+        <w:t xml:space="preserve"> resistor. The breadboard is grounded on one side by the white wire and each LED has </w:t>
+      </w:r>
+      <w:proofErr w:type="gramStart"/>
+      <w:r>
+        <w:rPr>
+          <w:rFonts w:ascii="Times New Roman" w:hAnsi="Times New Roman" w:cs="Times New Roman"/>
+          <w:sz w:val="24"/>
+          <w:szCs w:val="24"/>
+        </w:rPr>
+        <w:t>there</w:t>
+      </w:r>
+      <w:proofErr w:type="gramEnd"/>
+      <w:r>
+        <w:rPr>
+          <w:rFonts w:ascii="Times New Roman" w:hAnsi="Times New Roman" w:cs="Times New Roman"/>
+          <w:sz w:val="24"/>
+          <w:szCs w:val="24"/>
+        </w:rPr>
+        <w:t xml:space="preserve"> cathode connected to this bank. This approach results in less wires and fewer connections within the limited space</w:t>
       </w:r>
     </w:p>
     <w:p>
@@ -3730,7 +4050,25 @@
           <w:szCs w:val="24"/>
         </w:rPr>
         <w:lastRenderedPageBreak/>
-        <w:t xml:space="preserve">Before the coaster can react with LEDs it must know if a cup is present or not to begin reading temperature data. To achieve this I have implemented a light sensor circuit use a Light Dependant Resistor and a Capacitor. This works but setting up the LDR and capacitor in junction with each other. The LDR will adjust its resistance based on light intensity resulting in the capacitor to charge at a slower or faster rate. If the resistance is high the light levels are low which means an object (cup) is placed on the surface. </w:t>
+        <w:t xml:space="preserve">Before the coaster can react with LEDs it must know if a cup is present or not to begin reading temperature data. To achieve </w:t>
+      </w:r>
+      <w:proofErr w:type="gramStart"/>
+      <w:r>
+        <w:rPr>
+          <w:rFonts w:ascii="Times New Roman" w:hAnsi="Times New Roman" w:cs="Times New Roman"/>
+          <w:sz w:val="24"/>
+          <w:szCs w:val="24"/>
+        </w:rPr>
+        <w:t>this</w:t>
+      </w:r>
+      <w:proofErr w:type="gramEnd"/>
+      <w:r>
+        <w:rPr>
+          <w:rFonts w:ascii="Times New Roman" w:hAnsi="Times New Roman" w:cs="Times New Roman"/>
+          <w:sz w:val="24"/>
+          <w:szCs w:val="24"/>
+        </w:rPr>
+        <w:t xml:space="preserve"> I have implemented a light sensor circuit use a Light Dependant Resistor and a Capacitor. This works but setting up the LDR and capacitor in junction with each other. The LDR will adjust its resistance based on light intensity resulting in the capacitor to charge at a slower or faster rate. If the resistance is high the light levels are low which means an object (cup) is placed on the surface. </w:t>
       </w:r>
     </w:p>
     <w:p>
@@ -4220,7 +4558,49 @@
           <w:szCs w:val="24"/>
           <w:lang w:val="en-GB"/>
         </w:rPr>
-        <w:t>In the app.py I controlled the app.routes() to ensure the receiving and sending of data. To receive the user’s input on the drink selections page I used a POST request which calls a request from the form on the webpage to get the selected drink and temperature. From this I call the MongoDB method for adding a drink to the database from the MongoDB.py file and redirect the user to the barista page. This is all run in the background hidden rom the user. (WORK IN PROGRESS)</w:t>
+        <w:t xml:space="preserve">In the app.py I controlled the </w:t>
+      </w:r>
+      <w:proofErr w:type="spellStart"/>
+      <w:proofErr w:type="gramStart"/>
+      <w:r>
+        <w:rPr>
+          <w:rFonts w:ascii="Times New Roman" w:hAnsi="Times New Roman" w:cs="Times New Roman"/>
+          <w:sz w:val="24"/>
+          <w:szCs w:val="24"/>
+          <w:lang w:val="en-GB"/>
+        </w:rPr>
+        <w:t>app.routes</w:t>
+      </w:r>
+      <w:proofErr w:type="spellEnd"/>
+      <w:proofErr w:type="gramEnd"/>
+      <w:r>
+        <w:rPr>
+          <w:rFonts w:ascii="Times New Roman" w:hAnsi="Times New Roman" w:cs="Times New Roman"/>
+          <w:sz w:val="24"/>
+          <w:szCs w:val="24"/>
+          <w:lang w:val="en-GB"/>
+        </w:rPr>
+        <w:t xml:space="preserve">() to ensure the receiving and sending of data. To receive the user’s input on the drink selections page I used a POST request which calls a request from the form on the webpage to get the selected drink and temperature. From this I call the MongoDB method for adding a drink to the database from the MongoDB.py file and redirect the user to the barista page. This is all run in the background hidden </w:t>
+      </w:r>
+      <w:proofErr w:type="spellStart"/>
+      <w:r>
+        <w:rPr>
+          <w:rFonts w:ascii="Times New Roman" w:hAnsi="Times New Roman" w:cs="Times New Roman"/>
+          <w:sz w:val="24"/>
+          <w:szCs w:val="24"/>
+          <w:lang w:val="en-GB"/>
+        </w:rPr>
+        <w:t>rom</w:t>
+      </w:r>
+      <w:proofErr w:type="spellEnd"/>
+      <w:r>
+        <w:rPr>
+          <w:rFonts w:ascii="Times New Roman" w:hAnsi="Times New Roman" w:cs="Times New Roman"/>
+          <w:sz w:val="24"/>
+          <w:szCs w:val="24"/>
+          <w:lang w:val="en-GB"/>
+        </w:rPr>
+        <w:t xml:space="preserve"> the user. (WORK IN PROGRESS)</w:t>
       </w:r>
     </w:p>
     <w:p>
@@ -4363,7 +4743,87 @@
           <w:szCs w:val="24"/>
           <w:lang w:val="en-GB"/>
         </w:rPr>
-        <w:t>server instance to host the project. I begun with deploying the example Buzzer project we created in class to see if the deployment would be successful. I utilised this project to test connections to pubnub before our project was created. Once we had a functioning alpha I substituted the Buzzer project with the Alpha project and ensured connections between the database</w:t>
+        <w:t xml:space="preserve">server instance to host the project. </w:t>
+      </w:r>
+      <w:proofErr w:type="gramStart"/>
+      <w:r>
+        <w:rPr>
+          <w:rFonts w:ascii="Times New Roman" w:hAnsi="Times New Roman" w:cs="Times New Roman"/>
+          <w:sz w:val="24"/>
+          <w:szCs w:val="24"/>
+          <w:lang w:val="en-GB"/>
+        </w:rPr>
+        <w:t>I</w:t>
+      </w:r>
+      <w:proofErr w:type="gramEnd"/>
+      <w:r>
+        <w:rPr>
+          <w:rFonts w:ascii="Times New Roman" w:hAnsi="Times New Roman" w:cs="Times New Roman"/>
+          <w:sz w:val="24"/>
+          <w:szCs w:val="24"/>
+          <w:lang w:val="en-GB"/>
+        </w:rPr>
+        <w:t xml:space="preserve"> </w:t>
+      </w:r>
+      <w:proofErr w:type="spellStart"/>
+      <w:r>
+        <w:rPr>
+          <w:rFonts w:ascii="Times New Roman" w:hAnsi="Times New Roman" w:cs="Times New Roman"/>
+          <w:sz w:val="24"/>
+          <w:szCs w:val="24"/>
+          <w:lang w:val="en-GB"/>
+        </w:rPr>
+        <w:t>begun</w:t>
+      </w:r>
+      <w:proofErr w:type="spellEnd"/>
+      <w:r>
+        <w:rPr>
+          <w:rFonts w:ascii="Times New Roman" w:hAnsi="Times New Roman" w:cs="Times New Roman"/>
+          <w:sz w:val="24"/>
+          <w:szCs w:val="24"/>
+          <w:lang w:val="en-GB"/>
+        </w:rPr>
+        <w:t xml:space="preserve"> with deploying the example Buzzer project we created in class to see if the deployment would be successful. I utilised this project to test connections to </w:t>
+      </w:r>
+      <w:proofErr w:type="spellStart"/>
+      <w:r>
+        <w:rPr>
+          <w:rFonts w:ascii="Times New Roman" w:hAnsi="Times New Roman" w:cs="Times New Roman"/>
+          <w:sz w:val="24"/>
+          <w:szCs w:val="24"/>
+          <w:lang w:val="en-GB"/>
+        </w:rPr>
+        <w:t>pubnub</w:t>
+      </w:r>
+      <w:proofErr w:type="spellEnd"/>
+      <w:r>
+        <w:rPr>
+          <w:rFonts w:ascii="Times New Roman" w:hAnsi="Times New Roman" w:cs="Times New Roman"/>
+          <w:sz w:val="24"/>
+          <w:szCs w:val="24"/>
+          <w:lang w:val="en-GB"/>
+        </w:rPr>
+        <w:t xml:space="preserve"> before our project was created. Once we had a functioning </w:t>
+      </w:r>
+      <w:proofErr w:type="gramStart"/>
+      <w:r>
+        <w:rPr>
+          <w:rFonts w:ascii="Times New Roman" w:hAnsi="Times New Roman" w:cs="Times New Roman"/>
+          <w:sz w:val="24"/>
+          <w:szCs w:val="24"/>
+          <w:lang w:val="en-GB"/>
+        </w:rPr>
+        <w:t>alpha</w:t>
+      </w:r>
+      <w:proofErr w:type="gramEnd"/>
+      <w:r>
+        <w:rPr>
+          <w:rFonts w:ascii="Times New Roman" w:hAnsi="Times New Roman" w:cs="Times New Roman"/>
+          <w:sz w:val="24"/>
+          <w:szCs w:val="24"/>
+          <w:lang w:val="en-GB"/>
+        </w:rPr>
+        <w:t xml:space="preserve"> I substituted the Buzzer project with the Alpha project and ensured connections between the database</w:t>
       </w:r>
       <w:r>
         <w:rPr>
@@ -4444,6 +4904,7 @@
         </w:rPr>
         <w:t xml:space="preserve">2.4 </w:t>
       </w:r>
+      <w:proofErr w:type="spellStart"/>
       <w:r>
         <w:rPr>
           <w:rFonts w:ascii="Times New Roman" w:hAnsi="Times New Roman" w:cs="Times New Roman"/>
@@ -4478,8 +4939,9 @@
           <w:u w:val="single"/>
           <w:lang w:val="en-GB"/>
         </w:rPr>
-        <w:t xml:space="preserve">ub communication </w:t>
-      </w:r>
+        <w:t>ub</w:t>
+      </w:r>
+      <w:proofErr w:type="spellEnd"/>
       <w:r>
         <w:rPr>
           <w:rFonts w:ascii="Times New Roman" w:hAnsi="Times New Roman" w:cs="Times New Roman"/>
@@ -4490,6 +4952,18 @@
           <w:u w:val="single"/>
           <w:lang w:val="en-GB"/>
         </w:rPr>
+        <w:t xml:space="preserve"> communication </w:t>
+      </w:r>
+      <w:r>
+        <w:rPr>
+          <w:rFonts w:ascii="Times New Roman" w:hAnsi="Times New Roman" w:cs="Times New Roman"/>
+          <w:b/>
+          <w:bCs/>
+          <w:sz w:val="28"/>
+          <w:szCs w:val="28"/>
+          <w:u w:val="single"/>
+          <w:lang w:val="en-GB"/>
+        </w:rPr>
         <w:t>– Jamie</w:t>
       </w:r>
     </w:p>
@@ -4507,16 +4981,29 @@
           <w:lang w:val="en-GB"/>
         </w:rPr>
       </w:pPr>
-      <w:r>
-        <w:rPr>
-          <w:rFonts w:ascii="Times New Roman" w:hAnsi="Times New Roman" w:cs="Times New Roman"/>
-          <w:b/>
-          <w:bCs/>
-          <w:sz w:val="28"/>
-          <w:szCs w:val="28"/>
-          <w:lang w:val="en-GB"/>
-        </w:rPr>
-        <w:t>Pubnub with Hardware</w:t>
+      <w:proofErr w:type="spellStart"/>
+      <w:r>
+        <w:rPr>
+          <w:rFonts w:ascii="Times New Roman" w:hAnsi="Times New Roman" w:cs="Times New Roman"/>
+          <w:b/>
+          <w:bCs/>
+          <w:sz w:val="28"/>
+          <w:szCs w:val="28"/>
+          <w:lang w:val="en-GB"/>
+        </w:rPr>
+        <w:t>Pubnub</w:t>
+      </w:r>
+      <w:proofErr w:type="spellEnd"/>
+      <w:r>
+        <w:rPr>
+          <w:rFonts w:ascii="Times New Roman" w:hAnsi="Times New Roman" w:cs="Times New Roman"/>
+          <w:b/>
+          <w:bCs/>
+          <w:sz w:val="28"/>
+          <w:szCs w:val="28"/>
+          <w:lang w:val="en-GB"/>
+        </w:rPr>
+        <w:t xml:space="preserve"> with Hardware</w:t>
       </w:r>
     </w:p>
     <w:p>
@@ -4536,15 +5023,87 @@
           <w:sz w:val="24"/>
           <w:szCs w:val="24"/>
         </w:rPr>
-        <w:t>I utilised Pubnub to create communication, primarily between the hardware and server. Using Pubnub's publish/subscribe messaging API I could control the data being retrieved from the pi to be used for various purposes. For this project, Pubnub served a great purpose for controlling the Light Dependent Resistor</w:t>
-      </w:r>
-      <w:r>
-        <w:rPr>
-          <w:rFonts w:ascii="Times New Roman" w:hAnsi="Times New Roman" w:cs="Times New Roman"/>
-          <w:sz w:val="24"/>
-          <w:szCs w:val="24"/>
-        </w:rPr>
-        <w:t xml:space="preserve"> to detect whether or not a cup has been placed onto the coaster, the LED’s to trigger based on the drink’s current temperature</w:t>
+        <w:t xml:space="preserve">I utilised </w:t>
+      </w:r>
+      <w:proofErr w:type="spellStart"/>
+      <w:r>
+        <w:rPr>
+          <w:rFonts w:ascii="Times New Roman" w:hAnsi="Times New Roman" w:cs="Times New Roman"/>
+          <w:sz w:val="24"/>
+          <w:szCs w:val="24"/>
+        </w:rPr>
+        <w:t>Pubnub</w:t>
+      </w:r>
+      <w:proofErr w:type="spellEnd"/>
+      <w:r>
+        <w:rPr>
+          <w:rFonts w:ascii="Times New Roman" w:hAnsi="Times New Roman" w:cs="Times New Roman"/>
+          <w:sz w:val="24"/>
+          <w:szCs w:val="24"/>
+        </w:rPr>
+        <w:t xml:space="preserve"> to create communication, primarily between the hardware and server. Using </w:t>
+      </w:r>
+      <w:proofErr w:type="spellStart"/>
+      <w:r>
+        <w:rPr>
+          <w:rFonts w:ascii="Times New Roman" w:hAnsi="Times New Roman" w:cs="Times New Roman"/>
+          <w:sz w:val="24"/>
+          <w:szCs w:val="24"/>
+        </w:rPr>
+        <w:t>Pubnub's</w:t>
+      </w:r>
+      <w:proofErr w:type="spellEnd"/>
+      <w:r>
+        <w:rPr>
+          <w:rFonts w:ascii="Times New Roman" w:hAnsi="Times New Roman" w:cs="Times New Roman"/>
+          <w:sz w:val="24"/>
+          <w:szCs w:val="24"/>
+        </w:rPr>
+        <w:t xml:space="preserve"> publish/subscribe messaging API I could control the data being retrieved from the pi to be used for various purposes. For this project, </w:t>
+      </w:r>
+      <w:proofErr w:type="spellStart"/>
+      <w:r>
+        <w:rPr>
+          <w:rFonts w:ascii="Times New Roman" w:hAnsi="Times New Roman" w:cs="Times New Roman"/>
+          <w:sz w:val="24"/>
+          <w:szCs w:val="24"/>
+        </w:rPr>
+        <w:t>Pubnub</w:t>
+      </w:r>
+      <w:proofErr w:type="spellEnd"/>
+      <w:r>
+        <w:rPr>
+          <w:rFonts w:ascii="Times New Roman" w:hAnsi="Times New Roman" w:cs="Times New Roman"/>
+          <w:sz w:val="24"/>
+          <w:szCs w:val="24"/>
+        </w:rPr>
+        <w:t xml:space="preserve"> served a great purpose for controlling the Light Dependent Resistor</w:t>
+      </w:r>
+      <w:r>
+        <w:rPr>
+          <w:rFonts w:ascii="Times New Roman" w:hAnsi="Times New Roman" w:cs="Times New Roman"/>
+          <w:sz w:val="24"/>
+          <w:szCs w:val="24"/>
+        </w:rPr>
+        <w:t xml:space="preserve"> to detect whether or not a cup has been placed onto the coaster, the </w:t>
+      </w:r>
+      <w:proofErr w:type="gramStart"/>
+      <w:r>
+        <w:rPr>
+          <w:rFonts w:ascii="Times New Roman" w:hAnsi="Times New Roman" w:cs="Times New Roman"/>
+          <w:sz w:val="24"/>
+          <w:szCs w:val="24"/>
+        </w:rPr>
+        <w:t>LED’s</w:t>
+      </w:r>
+      <w:proofErr w:type="gramEnd"/>
+      <w:r>
+        <w:rPr>
+          <w:rFonts w:ascii="Times New Roman" w:hAnsi="Times New Roman" w:cs="Times New Roman"/>
+          <w:sz w:val="24"/>
+          <w:szCs w:val="24"/>
+        </w:rPr>
+        <w:t xml:space="preserve"> to trigger based on the drink’s current temperature</w:t>
       </w:r>
       <w:r>
         <w:rPr>
@@ -4746,7 +5305,27 @@
           <w:szCs w:val="24"/>
           <w:lang w:val="en-GB"/>
         </w:rPr>
-        <w:t xml:space="preserve">For the database aspect of the project, I started off with creating a local database using MongoDB Compass. I created a database called Sipify, with three collections inside. I gathered coffee temperature data and created a dataset based off my </w:t>
+        <w:t xml:space="preserve">For the database aspect of the project, I started off with creating a local database using MongoDB Compass. I created a database called </w:t>
+      </w:r>
+      <w:proofErr w:type="spellStart"/>
+      <w:r>
+        <w:rPr>
+          <w:rFonts w:ascii="Times New Roman" w:hAnsi="Times New Roman" w:cs="Times New Roman"/>
+          <w:sz w:val="24"/>
+          <w:szCs w:val="24"/>
+          <w:lang w:val="en-GB"/>
+        </w:rPr>
+        <w:t>Sipify</w:t>
+      </w:r>
+      <w:proofErr w:type="spellEnd"/>
+      <w:r>
+        <w:rPr>
+          <w:rFonts w:ascii="Times New Roman" w:hAnsi="Times New Roman" w:cs="Times New Roman"/>
+          <w:sz w:val="24"/>
+          <w:szCs w:val="24"/>
+          <w:lang w:val="en-GB"/>
+        </w:rPr>
+        <w:t xml:space="preserve">, with three collections inside. I gathered coffee temperature data and created a dataset based off my </w:t>
       </w:r>
       <w:r>
         <w:rPr>
@@ -4800,7 +5379,27 @@
           <w:szCs w:val="24"/>
           <w:lang w:val="en-GB"/>
         </w:rPr>
-        <w:t xml:space="preserve">To track coffee temperatures and issue notifications based on the current temperature, we firstly needed some data to compare the temperature against. I carried out some research to find out what exactly are the ideal coffee drinking temperatures, and most importantly discovering the minimum and maximum temperatures. The maximum temperature being the hottest temperature the coffee can be served at, and the minimum being the coldest. I also got some data about tea, as we would like the Smart Coaster to be used by everyone not only coffee drinkers. I created a csv file based on the drinks data and imported this into MongoDB Compass into my Sipify database. My aim was to find the temperature ranges based on the different coffee types and get the average drinking temperatures. I found the following websites </w:t>
+        <w:t xml:space="preserve">To track coffee temperatures and issue notifications based on the current temperature, we firstly needed some data to compare the temperature against. I carried out some research to find out what exactly are the ideal coffee drinking temperatures, and most importantly discovering the minimum and maximum temperatures. The maximum temperature being the hottest temperature the coffee can be served at, and the minimum being the coldest. I also got some data about tea, as we would like the Smart Coaster to be used by everyone not only coffee drinkers. I created a csv file based on the drinks data and imported this into MongoDB Compass into my </w:t>
+      </w:r>
+      <w:proofErr w:type="spellStart"/>
+      <w:r>
+        <w:rPr>
+          <w:rFonts w:ascii="Times New Roman" w:hAnsi="Times New Roman" w:cs="Times New Roman"/>
+          <w:sz w:val="24"/>
+          <w:szCs w:val="24"/>
+          <w:lang w:val="en-GB"/>
+        </w:rPr>
+        <w:t>Sipify</w:t>
+      </w:r>
+      <w:proofErr w:type="spellEnd"/>
+      <w:r>
+        <w:rPr>
+          <w:rFonts w:ascii="Times New Roman" w:hAnsi="Times New Roman" w:cs="Times New Roman"/>
+          <w:sz w:val="24"/>
+          <w:szCs w:val="24"/>
+          <w:lang w:val="en-GB"/>
+        </w:rPr>
+        <w:t xml:space="preserve"> database. My aim was to find the temperature ranges based on the different coffee types and get the average drinking temperatures. I found the following websites </w:t>
       </w:r>
       <w:r>
         <w:rPr>
@@ -5389,6 +5988,7 @@
         </w:rPr>
         <w:t xml:space="preserve">I created a cluster on MongoDB Atlas called </w:t>
       </w:r>
+      <w:proofErr w:type="spellStart"/>
       <w:r>
         <w:rPr>
           <w:rFonts w:ascii="Times New Roman" w:hAnsi="Times New Roman" w:cs="Times New Roman"/>
@@ -5403,7 +6003,16 @@
           <w:sz w:val="24"/>
           <w:szCs w:val="24"/>
         </w:rPr>
-        <w:t xml:space="preserve">ipify-mongodb, within the cluster I have three collections similarly to MongoDB Compass, I added the data for each collection </w:t>
+        <w:t>ipify-mongodb</w:t>
+      </w:r>
+      <w:proofErr w:type="spellEnd"/>
+      <w:r>
+        <w:rPr>
+          <w:rFonts w:ascii="Times New Roman" w:hAnsi="Times New Roman" w:cs="Times New Roman"/>
+          <w:sz w:val="24"/>
+          <w:szCs w:val="24"/>
+        </w:rPr>
+        <w:t xml:space="preserve">, within the cluster I have three collections similarly to MongoDB Compass, I added the data for each collection </w:t>
       </w:r>
       <w:r>
         <w:rPr>
@@ -5748,7 +6357,67 @@
           <w:szCs w:val="24"/>
           <w:lang w:val="en-GB"/>
         </w:rPr>
-        <w:t>I ensured security in a number of ways throughout the project. I created the security for connecting to the AWS instance, ensuring secure https access to the project online and I am in charge of the pubnub security as well. I will go into depth on each of these parts further down in the document.</w:t>
+        <w:t xml:space="preserve">I ensured security in </w:t>
+      </w:r>
+      <w:proofErr w:type="gramStart"/>
+      <w:r>
+        <w:rPr>
+          <w:rFonts w:ascii="Times New Roman" w:hAnsi="Times New Roman" w:cs="Times New Roman"/>
+          <w:sz w:val="24"/>
+          <w:szCs w:val="24"/>
+          <w:lang w:val="en-GB"/>
+        </w:rPr>
+        <w:t>a number of</w:t>
+      </w:r>
+      <w:proofErr w:type="gramEnd"/>
+      <w:r>
+        <w:rPr>
+          <w:rFonts w:ascii="Times New Roman" w:hAnsi="Times New Roman" w:cs="Times New Roman"/>
+          <w:sz w:val="24"/>
+          <w:szCs w:val="24"/>
+          <w:lang w:val="en-GB"/>
+        </w:rPr>
+        <w:t xml:space="preserve"> ways throughout the project. I created the security for connecting to the AWS instance, ensuring secure https access to the project online and I </w:t>
+      </w:r>
+      <w:proofErr w:type="gramStart"/>
+      <w:r>
+        <w:rPr>
+          <w:rFonts w:ascii="Times New Roman" w:hAnsi="Times New Roman" w:cs="Times New Roman"/>
+          <w:sz w:val="24"/>
+          <w:szCs w:val="24"/>
+          <w:lang w:val="en-GB"/>
+        </w:rPr>
+        <w:t>am in charge of</w:t>
+      </w:r>
+      <w:proofErr w:type="gramEnd"/>
+      <w:r>
+        <w:rPr>
+          <w:rFonts w:ascii="Times New Roman" w:hAnsi="Times New Roman" w:cs="Times New Roman"/>
+          <w:sz w:val="24"/>
+          <w:szCs w:val="24"/>
+          <w:lang w:val="en-GB"/>
+        </w:rPr>
+        <w:t xml:space="preserve"> the </w:t>
+      </w:r>
+      <w:proofErr w:type="spellStart"/>
+      <w:r>
+        <w:rPr>
+          <w:rFonts w:ascii="Times New Roman" w:hAnsi="Times New Roman" w:cs="Times New Roman"/>
+          <w:sz w:val="24"/>
+          <w:szCs w:val="24"/>
+          <w:lang w:val="en-GB"/>
+        </w:rPr>
+        <w:t>pubnub</w:t>
+      </w:r>
+      <w:proofErr w:type="spellEnd"/>
+      <w:r>
+        <w:rPr>
+          <w:rFonts w:ascii="Times New Roman" w:hAnsi="Times New Roman" w:cs="Times New Roman"/>
+          <w:sz w:val="24"/>
+          <w:szCs w:val="24"/>
+          <w:lang w:val="en-GB"/>
+        </w:rPr>
+        <w:t xml:space="preserve"> security as well. I will go into depth on each of these parts further down in the document.</w:t>
       </w:r>
     </w:p>
     <w:p>
@@ -5967,7 +6636,49 @@
           <w:szCs w:val="24"/>
           <w:lang w:val="en-GB"/>
         </w:rPr>
-        <w:t>Using godaddy.com I was able to purchase a custom domain for the project. I had been given a number of different options for the domain name and after a long discussion with the team, we decided on sipify.site. After gaining access to the domain I created a hosted zone for the domain on Route53. Using this I was given access to AWS name servers to route traffic to my domain.</w:t>
+        <w:t xml:space="preserve">Using godaddy.com I was able to purchase a custom domain for the project. I had been given a number of different options for the domain name and after a long discussion with the team, we decided on </w:t>
+      </w:r>
+      <w:proofErr w:type="spellStart"/>
+      <w:proofErr w:type="gramStart"/>
+      <w:r>
+        <w:rPr>
+          <w:rFonts w:ascii="Times New Roman" w:hAnsi="Times New Roman" w:cs="Times New Roman"/>
+          <w:sz w:val="24"/>
+          <w:szCs w:val="24"/>
+          <w:lang w:val="en-GB"/>
+        </w:rPr>
+        <w:t>sipify.site</w:t>
+      </w:r>
+      <w:proofErr w:type="spellEnd"/>
+      <w:proofErr w:type="gramEnd"/>
+      <w:r>
+        <w:rPr>
+          <w:rFonts w:ascii="Times New Roman" w:hAnsi="Times New Roman" w:cs="Times New Roman"/>
+          <w:sz w:val="24"/>
+          <w:szCs w:val="24"/>
+          <w:lang w:val="en-GB"/>
+        </w:rPr>
+        <w:t xml:space="preserve">. After gaining access to the </w:t>
+      </w:r>
+      <w:proofErr w:type="gramStart"/>
+      <w:r>
+        <w:rPr>
+          <w:rFonts w:ascii="Times New Roman" w:hAnsi="Times New Roman" w:cs="Times New Roman"/>
+          <w:sz w:val="24"/>
+          <w:szCs w:val="24"/>
+          <w:lang w:val="en-GB"/>
+        </w:rPr>
+        <w:t>domain</w:t>
+      </w:r>
+      <w:proofErr w:type="gramEnd"/>
+      <w:r>
+        <w:rPr>
+          <w:rFonts w:ascii="Times New Roman" w:hAnsi="Times New Roman" w:cs="Times New Roman"/>
+          <w:sz w:val="24"/>
+          <w:szCs w:val="24"/>
+          <w:lang w:val="en-GB"/>
+        </w:rPr>
+        <w:t xml:space="preserve"> I created a hosted zone for the domain on Route53. Using this I was given access to AWS name servers to route traffic to my domain.</w:t>
       </w:r>
       <w:r>
         <w:rPr>
@@ -6154,7 +6865,27 @@
           <w:szCs w:val="24"/>
           <w:lang w:val="en-GB"/>
         </w:rPr>
-        <w:t>changed the godaddy nameservers for my domain to be the custom nameservers that route53 provided to s</w:t>
+        <w:t xml:space="preserve">changed the </w:t>
+      </w:r>
+      <w:proofErr w:type="spellStart"/>
+      <w:r>
+        <w:rPr>
+          <w:rFonts w:ascii="Times New Roman" w:hAnsi="Times New Roman" w:cs="Times New Roman"/>
+          <w:sz w:val="24"/>
+          <w:szCs w:val="24"/>
+          <w:lang w:val="en-GB"/>
+        </w:rPr>
+        <w:t>godaddy</w:t>
+      </w:r>
+      <w:proofErr w:type="spellEnd"/>
+      <w:r>
+        <w:rPr>
+          <w:rFonts w:ascii="Times New Roman" w:hAnsi="Times New Roman" w:cs="Times New Roman"/>
+          <w:sz w:val="24"/>
+          <w:szCs w:val="24"/>
+          <w:lang w:val="en-GB"/>
+        </w:rPr>
+        <w:t xml:space="preserve"> nameservers for my domain to be the custom nameservers that route53 provided to s</w:t>
       </w:r>
       <w:r>
         <w:rPr>
@@ -6181,7 +6912,29 @@
           <w:szCs w:val="24"/>
           <w:lang w:val="en-GB"/>
         </w:rPr>
-        <w:t xml:space="preserve">to allow www. to be used to access the website as well. This record allowed the website to be accessed using sipify.site or </w:t>
+        <w:t xml:space="preserve">to allow www. to be used to access the website as well. This record allowed the website to be accessed using </w:t>
+      </w:r>
+      <w:proofErr w:type="spellStart"/>
+      <w:proofErr w:type="gramStart"/>
+      <w:r>
+        <w:rPr>
+          <w:rFonts w:ascii="Times New Roman" w:hAnsi="Times New Roman" w:cs="Times New Roman"/>
+          <w:sz w:val="24"/>
+          <w:szCs w:val="24"/>
+          <w:lang w:val="en-GB"/>
+        </w:rPr>
+        <w:t>sipify.site</w:t>
+      </w:r>
+      <w:proofErr w:type="spellEnd"/>
+      <w:proofErr w:type="gramEnd"/>
+      <w:r>
+        <w:rPr>
+          <w:rFonts w:ascii="Times New Roman" w:hAnsi="Times New Roman" w:cs="Times New Roman"/>
+          <w:sz w:val="24"/>
+          <w:szCs w:val="24"/>
+          <w:lang w:val="en-GB"/>
+        </w:rPr>
+        <w:t xml:space="preserve"> or </w:t>
       </w:r>
       <w:hyperlink r:id="rId23" w:history="1">
         <w:r>
@@ -6362,6 +7115,317 @@
         <w:t xml:space="preserve"> Accessing website using www</w:t>
       </w:r>
     </w:p>
+    <w:p/>
+    <w:p>
+      <w:pPr>
+        <w:rPr>
+          <w:rFonts w:ascii="Times New Roman" w:hAnsi="Times New Roman" w:cs="Times New Roman"/>
+          <w:b/>
+          <w:bCs/>
+          <w:sz w:val="28"/>
+          <w:szCs w:val="28"/>
+        </w:rPr>
+      </w:pPr>
+      <w:r>
+        <w:rPr>
+          <w:rFonts w:ascii="Times New Roman" w:hAnsi="Times New Roman" w:cs="Times New Roman"/>
+          <w:b/>
+          <w:bCs/>
+          <w:sz w:val="28"/>
+          <w:szCs w:val="28"/>
+        </w:rPr>
+        <w:t>Securing the domain</w:t>
+      </w:r>
+    </w:p>
+    <w:p>
+      <w:pPr>
+        <w:rPr>
+          <w:rFonts w:ascii="Times New Roman" w:hAnsi="Times New Roman" w:cs="Times New Roman"/>
+          <w:sz w:val="24"/>
+          <w:szCs w:val="24"/>
+        </w:rPr>
+      </w:pPr>
+      <w:r>
+        <w:rPr>
+          <w:rFonts w:ascii="Times New Roman" w:hAnsi="Times New Roman" w:cs="Times New Roman"/>
+          <w:sz w:val="24"/>
+          <w:szCs w:val="24"/>
+        </w:rPr>
+        <w:t xml:space="preserve">When first creating the AWS server and deploying the project, the website only had unsecure http access. </w:t>
+      </w:r>
+      <w:proofErr w:type="gramStart"/>
+      <w:r>
+        <w:rPr>
+          <w:rFonts w:ascii="Times New Roman" w:hAnsi="Times New Roman" w:cs="Times New Roman"/>
+          <w:sz w:val="24"/>
+          <w:szCs w:val="24"/>
+        </w:rPr>
+        <w:t>In reality most</w:t>
+      </w:r>
+      <w:proofErr w:type="gramEnd"/>
+      <w:r>
+        <w:rPr>
+          <w:rFonts w:ascii="Times New Roman" w:hAnsi="Times New Roman" w:cs="Times New Roman"/>
+          <w:sz w:val="24"/>
+          <w:szCs w:val="24"/>
+        </w:rPr>
+        <w:t xml:space="preserve"> users avoid accessing http websites as they are unsecure and can provide risk to being attacked. When accessing the website originally, </w:t>
+      </w:r>
+      <w:r>
+        <w:rPr>
+          <w:rFonts w:ascii="Times New Roman" w:hAnsi="Times New Roman" w:cs="Times New Roman"/>
+          <w:sz w:val="24"/>
+          <w:szCs w:val="24"/>
+        </w:rPr>
+        <w:t>Google Chrome</w:t>
+      </w:r>
+      <w:r>
+        <w:rPr>
+          <w:rFonts w:ascii="Times New Roman" w:hAnsi="Times New Roman" w:cs="Times New Roman"/>
+          <w:sz w:val="24"/>
+          <w:szCs w:val="24"/>
+        </w:rPr>
+        <w:t xml:space="preserve"> provided this message before continuing to the page.</w:t>
+      </w:r>
+    </w:p>
+    <w:p>
+      <w:pPr>
+        <w:rPr>
+          <w:rFonts w:ascii="Times New Roman" w:hAnsi="Times New Roman" w:cs="Times New Roman"/>
+          <w:sz w:val="24"/>
+          <w:szCs w:val="24"/>
+        </w:rPr>
+      </w:pPr>
+      <w:r>
+        <w:rPr>
+          <w:rFonts w:ascii="Times New Roman" w:hAnsi="Times New Roman" w:cs="Times New Roman"/>
+          <w:noProof/>
+          <w:sz w:val="24"/>
+          <w:szCs w:val="24"/>
+        </w:rPr>
+        <w:drawing>
+          <wp:inline distT="0" distB="0" distL="0" distR="0" wp14:anchorId="41A1AB50" wp14:editId="4E570347">
+            <wp:extent cx="5668270" cy="2547769"/>
+            <wp:effectExtent l="0" t="0" r="8890" b="5080"/>
+            <wp:docPr id="2018236454" name="Picture 4"/>
+            <wp:cNvGraphicFramePr>
+              <a:graphicFrameLocks xmlns:a="http://schemas.openxmlformats.org/drawingml/2006/main" noChangeAspect="1"/>
+            </wp:cNvGraphicFramePr>
+            <a:graphic xmlns:a="http://schemas.openxmlformats.org/drawingml/2006/main">
+              <a:graphicData uri="http://schemas.openxmlformats.org/drawingml/2006/picture">
+                <pic:pic xmlns:pic="http://schemas.openxmlformats.org/drawingml/2006/picture">
+                  <pic:nvPicPr>
+                    <pic:cNvPr id="0" name="Picture 4"/>
+                    <pic:cNvPicPr>
+                      <a:picLocks noChangeAspect="1" noChangeArrowheads="1"/>
+                    </pic:cNvPicPr>
+                  </pic:nvPicPr>
+                  <pic:blipFill>
+                    <a:blip r:embed="rId26" cstate="print">
+                      <a:extLst>
+                        <a:ext uri="{28A0092B-C50C-407E-A947-70E740481C1C}">
+                          <a14:useLocalDpi xmlns:a14="http://schemas.microsoft.com/office/drawing/2010/main" val="0"/>
+                        </a:ext>
+                      </a:extLst>
+                    </a:blip>
+                    <a:srcRect/>
+                    <a:stretch>
+                      <a:fillRect/>
+                    </a:stretch>
+                  </pic:blipFill>
+                  <pic:spPr bwMode="auto">
+                    <a:xfrm>
+                      <a:off x="0" y="0"/>
+                      <a:ext cx="5679615" cy="2552868"/>
+                    </a:xfrm>
+                    <a:prstGeom prst="rect">
+                      <a:avLst/>
+                    </a:prstGeom>
+                    <a:noFill/>
+                  </pic:spPr>
+                </pic:pic>
+              </a:graphicData>
+            </a:graphic>
+          </wp:inline>
+        </w:drawing>
+      </w:r>
+    </w:p>
+    <w:p>
+      <w:pPr>
+        <w:rPr>
+          <w:rFonts w:ascii="Times New Roman" w:hAnsi="Times New Roman" w:cs="Times New Roman"/>
+          <w:sz w:val="24"/>
+          <w:szCs w:val="24"/>
+        </w:rPr>
+      </w:pPr>
+      <w:r>
+        <w:rPr>
+          <w:rFonts w:ascii="Times New Roman" w:hAnsi="Times New Roman" w:cs="Times New Roman"/>
+          <w:sz w:val="24"/>
+          <w:szCs w:val="24"/>
+        </w:rPr>
+        <w:t xml:space="preserve">To secure the website and provide a https connection, I used letsencrypt.org to generate an SSL cert for the domain. In the AWS instance I added the inbound rule to allow https requests to the server and redirect all http traffic to https. After using </w:t>
+      </w:r>
+      <w:proofErr w:type="spellStart"/>
+      <w:r>
+        <w:rPr>
+          <w:rFonts w:ascii="Times New Roman" w:hAnsi="Times New Roman" w:cs="Times New Roman"/>
+          <w:sz w:val="24"/>
+          <w:szCs w:val="24"/>
+        </w:rPr>
+        <w:t>certbot</w:t>
+      </w:r>
+      <w:proofErr w:type="spellEnd"/>
+      <w:r>
+        <w:rPr>
+          <w:rFonts w:ascii="Times New Roman" w:hAnsi="Times New Roman" w:cs="Times New Roman"/>
+          <w:sz w:val="24"/>
+          <w:szCs w:val="24"/>
+        </w:rPr>
+        <w:t xml:space="preserve"> to generate the certificate I ran a test on ssllabs.com/</w:t>
+      </w:r>
+      <w:proofErr w:type="spellStart"/>
+      <w:r>
+        <w:rPr>
+          <w:rFonts w:ascii="Times New Roman" w:hAnsi="Times New Roman" w:cs="Times New Roman"/>
+          <w:sz w:val="24"/>
+          <w:szCs w:val="24"/>
+        </w:rPr>
+        <w:t>ssltest</w:t>
+      </w:r>
+      <w:proofErr w:type="spellEnd"/>
+      <w:r>
+        <w:rPr>
+          <w:rFonts w:ascii="Times New Roman" w:hAnsi="Times New Roman" w:cs="Times New Roman"/>
+          <w:sz w:val="24"/>
+          <w:szCs w:val="24"/>
+        </w:rPr>
+        <w:t xml:space="preserve"> to ensure that the certificate was successfully generated and that my domain was now secure.</w:t>
+      </w:r>
+    </w:p>
+    <w:p>
+      <w:pPr>
+        <w:rPr>
+          <w:rFonts w:ascii="Times New Roman" w:hAnsi="Times New Roman" w:cs="Times New Roman"/>
+          <w:sz w:val="24"/>
+          <w:szCs w:val="24"/>
+        </w:rPr>
+      </w:pPr>
+      <w:r>
+        <w:rPr>
+          <w:rFonts w:ascii="Times New Roman" w:hAnsi="Times New Roman" w:cs="Times New Roman"/>
+          <w:noProof/>
+          <w:sz w:val="24"/>
+          <w:szCs w:val="24"/>
+        </w:rPr>
+        <w:lastRenderedPageBreak/>
+        <w:drawing>
+          <wp:inline distT="0" distB="0" distL="0" distR="0" wp14:anchorId="64DA1CF3" wp14:editId="21BCAE1C">
+            <wp:extent cx="4366332" cy="4516341"/>
+            <wp:effectExtent l="0" t="0" r="0" b="0"/>
+            <wp:docPr id="1119607207" name="Picture 6"/>
+            <wp:cNvGraphicFramePr>
+              <a:graphicFrameLocks xmlns:a="http://schemas.openxmlformats.org/drawingml/2006/main" noChangeAspect="1"/>
+            </wp:cNvGraphicFramePr>
+            <a:graphic xmlns:a="http://schemas.openxmlformats.org/drawingml/2006/main">
+              <a:graphicData uri="http://schemas.openxmlformats.org/drawingml/2006/picture">
+                <pic:pic xmlns:pic="http://schemas.openxmlformats.org/drawingml/2006/picture">
+                  <pic:nvPicPr>
+                    <pic:cNvPr id="0" name="Picture 5"/>
+                    <pic:cNvPicPr>
+                      <a:picLocks noChangeAspect="1" noChangeArrowheads="1"/>
+                    </pic:cNvPicPr>
+                  </pic:nvPicPr>
+                  <pic:blipFill>
+                    <a:blip r:embed="rId27">
+                      <a:extLst>
+                        <a:ext uri="{28A0092B-C50C-407E-A947-70E740481C1C}">
+                          <a14:useLocalDpi xmlns:a14="http://schemas.microsoft.com/office/drawing/2010/main" val="0"/>
+                        </a:ext>
+                      </a:extLst>
+                    </a:blip>
+                    <a:srcRect/>
+                    <a:stretch>
+                      <a:fillRect/>
+                    </a:stretch>
+                  </pic:blipFill>
+                  <pic:spPr bwMode="auto">
+                    <a:xfrm>
+                      <a:off x="0" y="0"/>
+                      <a:ext cx="4368357" cy="4518436"/>
+                    </a:xfrm>
+                    <a:prstGeom prst="rect">
+                      <a:avLst/>
+                    </a:prstGeom>
+                    <a:noFill/>
+                  </pic:spPr>
+                </pic:pic>
+              </a:graphicData>
+            </a:graphic>
+          </wp:inline>
+        </w:drawing>
+      </w:r>
+    </w:p>
+    <w:p>
+      <w:pPr>
+        <w:rPr>
+          <w:rFonts w:ascii="Times New Roman" w:hAnsi="Times New Roman" w:cs="Times New Roman"/>
+          <w:sz w:val="24"/>
+          <w:szCs w:val="24"/>
+        </w:rPr>
+      </w:pPr>
+      <w:r>
+        <w:rPr>
+          <w:rFonts w:ascii="Times New Roman" w:hAnsi="Times New Roman" w:cs="Times New Roman"/>
+          <w:sz w:val="24"/>
+          <w:szCs w:val="24"/>
+        </w:rPr>
+        <w:t xml:space="preserve">This provides an extra layer of security both to the website and the user as the </w:t>
+      </w:r>
+      <w:r>
+        <w:rPr>
+          <w:rFonts w:ascii="Times New Roman" w:hAnsi="Times New Roman" w:cs="Times New Roman"/>
+          <w:sz w:val="24"/>
+          <w:szCs w:val="24"/>
+        </w:rPr>
+        <w:t>SSL</w:t>
+      </w:r>
+      <w:r>
+        <w:rPr>
+          <w:rFonts w:ascii="Times New Roman" w:hAnsi="Times New Roman" w:cs="Times New Roman"/>
+          <w:sz w:val="24"/>
+          <w:szCs w:val="24"/>
+        </w:rPr>
+        <w:t xml:space="preserve"> certificate provides a secure connection just like all the other websites you would use </w:t>
+      </w:r>
+      <w:proofErr w:type="gramStart"/>
+      <w:r>
+        <w:rPr>
+          <w:rFonts w:ascii="Times New Roman" w:hAnsi="Times New Roman" w:cs="Times New Roman"/>
+          <w:sz w:val="24"/>
+          <w:szCs w:val="24"/>
+        </w:rPr>
+        <w:t>on a daily basis</w:t>
+      </w:r>
+      <w:proofErr w:type="gramEnd"/>
+      <w:r>
+        <w:rPr>
+          <w:rFonts w:ascii="Times New Roman" w:hAnsi="Times New Roman" w:cs="Times New Roman"/>
+          <w:sz w:val="24"/>
+          <w:szCs w:val="24"/>
+        </w:rPr>
+        <w:t>.</w:t>
+      </w:r>
+    </w:p>
+    <w:p>
+      <w:pPr>
+        <w:rPr>
+          <w:rFonts w:ascii="Times New Roman" w:hAnsi="Times New Roman" w:cs="Times New Roman"/>
+          <w:sz w:val="24"/>
+          <w:szCs w:val="24"/>
+        </w:rPr>
+      </w:pPr>
+    </w:p>
     <w:p>
       <w:pPr>
         <w:pStyle w:val="ListParagraph"/>
@@ -6458,7 +7522,43 @@
           <w:sz w:val="24"/>
           <w:szCs w:val="24"/>
         </w:rPr>
-        <w:t xml:space="preserve">As apart of my backend role I was responsible for deploying the project onto AWS. After creating my amazon web services account I created a ec2 t3.micro ubuntu instance for the server. Using PuTTY I was able to access the server using SSH to begin development. Once apache2 was installed I accessed the .conf file and included the link to the instance so that </w:t>
+        <w:t xml:space="preserve">As </w:t>
+      </w:r>
+      <w:proofErr w:type="spellStart"/>
+      <w:r>
+        <w:rPr>
+          <w:rFonts w:ascii="Times New Roman" w:hAnsi="Times New Roman" w:cs="Times New Roman"/>
+          <w:sz w:val="24"/>
+          <w:szCs w:val="24"/>
+        </w:rPr>
+        <w:t>apart</w:t>
+      </w:r>
+      <w:proofErr w:type="spellEnd"/>
+      <w:r>
+        <w:rPr>
+          <w:rFonts w:ascii="Times New Roman" w:hAnsi="Times New Roman" w:cs="Times New Roman"/>
+          <w:sz w:val="24"/>
+          <w:szCs w:val="24"/>
+        </w:rPr>
+        <w:t xml:space="preserve"> of my backend role I was responsible for deploying the project onto AWS. After creating my amazon web services account I created a ec2 t</w:t>
+      </w:r>
+      <w:proofErr w:type="gramStart"/>
+      <w:r>
+        <w:rPr>
+          <w:rFonts w:ascii="Times New Roman" w:hAnsi="Times New Roman" w:cs="Times New Roman"/>
+          <w:sz w:val="24"/>
+          <w:szCs w:val="24"/>
+        </w:rPr>
+        <w:t>3.micro</w:t>
+      </w:r>
+      <w:proofErr w:type="gramEnd"/>
+      <w:r>
+        <w:rPr>
+          <w:rFonts w:ascii="Times New Roman" w:hAnsi="Times New Roman" w:cs="Times New Roman"/>
+          <w:sz w:val="24"/>
+          <w:szCs w:val="24"/>
+        </w:rPr>
+        <w:t xml:space="preserve"> ubuntu instance for the server. Using PuTTY I was able to access the server using SSH to begin development. Once apache2 was installed I accessed the .conf file and included the link to the instance so that </w:t>
       </w:r>
       <w:r>
         <w:rPr>
@@ -6505,6 +7605,7 @@
           <w:szCs w:val="26"/>
           <w:lang w:val="en-GB"/>
         </w:rPr>
+        <w:lastRenderedPageBreak/>
         <w:drawing>
           <wp:inline distT="0" distB="0" distL="0" distR="0" wp14:anchorId="5FA10D63" wp14:editId="3F9F197C">
             <wp:extent cx="3843743" cy="2782957"/>
@@ -6523,7 +7624,7 @@
                     </pic:cNvPicPr>
                   </pic:nvPicPr>
                   <pic:blipFill>
-                    <a:blip r:embed="rId26">
+                    <a:blip r:embed="rId28">
                       <a:extLst>
                         <a:ext uri="{28A0092B-C50C-407E-A947-70E740481C1C}">
                           <a14:useLocalDpi xmlns:a14="http://schemas.microsoft.com/office/drawing/2010/main" val="0"/>
@@ -6571,8 +7672,27 @@
           <w:szCs w:val="24"/>
           <w:lang w:val="en-GB"/>
         </w:rPr>
-        <w:lastRenderedPageBreak/>
-        <w:t>To deploy the project onto Apache I need to use a web server gateway interface (wsgi) to allow Flask to talk to Apache on the Ubuntu server. After installing the library and installing flask onto the instance I created the directory to store our IoT project.</w:t>
+        <w:t>To deploy the project onto Apache I need to use a web server gateway interface (</w:t>
+      </w:r>
+      <w:proofErr w:type="spellStart"/>
+      <w:r>
+        <w:rPr>
+          <w:rFonts w:ascii="Times New Roman" w:hAnsi="Times New Roman" w:cs="Times New Roman"/>
+          <w:sz w:val="24"/>
+          <w:szCs w:val="24"/>
+          <w:lang w:val="en-GB"/>
+        </w:rPr>
+        <w:t>wsgi</w:t>
+      </w:r>
+      <w:proofErr w:type="spellEnd"/>
+      <w:r>
+        <w:rPr>
+          <w:rFonts w:ascii="Times New Roman" w:hAnsi="Times New Roman" w:cs="Times New Roman"/>
+          <w:sz w:val="24"/>
+          <w:szCs w:val="24"/>
+          <w:lang w:val="en-GB"/>
+        </w:rPr>
+        <w:t>) to allow Flask to talk to Apache on the Ubuntu server. After installing the library and installing flask onto the instance I created the directory to store our IoT project.</w:t>
       </w:r>
     </w:p>
     <w:p>
@@ -6611,7 +7731,7 @@
                     <pic:cNvPicPr/>
                   </pic:nvPicPr>
                   <pic:blipFill>
-                    <a:blip r:embed="rId27">
+                    <a:blip r:embed="rId29">
                       <a:extLst>
                         <a:ext uri="{28A0092B-C50C-407E-A947-70E740481C1C}">
                           <a14:useLocalDpi xmlns:a14="http://schemas.microsoft.com/office/drawing/2010/main" val="0"/>
@@ -6679,7 +7799,67 @@
           <w:szCs w:val="24"/>
           <w:lang w:val="en-GB"/>
         </w:rPr>
-        <w:t>I used WinSCP to transfer the project files onto the AWS instance. The instance denied my access so I had to permit login for root in the sshd_config file and copy the authorisation keys from my ubuntu user over to the root user. After rebooting the instance I was to copy the files over to the AWS instance. The server cannot recognise the app.py so I had to rename it to __init__.py to be recognised and run.</w:t>
+        <w:t xml:space="preserve">I used WinSCP to transfer the project files onto the AWS instance. The instance denied my </w:t>
+      </w:r>
+      <w:proofErr w:type="gramStart"/>
+      <w:r>
+        <w:rPr>
+          <w:rFonts w:ascii="Times New Roman" w:hAnsi="Times New Roman" w:cs="Times New Roman"/>
+          <w:sz w:val="24"/>
+          <w:szCs w:val="24"/>
+          <w:lang w:val="en-GB"/>
+        </w:rPr>
+        <w:t>access</w:t>
+      </w:r>
+      <w:proofErr w:type="gramEnd"/>
+      <w:r>
+        <w:rPr>
+          <w:rFonts w:ascii="Times New Roman" w:hAnsi="Times New Roman" w:cs="Times New Roman"/>
+          <w:sz w:val="24"/>
+          <w:szCs w:val="24"/>
+          <w:lang w:val="en-GB"/>
+        </w:rPr>
+        <w:t xml:space="preserve"> so I had to permit login for root in the </w:t>
+      </w:r>
+      <w:proofErr w:type="spellStart"/>
+      <w:r>
+        <w:rPr>
+          <w:rFonts w:ascii="Times New Roman" w:hAnsi="Times New Roman" w:cs="Times New Roman"/>
+          <w:sz w:val="24"/>
+          <w:szCs w:val="24"/>
+          <w:lang w:val="en-GB"/>
+        </w:rPr>
+        <w:t>sshd_config</w:t>
+      </w:r>
+      <w:proofErr w:type="spellEnd"/>
+      <w:r>
+        <w:rPr>
+          <w:rFonts w:ascii="Times New Roman" w:hAnsi="Times New Roman" w:cs="Times New Roman"/>
+          <w:sz w:val="24"/>
+          <w:szCs w:val="24"/>
+          <w:lang w:val="en-GB"/>
+        </w:rPr>
+        <w:t xml:space="preserve"> file and copy the authorisation keys from my ubuntu user over to the root user. After rebooting the </w:t>
+      </w:r>
+      <w:proofErr w:type="gramStart"/>
+      <w:r>
+        <w:rPr>
+          <w:rFonts w:ascii="Times New Roman" w:hAnsi="Times New Roman" w:cs="Times New Roman"/>
+          <w:sz w:val="24"/>
+          <w:szCs w:val="24"/>
+          <w:lang w:val="en-GB"/>
+        </w:rPr>
+        <w:t>instance</w:t>
+      </w:r>
+      <w:proofErr w:type="gramEnd"/>
+      <w:r>
+        <w:rPr>
+          <w:rFonts w:ascii="Times New Roman" w:hAnsi="Times New Roman" w:cs="Times New Roman"/>
+          <w:sz w:val="24"/>
+          <w:szCs w:val="24"/>
+          <w:lang w:val="en-GB"/>
+        </w:rPr>
+        <w:t xml:space="preserve"> I was to copy the files over to the AWS instance. The server cannot recognise the app.py so I had to rename it to __init__.py to be recognised and run.</w:t>
       </w:r>
     </w:p>
     <w:p>
@@ -6700,8 +7880,9 @@
           <w:szCs w:val="24"/>
           <w:lang w:val="en-GB"/>
         </w:rPr>
+        <w:lastRenderedPageBreak/>
         <w:drawing>
-          <wp:inline distT="0" distB="0" distL="0" distR="0" wp14:anchorId="5EA802BC" wp14:editId="6171BDE0">
+          <wp:inline distT="0" distB="0" distL="0" distR="0" wp14:anchorId="5EA802BC" wp14:editId="7481DDB2">
             <wp:extent cx="5731510" cy="3000375"/>
             <wp:effectExtent l="0" t="0" r="2540" b="9525"/>
             <wp:docPr id="684588996" name="Picture 6" descr="A screenshot of a computer&#10;&#10;Description automatically generated"/>
@@ -6716,7 +7897,7 @@
                     <pic:cNvPicPr/>
                   </pic:nvPicPr>
                   <pic:blipFill>
-                    <a:blip r:embed="rId28" cstate="print">
+                    <a:blip r:embed="rId30" cstate="print">
                       <a:extLst>
                         <a:ext uri="{28A0092B-C50C-407E-A947-70E740481C1C}">
                           <a14:useLocalDpi xmlns:a14="http://schemas.microsoft.com/office/drawing/2010/main" val="0"/>
@@ -6784,7 +7965,47 @@
           <w:szCs w:val="24"/>
           <w:lang w:val="en-GB"/>
         </w:rPr>
-        <w:t>I created a FlaskApp.conf file to prepare for displaying the project when accessing the instances IPv4 address or using the custom domain. I created a virtual host on port 80 for http access and ensured the project would display on the domain, that the wsgi would be run,</w:t>
+        <w:t xml:space="preserve">I created a </w:t>
+      </w:r>
+      <w:proofErr w:type="spellStart"/>
+      <w:r>
+        <w:rPr>
+          <w:rFonts w:ascii="Times New Roman" w:hAnsi="Times New Roman" w:cs="Times New Roman"/>
+          <w:sz w:val="24"/>
+          <w:szCs w:val="24"/>
+          <w:lang w:val="en-GB"/>
+        </w:rPr>
+        <w:t>FlaskApp.conf</w:t>
+      </w:r>
+      <w:proofErr w:type="spellEnd"/>
+      <w:r>
+        <w:rPr>
+          <w:rFonts w:ascii="Times New Roman" w:hAnsi="Times New Roman" w:cs="Times New Roman"/>
+          <w:sz w:val="24"/>
+          <w:szCs w:val="24"/>
+          <w:lang w:val="en-GB"/>
+        </w:rPr>
+        <w:t xml:space="preserve"> file to prepare for displaying the project when accessing the instances IPv4 address or using the custom domain. I created a virtual host on port 80 for http access and ensured the project would display on the domain, that the </w:t>
+      </w:r>
+      <w:proofErr w:type="spellStart"/>
+      <w:r>
+        <w:rPr>
+          <w:rFonts w:ascii="Times New Roman" w:hAnsi="Times New Roman" w:cs="Times New Roman"/>
+          <w:sz w:val="24"/>
+          <w:szCs w:val="24"/>
+          <w:lang w:val="en-GB"/>
+        </w:rPr>
+        <w:t>wsgi</w:t>
+      </w:r>
+      <w:proofErr w:type="spellEnd"/>
+      <w:r>
+        <w:rPr>
+          <w:rFonts w:ascii="Times New Roman" w:hAnsi="Times New Roman" w:cs="Times New Roman"/>
+          <w:sz w:val="24"/>
+          <w:szCs w:val="24"/>
+          <w:lang w:val="en-GB"/>
+        </w:rPr>
+        <w:t xml:space="preserve"> would be run,</w:t>
       </w:r>
       <w:r>
         <w:rPr>
@@ -6802,28 +8023,167 @@
           <w:szCs w:val="24"/>
           <w:lang w:val="en-GB"/>
         </w:rPr>
-        <w:t xml:space="preserve"> Later on I created another conf file called FlaskApp-le-ssl.conf to have a virtual host on port 443 to allow https access once the domain was secured. </w:t>
-      </w:r>
-    </w:p>
-    <w:p>
-      <w:pPr>
-        <w:spacing w:line="360" w:lineRule="auto"/>
-        <w:rPr>
-          <w:rFonts w:ascii="Times New Roman" w:hAnsi="Times New Roman" w:cs="Times New Roman"/>
-          <w:sz w:val="24"/>
-          <w:szCs w:val="24"/>
-          <w:lang w:val="en-GB"/>
-        </w:rPr>
-      </w:pPr>
-      <w:r>
-        <w:rPr>
-          <w:rFonts w:ascii="Times New Roman" w:hAnsi="Times New Roman" w:cs="Times New Roman"/>
-          <w:sz w:val="24"/>
-          <w:szCs w:val="24"/>
-          <w:lang w:val="en-GB"/>
-        </w:rPr>
-        <w:lastRenderedPageBreak/>
-        <w:t>After this I created the wsgi file to allow the Apache Server to serve the project. Once this was finished I restarted and reloaded the server. Finally I disabled the default ubuntu page .conf file and enabled my FlaskApp.conf file and restarted the server once more to see that the project was now displayed successfully.</w:t>
+        <w:t xml:space="preserve"> Later </w:t>
+      </w:r>
+      <w:proofErr w:type="gramStart"/>
+      <w:r>
+        <w:rPr>
+          <w:rFonts w:ascii="Times New Roman" w:hAnsi="Times New Roman" w:cs="Times New Roman"/>
+          <w:sz w:val="24"/>
+          <w:szCs w:val="24"/>
+          <w:lang w:val="en-GB"/>
+        </w:rPr>
+        <w:t>on</w:t>
+      </w:r>
+      <w:proofErr w:type="gramEnd"/>
+      <w:r>
+        <w:rPr>
+          <w:rFonts w:ascii="Times New Roman" w:hAnsi="Times New Roman" w:cs="Times New Roman"/>
+          <w:sz w:val="24"/>
+          <w:szCs w:val="24"/>
+          <w:lang w:val="en-GB"/>
+        </w:rPr>
+        <w:t xml:space="preserve"> I created another conf file called </w:t>
+      </w:r>
+      <w:proofErr w:type="spellStart"/>
+      <w:r>
+        <w:rPr>
+          <w:rFonts w:ascii="Times New Roman" w:hAnsi="Times New Roman" w:cs="Times New Roman"/>
+          <w:sz w:val="24"/>
+          <w:szCs w:val="24"/>
+          <w:lang w:val="en-GB"/>
+        </w:rPr>
+        <w:t>FlaskApp</w:t>
+      </w:r>
+      <w:proofErr w:type="spellEnd"/>
+      <w:r>
+        <w:rPr>
+          <w:rFonts w:ascii="Times New Roman" w:hAnsi="Times New Roman" w:cs="Times New Roman"/>
+          <w:sz w:val="24"/>
+          <w:szCs w:val="24"/>
+          <w:lang w:val="en-GB"/>
+        </w:rPr>
+        <w:t>-le-</w:t>
+      </w:r>
+      <w:proofErr w:type="spellStart"/>
+      <w:r>
+        <w:rPr>
+          <w:rFonts w:ascii="Times New Roman" w:hAnsi="Times New Roman" w:cs="Times New Roman"/>
+          <w:sz w:val="24"/>
+          <w:szCs w:val="24"/>
+          <w:lang w:val="en-GB"/>
+        </w:rPr>
+        <w:t>ssl.conf</w:t>
+      </w:r>
+      <w:proofErr w:type="spellEnd"/>
+      <w:r>
+        <w:rPr>
+          <w:rFonts w:ascii="Times New Roman" w:hAnsi="Times New Roman" w:cs="Times New Roman"/>
+          <w:sz w:val="24"/>
+          <w:szCs w:val="24"/>
+          <w:lang w:val="en-GB"/>
+        </w:rPr>
+        <w:t xml:space="preserve"> to have a virtual host on port 443 to allow https access once the domain was secured. </w:t>
+      </w:r>
+    </w:p>
+    <w:p>
+      <w:pPr>
+        <w:spacing w:line="360" w:lineRule="auto"/>
+        <w:rPr>
+          <w:rFonts w:ascii="Times New Roman" w:hAnsi="Times New Roman" w:cs="Times New Roman"/>
+          <w:sz w:val="24"/>
+          <w:szCs w:val="24"/>
+          <w:lang w:val="en-GB"/>
+        </w:rPr>
+      </w:pPr>
+      <w:r>
+        <w:rPr>
+          <w:rFonts w:ascii="Times New Roman" w:hAnsi="Times New Roman" w:cs="Times New Roman"/>
+          <w:sz w:val="24"/>
+          <w:szCs w:val="24"/>
+          <w:lang w:val="en-GB"/>
+        </w:rPr>
+        <w:t xml:space="preserve">After this I created the </w:t>
+      </w:r>
+      <w:proofErr w:type="spellStart"/>
+      <w:r>
+        <w:rPr>
+          <w:rFonts w:ascii="Times New Roman" w:hAnsi="Times New Roman" w:cs="Times New Roman"/>
+          <w:sz w:val="24"/>
+          <w:szCs w:val="24"/>
+          <w:lang w:val="en-GB"/>
+        </w:rPr>
+        <w:t>wsgi</w:t>
+      </w:r>
+      <w:proofErr w:type="spellEnd"/>
+      <w:r>
+        <w:rPr>
+          <w:rFonts w:ascii="Times New Roman" w:hAnsi="Times New Roman" w:cs="Times New Roman"/>
+          <w:sz w:val="24"/>
+          <w:szCs w:val="24"/>
+          <w:lang w:val="en-GB"/>
+        </w:rPr>
+        <w:t xml:space="preserve"> file to allow the Apache Server to serve the project. Once this was </w:t>
+      </w:r>
+      <w:proofErr w:type="gramStart"/>
+      <w:r>
+        <w:rPr>
+          <w:rFonts w:ascii="Times New Roman" w:hAnsi="Times New Roman" w:cs="Times New Roman"/>
+          <w:sz w:val="24"/>
+          <w:szCs w:val="24"/>
+          <w:lang w:val="en-GB"/>
+        </w:rPr>
+        <w:t>finished</w:t>
+      </w:r>
+      <w:proofErr w:type="gramEnd"/>
+      <w:r>
+        <w:rPr>
+          <w:rFonts w:ascii="Times New Roman" w:hAnsi="Times New Roman" w:cs="Times New Roman"/>
+          <w:sz w:val="24"/>
+          <w:szCs w:val="24"/>
+          <w:lang w:val="en-GB"/>
+        </w:rPr>
+        <w:t xml:space="preserve"> I restarted and reloaded the server. </w:t>
+      </w:r>
+      <w:proofErr w:type="gramStart"/>
+      <w:r>
+        <w:rPr>
+          <w:rFonts w:ascii="Times New Roman" w:hAnsi="Times New Roman" w:cs="Times New Roman"/>
+          <w:sz w:val="24"/>
+          <w:szCs w:val="24"/>
+          <w:lang w:val="en-GB"/>
+        </w:rPr>
+        <w:t>Finally</w:t>
+      </w:r>
+      <w:proofErr w:type="gramEnd"/>
+      <w:r>
+        <w:rPr>
+          <w:rFonts w:ascii="Times New Roman" w:hAnsi="Times New Roman" w:cs="Times New Roman"/>
+          <w:sz w:val="24"/>
+          <w:szCs w:val="24"/>
+          <w:lang w:val="en-GB"/>
+        </w:rPr>
+        <w:t xml:space="preserve"> I disabled the default ubuntu page .conf file and enabled my </w:t>
+      </w:r>
+      <w:proofErr w:type="spellStart"/>
+      <w:r>
+        <w:rPr>
+          <w:rFonts w:ascii="Times New Roman" w:hAnsi="Times New Roman" w:cs="Times New Roman"/>
+          <w:sz w:val="24"/>
+          <w:szCs w:val="24"/>
+          <w:lang w:val="en-GB"/>
+        </w:rPr>
+        <w:t>FlaskApp.conf</w:t>
+      </w:r>
+      <w:proofErr w:type="spellEnd"/>
+      <w:r>
+        <w:rPr>
+          <w:rFonts w:ascii="Times New Roman" w:hAnsi="Times New Roman" w:cs="Times New Roman"/>
+          <w:sz w:val="24"/>
+          <w:szCs w:val="24"/>
+          <w:lang w:val="en-GB"/>
+        </w:rPr>
+        <w:t xml:space="preserve"> file and restarted the server once more to see that the project was now displayed successfully.</w:t>
       </w:r>
     </w:p>
     <w:p>
@@ -6872,6 +8232,7 @@
         </w:rPr>
         <w:t xml:space="preserve"> </w:t>
       </w:r>
+      <w:proofErr w:type="spellStart"/>
       <w:r>
         <w:rPr>
           <w:rFonts w:ascii="Times New Roman" w:hAnsi="Times New Roman" w:cs="Times New Roman"/>
@@ -6883,6 +8244,7 @@
         </w:rPr>
         <w:t>Pubnub</w:t>
       </w:r>
+      <w:proofErr w:type="spellEnd"/>
     </w:p>
     <w:p>
       <w:pPr>
@@ -6968,7 +8330,47 @@
           <w:szCs w:val="24"/>
           <w:lang w:val="en-GB"/>
         </w:rPr>
-        <w:t xml:space="preserve">As I mentioned previously, Pubnub played a major role in the communication between hardware and server. Using Pubnub I was able to send </w:t>
+        <w:t xml:space="preserve">As I mentioned previously, </w:t>
+      </w:r>
+      <w:proofErr w:type="spellStart"/>
+      <w:r>
+        <w:rPr>
+          <w:rFonts w:ascii="Times New Roman" w:hAnsi="Times New Roman" w:cs="Times New Roman"/>
+          <w:sz w:val="24"/>
+          <w:szCs w:val="24"/>
+          <w:lang w:val="en-GB"/>
+        </w:rPr>
+        <w:t>Pubnub</w:t>
+      </w:r>
+      <w:proofErr w:type="spellEnd"/>
+      <w:r>
+        <w:rPr>
+          <w:rFonts w:ascii="Times New Roman" w:hAnsi="Times New Roman" w:cs="Times New Roman"/>
+          <w:sz w:val="24"/>
+          <w:szCs w:val="24"/>
+          <w:lang w:val="en-GB"/>
+        </w:rPr>
+        <w:t xml:space="preserve"> played a major role in the communication between hardware and server. Using </w:t>
+      </w:r>
+      <w:proofErr w:type="spellStart"/>
+      <w:r>
+        <w:rPr>
+          <w:rFonts w:ascii="Times New Roman" w:hAnsi="Times New Roman" w:cs="Times New Roman"/>
+          <w:sz w:val="24"/>
+          <w:szCs w:val="24"/>
+          <w:lang w:val="en-GB"/>
+        </w:rPr>
+        <w:t>Pubnub</w:t>
+      </w:r>
+      <w:proofErr w:type="spellEnd"/>
+      <w:r>
+        <w:rPr>
+          <w:rFonts w:ascii="Times New Roman" w:hAnsi="Times New Roman" w:cs="Times New Roman"/>
+          <w:sz w:val="24"/>
+          <w:szCs w:val="24"/>
+          <w:lang w:val="en-GB"/>
+        </w:rPr>
+        <w:t xml:space="preserve"> I was able to send </w:t>
       </w:r>
       <w:r>
         <w:rPr>
@@ -7013,16 +8415,86 @@
           <w:szCs w:val="24"/>
           <w:lang w:val="en-GB"/>
         </w:rPr>
-        <w:t xml:space="preserve"> the appropriate methods attached to those messages</w:t>
-      </w:r>
-      <w:r>
-        <w:rPr>
-          <w:rFonts w:ascii="Times New Roman" w:hAnsi="Times New Roman" w:cs="Times New Roman"/>
-          <w:sz w:val="24"/>
-          <w:szCs w:val="24"/>
-          <w:lang w:val="en-GB"/>
-        </w:rPr>
-        <w:t>. For this release we had some difficulty with the temperature sensor connecting due to our raspberry pi 5 being too up to date for the libraries. For the final release I will use pubnub to send the temperature data to the server and then store it on the database. After creating my pubnub account, I created a Sipify App with a keyset to be used for the project.</w:t>
+        <w:t xml:space="preserve"> the appropriate methods </w:t>
+      </w:r>
+      <w:r>
+        <w:rPr>
+          <w:rFonts w:ascii="Times New Roman" w:hAnsi="Times New Roman" w:cs="Times New Roman"/>
+          <w:sz w:val="24"/>
+          <w:szCs w:val="24"/>
+          <w:lang w:val="en-GB"/>
+        </w:rPr>
+        <w:lastRenderedPageBreak/>
+        <w:t>attached to those messages</w:t>
+      </w:r>
+      <w:r>
+        <w:rPr>
+          <w:rFonts w:ascii="Times New Roman" w:hAnsi="Times New Roman" w:cs="Times New Roman"/>
+          <w:sz w:val="24"/>
+          <w:szCs w:val="24"/>
+          <w:lang w:val="en-GB"/>
+        </w:rPr>
+        <w:t xml:space="preserve">. For this release we had some difficulty with the temperature sensor connecting due to our raspberry pi 5 being too up to date for the libraries. For the final release I will use </w:t>
+      </w:r>
+      <w:proofErr w:type="spellStart"/>
+      <w:r>
+        <w:rPr>
+          <w:rFonts w:ascii="Times New Roman" w:hAnsi="Times New Roman" w:cs="Times New Roman"/>
+          <w:sz w:val="24"/>
+          <w:szCs w:val="24"/>
+          <w:lang w:val="en-GB"/>
+        </w:rPr>
+        <w:t>pubnub</w:t>
+      </w:r>
+      <w:proofErr w:type="spellEnd"/>
+      <w:r>
+        <w:rPr>
+          <w:rFonts w:ascii="Times New Roman" w:hAnsi="Times New Roman" w:cs="Times New Roman"/>
+          <w:sz w:val="24"/>
+          <w:szCs w:val="24"/>
+          <w:lang w:val="en-GB"/>
+        </w:rPr>
+        <w:t xml:space="preserve"> to send the temperature data to the server and then store it on the database. After creating my </w:t>
+      </w:r>
+      <w:proofErr w:type="spellStart"/>
+      <w:r>
+        <w:rPr>
+          <w:rFonts w:ascii="Times New Roman" w:hAnsi="Times New Roman" w:cs="Times New Roman"/>
+          <w:sz w:val="24"/>
+          <w:szCs w:val="24"/>
+          <w:lang w:val="en-GB"/>
+        </w:rPr>
+        <w:t>pubnub</w:t>
+      </w:r>
+      <w:proofErr w:type="spellEnd"/>
+      <w:r>
+        <w:rPr>
+          <w:rFonts w:ascii="Times New Roman" w:hAnsi="Times New Roman" w:cs="Times New Roman"/>
+          <w:sz w:val="24"/>
+          <w:szCs w:val="24"/>
+          <w:lang w:val="en-GB"/>
+        </w:rPr>
+        <w:t xml:space="preserve"> account, I created a </w:t>
+      </w:r>
+      <w:proofErr w:type="spellStart"/>
+      <w:r>
+        <w:rPr>
+          <w:rFonts w:ascii="Times New Roman" w:hAnsi="Times New Roman" w:cs="Times New Roman"/>
+          <w:sz w:val="24"/>
+          <w:szCs w:val="24"/>
+          <w:lang w:val="en-GB"/>
+        </w:rPr>
+        <w:t>Sipify</w:t>
+      </w:r>
+      <w:proofErr w:type="spellEnd"/>
+      <w:r>
+        <w:rPr>
+          <w:rFonts w:ascii="Times New Roman" w:hAnsi="Times New Roman" w:cs="Times New Roman"/>
+          <w:sz w:val="24"/>
+          <w:szCs w:val="24"/>
+          <w:lang w:val="en-GB"/>
+        </w:rPr>
+        <w:t xml:space="preserve"> App with a keyset to be used for the project.</w:t>
       </w:r>
     </w:p>
     <w:p>
@@ -7059,7 +8531,7 @@
                     <pic:cNvPicPr/>
                   </pic:nvPicPr>
                   <pic:blipFill>
-                    <a:blip r:embed="rId29" cstate="print">
+                    <a:blip r:embed="rId31" cstate="print">
                       <a:extLst>
                         <a:ext uri="{28A0092B-C50C-407E-A947-70E740481C1C}">
                           <a14:useLocalDpi xmlns:a14="http://schemas.microsoft.com/office/drawing/2010/main" val="0"/>
@@ -7130,7 +8602,27 @@
           <w:szCs w:val="24"/>
           <w:lang w:val="en-GB"/>
         </w:rPr>
-        <w:t xml:space="preserve"> Using the debug console I set the channel to Sipify-channel to check for messages being received from the hardware.</w:t>
+        <w:t xml:space="preserve"> Using the debug console I set the channel to </w:t>
+      </w:r>
+      <w:proofErr w:type="spellStart"/>
+      <w:r>
+        <w:rPr>
+          <w:rFonts w:ascii="Times New Roman" w:hAnsi="Times New Roman" w:cs="Times New Roman"/>
+          <w:sz w:val="24"/>
+          <w:szCs w:val="24"/>
+          <w:lang w:val="en-GB"/>
+        </w:rPr>
+        <w:t>Sipify</w:t>
+      </w:r>
+      <w:proofErr w:type="spellEnd"/>
+      <w:r>
+        <w:rPr>
+          <w:rFonts w:ascii="Times New Roman" w:hAnsi="Times New Roman" w:cs="Times New Roman"/>
+          <w:sz w:val="24"/>
+          <w:szCs w:val="24"/>
+          <w:lang w:val="en-GB"/>
+        </w:rPr>
+        <w:t>-channel to check for messages being received from the hardware.</w:t>
       </w:r>
     </w:p>
     <w:p>
@@ -7151,7 +8643,6 @@
           <w:szCs w:val="24"/>
           <w:lang w:val="en-GB"/>
         </w:rPr>
-        <w:lastRenderedPageBreak/>
         <w:drawing>
           <wp:inline distT="0" distB="0" distL="0" distR="0" wp14:anchorId="321EF948" wp14:editId="34B676D9">
             <wp:extent cx="5731510" cy="2704465"/>
@@ -7168,7 +8659,7 @@
                     <pic:cNvPicPr/>
                   </pic:nvPicPr>
                   <pic:blipFill>
-                    <a:blip r:embed="rId30" cstate="print">
+                    <a:blip r:embed="rId32" cstate="print">
                       <a:extLst>
                         <a:ext uri="{28A0092B-C50C-407E-A947-70E740481C1C}">
                           <a14:useLocalDpi xmlns:a14="http://schemas.microsoft.com/office/drawing/2010/main" val="0"/>
@@ -7212,16 +8703,86 @@
           <w:szCs w:val="24"/>
           <w:lang w:val="en-GB"/>
         </w:rPr>
-        <w:t xml:space="preserve"> I used the SipifyTestApp in the server to test the connection originally by getting a message to display on the front-end depending on the type of message sent from the hardware. For the LDR I had the front-end display whether or not there was a coffee cup placed on the coaster and for the LED’s I displayed which LED should be activated. For final release I will send the data with the LED message to trigger the appropriate LED. As well as this I will use the data from the LDR to automatically bring the users to the drink selection page once a drink has been registered to have been placed on the coaster.</w:t>
-      </w:r>
-      <w:r>
-        <w:rPr>
-          <w:rFonts w:ascii="Times New Roman" w:hAnsi="Times New Roman" w:cs="Times New Roman"/>
-          <w:sz w:val="24"/>
-          <w:szCs w:val="24"/>
-          <w:lang w:val="en-GB"/>
-        </w:rPr>
-        <w:t xml:space="preserve"> The temperature sensor will be our most crucial sensor which will have its data stored on the database and get displayed for the user on the front-end. Using cron I plan to automatically run the gathering of temperature sensor data every minute to ensure that it gathers the current temperature for users to view in real time.</w:t>
+        <w:t xml:space="preserve"> I used the </w:t>
+      </w:r>
+      <w:proofErr w:type="spellStart"/>
+      <w:r>
+        <w:rPr>
+          <w:rFonts w:ascii="Times New Roman" w:hAnsi="Times New Roman" w:cs="Times New Roman"/>
+          <w:sz w:val="24"/>
+          <w:szCs w:val="24"/>
+          <w:lang w:val="en-GB"/>
+        </w:rPr>
+        <w:t>SipifyTestApp</w:t>
+      </w:r>
+      <w:proofErr w:type="spellEnd"/>
+      <w:r>
+        <w:rPr>
+          <w:rFonts w:ascii="Times New Roman" w:hAnsi="Times New Roman" w:cs="Times New Roman"/>
+          <w:sz w:val="24"/>
+          <w:szCs w:val="24"/>
+          <w:lang w:val="en-GB"/>
+        </w:rPr>
+        <w:t xml:space="preserve"> in the server to test the connection originally by getting a message to display on the front-end depending on the type of message sent from the hardware. For the </w:t>
+      </w:r>
+      <w:r>
+        <w:rPr>
+          <w:rFonts w:ascii="Times New Roman" w:hAnsi="Times New Roman" w:cs="Times New Roman"/>
+          <w:sz w:val="24"/>
+          <w:szCs w:val="24"/>
+          <w:lang w:val="en-GB"/>
+        </w:rPr>
+        <w:lastRenderedPageBreak/>
+        <w:t xml:space="preserve">LDR I had the front-end display </w:t>
+      </w:r>
+      <w:proofErr w:type="gramStart"/>
+      <w:r>
+        <w:rPr>
+          <w:rFonts w:ascii="Times New Roman" w:hAnsi="Times New Roman" w:cs="Times New Roman"/>
+          <w:sz w:val="24"/>
+          <w:szCs w:val="24"/>
+          <w:lang w:val="en-GB"/>
+        </w:rPr>
+        <w:t>whether or not</w:t>
+      </w:r>
+      <w:proofErr w:type="gramEnd"/>
+      <w:r>
+        <w:rPr>
+          <w:rFonts w:ascii="Times New Roman" w:hAnsi="Times New Roman" w:cs="Times New Roman"/>
+          <w:sz w:val="24"/>
+          <w:szCs w:val="24"/>
+          <w:lang w:val="en-GB"/>
+        </w:rPr>
+        <w:t xml:space="preserve"> there was a coffee cup placed on the coaster and for the LED’s I displayed which LED should be activated. For final release I will send the data with the LED message to trigger the appropriate LED. As well as this I will use the data from the LDR to automatically bring the users to the drink selection page once a drink has been registered to have been placed on the coaster.</w:t>
+      </w:r>
+      <w:r>
+        <w:rPr>
+          <w:rFonts w:ascii="Times New Roman" w:hAnsi="Times New Roman" w:cs="Times New Roman"/>
+          <w:sz w:val="24"/>
+          <w:szCs w:val="24"/>
+          <w:lang w:val="en-GB"/>
+        </w:rPr>
+        <w:t xml:space="preserve"> The temperature sensor will be our most crucial sensor which will have its data stored on the database and get displayed for the user on the front-end. Using </w:t>
+      </w:r>
+      <w:proofErr w:type="spellStart"/>
+      <w:r>
+        <w:rPr>
+          <w:rFonts w:ascii="Times New Roman" w:hAnsi="Times New Roman" w:cs="Times New Roman"/>
+          <w:sz w:val="24"/>
+          <w:szCs w:val="24"/>
+          <w:lang w:val="en-GB"/>
+        </w:rPr>
+        <w:t>cron</w:t>
+      </w:r>
+      <w:proofErr w:type="spellEnd"/>
+      <w:r>
+        <w:rPr>
+          <w:rFonts w:ascii="Times New Roman" w:hAnsi="Times New Roman" w:cs="Times New Roman"/>
+          <w:sz w:val="24"/>
+          <w:szCs w:val="24"/>
+          <w:lang w:val="en-GB"/>
+        </w:rPr>
+        <w:t xml:space="preserve"> I plan to automatically run the gathering of temperature sensor data every minute to ensure that it gathers the current temperature for users to view in real time.</w:t>
       </w:r>
     </w:p>
     <w:p>
@@ -7328,7 +8889,6 @@
           <w:szCs w:val="28"/>
           <w:lang w:val="en-GB"/>
         </w:rPr>
-        <w:lastRenderedPageBreak/>
         <w:t>5</w:t>
       </w:r>
       <w:r>
@@ -7480,62 +9040,172 @@
     <w:p>
       <w:pPr>
         <w:spacing w:line="360" w:lineRule="auto"/>
-        <w:jc w:val="center"/>
-        <w:rPr>
-          <w:rFonts w:ascii="Times New Roman" w:hAnsi="Times New Roman" w:cs="Times New Roman"/>
-          <w:sz w:val="28"/>
-          <w:szCs w:val="28"/>
-          <w:lang w:val="en-GB"/>
-        </w:rPr>
-      </w:pPr>
-    </w:p>
-    <w:p>
-      <w:pPr>
-        <w:spacing w:line="360" w:lineRule="auto"/>
-        <w:jc w:val="center"/>
-        <w:rPr>
-          <w:rFonts w:ascii="Times New Roman" w:hAnsi="Times New Roman" w:cs="Times New Roman"/>
-          <w:sz w:val="28"/>
-          <w:szCs w:val="28"/>
-          <w:lang w:val="en-GB"/>
-        </w:rPr>
-      </w:pPr>
-    </w:p>
-    <w:p>
-      <w:pPr>
-        <w:spacing w:line="360" w:lineRule="auto"/>
-        <w:jc w:val="center"/>
-        <w:rPr>
-          <w:rFonts w:ascii="Times New Roman" w:hAnsi="Times New Roman" w:cs="Times New Roman"/>
-          <w:sz w:val="28"/>
-          <w:szCs w:val="28"/>
-          <w:lang w:val="en-GB"/>
-        </w:rPr>
-      </w:pPr>
-    </w:p>
-    <w:p>
-      <w:pPr>
-        <w:spacing w:line="360" w:lineRule="auto"/>
-        <w:jc w:val="center"/>
-        <w:rPr>
-          <w:rFonts w:ascii="Times New Roman" w:hAnsi="Times New Roman" w:cs="Times New Roman"/>
-          <w:sz w:val="28"/>
-          <w:szCs w:val="28"/>
-          <w:lang w:val="en-GB"/>
-        </w:rPr>
-      </w:pPr>
-    </w:p>
-    <w:p>
-      <w:pPr>
-        <w:spacing w:line="360" w:lineRule="auto"/>
-        <w:jc w:val="center"/>
-        <w:rPr>
-          <w:rFonts w:ascii="Times New Roman" w:hAnsi="Times New Roman" w:cs="Times New Roman"/>
-          <w:sz w:val="28"/>
-          <w:szCs w:val="28"/>
-          <w:lang w:val="en-GB"/>
-        </w:rPr>
-      </w:pPr>
+        <w:rPr>
+          <w:rFonts w:ascii="Times New Roman" w:hAnsi="Times New Roman" w:cs="Times New Roman"/>
+          <w:b/>
+          <w:bCs/>
+          <w:sz w:val="28"/>
+          <w:szCs w:val="28"/>
+          <w:lang w:val="en-GB"/>
+        </w:rPr>
+      </w:pPr>
+      <w:r>
+        <w:rPr>
+          <w:rFonts w:ascii="Times New Roman" w:hAnsi="Times New Roman" w:cs="Times New Roman"/>
+          <w:b/>
+          <w:bCs/>
+          <w:sz w:val="28"/>
+          <w:szCs w:val="28"/>
+          <w:lang w:val="en-GB"/>
+        </w:rPr>
+        <w:t>Access Manager</w:t>
+      </w:r>
+    </w:p>
+    <w:p>
+      <w:pPr>
+        <w:spacing w:line="360" w:lineRule="auto"/>
+        <w:rPr>
+          <w:rFonts w:ascii="Times New Roman" w:hAnsi="Times New Roman" w:cs="Times New Roman"/>
+          <w:sz w:val="24"/>
+          <w:szCs w:val="24"/>
+          <w:lang w:val="en-GB"/>
+        </w:rPr>
+      </w:pPr>
+      <w:r>
+        <w:rPr>
+          <w:rFonts w:ascii="Times New Roman" w:hAnsi="Times New Roman" w:cs="Times New Roman"/>
+          <w:sz w:val="24"/>
+          <w:szCs w:val="24"/>
+          <w:lang w:val="en-GB"/>
+        </w:rPr>
+        <w:t xml:space="preserve">For this release I was unfortunately unable to complete the security for </w:t>
+      </w:r>
+      <w:proofErr w:type="spellStart"/>
+      <w:r>
+        <w:rPr>
+          <w:rFonts w:ascii="Times New Roman" w:hAnsi="Times New Roman" w:cs="Times New Roman"/>
+          <w:sz w:val="24"/>
+          <w:szCs w:val="24"/>
+          <w:lang w:val="en-GB"/>
+        </w:rPr>
+        <w:t>pubnub</w:t>
+      </w:r>
+      <w:proofErr w:type="spellEnd"/>
+      <w:r>
+        <w:rPr>
+          <w:rFonts w:ascii="Times New Roman" w:hAnsi="Times New Roman" w:cs="Times New Roman"/>
+          <w:sz w:val="24"/>
+          <w:szCs w:val="24"/>
+          <w:lang w:val="en-GB"/>
+        </w:rPr>
+        <w:t xml:space="preserve"> however I will be able to achieve the security using access manager by the final release. Access manager </w:t>
+      </w:r>
+      <w:r>
+        <w:rPr>
+          <w:rFonts w:ascii="Times New Roman" w:hAnsi="Times New Roman" w:cs="Times New Roman"/>
+          <w:sz w:val="24"/>
+          <w:szCs w:val="24"/>
+          <w:lang w:val="en-GB"/>
+        </w:rPr>
+        <w:t xml:space="preserve">is used for granting access to </w:t>
+      </w:r>
+      <w:proofErr w:type="spellStart"/>
+      <w:r>
+        <w:rPr>
+          <w:rFonts w:ascii="Times New Roman" w:hAnsi="Times New Roman" w:cs="Times New Roman"/>
+          <w:sz w:val="24"/>
+          <w:szCs w:val="24"/>
+          <w:lang w:val="en-GB"/>
+        </w:rPr>
+        <w:t>pubnub</w:t>
+      </w:r>
+      <w:proofErr w:type="spellEnd"/>
+      <w:r>
+        <w:rPr>
+          <w:rFonts w:ascii="Times New Roman" w:hAnsi="Times New Roman" w:cs="Times New Roman"/>
+          <w:sz w:val="24"/>
+          <w:szCs w:val="24"/>
+          <w:lang w:val="en-GB"/>
+        </w:rPr>
+        <w:t xml:space="preserve"> channels as a form of security. A user will need a</w:t>
+      </w:r>
+      <w:r>
+        <w:rPr>
+          <w:rFonts w:ascii="Times New Roman" w:hAnsi="Times New Roman" w:cs="Times New Roman"/>
+          <w:sz w:val="24"/>
+          <w:szCs w:val="24"/>
+          <w:lang w:val="en-GB"/>
+        </w:rPr>
+        <w:t xml:space="preserve"> </w:t>
+      </w:r>
+      <w:r>
+        <w:rPr>
+          <w:rFonts w:ascii="Times New Roman" w:hAnsi="Times New Roman" w:cs="Times New Roman"/>
+          <w:sz w:val="24"/>
+          <w:szCs w:val="24"/>
+          <w:lang w:val="en-GB"/>
+        </w:rPr>
+        <w:t xml:space="preserve">cipher key if they wish to send or receive a message from a channel. Each time a </w:t>
+      </w:r>
+      <w:proofErr w:type="gramStart"/>
+      <w:r>
+        <w:rPr>
+          <w:rFonts w:ascii="Times New Roman" w:hAnsi="Times New Roman" w:cs="Times New Roman"/>
+          <w:sz w:val="24"/>
+          <w:szCs w:val="24"/>
+          <w:lang w:val="en-GB"/>
+        </w:rPr>
+        <w:t>user logins</w:t>
+      </w:r>
+      <w:proofErr w:type="gramEnd"/>
+      <w:r>
+        <w:rPr>
+          <w:rFonts w:ascii="Times New Roman" w:hAnsi="Times New Roman" w:cs="Times New Roman"/>
+          <w:sz w:val="24"/>
+          <w:szCs w:val="24"/>
+          <w:lang w:val="en-GB"/>
+        </w:rPr>
+        <w:t xml:space="preserve"> there will be a request sent to generate a token. This token will be used to determine what </w:t>
+      </w:r>
+      <w:r>
+        <w:rPr>
+          <w:rFonts w:ascii="Times New Roman" w:hAnsi="Times New Roman" w:cs="Times New Roman"/>
+          <w:sz w:val="24"/>
+          <w:szCs w:val="24"/>
+          <w:lang w:val="en-GB"/>
+        </w:rPr>
+        <w:lastRenderedPageBreak/>
+        <w:t>permissions to give the user, whether they can have read or write access or both. As the admin you will have full control over the permissions for users. These keys are also a secure way of ensuring that a user cannot give themselves unauthorised permissions such as admin access to the project.</w:t>
+      </w:r>
+      <w:r>
+        <w:rPr>
+          <w:rFonts w:ascii="Times New Roman" w:hAnsi="Times New Roman" w:cs="Times New Roman"/>
+          <w:sz w:val="24"/>
+          <w:szCs w:val="24"/>
+          <w:lang w:val="en-GB"/>
+        </w:rPr>
+        <w:t xml:space="preserve"> For our project these keys will be an excellent way of ensuring that no malicious data is sent to the hardware or to the database. It will also allow us to control the add, edit and remove drink functionalities for the </w:t>
+      </w:r>
+      <w:proofErr w:type="gramStart"/>
+      <w:r>
+        <w:rPr>
+          <w:rFonts w:ascii="Times New Roman" w:hAnsi="Times New Roman" w:cs="Times New Roman"/>
+          <w:sz w:val="24"/>
+          <w:szCs w:val="24"/>
+          <w:lang w:val="en-GB"/>
+        </w:rPr>
+        <w:t>barista’s</w:t>
+      </w:r>
+      <w:proofErr w:type="gramEnd"/>
+      <w:r>
+        <w:rPr>
+          <w:rFonts w:ascii="Times New Roman" w:hAnsi="Times New Roman" w:cs="Times New Roman"/>
+          <w:sz w:val="24"/>
+          <w:szCs w:val="24"/>
+          <w:lang w:val="en-GB"/>
+        </w:rPr>
+        <w:t xml:space="preserve"> to ensure that only they have access to changing the database for their companies. A regular user wouldn’t require access to these features for general use.</w:t>
+      </w:r>
     </w:p>
     <w:p>
       <w:pPr>
@@ -7655,7 +9325,25 @@
           <w:sz w:val="24"/>
           <w:szCs w:val="24"/>
         </w:rPr>
-        <w:t xml:space="preserve">I enabled the network access to allow any IP Address to connect this will allow my team members to connect, and I also added the IP address of our server. Within the database access, I created an admin user for myself and added in my team members as users with read and write access to the database. A username and password is required to gain connection to the database on MongoDB Atlas. </w:t>
+        <w:t xml:space="preserve">I enabled the network access to allow any IP Address to connect this will allow my team members to connect, and I also added the IP address of our server. Within the database access, I created an admin user for myself and added in my team members as users with read and write access to the database. A username and password </w:t>
+      </w:r>
+      <w:proofErr w:type="gramStart"/>
+      <w:r>
+        <w:rPr>
+          <w:rFonts w:ascii="Times New Roman" w:hAnsi="Times New Roman" w:cs="Times New Roman"/>
+          <w:sz w:val="24"/>
+          <w:szCs w:val="24"/>
+        </w:rPr>
+        <w:t>is</w:t>
+      </w:r>
+      <w:proofErr w:type="gramEnd"/>
+      <w:r>
+        <w:rPr>
+          <w:rFonts w:ascii="Times New Roman" w:hAnsi="Times New Roman" w:cs="Times New Roman"/>
+          <w:sz w:val="24"/>
+          <w:szCs w:val="24"/>
+        </w:rPr>
+        <w:t xml:space="preserve"> required to gain connection to the database on MongoDB Atlas. </w:t>
       </w:r>
     </w:p>
     <w:p>
@@ -7712,7 +9400,7 @@
                     <pic:cNvPicPr/>
                   </pic:nvPicPr>
                   <pic:blipFill>
-                    <a:blip r:embed="rId31"/>
+                    <a:blip r:embed="rId33"/>
                     <a:stretch>
                       <a:fillRect/>
                     </a:stretch>
@@ -7754,81 +9442,221 @@
           <w:szCs w:val="28"/>
           <w:lang w:val="en-GB"/>
         </w:rPr>
+        <w:t>Connection to MongoDB Atlas</w:t>
+      </w:r>
+    </w:p>
+    <w:p>
+      <w:pPr>
+        <w:spacing w:line="360" w:lineRule="auto"/>
+        <w:rPr>
+          <w:rFonts w:ascii="Times New Roman" w:hAnsi="Times New Roman" w:cs="Times New Roman"/>
+          <w:sz w:val="24"/>
+          <w:szCs w:val="24"/>
+          <w:lang w:val="en-GB"/>
+        </w:rPr>
+      </w:pPr>
+      <w:r>
+        <w:rPr>
+          <w:rFonts w:ascii="Times New Roman" w:hAnsi="Times New Roman" w:cs="Times New Roman"/>
+          <w:sz w:val="24"/>
+          <w:szCs w:val="24"/>
+          <w:lang w:val="en-GB"/>
+        </w:rPr>
+        <w:t xml:space="preserve">I added in the database connection string into the .env </w:t>
+      </w:r>
+      <w:proofErr w:type="gramStart"/>
+      <w:r>
+        <w:rPr>
+          <w:rFonts w:ascii="Times New Roman" w:hAnsi="Times New Roman" w:cs="Times New Roman"/>
+          <w:sz w:val="24"/>
+          <w:szCs w:val="24"/>
+          <w:lang w:val="en-GB"/>
+        </w:rPr>
+        <w:t>file, and</w:t>
+      </w:r>
+      <w:proofErr w:type="gramEnd"/>
+      <w:r>
+        <w:rPr>
+          <w:rFonts w:ascii="Times New Roman" w:hAnsi="Times New Roman" w:cs="Times New Roman"/>
+          <w:sz w:val="24"/>
+          <w:szCs w:val="24"/>
+          <w:lang w:val="en-GB"/>
+        </w:rPr>
+        <w:t xml:space="preserve"> called the database URI in the app.py file.  </w:t>
+      </w:r>
+    </w:p>
+    <w:p>
+      <w:pPr>
+        <w:spacing w:line="360" w:lineRule="auto"/>
+        <w:rPr>
+          <w:rFonts w:ascii="Times New Roman" w:hAnsi="Times New Roman" w:cs="Times New Roman"/>
+          <w:b/>
+          <w:bCs/>
+          <w:sz w:val="28"/>
+          <w:szCs w:val="28"/>
+          <w:lang w:val="en-GB"/>
+        </w:rPr>
+      </w:pPr>
+      <w:r>
+        <w:rPr>
+          <w:rFonts w:ascii="Times New Roman" w:hAnsi="Times New Roman" w:cs="Times New Roman"/>
+          <w:b/>
+          <w:bCs/>
+          <w:sz w:val="28"/>
+          <w:szCs w:val="28"/>
+          <w:lang w:val="en-GB"/>
+        </w:rPr>
+        <w:t xml:space="preserve">Issues </w:t>
+      </w:r>
+    </w:p>
+    <w:p>
+      <w:pPr>
+        <w:spacing w:line="360" w:lineRule="auto"/>
+        <w:rPr>
+          <w:rFonts w:ascii="Times New Roman" w:hAnsi="Times New Roman" w:cs="Times New Roman"/>
+          <w:sz w:val="24"/>
+          <w:szCs w:val="24"/>
+          <w:lang w:val="en-GB"/>
+        </w:rPr>
+      </w:pPr>
+      <w:r>
+        <w:rPr>
+          <w:rFonts w:ascii="Times New Roman" w:hAnsi="Times New Roman" w:cs="Times New Roman"/>
+          <w:sz w:val="24"/>
+          <w:szCs w:val="24"/>
+          <w:lang w:val="en-GB"/>
+        </w:rPr>
         <w:lastRenderedPageBreak/>
-        <w:t>Connection to MongoDB Atlas</w:t>
-      </w:r>
-    </w:p>
-    <w:p>
-      <w:pPr>
-        <w:spacing w:line="360" w:lineRule="auto"/>
-        <w:rPr>
-          <w:rFonts w:ascii="Times New Roman" w:hAnsi="Times New Roman" w:cs="Times New Roman"/>
-          <w:sz w:val="24"/>
-          <w:szCs w:val="24"/>
-          <w:lang w:val="en-GB"/>
-        </w:rPr>
-      </w:pPr>
-      <w:r>
-        <w:rPr>
-          <w:rFonts w:ascii="Times New Roman" w:hAnsi="Times New Roman" w:cs="Times New Roman"/>
-          <w:sz w:val="24"/>
-          <w:szCs w:val="24"/>
-          <w:lang w:val="en-GB"/>
-        </w:rPr>
-        <w:t xml:space="preserve">I added in the database connection string into the .env file, and called the database URI in the app.py file.  </w:t>
-      </w:r>
-    </w:p>
-    <w:p>
-      <w:pPr>
-        <w:spacing w:line="360" w:lineRule="auto"/>
-        <w:rPr>
-          <w:rFonts w:ascii="Times New Roman" w:hAnsi="Times New Roman" w:cs="Times New Roman"/>
-          <w:b/>
-          <w:bCs/>
-          <w:sz w:val="28"/>
-          <w:szCs w:val="28"/>
-          <w:lang w:val="en-GB"/>
-        </w:rPr>
-      </w:pPr>
-      <w:r>
-        <w:rPr>
-          <w:rFonts w:ascii="Times New Roman" w:hAnsi="Times New Roman" w:cs="Times New Roman"/>
-          <w:b/>
-          <w:bCs/>
-          <w:sz w:val="28"/>
-          <w:szCs w:val="28"/>
-          <w:lang w:val="en-GB"/>
-        </w:rPr>
-        <w:t xml:space="preserve">Issues </w:t>
-      </w:r>
-    </w:p>
-    <w:p>
-      <w:pPr>
-        <w:spacing w:line="360" w:lineRule="auto"/>
-        <w:rPr>
-          <w:rFonts w:ascii="Times New Roman" w:hAnsi="Times New Roman" w:cs="Times New Roman"/>
-          <w:sz w:val="24"/>
-          <w:szCs w:val="24"/>
-          <w:lang w:val="en-GB"/>
-        </w:rPr>
-      </w:pPr>
-      <w:r>
-        <w:rPr>
-          <w:rFonts w:ascii="Times New Roman" w:hAnsi="Times New Roman" w:cs="Times New Roman"/>
-          <w:sz w:val="24"/>
-          <w:szCs w:val="24"/>
-          <w:lang w:val="en-GB"/>
-        </w:rPr>
-        <w:t xml:space="preserve">I begun working with the database </w:t>
-      </w:r>
-      <w:r>
-        <w:rPr>
-          <w:rFonts w:ascii="Times New Roman" w:hAnsi="Times New Roman" w:cs="Times New Roman"/>
-          <w:sz w:val="24"/>
-          <w:szCs w:val="24"/>
-          <w:lang w:val="en-GB"/>
-        </w:rPr>
-        <w:t xml:space="preserve">on MongoDB Compass, I decided to get functions working like displaying all drinks and allowing the user to select a drink and input temperature, before moving on to MongoDB Atlas. Some issues I had within using compass was getting used to the code for Mongoengine, between the MongoDB documentation and the videos on Moodle it was difficult to figure out whether to use pymongo or Mongoengine. It took some time to get used to working with Mongoengine and after a while I realised Mongoengine was far easier to work </w:t>
+        <w:t xml:space="preserve">I </w:t>
+      </w:r>
+      <w:proofErr w:type="spellStart"/>
+      <w:r>
+        <w:rPr>
+          <w:rFonts w:ascii="Times New Roman" w:hAnsi="Times New Roman" w:cs="Times New Roman"/>
+          <w:sz w:val="24"/>
+          <w:szCs w:val="24"/>
+          <w:lang w:val="en-GB"/>
+        </w:rPr>
+        <w:t>begun</w:t>
+      </w:r>
+      <w:proofErr w:type="spellEnd"/>
+      <w:r>
+        <w:rPr>
+          <w:rFonts w:ascii="Times New Roman" w:hAnsi="Times New Roman" w:cs="Times New Roman"/>
+          <w:sz w:val="24"/>
+          <w:szCs w:val="24"/>
+          <w:lang w:val="en-GB"/>
+        </w:rPr>
+        <w:t xml:space="preserve"> working with the database </w:t>
+      </w:r>
+      <w:r>
+        <w:rPr>
+          <w:rFonts w:ascii="Times New Roman" w:hAnsi="Times New Roman" w:cs="Times New Roman"/>
+          <w:sz w:val="24"/>
+          <w:szCs w:val="24"/>
+          <w:lang w:val="en-GB"/>
+        </w:rPr>
+        <w:t xml:space="preserve">on MongoDB Compass, I decided to get functions working like displaying all drinks and allowing the user to select a drink and input temperature, before moving on to MongoDB Atlas. Some issues I had within using compass was getting used to the code for </w:t>
+      </w:r>
+      <w:proofErr w:type="spellStart"/>
+      <w:r>
+        <w:rPr>
+          <w:rFonts w:ascii="Times New Roman" w:hAnsi="Times New Roman" w:cs="Times New Roman"/>
+          <w:sz w:val="24"/>
+          <w:szCs w:val="24"/>
+          <w:lang w:val="en-GB"/>
+        </w:rPr>
+        <w:t>Mongoengine</w:t>
+      </w:r>
+      <w:proofErr w:type="spellEnd"/>
+      <w:r>
+        <w:rPr>
+          <w:rFonts w:ascii="Times New Roman" w:hAnsi="Times New Roman" w:cs="Times New Roman"/>
+          <w:sz w:val="24"/>
+          <w:szCs w:val="24"/>
+          <w:lang w:val="en-GB"/>
+        </w:rPr>
+        <w:t xml:space="preserve">, between the MongoDB documentation and the videos on Moodle it was difficult to figure out whether to use </w:t>
+      </w:r>
+      <w:proofErr w:type="spellStart"/>
+      <w:r>
+        <w:rPr>
+          <w:rFonts w:ascii="Times New Roman" w:hAnsi="Times New Roman" w:cs="Times New Roman"/>
+          <w:sz w:val="24"/>
+          <w:szCs w:val="24"/>
+          <w:lang w:val="en-GB"/>
+        </w:rPr>
+        <w:t>pymongo</w:t>
+      </w:r>
+      <w:proofErr w:type="spellEnd"/>
+      <w:r>
+        <w:rPr>
+          <w:rFonts w:ascii="Times New Roman" w:hAnsi="Times New Roman" w:cs="Times New Roman"/>
+          <w:sz w:val="24"/>
+          <w:szCs w:val="24"/>
+          <w:lang w:val="en-GB"/>
+        </w:rPr>
+        <w:t xml:space="preserve"> or </w:t>
+      </w:r>
+      <w:proofErr w:type="spellStart"/>
+      <w:r>
+        <w:rPr>
+          <w:rFonts w:ascii="Times New Roman" w:hAnsi="Times New Roman" w:cs="Times New Roman"/>
+          <w:sz w:val="24"/>
+          <w:szCs w:val="24"/>
+          <w:lang w:val="en-GB"/>
+        </w:rPr>
+        <w:t>Mongoengine</w:t>
+      </w:r>
+      <w:proofErr w:type="spellEnd"/>
+      <w:r>
+        <w:rPr>
+          <w:rFonts w:ascii="Times New Roman" w:hAnsi="Times New Roman" w:cs="Times New Roman"/>
+          <w:sz w:val="24"/>
+          <w:szCs w:val="24"/>
+          <w:lang w:val="en-GB"/>
+        </w:rPr>
+        <w:t xml:space="preserve">. It took some time to get used to working with </w:t>
+      </w:r>
+      <w:proofErr w:type="spellStart"/>
+      <w:r>
+        <w:rPr>
+          <w:rFonts w:ascii="Times New Roman" w:hAnsi="Times New Roman" w:cs="Times New Roman"/>
+          <w:sz w:val="24"/>
+          <w:szCs w:val="24"/>
+          <w:lang w:val="en-GB"/>
+        </w:rPr>
+        <w:t>Mongoengine</w:t>
+      </w:r>
+      <w:proofErr w:type="spellEnd"/>
+      <w:r>
+        <w:rPr>
+          <w:rFonts w:ascii="Times New Roman" w:hAnsi="Times New Roman" w:cs="Times New Roman"/>
+          <w:sz w:val="24"/>
+          <w:szCs w:val="24"/>
+          <w:lang w:val="en-GB"/>
+        </w:rPr>
+        <w:t xml:space="preserve"> and after a while I realised </w:t>
+      </w:r>
+      <w:proofErr w:type="spellStart"/>
+      <w:r>
+        <w:rPr>
+          <w:rFonts w:ascii="Times New Roman" w:hAnsi="Times New Roman" w:cs="Times New Roman"/>
+          <w:sz w:val="24"/>
+          <w:szCs w:val="24"/>
+          <w:lang w:val="en-GB"/>
+        </w:rPr>
+        <w:t>Mongoengine</w:t>
+      </w:r>
+      <w:proofErr w:type="spellEnd"/>
+      <w:r>
+        <w:rPr>
+          <w:rFonts w:ascii="Times New Roman" w:hAnsi="Times New Roman" w:cs="Times New Roman"/>
+          <w:sz w:val="24"/>
+          <w:szCs w:val="24"/>
+          <w:lang w:val="en-GB"/>
+        </w:rPr>
+        <w:t xml:space="preserve"> was far easier to work </w:t>
       </w:r>
       <w:r>
         <w:rPr>
@@ -7866,7 +9694,27 @@
           <w:szCs w:val="24"/>
           <w:lang w:val="en-GB"/>
         </w:rPr>
-        <w:t>I was having a few problems with the authentication on MongoDB Atlas, first of all I was getting a “bad auth” error. To fix this I created a new admin user with a new password, the next issue was once the error had gone there w</w:t>
+        <w:t xml:space="preserve">I was having a few problems with the authentication on MongoDB Atlas, </w:t>
+      </w:r>
+      <w:proofErr w:type="gramStart"/>
+      <w:r>
+        <w:rPr>
+          <w:rFonts w:ascii="Times New Roman" w:hAnsi="Times New Roman" w:cs="Times New Roman"/>
+          <w:sz w:val="24"/>
+          <w:szCs w:val="24"/>
+          <w:lang w:val="en-GB"/>
+        </w:rPr>
+        <w:t>first of all</w:t>
+      </w:r>
+      <w:proofErr w:type="gramEnd"/>
+      <w:r>
+        <w:rPr>
+          <w:rFonts w:ascii="Times New Roman" w:hAnsi="Times New Roman" w:cs="Times New Roman"/>
+          <w:sz w:val="24"/>
+          <w:szCs w:val="24"/>
+          <w:lang w:val="en-GB"/>
+        </w:rPr>
+        <w:t xml:space="preserve"> I was getting a “bad auth” error. To fix this I created a new admin user with a new password, the next issue was once the error had gone there w</w:t>
       </w:r>
       <w:r>
         <w:rPr>
@@ -7986,7 +9834,7 @@
           <w:u w:val="single"/>
           <w:lang w:val="en-GB"/>
         </w:rPr>
-        <w:t xml:space="preserve">Webserver </w:t>
+        <w:t>Web</w:t>
       </w:r>
       <w:r>
         <w:rPr>
@@ -7998,6 +9846,30 @@
           <w:u w:val="single"/>
           <w:lang w:val="en-GB"/>
         </w:rPr>
+        <w:t xml:space="preserve"> </w:t>
+      </w:r>
+      <w:r>
+        <w:rPr>
+          <w:rFonts w:ascii="Times New Roman" w:hAnsi="Times New Roman" w:cs="Times New Roman"/>
+          <w:b/>
+          <w:bCs/>
+          <w:sz w:val="28"/>
+          <w:szCs w:val="28"/>
+          <w:u w:val="single"/>
+          <w:lang w:val="en-GB"/>
+        </w:rPr>
+        <w:t xml:space="preserve">server </w:t>
+      </w:r>
+      <w:r>
+        <w:rPr>
+          <w:rFonts w:ascii="Times New Roman" w:hAnsi="Times New Roman" w:cs="Times New Roman"/>
+          <w:b/>
+          <w:bCs/>
+          <w:sz w:val="28"/>
+          <w:szCs w:val="28"/>
+          <w:u w:val="single"/>
+          <w:lang w:val="en-GB"/>
+        </w:rPr>
         <w:t>–</w:t>
       </w:r>
       <w:r>
@@ -8015,13 +9887,301 @@
     </w:p>
     <w:p>
       <w:pPr>
-        <w:pStyle w:val="ListParagraph"/>
-        <w:spacing w:line="360" w:lineRule="auto"/>
-        <w:jc w:val="center"/>
-        <w:rPr>
-          <w:rFonts w:ascii="Times New Roman" w:hAnsi="Times New Roman" w:cs="Times New Roman"/>
-          <w:sz w:val="26"/>
-          <w:szCs w:val="26"/>
+        <w:spacing w:line="360" w:lineRule="auto"/>
+        <w:ind w:left="360"/>
+        <w:rPr>
+          <w:rFonts w:ascii="Times New Roman" w:hAnsi="Times New Roman" w:cs="Times New Roman"/>
+          <w:b/>
+          <w:bCs/>
+          <w:sz w:val="28"/>
+          <w:szCs w:val="28"/>
+          <w:lang w:val="en-GB"/>
+        </w:rPr>
+      </w:pPr>
+      <w:r>
+        <w:rPr>
+          <w:rFonts w:ascii="Times New Roman" w:hAnsi="Times New Roman" w:cs="Times New Roman"/>
+          <w:b/>
+          <w:bCs/>
+          <w:sz w:val="28"/>
+          <w:szCs w:val="28"/>
+          <w:lang w:val="en-GB"/>
+        </w:rPr>
+        <w:t>Public and private keys</w:t>
+      </w:r>
+    </w:p>
+    <w:p>
+      <w:pPr>
+        <w:spacing w:line="360" w:lineRule="auto"/>
+        <w:ind w:left="360"/>
+        <w:rPr>
+          <w:rFonts w:ascii="Times New Roman" w:hAnsi="Times New Roman" w:cs="Times New Roman"/>
+          <w:sz w:val="24"/>
+          <w:szCs w:val="24"/>
+        </w:rPr>
+      </w:pPr>
+      <w:r>
+        <w:rPr>
+          <w:rFonts w:ascii="Times New Roman" w:hAnsi="Times New Roman" w:cs="Times New Roman"/>
+          <w:sz w:val="24"/>
+          <w:szCs w:val="24"/>
+        </w:rPr>
+        <w:t xml:space="preserve">It was essential that security was in place for the AWS instance so that an unauthorised user does not gain access and destroy the server. As I was creating the instance I created a key pair so that it removed the need of a username and password and provides a much tighter security as a user would need the private key to access the server. To test </w:t>
+      </w:r>
+      <w:proofErr w:type="gramStart"/>
+      <w:r>
+        <w:rPr>
+          <w:rFonts w:ascii="Times New Roman" w:hAnsi="Times New Roman" w:cs="Times New Roman"/>
+          <w:sz w:val="24"/>
+          <w:szCs w:val="24"/>
+        </w:rPr>
+        <w:t>this</w:t>
+      </w:r>
+      <w:proofErr w:type="gramEnd"/>
+      <w:r>
+        <w:rPr>
+          <w:rFonts w:ascii="Times New Roman" w:hAnsi="Times New Roman" w:cs="Times New Roman"/>
+          <w:sz w:val="24"/>
+          <w:szCs w:val="24"/>
+        </w:rPr>
+        <w:t xml:space="preserve"> I attempted to login as ubuntu to access the server without the private key and my access was immediately denied. </w:t>
+      </w:r>
+    </w:p>
+    <w:p>
+      <w:pPr>
+        <w:spacing w:line="360" w:lineRule="auto"/>
+        <w:ind w:left="360"/>
+        <w:rPr>
+          <w:rFonts w:ascii="Times New Roman" w:hAnsi="Times New Roman" w:cs="Times New Roman"/>
+          <w:sz w:val="24"/>
+          <w:szCs w:val="24"/>
+        </w:rPr>
+      </w:pPr>
+      <w:r>
+        <w:rPr>
+          <w:rFonts w:ascii="Times New Roman" w:hAnsi="Times New Roman" w:cs="Times New Roman"/>
+          <w:noProof/>
+          <w:sz w:val="24"/>
+          <w:szCs w:val="24"/>
+        </w:rPr>
+        <w:lastRenderedPageBreak/>
+        <w:drawing>
+          <wp:inline distT="0" distB="0" distL="0" distR="0" wp14:anchorId="3B455A09" wp14:editId="124DD0FC">
+            <wp:extent cx="5876014" cy="1956021"/>
+            <wp:effectExtent l="0" t="0" r="0" b="6350"/>
+            <wp:docPr id="984079125" name="Picture 2"/>
+            <wp:cNvGraphicFramePr>
+              <a:graphicFrameLocks xmlns:a="http://schemas.openxmlformats.org/drawingml/2006/main" noChangeAspect="1"/>
+            </wp:cNvGraphicFramePr>
+            <a:graphic xmlns:a="http://schemas.openxmlformats.org/drawingml/2006/main">
+              <a:graphicData uri="http://schemas.openxmlformats.org/drawingml/2006/picture">
+                <pic:pic xmlns:pic="http://schemas.openxmlformats.org/drawingml/2006/picture">
+                  <pic:nvPicPr>
+                    <pic:cNvPr id="0" name="Picture 2"/>
+                    <pic:cNvPicPr>
+                      <a:picLocks noChangeAspect="1" noChangeArrowheads="1"/>
+                    </pic:cNvPicPr>
+                  </pic:nvPicPr>
+                  <pic:blipFill>
+                    <a:blip r:embed="rId34" cstate="print">
+                      <a:extLst>
+                        <a:ext uri="{28A0092B-C50C-407E-A947-70E740481C1C}">
+                          <a14:useLocalDpi xmlns:a14="http://schemas.microsoft.com/office/drawing/2010/main" val="0"/>
+                        </a:ext>
+                      </a:extLst>
+                    </a:blip>
+                    <a:srcRect/>
+                    <a:stretch>
+                      <a:fillRect/>
+                    </a:stretch>
+                  </pic:blipFill>
+                  <pic:spPr bwMode="auto">
+                    <a:xfrm>
+                      <a:off x="0" y="0"/>
+                      <a:ext cx="5884450" cy="1958829"/>
+                    </a:xfrm>
+                    <a:prstGeom prst="rect">
+                      <a:avLst/>
+                    </a:prstGeom>
+                    <a:noFill/>
+                  </pic:spPr>
+                </pic:pic>
+              </a:graphicData>
+            </a:graphic>
+          </wp:inline>
+        </w:drawing>
+      </w:r>
+    </w:p>
+    <w:p>
+      <w:pPr>
+        <w:spacing w:line="360" w:lineRule="auto"/>
+        <w:ind w:left="360"/>
+        <w:rPr>
+          <w:rFonts w:ascii="Times New Roman" w:hAnsi="Times New Roman" w:cs="Times New Roman"/>
+          <w:sz w:val="24"/>
+          <w:szCs w:val="24"/>
+        </w:rPr>
+      </w:pPr>
+      <w:r>
+        <w:rPr>
+          <w:rFonts w:ascii="Times New Roman" w:hAnsi="Times New Roman" w:cs="Times New Roman"/>
+          <w:sz w:val="24"/>
+          <w:szCs w:val="24"/>
+        </w:rPr>
+        <w:t xml:space="preserve">To test the correct </w:t>
+      </w:r>
+      <w:proofErr w:type="gramStart"/>
+      <w:r>
+        <w:rPr>
+          <w:rFonts w:ascii="Times New Roman" w:hAnsi="Times New Roman" w:cs="Times New Roman"/>
+          <w:sz w:val="24"/>
+          <w:szCs w:val="24"/>
+        </w:rPr>
+        <w:t>connection</w:t>
+      </w:r>
+      <w:proofErr w:type="gramEnd"/>
+      <w:r>
+        <w:rPr>
+          <w:rFonts w:ascii="Times New Roman" w:hAnsi="Times New Roman" w:cs="Times New Roman"/>
+          <w:sz w:val="24"/>
+          <w:szCs w:val="24"/>
+        </w:rPr>
+        <w:t xml:space="preserve"> I attached the .</w:t>
+      </w:r>
+      <w:proofErr w:type="spellStart"/>
+      <w:r>
+        <w:rPr>
+          <w:rFonts w:ascii="Times New Roman" w:hAnsi="Times New Roman" w:cs="Times New Roman"/>
+          <w:sz w:val="24"/>
+          <w:szCs w:val="24"/>
+        </w:rPr>
+        <w:t>ppk</w:t>
+      </w:r>
+      <w:proofErr w:type="spellEnd"/>
+      <w:r>
+        <w:rPr>
+          <w:rFonts w:ascii="Times New Roman" w:hAnsi="Times New Roman" w:cs="Times New Roman"/>
+          <w:sz w:val="24"/>
+          <w:szCs w:val="24"/>
+        </w:rPr>
+        <w:t xml:space="preserve"> file that allowed PuTTY to recognise the private key and was able to successfully SSH into the instance. </w:t>
+      </w:r>
+    </w:p>
+    <w:p>
+      <w:pPr>
+        <w:spacing w:line="360" w:lineRule="auto"/>
+        <w:ind w:left="360"/>
+        <w:rPr>
+          <w:rFonts w:ascii="Times New Roman" w:hAnsi="Times New Roman" w:cs="Times New Roman"/>
+          <w:sz w:val="24"/>
+          <w:szCs w:val="24"/>
+        </w:rPr>
+      </w:pPr>
+      <w:r>
+        <w:rPr>
+          <w:rFonts w:ascii="Times New Roman" w:hAnsi="Times New Roman" w:cs="Times New Roman"/>
+          <w:noProof/>
+          <w:sz w:val="24"/>
+          <w:szCs w:val="24"/>
+        </w:rPr>
+        <w:drawing>
+          <wp:inline distT="0" distB="0" distL="0" distR="0" wp14:anchorId="2015E66D" wp14:editId="0227C1C5">
+            <wp:extent cx="5875655" cy="1934883"/>
+            <wp:effectExtent l="0" t="0" r="0" b="8255"/>
+            <wp:docPr id="1742439504" name="Picture 3"/>
+            <wp:cNvGraphicFramePr>
+              <a:graphicFrameLocks xmlns:a="http://schemas.openxmlformats.org/drawingml/2006/main" noChangeAspect="1"/>
+            </wp:cNvGraphicFramePr>
+            <a:graphic xmlns:a="http://schemas.openxmlformats.org/drawingml/2006/main">
+              <a:graphicData uri="http://schemas.openxmlformats.org/drawingml/2006/picture">
+                <pic:pic xmlns:pic="http://schemas.openxmlformats.org/drawingml/2006/picture">
+                  <pic:nvPicPr>
+                    <pic:cNvPr id="0" name="Picture 3"/>
+                    <pic:cNvPicPr>
+                      <a:picLocks noChangeAspect="1" noChangeArrowheads="1"/>
+                    </pic:cNvPicPr>
+                  </pic:nvPicPr>
+                  <pic:blipFill>
+                    <a:blip r:embed="rId35">
+                      <a:extLst>
+                        <a:ext uri="{28A0092B-C50C-407E-A947-70E740481C1C}">
+                          <a14:useLocalDpi xmlns:a14="http://schemas.microsoft.com/office/drawing/2010/main" val="0"/>
+                        </a:ext>
+                      </a:extLst>
+                    </a:blip>
+                    <a:srcRect/>
+                    <a:stretch>
+                      <a:fillRect/>
+                    </a:stretch>
+                  </pic:blipFill>
+                  <pic:spPr bwMode="auto">
+                    <a:xfrm>
+                      <a:off x="0" y="0"/>
+                      <a:ext cx="5882063" cy="1936993"/>
+                    </a:xfrm>
+                    <a:prstGeom prst="rect">
+                      <a:avLst/>
+                    </a:prstGeom>
+                    <a:noFill/>
+                  </pic:spPr>
+                </pic:pic>
+              </a:graphicData>
+            </a:graphic>
+          </wp:inline>
+        </w:drawing>
+      </w:r>
+    </w:p>
+    <w:p>
+      <w:pPr>
+        <w:spacing w:line="360" w:lineRule="auto"/>
+        <w:ind w:left="360"/>
+        <w:rPr>
+          <w:rFonts w:ascii="Times New Roman" w:hAnsi="Times New Roman" w:cs="Times New Roman"/>
+          <w:sz w:val="24"/>
+          <w:szCs w:val="24"/>
+        </w:rPr>
+      </w:pPr>
+      <w:r>
+        <w:rPr>
+          <w:rFonts w:ascii="Times New Roman" w:hAnsi="Times New Roman" w:cs="Times New Roman"/>
+          <w:sz w:val="24"/>
+          <w:szCs w:val="24"/>
+        </w:rPr>
+        <w:t xml:space="preserve">This security allows applied to WinSCP which prevents </w:t>
+      </w:r>
+      <w:r>
+        <w:rPr>
+          <w:rFonts w:ascii="Times New Roman" w:hAnsi="Times New Roman" w:cs="Times New Roman"/>
+          <w:sz w:val="24"/>
+          <w:szCs w:val="24"/>
+        </w:rPr>
+        <w:t>an attacker from</w:t>
+      </w:r>
+      <w:r>
+        <w:rPr>
+          <w:rFonts w:ascii="Times New Roman" w:hAnsi="Times New Roman" w:cs="Times New Roman"/>
+          <w:sz w:val="24"/>
+          <w:szCs w:val="24"/>
+        </w:rPr>
+        <w:t xml:space="preserve"> transferring unauthorised files into the server. Without access to the private key, the instance remains secure and rejects all other attempted access.</w:t>
+      </w:r>
+      <w:r>
+        <w:rPr>
+          <w:rFonts w:ascii="Times New Roman" w:hAnsi="Times New Roman" w:cs="Times New Roman"/>
+          <w:sz w:val="24"/>
+          <w:szCs w:val="24"/>
+        </w:rPr>
+        <w:t xml:space="preserve"> </w:t>
+      </w:r>
+    </w:p>
+    <w:p>
+      <w:pPr>
+        <w:spacing w:line="360" w:lineRule="auto"/>
+        <w:ind w:left="360"/>
+        <w:rPr>
+          <w:rFonts w:ascii="Times New Roman" w:hAnsi="Times New Roman" w:cs="Times New Roman"/>
+          <w:sz w:val="24"/>
+          <w:szCs w:val="24"/>
           <w:lang w:val="en-GB"/>
         </w:rPr>
       </w:pPr>
@@ -8207,7 +10367,7 @@
       </w:pPr>
     </w:p>
     <w:sectPr>
-      <w:footerReference w:type="default" r:id="rId32"/>
+      <w:footerReference w:type="default" r:id="rId36"/>
       <w:pgSz w:w="11906" w:h="16838"/>
       <w:pgMar w:top="1440" w:right="1440" w:bottom="1440" w:left="1440" w:header="708" w:footer="708" w:gutter="0"/>
       <w:pgBorders w:offsetFrom="page">
@@ -11157,7 +13317,6 @@
   <w:style w:type="character" w:default="1" w:styleId="DefaultParagraphFont">
     <w:name w:val="Default Paragraph Font"/>
     <w:uiPriority w:val="1"/>
-    <w:semiHidden/>
     <w:unhideWhenUsed/>
   </w:style>
   <w:style w:type="table" w:default="1" w:styleId="TableNormal">
@@ -11610,6 +13769,45 @@
       <w:szCs w:val="18"/>
     </w:rPr>
   </w:style>
+  <w:style w:type="paragraph" w:styleId="EndnoteText">
+    <w:name w:val="endnote text"/>
+    <w:basedOn w:val="Normal"/>
+    <w:link w:val="EndnoteTextChar"/>
+    <w:uiPriority w:val="99"/>
+    <w:semiHidden/>
+    <w:unhideWhenUsed/>
+    <w:rsid w:val="0093314B"/>
+    <w:pPr>
+      <w:spacing w:after="0" w:line="240" w:lineRule="auto"/>
+    </w:pPr>
+    <w:rPr>
+      <w:sz w:val="20"/>
+      <w:szCs w:val="20"/>
+    </w:rPr>
+  </w:style>
+  <w:style w:type="character" w:customStyle="1" w:styleId="EndnoteTextChar">
+    <w:name w:val="Endnote Text Char"/>
+    <w:basedOn w:val="DefaultParagraphFont"/>
+    <w:link w:val="EndnoteText"/>
+    <w:uiPriority w:val="99"/>
+    <w:semiHidden/>
+    <w:rsid w:val="0093314B"/>
+    <w:rPr>
+      <w:sz w:val="20"/>
+      <w:szCs w:val="20"/>
+    </w:rPr>
+  </w:style>
+  <w:style w:type="character" w:styleId="EndnoteReference">
+    <w:name w:val="endnote reference"/>
+    <w:basedOn w:val="DefaultParagraphFont"/>
+    <w:uiPriority w:val="99"/>
+    <w:semiHidden/>
+    <w:unhideWhenUsed/>
+    <w:rsid w:val="0093314B"/>
+    <w:rPr>
+      <w:vertAlign w:val="superscript"/>
+    </w:rPr>
+  </w:style>
 </w:styles>
 </file>
 

</xml_diff>

<commit_message>
Challenges section in Hardware
Here I discuss the main issues I had while developing the
prototype with a Raspberry Pi 5 and how I plan to overcome them
for the next release
</commit_message>
<xml_diff>
--- a/Sipify_Documentation_Alpha.docx
+++ b/Sipify_Documentation_Alpha.docx
@@ -4225,11 +4225,8 @@
         <w:ind w:left="360"/>
         <w:rPr>
           <w:rFonts w:ascii="Times New Roman" w:hAnsi="Times New Roman" w:cs="Times New Roman"/>
-          <w:b/>
-          <w:bCs/>
-          <w:sz w:val="24"/>
-          <w:szCs w:val="24"/>
-          <w:lang w:val="en-GB"/>
+          <w:sz w:val="24"/>
+          <w:szCs w:val="24"/>
         </w:rPr>
       </w:pPr>
       <w:r>
@@ -4257,6 +4254,570 @@
         </w:rPr>
         <w:t xml:space="preserve"> resistor as a pull-up. A pull-up resistor ensures that a signal line connected to a sensor does not float when the sensors output is inactive. This can cause inaccurate readings which is not ideal for our project.</w:t>
       </w:r>
+    </w:p>
+    <w:p>
+      <w:pPr>
+        <w:pStyle w:val="ListParagraph"/>
+        <w:spacing w:line="360" w:lineRule="auto"/>
+        <w:ind w:left="360"/>
+        <w:rPr>
+          <w:rFonts w:ascii="Times New Roman" w:hAnsi="Times New Roman" w:cs="Times New Roman"/>
+          <w:b/>
+          <w:bCs/>
+          <w:sz w:val="24"/>
+          <w:szCs w:val="24"/>
+          <w:lang w:val="en-GB"/>
+        </w:rPr>
+      </w:pPr>
+    </w:p>
+    <w:p>
+      <w:pPr>
+        <w:pStyle w:val="ListParagraph"/>
+        <w:spacing w:line="360" w:lineRule="auto"/>
+        <w:ind w:left="360"/>
+        <w:rPr>
+          <w:rFonts w:ascii="Times New Roman" w:hAnsi="Times New Roman" w:cs="Times New Roman"/>
+          <w:sz w:val="24"/>
+          <w:szCs w:val="24"/>
+          <w:lang w:val="en-GB"/>
+        </w:rPr>
+      </w:pPr>
+      <w:r>
+        <w:rPr>
+          <w:rFonts w:ascii="Times New Roman" w:hAnsi="Times New Roman" w:cs="Times New Roman"/>
+          <w:sz w:val="24"/>
+          <w:szCs w:val="24"/>
+          <w:lang w:val="en-GB"/>
+        </w:rPr>
+        <w:t xml:space="preserve">While developing this prototype I came across some challenges which I will improve upon for the next release. For starters the height of the coaster must be </w:t>
+      </w:r>
+      <w:r>
+        <w:rPr>
+          <w:rFonts w:ascii="Times New Roman" w:hAnsi="Times New Roman" w:cs="Times New Roman"/>
+          <w:sz w:val="24"/>
+          <w:szCs w:val="24"/>
+          <w:lang w:val="en-GB"/>
+        </w:rPr>
+        <w:t>increased</w:t>
+      </w:r>
+      <w:r>
+        <w:rPr>
+          <w:rFonts w:ascii="Times New Roman" w:hAnsi="Times New Roman" w:cs="Times New Roman"/>
+          <w:sz w:val="24"/>
+          <w:szCs w:val="24"/>
+          <w:lang w:val="en-GB"/>
+        </w:rPr>
+        <w:t xml:space="preserve"> to accommodate the jumper wires. If you look closely at the </w:t>
+      </w:r>
+      <w:proofErr w:type="gramStart"/>
+      <w:r>
+        <w:rPr>
+          <w:rFonts w:ascii="Times New Roman" w:hAnsi="Times New Roman" w:cs="Times New Roman"/>
+          <w:sz w:val="24"/>
+          <w:szCs w:val="24"/>
+          <w:lang w:val="en-GB"/>
+        </w:rPr>
+        <w:t>photo</w:t>
+      </w:r>
+      <w:proofErr w:type="gramEnd"/>
+      <w:r>
+        <w:rPr>
+          <w:rFonts w:ascii="Times New Roman" w:hAnsi="Times New Roman" w:cs="Times New Roman"/>
+          <w:sz w:val="24"/>
+          <w:szCs w:val="24"/>
+          <w:lang w:val="en-GB"/>
+        </w:rPr>
+        <w:t xml:space="preserve"> I have bent the connectors on the breadboard so that the lid will close resulting is some of them snapping.</w:t>
+      </w:r>
+    </w:p>
+    <w:p>
+      <w:pPr>
+        <w:pStyle w:val="ListParagraph"/>
+        <w:spacing w:line="360" w:lineRule="auto"/>
+        <w:ind w:left="360"/>
+        <w:rPr>
+          <w:rFonts w:ascii="Times New Roman" w:hAnsi="Times New Roman" w:cs="Times New Roman"/>
+          <w:sz w:val="24"/>
+          <w:szCs w:val="24"/>
+          <w:lang w:val="en-GB"/>
+        </w:rPr>
+      </w:pPr>
+      <w:r>
+        <w:rPr>
+          <w:rFonts w:ascii="Times New Roman" w:hAnsi="Times New Roman" w:cs="Times New Roman"/>
+          <w:sz w:val="24"/>
+          <w:szCs w:val="24"/>
+          <w:lang w:val="en-GB"/>
+        </w:rPr>
+        <w:lastRenderedPageBreak/>
+        <w:t>Another issue I ran into was developing this with a Raspberry Pi 5. This model is much newer and has a more advanced System on Chip (SoC) compared to older models such as the Raspberry Pi 2 Zero which we intend to use for the final release.</w:t>
+      </w:r>
+      <w:r>
+        <w:rPr>
+          <w:rFonts w:ascii="Times New Roman" w:hAnsi="Times New Roman" w:cs="Times New Roman"/>
+          <w:sz w:val="24"/>
+          <w:szCs w:val="24"/>
+          <w:lang w:val="en-GB"/>
+        </w:rPr>
+        <w:t xml:space="preserve"> With newer hardware the Pi 5 interacts with the GPIO pins in a different way resulting in the RPi library not working, which is what was used to write code for each IoT element. </w:t>
+      </w:r>
+      <w:r>
+        <w:rPr>
+          <w:rFonts w:ascii="Times New Roman" w:hAnsi="Times New Roman" w:cs="Times New Roman"/>
+          <w:sz w:val="24"/>
+          <w:szCs w:val="24"/>
+          <w:lang w:val="en-GB"/>
+        </w:rPr>
+        <w:t xml:space="preserve">There is an alternative high-level library called gpiozero which I could use but I would prefer to </w:t>
+      </w:r>
+      <w:r>
+        <w:rPr>
+          <w:rFonts w:ascii="Times New Roman" w:hAnsi="Times New Roman" w:cs="Times New Roman"/>
+          <w:sz w:val="24"/>
+          <w:szCs w:val="24"/>
+          <w:lang w:val="en-GB"/>
+        </w:rPr>
+        <w:t>stick with RPi.</w:t>
+      </w:r>
+    </w:p>
+    <w:p>
+      <w:pPr>
+        <w:spacing w:line="360" w:lineRule="auto"/>
+        <w:rPr>
+          <w:rFonts w:ascii="Times New Roman" w:hAnsi="Times New Roman" w:cs="Times New Roman"/>
+          <w:b/>
+          <w:bCs/>
+          <w:sz w:val="28"/>
+          <w:szCs w:val="28"/>
+          <w:u w:val="single"/>
+          <w:lang w:val="en-GB"/>
+        </w:rPr>
+      </w:pPr>
+    </w:p>
+    <w:p>
+      <w:pPr>
+        <w:spacing w:line="360" w:lineRule="auto"/>
+        <w:jc w:val="center"/>
+        <w:rPr>
+          <w:rFonts w:ascii="Times New Roman" w:hAnsi="Times New Roman" w:cs="Times New Roman"/>
+          <w:b/>
+          <w:bCs/>
+          <w:sz w:val="28"/>
+          <w:szCs w:val="28"/>
+          <w:u w:val="single"/>
+          <w:lang w:val="en-GB"/>
+        </w:rPr>
+      </w:pPr>
+      <w:r>
+        <w:rPr>
+          <w:rFonts w:ascii="Times New Roman" w:hAnsi="Times New Roman" w:cs="Times New Roman"/>
+          <w:b/>
+          <w:bCs/>
+          <w:sz w:val="28"/>
+          <w:szCs w:val="28"/>
+          <w:u w:val="single"/>
+          <w:lang w:val="en-GB"/>
+        </w:rPr>
+        <w:t xml:space="preserve">2.2 </w:t>
+      </w:r>
+      <w:r>
+        <w:rPr>
+          <w:rFonts w:ascii="Times New Roman" w:hAnsi="Times New Roman" w:cs="Times New Roman"/>
+          <w:b/>
+          <w:bCs/>
+          <w:sz w:val="28"/>
+          <w:szCs w:val="28"/>
+          <w:u w:val="single"/>
+          <w:lang w:val="en-GB"/>
+        </w:rPr>
+        <w:t xml:space="preserve">Web Server </w:t>
+      </w:r>
+      <w:r>
+        <w:rPr>
+          <w:rFonts w:ascii="Times New Roman" w:hAnsi="Times New Roman" w:cs="Times New Roman"/>
+          <w:b/>
+          <w:bCs/>
+          <w:sz w:val="28"/>
+          <w:szCs w:val="28"/>
+          <w:u w:val="single"/>
+          <w:lang w:val="en-GB"/>
+        </w:rPr>
+        <w:t>– Jamie</w:t>
+      </w:r>
+    </w:p>
+    <w:p>
+      <w:pPr>
+        <w:pStyle w:val="ListParagraph"/>
+        <w:spacing w:line="360" w:lineRule="auto"/>
+        <w:ind w:left="420"/>
+        <w:rPr>
+          <w:rFonts w:ascii="Times New Roman" w:hAnsi="Times New Roman" w:cs="Times New Roman"/>
+          <w:b/>
+          <w:bCs/>
+          <w:sz w:val="28"/>
+          <w:szCs w:val="28"/>
+          <w:lang w:val="en-GB"/>
+        </w:rPr>
+      </w:pPr>
+      <w:r>
+        <w:rPr>
+          <w:rFonts w:ascii="Times New Roman" w:hAnsi="Times New Roman" w:cs="Times New Roman"/>
+          <w:b/>
+          <w:bCs/>
+          <w:sz w:val="28"/>
+          <w:szCs w:val="28"/>
+          <w:lang w:val="en-GB"/>
+        </w:rPr>
+        <w:t xml:space="preserve">Server with </w:t>
+      </w:r>
+      <w:r>
+        <w:rPr>
+          <w:rFonts w:ascii="Times New Roman" w:hAnsi="Times New Roman" w:cs="Times New Roman"/>
+          <w:b/>
+          <w:bCs/>
+          <w:sz w:val="28"/>
+          <w:szCs w:val="28"/>
+          <w:lang w:val="en-GB"/>
+        </w:rPr>
+        <w:t>Flask App</w:t>
+      </w:r>
+    </w:p>
+    <w:p>
+      <w:pPr>
+        <w:pStyle w:val="ListParagraph"/>
+        <w:spacing w:line="360" w:lineRule="auto"/>
+        <w:ind w:left="420"/>
+        <w:rPr>
+          <w:rFonts w:ascii="Times New Roman" w:hAnsi="Times New Roman" w:cs="Times New Roman"/>
+          <w:sz w:val="24"/>
+          <w:szCs w:val="24"/>
+          <w:lang w:val="en-GB"/>
+        </w:rPr>
+      </w:pPr>
+      <w:r>
+        <w:rPr>
+          <w:rFonts w:ascii="Times New Roman" w:hAnsi="Times New Roman" w:cs="Times New Roman"/>
+          <w:sz w:val="24"/>
+          <w:szCs w:val="24"/>
+          <w:lang w:val="en-GB"/>
+        </w:rPr>
+        <w:t xml:space="preserve">In the app.py I controlled the </w:t>
+      </w:r>
+      <w:proofErr w:type="spellStart"/>
+      <w:proofErr w:type="gramStart"/>
+      <w:r>
+        <w:rPr>
+          <w:rFonts w:ascii="Times New Roman" w:hAnsi="Times New Roman" w:cs="Times New Roman"/>
+          <w:sz w:val="24"/>
+          <w:szCs w:val="24"/>
+          <w:lang w:val="en-GB"/>
+        </w:rPr>
+        <w:t>app.routes</w:t>
+      </w:r>
+      <w:proofErr w:type="spellEnd"/>
+      <w:proofErr w:type="gramEnd"/>
+      <w:r>
+        <w:rPr>
+          <w:rFonts w:ascii="Times New Roman" w:hAnsi="Times New Roman" w:cs="Times New Roman"/>
+          <w:sz w:val="24"/>
+          <w:szCs w:val="24"/>
+          <w:lang w:val="en-GB"/>
+        </w:rPr>
+        <w:t xml:space="preserve">() to ensure the receiving and sending of data. To receive the user’s input on the drink selections page I used a POST request which calls a request from the form on the webpage to get the selected drink and temperature. From this I call the MongoDB method for adding a drink to the database from the MongoDB.py file and redirect the user to the barista page. This is all run in the background hidden </w:t>
+      </w:r>
+      <w:proofErr w:type="spellStart"/>
+      <w:r>
+        <w:rPr>
+          <w:rFonts w:ascii="Times New Roman" w:hAnsi="Times New Roman" w:cs="Times New Roman"/>
+          <w:sz w:val="24"/>
+          <w:szCs w:val="24"/>
+          <w:lang w:val="en-GB"/>
+        </w:rPr>
+        <w:t>rom</w:t>
+      </w:r>
+      <w:proofErr w:type="spellEnd"/>
+      <w:r>
+        <w:rPr>
+          <w:rFonts w:ascii="Times New Roman" w:hAnsi="Times New Roman" w:cs="Times New Roman"/>
+          <w:sz w:val="24"/>
+          <w:szCs w:val="24"/>
+          <w:lang w:val="en-GB"/>
+        </w:rPr>
+        <w:t xml:space="preserve"> the user. (WORK IN PROGRESS)</w:t>
+      </w:r>
+    </w:p>
+    <w:p>
+      <w:pPr>
+        <w:pStyle w:val="ListParagraph"/>
+        <w:spacing w:line="360" w:lineRule="auto"/>
+        <w:ind w:left="420"/>
+        <w:jc w:val="center"/>
+        <w:rPr>
+          <w:rFonts w:ascii="Times New Roman" w:hAnsi="Times New Roman" w:cs="Times New Roman"/>
+          <w:sz w:val="28"/>
+          <w:szCs w:val="28"/>
+          <w:lang w:val="en-GB"/>
+        </w:rPr>
+      </w:pPr>
+    </w:p>
+    <w:p>
+      <w:pPr>
+        <w:spacing w:line="360" w:lineRule="auto"/>
+        <w:jc w:val="center"/>
+        <w:rPr>
+          <w:rFonts w:ascii="Times New Roman" w:hAnsi="Times New Roman" w:cs="Times New Roman"/>
+          <w:b/>
+          <w:bCs/>
+          <w:sz w:val="28"/>
+          <w:szCs w:val="28"/>
+          <w:u w:val="single"/>
+          <w:lang w:val="en-GB"/>
+        </w:rPr>
+      </w:pPr>
+      <w:r>
+        <w:rPr>
+          <w:rFonts w:ascii="Times New Roman" w:hAnsi="Times New Roman" w:cs="Times New Roman"/>
+          <w:b/>
+          <w:bCs/>
+          <w:sz w:val="28"/>
+          <w:szCs w:val="28"/>
+          <w:u w:val="single"/>
+          <w:lang w:val="en-GB"/>
+        </w:rPr>
+        <w:t xml:space="preserve">2.3 </w:t>
+      </w:r>
+      <w:r>
+        <w:rPr>
+          <w:rFonts w:ascii="Times New Roman" w:hAnsi="Times New Roman" w:cs="Times New Roman"/>
+          <w:b/>
+          <w:bCs/>
+          <w:sz w:val="28"/>
+          <w:szCs w:val="28"/>
+          <w:u w:val="single"/>
+          <w:lang w:val="en-GB"/>
+        </w:rPr>
+        <w:t>Hosted on AWS</w:t>
+      </w:r>
+      <w:r>
+        <w:rPr>
+          <w:rFonts w:ascii="Times New Roman" w:hAnsi="Times New Roman" w:cs="Times New Roman"/>
+          <w:b/>
+          <w:bCs/>
+          <w:sz w:val="28"/>
+          <w:szCs w:val="28"/>
+          <w:u w:val="single"/>
+          <w:lang w:val="en-GB"/>
+        </w:rPr>
+        <w:t xml:space="preserve"> -</w:t>
+      </w:r>
+      <w:r>
+        <w:rPr>
+          <w:rFonts w:ascii="Times New Roman" w:hAnsi="Times New Roman" w:cs="Times New Roman"/>
+          <w:b/>
+          <w:bCs/>
+          <w:sz w:val="28"/>
+          <w:szCs w:val="28"/>
+          <w:u w:val="single"/>
+          <w:lang w:val="en-GB"/>
+        </w:rPr>
+        <w:t xml:space="preserve"> Jamie</w:t>
+      </w:r>
+    </w:p>
+    <w:p>
+      <w:pPr>
+        <w:pStyle w:val="ListParagraph"/>
+        <w:spacing w:line="360" w:lineRule="auto"/>
+        <w:ind w:left="420"/>
+        <w:rPr>
+          <w:rFonts w:ascii="Times New Roman" w:hAnsi="Times New Roman" w:cs="Times New Roman"/>
+          <w:b/>
+          <w:bCs/>
+          <w:sz w:val="28"/>
+          <w:szCs w:val="28"/>
+          <w:lang w:val="en-GB"/>
+        </w:rPr>
+      </w:pPr>
+      <w:r>
+        <w:rPr>
+          <w:rFonts w:ascii="Times New Roman" w:hAnsi="Times New Roman" w:cs="Times New Roman"/>
+          <w:b/>
+          <w:bCs/>
+          <w:sz w:val="28"/>
+          <w:szCs w:val="28"/>
+          <w:lang w:val="en-GB"/>
+        </w:rPr>
+        <w:t>EC2 Instance</w:t>
+      </w:r>
+    </w:p>
+    <w:p>
+      <w:pPr>
+        <w:pStyle w:val="ListParagraph"/>
+        <w:spacing w:line="360" w:lineRule="auto"/>
+        <w:ind w:left="420"/>
+        <w:rPr>
+          <w:rFonts w:ascii="Times New Roman" w:hAnsi="Times New Roman" w:cs="Times New Roman"/>
+          <w:sz w:val="24"/>
+          <w:szCs w:val="24"/>
+          <w:lang w:val="en-GB"/>
+        </w:rPr>
+      </w:pPr>
+      <w:r>
+        <w:rPr>
+          <w:rFonts w:ascii="Times New Roman" w:hAnsi="Times New Roman" w:cs="Times New Roman"/>
+          <w:sz w:val="24"/>
+          <w:szCs w:val="24"/>
+          <w:lang w:val="en-GB"/>
+        </w:rPr>
+        <w:t>Using Amazon Web Services I created an ec2 ubuntu cloud</w:t>
+      </w:r>
+      <w:r>
+        <w:rPr>
+          <w:rFonts w:ascii="Times New Roman" w:hAnsi="Times New Roman" w:cs="Times New Roman"/>
+          <w:sz w:val="24"/>
+          <w:szCs w:val="24"/>
+          <w:lang w:val="en-GB"/>
+        </w:rPr>
+        <w:t xml:space="preserve"> </w:t>
+      </w:r>
+      <w:r>
+        <w:rPr>
+          <w:rFonts w:ascii="Times New Roman" w:hAnsi="Times New Roman" w:cs="Times New Roman"/>
+          <w:sz w:val="24"/>
+          <w:szCs w:val="24"/>
+          <w:lang w:val="en-GB"/>
+        </w:rPr>
+        <w:t xml:space="preserve">server instance to host the project. </w:t>
+      </w:r>
+      <w:proofErr w:type="gramStart"/>
+      <w:r>
+        <w:rPr>
+          <w:rFonts w:ascii="Times New Roman" w:hAnsi="Times New Roman" w:cs="Times New Roman"/>
+          <w:sz w:val="24"/>
+          <w:szCs w:val="24"/>
+          <w:lang w:val="en-GB"/>
+        </w:rPr>
+        <w:t>I</w:t>
+      </w:r>
+      <w:proofErr w:type="gramEnd"/>
+      <w:r>
+        <w:rPr>
+          <w:rFonts w:ascii="Times New Roman" w:hAnsi="Times New Roman" w:cs="Times New Roman"/>
+          <w:sz w:val="24"/>
+          <w:szCs w:val="24"/>
+          <w:lang w:val="en-GB"/>
+        </w:rPr>
+        <w:t xml:space="preserve"> </w:t>
+      </w:r>
+      <w:proofErr w:type="spellStart"/>
+      <w:r>
+        <w:rPr>
+          <w:rFonts w:ascii="Times New Roman" w:hAnsi="Times New Roman" w:cs="Times New Roman"/>
+          <w:sz w:val="24"/>
+          <w:szCs w:val="24"/>
+          <w:lang w:val="en-GB"/>
+        </w:rPr>
+        <w:t>begun</w:t>
+      </w:r>
+      <w:proofErr w:type="spellEnd"/>
+      <w:r>
+        <w:rPr>
+          <w:rFonts w:ascii="Times New Roman" w:hAnsi="Times New Roman" w:cs="Times New Roman"/>
+          <w:sz w:val="24"/>
+          <w:szCs w:val="24"/>
+          <w:lang w:val="en-GB"/>
+        </w:rPr>
+        <w:t xml:space="preserve"> with deploying the example Buzzer project we created in class to see if the deployment would be successful. I utilised this project to test connections to </w:t>
+      </w:r>
+      <w:proofErr w:type="spellStart"/>
+      <w:r>
+        <w:rPr>
+          <w:rFonts w:ascii="Times New Roman" w:hAnsi="Times New Roman" w:cs="Times New Roman"/>
+          <w:sz w:val="24"/>
+          <w:szCs w:val="24"/>
+          <w:lang w:val="en-GB"/>
+        </w:rPr>
+        <w:t>pubnub</w:t>
+      </w:r>
+      <w:proofErr w:type="spellEnd"/>
+      <w:r>
+        <w:rPr>
+          <w:rFonts w:ascii="Times New Roman" w:hAnsi="Times New Roman" w:cs="Times New Roman"/>
+          <w:sz w:val="24"/>
+          <w:szCs w:val="24"/>
+          <w:lang w:val="en-GB"/>
+        </w:rPr>
+        <w:t xml:space="preserve"> before our project was created. Once we had a functioning </w:t>
+      </w:r>
+      <w:proofErr w:type="gramStart"/>
+      <w:r>
+        <w:rPr>
+          <w:rFonts w:ascii="Times New Roman" w:hAnsi="Times New Roman" w:cs="Times New Roman"/>
+          <w:sz w:val="24"/>
+          <w:szCs w:val="24"/>
+          <w:lang w:val="en-GB"/>
+        </w:rPr>
+        <w:t>alpha</w:t>
+      </w:r>
+      <w:proofErr w:type="gramEnd"/>
+      <w:r>
+        <w:rPr>
+          <w:rFonts w:ascii="Times New Roman" w:hAnsi="Times New Roman" w:cs="Times New Roman"/>
+          <w:sz w:val="24"/>
+          <w:szCs w:val="24"/>
+          <w:lang w:val="en-GB"/>
+        </w:rPr>
+        <w:t xml:space="preserve"> I substituted the Buzzer project with the Alpha project and ensured connections between the database</w:t>
+      </w:r>
+      <w:r>
+        <w:rPr>
+          <w:rFonts w:ascii="Times New Roman" w:hAnsi="Times New Roman" w:cs="Times New Roman"/>
+          <w:sz w:val="24"/>
+          <w:szCs w:val="24"/>
+          <w:lang w:val="en-GB"/>
+        </w:rPr>
+        <w:t xml:space="preserve"> to the server</w:t>
+      </w:r>
+      <w:r>
+        <w:rPr>
+          <w:rFonts w:ascii="Times New Roman" w:hAnsi="Times New Roman" w:cs="Times New Roman"/>
+          <w:sz w:val="24"/>
+          <w:szCs w:val="24"/>
+          <w:lang w:val="en-GB"/>
+        </w:rPr>
+        <w:t xml:space="preserve"> and </w:t>
+      </w:r>
+      <w:r>
+        <w:rPr>
+          <w:rFonts w:ascii="Times New Roman" w:hAnsi="Times New Roman" w:cs="Times New Roman"/>
+          <w:sz w:val="24"/>
+          <w:szCs w:val="24"/>
+          <w:lang w:val="en-GB"/>
+        </w:rPr>
+        <w:t xml:space="preserve">from the server to the </w:t>
+      </w:r>
+      <w:r>
+        <w:rPr>
+          <w:rFonts w:ascii="Times New Roman" w:hAnsi="Times New Roman" w:cs="Times New Roman"/>
+          <w:sz w:val="24"/>
+          <w:szCs w:val="24"/>
+          <w:lang w:val="en-GB"/>
+        </w:rPr>
+        <w:t>hardware were still successful and operating.</w:t>
+      </w:r>
+    </w:p>
+    <w:p>
+      <w:pPr>
+        <w:pStyle w:val="ListParagraph"/>
+        <w:spacing w:line="360" w:lineRule="auto"/>
+        <w:ind w:left="420"/>
+        <w:jc w:val="center"/>
+        <w:rPr>
+          <w:rFonts w:ascii="Times New Roman" w:hAnsi="Times New Roman" w:cs="Times New Roman"/>
+          <w:sz w:val="28"/>
+          <w:szCs w:val="28"/>
+          <w:lang w:val="en-GB"/>
+        </w:rPr>
+      </w:pPr>
     </w:p>
     <w:p>
       <w:pPr>
@@ -4274,6 +4835,247 @@
           <w:lang w:val="en-GB"/>
         </w:rPr>
       </w:pPr>
+      <w:r>
+        <w:rPr>
+          <w:rFonts w:ascii="Times New Roman" w:hAnsi="Times New Roman" w:cs="Times New Roman"/>
+          <w:b/>
+          <w:bCs/>
+          <w:sz w:val="28"/>
+          <w:szCs w:val="28"/>
+          <w:u w:val="single"/>
+          <w:lang w:val="en-GB"/>
+        </w:rPr>
+        <w:t xml:space="preserve">2.4 </w:t>
+      </w:r>
+      <w:proofErr w:type="spellStart"/>
+      <w:r>
+        <w:rPr>
+          <w:rFonts w:ascii="Times New Roman" w:hAnsi="Times New Roman" w:cs="Times New Roman"/>
+          <w:b/>
+          <w:bCs/>
+          <w:sz w:val="28"/>
+          <w:szCs w:val="28"/>
+          <w:u w:val="single"/>
+          <w:lang w:val="en-GB"/>
+        </w:rPr>
+        <w:t>Pub</w:t>
+      </w:r>
+      <w:r>
+        <w:rPr>
+          <w:rFonts w:ascii="Times New Roman" w:hAnsi="Times New Roman" w:cs="Times New Roman"/>
+          <w:b/>
+          <w:bCs/>
+          <w:sz w:val="28"/>
+          <w:szCs w:val="28"/>
+          <w:u w:val="single"/>
+          <w:lang w:val="en-GB"/>
+        </w:rPr>
+        <w:t>n</w:t>
+      </w:r>
+      <w:r>
+        <w:rPr>
+          <w:rFonts w:ascii="Times New Roman" w:hAnsi="Times New Roman" w:cs="Times New Roman"/>
+          <w:b/>
+          <w:bCs/>
+          <w:sz w:val="28"/>
+          <w:szCs w:val="28"/>
+          <w:u w:val="single"/>
+          <w:lang w:val="en-GB"/>
+        </w:rPr>
+        <w:t>ub</w:t>
+      </w:r>
+      <w:proofErr w:type="spellEnd"/>
+      <w:r>
+        <w:rPr>
+          <w:rFonts w:ascii="Times New Roman" w:hAnsi="Times New Roman" w:cs="Times New Roman"/>
+          <w:b/>
+          <w:bCs/>
+          <w:sz w:val="28"/>
+          <w:szCs w:val="28"/>
+          <w:u w:val="single"/>
+          <w:lang w:val="en-GB"/>
+        </w:rPr>
+        <w:t xml:space="preserve"> communication </w:t>
+      </w:r>
+      <w:r>
+        <w:rPr>
+          <w:rFonts w:ascii="Times New Roman" w:hAnsi="Times New Roman" w:cs="Times New Roman"/>
+          <w:b/>
+          <w:bCs/>
+          <w:sz w:val="28"/>
+          <w:szCs w:val="28"/>
+          <w:u w:val="single"/>
+          <w:lang w:val="en-GB"/>
+        </w:rPr>
+        <w:t>– Jamie</w:t>
+      </w:r>
+    </w:p>
+    <w:p>
+      <w:pPr>
+        <w:pStyle w:val="ListParagraph"/>
+        <w:spacing w:line="360" w:lineRule="auto"/>
+        <w:ind w:left="420"/>
+        <w:rPr>
+          <w:rFonts w:ascii="Times New Roman" w:hAnsi="Times New Roman" w:cs="Times New Roman"/>
+          <w:b/>
+          <w:bCs/>
+          <w:sz w:val="28"/>
+          <w:szCs w:val="28"/>
+          <w:lang w:val="en-GB"/>
+        </w:rPr>
+      </w:pPr>
+      <w:proofErr w:type="spellStart"/>
+      <w:r>
+        <w:rPr>
+          <w:rFonts w:ascii="Times New Roman" w:hAnsi="Times New Roman" w:cs="Times New Roman"/>
+          <w:b/>
+          <w:bCs/>
+          <w:sz w:val="28"/>
+          <w:szCs w:val="28"/>
+          <w:lang w:val="en-GB"/>
+        </w:rPr>
+        <w:t>Pubnub</w:t>
+      </w:r>
+      <w:proofErr w:type="spellEnd"/>
+      <w:r>
+        <w:rPr>
+          <w:rFonts w:ascii="Times New Roman" w:hAnsi="Times New Roman" w:cs="Times New Roman"/>
+          <w:b/>
+          <w:bCs/>
+          <w:sz w:val="28"/>
+          <w:szCs w:val="28"/>
+          <w:lang w:val="en-GB"/>
+        </w:rPr>
+        <w:t xml:space="preserve"> with Hardware</w:t>
+      </w:r>
+    </w:p>
+    <w:p>
+      <w:pPr>
+        <w:pStyle w:val="ListParagraph"/>
+        <w:spacing w:line="360" w:lineRule="auto"/>
+        <w:ind w:left="420"/>
+        <w:rPr>
+          <w:rFonts w:ascii="Times New Roman" w:hAnsi="Times New Roman" w:cs="Times New Roman"/>
+          <w:sz w:val="24"/>
+          <w:szCs w:val="24"/>
+        </w:rPr>
+      </w:pPr>
+      <w:r>
+        <w:rPr>
+          <w:rFonts w:ascii="Times New Roman" w:hAnsi="Times New Roman" w:cs="Times New Roman"/>
+          <w:sz w:val="24"/>
+          <w:szCs w:val="24"/>
+        </w:rPr>
+        <w:t xml:space="preserve">I utilised </w:t>
+      </w:r>
+      <w:proofErr w:type="spellStart"/>
+      <w:r>
+        <w:rPr>
+          <w:rFonts w:ascii="Times New Roman" w:hAnsi="Times New Roman" w:cs="Times New Roman"/>
+          <w:sz w:val="24"/>
+          <w:szCs w:val="24"/>
+        </w:rPr>
+        <w:t>Pubnub</w:t>
+      </w:r>
+      <w:proofErr w:type="spellEnd"/>
+      <w:r>
+        <w:rPr>
+          <w:rFonts w:ascii="Times New Roman" w:hAnsi="Times New Roman" w:cs="Times New Roman"/>
+          <w:sz w:val="24"/>
+          <w:szCs w:val="24"/>
+        </w:rPr>
+        <w:t xml:space="preserve"> to create communication, primarily between the hardware and server. Using </w:t>
+      </w:r>
+      <w:proofErr w:type="spellStart"/>
+      <w:r>
+        <w:rPr>
+          <w:rFonts w:ascii="Times New Roman" w:hAnsi="Times New Roman" w:cs="Times New Roman"/>
+          <w:sz w:val="24"/>
+          <w:szCs w:val="24"/>
+        </w:rPr>
+        <w:t>Pubnub's</w:t>
+      </w:r>
+      <w:proofErr w:type="spellEnd"/>
+      <w:r>
+        <w:rPr>
+          <w:rFonts w:ascii="Times New Roman" w:hAnsi="Times New Roman" w:cs="Times New Roman"/>
+          <w:sz w:val="24"/>
+          <w:szCs w:val="24"/>
+        </w:rPr>
+        <w:t xml:space="preserve"> publish/subscribe messaging API I could control the data being retrieved </w:t>
+      </w:r>
+      <w:r>
+        <w:rPr>
+          <w:rFonts w:ascii="Times New Roman" w:hAnsi="Times New Roman" w:cs="Times New Roman"/>
+          <w:sz w:val="24"/>
+          <w:szCs w:val="24"/>
+        </w:rPr>
+        <w:lastRenderedPageBreak/>
+        <w:t xml:space="preserve">from the pi to be used for various purposes. For this project, </w:t>
+      </w:r>
+      <w:proofErr w:type="spellStart"/>
+      <w:r>
+        <w:rPr>
+          <w:rFonts w:ascii="Times New Roman" w:hAnsi="Times New Roman" w:cs="Times New Roman"/>
+          <w:sz w:val="24"/>
+          <w:szCs w:val="24"/>
+        </w:rPr>
+        <w:t>Pubnub</w:t>
+      </w:r>
+      <w:proofErr w:type="spellEnd"/>
+      <w:r>
+        <w:rPr>
+          <w:rFonts w:ascii="Times New Roman" w:hAnsi="Times New Roman" w:cs="Times New Roman"/>
+          <w:sz w:val="24"/>
+          <w:szCs w:val="24"/>
+        </w:rPr>
+        <w:t xml:space="preserve"> served a great purpose for controlling the Light Dependent Resistor</w:t>
+      </w:r>
+      <w:r>
+        <w:rPr>
+          <w:rFonts w:ascii="Times New Roman" w:hAnsi="Times New Roman" w:cs="Times New Roman"/>
+          <w:sz w:val="24"/>
+          <w:szCs w:val="24"/>
+        </w:rPr>
+        <w:t xml:space="preserve"> to detect whether or not a cup has been placed onto the coaster, the LED’s to trigger based on the drink’s current temperature</w:t>
+      </w:r>
+      <w:r>
+        <w:rPr>
+          <w:rFonts w:ascii="Times New Roman" w:hAnsi="Times New Roman" w:cs="Times New Roman"/>
+          <w:sz w:val="24"/>
+          <w:szCs w:val="24"/>
+        </w:rPr>
+        <w:t xml:space="preserve"> and temperature sensor</w:t>
+      </w:r>
+      <w:r>
+        <w:rPr>
+          <w:rFonts w:ascii="Times New Roman" w:hAnsi="Times New Roman" w:cs="Times New Roman"/>
+          <w:sz w:val="24"/>
+          <w:szCs w:val="24"/>
+        </w:rPr>
+        <w:t xml:space="preserve"> to collect the sensor data</w:t>
+      </w:r>
+      <w:r>
+        <w:rPr>
+          <w:rFonts w:ascii="Times New Roman" w:hAnsi="Times New Roman" w:cs="Times New Roman"/>
+          <w:sz w:val="24"/>
+          <w:szCs w:val="24"/>
+        </w:rPr>
+        <w:t>.</w:t>
+      </w:r>
+    </w:p>
+    <w:p>
+      <w:pPr>
+        <w:pStyle w:val="ListParagraph"/>
+        <w:spacing w:line="360" w:lineRule="auto"/>
+        <w:ind w:left="420"/>
+        <w:rPr>
+          <w:rFonts w:ascii="Times New Roman" w:hAnsi="Times New Roman" w:cs="Times New Roman"/>
+          <w:sz w:val="28"/>
+          <w:szCs w:val="28"/>
+          <w:lang w:val="en-GB"/>
+        </w:rPr>
+      </w:pPr>
     </w:p>
     <w:p>
       <w:pPr>
@@ -4311,446 +5113,6 @@
     </w:p>
     <w:p>
       <w:pPr>
-        <w:spacing w:line="360" w:lineRule="auto"/>
-        <w:rPr>
-          <w:rFonts w:ascii="Times New Roman" w:hAnsi="Times New Roman" w:cs="Times New Roman"/>
-          <w:b/>
-          <w:bCs/>
-          <w:sz w:val="28"/>
-          <w:szCs w:val="28"/>
-          <w:u w:val="single"/>
-          <w:lang w:val="en-GB"/>
-        </w:rPr>
-      </w:pPr>
-    </w:p>
-    <w:p>
-      <w:pPr>
-        <w:spacing w:line="360" w:lineRule="auto"/>
-        <w:jc w:val="center"/>
-        <w:rPr>
-          <w:rFonts w:ascii="Times New Roman" w:hAnsi="Times New Roman" w:cs="Times New Roman"/>
-          <w:b/>
-          <w:bCs/>
-          <w:sz w:val="28"/>
-          <w:szCs w:val="28"/>
-          <w:u w:val="single"/>
-          <w:lang w:val="en-GB"/>
-        </w:rPr>
-      </w:pPr>
-      <w:r>
-        <w:rPr>
-          <w:rFonts w:ascii="Times New Roman" w:hAnsi="Times New Roman" w:cs="Times New Roman"/>
-          <w:b/>
-          <w:bCs/>
-          <w:sz w:val="28"/>
-          <w:szCs w:val="28"/>
-          <w:u w:val="single"/>
-          <w:lang w:val="en-GB"/>
-        </w:rPr>
-        <w:lastRenderedPageBreak/>
-        <w:t xml:space="preserve">2.2 </w:t>
-      </w:r>
-      <w:r>
-        <w:rPr>
-          <w:rFonts w:ascii="Times New Roman" w:hAnsi="Times New Roman" w:cs="Times New Roman"/>
-          <w:b/>
-          <w:bCs/>
-          <w:sz w:val="28"/>
-          <w:szCs w:val="28"/>
-          <w:u w:val="single"/>
-          <w:lang w:val="en-GB"/>
-        </w:rPr>
-        <w:t xml:space="preserve">Web Server </w:t>
-      </w:r>
-      <w:r>
-        <w:rPr>
-          <w:rFonts w:ascii="Times New Roman" w:hAnsi="Times New Roman" w:cs="Times New Roman"/>
-          <w:b/>
-          <w:bCs/>
-          <w:sz w:val="28"/>
-          <w:szCs w:val="28"/>
-          <w:u w:val="single"/>
-          <w:lang w:val="en-GB"/>
-        </w:rPr>
-        <w:t>– Jamie</w:t>
-      </w:r>
-    </w:p>
-    <w:p>
-      <w:pPr>
-        <w:pStyle w:val="ListParagraph"/>
-        <w:spacing w:line="360" w:lineRule="auto"/>
-        <w:ind w:left="420"/>
-        <w:rPr>
-          <w:rFonts w:ascii="Times New Roman" w:hAnsi="Times New Roman" w:cs="Times New Roman"/>
-          <w:b/>
-          <w:bCs/>
-          <w:sz w:val="28"/>
-          <w:szCs w:val="28"/>
-          <w:lang w:val="en-GB"/>
-        </w:rPr>
-      </w:pPr>
-      <w:r>
-        <w:rPr>
-          <w:rFonts w:ascii="Times New Roman" w:hAnsi="Times New Roman" w:cs="Times New Roman"/>
-          <w:b/>
-          <w:bCs/>
-          <w:sz w:val="28"/>
-          <w:szCs w:val="28"/>
-          <w:lang w:val="en-GB"/>
-        </w:rPr>
-        <w:t xml:space="preserve">Server with </w:t>
-      </w:r>
-      <w:r>
-        <w:rPr>
-          <w:rFonts w:ascii="Times New Roman" w:hAnsi="Times New Roman" w:cs="Times New Roman"/>
-          <w:b/>
-          <w:bCs/>
-          <w:sz w:val="28"/>
-          <w:szCs w:val="28"/>
-          <w:lang w:val="en-GB"/>
-        </w:rPr>
-        <w:t>Flask App</w:t>
-      </w:r>
-    </w:p>
-    <w:p>
-      <w:pPr>
-        <w:pStyle w:val="ListParagraph"/>
-        <w:spacing w:line="360" w:lineRule="auto"/>
-        <w:ind w:left="420"/>
-        <w:rPr>
-          <w:rFonts w:ascii="Times New Roman" w:hAnsi="Times New Roman" w:cs="Times New Roman"/>
-          <w:sz w:val="24"/>
-          <w:szCs w:val="24"/>
-          <w:lang w:val="en-GB"/>
-        </w:rPr>
-      </w:pPr>
-      <w:r>
-        <w:rPr>
-          <w:rFonts w:ascii="Times New Roman" w:hAnsi="Times New Roman" w:cs="Times New Roman"/>
-          <w:sz w:val="24"/>
-          <w:szCs w:val="24"/>
-          <w:lang w:val="en-GB"/>
-        </w:rPr>
-        <w:t xml:space="preserve">In the app.py I controlled the </w:t>
-      </w:r>
-      <w:proofErr w:type="spellStart"/>
-      <w:proofErr w:type="gramStart"/>
-      <w:r>
-        <w:rPr>
-          <w:rFonts w:ascii="Times New Roman" w:hAnsi="Times New Roman" w:cs="Times New Roman"/>
-          <w:sz w:val="24"/>
-          <w:szCs w:val="24"/>
-          <w:lang w:val="en-GB"/>
-        </w:rPr>
-        <w:t>app.routes</w:t>
-      </w:r>
-      <w:proofErr w:type="spellEnd"/>
-      <w:proofErr w:type="gramEnd"/>
-      <w:r>
-        <w:rPr>
-          <w:rFonts w:ascii="Times New Roman" w:hAnsi="Times New Roman" w:cs="Times New Roman"/>
-          <w:sz w:val="24"/>
-          <w:szCs w:val="24"/>
-          <w:lang w:val="en-GB"/>
-        </w:rPr>
-        <w:t xml:space="preserve">() to ensure the receiving and sending of data. To receive the user’s input on the drink selections page I used a POST request which calls a request from the form on the webpage to get the selected drink and temperature. From this I call the MongoDB method for adding a drink to the database from the MongoDB.py file and redirect the user to the barista page. This is all run in the background hidden </w:t>
-      </w:r>
-      <w:proofErr w:type="spellStart"/>
-      <w:r>
-        <w:rPr>
-          <w:rFonts w:ascii="Times New Roman" w:hAnsi="Times New Roman" w:cs="Times New Roman"/>
-          <w:sz w:val="24"/>
-          <w:szCs w:val="24"/>
-          <w:lang w:val="en-GB"/>
-        </w:rPr>
-        <w:t>rom</w:t>
-      </w:r>
-      <w:proofErr w:type="spellEnd"/>
-      <w:r>
-        <w:rPr>
-          <w:rFonts w:ascii="Times New Roman" w:hAnsi="Times New Roman" w:cs="Times New Roman"/>
-          <w:sz w:val="24"/>
-          <w:szCs w:val="24"/>
-          <w:lang w:val="en-GB"/>
-        </w:rPr>
-        <w:t xml:space="preserve"> the user. (WORK IN PROGRESS)</w:t>
-      </w:r>
-    </w:p>
-    <w:p>
-      <w:pPr>
-        <w:pStyle w:val="ListParagraph"/>
-        <w:spacing w:line="360" w:lineRule="auto"/>
-        <w:ind w:left="420"/>
-        <w:jc w:val="center"/>
-        <w:rPr>
-          <w:rFonts w:ascii="Times New Roman" w:hAnsi="Times New Roman" w:cs="Times New Roman"/>
-          <w:sz w:val="28"/>
-          <w:szCs w:val="28"/>
-          <w:lang w:val="en-GB"/>
-        </w:rPr>
-      </w:pPr>
-    </w:p>
-    <w:p>
-      <w:pPr>
-        <w:spacing w:line="360" w:lineRule="auto"/>
-        <w:jc w:val="center"/>
-        <w:rPr>
-          <w:rFonts w:ascii="Times New Roman" w:hAnsi="Times New Roman" w:cs="Times New Roman"/>
-          <w:b/>
-          <w:bCs/>
-          <w:sz w:val="28"/>
-          <w:szCs w:val="28"/>
-          <w:u w:val="single"/>
-          <w:lang w:val="en-GB"/>
-        </w:rPr>
-      </w:pPr>
-      <w:r>
-        <w:rPr>
-          <w:rFonts w:ascii="Times New Roman" w:hAnsi="Times New Roman" w:cs="Times New Roman"/>
-          <w:b/>
-          <w:bCs/>
-          <w:sz w:val="28"/>
-          <w:szCs w:val="28"/>
-          <w:u w:val="single"/>
-          <w:lang w:val="en-GB"/>
-        </w:rPr>
-        <w:t xml:space="preserve">2.3 </w:t>
-      </w:r>
-      <w:r>
-        <w:rPr>
-          <w:rFonts w:ascii="Times New Roman" w:hAnsi="Times New Roman" w:cs="Times New Roman"/>
-          <w:b/>
-          <w:bCs/>
-          <w:sz w:val="28"/>
-          <w:szCs w:val="28"/>
-          <w:u w:val="single"/>
-          <w:lang w:val="en-GB"/>
-        </w:rPr>
-        <w:t>Hosted on AWS</w:t>
-      </w:r>
-      <w:r>
-        <w:rPr>
-          <w:rFonts w:ascii="Times New Roman" w:hAnsi="Times New Roman" w:cs="Times New Roman"/>
-          <w:b/>
-          <w:bCs/>
-          <w:sz w:val="28"/>
-          <w:szCs w:val="28"/>
-          <w:u w:val="single"/>
-          <w:lang w:val="en-GB"/>
-        </w:rPr>
-        <w:t xml:space="preserve"> -</w:t>
-      </w:r>
-      <w:r>
-        <w:rPr>
-          <w:rFonts w:ascii="Times New Roman" w:hAnsi="Times New Roman" w:cs="Times New Roman"/>
-          <w:b/>
-          <w:bCs/>
-          <w:sz w:val="28"/>
-          <w:szCs w:val="28"/>
-          <w:u w:val="single"/>
-          <w:lang w:val="en-GB"/>
-        </w:rPr>
-        <w:t xml:space="preserve"> Jamie</w:t>
-      </w:r>
-    </w:p>
-    <w:p>
-      <w:pPr>
-        <w:pStyle w:val="ListParagraph"/>
-        <w:spacing w:line="360" w:lineRule="auto"/>
-        <w:ind w:left="420"/>
-        <w:rPr>
-          <w:rFonts w:ascii="Times New Roman" w:hAnsi="Times New Roman" w:cs="Times New Roman"/>
-          <w:b/>
-          <w:bCs/>
-          <w:sz w:val="28"/>
-          <w:szCs w:val="28"/>
-          <w:lang w:val="en-GB"/>
-        </w:rPr>
-      </w:pPr>
-      <w:r>
-        <w:rPr>
-          <w:rFonts w:ascii="Times New Roman" w:hAnsi="Times New Roman" w:cs="Times New Roman"/>
-          <w:b/>
-          <w:bCs/>
-          <w:sz w:val="28"/>
-          <w:szCs w:val="28"/>
-          <w:lang w:val="en-GB"/>
-        </w:rPr>
-        <w:t>EC2 Instance</w:t>
-      </w:r>
-    </w:p>
-    <w:p>
-      <w:pPr>
-        <w:pStyle w:val="ListParagraph"/>
-        <w:spacing w:line="360" w:lineRule="auto"/>
-        <w:ind w:left="420"/>
-        <w:rPr>
-          <w:rFonts w:ascii="Times New Roman" w:hAnsi="Times New Roman" w:cs="Times New Roman"/>
-          <w:sz w:val="24"/>
-          <w:szCs w:val="24"/>
-          <w:lang w:val="en-GB"/>
-        </w:rPr>
-      </w:pPr>
-      <w:r>
-        <w:rPr>
-          <w:rFonts w:ascii="Times New Roman" w:hAnsi="Times New Roman" w:cs="Times New Roman"/>
-          <w:sz w:val="24"/>
-          <w:szCs w:val="24"/>
-          <w:lang w:val="en-GB"/>
-        </w:rPr>
-        <w:t>Using Amazon Web Services I created an ec2 ubuntu cloud</w:t>
-      </w:r>
-      <w:r>
-        <w:rPr>
-          <w:rFonts w:ascii="Times New Roman" w:hAnsi="Times New Roman" w:cs="Times New Roman"/>
-          <w:sz w:val="24"/>
-          <w:szCs w:val="24"/>
-          <w:lang w:val="en-GB"/>
-        </w:rPr>
-        <w:t xml:space="preserve"> </w:t>
-      </w:r>
-      <w:r>
-        <w:rPr>
-          <w:rFonts w:ascii="Times New Roman" w:hAnsi="Times New Roman" w:cs="Times New Roman"/>
-          <w:sz w:val="24"/>
-          <w:szCs w:val="24"/>
-          <w:lang w:val="en-GB"/>
-        </w:rPr>
-        <w:t xml:space="preserve">server instance to host the project. </w:t>
-      </w:r>
-      <w:proofErr w:type="gramStart"/>
-      <w:r>
-        <w:rPr>
-          <w:rFonts w:ascii="Times New Roman" w:hAnsi="Times New Roman" w:cs="Times New Roman"/>
-          <w:sz w:val="24"/>
-          <w:szCs w:val="24"/>
-          <w:lang w:val="en-GB"/>
-        </w:rPr>
-        <w:t>I</w:t>
-      </w:r>
-      <w:proofErr w:type="gramEnd"/>
-      <w:r>
-        <w:rPr>
-          <w:rFonts w:ascii="Times New Roman" w:hAnsi="Times New Roman" w:cs="Times New Roman"/>
-          <w:sz w:val="24"/>
-          <w:szCs w:val="24"/>
-          <w:lang w:val="en-GB"/>
-        </w:rPr>
-        <w:t xml:space="preserve"> </w:t>
-      </w:r>
-      <w:proofErr w:type="spellStart"/>
-      <w:r>
-        <w:rPr>
-          <w:rFonts w:ascii="Times New Roman" w:hAnsi="Times New Roman" w:cs="Times New Roman"/>
-          <w:sz w:val="24"/>
-          <w:szCs w:val="24"/>
-          <w:lang w:val="en-GB"/>
-        </w:rPr>
-        <w:t>begun</w:t>
-      </w:r>
-      <w:proofErr w:type="spellEnd"/>
-      <w:r>
-        <w:rPr>
-          <w:rFonts w:ascii="Times New Roman" w:hAnsi="Times New Roman" w:cs="Times New Roman"/>
-          <w:sz w:val="24"/>
-          <w:szCs w:val="24"/>
-          <w:lang w:val="en-GB"/>
-        </w:rPr>
-        <w:t xml:space="preserve"> with deploying the example Buzzer project we created in class to see if the deployment would be successful. I utilised this project to test connections to </w:t>
-      </w:r>
-      <w:proofErr w:type="spellStart"/>
-      <w:r>
-        <w:rPr>
-          <w:rFonts w:ascii="Times New Roman" w:hAnsi="Times New Roman" w:cs="Times New Roman"/>
-          <w:sz w:val="24"/>
-          <w:szCs w:val="24"/>
-          <w:lang w:val="en-GB"/>
-        </w:rPr>
-        <w:t>pubnub</w:t>
-      </w:r>
-      <w:proofErr w:type="spellEnd"/>
-      <w:r>
-        <w:rPr>
-          <w:rFonts w:ascii="Times New Roman" w:hAnsi="Times New Roman" w:cs="Times New Roman"/>
-          <w:sz w:val="24"/>
-          <w:szCs w:val="24"/>
-          <w:lang w:val="en-GB"/>
-        </w:rPr>
-        <w:t xml:space="preserve"> before our project was created. Once we had a functioning </w:t>
-      </w:r>
-      <w:proofErr w:type="gramStart"/>
-      <w:r>
-        <w:rPr>
-          <w:rFonts w:ascii="Times New Roman" w:hAnsi="Times New Roman" w:cs="Times New Roman"/>
-          <w:sz w:val="24"/>
-          <w:szCs w:val="24"/>
-          <w:lang w:val="en-GB"/>
-        </w:rPr>
-        <w:t>alpha</w:t>
-      </w:r>
-      <w:proofErr w:type="gramEnd"/>
-      <w:r>
-        <w:rPr>
-          <w:rFonts w:ascii="Times New Roman" w:hAnsi="Times New Roman" w:cs="Times New Roman"/>
-          <w:sz w:val="24"/>
-          <w:szCs w:val="24"/>
-          <w:lang w:val="en-GB"/>
-        </w:rPr>
-        <w:t xml:space="preserve"> I substituted the Buzzer project with the Alpha project and ensured connections between the database</w:t>
-      </w:r>
-      <w:r>
-        <w:rPr>
-          <w:rFonts w:ascii="Times New Roman" w:hAnsi="Times New Roman" w:cs="Times New Roman"/>
-          <w:sz w:val="24"/>
-          <w:szCs w:val="24"/>
-          <w:lang w:val="en-GB"/>
-        </w:rPr>
-        <w:t xml:space="preserve"> to the server</w:t>
-      </w:r>
-      <w:r>
-        <w:rPr>
-          <w:rFonts w:ascii="Times New Roman" w:hAnsi="Times New Roman" w:cs="Times New Roman"/>
-          <w:sz w:val="24"/>
-          <w:szCs w:val="24"/>
-          <w:lang w:val="en-GB"/>
-        </w:rPr>
-        <w:t xml:space="preserve"> and </w:t>
-      </w:r>
-      <w:r>
-        <w:rPr>
-          <w:rFonts w:ascii="Times New Roman" w:hAnsi="Times New Roman" w:cs="Times New Roman"/>
-          <w:sz w:val="24"/>
-          <w:szCs w:val="24"/>
-          <w:lang w:val="en-GB"/>
-        </w:rPr>
-        <w:t xml:space="preserve">from the server to the </w:t>
-      </w:r>
-      <w:r>
-        <w:rPr>
-          <w:rFonts w:ascii="Times New Roman" w:hAnsi="Times New Roman" w:cs="Times New Roman"/>
-          <w:sz w:val="24"/>
-          <w:szCs w:val="24"/>
-          <w:lang w:val="en-GB"/>
-        </w:rPr>
-        <w:t>hardware were still successful and operating.</w:t>
-      </w:r>
-    </w:p>
-    <w:p>
-      <w:pPr>
-        <w:pStyle w:val="ListParagraph"/>
-        <w:spacing w:line="360" w:lineRule="auto"/>
-        <w:ind w:left="420"/>
-        <w:jc w:val="center"/>
-        <w:rPr>
-          <w:rFonts w:ascii="Times New Roman" w:hAnsi="Times New Roman" w:cs="Times New Roman"/>
-          <w:sz w:val="28"/>
-          <w:szCs w:val="28"/>
-          <w:lang w:val="en-GB"/>
-        </w:rPr>
-      </w:pPr>
-    </w:p>
-    <w:p>
-      <w:pPr>
         <w:pStyle w:val="ListParagraph"/>
         <w:spacing w:line="360" w:lineRule="auto"/>
         <w:ind w:left="360"/>
@@ -4765,238 +5127,6 @@
           <w:lang w:val="en-GB"/>
         </w:rPr>
       </w:pPr>
-      <w:r>
-        <w:rPr>
-          <w:rFonts w:ascii="Times New Roman" w:hAnsi="Times New Roman" w:cs="Times New Roman"/>
-          <w:b/>
-          <w:bCs/>
-          <w:sz w:val="28"/>
-          <w:szCs w:val="28"/>
-          <w:u w:val="single"/>
-          <w:lang w:val="en-GB"/>
-        </w:rPr>
-        <w:t xml:space="preserve">2.4 </w:t>
-      </w:r>
-      <w:proofErr w:type="spellStart"/>
-      <w:r>
-        <w:rPr>
-          <w:rFonts w:ascii="Times New Roman" w:hAnsi="Times New Roman" w:cs="Times New Roman"/>
-          <w:b/>
-          <w:bCs/>
-          <w:sz w:val="28"/>
-          <w:szCs w:val="28"/>
-          <w:u w:val="single"/>
-          <w:lang w:val="en-GB"/>
-        </w:rPr>
-        <w:t>Pub</w:t>
-      </w:r>
-      <w:r>
-        <w:rPr>
-          <w:rFonts w:ascii="Times New Roman" w:hAnsi="Times New Roman" w:cs="Times New Roman"/>
-          <w:b/>
-          <w:bCs/>
-          <w:sz w:val="28"/>
-          <w:szCs w:val="28"/>
-          <w:u w:val="single"/>
-          <w:lang w:val="en-GB"/>
-        </w:rPr>
-        <w:t>n</w:t>
-      </w:r>
-      <w:r>
-        <w:rPr>
-          <w:rFonts w:ascii="Times New Roman" w:hAnsi="Times New Roman" w:cs="Times New Roman"/>
-          <w:b/>
-          <w:bCs/>
-          <w:sz w:val="28"/>
-          <w:szCs w:val="28"/>
-          <w:u w:val="single"/>
-          <w:lang w:val="en-GB"/>
-        </w:rPr>
-        <w:t>ub</w:t>
-      </w:r>
-      <w:proofErr w:type="spellEnd"/>
-      <w:r>
-        <w:rPr>
-          <w:rFonts w:ascii="Times New Roman" w:hAnsi="Times New Roman" w:cs="Times New Roman"/>
-          <w:b/>
-          <w:bCs/>
-          <w:sz w:val="28"/>
-          <w:szCs w:val="28"/>
-          <w:u w:val="single"/>
-          <w:lang w:val="en-GB"/>
-        </w:rPr>
-        <w:t xml:space="preserve"> communication </w:t>
-      </w:r>
-      <w:r>
-        <w:rPr>
-          <w:rFonts w:ascii="Times New Roman" w:hAnsi="Times New Roman" w:cs="Times New Roman"/>
-          <w:b/>
-          <w:bCs/>
-          <w:sz w:val="28"/>
-          <w:szCs w:val="28"/>
-          <w:u w:val="single"/>
-          <w:lang w:val="en-GB"/>
-        </w:rPr>
-        <w:t>– Jamie</w:t>
-      </w:r>
-    </w:p>
-    <w:p>
-      <w:pPr>
-        <w:pStyle w:val="ListParagraph"/>
-        <w:spacing w:line="360" w:lineRule="auto"/>
-        <w:ind w:left="420"/>
-        <w:rPr>
-          <w:rFonts w:ascii="Times New Roman" w:hAnsi="Times New Roman" w:cs="Times New Roman"/>
-          <w:b/>
-          <w:bCs/>
-          <w:sz w:val="28"/>
-          <w:szCs w:val="28"/>
-          <w:lang w:val="en-GB"/>
-        </w:rPr>
-      </w:pPr>
-      <w:proofErr w:type="spellStart"/>
-      <w:r>
-        <w:rPr>
-          <w:rFonts w:ascii="Times New Roman" w:hAnsi="Times New Roman" w:cs="Times New Roman"/>
-          <w:b/>
-          <w:bCs/>
-          <w:sz w:val="28"/>
-          <w:szCs w:val="28"/>
-          <w:lang w:val="en-GB"/>
-        </w:rPr>
-        <w:t>Pubnub</w:t>
-      </w:r>
-      <w:proofErr w:type="spellEnd"/>
-      <w:r>
-        <w:rPr>
-          <w:rFonts w:ascii="Times New Roman" w:hAnsi="Times New Roman" w:cs="Times New Roman"/>
-          <w:b/>
-          <w:bCs/>
-          <w:sz w:val="28"/>
-          <w:szCs w:val="28"/>
-          <w:lang w:val="en-GB"/>
-        </w:rPr>
-        <w:t xml:space="preserve"> with Hardware</w:t>
-      </w:r>
-    </w:p>
-    <w:p>
-      <w:pPr>
-        <w:pStyle w:val="ListParagraph"/>
-        <w:spacing w:line="360" w:lineRule="auto"/>
-        <w:ind w:left="420"/>
-        <w:rPr>
-          <w:rFonts w:ascii="Times New Roman" w:hAnsi="Times New Roman" w:cs="Times New Roman"/>
-          <w:sz w:val="24"/>
-          <w:szCs w:val="24"/>
-        </w:rPr>
-      </w:pPr>
-      <w:r>
-        <w:rPr>
-          <w:rFonts w:ascii="Times New Roman" w:hAnsi="Times New Roman" w:cs="Times New Roman"/>
-          <w:sz w:val="24"/>
-          <w:szCs w:val="24"/>
-        </w:rPr>
-        <w:t xml:space="preserve">I utilised </w:t>
-      </w:r>
-      <w:proofErr w:type="spellStart"/>
-      <w:r>
-        <w:rPr>
-          <w:rFonts w:ascii="Times New Roman" w:hAnsi="Times New Roman" w:cs="Times New Roman"/>
-          <w:sz w:val="24"/>
-          <w:szCs w:val="24"/>
-        </w:rPr>
-        <w:t>Pubnub</w:t>
-      </w:r>
-      <w:proofErr w:type="spellEnd"/>
-      <w:r>
-        <w:rPr>
-          <w:rFonts w:ascii="Times New Roman" w:hAnsi="Times New Roman" w:cs="Times New Roman"/>
-          <w:sz w:val="24"/>
-          <w:szCs w:val="24"/>
-        </w:rPr>
-        <w:t xml:space="preserve"> to create communication, primarily between the hardware and server. Using </w:t>
-      </w:r>
-      <w:proofErr w:type="spellStart"/>
-      <w:r>
-        <w:rPr>
-          <w:rFonts w:ascii="Times New Roman" w:hAnsi="Times New Roman" w:cs="Times New Roman"/>
-          <w:sz w:val="24"/>
-          <w:szCs w:val="24"/>
-        </w:rPr>
-        <w:t>Pubnub's</w:t>
-      </w:r>
-      <w:proofErr w:type="spellEnd"/>
-      <w:r>
-        <w:rPr>
-          <w:rFonts w:ascii="Times New Roman" w:hAnsi="Times New Roman" w:cs="Times New Roman"/>
-          <w:sz w:val="24"/>
-          <w:szCs w:val="24"/>
-        </w:rPr>
-        <w:t xml:space="preserve"> publish/subscribe messaging API I could control the data being retrieved from the pi to be used for various purposes. For this project, </w:t>
-      </w:r>
-      <w:proofErr w:type="spellStart"/>
-      <w:r>
-        <w:rPr>
-          <w:rFonts w:ascii="Times New Roman" w:hAnsi="Times New Roman" w:cs="Times New Roman"/>
-          <w:sz w:val="24"/>
-          <w:szCs w:val="24"/>
-        </w:rPr>
-        <w:t>Pubnub</w:t>
-      </w:r>
-      <w:proofErr w:type="spellEnd"/>
-      <w:r>
-        <w:rPr>
-          <w:rFonts w:ascii="Times New Roman" w:hAnsi="Times New Roman" w:cs="Times New Roman"/>
-          <w:sz w:val="24"/>
-          <w:szCs w:val="24"/>
-        </w:rPr>
-        <w:t xml:space="preserve"> served a great purpose for controlling the Light Dependent Resistor</w:t>
-      </w:r>
-      <w:r>
-        <w:rPr>
-          <w:rFonts w:ascii="Times New Roman" w:hAnsi="Times New Roman" w:cs="Times New Roman"/>
-          <w:sz w:val="24"/>
-          <w:szCs w:val="24"/>
-        </w:rPr>
-        <w:t xml:space="preserve"> to detect whether or not a cup has been placed onto the coaster, the LED’s to trigger based on the drink’s current temperature</w:t>
-      </w:r>
-      <w:r>
-        <w:rPr>
-          <w:rFonts w:ascii="Times New Roman" w:hAnsi="Times New Roman" w:cs="Times New Roman"/>
-          <w:sz w:val="24"/>
-          <w:szCs w:val="24"/>
-        </w:rPr>
-        <w:t xml:space="preserve"> and temperature sensor</w:t>
-      </w:r>
-      <w:r>
-        <w:rPr>
-          <w:rFonts w:ascii="Times New Roman" w:hAnsi="Times New Roman" w:cs="Times New Roman"/>
-          <w:sz w:val="24"/>
-          <w:szCs w:val="24"/>
-        </w:rPr>
-        <w:t xml:space="preserve"> to collect the sensor data</w:t>
-      </w:r>
-      <w:r>
-        <w:rPr>
-          <w:rFonts w:ascii="Times New Roman" w:hAnsi="Times New Roman" w:cs="Times New Roman"/>
-          <w:sz w:val="24"/>
-          <w:szCs w:val="24"/>
-        </w:rPr>
-        <w:t>.</w:t>
-      </w:r>
-    </w:p>
-    <w:p>
-      <w:pPr>
-        <w:pStyle w:val="ListParagraph"/>
-        <w:spacing w:line="360" w:lineRule="auto"/>
-        <w:ind w:left="420"/>
-        <w:rPr>
-          <w:rFonts w:ascii="Times New Roman" w:hAnsi="Times New Roman" w:cs="Times New Roman"/>
-          <w:sz w:val="28"/>
-          <w:szCs w:val="28"/>
-          <w:lang w:val="en-GB"/>
-        </w:rPr>
-      </w:pPr>
     </w:p>
     <w:p>
       <w:pPr>
@@ -5014,13 +5144,7 @@
           <w:lang w:val="en-GB"/>
         </w:rPr>
       </w:pPr>
-    </w:p>
-    <w:p>
-      <w:pPr>
-        <w:pStyle w:val="ListParagraph"/>
-        <w:spacing w:line="360" w:lineRule="auto"/>
-        <w:ind w:left="360"/>
-        <w:jc w:val="center"/>
+      <w:r>
         <w:rPr>
           <w:rFonts w:ascii="Times New Roman" w:hAnsi="Times New Roman" w:cs="Times New Roman"/>
           <w:b/>
@@ -5030,52 +5154,6 @@
           <w:u w:val="single"/>
           <w:lang w:val="en-GB"/>
         </w:rPr>
-      </w:pPr>
-    </w:p>
-    <w:p>
-      <w:pPr>
-        <w:pStyle w:val="ListParagraph"/>
-        <w:spacing w:line="360" w:lineRule="auto"/>
-        <w:ind w:left="360"/>
-        <w:jc w:val="center"/>
-        <w:rPr>
-          <w:rFonts w:ascii="Times New Roman" w:hAnsi="Times New Roman" w:cs="Times New Roman"/>
-          <w:b/>
-          <w:bCs/>
-          <w:sz w:val="28"/>
-          <w:szCs w:val="28"/>
-          <w:u w:val="single"/>
-          <w:lang w:val="en-GB"/>
-        </w:rPr>
-      </w:pPr>
-    </w:p>
-    <w:p>
-      <w:pPr>
-        <w:pStyle w:val="ListParagraph"/>
-        <w:spacing w:line="360" w:lineRule="auto"/>
-        <w:ind w:left="360"/>
-        <w:jc w:val="center"/>
-        <w:rPr>
-          <w:rFonts w:ascii="Times New Roman" w:hAnsi="Times New Roman" w:cs="Times New Roman"/>
-          <w:b/>
-          <w:bCs/>
-          <w:sz w:val="28"/>
-          <w:szCs w:val="28"/>
-          <w:u w:val="single"/>
-          <w:lang w:val="en-GB"/>
-        </w:rPr>
-      </w:pPr>
-      <w:r>
-        <w:rPr>
-          <w:rFonts w:ascii="Times New Roman" w:hAnsi="Times New Roman" w:cs="Times New Roman"/>
-          <w:b/>
-          <w:bCs/>
-          <w:sz w:val="28"/>
-          <w:szCs w:val="28"/>
-          <w:u w:val="single"/>
-          <w:lang w:val="en-GB"/>
-        </w:rPr>
-        <w:lastRenderedPageBreak/>
         <w:t xml:space="preserve">2.5 </w:t>
       </w:r>
       <w:r>
@@ -5411,6 +5489,7 @@
           <w:szCs w:val="24"/>
           <w:lang w:val="en-GB"/>
         </w:rPr>
+        <w:lastRenderedPageBreak/>
         <w:drawing>
           <wp:inline distT="0" distB="0" distL="0" distR="0" wp14:anchorId="0715E647" wp14:editId="4B5A2002">
             <wp:extent cx="5454070" cy="2313088"/>
@@ -5497,7 +5576,6 @@
           <w:szCs w:val="28"/>
           <w:lang w:val="en-GB"/>
         </w:rPr>
-        <w:lastRenderedPageBreak/>
         <w:t>Notifications Data:</w:t>
       </w:r>
     </w:p>
@@ -5841,6 +5919,7 @@
           <w:sz w:val="24"/>
           <w:szCs w:val="24"/>
         </w:rPr>
+        <w:lastRenderedPageBreak/>
         <w:t xml:space="preserve">I created a cluster on MongoDB Atlas called </w:t>
       </w:r>
       <w:proofErr w:type="spellStart"/>
@@ -5963,7 +6042,6 @@
           <w:sz w:val="24"/>
           <w:szCs w:val="24"/>
         </w:rPr>
-        <w:lastRenderedPageBreak/>
         <w:t xml:space="preserve">By calling this function in the drinks selection route it will display a list of all the drink names as </w:t>
       </w:r>
       <w:r>
@@ -6242,7 +6320,17 @@
           <w:szCs w:val="24"/>
           <w:lang w:val="en-GB"/>
         </w:rPr>
-        <w:t>am in charge of</w:t>
+        <w:t xml:space="preserve">am in </w:t>
+      </w:r>
+      <w:r>
+        <w:rPr>
+          <w:rFonts w:ascii="Times New Roman" w:hAnsi="Times New Roman" w:cs="Times New Roman"/>
+          <w:sz w:val="24"/>
+          <w:szCs w:val="24"/>
+          <w:lang w:val="en-GB"/>
+        </w:rPr>
+        <w:lastRenderedPageBreak/>
+        <w:t>charge of</w:t>
       </w:r>
       <w:proofErr w:type="gramEnd"/>
       <w:r>
@@ -6381,7 +6469,6 @@
           <w:szCs w:val="28"/>
           <w:lang w:val="en-GB"/>
         </w:rPr>
-        <w:lastRenderedPageBreak/>
         <w:t>3.</w:t>
       </w:r>
       <w:r>
@@ -6572,6 +6659,7 @@
           <w:szCs w:val="24"/>
           <w:lang w:val="en-GB"/>
         </w:rPr>
+        <w:lastRenderedPageBreak/>
         <w:drawing>
           <wp:inline distT="0" distB="0" distL="0" distR="0" wp14:anchorId="6624FB60" wp14:editId="19FBE142">
             <wp:extent cx="3896139" cy="4453475"/>
@@ -6637,7 +6725,6 @@
           <w:szCs w:val="24"/>
           <w:lang w:val="en-GB"/>
         </w:rPr>
-        <w:lastRenderedPageBreak/>
         <w:drawing>
           <wp:inline distT="0" distB="0" distL="0" distR="0" wp14:anchorId="732A3090" wp14:editId="3FD52390">
             <wp:extent cx="3735994" cy="3315694"/>
@@ -6767,7 +6854,17 @@
           <w:szCs w:val="24"/>
           <w:lang w:val="en-GB"/>
         </w:rPr>
-        <w:t xml:space="preserve">to allow www. to be used to access the website as well. This record allowed the website to be accessed using </w:t>
+        <w:t xml:space="preserve">to </w:t>
+      </w:r>
+      <w:r>
+        <w:rPr>
+          <w:rFonts w:ascii="Times New Roman" w:hAnsi="Times New Roman" w:cs="Times New Roman"/>
+          <w:sz w:val="24"/>
+          <w:szCs w:val="24"/>
+          <w:lang w:val="en-GB"/>
+        </w:rPr>
+        <w:lastRenderedPageBreak/>
+        <w:t xml:space="preserve">allow www. to be used to access the website as well. This record allowed the website to be accessed using </w:t>
       </w:r>
       <w:proofErr w:type="spellStart"/>
       <w:proofErr w:type="gramStart"/>
@@ -6907,7 +7004,6 @@
           <w:szCs w:val="24"/>
           <w:lang w:val="en-GB"/>
         </w:rPr>
-        <w:lastRenderedPageBreak/>
         <w:drawing>
           <wp:inline distT="0" distB="0" distL="0" distR="0" wp14:anchorId="79569FA0" wp14:editId="7EB9E704">
             <wp:extent cx="5731510" cy="2955290"/>
@@ -7040,6 +7136,7 @@
           <w:sz w:val="24"/>
           <w:szCs w:val="24"/>
         </w:rPr>
+        <w:lastRenderedPageBreak/>
         <w:drawing>
           <wp:inline distT="0" distB="0" distL="0" distR="0" wp14:anchorId="41A1AB50" wp14:editId="4E570347">
             <wp:extent cx="5668270" cy="2547769"/>
@@ -7155,7 +7252,6 @@
           <w:sz w:val="24"/>
           <w:szCs w:val="24"/>
         </w:rPr>
-        <w:lastRenderedPageBreak/>
         <w:drawing>
           <wp:inline distT="0" distB="0" distL="0" distR="0" wp14:anchorId="64DA1CF3" wp14:editId="21BCAE1C">
             <wp:extent cx="4366332" cy="4516341"/>
@@ -7406,7 +7502,6 @@
           <w:szCs w:val="26"/>
           <w:lang w:val="en-GB"/>
         </w:rPr>
-        <w:lastRenderedPageBreak/>
         <w:drawing>
           <wp:inline distT="0" distB="0" distL="0" distR="0" wp14:anchorId="5FA10D63" wp14:editId="3F9F197C">
             <wp:extent cx="3843743" cy="2782957"/>
@@ -7660,7 +7755,17 @@
           <w:szCs w:val="24"/>
           <w:lang w:val="en-GB"/>
         </w:rPr>
-        <w:t xml:space="preserve"> I was to copy the files over to the AWS instance. The server cannot recognise the app.py so I had to rename it to __init__.py to be recognised and run.</w:t>
+        <w:t xml:space="preserve"> I was to copy the files </w:t>
+      </w:r>
+      <w:r>
+        <w:rPr>
+          <w:rFonts w:ascii="Times New Roman" w:hAnsi="Times New Roman" w:cs="Times New Roman"/>
+          <w:sz w:val="24"/>
+          <w:szCs w:val="24"/>
+          <w:lang w:val="en-GB"/>
+        </w:rPr>
+        <w:lastRenderedPageBreak/>
+        <w:t>over to the AWS instance. The server cannot recognise the app.py so I had to rename it to __init__.py to be recognised and run.</w:t>
       </w:r>
     </w:p>
     <w:p>
@@ -7681,9 +7786,8 @@
           <w:szCs w:val="24"/>
           <w:lang w:val="en-GB"/>
         </w:rPr>
-        <w:lastRenderedPageBreak/>
         <w:drawing>
-          <wp:inline distT="0" distB="0" distL="0" distR="0" wp14:anchorId="5EA802BC" wp14:editId="0D207F28">
+          <wp:inline distT="0" distB="0" distL="0" distR="0" wp14:anchorId="5EA802BC" wp14:editId="198C67BC">
             <wp:extent cx="5731510" cy="3000375"/>
             <wp:effectExtent l="0" t="0" r="2540" b="9525"/>
             <wp:docPr id="684588996" name="Picture 6" descr="A screenshot of a computer&#10;&#10;Description automatically generated"/>
@@ -8131,6 +8235,7 @@
           <w:szCs w:val="24"/>
           <w:lang w:val="en-GB"/>
         </w:rPr>
+        <w:lastRenderedPageBreak/>
         <w:t xml:space="preserve">As I mentioned previously, </w:t>
       </w:r>
       <w:proofErr w:type="spellStart"/>
@@ -8216,17 +8321,7 @@
           <w:szCs w:val="24"/>
           <w:lang w:val="en-GB"/>
         </w:rPr>
-        <w:t xml:space="preserve"> the appropriate methods </w:t>
-      </w:r>
-      <w:r>
-        <w:rPr>
-          <w:rFonts w:ascii="Times New Roman" w:hAnsi="Times New Roman" w:cs="Times New Roman"/>
-          <w:sz w:val="24"/>
-          <w:szCs w:val="24"/>
-          <w:lang w:val="en-GB"/>
-        </w:rPr>
-        <w:lastRenderedPageBreak/>
-        <w:t>attached to those messages</w:t>
+        <w:t xml:space="preserve"> the appropriate methods attached to those messages</w:t>
       </w:r>
       <w:r>
         <w:rPr>
@@ -8444,6 +8539,7 @@
           <w:szCs w:val="24"/>
           <w:lang w:val="en-GB"/>
         </w:rPr>
+        <w:lastRenderedPageBreak/>
         <w:drawing>
           <wp:inline distT="0" distB="0" distL="0" distR="0" wp14:anchorId="321EF948" wp14:editId="34B676D9">
             <wp:extent cx="5731510" cy="2704465"/>
@@ -8524,172 +8620,163 @@
           <w:szCs w:val="24"/>
           <w:lang w:val="en-GB"/>
         </w:rPr>
-        <w:t xml:space="preserve"> in the server to test the connection originally by getting a message to display on the front-end depending on the type of message sent from the hardware. For the </w:t>
-      </w:r>
-      <w:r>
-        <w:rPr>
-          <w:rFonts w:ascii="Times New Roman" w:hAnsi="Times New Roman" w:cs="Times New Roman"/>
-          <w:sz w:val="24"/>
-          <w:szCs w:val="24"/>
+        <w:t xml:space="preserve"> in the server to test the connection originally by getting a message to display on the front-end depending on the type of message sent from the hardware. For the LDR I had the front-end display </w:t>
+      </w:r>
+      <w:proofErr w:type="gramStart"/>
+      <w:r>
+        <w:rPr>
+          <w:rFonts w:ascii="Times New Roman" w:hAnsi="Times New Roman" w:cs="Times New Roman"/>
+          <w:sz w:val="24"/>
+          <w:szCs w:val="24"/>
+          <w:lang w:val="en-GB"/>
+        </w:rPr>
+        <w:t>whether or not</w:t>
+      </w:r>
+      <w:proofErr w:type="gramEnd"/>
+      <w:r>
+        <w:rPr>
+          <w:rFonts w:ascii="Times New Roman" w:hAnsi="Times New Roman" w:cs="Times New Roman"/>
+          <w:sz w:val="24"/>
+          <w:szCs w:val="24"/>
+          <w:lang w:val="en-GB"/>
+        </w:rPr>
+        <w:t xml:space="preserve"> there was a coffee cup placed on the coaster and for the LED’s I displayed which LED should be activated. For final release I will send the data with the LED message to trigger the appropriate LED. As well as this I will use the data from the LDR to automatically bring the users to the drink selection page once a drink has been registered to have been placed on the coaster.</w:t>
+      </w:r>
+      <w:r>
+        <w:rPr>
+          <w:rFonts w:ascii="Times New Roman" w:hAnsi="Times New Roman" w:cs="Times New Roman"/>
+          <w:sz w:val="24"/>
+          <w:szCs w:val="24"/>
+          <w:lang w:val="en-GB"/>
+        </w:rPr>
+        <w:t xml:space="preserve"> The temperature sensor will be our most crucial sensor which will have its data stored on the database and get displayed for the user on the front-end. Using </w:t>
+      </w:r>
+      <w:proofErr w:type="spellStart"/>
+      <w:r>
+        <w:rPr>
+          <w:rFonts w:ascii="Times New Roman" w:hAnsi="Times New Roman" w:cs="Times New Roman"/>
+          <w:sz w:val="24"/>
+          <w:szCs w:val="24"/>
+          <w:lang w:val="en-GB"/>
+        </w:rPr>
+        <w:t>cron</w:t>
+      </w:r>
+      <w:proofErr w:type="spellEnd"/>
+      <w:r>
+        <w:rPr>
+          <w:rFonts w:ascii="Times New Roman" w:hAnsi="Times New Roman" w:cs="Times New Roman"/>
+          <w:sz w:val="24"/>
+          <w:szCs w:val="24"/>
+          <w:lang w:val="en-GB"/>
+        </w:rPr>
+        <w:t xml:space="preserve"> I plan to automatically run the gathering of temperature sensor data every minute to ensure that it gathers the current temperature for users to view in real time.</w:t>
+      </w:r>
+    </w:p>
+    <w:p>
+      <w:pPr>
+        <w:spacing w:line="360" w:lineRule="auto"/>
+        <w:rPr>
+          <w:rFonts w:ascii="Times New Roman" w:hAnsi="Times New Roman" w:cs="Times New Roman"/>
+          <w:sz w:val="24"/>
+          <w:szCs w:val="24"/>
+          <w:lang w:val="en-GB"/>
+        </w:rPr>
+      </w:pPr>
+    </w:p>
+    <w:p>
+      <w:pPr>
+        <w:spacing w:line="360" w:lineRule="auto"/>
+        <w:jc w:val="center"/>
+        <w:rPr>
+          <w:rFonts w:ascii="Times New Roman" w:hAnsi="Times New Roman" w:cs="Times New Roman"/>
+          <w:sz w:val="28"/>
+          <w:szCs w:val="28"/>
+          <w:lang w:val="en-GB"/>
+        </w:rPr>
+      </w:pPr>
+    </w:p>
+    <w:p>
+      <w:pPr>
+        <w:spacing w:line="360" w:lineRule="auto"/>
+        <w:jc w:val="center"/>
+        <w:rPr>
+          <w:rFonts w:ascii="Times New Roman" w:hAnsi="Times New Roman" w:cs="Times New Roman"/>
+          <w:sz w:val="28"/>
+          <w:szCs w:val="28"/>
+          <w:lang w:val="en-GB"/>
+        </w:rPr>
+      </w:pPr>
+    </w:p>
+    <w:p>
+      <w:pPr>
+        <w:spacing w:line="360" w:lineRule="auto"/>
+        <w:jc w:val="center"/>
+        <w:rPr>
+          <w:rFonts w:ascii="Times New Roman" w:hAnsi="Times New Roman" w:cs="Times New Roman"/>
+          <w:sz w:val="28"/>
+          <w:szCs w:val="28"/>
+          <w:lang w:val="en-GB"/>
+        </w:rPr>
+      </w:pPr>
+    </w:p>
+    <w:p>
+      <w:pPr>
+        <w:spacing w:line="360" w:lineRule="auto"/>
+        <w:jc w:val="center"/>
+        <w:rPr>
+          <w:rFonts w:ascii="Times New Roman" w:hAnsi="Times New Roman" w:cs="Times New Roman"/>
+          <w:sz w:val="28"/>
+          <w:szCs w:val="28"/>
+          <w:lang w:val="en-GB"/>
+        </w:rPr>
+      </w:pPr>
+    </w:p>
+    <w:p>
+      <w:pPr>
+        <w:spacing w:line="360" w:lineRule="auto"/>
+        <w:jc w:val="center"/>
+        <w:rPr>
+          <w:rFonts w:ascii="Times New Roman" w:hAnsi="Times New Roman" w:cs="Times New Roman"/>
+          <w:sz w:val="28"/>
+          <w:szCs w:val="28"/>
+          <w:lang w:val="en-GB"/>
+        </w:rPr>
+      </w:pPr>
+    </w:p>
+    <w:p>
+      <w:pPr>
+        <w:spacing w:line="360" w:lineRule="auto"/>
+        <w:rPr>
+          <w:rFonts w:ascii="Times New Roman" w:hAnsi="Times New Roman" w:cs="Times New Roman"/>
+          <w:sz w:val="28"/>
+          <w:szCs w:val="28"/>
+          <w:lang w:val="en-GB"/>
+        </w:rPr>
+      </w:pPr>
+    </w:p>
+    <w:p>
+      <w:pPr>
+        <w:spacing w:line="360" w:lineRule="auto"/>
+        <w:jc w:val="center"/>
+        <w:rPr>
+          <w:rFonts w:ascii="Times New Roman" w:hAnsi="Times New Roman" w:cs="Times New Roman"/>
+          <w:b/>
+          <w:bCs/>
+          <w:sz w:val="28"/>
+          <w:szCs w:val="28"/>
+          <w:lang w:val="en-GB"/>
+        </w:rPr>
+      </w:pPr>
+      <w:r>
+        <w:rPr>
+          <w:rFonts w:ascii="Times New Roman" w:hAnsi="Times New Roman" w:cs="Times New Roman"/>
+          <w:b/>
+          <w:bCs/>
+          <w:sz w:val="28"/>
+          <w:szCs w:val="28"/>
           <w:lang w:val="en-GB"/>
         </w:rPr>
         <w:lastRenderedPageBreak/>
-        <w:t xml:space="preserve">LDR I had the front-end display </w:t>
-      </w:r>
-      <w:proofErr w:type="gramStart"/>
-      <w:r>
-        <w:rPr>
-          <w:rFonts w:ascii="Times New Roman" w:hAnsi="Times New Roman" w:cs="Times New Roman"/>
-          <w:sz w:val="24"/>
-          <w:szCs w:val="24"/>
-          <w:lang w:val="en-GB"/>
-        </w:rPr>
-        <w:t>whether or not</w:t>
-      </w:r>
-      <w:proofErr w:type="gramEnd"/>
-      <w:r>
-        <w:rPr>
-          <w:rFonts w:ascii="Times New Roman" w:hAnsi="Times New Roman" w:cs="Times New Roman"/>
-          <w:sz w:val="24"/>
-          <w:szCs w:val="24"/>
-          <w:lang w:val="en-GB"/>
-        </w:rPr>
-        <w:t xml:space="preserve"> there was a coffee cup placed on the coaster and for the LED’s I displayed which LED should be activated. For final release I will send the data with the LED message to trigger the appropriate LED. As well as this I will use the data from the LDR to automatically bring the users to the drink selection page once a drink has been registered to have been placed on the coaster.</w:t>
-      </w:r>
-      <w:r>
-        <w:rPr>
-          <w:rFonts w:ascii="Times New Roman" w:hAnsi="Times New Roman" w:cs="Times New Roman"/>
-          <w:sz w:val="24"/>
-          <w:szCs w:val="24"/>
-          <w:lang w:val="en-GB"/>
-        </w:rPr>
-        <w:t xml:space="preserve"> The temperature sensor will be our most crucial sensor which will have its data stored on the database and get displayed for the user on the front-end. Using </w:t>
-      </w:r>
-      <w:proofErr w:type="spellStart"/>
-      <w:r>
-        <w:rPr>
-          <w:rFonts w:ascii="Times New Roman" w:hAnsi="Times New Roman" w:cs="Times New Roman"/>
-          <w:sz w:val="24"/>
-          <w:szCs w:val="24"/>
-          <w:lang w:val="en-GB"/>
-        </w:rPr>
-        <w:t>cron</w:t>
-      </w:r>
-      <w:proofErr w:type="spellEnd"/>
-      <w:r>
-        <w:rPr>
-          <w:rFonts w:ascii="Times New Roman" w:hAnsi="Times New Roman" w:cs="Times New Roman"/>
-          <w:sz w:val="24"/>
-          <w:szCs w:val="24"/>
-          <w:lang w:val="en-GB"/>
-        </w:rPr>
-        <w:t xml:space="preserve"> I plan to automatically run the gathering of temperature sensor data every minute to ensure that it gathers the current temperature for users to view in real time.</w:t>
-      </w:r>
-    </w:p>
-    <w:p>
-      <w:pPr>
-        <w:spacing w:line="360" w:lineRule="auto"/>
-        <w:rPr>
-          <w:rFonts w:ascii="Times New Roman" w:hAnsi="Times New Roman" w:cs="Times New Roman"/>
-          <w:sz w:val="24"/>
-          <w:szCs w:val="24"/>
-          <w:lang w:val="en-GB"/>
-        </w:rPr>
-      </w:pPr>
-    </w:p>
-    <w:p>
-      <w:pPr>
-        <w:spacing w:line="360" w:lineRule="auto"/>
-        <w:jc w:val="center"/>
-        <w:rPr>
-          <w:rFonts w:ascii="Times New Roman" w:hAnsi="Times New Roman" w:cs="Times New Roman"/>
-          <w:sz w:val="28"/>
-          <w:szCs w:val="28"/>
-          <w:lang w:val="en-GB"/>
-        </w:rPr>
-      </w:pPr>
-    </w:p>
-    <w:p>
-      <w:pPr>
-        <w:spacing w:line="360" w:lineRule="auto"/>
-        <w:jc w:val="center"/>
-        <w:rPr>
-          <w:rFonts w:ascii="Times New Roman" w:hAnsi="Times New Roman" w:cs="Times New Roman"/>
-          <w:sz w:val="28"/>
-          <w:szCs w:val="28"/>
-          <w:lang w:val="en-GB"/>
-        </w:rPr>
-      </w:pPr>
-    </w:p>
-    <w:p>
-      <w:pPr>
-        <w:spacing w:line="360" w:lineRule="auto"/>
-        <w:jc w:val="center"/>
-        <w:rPr>
-          <w:rFonts w:ascii="Times New Roman" w:hAnsi="Times New Roman" w:cs="Times New Roman"/>
-          <w:sz w:val="28"/>
-          <w:szCs w:val="28"/>
-          <w:lang w:val="en-GB"/>
-        </w:rPr>
-      </w:pPr>
-    </w:p>
-    <w:p>
-      <w:pPr>
-        <w:spacing w:line="360" w:lineRule="auto"/>
-        <w:jc w:val="center"/>
-        <w:rPr>
-          <w:rFonts w:ascii="Times New Roman" w:hAnsi="Times New Roman" w:cs="Times New Roman"/>
-          <w:sz w:val="28"/>
-          <w:szCs w:val="28"/>
-          <w:lang w:val="en-GB"/>
-        </w:rPr>
-      </w:pPr>
-    </w:p>
-    <w:p>
-      <w:pPr>
-        <w:spacing w:line="360" w:lineRule="auto"/>
-        <w:jc w:val="center"/>
-        <w:rPr>
-          <w:rFonts w:ascii="Times New Roman" w:hAnsi="Times New Roman" w:cs="Times New Roman"/>
-          <w:sz w:val="28"/>
-          <w:szCs w:val="28"/>
-          <w:lang w:val="en-GB"/>
-        </w:rPr>
-      </w:pPr>
-    </w:p>
-    <w:p>
-      <w:pPr>
-        <w:spacing w:line="360" w:lineRule="auto"/>
-        <w:rPr>
-          <w:rFonts w:ascii="Times New Roman" w:hAnsi="Times New Roman" w:cs="Times New Roman"/>
-          <w:sz w:val="28"/>
-          <w:szCs w:val="28"/>
-          <w:lang w:val="en-GB"/>
-        </w:rPr>
-      </w:pPr>
-    </w:p>
-    <w:p>
-      <w:pPr>
-        <w:spacing w:line="360" w:lineRule="auto"/>
-        <w:jc w:val="center"/>
-        <w:rPr>
-          <w:rFonts w:ascii="Times New Roman" w:hAnsi="Times New Roman" w:cs="Times New Roman"/>
-          <w:b/>
-          <w:bCs/>
-          <w:sz w:val="28"/>
-          <w:szCs w:val="28"/>
-          <w:lang w:val="en-GB"/>
-        </w:rPr>
-      </w:pPr>
-      <w:r>
-        <w:rPr>
-          <w:rFonts w:ascii="Times New Roman" w:hAnsi="Times New Roman" w:cs="Times New Roman"/>
-          <w:b/>
-          <w:bCs/>
-          <w:sz w:val="28"/>
-          <w:szCs w:val="28"/>
-          <w:lang w:val="en-GB"/>
-        </w:rPr>
         <w:t>5</w:t>
       </w:r>
       <w:r>
@@ -8966,17 +9053,7 @@
           <w:szCs w:val="24"/>
           <w:lang w:val="en-GB"/>
         </w:rPr>
-        <w:t xml:space="preserve"> there will be a request sent to generate a token. This token will be used to determine what </w:t>
-      </w:r>
-      <w:r>
-        <w:rPr>
-          <w:rFonts w:ascii="Times New Roman" w:hAnsi="Times New Roman" w:cs="Times New Roman"/>
-          <w:sz w:val="24"/>
-          <w:szCs w:val="24"/>
-          <w:lang w:val="en-GB"/>
-        </w:rPr>
-        <w:lastRenderedPageBreak/>
-        <w:t>permissions to give the user, whether they can have read or write access or both. As the admin you will have full control over the permissions for users. These keys are also a secure way of ensuring that a user cannot give themselves unauthorised permissions such as admin access to the project.</w:t>
+        <w:t xml:space="preserve"> there will be a request sent to generate a token. This token will be used to determine what permissions to give the user, whether they can have read or write access or both. As the admin you will have full control over the permissions for users. These keys are also a secure way of ensuring that a user cannot give themselves unauthorised permissions such as admin access to the project.</w:t>
       </w:r>
       <w:r>
         <w:rPr>
@@ -9167,6 +9244,7 @@
           <w:sz w:val="24"/>
           <w:szCs w:val="24"/>
         </w:rPr>
+        <w:lastRenderedPageBreak/>
         <w:drawing>
           <wp:inline distT="0" distB="0" distL="0" distR="0" wp14:anchorId="39BE01FC" wp14:editId="3AA86971">
             <wp:extent cx="5731510" cy="2376805"/>
@@ -9309,7 +9387,6 @@
           <w:szCs w:val="24"/>
           <w:lang w:val="en-GB"/>
         </w:rPr>
-        <w:lastRenderedPageBreak/>
         <w:t xml:space="preserve">I </w:t>
       </w:r>
       <w:proofErr w:type="spellStart"/>
@@ -9605,6 +9682,7 @@
           <w:szCs w:val="28"/>
           <w:lang w:val="en-GB"/>
         </w:rPr>
+        <w:lastRenderedPageBreak/>
         <w:t xml:space="preserve"> </w:t>
       </w:r>
       <w:r>
@@ -9729,7 +9807,6 @@
           <w:sz w:val="24"/>
           <w:szCs w:val="24"/>
         </w:rPr>
-        <w:lastRenderedPageBreak/>
         <w:drawing>
           <wp:inline distT="0" distB="0" distL="0" distR="0" wp14:anchorId="3B455A09" wp14:editId="124DD0FC">
             <wp:extent cx="5876014" cy="1956021"/>
@@ -9974,6 +10051,7 @@
           <w:szCs w:val="26"/>
           <w:lang w:val="en-GB"/>
         </w:rPr>
+        <w:lastRenderedPageBreak/>
         <w:t xml:space="preserve"> </w:t>
       </w:r>
       <w:r>

</xml_diff>

<commit_message>
completed my part of security
</commit_message>
<xml_diff>
--- a/Sipify_Documentation_Alpha.docx
+++ b/Sipify_Documentation_Alpha.docx
@@ -819,8 +819,19 @@
           <w:szCs w:val="20"/>
           <w:lang w:val="en-GB"/>
         </w:rPr>
-        <w:t>Database……………………………………………………………………………………………..</w:t>
-      </w:r>
+        <w:t>Database…………………………………………………………………………………………</w:t>
+      </w:r>
+      <w:proofErr w:type="gramStart"/>
+      <w:r>
+        <w:rPr>
+          <w:rFonts w:ascii="Times New Roman" w:hAnsi="Times New Roman" w:cs="Times New Roman"/>
+          <w:sz w:val="20"/>
+          <w:szCs w:val="20"/>
+          <w:lang w:val="en-GB"/>
+        </w:rPr>
+        <w:t>…..</w:t>
+      </w:r>
+      <w:proofErr w:type="gramEnd"/>
     </w:p>
     <w:p>
       <w:pPr>
@@ -1060,8 +1071,9 @@
           <w:szCs w:val="20"/>
           <w:lang w:val="en-GB"/>
         </w:rPr>
-        <w:t>…………………………………………………...………</w:t>
-      </w:r>
+        <w:t>…………………………………………………...……</w:t>
+      </w:r>
+      <w:proofErr w:type="gramStart"/>
       <w:r>
         <w:rPr>
           <w:rFonts w:ascii="Times New Roman" w:hAnsi="Times New Roman" w:cs="Times New Roman"/>
@@ -1069,8 +1081,18 @@
           <w:szCs w:val="20"/>
           <w:lang w:val="en-GB"/>
         </w:rPr>
+        <w:t>…</w:t>
+      </w:r>
+      <w:r>
+        <w:rPr>
+          <w:rFonts w:ascii="Times New Roman" w:hAnsi="Times New Roman" w:cs="Times New Roman"/>
+          <w:sz w:val="20"/>
+          <w:szCs w:val="20"/>
+          <w:lang w:val="en-GB"/>
+        </w:rPr>
         <w:t>..</w:t>
       </w:r>
+      <w:proofErr w:type="gramEnd"/>
     </w:p>
     <w:p>
       <w:pPr>
@@ -1132,8 +1154,19 @@
           <w:szCs w:val="20"/>
           <w:lang w:val="en-GB"/>
         </w:rPr>
-        <w:t>………..</w:t>
-      </w:r>
+        <w:t>……</w:t>
+      </w:r>
+      <w:proofErr w:type="gramStart"/>
+      <w:r>
+        <w:rPr>
+          <w:rFonts w:ascii="Times New Roman" w:hAnsi="Times New Roman" w:cs="Times New Roman"/>
+          <w:sz w:val="20"/>
+          <w:szCs w:val="20"/>
+          <w:lang w:val="en-GB"/>
+        </w:rPr>
+        <w:t>…..</w:t>
+      </w:r>
+      <w:proofErr w:type="gramEnd"/>
     </w:p>
     <w:p>
       <w:pPr>
@@ -1245,8 +1278,19 @@
           <w:szCs w:val="20"/>
           <w:lang w:val="en-GB"/>
         </w:rPr>
-        <w:t>Database……………………………………………………………………………………………..</w:t>
-      </w:r>
+        <w:t>Database…………………………………………………………………………………………</w:t>
+      </w:r>
+      <w:proofErr w:type="gramStart"/>
+      <w:r>
+        <w:rPr>
+          <w:rFonts w:ascii="Times New Roman" w:hAnsi="Times New Roman" w:cs="Times New Roman"/>
+          <w:sz w:val="20"/>
+          <w:szCs w:val="20"/>
+          <w:lang w:val="en-GB"/>
+        </w:rPr>
+        <w:t>…..</w:t>
+      </w:r>
+      <w:proofErr w:type="gramEnd"/>
     </w:p>
     <w:p>
       <w:pPr>
@@ -1270,8 +1314,19 @@
           <w:szCs w:val="20"/>
           <w:lang w:val="en-GB"/>
         </w:rPr>
-        <w:t>Security……………………………………………………………………….……………………..</w:t>
-      </w:r>
+        <w:t>Security……………………………………………………………………….…………………</w:t>
+      </w:r>
+      <w:proofErr w:type="gramStart"/>
+      <w:r>
+        <w:rPr>
+          <w:rFonts w:ascii="Times New Roman" w:hAnsi="Times New Roman" w:cs="Times New Roman"/>
+          <w:sz w:val="20"/>
+          <w:szCs w:val="20"/>
+          <w:lang w:val="en-GB"/>
+        </w:rPr>
+        <w:t>…..</w:t>
+      </w:r>
+      <w:proofErr w:type="gramEnd"/>
     </w:p>
     <w:p>
       <w:pPr>
@@ -1403,8 +1458,18 @@
           <w:sz w:val="20"/>
           <w:szCs w:val="20"/>
         </w:rPr>
-        <w:t xml:space="preserve"> Domain..</w:t>
-      </w:r>
+        <w:t xml:space="preserve"> </w:t>
+      </w:r>
+      <w:proofErr w:type="gramStart"/>
+      <w:r>
+        <w:rPr>
+          <w:rFonts w:ascii="Times New Roman" w:hAnsi="Times New Roman" w:cs="Times New Roman"/>
+          <w:sz w:val="20"/>
+          <w:szCs w:val="20"/>
+        </w:rPr>
+        <w:t>Domain..</w:t>
+      </w:r>
+      <w:proofErr w:type="gramEnd"/>
       <w:r>
         <w:rPr>
           <w:rFonts w:ascii="Times New Roman" w:hAnsi="Times New Roman" w:cs="Times New Roman"/>
@@ -1731,8 +1796,19 @@
           <w:szCs w:val="20"/>
           <w:lang w:val="en-GB"/>
         </w:rPr>
-        <w:t>……..</w:t>
-      </w:r>
+        <w:t>…</w:t>
+      </w:r>
+      <w:proofErr w:type="gramStart"/>
+      <w:r>
+        <w:rPr>
+          <w:rFonts w:ascii="Times New Roman" w:hAnsi="Times New Roman" w:cs="Times New Roman"/>
+          <w:sz w:val="20"/>
+          <w:szCs w:val="20"/>
+          <w:lang w:val="en-GB"/>
+        </w:rPr>
+        <w:t>…..</w:t>
+      </w:r>
+      <w:proofErr w:type="gramEnd"/>
       <w:r>
         <w:rPr>
           <w:rFonts w:ascii="Times New Roman" w:hAnsi="Times New Roman" w:cs="Times New Roman"/>
@@ -1765,8 +1841,19 @@
           <w:szCs w:val="20"/>
           <w:lang w:val="en-GB"/>
         </w:rPr>
-        <w:t>Access to communication channels………………………………………………………………..</w:t>
-      </w:r>
+        <w:t>Access to communication channels……………………………………………………………</w:t>
+      </w:r>
+      <w:proofErr w:type="gramStart"/>
+      <w:r>
+        <w:rPr>
+          <w:rFonts w:ascii="Times New Roman" w:hAnsi="Times New Roman" w:cs="Times New Roman"/>
+          <w:sz w:val="20"/>
+          <w:szCs w:val="20"/>
+          <w:lang w:val="en-GB"/>
+        </w:rPr>
+        <w:t>…..</w:t>
+      </w:r>
+      <w:proofErr w:type="gramEnd"/>
     </w:p>
     <w:p>
       <w:pPr>
@@ -1840,8 +1927,19 @@
           <w:szCs w:val="20"/>
           <w:lang w:val="en-GB"/>
         </w:rPr>
-        <w:t>Data In Transit……………………………………………………………………………………..</w:t>
-      </w:r>
+        <w:t>Data In Transit…………………………………………………………………………………</w:t>
+      </w:r>
+      <w:proofErr w:type="gramStart"/>
+      <w:r>
+        <w:rPr>
+          <w:rFonts w:ascii="Times New Roman" w:hAnsi="Times New Roman" w:cs="Times New Roman"/>
+          <w:sz w:val="20"/>
+          <w:szCs w:val="20"/>
+          <w:lang w:val="en-GB"/>
+        </w:rPr>
+        <w:t>…..</w:t>
+      </w:r>
+      <w:proofErr w:type="gramEnd"/>
     </w:p>
     <w:p>
       <w:pPr>
@@ -4960,6 +5058,297 @@
     </w:p>
     <w:p>
       <w:pPr>
+        <w:pStyle w:val="Heading3"/>
+        <w:pBdr>
+          <w:bottom w:val="single" w:sz="12" w:space="8" w:color="000000"/>
+        </w:pBdr>
+        <w:spacing w:before="0" w:after="0"/>
+        <w:rPr>
+          <w:rFonts w:ascii="Times New Roman" w:hAnsi="Times New Roman" w:cs="Times New Roman"/>
+          <w:b/>
+          <w:bCs/>
+          <w:color w:val="000000"/>
+          <w:sz w:val="24"/>
+          <w:szCs w:val="24"/>
+        </w:rPr>
+      </w:pPr>
+      <w:r>
+        <w:rPr>
+          <w:rFonts w:ascii="Times New Roman" w:hAnsi="Times New Roman" w:cs="Times New Roman"/>
+          <w:b/>
+          <w:bCs/>
+          <w:color w:val="000000"/>
+          <w:sz w:val="24"/>
+          <w:szCs w:val="24"/>
+        </w:rPr>
+        <w:t xml:space="preserve">Prevent direct access to </w:t>
+      </w:r>
+      <w:proofErr w:type="spellStart"/>
+      <w:r>
+        <w:rPr>
+          <w:rFonts w:ascii="Times New Roman" w:hAnsi="Times New Roman" w:cs="Times New Roman"/>
+          <w:b/>
+          <w:bCs/>
+          <w:color w:val="000000"/>
+          <w:sz w:val="24"/>
+          <w:szCs w:val="24"/>
+        </w:rPr>
+        <w:t>Iot</w:t>
+      </w:r>
+      <w:proofErr w:type="spellEnd"/>
+      <w:r>
+        <w:rPr>
+          <w:rFonts w:ascii="Times New Roman" w:hAnsi="Times New Roman" w:cs="Times New Roman"/>
+          <w:b/>
+          <w:bCs/>
+          <w:color w:val="000000"/>
+          <w:sz w:val="24"/>
+          <w:szCs w:val="24"/>
+        </w:rPr>
+        <w:t xml:space="preserve"> device (Shahzad)</w:t>
+      </w:r>
+    </w:p>
+    <w:p>
+      <w:pPr>
+        <w:pStyle w:val="NormalWeb"/>
+        <w:spacing w:before="0" w:beforeAutospacing="0" w:after="158" w:afterAutospacing="0"/>
+        <w:rPr>
+          <w:color w:val="000000"/>
+        </w:rPr>
+      </w:pPr>
+      <w:r>
+        <w:rPr>
+          <w:color w:val="000000"/>
+        </w:rPr>
+        <w:t xml:space="preserve">Disabling unused </w:t>
+      </w:r>
+      <w:proofErr w:type="spellStart"/>
+      <w:r>
+        <w:rPr>
+          <w:color w:val="000000"/>
+        </w:rPr>
+        <w:t>gpiopins</w:t>
+      </w:r>
+      <w:proofErr w:type="spellEnd"/>
+    </w:p>
+    <w:p>
+      <w:pPr>
+        <w:pStyle w:val="NormalWeb"/>
+        <w:spacing w:before="0" w:beforeAutospacing="0" w:after="158" w:afterAutospacing="0"/>
+        <w:rPr>
+          <w:color w:val="000000"/>
+        </w:rPr>
+      </w:pPr>
+      <w:r>
+        <w:rPr>
+          <w:color w:val="000000"/>
+        </w:rPr>
+        <w:t>To enhance the security , I disabled unused GPIO pins in the system. This step minimizes vulnerabilities by preventing unauthorized access or manipulation of the hardware. By limiting access to only essential components, the device's overall security and stability will be significantly improved.</w:t>
+      </w:r>
+    </w:p>
+    <w:p>
+      <w:pPr>
+        <w:pStyle w:val="Heading3"/>
+        <w:pBdr>
+          <w:bottom w:val="single" w:sz="12" w:space="8" w:color="000000"/>
+        </w:pBdr>
+        <w:spacing w:before="0" w:after="0"/>
+        <w:rPr>
+          <w:rFonts w:ascii="Times New Roman" w:hAnsi="Times New Roman" w:cs="Times New Roman"/>
+          <w:b/>
+          <w:bCs/>
+          <w:color w:val="000000"/>
+          <w:sz w:val="24"/>
+          <w:szCs w:val="24"/>
+        </w:rPr>
+      </w:pPr>
+      <w:r>
+        <w:rPr>
+          <w:rFonts w:ascii="Times New Roman" w:hAnsi="Times New Roman" w:cs="Times New Roman"/>
+          <w:b/>
+          <w:bCs/>
+          <w:color w:val="000000"/>
+          <w:sz w:val="24"/>
+          <w:szCs w:val="24"/>
+        </w:rPr>
+        <w:t>Box to place device</w:t>
+      </w:r>
+      <w:r>
+        <w:rPr>
+          <w:rStyle w:val="apple-converted-space"/>
+          <w:rFonts w:ascii="Times New Roman" w:hAnsi="Times New Roman" w:cs="Times New Roman"/>
+          <w:b/>
+          <w:bCs/>
+          <w:color w:val="000000"/>
+          <w:sz w:val="24"/>
+          <w:szCs w:val="24"/>
+        </w:rPr>
+        <w:t> </w:t>
+      </w:r>
+    </w:p>
+    <w:p>
+      <w:pPr>
+        <w:pStyle w:val="NormalWeb"/>
+        <w:spacing w:before="0" w:beforeAutospacing="0" w:after="158" w:afterAutospacing="0"/>
+        <w:rPr>
+          <w:color w:val="000000"/>
+        </w:rPr>
+      </w:pPr>
+      <w:r>
+        <w:rPr>
+          <w:color w:val="000000"/>
+        </w:rPr>
+        <w:t>I attempted to find a suitable metal box to house the Pi for improved durability and to prevent direct access. However, I was unable to get a metal enclosure in time. Instead, I sourced a plastic box as an alternative. After discussion with the team, we decided not to proceed with the plastic option </w:t>
+      </w:r>
+    </w:p>
+    <w:p>
+      <w:pPr>
+        <w:pStyle w:val="NormalWeb"/>
+        <w:spacing w:before="0" w:beforeAutospacing="0" w:after="158" w:afterAutospacing="0"/>
+        <w:rPr>
+          <w:color w:val="000000"/>
+        </w:rPr>
+      </w:pPr>
+      <w:r>
+        <w:rPr>
+          <w:color w:val="000000"/>
+        </w:rPr>
+        <w:t> </w:t>
+      </w:r>
+    </w:p>
+    <w:p>
+      <w:pPr>
+        <w:pStyle w:val="NormalWeb"/>
+        <w:spacing w:before="0" w:beforeAutospacing="0" w:after="158" w:afterAutospacing="0"/>
+        <w:rPr>
+          <w:color w:val="000000"/>
+        </w:rPr>
+      </w:pPr>
+      <w:r>
+        <w:rPr>
+          <w:color w:val="000000"/>
+        </w:rPr>
+        <w:fldChar w:fldCharType="begin"/>
+      </w:r>
+      <w:r>
+        <w:rPr>
+          <w:color w:val="000000"/>
+        </w:rPr>
+        <w:instrText xml:space="preserve"> INCLUDEPICTURE "/Users/shahzadshabeer/Library/Group Containers/UBF8T346G9.ms/WebArchiveCopyPasteTempFiles/com.microsoft.Word/download.php?file=473744&amp;view=134358&amp;embedded=1&amp;text=727733" \* MERGEFORMATINET </w:instrText>
+      </w:r>
+      <w:r>
+        <w:rPr>
+          <w:color w:val="000000"/>
+        </w:rPr>
+        <w:fldChar w:fldCharType="separate"/>
+      </w:r>
+      <w:r>
+        <w:rPr>
+          <w:noProof/>
+          <w:color w:val="000000"/>
+        </w:rPr>
+        <w:drawing>
+          <wp:inline distT="0" distB="0" distL="0" distR="0" wp14:anchorId="7A52B163" wp14:editId="516C220B">
+            <wp:extent cx="4777740" cy="2846070"/>
+            <wp:effectExtent l="0" t="0" r="0" b="0"/>
+            <wp:docPr id="373983376" name="Picture 1" descr="A plastic container on a counter&#10;&#10;Description automatically generated"/>
+            <wp:cNvGraphicFramePr>
+              <a:graphicFrameLocks xmlns:a="http://schemas.openxmlformats.org/drawingml/2006/main" noChangeAspect="1"/>
+            </wp:cNvGraphicFramePr>
+            <a:graphic xmlns:a="http://schemas.openxmlformats.org/drawingml/2006/main">
+              <a:graphicData uri="http://schemas.openxmlformats.org/drawingml/2006/picture">
+                <pic:pic xmlns:pic="http://schemas.openxmlformats.org/drawingml/2006/picture">
+                  <pic:nvPicPr>
+                    <pic:cNvPr id="373983376" name="Picture 1" descr="A plastic container on a counter&#10;&#10;Description automatically generated"/>
+                    <pic:cNvPicPr>
+                      <a:picLocks noChangeAspect="1" noChangeArrowheads="1"/>
+                    </pic:cNvPicPr>
+                  </pic:nvPicPr>
+                  <pic:blipFill>
+                    <a:blip r:embed="rId16" cstate="print">
+                      <a:extLst>
+                        <a:ext uri="{28A0092B-C50C-407E-A947-70E740481C1C}">
+                          <a14:useLocalDpi xmlns:a14="http://schemas.microsoft.com/office/drawing/2010/main" val="0"/>
+                        </a:ext>
+                      </a:extLst>
+                    </a:blip>
+                    <a:srcRect/>
+                    <a:stretch>
+                      <a:fillRect/>
+                    </a:stretch>
+                  </pic:blipFill>
+                  <pic:spPr bwMode="auto">
+                    <a:xfrm>
+                      <a:off x="0" y="0"/>
+                      <a:ext cx="4777740" cy="2846070"/>
+                    </a:xfrm>
+                    <a:prstGeom prst="rect">
+                      <a:avLst/>
+                    </a:prstGeom>
+                    <a:noFill/>
+                    <a:ln>
+                      <a:noFill/>
+                    </a:ln>
+                  </pic:spPr>
+                </pic:pic>
+              </a:graphicData>
+            </a:graphic>
+          </wp:inline>
+        </w:drawing>
+      </w:r>
+      <w:r>
+        <w:rPr>
+          <w:color w:val="000000"/>
+        </w:rPr>
+        <w:fldChar w:fldCharType="end"/>
+      </w:r>
+    </w:p>
+    <w:p>
+      <w:pPr>
+        <w:pStyle w:val="Heading3"/>
+        <w:pBdr>
+          <w:bottom w:val="single" w:sz="12" w:space="8" w:color="000000"/>
+        </w:pBdr>
+        <w:spacing w:before="0" w:after="0"/>
+        <w:rPr>
+          <w:rFonts w:ascii="Times New Roman" w:hAnsi="Times New Roman" w:cs="Times New Roman"/>
+          <w:b/>
+          <w:bCs/>
+          <w:color w:val="000000"/>
+          <w:sz w:val="24"/>
+          <w:szCs w:val="24"/>
+        </w:rPr>
+      </w:pPr>
+      <w:r>
+        <w:rPr>
+          <w:rFonts w:ascii="Times New Roman" w:hAnsi="Times New Roman" w:cs="Times New Roman"/>
+          <w:b/>
+          <w:bCs/>
+          <w:color w:val="000000"/>
+          <w:sz w:val="24"/>
+          <w:szCs w:val="24"/>
+        </w:rPr>
+        <w:lastRenderedPageBreak/>
+        <w:t>Adding Security Tests</w:t>
+      </w:r>
+    </w:p>
+    <w:p>
+      <w:pPr>
+        <w:pStyle w:val="NormalWeb"/>
+        <w:spacing w:before="0" w:beforeAutospacing="0" w:after="158" w:afterAutospacing="0"/>
+        <w:rPr>
+          <w:color w:val="000000"/>
+        </w:rPr>
+      </w:pPr>
+      <w:r>
+        <w:rPr>
+          <w:color w:val="000000"/>
+        </w:rPr>
+        <w:t>I implemented and executed security tests for the project to ensure the application is robust against potential threats like SQL injection and XSS attacks. These tests involved simulating harmful inputs to confirm that the app handles them safely. As a result, the app is now more secure and reliable</w:t>
+      </w:r>
+    </w:p>
+    <w:p>
+      <w:pPr>
         <w:pStyle w:val="ListParagraph"/>
         <w:jc w:val="center"/>
         <w:rPr>
@@ -5208,7 +5597,7 @@
                     <pic:cNvPicPr/>
                   </pic:nvPicPr>
                   <pic:blipFill>
-                    <a:blip r:embed="rId16"/>
+                    <a:blip r:embed="rId17"/>
                     <a:stretch>
                       <a:fillRect/>
                     </a:stretch>
@@ -5395,6 +5784,7 @@
           <w:szCs w:val="26"/>
           <w:lang w:val="en-GB"/>
         </w:rPr>
+        <w:lastRenderedPageBreak/>
         <w:t xml:space="preserve"> </w:t>
       </w:r>
       <w:r>
@@ -5526,7 +5916,7 @@
       </w:pPr>
     </w:p>
     <w:sectPr>
-      <w:footerReference w:type="default" r:id="rId17"/>
+      <w:footerReference w:type="default" r:id="rId18"/>
       <w:pgSz w:w="11906" w:h="16838"/>
       <w:pgMar w:top="1440" w:right="1440" w:bottom="1440" w:left="1440" w:header="708" w:footer="708" w:gutter="0"/>
       <w:pgBorders w:offsetFrom="page">
@@ -8813,6 +9203,11 @@
       <w:szCs w:val="18"/>
     </w:rPr>
   </w:style>
+  <w:style w:type="character" w:customStyle="1" w:styleId="apple-converted-space">
+    <w:name w:val="apple-converted-space"/>
+    <w:basedOn w:val="DefaultParagraphFont"/>
+    <w:rsid w:val="001C7C92"/>
+  </w:style>
 </w:styles>
 </file>
 

</xml_diff>

<commit_message>
Fixing some formatting issues
Resizing images and fixing some formatting issues to make
document look more appealing
</commit_message>
<xml_diff>
--- a/Sipify_Documentation_Alpha.docx
+++ b/Sipify_Documentation_Alpha.docx
@@ -617,7 +617,27 @@
           <w:szCs w:val="20"/>
           <w:lang w:val="en-GB"/>
         </w:rPr>
-        <w:t>……………………………………...………………..………………………..…...</w:t>
+        <w:t>……………………………………...……………</w:t>
+      </w:r>
+      <w:proofErr w:type="gramStart"/>
+      <w:r>
+        <w:rPr>
+          <w:rFonts w:ascii="Times New Roman" w:hAnsi="Times New Roman" w:cs="Times New Roman"/>
+          <w:sz w:val="20"/>
+          <w:szCs w:val="20"/>
+          <w:lang w:val="en-GB"/>
+        </w:rPr>
+        <w:t>…..</w:t>
+      </w:r>
+      <w:proofErr w:type="gramEnd"/>
+      <w:r>
+        <w:rPr>
+          <w:rFonts w:ascii="Times New Roman" w:hAnsi="Times New Roman" w:cs="Times New Roman"/>
+          <w:sz w:val="20"/>
+          <w:szCs w:val="20"/>
+          <w:lang w:val="en-GB"/>
+        </w:rPr>
+        <w:t>………………………..…...</w:t>
       </w:r>
       <w:r>
         <w:rPr>
@@ -722,8 +742,19 @@
             <w:szCs w:val="20"/>
             <w:lang w:val="en-GB"/>
           </w:rPr>
-          <w:t>Database………………………………………………………………………………………...…..</w:t>
+          <w:t>Database………………………………………………………………………………………...</w:t>
         </w:r>
+        <w:proofErr w:type="gramStart"/>
+        <w:r>
+          <w:rPr>
+            <w:rFonts w:ascii="Times New Roman" w:hAnsi="Times New Roman" w:cs="Times New Roman"/>
+            <w:sz w:val="20"/>
+            <w:szCs w:val="20"/>
+            <w:lang w:val="en-GB"/>
+          </w:rPr>
+          <w:t>…..</w:t>
+        </w:r>
+        <w:proofErr w:type="gramEnd"/>
       </w:hyperlink>
       <w:r>
         <w:rPr>
@@ -758,7 +789,27 @@
             <w:szCs w:val="20"/>
             <w:lang w:val="en-GB"/>
           </w:rPr>
-          <w:t>Flow of Data………………………………………………………………………………..……….</w:t>
+          <w:t>Flow of Data……………………………………………………………………………</w:t>
+        </w:r>
+        <w:proofErr w:type="gramStart"/>
+        <w:r>
+          <w:rPr>
+            <w:rFonts w:ascii="Times New Roman" w:hAnsi="Times New Roman" w:cs="Times New Roman"/>
+            <w:sz w:val="20"/>
+            <w:szCs w:val="20"/>
+            <w:lang w:val="en-GB"/>
+          </w:rPr>
+          <w:t>…..</w:t>
+        </w:r>
+        <w:proofErr w:type="gramEnd"/>
+        <w:r>
+          <w:rPr>
+            <w:rFonts w:ascii="Times New Roman" w:hAnsi="Times New Roman" w:cs="Times New Roman"/>
+            <w:sz w:val="20"/>
+            <w:szCs w:val="20"/>
+            <w:lang w:val="en-GB"/>
+          </w:rPr>
+          <w:t>……….</w:t>
         </w:r>
       </w:hyperlink>
       <w:r>
@@ -930,8 +981,19 @@
             <w:szCs w:val="20"/>
             <w:lang w:val="en-GB"/>
           </w:rPr>
-          <w:t>Hardware…….………………………...…………………………………………………...………..</w:t>
+          <w:t>Hardware…….………………………...…………………………………………………...……</w:t>
         </w:r>
+        <w:proofErr w:type="gramStart"/>
+        <w:r>
+          <w:rPr>
+            <w:rFonts w:ascii="Times New Roman" w:hAnsi="Times New Roman" w:cs="Times New Roman"/>
+            <w:sz w:val="20"/>
+            <w:szCs w:val="20"/>
+            <w:lang w:val="en-GB"/>
+          </w:rPr>
+          <w:t>…..</w:t>
+        </w:r>
+        <w:proofErr w:type="gramEnd"/>
       </w:hyperlink>
       <w:r>
         <w:rPr>
@@ -966,7 +1028,27 @@
             <w:szCs w:val="20"/>
             <w:lang w:val="en-GB"/>
           </w:rPr>
-          <w:t>Web Server...……………………………………………………………..……………….………..</w:t>
+          <w:t>Web Server...…………………………………………………………</w:t>
+        </w:r>
+        <w:proofErr w:type="gramStart"/>
+        <w:r>
+          <w:rPr>
+            <w:rFonts w:ascii="Times New Roman" w:hAnsi="Times New Roman" w:cs="Times New Roman"/>
+            <w:sz w:val="20"/>
+            <w:szCs w:val="20"/>
+            <w:lang w:val="en-GB"/>
+          </w:rPr>
+          <w:t>…..</w:t>
+        </w:r>
+        <w:proofErr w:type="gramEnd"/>
+        <w:r>
+          <w:rPr>
+            <w:rFonts w:ascii="Times New Roman" w:hAnsi="Times New Roman" w:cs="Times New Roman"/>
+            <w:sz w:val="20"/>
+            <w:szCs w:val="20"/>
+            <w:lang w:val="en-GB"/>
+          </w:rPr>
+          <w:t>……………….………..</w:t>
         </w:r>
       </w:hyperlink>
       <w:r>
@@ -1010,7 +1092,27 @@
             <w:szCs w:val="20"/>
             <w:lang w:val="en-GB"/>
           </w:rPr>
-          <w:t>……..……………………………………………………………………………...</w:t>
+          <w:t>…</w:t>
+        </w:r>
+        <w:proofErr w:type="gramStart"/>
+        <w:r>
+          <w:rPr>
+            <w:rFonts w:ascii="Times New Roman" w:hAnsi="Times New Roman" w:cs="Times New Roman"/>
+            <w:sz w:val="20"/>
+            <w:szCs w:val="20"/>
+            <w:lang w:val="en-GB"/>
+          </w:rPr>
+          <w:t>…..</w:t>
+        </w:r>
+        <w:proofErr w:type="gramEnd"/>
+        <w:r>
+          <w:rPr>
+            <w:rFonts w:ascii="Times New Roman" w:hAnsi="Times New Roman" w:cs="Times New Roman"/>
+            <w:sz w:val="20"/>
+            <w:szCs w:val="20"/>
+            <w:lang w:val="en-GB"/>
+          </w:rPr>
+          <w:t>……………………………………………………………………………...</w:t>
         </w:r>
       </w:hyperlink>
       <w:r>
@@ -1039,6 +1141,7 @@
         </w:rPr>
       </w:pPr>
       <w:hyperlink w:anchor="PubnubAlpha" w:history="1">
+        <w:proofErr w:type="spellStart"/>
         <w:r>
           <w:rPr>
             <w:rFonts w:ascii="Times New Roman" w:hAnsi="Times New Roman" w:cs="Times New Roman"/>
@@ -1064,8 +1167,29 @@
             <w:szCs w:val="20"/>
             <w:lang w:val="en-GB"/>
           </w:rPr>
-          <w:t>ub Communication…………………………………………………………………………..</w:t>
+          <w:t>ub</w:t>
         </w:r>
+        <w:proofErr w:type="spellEnd"/>
+        <w:r>
+          <w:rPr>
+            <w:rFonts w:ascii="Times New Roman" w:hAnsi="Times New Roman" w:cs="Times New Roman"/>
+            <w:sz w:val="20"/>
+            <w:szCs w:val="20"/>
+            <w:lang w:val="en-GB"/>
+          </w:rPr>
+          <w:t xml:space="preserve"> Communication………………………………………………………………………</w:t>
+        </w:r>
+        <w:proofErr w:type="gramStart"/>
+        <w:r>
+          <w:rPr>
+            <w:rFonts w:ascii="Times New Roman" w:hAnsi="Times New Roman" w:cs="Times New Roman"/>
+            <w:sz w:val="20"/>
+            <w:szCs w:val="20"/>
+            <w:lang w:val="en-GB"/>
+          </w:rPr>
+          <w:t>…..</w:t>
+        </w:r>
+        <w:proofErr w:type="gramEnd"/>
       </w:hyperlink>
       <w:r>
         <w:rPr>
@@ -1109,7 +1233,27 @@
             <w:szCs w:val="20"/>
             <w:lang w:val="en-GB"/>
           </w:rPr>
-          <w:t>Database…………………………………………………………………………………..………..</w:t>
+          <w:t>Database………………………………………………………………………………</w:t>
+        </w:r>
+        <w:proofErr w:type="gramStart"/>
+        <w:r>
+          <w:rPr>
+            <w:rFonts w:ascii="Times New Roman" w:hAnsi="Times New Roman" w:cs="Times New Roman"/>
+            <w:sz w:val="20"/>
+            <w:szCs w:val="20"/>
+            <w:lang w:val="en-GB"/>
+          </w:rPr>
+          <w:t>…..</w:t>
+        </w:r>
+        <w:proofErr w:type="gramEnd"/>
+        <w:r>
+          <w:rPr>
+            <w:rFonts w:ascii="Times New Roman" w:hAnsi="Times New Roman" w:cs="Times New Roman"/>
+            <w:sz w:val="20"/>
+            <w:szCs w:val="20"/>
+            <w:lang w:val="en-GB"/>
+          </w:rPr>
+          <w:t>………..</w:t>
         </w:r>
       </w:hyperlink>
       <w:r>
@@ -1145,7 +1289,27 @@
             <w:szCs w:val="20"/>
             <w:lang w:val="en-GB"/>
           </w:rPr>
-          <w:t>Security…………………………………………………………………….……..……………….</w:t>
+          <w:t>Security…………………………………………………………………….…</w:t>
+        </w:r>
+        <w:proofErr w:type="gramStart"/>
+        <w:r>
+          <w:rPr>
+            <w:rFonts w:ascii="Times New Roman" w:hAnsi="Times New Roman" w:cs="Times New Roman"/>
+            <w:sz w:val="20"/>
+            <w:szCs w:val="20"/>
+            <w:lang w:val="en-GB"/>
+          </w:rPr>
+          <w:t>…..</w:t>
+        </w:r>
+        <w:proofErr w:type="gramEnd"/>
+        <w:r>
+          <w:rPr>
+            <w:rFonts w:ascii="Times New Roman" w:hAnsi="Times New Roman" w:cs="Times New Roman"/>
+            <w:sz w:val="20"/>
+            <w:szCs w:val="20"/>
+            <w:lang w:val="en-GB"/>
+          </w:rPr>
+          <w:t>……………….</w:t>
         </w:r>
         <w:r>
           <w:rPr>
@@ -1283,7 +1447,25 @@
             <w:sz w:val="20"/>
             <w:szCs w:val="20"/>
           </w:rPr>
-          <w:t>Custom Domain..…………………………………………………………………………</w:t>
+          <w:t xml:space="preserve">Custom </w:t>
+        </w:r>
+        <w:proofErr w:type="gramStart"/>
+        <w:r>
+          <w:rPr>
+            <w:rFonts w:ascii="Times New Roman" w:hAnsi="Times New Roman" w:cs="Times New Roman"/>
+            <w:sz w:val="20"/>
+            <w:szCs w:val="20"/>
+          </w:rPr>
+          <w:t>Domain..</w:t>
+        </w:r>
+        <w:proofErr w:type="gramEnd"/>
+        <w:r>
+          <w:rPr>
+            <w:rFonts w:ascii="Times New Roman" w:hAnsi="Times New Roman" w:cs="Times New Roman"/>
+            <w:sz w:val="20"/>
+            <w:szCs w:val="20"/>
+          </w:rPr>
+          <w:t>…………………………………………………………………………</w:t>
         </w:r>
         <w:r>
           <w:rPr>
@@ -1625,7 +1807,27 @@
             <w:szCs w:val="20"/>
             <w:lang w:val="en-GB"/>
           </w:rPr>
-          <w:t>IoT device………..………………………………………………………………………...………</w:t>
+          <w:t>IoT device……</w:t>
+        </w:r>
+        <w:proofErr w:type="gramStart"/>
+        <w:r>
+          <w:rPr>
+            <w:rFonts w:ascii="Times New Roman" w:hAnsi="Times New Roman" w:cs="Times New Roman"/>
+            <w:sz w:val="20"/>
+            <w:szCs w:val="20"/>
+            <w:lang w:val="en-GB"/>
+          </w:rPr>
+          <w:t>…..</w:t>
+        </w:r>
+        <w:proofErr w:type="gramEnd"/>
+        <w:r>
+          <w:rPr>
+            <w:rFonts w:ascii="Times New Roman" w:hAnsi="Times New Roman" w:cs="Times New Roman"/>
+            <w:sz w:val="20"/>
+            <w:szCs w:val="20"/>
+            <w:lang w:val="en-GB"/>
+          </w:rPr>
+          <w:t>………………………………………………………………………...………</w:t>
         </w:r>
       </w:hyperlink>
       <w:r>
@@ -1663,6 +1865,7 @@
           </w:rPr>
           <w:t>Access to communication channels……………………………………………………………</w:t>
         </w:r>
+        <w:proofErr w:type="gramStart"/>
         <w:r>
           <w:rPr>
             <w:rFonts w:ascii="Times New Roman" w:hAnsi="Times New Roman" w:cs="Times New Roman"/>
@@ -1681,6 +1884,7 @@
           </w:rPr>
           <w:t>..</w:t>
         </w:r>
+        <w:proofErr w:type="gramEnd"/>
       </w:hyperlink>
       <w:r>
         <w:rPr>
@@ -1798,6 +2002,7 @@
           </w:rPr>
           <w:t>…</w:t>
         </w:r>
+        <w:proofErr w:type="gramStart"/>
         <w:r>
           <w:rPr>
             <w:rFonts w:ascii="Times New Roman" w:hAnsi="Times New Roman" w:cs="Times New Roman"/>
@@ -1807,6 +2012,7 @@
           </w:rPr>
           <w:t>…..</w:t>
         </w:r>
+        <w:proofErr w:type="gramEnd"/>
       </w:hyperlink>
       <w:r>
         <w:rPr>
@@ -1981,27 +2187,14 @@
       <w:r>
         <w:t xml:space="preserve">Figure </w:t>
       </w:r>
-      <w:r>
-        <w:fldChar w:fldCharType="begin"/>
-      </w:r>
-      <w:r>
-        <w:instrText xml:space="preserve"> SEQ Figure \* ARABIC </w:instrText>
-      </w:r>
-      <w:r>
-        <w:fldChar w:fldCharType="separate"/>
-      </w:r>
-      <w:r>
-        <w:rPr>
-          <w:noProof/>
-        </w:rPr>
-        <w:t>1</w:t>
-      </w:r>
-      <w:r>
-        <w:rPr>
-          <w:noProof/>
-        </w:rPr>
-        <w:fldChar w:fldCharType="end"/>
-      </w:r>
+      <w:fldSimple w:instr=" SEQ Figure \* ARABIC ">
+        <w:r>
+          <w:rPr>
+            <w:noProof/>
+          </w:rPr>
+          <w:t>1</w:t>
+        </w:r>
+      </w:fldSimple>
       <w:r>
         <w:rPr>
           <w:noProof/>
@@ -2274,7 +2467,47 @@
           <w:szCs w:val="24"/>
           <w:lang w:val="en-GB"/>
         </w:rPr>
-        <w:t>This cloud server acted as our central connection for the various parts that controls this project. The server retrieves messages and data from the IoT device using pubnub as a means of connection. The server contacts the database for queries that need to be run on the database and returns the output to the front-end. It also acts as the front-end’s security, establishing a https connection with an SSL certificate thanks to certbot. It acts as a controller for the various web pages the user can access.</w:t>
+        <w:t xml:space="preserve">This cloud server acted as our central connection for the various parts that controls this project. The server retrieves messages and data from the IoT device using </w:t>
+      </w:r>
+      <w:proofErr w:type="spellStart"/>
+      <w:r>
+        <w:rPr>
+          <w:rFonts w:ascii="Times New Roman" w:hAnsi="Times New Roman" w:cs="Times New Roman"/>
+          <w:sz w:val="24"/>
+          <w:szCs w:val="24"/>
+          <w:lang w:val="en-GB"/>
+        </w:rPr>
+        <w:t>pubnub</w:t>
+      </w:r>
+      <w:proofErr w:type="spellEnd"/>
+      <w:r>
+        <w:rPr>
+          <w:rFonts w:ascii="Times New Roman" w:hAnsi="Times New Roman" w:cs="Times New Roman"/>
+          <w:sz w:val="24"/>
+          <w:szCs w:val="24"/>
+          <w:lang w:val="en-GB"/>
+        </w:rPr>
+        <w:t xml:space="preserve"> as a means of connection. The server contacts the database for queries that need to be run on the database and returns the output to the front-end. It also acts as the front-end’s security, establishing a https connection with an SSL certificate thanks to </w:t>
+      </w:r>
+      <w:proofErr w:type="spellStart"/>
+      <w:r>
+        <w:rPr>
+          <w:rFonts w:ascii="Times New Roman" w:hAnsi="Times New Roman" w:cs="Times New Roman"/>
+          <w:sz w:val="24"/>
+          <w:szCs w:val="24"/>
+          <w:lang w:val="en-GB"/>
+        </w:rPr>
+        <w:t>certbot</w:t>
+      </w:r>
+      <w:proofErr w:type="spellEnd"/>
+      <w:r>
+        <w:rPr>
+          <w:rFonts w:ascii="Times New Roman" w:hAnsi="Times New Roman" w:cs="Times New Roman"/>
+          <w:sz w:val="24"/>
+          <w:szCs w:val="24"/>
+          <w:lang w:val="en-GB"/>
+        </w:rPr>
+        <w:t>. It acts as a controller for the various web pages the user can access.</w:t>
       </w:r>
     </w:p>
     <w:p>
@@ -2366,7 +2599,27 @@
           <w:szCs w:val="24"/>
           <w:lang w:val="en-GB"/>
         </w:rPr>
-        <w:t>Using MongoDB Atlas I created a drinks collection within the Sipify database.  The drinks data holds the drink name and temperature ranges. The drinks data is displayed on the front end using a post request from the server, the user will select a drink, and the name of the selected drink will come back to the database. Within the drink status collection, a new record will be created with the selected drink name.</w:t>
+        <w:t xml:space="preserve">Using MongoDB Atlas I created a drinks collection within the </w:t>
+      </w:r>
+      <w:proofErr w:type="spellStart"/>
+      <w:r>
+        <w:rPr>
+          <w:rFonts w:ascii="Times New Roman" w:hAnsi="Times New Roman" w:cs="Times New Roman"/>
+          <w:sz w:val="24"/>
+          <w:szCs w:val="24"/>
+          <w:lang w:val="en-GB"/>
+        </w:rPr>
+        <w:t>Sipify</w:t>
+      </w:r>
+      <w:proofErr w:type="spellEnd"/>
+      <w:r>
+        <w:rPr>
+          <w:rFonts w:ascii="Times New Roman" w:hAnsi="Times New Roman" w:cs="Times New Roman"/>
+          <w:sz w:val="24"/>
+          <w:szCs w:val="24"/>
+          <w:lang w:val="en-GB"/>
+        </w:rPr>
+        <w:t xml:space="preserve"> database.  The drinks data holds the drink name and temperature ranges. The drinks data is displayed on the front end using a post request from the server, the user will select a drink, and the name of the selected drink will come back to the database. Within the drink status collection, a new record will be created with the selected drink name.</w:t>
       </w:r>
     </w:p>
     <w:p>
@@ -2483,7 +2736,67 @@
           <w:szCs w:val="24"/>
           <w:lang w:val="en-GB"/>
         </w:rPr>
-        <w:t xml:space="preserve">The data begins by being gathered by the light-dependent resistor and the temperature sensor. This data is stored on our Raspberry Pi, which publishes a message to our pubnub channel to begin sending the data. On our web server, we have subscribed to this pubnub channel to listen for messages being sent. Once the message is received, the server will determine if it is valid and begin the secure transfer of data from pubnub to the server. The server will then take this data and send it to the database to be stored. The project data is stored inside the server for deployment which creates our front-end and applies </w:t>
+        <w:t xml:space="preserve">The data begins by being gathered by the light-dependent resistor and the temperature sensor. This data is stored on our Raspberry Pi, which publishes a message to our </w:t>
+      </w:r>
+      <w:proofErr w:type="spellStart"/>
+      <w:r>
+        <w:rPr>
+          <w:rFonts w:ascii="Times New Roman" w:hAnsi="Times New Roman" w:cs="Times New Roman"/>
+          <w:sz w:val="24"/>
+          <w:szCs w:val="24"/>
+          <w:lang w:val="en-GB"/>
+        </w:rPr>
+        <w:t>pubnub</w:t>
+      </w:r>
+      <w:proofErr w:type="spellEnd"/>
+      <w:r>
+        <w:rPr>
+          <w:rFonts w:ascii="Times New Roman" w:hAnsi="Times New Roman" w:cs="Times New Roman"/>
+          <w:sz w:val="24"/>
+          <w:szCs w:val="24"/>
+          <w:lang w:val="en-GB"/>
+        </w:rPr>
+        <w:t xml:space="preserve"> channel to begin sending the data. On our web server, we have subscribed to this </w:t>
+      </w:r>
+      <w:proofErr w:type="spellStart"/>
+      <w:r>
+        <w:rPr>
+          <w:rFonts w:ascii="Times New Roman" w:hAnsi="Times New Roman" w:cs="Times New Roman"/>
+          <w:sz w:val="24"/>
+          <w:szCs w:val="24"/>
+          <w:lang w:val="en-GB"/>
+        </w:rPr>
+        <w:t>pubnub</w:t>
+      </w:r>
+      <w:proofErr w:type="spellEnd"/>
+      <w:r>
+        <w:rPr>
+          <w:rFonts w:ascii="Times New Roman" w:hAnsi="Times New Roman" w:cs="Times New Roman"/>
+          <w:sz w:val="24"/>
+          <w:szCs w:val="24"/>
+          <w:lang w:val="en-GB"/>
+        </w:rPr>
+        <w:t xml:space="preserve"> channel to listen for messages being sent. Once the message is received, the server will determine if it is valid and begin the secure transfer of data from </w:t>
+      </w:r>
+      <w:proofErr w:type="spellStart"/>
+      <w:r>
+        <w:rPr>
+          <w:rFonts w:ascii="Times New Roman" w:hAnsi="Times New Roman" w:cs="Times New Roman"/>
+          <w:sz w:val="24"/>
+          <w:szCs w:val="24"/>
+          <w:lang w:val="en-GB"/>
+        </w:rPr>
+        <w:t>pubnub</w:t>
+      </w:r>
+      <w:proofErr w:type="spellEnd"/>
+      <w:r>
+        <w:rPr>
+          <w:rFonts w:ascii="Times New Roman" w:hAnsi="Times New Roman" w:cs="Times New Roman"/>
+          <w:sz w:val="24"/>
+          <w:szCs w:val="24"/>
+          <w:lang w:val="en-GB"/>
+        </w:rPr>
+        <w:t xml:space="preserve"> to the server. The server will then take this data and send it to the database to be stored. The project data is stored inside the server for deployment which creates our front-end and applies </w:t>
       </w:r>
       <w:r>
         <w:rPr>
@@ -2493,7 +2806,27 @@
           <w:lang w:val="en-GB"/>
         </w:rPr>
         <w:lastRenderedPageBreak/>
-        <w:t>the SSL certificate created using certbot for a secure user connection. The database sends data to the front-end so that the user may select a drink. The user’s input is sent to the server through a POST request. The server sends this data to the database and returns this data alongside the data received from the raspberry Pi, back to the front-end for viewing.</w:t>
+        <w:t xml:space="preserve">the SSL certificate created using </w:t>
+      </w:r>
+      <w:proofErr w:type="spellStart"/>
+      <w:r>
+        <w:rPr>
+          <w:rFonts w:ascii="Times New Roman" w:hAnsi="Times New Roman" w:cs="Times New Roman"/>
+          <w:sz w:val="24"/>
+          <w:szCs w:val="24"/>
+          <w:lang w:val="en-GB"/>
+        </w:rPr>
+        <w:t>certbot</w:t>
+      </w:r>
+      <w:proofErr w:type="spellEnd"/>
+      <w:r>
+        <w:rPr>
+          <w:rFonts w:ascii="Times New Roman" w:hAnsi="Times New Roman" w:cs="Times New Roman"/>
+          <w:sz w:val="24"/>
+          <w:szCs w:val="24"/>
+          <w:lang w:val="en-GB"/>
+        </w:rPr>
+        <w:t xml:space="preserve"> for a secure user connection. The database sends data to the front-end so that the user may select a drink. The user’s input is sent to the server through a POST request. The server sends this data to the database and returns this data alongside the data received from the raspberry Pi, back to the front-end for viewing.</w:t>
       </w:r>
     </w:p>
     <w:p>
@@ -2515,7 +2848,27 @@
           <w:szCs w:val="24"/>
           <w:lang w:val="en-GB"/>
         </w:rPr>
-        <w:t>At the same time as this, the server sends a message to pubnub to be received from the raspberry pi. This data is then used to activate the appropriate LED to display the drink status to the user from the hardware itself.</w:t>
+        <w:t xml:space="preserve">At the same time as this, the server sends a message to </w:t>
+      </w:r>
+      <w:proofErr w:type="spellStart"/>
+      <w:r>
+        <w:rPr>
+          <w:rFonts w:ascii="Times New Roman" w:hAnsi="Times New Roman" w:cs="Times New Roman"/>
+          <w:sz w:val="24"/>
+          <w:szCs w:val="24"/>
+          <w:lang w:val="en-GB"/>
+        </w:rPr>
+        <w:t>pubnub</w:t>
+      </w:r>
+      <w:proofErr w:type="spellEnd"/>
+      <w:r>
+        <w:rPr>
+          <w:rFonts w:ascii="Times New Roman" w:hAnsi="Times New Roman" w:cs="Times New Roman"/>
+          <w:sz w:val="24"/>
+          <w:szCs w:val="24"/>
+          <w:lang w:val="en-GB"/>
+        </w:rPr>
+        <w:t xml:space="preserve"> to be received from the raspberry pi. This data is then used to activate the appropriate LED to display the drink status to the user from the hardware itself.</w:t>
       </w:r>
     </w:p>
     <w:p>
@@ -2533,13 +2886,7 @@
     </w:p>
     <w:p>
       <w:pPr>
-        <w:pStyle w:val="ListParagraph"/>
-        <w:numPr>
-          <w:ilvl w:val="1"/>
-          <w:numId w:val="18"/>
-        </w:numPr>
-        <w:spacing w:line="360" w:lineRule="auto"/>
-        <w:ind w:left="780" w:hanging="420"/>
+        <w:spacing w:line="360" w:lineRule="auto"/>
         <w:jc w:val="center"/>
         <w:rPr>
           <w:rFonts w:ascii="Times New Roman" w:hAnsi="Times New Roman" w:cs="Times New Roman"/>
@@ -2559,6 +2906,28 @@
           <w:bCs/>
           <w:sz w:val="28"/>
           <w:szCs w:val="28"/>
+          <w:lang w:val="en-GB"/>
+        </w:rPr>
+        <w:t>1.5</w:t>
+      </w:r>
+      <w:r>
+        <w:rPr>
+          <w:rFonts w:ascii="Times New Roman" w:hAnsi="Times New Roman" w:cs="Times New Roman"/>
+          <w:b/>
+          <w:bCs/>
+          <w:sz w:val="28"/>
+          <w:szCs w:val="28"/>
+          <w:lang w:val="en-GB"/>
+        </w:rPr>
+        <w:t xml:space="preserve"> </w:t>
+      </w:r>
+      <w:r>
+        <w:rPr>
+          <w:rFonts w:ascii="Times New Roman" w:hAnsi="Times New Roman" w:cs="Times New Roman"/>
+          <w:b/>
+          <w:bCs/>
+          <w:sz w:val="28"/>
+          <w:szCs w:val="28"/>
           <w:u w:val="single"/>
           <w:lang w:val="en-GB"/>
         </w:rPr>
@@ -2610,7 +2979,27 @@
           <w:szCs w:val="24"/>
           <w:lang w:val="en-GB"/>
         </w:rPr>
-        <w:t>While data is at rest on the raspberry pi, it is secured behind a username and password to access the pi. When the data is in transit between the hardware and the server it is secured using auth keys with access manager. Once the data is resting on the server it is secured with the key pair assigned to the cloud server. The server has deployed the project which is secured with an SSL certificate. The temperature data will be secured in transit from the server with user access on the database. The drinks from the database are sent securely with a combination of user access and the front-end security, When the user input data is sent to the server it is sent using a POST request so that the data in transit is secure. The server sends the drink_status data securely based on the databases security and then the database sends this data to the front-end to be displayed for the user.</w:t>
+        <w:t xml:space="preserve">While data is at rest on the raspberry pi, it is secured behind a username and password to access the pi. When the data is in transit between the hardware and the server it is secured using auth keys with access manager. Once the data is resting on the server it is secured with the key pair assigned to the cloud server. The server has deployed the project which is secured with an SSL certificate. The temperature data will be secured in transit from the server with user access on the database. The drinks from the database are sent securely with a combination of user access and the front-end security, When the user input data is sent to the server it is sent using a POST request so that the data in transit is secure. The server sends the </w:t>
+      </w:r>
+      <w:proofErr w:type="spellStart"/>
+      <w:r>
+        <w:rPr>
+          <w:rFonts w:ascii="Times New Roman" w:hAnsi="Times New Roman" w:cs="Times New Roman"/>
+          <w:sz w:val="24"/>
+          <w:szCs w:val="24"/>
+          <w:lang w:val="en-GB"/>
+        </w:rPr>
+        <w:t>drink_status</w:t>
+      </w:r>
+      <w:proofErr w:type="spellEnd"/>
+      <w:r>
+        <w:rPr>
+          <w:rFonts w:ascii="Times New Roman" w:hAnsi="Times New Roman" w:cs="Times New Roman"/>
+          <w:sz w:val="24"/>
+          <w:szCs w:val="24"/>
+          <w:lang w:val="en-GB"/>
+        </w:rPr>
+        <w:t xml:space="preserve"> data securely based on the databases security and then the database sends this data to the front-end to be displayed for the user.</w:t>
       </w:r>
     </w:p>
     <w:p>
@@ -3163,7 +3552,25 @@
           <w:sz w:val="24"/>
           <w:szCs w:val="24"/>
         </w:rPr>
-        <w:t xml:space="preserve"> resistor. The breadboard is grounded on one side by the white wire and each LED has there cathode connected to this bank. This approach results in less wires and fewer connections within the limited space</w:t>
+        <w:t xml:space="preserve"> resistor. The breadboard is grounded on one side by the white wire and each LED has </w:t>
+      </w:r>
+      <w:proofErr w:type="gramStart"/>
+      <w:r>
+        <w:rPr>
+          <w:rFonts w:ascii="Times New Roman" w:hAnsi="Times New Roman" w:cs="Times New Roman"/>
+          <w:sz w:val="24"/>
+          <w:szCs w:val="24"/>
+        </w:rPr>
+        <w:t>there</w:t>
+      </w:r>
+      <w:proofErr w:type="gramEnd"/>
+      <w:r>
+        <w:rPr>
+          <w:rFonts w:ascii="Times New Roman" w:hAnsi="Times New Roman" w:cs="Times New Roman"/>
+          <w:sz w:val="24"/>
+          <w:szCs w:val="24"/>
+        </w:rPr>
+        <w:t xml:space="preserve"> cathode connected to this bank. This approach results in less wires and fewer connections within the limited space</w:t>
       </w:r>
     </w:p>
     <w:p>
@@ -3192,7 +3599,25 @@
           <w:szCs w:val="24"/>
         </w:rPr>
         <w:lastRenderedPageBreak/>
-        <w:t xml:space="preserve">Before the coaster can react with LEDs it must know if a cup is present or not to begin reading temperature data. To achieve this I have implemented a light sensor circuit use a Light Dependant Resistor and a Capacitor. This works but setting up the LDR and capacitor in junction with each other. The LDR will adjust its resistance based on light intensity resulting in the capacitor to charge at a slower or faster rate. If the resistance is high the light levels are low which means an object (cup) is placed on the surface. </w:t>
+        <w:t xml:space="preserve">Before the coaster can react with LEDs it must know if a cup is present or not to begin reading temperature data. To achieve </w:t>
+      </w:r>
+      <w:proofErr w:type="gramStart"/>
+      <w:r>
+        <w:rPr>
+          <w:rFonts w:ascii="Times New Roman" w:hAnsi="Times New Roman" w:cs="Times New Roman"/>
+          <w:sz w:val="24"/>
+          <w:szCs w:val="24"/>
+        </w:rPr>
+        <w:t>this</w:t>
+      </w:r>
+      <w:proofErr w:type="gramEnd"/>
+      <w:r>
+        <w:rPr>
+          <w:rFonts w:ascii="Times New Roman" w:hAnsi="Times New Roman" w:cs="Times New Roman"/>
+          <w:sz w:val="24"/>
+          <w:szCs w:val="24"/>
+        </w:rPr>
+        <w:t xml:space="preserve"> I have implemented a light sensor circuit use a Light Dependant Resistor and a Capacitor. This works but setting up the LDR and capacitor in junction with each other. The LDR will adjust its resistance based on light intensity resulting in the capacitor to charge at a slower or faster rate. If the resistance is high the light levels are low which means an object (cup) is placed on the surface. </w:t>
       </w:r>
     </w:p>
     <w:p>
@@ -3540,7 +3965,27 @@
           <w:szCs w:val="24"/>
           <w:lang w:val="en-GB"/>
         </w:rPr>
-        <w:t>While developing this prototype I came across some challenges which I will improve upon for the next release. For starters the height of the coaster must be increased to accommodate the jumper wires. If you look closely at the photo I have bent the connectors on the breadboard so that the lid will close resulting is some of them snapping.</w:t>
+        <w:t xml:space="preserve">While developing this prototype I came across some challenges which I will improve upon for the next release. For starters the height of the coaster must be increased to accommodate the jumper wires. If you look closely at the </w:t>
+      </w:r>
+      <w:proofErr w:type="gramStart"/>
+      <w:r>
+        <w:rPr>
+          <w:rFonts w:ascii="Times New Roman" w:hAnsi="Times New Roman" w:cs="Times New Roman"/>
+          <w:sz w:val="24"/>
+          <w:szCs w:val="24"/>
+          <w:lang w:val="en-GB"/>
+        </w:rPr>
+        <w:t>photo</w:t>
+      </w:r>
+      <w:proofErr w:type="gramEnd"/>
+      <w:r>
+        <w:rPr>
+          <w:rFonts w:ascii="Times New Roman" w:hAnsi="Times New Roman" w:cs="Times New Roman"/>
+          <w:sz w:val="24"/>
+          <w:szCs w:val="24"/>
+          <w:lang w:val="en-GB"/>
+        </w:rPr>
+        <w:t xml:space="preserve"> I have bent the connectors on the breadboard so that the lid will close resulting is some of them snapping.</w:t>
       </w:r>
     </w:p>
     <w:p>
@@ -3581,7 +4026,27 @@
           <w:szCs w:val="24"/>
           <w:lang w:val="en-GB"/>
         </w:rPr>
-        <w:t xml:space="preserve">There is an alternative high-level library called gpiozero which I could use but I would prefer to </w:t>
+        <w:t xml:space="preserve">There is an alternative high-level library called </w:t>
+      </w:r>
+      <w:proofErr w:type="spellStart"/>
+      <w:r>
+        <w:rPr>
+          <w:rFonts w:ascii="Times New Roman" w:hAnsi="Times New Roman" w:cs="Times New Roman"/>
+          <w:sz w:val="24"/>
+          <w:szCs w:val="24"/>
+          <w:lang w:val="en-GB"/>
+        </w:rPr>
+        <w:t>gpiozero</w:t>
+      </w:r>
+      <w:proofErr w:type="spellEnd"/>
+      <w:r>
+        <w:rPr>
+          <w:rFonts w:ascii="Times New Roman" w:hAnsi="Times New Roman" w:cs="Times New Roman"/>
+          <w:sz w:val="24"/>
+          <w:szCs w:val="24"/>
+          <w:lang w:val="en-GB"/>
+        </w:rPr>
+        <w:t xml:space="preserve"> which I could use but I would prefer to </w:t>
       </w:r>
       <w:r>
         <w:rPr>
@@ -3595,7 +4060,21 @@
     </w:p>
     <w:p>
       <w:pPr>
-        <w:spacing w:line="360" w:lineRule="auto"/>
+        <w:pStyle w:val="ListParagraph"/>
+        <w:spacing w:line="360" w:lineRule="auto"/>
+        <w:ind w:left="360"/>
+        <w:rPr>
+          <w:rFonts w:ascii="Times New Roman" w:hAnsi="Times New Roman" w:cs="Times New Roman"/>
+          <w:sz w:val="24"/>
+          <w:szCs w:val="24"/>
+          <w:lang w:val="en-GB"/>
+        </w:rPr>
+      </w:pPr>
+    </w:p>
+    <w:p>
+      <w:pPr>
+        <w:spacing w:line="360" w:lineRule="auto"/>
+        <w:jc w:val="center"/>
         <w:rPr>
           <w:rFonts w:ascii="Times New Roman" w:hAnsi="Times New Roman" w:cs="Times New Roman"/>
           <w:b/>
@@ -3606,11 +4085,7 @@
           <w:lang w:val="en-GB"/>
         </w:rPr>
       </w:pPr>
-    </w:p>
-    <w:p>
-      <w:pPr>
-        <w:spacing w:line="360" w:lineRule="auto"/>
-        <w:jc w:val="center"/>
+      <w:r>
         <w:rPr>
           <w:rFonts w:ascii="Times New Roman" w:hAnsi="Times New Roman" w:cs="Times New Roman"/>
           <w:b/>
@@ -3620,7 +4095,9 @@
           <w:u w:val="single"/>
           <w:lang w:val="en-GB"/>
         </w:rPr>
-      </w:pPr>
+        <w:t xml:space="preserve">2.2 </w:t>
+      </w:r>
+      <w:bookmarkStart w:id="8" w:name="ServerAlpha"/>
       <w:r>
         <w:rPr>
           <w:rFonts w:ascii="Times New Roman" w:hAnsi="Times New Roman" w:cs="Times New Roman"/>
@@ -3631,19 +4108,6 @@
           <w:u w:val="single"/>
           <w:lang w:val="en-GB"/>
         </w:rPr>
-        <w:t xml:space="preserve">2.2 </w:t>
-      </w:r>
-      <w:bookmarkStart w:id="8" w:name="ServerAlpha"/>
-      <w:r>
-        <w:rPr>
-          <w:rFonts w:ascii="Times New Roman" w:hAnsi="Times New Roman" w:cs="Times New Roman"/>
-          <w:b/>
-          <w:bCs/>
-          <w:sz w:val="28"/>
-          <w:szCs w:val="28"/>
-          <w:u w:val="single"/>
-          <w:lang w:val="en-GB"/>
-        </w:rPr>
         <w:t>Web Server – Jamie</w:t>
       </w:r>
       <w:bookmarkEnd w:id="8"/>
@@ -3693,7 +4157,29 @@
           <w:szCs w:val="24"/>
           <w:lang w:val="en-GB"/>
         </w:rPr>
-        <w:t xml:space="preserve">In the app.py I controlled the app.routes() to ensure the receiving and sending of data. To receive the user’s input on the drink selections page I used a POST request which calls a request from the form on the webpage to get the selected drink and temperature. From this I call the MongoDB method for adding a drink to the database from the MongoDB.py file and redirect the user to the barista page. This is all run in the background hidden </w:t>
+        <w:t xml:space="preserve">In the app.py I controlled the </w:t>
+      </w:r>
+      <w:proofErr w:type="spellStart"/>
+      <w:proofErr w:type="gramStart"/>
+      <w:r>
+        <w:rPr>
+          <w:rFonts w:ascii="Times New Roman" w:hAnsi="Times New Roman" w:cs="Times New Roman"/>
+          <w:sz w:val="24"/>
+          <w:szCs w:val="24"/>
+          <w:lang w:val="en-GB"/>
+        </w:rPr>
+        <w:t>app.routes</w:t>
+      </w:r>
+      <w:proofErr w:type="spellEnd"/>
+      <w:proofErr w:type="gramEnd"/>
+      <w:r>
+        <w:rPr>
+          <w:rFonts w:ascii="Times New Roman" w:hAnsi="Times New Roman" w:cs="Times New Roman"/>
+          <w:sz w:val="24"/>
+          <w:szCs w:val="24"/>
+          <w:lang w:val="en-GB"/>
+        </w:rPr>
+        <w:t xml:space="preserve">() to ensure the receiving and sending of data. To receive the user’s input on the drink selections page I used a POST request which calls a request from the form on the webpage to get the selected drink and temperature. From this I call the MongoDB method for adding a drink to the database from the MongoDB.py file and redirect the user to the barista page. This is all run in the background hidden </w:t>
       </w:r>
       <w:r>
         <w:rPr>
@@ -3720,7 +4206,47 @@
           <w:szCs w:val="24"/>
           <w:lang w:val="en-GB"/>
         </w:rPr>
-        <w:t xml:space="preserve"> The server acted as a central hub for this project, It has connections to pubnub to receive data from the hardware, it deploys the front-end and manages the https connection. </w:t>
+        <w:t xml:space="preserve"> The server acted as a central hub for this project, </w:t>
+      </w:r>
+      <w:proofErr w:type="gramStart"/>
+      <w:r>
+        <w:rPr>
+          <w:rFonts w:ascii="Times New Roman" w:hAnsi="Times New Roman" w:cs="Times New Roman"/>
+          <w:sz w:val="24"/>
+          <w:szCs w:val="24"/>
+          <w:lang w:val="en-GB"/>
+        </w:rPr>
+        <w:t>It</w:t>
+      </w:r>
+      <w:proofErr w:type="gramEnd"/>
+      <w:r>
+        <w:rPr>
+          <w:rFonts w:ascii="Times New Roman" w:hAnsi="Times New Roman" w:cs="Times New Roman"/>
+          <w:sz w:val="24"/>
+          <w:szCs w:val="24"/>
+          <w:lang w:val="en-GB"/>
+        </w:rPr>
+        <w:t xml:space="preserve"> has connections to </w:t>
+      </w:r>
+      <w:proofErr w:type="spellStart"/>
+      <w:r>
+        <w:rPr>
+          <w:rFonts w:ascii="Times New Roman" w:hAnsi="Times New Roman" w:cs="Times New Roman"/>
+          <w:sz w:val="24"/>
+          <w:szCs w:val="24"/>
+          <w:lang w:val="en-GB"/>
+        </w:rPr>
+        <w:t>pubnub</w:t>
+      </w:r>
+      <w:proofErr w:type="spellEnd"/>
+      <w:r>
+        <w:rPr>
+          <w:rFonts w:ascii="Times New Roman" w:hAnsi="Times New Roman" w:cs="Times New Roman"/>
+          <w:sz w:val="24"/>
+          <w:szCs w:val="24"/>
+          <w:lang w:val="en-GB"/>
+        </w:rPr>
+        <w:t xml:space="preserve"> to receive data from the hardware, it deploys the front-end and manages the https connection. </w:t>
       </w:r>
     </w:p>
     <w:p>
@@ -3841,7 +4367,27 @@
           <w:szCs w:val="24"/>
           <w:lang w:val="en-GB"/>
         </w:rPr>
-        <w:t>server instance to host the project. I began with deploying the example Buzzer project we created in class to see if the deployment would be successful. I utilised this project to test connections to pubnub before our project was created. Once we had a functioning alpha</w:t>
+        <w:t xml:space="preserve">server instance to host the project. I began with deploying the example Buzzer project we created in class to see if the deployment would be successful. I utilised this project to test connections to </w:t>
+      </w:r>
+      <w:proofErr w:type="spellStart"/>
+      <w:r>
+        <w:rPr>
+          <w:rFonts w:ascii="Times New Roman" w:hAnsi="Times New Roman" w:cs="Times New Roman"/>
+          <w:sz w:val="24"/>
+          <w:szCs w:val="24"/>
+          <w:lang w:val="en-GB"/>
+        </w:rPr>
+        <w:t>pubnub</w:t>
+      </w:r>
+      <w:proofErr w:type="spellEnd"/>
+      <w:r>
+        <w:rPr>
+          <w:rFonts w:ascii="Times New Roman" w:hAnsi="Times New Roman" w:cs="Times New Roman"/>
+          <w:sz w:val="24"/>
+          <w:szCs w:val="24"/>
+          <w:lang w:val="en-GB"/>
+        </w:rPr>
+        <w:t xml:space="preserve"> before our project was created. Once we had a functioning alpha</w:t>
       </w:r>
       <w:r>
         <w:rPr>
@@ -3950,6 +4496,7 @@
         <w:t xml:space="preserve">2.4 </w:t>
       </w:r>
       <w:bookmarkStart w:id="10" w:name="PubnubAlpha"/>
+      <w:proofErr w:type="spellStart"/>
       <w:r>
         <w:rPr>
           <w:rFonts w:ascii="Times New Roman" w:hAnsi="Times New Roman" w:cs="Times New Roman"/>
@@ -3960,7 +4507,20 @@
           <w:u w:val="single"/>
           <w:lang w:val="en-GB"/>
         </w:rPr>
-        <w:t>Pubnub communication – Jamie</w:t>
+        <w:t>Pubnub</w:t>
+      </w:r>
+      <w:proofErr w:type="spellEnd"/>
+      <w:r>
+        <w:rPr>
+          <w:rFonts w:ascii="Times New Roman" w:hAnsi="Times New Roman" w:cs="Times New Roman"/>
+          <w:b/>
+          <w:bCs/>
+          <w:sz w:val="28"/>
+          <w:szCs w:val="28"/>
+          <w:u w:val="single"/>
+          <w:lang w:val="en-GB"/>
+        </w:rPr>
+        <w:t xml:space="preserve"> communication – Jamie</w:t>
       </w:r>
       <w:bookmarkEnd w:id="10"/>
     </w:p>
@@ -3978,16 +4538,29 @@
           <w:lang w:val="en-GB"/>
         </w:rPr>
       </w:pPr>
-      <w:r>
-        <w:rPr>
-          <w:rFonts w:ascii="Times New Roman" w:hAnsi="Times New Roman" w:cs="Times New Roman"/>
-          <w:b/>
-          <w:bCs/>
-          <w:sz w:val="28"/>
-          <w:szCs w:val="28"/>
-          <w:lang w:val="en-GB"/>
-        </w:rPr>
-        <w:t>Pubnub with Hardware</w:t>
+      <w:proofErr w:type="spellStart"/>
+      <w:r>
+        <w:rPr>
+          <w:rFonts w:ascii="Times New Roman" w:hAnsi="Times New Roman" w:cs="Times New Roman"/>
+          <w:b/>
+          <w:bCs/>
+          <w:sz w:val="28"/>
+          <w:szCs w:val="28"/>
+          <w:lang w:val="en-GB"/>
+        </w:rPr>
+        <w:t>Pubnub</w:t>
+      </w:r>
+      <w:proofErr w:type="spellEnd"/>
+      <w:r>
+        <w:rPr>
+          <w:rFonts w:ascii="Times New Roman" w:hAnsi="Times New Roman" w:cs="Times New Roman"/>
+          <w:b/>
+          <w:bCs/>
+          <w:sz w:val="28"/>
+          <w:szCs w:val="28"/>
+          <w:lang w:val="en-GB"/>
+        </w:rPr>
+        <w:t xml:space="preserve"> with Hardware</w:t>
       </w:r>
     </w:p>
     <w:p>
@@ -4007,15 +4580,87 @@
           <w:sz w:val="24"/>
           <w:szCs w:val="24"/>
         </w:rPr>
-        <w:t>I utilised Pubnub to create communication, primarily between the hardware and server. Using Pubnub's publish/subscribe messaging API I could control the data being retrieved from the pi to be used for various purposes. For this project, Pubnub served a great purpose for controlling the Light Dependent Resistor</w:t>
-      </w:r>
-      <w:r>
-        <w:rPr>
-          <w:rFonts w:ascii="Times New Roman" w:hAnsi="Times New Roman" w:cs="Times New Roman"/>
-          <w:sz w:val="24"/>
-          <w:szCs w:val="24"/>
-        </w:rPr>
-        <w:t xml:space="preserve"> to detect whether or not a cup has been placed onto the coaster, the LED’s to trigger based on the drink’s current temperature</w:t>
+        <w:t xml:space="preserve">I utilised </w:t>
+      </w:r>
+      <w:proofErr w:type="spellStart"/>
+      <w:r>
+        <w:rPr>
+          <w:rFonts w:ascii="Times New Roman" w:hAnsi="Times New Roman" w:cs="Times New Roman"/>
+          <w:sz w:val="24"/>
+          <w:szCs w:val="24"/>
+        </w:rPr>
+        <w:t>Pubnub</w:t>
+      </w:r>
+      <w:proofErr w:type="spellEnd"/>
+      <w:r>
+        <w:rPr>
+          <w:rFonts w:ascii="Times New Roman" w:hAnsi="Times New Roman" w:cs="Times New Roman"/>
+          <w:sz w:val="24"/>
+          <w:szCs w:val="24"/>
+        </w:rPr>
+        <w:t xml:space="preserve"> to create communication, primarily between the hardware and server. Using </w:t>
+      </w:r>
+      <w:proofErr w:type="spellStart"/>
+      <w:r>
+        <w:rPr>
+          <w:rFonts w:ascii="Times New Roman" w:hAnsi="Times New Roman" w:cs="Times New Roman"/>
+          <w:sz w:val="24"/>
+          <w:szCs w:val="24"/>
+        </w:rPr>
+        <w:t>Pubnub's</w:t>
+      </w:r>
+      <w:proofErr w:type="spellEnd"/>
+      <w:r>
+        <w:rPr>
+          <w:rFonts w:ascii="Times New Roman" w:hAnsi="Times New Roman" w:cs="Times New Roman"/>
+          <w:sz w:val="24"/>
+          <w:szCs w:val="24"/>
+        </w:rPr>
+        <w:t xml:space="preserve"> publish/subscribe messaging API I could control the data being retrieved from the pi to be used for various purposes. For this project, </w:t>
+      </w:r>
+      <w:proofErr w:type="spellStart"/>
+      <w:r>
+        <w:rPr>
+          <w:rFonts w:ascii="Times New Roman" w:hAnsi="Times New Roman" w:cs="Times New Roman"/>
+          <w:sz w:val="24"/>
+          <w:szCs w:val="24"/>
+        </w:rPr>
+        <w:t>Pubnub</w:t>
+      </w:r>
+      <w:proofErr w:type="spellEnd"/>
+      <w:r>
+        <w:rPr>
+          <w:rFonts w:ascii="Times New Roman" w:hAnsi="Times New Roman" w:cs="Times New Roman"/>
+          <w:sz w:val="24"/>
+          <w:szCs w:val="24"/>
+        </w:rPr>
+        <w:t xml:space="preserve"> served a great purpose for controlling the Light Dependent Resistor</w:t>
+      </w:r>
+      <w:r>
+        <w:rPr>
+          <w:rFonts w:ascii="Times New Roman" w:hAnsi="Times New Roman" w:cs="Times New Roman"/>
+          <w:sz w:val="24"/>
+          <w:szCs w:val="24"/>
+        </w:rPr>
+        <w:t xml:space="preserve"> to detect whether or not a cup has been placed onto the coaster, the </w:t>
+      </w:r>
+      <w:proofErr w:type="gramStart"/>
+      <w:r>
+        <w:rPr>
+          <w:rFonts w:ascii="Times New Roman" w:hAnsi="Times New Roman" w:cs="Times New Roman"/>
+          <w:sz w:val="24"/>
+          <w:szCs w:val="24"/>
+        </w:rPr>
+        <w:t>LED’s</w:t>
+      </w:r>
+      <w:proofErr w:type="gramEnd"/>
+      <w:r>
+        <w:rPr>
+          <w:rFonts w:ascii="Times New Roman" w:hAnsi="Times New Roman" w:cs="Times New Roman"/>
+          <w:sz w:val="24"/>
+          <w:szCs w:val="24"/>
+        </w:rPr>
+        <w:t xml:space="preserve"> to trigger based on the drink’s current temperature</w:t>
       </w:r>
       <w:r>
         <w:rPr>
@@ -4047,7 +4692,61 @@
           <w:sz w:val="24"/>
           <w:szCs w:val="24"/>
         </w:rPr>
-        <w:t xml:space="preserve"> Unfortunately for this release we were unable to connect the sensors to pubnub due to some hardware issues that were out of our control but this will be sorted for next week. I have run and tested code for the Light Dependent Resistor which is ready to be used and I will have the temperature code created for final release.</w:t>
+        <w:t xml:space="preserve"> Unfortunately for this release we were unable to connect the sensors to </w:t>
+      </w:r>
+      <w:proofErr w:type="spellStart"/>
+      <w:r>
+        <w:rPr>
+          <w:rFonts w:ascii="Times New Roman" w:hAnsi="Times New Roman" w:cs="Times New Roman"/>
+          <w:sz w:val="24"/>
+          <w:szCs w:val="24"/>
+        </w:rPr>
+        <w:t>pubnub</w:t>
+      </w:r>
+      <w:proofErr w:type="spellEnd"/>
+      <w:r>
+        <w:rPr>
+          <w:rFonts w:ascii="Times New Roman" w:hAnsi="Times New Roman" w:cs="Times New Roman"/>
+          <w:sz w:val="24"/>
+          <w:szCs w:val="24"/>
+        </w:rPr>
+        <w:t xml:space="preserve"> due to some hardware issues that were out of our </w:t>
+      </w:r>
+      <w:proofErr w:type="gramStart"/>
+      <w:r>
+        <w:rPr>
+          <w:rFonts w:ascii="Times New Roman" w:hAnsi="Times New Roman" w:cs="Times New Roman"/>
+          <w:sz w:val="24"/>
+          <w:szCs w:val="24"/>
+        </w:rPr>
+        <w:t>control</w:t>
+      </w:r>
+      <w:proofErr w:type="gramEnd"/>
+      <w:r>
+        <w:rPr>
+          <w:rFonts w:ascii="Times New Roman" w:hAnsi="Times New Roman" w:cs="Times New Roman"/>
+          <w:sz w:val="24"/>
+          <w:szCs w:val="24"/>
+        </w:rPr>
+        <w:t xml:space="preserve"> but this will be sorted for next week. I have run and tested code for the Light Dependent Resistor which is ready to be </w:t>
+      </w:r>
+      <w:proofErr w:type="gramStart"/>
+      <w:r>
+        <w:rPr>
+          <w:rFonts w:ascii="Times New Roman" w:hAnsi="Times New Roman" w:cs="Times New Roman"/>
+          <w:sz w:val="24"/>
+          <w:szCs w:val="24"/>
+        </w:rPr>
+        <w:t>used</w:t>
+      </w:r>
+      <w:proofErr w:type="gramEnd"/>
+      <w:r>
+        <w:rPr>
+          <w:rFonts w:ascii="Times New Roman" w:hAnsi="Times New Roman" w:cs="Times New Roman"/>
+          <w:sz w:val="24"/>
+          <w:szCs w:val="24"/>
+        </w:rPr>
+        <w:t xml:space="preserve"> and I will have the temperature code created for final release.</w:t>
       </w:r>
     </w:p>
     <w:p>
@@ -4150,7 +4849,27 @@
           <w:szCs w:val="24"/>
           <w:lang w:val="en-GB"/>
         </w:rPr>
-        <w:t xml:space="preserve">For the database aspect of the project, I started off with creating a local database using MongoDB Compass. I created a database called Sipify, with three collections inside. I gathered coffee temperature data and created a dataset based off my </w:t>
+        <w:t xml:space="preserve">For the database aspect of the project, I started off with creating a local database using MongoDB Compass. I created a database called </w:t>
+      </w:r>
+      <w:proofErr w:type="spellStart"/>
+      <w:r>
+        <w:rPr>
+          <w:rFonts w:ascii="Times New Roman" w:hAnsi="Times New Roman" w:cs="Times New Roman"/>
+          <w:sz w:val="24"/>
+          <w:szCs w:val="24"/>
+          <w:lang w:val="en-GB"/>
+        </w:rPr>
+        <w:t>Sipify</w:t>
+      </w:r>
+      <w:proofErr w:type="spellEnd"/>
+      <w:r>
+        <w:rPr>
+          <w:rFonts w:ascii="Times New Roman" w:hAnsi="Times New Roman" w:cs="Times New Roman"/>
+          <w:sz w:val="24"/>
+          <w:szCs w:val="24"/>
+          <w:lang w:val="en-GB"/>
+        </w:rPr>
+        <w:t xml:space="preserve">, with three collections inside. I gathered coffee temperature data and created a dataset based off my </w:t>
       </w:r>
       <w:r>
         <w:rPr>
@@ -4204,7 +4923,27 @@
           <w:szCs w:val="24"/>
           <w:lang w:val="en-GB"/>
         </w:rPr>
-        <w:t>To track coffee temperatures and issue notifications based on the current temperature, we firstly needed some data to compare the temperature against. I carried out some research to find out what exactly are the ideal coffee drinking temperatures, and most importantly discovering the minimum and maximum temperatures. The maximum temperature being the hottest temperature the coffee can be served at, and the minimum being the coldest. I also got some data about tea, as we would like the Smart Coaster to be used by everyone not only coffee drinkers. I created a csv file based on the drinks data and imported this into MongoDB Compass into my Sipify database. My aim was to find the temperature ranges based on the different coffee types and get the average drinking temperatures. I found the following websites helpful at figuring out the temperature ranges for each drink type: </w:t>
+        <w:t xml:space="preserve">To track coffee temperatures and issue notifications based on the current temperature, we firstly needed some data to compare the temperature against. I carried out some research to find out what exactly are the ideal coffee drinking temperatures, and most importantly discovering the minimum and maximum temperatures. The maximum temperature being the hottest temperature the coffee can be served at, and the minimum being the coldest. I also got some data about tea, as we would like the Smart Coaster to be used by everyone not only coffee drinkers. I created a csv file based on the drinks data and imported this into MongoDB Compass into my </w:t>
+      </w:r>
+      <w:proofErr w:type="spellStart"/>
+      <w:r>
+        <w:rPr>
+          <w:rFonts w:ascii="Times New Roman" w:hAnsi="Times New Roman" w:cs="Times New Roman"/>
+          <w:sz w:val="24"/>
+          <w:szCs w:val="24"/>
+          <w:lang w:val="en-GB"/>
+        </w:rPr>
+        <w:t>Sipify</w:t>
+      </w:r>
+      <w:proofErr w:type="spellEnd"/>
+      <w:r>
+        <w:rPr>
+          <w:rFonts w:ascii="Times New Roman" w:hAnsi="Times New Roman" w:cs="Times New Roman"/>
+          <w:sz w:val="24"/>
+          <w:szCs w:val="24"/>
+          <w:lang w:val="en-GB"/>
+        </w:rPr>
+        <w:t xml:space="preserve"> database. My aim was to find the temperature ranges based on the different coffee types and get the average drinking temperatures. I found the following websites helpful at figuring out the temperature ranges for each drink type: </w:t>
       </w:r>
     </w:p>
     <w:p>
@@ -4761,7 +5500,25 @@
           <w:sz w:val="24"/>
           <w:szCs w:val="24"/>
         </w:rPr>
-        <w:t xml:space="preserve">I created a cluster on MongoDB Atlas called sipify-mongodb, within the cluster I have three collections similarly to MongoDB Compass, I added the data for each collection and inserted each of the drinks and the notifications into the collection. For the drink status this will be empty until a drink has been added to the collection. </w:t>
+        <w:t xml:space="preserve">I created a cluster on MongoDB Atlas called </w:t>
+      </w:r>
+      <w:proofErr w:type="spellStart"/>
+      <w:r>
+        <w:rPr>
+          <w:rFonts w:ascii="Times New Roman" w:hAnsi="Times New Roman" w:cs="Times New Roman"/>
+          <w:sz w:val="24"/>
+          <w:szCs w:val="24"/>
+        </w:rPr>
+        <w:t>sipify-mongodb</w:t>
+      </w:r>
+      <w:proofErr w:type="spellEnd"/>
+      <w:r>
+        <w:rPr>
+          <w:rFonts w:ascii="Times New Roman" w:hAnsi="Times New Roman" w:cs="Times New Roman"/>
+          <w:sz w:val="24"/>
+          <w:szCs w:val="24"/>
+        </w:rPr>
+        <w:t xml:space="preserve">, within the cluster I have three collections similarly to MongoDB Compass, I added the data for each collection and inserted each of the drinks and the notifications into the collection. For the drink status this will be empty until a drink has been added to the collection. </w:t>
       </w:r>
     </w:p>
     <w:p>
@@ -5093,7 +5850,187 @@
           <w:szCs w:val="24"/>
           <w:lang w:val="en-GB"/>
         </w:rPr>
-        <w:t>I ensured security in a number of ways throughout the project. I created the security for connecting to the AWS instance, ensuring secure https access to the project online and I am in charge of the pubnub security as well. Using key pairs I was able to secure connection to the AWS instance which prevents unauthorised access to the server and does not allow attackers to replace the project files with malicious files. For domain security I was able to secure an SSL certificate for the domain which I could test on SSL labs to ensure its properly secured. For this release I was unable to get pubnub security working but what I will be doing is usings pubnubs access manager to attach authentication keys to users that make requests to publish/subscribe to the Sipify-channel on pubnub. As the admin I can control access and prevent irrelevant and harmful messages being sent to the server in an attempt to crash or overload it.</w:t>
+        <w:t xml:space="preserve">I ensured security in </w:t>
+      </w:r>
+      <w:proofErr w:type="gramStart"/>
+      <w:r>
+        <w:rPr>
+          <w:rFonts w:ascii="Times New Roman" w:hAnsi="Times New Roman" w:cs="Times New Roman"/>
+          <w:sz w:val="24"/>
+          <w:szCs w:val="24"/>
+          <w:lang w:val="en-GB"/>
+        </w:rPr>
+        <w:t>a number of</w:t>
+      </w:r>
+      <w:proofErr w:type="gramEnd"/>
+      <w:r>
+        <w:rPr>
+          <w:rFonts w:ascii="Times New Roman" w:hAnsi="Times New Roman" w:cs="Times New Roman"/>
+          <w:sz w:val="24"/>
+          <w:szCs w:val="24"/>
+          <w:lang w:val="en-GB"/>
+        </w:rPr>
+        <w:t xml:space="preserve"> ways throughout the project. I created the security for connecting to the AWS instance, ensuring secure https access to the project online and I </w:t>
+      </w:r>
+      <w:proofErr w:type="gramStart"/>
+      <w:r>
+        <w:rPr>
+          <w:rFonts w:ascii="Times New Roman" w:hAnsi="Times New Roman" w:cs="Times New Roman"/>
+          <w:sz w:val="24"/>
+          <w:szCs w:val="24"/>
+          <w:lang w:val="en-GB"/>
+        </w:rPr>
+        <w:t>am in charge of</w:t>
+      </w:r>
+      <w:proofErr w:type="gramEnd"/>
+      <w:r>
+        <w:rPr>
+          <w:rFonts w:ascii="Times New Roman" w:hAnsi="Times New Roman" w:cs="Times New Roman"/>
+          <w:sz w:val="24"/>
+          <w:szCs w:val="24"/>
+          <w:lang w:val="en-GB"/>
+        </w:rPr>
+        <w:t xml:space="preserve"> the </w:t>
+      </w:r>
+      <w:proofErr w:type="spellStart"/>
+      <w:r>
+        <w:rPr>
+          <w:rFonts w:ascii="Times New Roman" w:hAnsi="Times New Roman" w:cs="Times New Roman"/>
+          <w:sz w:val="24"/>
+          <w:szCs w:val="24"/>
+          <w:lang w:val="en-GB"/>
+        </w:rPr>
+        <w:t>pubnub</w:t>
+      </w:r>
+      <w:proofErr w:type="spellEnd"/>
+      <w:r>
+        <w:rPr>
+          <w:rFonts w:ascii="Times New Roman" w:hAnsi="Times New Roman" w:cs="Times New Roman"/>
+          <w:sz w:val="24"/>
+          <w:szCs w:val="24"/>
+          <w:lang w:val="en-GB"/>
+        </w:rPr>
+        <w:t xml:space="preserve"> security as well. Using key </w:t>
+      </w:r>
+      <w:proofErr w:type="gramStart"/>
+      <w:r>
+        <w:rPr>
+          <w:rFonts w:ascii="Times New Roman" w:hAnsi="Times New Roman" w:cs="Times New Roman"/>
+          <w:sz w:val="24"/>
+          <w:szCs w:val="24"/>
+          <w:lang w:val="en-GB"/>
+        </w:rPr>
+        <w:t>pairs</w:t>
+      </w:r>
+      <w:proofErr w:type="gramEnd"/>
+      <w:r>
+        <w:rPr>
+          <w:rFonts w:ascii="Times New Roman" w:hAnsi="Times New Roman" w:cs="Times New Roman"/>
+          <w:sz w:val="24"/>
+          <w:szCs w:val="24"/>
+          <w:lang w:val="en-GB"/>
+        </w:rPr>
+        <w:t xml:space="preserve"> I was able to secure connection to the AWS instance which prevents unauthorised access to the server and does not allow attackers to replace the project files with malicious files. For domain security I was able to secure an SSL certificate for the domain which I could test on SSL labs to ensure its properly secured. For this release I was unable to get </w:t>
+      </w:r>
+      <w:proofErr w:type="spellStart"/>
+      <w:r>
+        <w:rPr>
+          <w:rFonts w:ascii="Times New Roman" w:hAnsi="Times New Roman" w:cs="Times New Roman"/>
+          <w:sz w:val="24"/>
+          <w:szCs w:val="24"/>
+          <w:lang w:val="en-GB"/>
+        </w:rPr>
+        <w:t>pubnub</w:t>
+      </w:r>
+      <w:proofErr w:type="spellEnd"/>
+      <w:r>
+        <w:rPr>
+          <w:rFonts w:ascii="Times New Roman" w:hAnsi="Times New Roman" w:cs="Times New Roman"/>
+          <w:sz w:val="24"/>
+          <w:szCs w:val="24"/>
+          <w:lang w:val="en-GB"/>
+        </w:rPr>
+        <w:t xml:space="preserve"> security working but what I will be doing is usings </w:t>
+      </w:r>
+      <w:proofErr w:type="spellStart"/>
+      <w:r>
+        <w:rPr>
+          <w:rFonts w:ascii="Times New Roman" w:hAnsi="Times New Roman" w:cs="Times New Roman"/>
+          <w:sz w:val="24"/>
+          <w:szCs w:val="24"/>
+          <w:lang w:val="en-GB"/>
+        </w:rPr>
+        <w:t>pubnubs</w:t>
+      </w:r>
+      <w:proofErr w:type="spellEnd"/>
+      <w:r>
+        <w:rPr>
+          <w:rFonts w:ascii="Times New Roman" w:hAnsi="Times New Roman" w:cs="Times New Roman"/>
+          <w:sz w:val="24"/>
+          <w:szCs w:val="24"/>
+          <w:lang w:val="en-GB"/>
+        </w:rPr>
+        <w:t xml:space="preserve"> access manager to attach authentication keys to users that make requests to publish/subscribe to the </w:t>
+      </w:r>
+      <w:proofErr w:type="spellStart"/>
+      <w:r>
+        <w:rPr>
+          <w:rFonts w:ascii="Times New Roman" w:hAnsi="Times New Roman" w:cs="Times New Roman"/>
+          <w:sz w:val="24"/>
+          <w:szCs w:val="24"/>
+          <w:lang w:val="en-GB"/>
+        </w:rPr>
+        <w:t>Sipify</w:t>
+      </w:r>
+      <w:proofErr w:type="spellEnd"/>
+      <w:r>
+        <w:rPr>
+          <w:rFonts w:ascii="Times New Roman" w:hAnsi="Times New Roman" w:cs="Times New Roman"/>
+          <w:sz w:val="24"/>
+          <w:szCs w:val="24"/>
+          <w:lang w:val="en-GB"/>
+        </w:rPr>
+        <w:t xml:space="preserve">-channel on </w:t>
+      </w:r>
+      <w:proofErr w:type="spellStart"/>
+      <w:r>
+        <w:rPr>
+          <w:rFonts w:ascii="Times New Roman" w:hAnsi="Times New Roman" w:cs="Times New Roman"/>
+          <w:sz w:val="24"/>
+          <w:szCs w:val="24"/>
+          <w:lang w:val="en-GB"/>
+        </w:rPr>
+        <w:t>pubnub</w:t>
+      </w:r>
+      <w:proofErr w:type="spellEnd"/>
+      <w:r>
+        <w:rPr>
+          <w:rFonts w:ascii="Times New Roman" w:hAnsi="Times New Roman" w:cs="Times New Roman"/>
+          <w:sz w:val="24"/>
+          <w:szCs w:val="24"/>
+          <w:lang w:val="en-GB"/>
+        </w:rPr>
+        <w:t xml:space="preserve">. As the admin I can control access and prevent irrelevant and harmful messages being sent to the server </w:t>
+      </w:r>
+      <w:proofErr w:type="gramStart"/>
+      <w:r>
+        <w:rPr>
+          <w:rFonts w:ascii="Times New Roman" w:hAnsi="Times New Roman" w:cs="Times New Roman"/>
+          <w:sz w:val="24"/>
+          <w:szCs w:val="24"/>
+          <w:lang w:val="en-GB"/>
+        </w:rPr>
+        <w:t>in an attempt to</w:t>
+      </w:r>
+      <w:proofErr w:type="gramEnd"/>
+      <w:r>
+        <w:rPr>
+          <w:rFonts w:ascii="Times New Roman" w:hAnsi="Times New Roman" w:cs="Times New Roman"/>
+          <w:sz w:val="24"/>
+          <w:szCs w:val="24"/>
+          <w:lang w:val="en-GB"/>
+        </w:rPr>
+        <w:t xml:space="preserve"> crash or overload it.</w:t>
       </w:r>
     </w:p>
     <w:p>
@@ -5220,7 +6157,49 @@
           <w:szCs w:val="24"/>
           <w:lang w:val="en-GB"/>
         </w:rPr>
-        <w:t xml:space="preserve">Using godaddy.com I was able to purchase a custom domain for the project. I had been given a number of different options for the domain name and after a long discussion with the team, we decided on sipify.site. After gaining access to the domain I created a hosted zone for the domain on Route53. Using this I was given access to AWS name servers to route traffic to my domain. I created a record for my domain and assigned the IPv4 address from my instance to route the traffic to connect my project with the domain. </w:t>
+        <w:t xml:space="preserve">Using godaddy.com I was able to purchase a custom domain for the project. I had been given a number of different options for the domain name and after a long discussion with the team, we decided on </w:t>
+      </w:r>
+      <w:proofErr w:type="spellStart"/>
+      <w:proofErr w:type="gramStart"/>
+      <w:r>
+        <w:rPr>
+          <w:rFonts w:ascii="Times New Roman" w:hAnsi="Times New Roman" w:cs="Times New Roman"/>
+          <w:sz w:val="24"/>
+          <w:szCs w:val="24"/>
+          <w:lang w:val="en-GB"/>
+        </w:rPr>
+        <w:t>sipify.site</w:t>
+      </w:r>
+      <w:proofErr w:type="spellEnd"/>
+      <w:proofErr w:type="gramEnd"/>
+      <w:r>
+        <w:rPr>
+          <w:rFonts w:ascii="Times New Roman" w:hAnsi="Times New Roman" w:cs="Times New Roman"/>
+          <w:sz w:val="24"/>
+          <w:szCs w:val="24"/>
+          <w:lang w:val="en-GB"/>
+        </w:rPr>
+        <w:t xml:space="preserve">. After gaining access to the </w:t>
+      </w:r>
+      <w:proofErr w:type="gramStart"/>
+      <w:r>
+        <w:rPr>
+          <w:rFonts w:ascii="Times New Roman" w:hAnsi="Times New Roman" w:cs="Times New Roman"/>
+          <w:sz w:val="24"/>
+          <w:szCs w:val="24"/>
+          <w:lang w:val="en-GB"/>
+        </w:rPr>
+        <w:t>domain</w:t>
+      </w:r>
+      <w:proofErr w:type="gramEnd"/>
+      <w:r>
+        <w:rPr>
+          <w:rFonts w:ascii="Times New Roman" w:hAnsi="Times New Roman" w:cs="Times New Roman"/>
+          <w:sz w:val="24"/>
+          <w:szCs w:val="24"/>
+          <w:lang w:val="en-GB"/>
+        </w:rPr>
+        <w:t xml:space="preserve"> I created a hosted zone for the domain on Route53. Using this I was given access to AWS name servers to route traffic to my domain. I created a record for my domain and assigned the IPv4 address from my instance to route the traffic to connect my project with the domain. </w:t>
       </w:r>
     </w:p>
     <w:p>
@@ -5371,7 +6350,27 @@
           <w:szCs w:val="24"/>
           <w:lang w:val="en-GB"/>
         </w:rPr>
-        <w:t xml:space="preserve">I then changed the godaddy nameservers for my domain to be the custom nameservers that route53 provided to successfully route the domain to the instance. I then created a record to </w:t>
+        <w:t xml:space="preserve">I then changed the </w:t>
+      </w:r>
+      <w:proofErr w:type="spellStart"/>
+      <w:r>
+        <w:rPr>
+          <w:rFonts w:ascii="Times New Roman" w:hAnsi="Times New Roman" w:cs="Times New Roman"/>
+          <w:sz w:val="24"/>
+          <w:szCs w:val="24"/>
+          <w:lang w:val="en-GB"/>
+        </w:rPr>
+        <w:t>godaddy</w:t>
+      </w:r>
+      <w:proofErr w:type="spellEnd"/>
+      <w:r>
+        <w:rPr>
+          <w:rFonts w:ascii="Times New Roman" w:hAnsi="Times New Roman" w:cs="Times New Roman"/>
+          <w:sz w:val="24"/>
+          <w:szCs w:val="24"/>
+          <w:lang w:val="en-GB"/>
+        </w:rPr>
+        <w:t xml:space="preserve"> nameservers for my domain to be the custom nameservers that route53 provided to successfully route the domain to the instance. I then created a record to </w:t>
       </w:r>
       <w:r>
         <w:rPr>
@@ -5381,7 +6380,29 @@
           <w:lang w:val="en-GB"/>
         </w:rPr>
         <w:lastRenderedPageBreak/>
-        <w:t xml:space="preserve">allow www. to be used to access the website as well. This record allowed the website to be accessed using sipify.site or </w:t>
+        <w:t xml:space="preserve">allow www. to be used to access the website as well. This record allowed the website to be accessed using </w:t>
+      </w:r>
+      <w:proofErr w:type="spellStart"/>
+      <w:proofErr w:type="gramStart"/>
+      <w:r>
+        <w:rPr>
+          <w:rFonts w:ascii="Times New Roman" w:hAnsi="Times New Roman" w:cs="Times New Roman"/>
+          <w:sz w:val="24"/>
+          <w:szCs w:val="24"/>
+          <w:lang w:val="en-GB"/>
+        </w:rPr>
+        <w:t>sipify.site</w:t>
+      </w:r>
+      <w:proofErr w:type="spellEnd"/>
+      <w:proofErr w:type="gramEnd"/>
+      <w:r>
+        <w:rPr>
+          <w:rFonts w:ascii="Times New Roman" w:hAnsi="Times New Roman" w:cs="Times New Roman"/>
+          <w:sz w:val="24"/>
+          <w:szCs w:val="24"/>
+          <w:lang w:val="en-GB"/>
+        </w:rPr>
+        <w:t xml:space="preserve"> or </w:t>
       </w:r>
       <w:hyperlink r:id="rId23" w:history="1">
         <w:r>
@@ -5475,27 +6496,14 @@
       <w:r>
         <w:t xml:space="preserve">Figure </w:t>
       </w:r>
-      <w:r>
-        <w:fldChar w:fldCharType="begin"/>
-      </w:r>
-      <w:r>
-        <w:instrText xml:space="preserve"> SEQ Figure \* ARABIC </w:instrText>
-      </w:r>
-      <w:r>
-        <w:fldChar w:fldCharType="separate"/>
-      </w:r>
-      <w:r>
-        <w:rPr>
-          <w:noProof/>
-        </w:rPr>
-        <w:t>2</w:t>
-      </w:r>
-      <w:r>
-        <w:rPr>
-          <w:noProof/>
-        </w:rPr>
-        <w:fldChar w:fldCharType="end"/>
-      </w:r>
+      <w:fldSimple w:instr=" SEQ Figure \* ARABIC ">
+        <w:r>
+          <w:rPr>
+            <w:noProof/>
+          </w:rPr>
+          <w:t>2</w:t>
+        </w:r>
+      </w:fldSimple>
       <w:r>
         <w:t xml:space="preserve"> Accessing website without www</w:t>
       </w:r>
@@ -5564,27 +6572,14 @@
       <w:r>
         <w:t xml:space="preserve">Figure </w:t>
       </w:r>
-      <w:r>
-        <w:fldChar w:fldCharType="begin"/>
-      </w:r>
-      <w:r>
-        <w:instrText xml:space="preserve"> SEQ Figure \* ARABIC </w:instrText>
-      </w:r>
-      <w:r>
-        <w:fldChar w:fldCharType="separate"/>
-      </w:r>
-      <w:r>
-        <w:rPr>
-          <w:noProof/>
-        </w:rPr>
-        <w:t>3</w:t>
-      </w:r>
-      <w:r>
-        <w:rPr>
-          <w:noProof/>
-        </w:rPr>
-        <w:fldChar w:fldCharType="end"/>
-      </w:r>
+      <w:fldSimple w:instr=" SEQ Figure \* ARABIC ">
+        <w:r>
+          <w:rPr>
+            <w:noProof/>
+          </w:rPr>
+          <w:t>3</w:t>
+        </w:r>
+      </w:fldSimple>
       <w:r>
         <w:t xml:space="preserve"> Accessing website using www</w:t>
       </w:r>
@@ -5631,7 +6626,25 @@
           <w:sz w:val="24"/>
           <w:szCs w:val="24"/>
         </w:rPr>
-        <w:t xml:space="preserve">When first creating the AWS server and deploying the project, the website only had unsecure http access. In reality most users avoid accessing http websites as they are unsecure and can </w:t>
+        <w:t xml:space="preserve">When first creating the AWS server and deploying the project, the website only had unsecure http access. </w:t>
+      </w:r>
+      <w:proofErr w:type="gramStart"/>
+      <w:r>
+        <w:rPr>
+          <w:rFonts w:ascii="Times New Roman" w:hAnsi="Times New Roman" w:cs="Times New Roman"/>
+          <w:sz w:val="24"/>
+          <w:szCs w:val="24"/>
+        </w:rPr>
+        <w:t>In reality most</w:t>
+      </w:r>
+      <w:proofErr w:type="gramEnd"/>
+      <w:r>
+        <w:rPr>
+          <w:rFonts w:ascii="Times New Roman" w:hAnsi="Times New Roman" w:cs="Times New Roman"/>
+          <w:sz w:val="24"/>
+          <w:szCs w:val="24"/>
+        </w:rPr>
+        <w:t xml:space="preserve"> users avoid accessing http websites as they are unsecure and can </w:t>
       </w:r>
       <w:r>
         <w:rPr>
@@ -5737,7 +6750,43 @@
           <w:sz w:val="24"/>
           <w:szCs w:val="24"/>
         </w:rPr>
-        <w:t>To secure the website and provide a https connection, I used letsencrypt.org to generate an SSL cert for the domain. In the AWS instance I added the inbound rule to allow https requests to the server and redirect all http traffic to https. After using certbot to generate the certificate I ran a test on ssllabs.com/ssltest to ensure that the certificate was successfully generated and that my domain was now secure.</w:t>
+        <w:t xml:space="preserve">To secure the website and provide a https connection, I used letsencrypt.org to generate an SSL cert for the domain. In the AWS instance I added the inbound rule to allow https requests to the server and redirect all http traffic to https. After using </w:t>
+      </w:r>
+      <w:proofErr w:type="spellStart"/>
+      <w:r>
+        <w:rPr>
+          <w:rFonts w:ascii="Times New Roman" w:hAnsi="Times New Roman" w:cs="Times New Roman"/>
+          <w:sz w:val="24"/>
+          <w:szCs w:val="24"/>
+        </w:rPr>
+        <w:t>certbot</w:t>
+      </w:r>
+      <w:proofErr w:type="spellEnd"/>
+      <w:r>
+        <w:rPr>
+          <w:rFonts w:ascii="Times New Roman" w:hAnsi="Times New Roman" w:cs="Times New Roman"/>
+          <w:sz w:val="24"/>
+          <w:szCs w:val="24"/>
+        </w:rPr>
+        <w:t xml:space="preserve"> to generate the certificate I ran a test on ssllabs.com/</w:t>
+      </w:r>
+      <w:proofErr w:type="spellStart"/>
+      <w:r>
+        <w:rPr>
+          <w:rFonts w:ascii="Times New Roman" w:hAnsi="Times New Roman" w:cs="Times New Roman"/>
+          <w:sz w:val="24"/>
+          <w:szCs w:val="24"/>
+        </w:rPr>
+        <w:t>ssltest</w:t>
+      </w:r>
+      <w:proofErr w:type="spellEnd"/>
+      <w:r>
+        <w:rPr>
+          <w:rFonts w:ascii="Times New Roman" w:hAnsi="Times New Roman" w:cs="Times New Roman"/>
+          <w:sz w:val="24"/>
+          <w:szCs w:val="24"/>
+        </w:rPr>
+        <w:t xml:space="preserve"> to ensure that the certificate was successfully generated and that my domain was now secure.</w:t>
       </w:r>
     </w:p>
     <w:p>
@@ -5756,10 +6805,9 @@
           <w:sz w:val="24"/>
           <w:szCs w:val="24"/>
         </w:rPr>
-        <w:lastRenderedPageBreak/>
         <w:drawing>
-          <wp:inline distT="0" distB="0" distL="0" distR="0" wp14:anchorId="1981F60A" wp14:editId="29C8A15F">
-            <wp:extent cx="4366332" cy="4516341"/>
+          <wp:inline distT="0" distB="0" distL="0" distR="0" wp14:anchorId="1981F60A" wp14:editId="2D8D7526">
+            <wp:extent cx="3912787" cy="4047214"/>
             <wp:effectExtent l="0" t="0" r="0" b="0"/>
             <wp:docPr id="1119607207" name="Picture 6" descr="A screenshot of a computer&#10;&#10;Description automatically generated"/>
             <wp:cNvGraphicFramePr>
@@ -5790,7 +6838,7 @@
                   <pic:spPr bwMode="auto">
                     <a:xfrm>
                       <a:off x="0" y="0"/>
-                      <a:ext cx="4368357" cy="4518436"/>
+                      <a:ext cx="3926705" cy="4061610"/>
                     </a:xfrm>
                     <a:prstGeom prst="rect">
                       <a:avLst/>
@@ -5819,6 +6867,7 @@
           <w:sz w:val="24"/>
           <w:szCs w:val="24"/>
         </w:rPr>
+        <w:lastRenderedPageBreak/>
         <w:t xml:space="preserve">This provides an extra layer of security both to the website and the user as the </w:t>
       </w:r>
       <w:r>
@@ -5835,7 +6884,25 @@
           <w:sz w:val="24"/>
           <w:szCs w:val="24"/>
         </w:rPr>
-        <w:t xml:space="preserve"> certificate provides a secure connection just like all the other websites you would use on a daily basis.</w:t>
+        <w:t xml:space="preserve"> certificate provides a secure connection just like all the other websites you would use </w:t>
+      </w:r>
+      <w:proofErr w:type="gramStart"/>
+      <w:r>
+        <w:rPr>
+          <w:rFonts w:ascii="Times New Roman" w:hAnsi="Times New Roman" w:cs="Times New Roman"/>
+          <w:sz w:val="24"/>
+          <w:szCs w:val="24"/>
+        </w:rPr>
+        <w:t>on a daily basis</w:t>
+      </w:r>
+      <w:proofErr w:type="gramEnd"/>
+      <w:r>
+        <w:rPr>
+          <w:rFonts w:ascii="Times New Roman" w:hAnsi="Times New Roman" w:cs="Times New Roman"/>
+          <w:sz w:val="24"/>
+          <w:szCs w:val="24"/>
+        </w:rPr>
+        <w:t>.</w:t>
       </w:r>
     </w:p>
     <w:p>
@@ -5934,7 +7001,43 @@
           <w:sz w:val="24"/>
           <w:szCs w:val="24"/>
         </w:rPr>
-        <w:t xml:space="preserve">As apart of my backend role I was responsible for deploying the project onto AWS. After creating my amazon web services account I created a ec2 t3.micro ubuntu instance for the server. Using PuTTY I was able to access the server using SSH to begin development. Once apache2 was installed I accessed the .conf file and included the link to the instance so that </w:t>
+        <w:t xml:space="preserve">As </w:t>
+      </w:r>
+      <w:proofErr w:type="spellStart"/>
+      <w:r>
+        <w:rPr>
+          <w:rFonts w:ascii="Times New Roman" w:hAnsi="Times New Roman" w:cs="Times New Roman"/>
+          <w:sz w:val="24"/>
+          <w:szCs w:val="24"/>
+        </w:rPr>
+        <w:t>apart</w:t>
+      </w:r>
+      <w:proofErr w:type="spellEnd"/>
+      <w:r>
+        <w:rPr>
+          <w:rFonts w:ascii="Times New Roman" w:hAnsi="Times New Roman" w:cs="Times New Roman"/>
+          <w:sz w:val="24"/>
+          <w:szCs w:val="24"/>
+        </w:rPr>
+        <w:t xml:space="preserve"> of my backend role I was responsible for deploying the project onto AWS. After creating my amazon web services account I created a ec2 t</w:t>
+      </w:r>
+      <w:proofErr w:type="gramStart"/>
+      <w:r>
+        <w:rPr>
+          <w:rFonts w:ascii="Times New Roman" w:hAnsi="Times New Roman" w:cs="Times New Roman"/>
+          <w:sz w:val="24"/>
+          <w:szCs w:val="24"/>
+        </w:rPr>
+        <w:t>3.micro</w:t>
+      </w:r>
+      <w:proofErr w:type="gramEnd"/>
+      <w:r>
+        <w:rPr>
+          <w:rFonts w:ascii="Times New Roman" w:hAnsi="Times New Roman" w:cs="Times New Roman"/>
+          <w:sz w:val="24"/>
+          <w:szCs w:val="24"/>
+        </w:rPr>
+        <w:t xml:space="preserve"> ubuntu instance for the server. Using PuTTY I was able to access the server using SSH to begin development. Once apache2 was installed I accessed the .conf file and included the link to the instance so that </w:t>
       </w:r>
       <w:r>
         <w:rPr>
@@ -5981,7 +7084,6 @@
           <w:szCs w:val="26"/>
           <w:lang w:val="en-GB"/>
         </w:rPr>
-        <w:lastRenderedPageBreak/>
         <w:drawing>
           <wp:inline distT="0" distB="0" distL="0" distR="0" wp14:anchorId="10E374C8" wp14:editId="0103EA23">
             <wp:extent cx="3843743" cy="2782957"/>
@@ -6048,7 +7150,27 @@
           <w:szCs w:val="24"/>
           <w:lang w:val="en-GB"/>
         </w:rPr>
-        <w:t>To deploy the project onto Apache I need to use a web server gateway interface (wsgi) to allow Flask to talk to Apache on the Ubuntu server. After installing the library and installing flask onto the instance I created the directory to store our IoT project.</w:t>
+        <w:t>To deploy the project onto Apache I need to use a web server gateway interface (</w:t>
+      </w:r>
+      <w:proofErr w:type="spellStart"/>
+      <w:r>
+        <w:rPr>
+          <w:rFonts w:ascii="Times New Roman" w:hAnsi="Times New Roman" w:cs="Times New Roman"/>
+          <w:sz w:val="24"/>
+          <w:szCs w:val="24"/>
+          <w:lang w:val="en-GB"/>
+        </w:rPr>
+        <w:t>wsgi</w:t>
+      </w:r>
+      <w:proofErr w:type="spellEnd"/>
+      <w:r>
+        <w:rPr>
+          <w:rFonts w:ascii="Times New Roman" w:hAnsi="Times New Roman" w:cs="Times New Roman"/>
+          <w:sz w:val="24"/>
+          <w:szCs w:val="24"/>
+          <w:lang w:val="en-GB"/>
+        </w:rPr>
+        <w:t>) to allow Flask to talk to Apache on the Ubuntu server. After installing the library and installing flask onto the instance I created the directory to store our IoT project.</w:t>
       </w:r>
     </w:p>
     <w:p>
@@ -6155,7 +7277,77 @@
           <w:szCs w:val="24"/>
           <w:lang w:val="en-GB"/>
         </w:rPr>
-        <w:t>I used WinSCP to transfer the project files onto the AWS instance. The instance denied my access so I had to permit login for root in the sshd_config file and copy the authorisation keys from my ubuntu user over to the root user. After rebooting the instance I was to copy the files over to the AWS instance. The server cannot recognise the app.py so I had to rename it to __init__.py to be recognised and run.</w:t>
+        <w:t xml:space="preserve">I used WinSCP to transfer the project files onto the AWS instance. The instance denied my </w:t>
+      </w:r>
+      <w:proofErr w:type="gramStart"/>
+      <w:r>
+        <w:rPr>
+          <w:rFonts w:ascii="Times New Roman" w:hAnsi="Times New Roman" w:cs="Times New Roman"/>
+          <w:sz w:val="24"/>
+          <w:szCs w:val="24"/>
+          <w:lang w:val="en-GB"/>
+        </w:rPr>
+        <w:t>access</w:t>
+      </w:r>
+      <w:proofErr w:type="gramEnd"/>
+      <w:r>
+        <w:rPr>
+          <w:rFonts w:ascii="Times New Roman" w:hAnsi="Times New Roman" w:cs="Times New Roman"/>
+          <w:sz w:val="24"/>
+          <w:szCs w:val="24"/>
+          <w:lang w:val="en-GB"/>
+        </w:rPr>
+        <w:t xml:space="preserve"> so I had to permit login for root in the </w:t>
+      </w:r>
+      <w:proofErr w:type="spellStart"/>
+      <w:r>
+        <w:rPr>
+          <w:rFonts w:ascii="Times New Roman" w:hAnsi="Times New Roman" w:cs="Times New Roman"/>
+          <w:sz w:val="24"/>
+          <w:szCs w:val="24"/>
+          <w:lang w:val="en-GB"/>
+        </w:rPr>
+        <w:t>sshd_config</w:t>
+      </w:r>
+      <w:proofErr w:type="spellEnd"/>
+      <w:r>
+        <w:rPr>
+          <w:rFonts w:ascii="Times New Roman" w:hAnsi="Times New Roman" w:cs="Times New Roman"/>
+          <w:sz w:val="24"/>
+          <w:szCs w:val="24"/>
+          <w:lang w:val="en-GB"/>
+        </w:rPr>
+        <w:t xml:space="preserve"> file and copy the authorisation keys </w:t>
+      </w:r>
+      <w:r>
+        <w:rPr>
+          <w:rFonts w:ascii="Times New Roman" w:hAnsi="Times New Roman" w:cs="Times New Roman"/>
+          <w:sz w:val="24"/>
+          <w:szCs w:val="24"/>
+          <w:lang w:val="en-GB"/>
+        </w:rPr>
+        <w:lastRenderedPageBreak/>
+        <w:t xml:space="preserve">from my ubuntu user over to the root user. After rebooting the </w:t>
+      </w:r>
+      <w:proofErr w:type="gramStart"/>
+      <w:r>
+        <w:rPr>
+          <w:rFonts w:ascii="Times New Roman" w:hAnsi="Times New Roman" w:cs="Times New Roman"/>
+          <w:sz w:val="24"/>
+          <w:szCs w:val="24"/>
+          <w:lang w:val="en-GB"/>
+        </w:rPr>
+        <w:t>instance</w:t>
+      </w:r>
+      <w:proofErr w:type="gramEnd"/>
+      <w:r>
+        <w:rPr>
+          <w:rFonts w:ascii="Times New Roman" w:hAnsi="Times New Roman" w:cs="Times New Roman"/>
+          <w:sz w:val="24"/>
+          <w:szCs w:val="24"/>
+          <w:lang w:val="en-GB"/>
+        </w:rPr>
+        <w:t xml:space="preserve"> I was to copy the files over to the AWS instance. The server cannot recognise the app.py so I had to rename it to __init__.py to be recognised and run.</w:t>
       </w:r>
     </w:p>
     <w:p>
@@ -6176,9 +7368,8 @@
           <w:szCs w:val="24"/>
           <w:lang w:val="en-GB"/>
         </w:rPr>
-        <w:lastRenderedPageBreak/>
         <w:drawing>
-          <wp:inline distT="0" distB="0" distL="0" distR="0" wp14:anchorId="72519E1F" wp14:editId="2849C849">
+          <wp:inline distT="0" distB="0" distL="0" distR="0" wp14:anchorId="72519E1F" wp14:editId="22CA9C8F">
             <wp:extent cx="5731510" cy="3000375"/>
             <wp:effectExtent l="0" t="0" r="2540" b="9525"/>
             <wp:docPr id="684588996" name="Picture 6" descr="A screenshot of a computer&#10;&#10;Description automatically generated"/>
@@ -6261,27 +7452,207 @@
           <w:szCs w:val="24"/>
           <w:lang w:val="en-GB"/>
         </w:rPr>
-        <w:t xml:space="preserve">I created a FlaskApp.conf file to prepare for displaying the project when accessing the instances IPv4 address or using the custom domain. I created a virtual host on port 80 for http access and ensured the project would display on the domain, that the wsgi would be run, and that an error log would be created for debugging when there were issues to be solved. Later on I created another conf file called FlaskApp-le-ssl.conf to have a virtual host on port 443 to allow https access once the domain was secured. </w:t>
-      </w:r>
-    </w:p>
-    <w:p>
-      <w:pPr>
-        <w:spacing w:line="360" w:lineRule="auto"/>
-        <w:rPr>
-          <w:rFonts w:ascii="Times New Roman" w:hAnsi="Times New Roman" w:cs="Times New Roman"/>
-          <w:sz w:val="24"/>
-          <w:szCs w:val="24"/>
-          <w:lang w:val="en-GB"/>
-        </w:rPr>
-      </w:pPr>
-      <w:r>
-        <w:rPr>
-          <w:rFonts w:ascii="Times New Roman" w:hAnsi="Times New Roman" w:cs="Times New Roman"/>
-          <w:sz w:val="24"/>
-          <w:szCs w:val="24"/>
-          <w:lang w:val="en-GB"/>
-        </w:rPr>
-        <w:t>After this I created the wsgi file to allow the Apache Server to serve the project. Once this was finished I restarted and reloaded the server. Finally I disabled the default ubuntu page .conf file and enabled my FlaskApp.conf file and restarted the server once more to see that the project was now displayed successfully.</w:t>
+        <w:t xml:space="preserve">I created a </w:t>
+      </w:r>
+      <w:proofErr w:type="spellStart"/>
+      <w:r>
+        <w:rPr>
+          <w:rFonts w:ascii="Times New Roman" w:hAnsi="Times New Roman" w:cs="Times New Roman"/>
+          <w:sz w:val="24"/>
+          <w:szCs w:val="24"/>
+          <w:lang w:val="en-GB"/>
+        </w:rPr>
+        <w:t>FlaskApp.conf</w:t>
+      </w:r>
+      <w:proofErr w:type="spellEnd"/>
+      <w:r>
+        <w:rPr>
+          <w:rFonts w:ascii="Times New Roman" w:hAnsi="Times New Roman" w:cs="Times New Roman"/>
+          <w:sz w:val="24"/>
+          <w:szCs w:val="24"/>
+          <w:lang w:val="en-GB"/>
+        </w:rPr>
+        <w:t xml:space="preserve"> file to prepare for displaying the project when accessing the instances IPv4 address or using the custom domain. I created a virtual host on port 80 for http access and ensured the project would display on the domain, that the </w:t>
+      </w:r>
+      <w:proofErr w:type="spellStart"/>
+      <w:r>
+        <w:rPr>
+          <w:rFonts w:ascii="Times New Roman" w:hAnsi="Times New Roman" w:cs="Times New Roman"/>
+          <w:sz w:val="24"/>
+          <w:szCs w:val="24"/>
+          <w:lang w:val="en-GB"/>
+        </w:rPr>
+        <w:t>wsgi</w:t>
+      </w:r>
+      <w:proofErr w:type="spellEnd"/>
+      <w:r>
+        <w:rPr>
+          <w:rFonts w:ascii="Times New Roman" w:hAnsi="Times New Roman" w:cs="Times New Roman"/>
+          <w:sz w:val="24"/>
+          <w:szCs w:val="24"/>
+          <w:lang w:val="en-GB"/>
+        </w:rPr>
+        <w:t xml:space="preserve"> would be run, and that an error log would be created for debugging when there were issues to be solved. Later </w:t>
+      </w:r>
+      <w:proofErr w:type="gramStart"/>
+      <w:r>
+        <w:rPr>
+          <w:rFonts w:ascii="Times New Roman" w:hAnsi="Times New Roman" w:cs="Times New Roman"/>
+          <w:sz w:val="24"/>
+          <w:szCs w:val="24"/>
+          <w:lang w:val="en-GB"/>
+        </w:rPr>
+        <w:t>on</w:t>
+      </w:r>
+      <w:proofErr w:type="gramEnd"/>
+      <w:r>
+        <w:rPr>
+          <w:rFonts w:ascii="Times New Roman" w:hAnsi="Times New Roman" w:cs="Times New Roman"/>
+          <w:sz w:val="24"/>
+          <w:szCs w:val="24"/>
+          <w:lang w:val="en-GB"/>
+        </w:rPr>
+        <w:t xml:space="preserve"> I created another conf file called </w:t>
+      </w:r>
+      <w:proofErr w:type="spellStart"/>
+      <w:r>
+        <w:rPr>
+          <w:rFonts w:ascii="Times New Roman" w:hAnsi="Times New Roman" w:cs="Times New Roman"/>
+          <w:sz w:val="24"/>
+          <w:szCs w:val="24"/>
+          <w:lang w:val="en-GB"/>
+        </w:rPr>
+        <w:t>FlaskApp</w:t>
+      </w:r>
+      <w:proofErr w:type="spellEnd"/>
+      <w:r>
+        <w:rPr>
+          <w:rFonts w:ascii="Times New Roman" w:hAnsi="Times New Roman" w:cs="Times New Roman"/>
+          <w:sz w:val="24"/>
+          <w:szCs w:val="24"/>
+          <w:lang w:val="en-GB"/>
+        </w:rPr>
+        <w:t>-le-</w:t>
+      </w:r>
+      <w:proofErr w:type="spellStart"/>
+      <w:r>
+        <w:rPr>
+          <w:rFonts w:ascii="Times New Roman" w:hAnsi="Times New Roman" w:cs="Times New Roman"/>
+          <w:sz w:val="24"/>
+          <w:szCs w:val="24"/>
+          <w:lang w:val="en-GB"/>
+        </w:rPr>
+        <w:t>ssl.conf</w:t>
+      </w:r>
+      <w:proofErr w:type="spellEnd"/>
+      <w:r>
+        <w:rPr>
+          <w:rFonts w:ascii="Times New Roman" w:hAnsi="Times New Roman" w:cs="Times New Roman"/>
+          <w:sz w:val="24"/>
+          <w:szCs w:val="24"/>
+          <w:lang w:val="en-GB"/>
+        </w:rPr>
+        <w:t xml:space="preserve"> to have a virtual host on port 443 to allow https access once the domain was secured. </w:t>
+      </w:r>
+    </w:p>
+    <w:p>
+      <w:pPr>
+        <w:spacing w:line="360" w:lineRule="auto"/>
+        <w:rPr>
+          <w:rFonts w:ascii="Times New Roman" w:hAnsi="Times New Roman" w:cs="Times New Roman"/>
+          <w:sz w:val="24"/>
+          <w:szCs w:val="24"/>
+          <w:lang w:val="en-GB"/>
+        </w:rPr>
+      </w:pPr>
+      <w:r>
+        <w:rPr>
+          <w:rFonts w:ascii="Times New Roman" w:hAnsi="Times New Roman" w:cs="Times New Roman"/>
+          <w:sz w:val="24"/>
+          <w:szCs w:val="24"/>
+          <w:lang w:val="en-GB"/>
+        </w:rPr>
+        <w:t xml:space="preserve">After this I created the </w:t>
+      </w:r>
+      <w:proofErr w:type="spellStart"/>
+      <w:r>
+        <w:rPr>
+          <w:rFonts w:ascii="Times New Roman" w:hAnsi="Times New Roman" w:cs="Times New Roman"/>
+          <w:sz w:val="24"/>
+          <w:szCs w:val="24"/>
+          <w:lang w:val="en-GB"/>
+        </w:rPr>
+        <w:t>wsgi</w:t>
+      </w:r>
+      <w:proofErr w:type="spellEnd"/>
+      <w:r>
+        <w:rPr>
+          <w:rFonts w:ascii="Times New Roman" w:hAnsi="Times New Roman" w:cs="Times New Roman"/>
+          <w:sz w:val="24"/>
+          <w:szCs w:val="24"/>
+          <w:lang w:val="en-GB"/>
+        </w:rPr>
+        <w:t xml:space="preserve"> file to allow the Apache Server to serve the project. Once this was </w:t>
+      </w:r>
+      <w:proofErr w:type="gramStart"/>
+      <w:r>
+        <w:rPr>
+          <w:rFonts w:ascii="Times New Roman" w:hAnsi="Times New Roman" w:cs="Times New Roman"/>
+          <w:sz w:val="24"/>
+          <w:szCs w:val="24"/>
+          <w:lang w:val="en-GB"/>
+        </w:rPr>
+        <w:t>finished</w:t>
+      </w:r>
+      <w:proofErr w:type="gramEnd"/>
+      <w:r>
+        <w:rPr>
+          <w:rFonts w:ascii="Times New Roman" w:hAnsi="Times New Roman" w:cs="Times New Roman"/>
+          <w:sz w:val="24"/>
+          <w:szCs w:val="24"/>
+          <w:lang w:val="en-GB"/>
+        </w:rPr>
+        <w:t xml:space="preserve"> I restarted and reloaded the server. </w:t>
+      </w:r>
+      <w:proofErr w:type="gramStart"/>
+      <w:r>
+        <w:rPr>
+          <w:rFonts w:ascii="Times New Roman" w:hAnsi="Times New Roman" w:cs="Times New Roman"/>
+          <w:sz w:val="24"/>
+          <w:szCs w:val="24"/>
+          <w:lang w:val="en-GB"/>
+        </w:rPr>
+        <w:t>Finally</w:t>
+      </w:r>
+      <w:proofErr w:type="gramEnd"/>
+      <w:r>
+        <w:rPr>
+          <w:rFonts w:ascii="Times New Roman" w:hAnsi="Times New Roman" w:cs="Times New Roman"/>
+          <w:sz w:val="24"/>
+          <w:szCs w:val="24"/>
+          <w:lang w:val="en-GB"/>
+        </w:rPr>
+        <w:t xml:space="preserve"> I disabled the default ubuntu page .conf file and enabled my </w:t>
+      </w:r>
+      <w:proofErr w:type="spellStart"/>
+      <w:r>
+        <w:rPr>
+          <w:rFonts w:ascii="Times New Roman" w:hAnsi="Times New Roman" w:cs="Times New Roman"/>
+          <w:sz w:val="24"/>
+          <w:szCs w:val="24"/>
+          <w:lang w:val="en-GB"/>
+        </w:rPr>
+        <w:t>FlaskApp.conf</w:t>
+      </w:r>
+      <w:proofErr w:type="spellEnd"/>
+      <w:r>
+        <w:rPr>
+          <w:rFonts w:ascii="Times New Roman" w:hAnsi="Times New Roman" w:cs="Times New Roman"/>
+          <w:sz w:val="24"/>
+          <w:szCs w:val="24"/>
+          <w:lang w:val="en-GB"/>
+        </w:rPr>
+        <w:t xml:space="preserve"> file and restarted the server once more to see that the project was now displayed successfully.</w:t>
       </w:r>
     </w:p>
     <w:p>
@@ -6312,7 +7683,6 @@
     <w:p>
       <w:pPr>
         <w:spacing w:line="360" w:lineRule="auto"/>
-        <w:jc w:val="center"/>
         <w:rPr>
           <w:rFonts w:ascii="Times New Roman" w:hAnsi="Times New Roman" w:cs="Times New Roman"/>
           <w:b/>
@@ -6326,7 +7696,6 @@
     <w:p>
       <w:pPr>
         <w:spacing w:line="360" w:lineRule="auto"/>
-        <w:jc w:val="center"/>
         <w:rPr>
           <w:rFonts w:ascii="Times New Roman" w:hAnsi="Times New Roman" w:cs="Times New Roman"/>
           <w:b/>
@@ -6350,11 +7719,7 @@
           <w:lang w:val="en-GB"/>
         </w:rPr>
       </w:pPr>
-    </w:p>
-    <w:p>
-      <w:pPr>
-        <w:spacing w:line="360" w:lineRule="auto"/>
-        <w:jc w:val="center"/>
+      <w:r>
         <w:rPr>
           <w:rFonts w:ascii="Times New Roman" w:hAnsi="Times New Roman" w:cs="Times New Roman"/>
           <w:b/>
@@ -6363,12 +7728,10 @@
           <w:szCs w:val="32"/>
           <w:lang w:val="en-GB"/>
         </w:rPr>
-      </w:pPr>
-    </w:p>
-    <w:p>
-      <w:pPr>
-        <w:spacing w:line="360" w:lineRule="auto"/>
-        <w:jc w:val="center"/>
+        <w:lastRenderedPageBreak/>
+        <w:t>4.</w:t>
+      </w:r>
+      <w:r>
         <w:rPr>
           <w:rFonts w:ascii="Times New Roman" w:hAnsi="Times New Roman" w:cs="Times New Roman"/>
           <w:b/>
@@ -6377,7 +7740,10 @@
           <w:szCs w:val="32"/>
           <w:lang w:val="en-GB"/>
         </w:rPr>
-      </w:pPr>
+        <w:t xml:space="preserve"> </w:t>
+      </w:r>
+      <w:bookmarkStart w:id="16" w:name="Pubnub"/>
+      <w:proofErr w:type="spellStart"/>
       <w:r>
         <w:rPr>
           <w:rFonts w:ascii="Times New Roman" w:hAnsi="Times New Roman" w:cs="Times New Roman"/>
@@ -6387,33 +7753,10 @@
           <w:szCs w:val="32"/>
           <w:lang w:val="en-GB"/>
         </w:rPr>
-        <w:lastRenderedPageBreak/>
-        <w:t>4.</w:t>
-      </w:r>
-      <w:r>
-        <w:rPr>
-          <w:rFonts w:ascii="Times New Roman" w:hAnsi="Times New Roman" w:cs="Times New Roman"/>
-          <w:b/>
-          <w:bCs/>
-          <w:sz w:val="32"/>
-          <w:szCs w:val="32"/>
-          <w:lang w:val="en-GB"/>
-        </w:rPr>
-        <w:t xml:space="preserve"> </w:t>
-      </w:r>
-      <w:bookmarkStart w:id="16" w:name="Pubnub"/>
-      <w:r>
-        <w:rPr>
-          <w:rFonts w:ascii="Times New Roman" w:hAnsi="Times New Roman" w:cs="Times New Roman"/>
-          <w:b/>
-          <w:bCs/>
-          <w:sz w:val="32"/>
-          <w:szCs w:val="32"/>
-          <w:lang w:val="en-GB"/>
-        </w:rPr>
         <w:t>Pubnub</w:t>
       </w:r>
       <w:bookmarkEnd w:id="16"/>
+      <w:proofErr w:type="spellEnd"/>
     </w:p>
     <w:p>
       <w:pPr>
@@ -6501,7 +7844,107 @@
           <w:szCs w:val="24"/>
           <w:lang w:val="en-GB"/>
         </w:rPr>
-        <w:t>As I mentioned previously, Pubnub played a major role in the communication between hardware and server. Using Pubnub I was able to send a message from the light dependent resistor and the LED’s to be received on the server and to execute the appropriate methods attached to those messages. For this release we had some difficulty with the temperature sensor connecting due to our raspberry pi 5 being too up to date for the libraries. For the final release I will use pubnub to send the temperature data to the server and then store it on the database. After creating my pubnub account, I created a Sipify App with a keyset to be used for the project.</w:t>
+        <w:t xml:space="preserve">As I mentioned previously, </w:t>
+      </w:r>
+      <w:proofErr w:type="spellStart"/>
+      <w:r>
+        <w:rPr>
+          <w:rFonts w:ascii="Times New Roman" w:hAnsi="Times New Roman" w:cs="Times New Roman"/>
+          <w:sz w:val="24"/>
+          <w:szCs w:val="24"/>
+          <w:lang w:val="en-GB"/>
+        </w:rPr>
+        <w:t>Pubnub</w:t>
+      </w:r>
+      <w:proofErr w:type="spellEnd"/>
+      <w:r>
+        <w:rPr>
+          <w:rFonts w:ascii="Times New Roman" w:hAnsi="Times New Roman" w:cs="Times New Roman"/>
+          <w:sz w:val="24"/>
+          <w:szCs w:val="24"/>
+          <w:lang w:val="en-GB"/>
+        </w:rPr>
+        <w:t xml:space="preserve"> played a major role in the communication between hardware and server. Using </w:t>
+      </w:r>
+      <w:proofErr w:type="spellStart"/>
+      <w:r>
+        <w:rPr>
+          <w:rFonts w:ascii="Times New Roman" w:hAnsi="Times New Roman" w:cs="Times New Roman"/>
+          <w:sz w:val="24"/>
+          <w:szCs w:val="24"/>
+          <w:lang w:val="en-GB"/>
+        </w:rPr>
+        <w:t>Pubnub</w:t>
+      </w:r>
+      <w:proofErr w:type="spellEnd"/>
+      <w:r>
+        <w:rPr>
+          <w:rFonts w:ascii="Times New Roman" w:hAnsi="Times New Roman" w:cs="Times New Roman"/>
+          <w:sz w:val="24"/>
+          <w:szCs w:val="24"/>
+          <w:lang w:val="en-GB"/>
+        </w:rPr>
+        <w:t xml:space="preserve"> I was able to send a message from the light dependent resistor and the LED’s to be received on the server and to execute the appropriate methods attached to those messages. For this release we had some difficulty with the temperature sensor connecting due to our raspberry pi 5 being too up to date for the libraries. For the final release I will use </w:t>
+      </w:r>
+      <w:proofErr w:type="spellStart"/>
+      <w:r>
+        <w:rPr>
+          <w:rFonts w:ascii="Times New Roman" w:hAnsi="Times New Roman" w:cs="Times New Roman"/>
+          <w:sz w:val="24"/>
+          <w:szCs w:val="24"/>
+          <w:lang w:val="en-GB"/>
+        </w:rPr>
+        <w:t>pubnub</w:t>
+      </w:r>
+      <w:proofErr w:type="spellEnd"/>
+      <w:r>
+        <w:rPr>
+          <w:rFonts w:ascii="Times New Roman" w:hAnsi="Times New Roman" w:cs="Times New Roman"/>
+          <w:sz w:val="24"/>
+          <w:szCs w:val="24"/>
+          <w:lang w:val="en-GB"/>
+        </w:rPr>
+        <w:t xml:space="preserve"> to send the temperature data to the server and then store it on the database. After creating my </w:t>
+      </w:r>
+      <w:proofErr w:type="spellStart"/>
+      <w:r>
+        <w:rPr>
+          <w:rFonts w:ascii="Times New Roman" w:hAnsi="Times New Roman" w:cs="Times New Roman"/>
+          <w:sz w:val="24"/>
+          <w:szCs w:val="24"/>
+          <w:lang w:val="en-GB"/>
+        </w:rPr>
+        <w:t>pubnub</w:t>
+      </w:r>
+      <w:proofErr w:type="spellEnd"/>
+      <w:r>
+        <w:rPr>
+          <w:rFonts w:ascii="Times New Roman" w:hAnsi="Times New Roman" w:cs="Times New Roman"/>
+          <w:sz w:val="24"/>
+          <w:szCs w:val="24"/>
+          <w:lang w:val="en-GB"/>
+        </w:rPr>
+        <w:t xml:space="preserve"> account, I created a </w:t>
+      </w:r>
+      <w:proofErr w:type="spellStart"/>
+      <w:r>
+        <w:rPr>
+          <w:rFonts w:ascii="Times New Roman" w:hAnsi="Times New Roman" w:cs="Times New Roman"/>
+          <w:sz w:val="24"/>
+          <w:szCs w:val="24"/>
+          <w:lang w:val="en-GB"/>
+        </w:rPr>
+        <w:t>Sipify</w:t>
+      </w:r>
+      <w:proofErr w:type="spellEnd"/>
+      <w:r>
+        <w:rPr>
+          <w:rFonts w:ascii="Times New Roman" w:hAnsi="Times New Roman" w:cs="Times New Roman"/>
+          <w:sz w:val="24"/>
+          <w:szCs w:val="24"/>
+          <w:lang w:val="en-GB"/>
+        </w:rPr>
+        <w:t xml:space="preserve"> App with a keyset to be used for the project.</w:t>
       </w:r>
     </w:p>
     <w:p>
@@ -6582,7 +8025,27 @@
           <w:szCs w:val="24"/>
           <w:lang w:val="en-GB"/>
         </w:rPr>
-        <w:t>Using the publish and subscribe key from the keyset it allowed me to send messages to this keyset from the pi and listen for the messages and requests on the server. Using the debug console I set the channel to Sipify-channel to check for messages being received from the hardware.</w:t>
+        <w:t xml:space="preserve">Using the publish and subscribe key from the keyset it allowed me to send messages to this keyset from the pi and listen for the messages and requests on the server. Using the debug console I set the channel to </w:t>
+      </w:r>
+      <w:proofErr w:type="spellStart"/>
+      <w:r>
+        <w:rPr>
+          <w:rFonts w:ascii="Times New Roman" w:hAnsi="Times New Roman" w:cs="Times New Roman"/>
+          <w:sz w:val="24"/>
+          <w:szCs w:val="24"/>
+          <w:lang w:val="en-GB"/>
+        </w:rPr>
+        <w:t>Sipify</w:t>
+      </w:r>
+      <w:proofErr w:type="spellEnd"/>
+      <w:r>
+        <w:rPr>
+          <w:rFonts w:ascii="Times New Roman" w:hAnsi="Times New Roman" w:cs="Times New Roman"/>
+          <w:sz w:val="24"/>
+          <w:szCs w:val="24"/>
+          <w:lang w:val="en-GB"/>
+        </w:rPr>
+        <w:t>-channel to check for messages being received from the hardware.</w:t>
       </w:r>
     </w:p>
     <w:p>
@@ -6664,7 +8127,67 @@
           <w:szCs w:val="24"/>
           <w:lang w:val="en-GB"/>
         </w:rPr>
-        <w:t xml:space="preserve"> I used the SipifyTestApp in the server to test the connection originally by getting a message to display on the front-end depending on the type of message sent from the hardware. For the LDR I had the front-end display whether or not there was a coffee cup placed on the coaster and for the LED’s I displayed which LED should be activated. For final release I will send the data with the LED message to trigger the appropriate LED. As well as this I will use the data from the LDR to automatically bring the users to the drink selection page once a drink has been registered to have been placed on the coaster. The temperature sensor will be our most crucial sensor which will have its data stored on the database and get displayed for the user on the front-end. Using cron I plan to automatically run the gathering of temperature sensor data every minute to ensure that it gathers the current temperature for users to view in real time.</w:t>
+        <w:t xml:space="preserve"> I used the </w:t>
+      </w:r>
+      <w:proofErr w:type="spellStart"/>
+      <w:r>
+        <w:rPr>
+          <w:rFonts w:ascii="Times New Roman" w:hAnsi="Times New Roman" w:cs="Times New Roman"/>
+          <w:sz w:val="24"/>
+          <w:szCs w:val="24"/>
+          <w:lang w:val="en-GB"/>
+        </w:rPr>
+        <w:t>SipifyTestApp</w:t>
+      </w:r>
+      <w:proofErr w:type="spellEnd"/>
+      <w:r>
+        <w:rPr>
+          <w:rFonts w:ascii="Times New Roman" w:hAnsi="Times New Roman" w:cs="Times New Roman"/>
+          <w:sz w:val="24"/>
+          <w:szCs w:val="24"/>
+          <w:lang w:val="en-GB"/>
+        </w:rPr>
+        <w:t xml:space="preserve"> in the server to test the connection originally by getting a message to display on the front-end depending on the type of message sent from the hardware. For the LDR I had the front-end display </w:t>
+      </w:r>
+      <w:proofErr w:type="gramStart"/>
+      <w:r>
+        <w:rPr>
+          <w:rFonts w:ascii="Times New Roman" w:hAnsi="Times New Roman" w:cs="Times New Roman"/>
+          <w:sz w:val="24"/>
+          <w:szCs w:val="24"/>
+          <w:lang w:val="en-GB"/>
+        </w:rPr>
+        <w:t>whether or not</w:t>
+      </w:r>
+      <w:proofErr w:type="gramEnd"/>
+      <w:r>
+        <w:rPr>
+          <w:rFonts w:ascii="Times New Roman" w:hAnsi="Times New Roman" w:cs="Times New Roman"/>
+          <w:sz w:val="24"/>
+          <w:szCs w:val="24"/>
+          <w:lang w:val="en-GB"/>
+        </w:rPr>
+        <w:t xml:space="preserve"> there was a coffee cup placed on the coaster and for the LED’s I displayed which LED should be activated. For final release I will send the data with the LED message to trigger the appropriate LED. As well as this I will use the data from the LDR to automatically bring the users to the drink selection page once a drink has been registered to have been placed on the coaster. The temperature sensor will be our most crucial sensor which will have its data stored on the database and get displayed for the user on the front-end. Using </w:t>
+      </w:r>
+      <w:proofErr w:type="spellStart"/>
+      <w:r>
+        <w:rPr>
+          <w:rFonts w:ascii="Times New Roman" w:hAnsi="Times New Roman" w:cs="Times New Roman"/>
+          <w:sz w:val="24"/>
+          <w:szCs w:val="24"/>
+          <w:lang w:val="en-GB"/>
+        </w:rPr>
+        <w:t>cron</w:t>
+      </w:r>
+      <w:proofErr w:type="spellEnd"/>
+      <w:r>
+        <w:rPr>
+          <w:rFonts w:ascii="Times New Roman" w:hAnsi="Times New Roman" w:cs="Times New Roman"/>
+          <w:sz w:val="24"/>
+          <w:szCs w:val="24"/>
+          <w:lang w:val="en-GB"/>
+        </w:rPr>
+        <w:t xml:space="preserve"> I plan to automatically run the gathering of temperature sensor data every minute to ensure that it gathers the current temperature for users to view in real time.</w:t>
       </w:r>
     </w:p>
     <w:p>
@@ -6904,8 +8427,16 @@
         <w:rPr>
           <w:color w:val="000000"/>
         </w:rPr>
-        <w:t>Disabling unused gpiopins</w:t>
-      </w:r>
+        <w:t xml:space="preserve">Disabling unused </w:t>
+      </w:r>
+      <w:proofErr w:type="spellStart"/>
+      <w:r>
+        <w:rPr>
+          <w:color w:val="000000"/>
+        </w:rPr>
+        <w:t>gpiopins</w:t>
+      </w:r>
+      <w:proofErr w:type="spellEnd"/>
     </w:p>
     <w:p>
       <w:pPr>
@@ -6919,7 +8450,21 @@
         <w:rPr>
           <w:color w:val="000000"/>
         </w:rPr>
-        <w:t>To enhance the security , I disabled unused GPIO pins in the system. This step minimizes vulnerabilities by preventing unauthorized access or manipulation of the hardware. By limiting access to only essential components, the device's overall security and stability will be significantly improved.</w:t>
+        <w:t xml:space="preserve">To enhance the </w:t>
+      </w:r>
+      <w:proofErr w:type="gramStart"/>
+      <w:r>
+        <w:rPr>
+          <w:color w:val="000000"/>
+        </w:rPr>
+        <w:t>security ,</w:t>
+      </w:r>
+      <w:proofErr w:type="gramEnd"/>
+      <w:r>
+        <w:rPr>
+          <w:color w:val="000000"/>
+        </w:rPr>
+        <w:t xml:space="preserve"> I disabled unused GPIO pins in the system. This step minimizes vulnerabilities by preventing unauthorized access or manipulation of the hardware. By limiting access to only essential components, the device's overall security and stability will be significantly improved.</w:t>
       </w:r>
     </w:p>
     <w:p>
@@ -7210,7 +8755,87 @@
           <w:szCs w:val="24"/>
           <w:lang w:val="en-GB"/>
         </w:rPr>
-        <w:t>For this release I was unfortunately unable to complete the security for pubnub however I will be able to achieve the security using access manager by the final release. Access manager is used for granting access to pubnub channels as a form of security. A user will need a cipher key if they wish to send or receive a message from a channel. Each time a user logins there will be a request sent to generate a token. This token will be used to determine what permissions to give the user, whether they can have read or write access or both. As the admin you will have full control over the permissions for users. These keys are also a secure way of ensuring that a user cannot give themselves unauthorised permissions such as admin access to the project. For our project these keys will be an excellent way of ensuring that no malicious data is sent to the hardware or to the database. It will also allow us to control the add, edit and remove drink functionalities for the barista’s to ensure that only they have access to changing the database for their companies. A regular user wouldn’t require access to these features for general use.</w:t>
+        <w:t xml:space="preserve">For this release I was unfortunately unable to complete the security for </w:t>
+      </w:r>
+      <w:proofErr w:type="spellStart"/>
+      <w:r>
+        <w:rPr>
+          <w:rFonts w:ascii="Times New Roman" w:hAnsi="Times New Roman" w:cs="Times New Roman"/>
+          <w:sz w:val="24"/>
+          <w:szCs w:val="24"/>
+          <w:lang w:val="en-GB"/>
+        </w:rPr>
+        <w:t>pubnub</w:t>
+      </w:r>
+      <w:proofErr w:type="spellEnd"/>
+      <w:r>
+        <w:rPr>
+          <w:rFonts w:ascii="Times New Roman" w:hAnsi="Times New Roman" w:cs="Times New Roman"/>
+          <w:sz w:val="24"/>
+          <w:szCs w:val="24"/>
+          <w:lang w:val="en-GB"/>
+        </w:rPr>
+        <w:t xml:space="preserve"> however I will be able to achieve the security using access manager by the final release. Access manager is used for granting access to </w:t>
+      </w:r>
+      <w:proofErr w:type="spellStart"/>
+      <w:r>
+        <w:rPr>
+          <w:rFonts w:ascii="Times New Roman" w:hAnsi="Times New Roman" w:cs="Times New Roman"/>
+          <w:sz w:val="24"/>
+          <w:szCs w:val="24"/>
+          <w:lang w:val="en-GB"/>
+        </w:rPr>
+        <w:t>pubnub</w:t>
+      </w:r>
+      <w:proofErr w:type="spellEnd"/>
+      <w:r>
+        <w:rPr>
+          <w:rFonts w:ascii="Times New Roman" w:hAnsi="Times New Roman" w:cs="Times New Roman"/>
+          <w:sz w:val="24"/>
+          <w:szCs w:val="24"/>
+          <w:lang w:val="en-GB"/>
+        </w:rPr>
+        <w:t xml:space="preserve"> channels as a form of security. A user will need a cipher key if they wish to send or receive a message from a channel. Each time a </w:t>
+      </w:r>
+      <w:proofErr w:type="gramStart"/>
+      <w:r>
+        <w:rPr>
+          <w:rFonts w:ascii="Times New Roman" w:hAnsi="Times New Roman" w:cs="Times New Roman"/>
+          <w:sz w:val="24"/>
+          <w:szCs w:val="24"/>
+          <w:lang w:val="en-GB"/>
+        </w:rPr>
+        <w:t>user logins</w:t>
+      </w:r>
+      <w:proofErr w:type="gramEnd"/>
+      <w:r>
+        <w:rPr>
+          <w:rFonts w:ascii="Times New Roman" w:hAnsi="Times New Roman" w:cs="Times New Roman"/>
+          <w:sz w:val="24"/>
+          <w:szCs w:val="24"/>
+          <w:lang w:val="en-GB"/>
+        </w:rPr>
+        <w:t xml:space="preserve"> there will be a request sent to generate a token. This token will be used to determine what permissions to give the user, whether they can have read or write access or both. As the admin you will have full control over the permissions for users. These keys are also a secure way of ensuring that a user cannot give themselves unauthorised permissions such as admin access to the project. For our project these keys will be an excellent way of ensuring that no malicious data is sent to the hardware or to the database. It will also allow us to control the add, edit and remove drink functionalities for the </w:t>
+      </w:r>
+      <w:proofErr w:type="gramStart"/>
+      <w:r>
+        <w:rPr>
+          <w:rFonts w:ascii="Times New Roman" w:hAnsi="Times New Roman" w:cs="Times New Roman"/>
+          <w:sz w:val="24"/>
+          <w:szCs w:val="24"/>
+          <w:lang w:val="en-GB"/>
+        </w:rPr>
+        <w:t>barista’s</w:t>
+      </w:r>
+      <w:proofErr w:type="gramEnd"/>
+      <w:r>
+        <w:rPr>
+          <w:rFonts w:ascii="Times New Roman" w:hAnsi="Times New Roman" w:cs="Times New Roman"/>
+          <w:sz w:val="24"/>
+          <w:szCs w:val="24"/>
+          <w:lang w:val="en-GB"/>
+        </w:rPr>
+        <w:t xml:space="preserve"> to ensure that only they have access to changing the database for their companies. A regular user wouldn’t require access to these features for general use.</w:t>
       </w:r>
     </w:p>
     <w:p>
@@ -7297,7 +8922,25 @@
           <w:sz w:val="24"/>
           <w:szCs w:val="24"/>
         </w:rPr>
-        <w:t xml:space="preserve">I enabled the network access to allow any IP Address to connect this will allow my team members to connect, and I also added the IP address of our server. Within the database access, I created an admin user for myself and added in my team members as users with read and write access to the database. A username and password is required to gain connection to the database on MongoDB Atlas. </w:t>
+        <w:t xml:space="preserve">I enabled the network access to allow any IP Address to connect this will allow my team members to connect, and I also added the IP address of our server. Within the database access, I created an admin user for myself and added in my team members as users with read and write access to the database. A username and password </w:t>
+      </w:r>
+      <w:proofErr w:type="gramStart"/>
+      <w:r>
+        <w:rPr>
+          <w:rFonts w:ascii="Times New Roman" w:hAnsi="Times New Roman" w:cs="Times New Roman"/>
+          <w:sz w:val="24"/>
+          <w:szCs w:val="24"/>
+        </w:rPr>
+        <w:t>is</w:t>
+      </w:r>
+      <w:proofErr w:type="gramEnd"/>
+      <w:r>
+        <w:rPr>
+          <w:rFonts w:ascii="Times New Roman" w:hAnsi="Times New Roman" w:cs="Times New Roman"/>
+          <w:sz w:val="24"/>
+          <w:szCs w:val="24"/>
+        </w:rPr>
+        <w:t xml:space="preserve"> required to gain connection to the database on MongoDB Atlas. </w:t>
       </w:r>
     </w:p>
     <w:p>
@@ -7465,7 +9108,27 @@
           <w:szCs w:val="24"/>
           <w:lang w:val="en-GB"/>
         </w:rPr>
-        <w:t xml:space="preserve">I added in the database connection string into the .env file, and called the database URI in the app.py file.  </w:t>
+        <w:t xml:space="preserve">I added in the database connection string into the .env </w:t>
+      </w:r>
+      <w:proofErr w:type="gramStart"/>
+      <w:r>
+        <w:rPr>
+          <w:rFonts w:ascii="Times New Roman" w:hAnsi="Times New Roman" w:cs="Times New Roman"/>
+          <w:sz w:val="24"/>
+          <w:szCs w:val="24"/>
+          <w:lang w:val="en-GB"/>
+        </w:rPr>
+        <w:t>file, and</w:t>
+      </w:r>
+      <w:proofErr w:type="gramEnd"/>
+      <w:r>
+        <w:rPr>
+          <w:rFonts w:ascii="Times New Roman" w:hAnsi="Times New Roman" w:cs="Times New Roman"/>
+          <w:sz w:val="24"/>
+          <w:szCs w:val="24"/>
+          <w:lang w:val="en-GB"/>
+        </w:rPr>
+        <w:t xml:space="preserve"> called the database URI in the app.py file.  </w:t>
       </w:r>
     </w:p>
     <w:p>
@@ -7509,36 +9172,176 @@
           <w:szCs w:val="24"/>
           <w:lang w:val="en-GB"/>
         </w:rPr>
-        <w:t xml:space="preserve">I begun working with the database </w:t>
-      </w:r>
-      <w:r>
-        <w:rPr>
-          <w:rFonts w:ascii="Times New Roman" w:hAnsi="Times New Roman" w:cs="Times New Roman"/>
-          <w:sz w:val="24"/>
-          <w:szCs w:val="24"/>
-          <w:lang w:val="en-GB"/>
-        </w:rPr>
-        <w:t xml:space="preserve">on MongoDB Compass, I decided to get functions working like displaying all drinks and allowing the user to select a drink and input temperature, before moving on to MongoDB Atlas. Some issues I had within using compass was getting used to the code for Mongoengine, between the MongoDB documentation and the videos on Moodle it was difficult to figure out whether to use pymongo or Mongoengine. It took some time to get used to working with Mongoengine and after a while I realised Mongoengine was far easier to work with and made the most sense to me, so I decided to stick with it for bringing in and displaying the data on the Flask App. </w:t>
-      </w:r>
-    </w:p>
-    <w:p>
-      <w:pPr>
-        <w:spacing w:line="360" w:lineRule="auto"/>
-        <w:rPr>
-          <w:rFonts w:ascii="Times New Roman" w:hAnsi="Times New Roman" w:cs="Times New Roman"/>
-          <w:sz w:val="24"/>
-          <w:szCs w:val="24"/>
-          <w:lang w:val="en-GB"/>
-        </w:rPr>
-      </w:pPr>
-      <w:r>
-        <w:rPr>
-          <w:rFonts w:ascii="Times New Roman" w:hAnsi="Times New Roman" w:cs="Times New Roman"/>
-          <w:sz w:val="24"/>
-          <w:szCs w:val="24"/>
-          <w:lang w:val="en-GB"/>
-        </w:rPr>
-        <w:t>I was having a few problems with the authentication on MongoDB Atlas, first of all I was getting a “bad auth” error. To fix this I created a new admin user with a new password, the next issue was once the error had gone there w</w:t>
+        <w:t xml:space="preserve">I </w:t>
+      </w:r>
+      <w:proofErr w:type="spellStart"/>
+      <w:r>
+        <w:rPr>
+          <w:rFonts w:ascii="Times New Roman" w:hAnsi="Times New Roman" w:cs="Times New Roman"/>
+          <w:sz w:val="24"/>
+          <w:szCs w:val="24"/>
+          <w:lang w:val="en-GB"/>
+        </w:rPr>
+        <w:t>begun</w:t>
+      </w:r>
+      <w:proofErr w:type="spellEnd"/>
+      <w:r>
+        <w:rPr>
+          <w:rFonts w:ascii="Times New Roman" w:hAnsi="Times New Roman" w:cs="Times New Roman"/>
+          <w:sz w:val="24"/>
+          <w:szCs w:val="24"/>
+          <w:lang w:val="en-GB"/>
+        </w:rPr>
+        <w:t xml:space="preserve"> working with the database </w:t>
+      </w:r>
+      <w:r>
+        <w:rPr>
+          <w:rFonts w:ascii="Times New Roman" w:hAnsi="Times New Roman" w:cs="Times New Roman"/>
+          <w:sz w:val="24"/>
+          <w:szCs w:val="24"/>
+          <w:lang w:val="en-GB"/>
+        </w:rPr>
+        <w:t xml:space="preserve">on MongoDB Compass, I decided to get functions working like displaying all drinks and allowing the user to select a drink and input temperature, before moving on to MongoDB Atlas. Some issues I had within using compass was getting used to the code for </w:t>
+      </w:r>
+      <w:proofErr w:type="spellStart"/>
+      <w:r>
+        <w:rPr>
+          <w:rFonts w:ascii="Times New Roman" w:hAnsi="Times New Roman" w:cs="Times New Roman"/>
+          <w:sz w:val="24"/>
+          <w:szCs w:val="24"/>
+          <w:lang w:val="en-GB"/>
+        </w:rPr>
+        <w:t>Mongoengine</w:t>
+      </w:r>
+      <w:proofErr w:type="spellEnd"/>
+      <w:r>
+        <w:rPr>
+          <w:rFonts w:ascii="Times New Roman" w:hAnsi="Times New Roman" w:cs="Times New Roman"/>
+          <w:sz w:val="24"/>
+          <w:szCs w:val="24"/>
+          <w:lang w:val="en-GB"/>
+        </w:rPr>
+        <w:t xml:space="preserve">, between the MongoDB documentation and the videos on Moodle it was difficult to figure out whether to use </w:t>
+      </w:r>
+      <w:proofErr w:type="spellStart"/>
+      <w:r>
+        <w:rPr>
+          <w:rFonts w:ascii="Times New Roman" w:hAnsi="Times New Roman" w:cs="Times New Roman"/>
+          <w:sz w:val="24"/>
+          <w:szCs w:val="24"/>
+          <w:lang w:val="en-GB"/>
+        </w:rPr>
+        <w:t>pymongo</w:t>
+      </w:r>
+      <w:proofErr w:type="spellEnd"/>
+      <w:r>
+        <w:rPr>
+          <w:rFonts w:ascii="Times New Roman" w:hAnsi="Times New Roman" w:cs="Times New Roman"/>
+          <w:sz w:val="24"/>
+          <w:szCs w:val="24"/>
+          <w:lang w:val="en-GB"/>
+        </w:rPr>
+        <w:t xml:space="preserve"> or </w:t>
+      </w:r>
+      <w:proofErr w:type="spellStart"/>
+      <w:r>
+        <w:rPr>
+          <w:rFonts w:ascii="Times New Roman" w:hAnsi="Times New Roman" w:cs="Times New Roman"/>
+          <w:sz w:val="24"/>
+          <w:szCs w:val="24"/>
+          <w:lang w:val="en-GB"/>
+        </w:rPr>
+        <w:t>Mongoengine</w:t>
+      </w:r>
+      <w:proofErr w:type="spellEnd"/>
+      <w:r>
+        <w:rPr>
+          <w:rFonts w:ascii="Times New Roman" w:hAnsi="Times New Roman" w:cs="Times New Roman"/>
+          <w:sz w:val="24"/>
+          <w:szCs w:val="24"/>
+          <w:lang w:val="en-GB"/>
+        </w:rPr>
+        <w:t xml:space="preserve">. It took some time to get used to working with </w:t>
+      </w:r>
+      <w:proofErr w:type="spellStart"/>
+      <w:r>
+        <w:rPr>
+          <w:rFonts w:ascii="Times New Roman" w:hAnsi="Times New Roman" w:cs="Times New Roman"/>
+          <w:sz w:val="24"/>
+          <w:szCs w:val="24"/>
+          <w:lang w:val="en-GB"/>
+        </w:rPr>
+        <w:t>Mongoengine</w:t>
+      </w:r>
+      <w:proofErr w:type="spellEnd"/>
+      <w:r>
+        <w:rPr>
+          <w:rFonts w:ascii="Times New Roman" w:hAnsi="Times New Roman" w:cs="Times New Roman"/>
+          <w:sz w:val="24"/>
+          <w:szCs w:val="24"/>
+          <w:lang w:val="en-GB"/>
+        </w:rPr>
+        <w:t xml:space="preserve"> and after a while I realised </w:t>
+      </w:r>
+      <w:proofErr w:type="spellStart"/>
+      <w:r>
+        <w:rPr>
+          <w:rFonts w:ascii="Times New Roman" w:hAnsi="Times New Roman" w:cs="Times New Roman"/>
+          <w:sz w:val="24"/>
+          <w:szCs w:val="24"/>
+          <w:lang w:val="en-GB"/>
+        </w:rPr>
+        <w:t>Mongoengine</w:t>
+      </w:r>
+      <w:proofErr w:type="spellEnd"/>
+      <w:r>
+        <w:rPr>
+          <w:rFonts w:ascii="Times New Roman" w:hAnsi="Times New Roman" w:cs="Times New Roman"/>
+          <w:sz w:val="24"/>
+          <w:szCs w:val="24"/>
+          <w:lang w:val="en-GB"/>
+        </w:rPr>
+        <w:t xml:space="preserve"> was far easier to work with and made the most sense to me, so I decided to stick with it for bringing in and displaying the data on the Flask App. </w:t>
+      </w:r>
+    </w:p>
+    <w:p>
+      <w:pPr>
+        <w:spacing w:line="360" w:lineRule="auto"/>
+        <w:rPr>
+          <w:rFonts w:ascii="Times New Roman" w:hAnsi="Times New Roman" w:cs="Times New Roman"/>
+          <w:sz w:val="24"/>
+          <w:szCs w:val="24"/>
+          <w:lang w:val="en-GB"/>
+        </w:rPr>
+      </w:pPr>
+      <w:r>
+        <w:rPr>
+          <w:rFonts w:ascii="Times New Roman" w:hAnsi="Times New Roman" w:cs="Times New Roman"/>
+          <w:sz w:val="24"/>
+          <w:szCs w:val="24"/>
+          <w:lang w:val="en-GB"/>
+        </w:rPr>
+        <w:t xml:space="preserve">I was having a few problems with the authentication on MongoDB Atlas, </w:t>
+      </w:r>
+      <w:proofErr w:type="gramStart"/>
+      <w:r>
+        <w:rPr>
+          <w:rFonts w:ascii="Times New Roman" w:hAnsi="Times New Roman" w:cs="Times New Roman"/>
+          <w:sz w:val="24"/>
+          <w:szCs w:val="24"/>
+          <w:lang w:val="en-GB"/>
+        </w:rPr>
+        <w:t>first of all</w:t>
+      </w:r>
+      <w:proofErr w:type="gramEnd"/>
+      <w:r>
+        <w:rPr>
+          <w:rFonts w:ascii="Times New Roman" w:hAnsi="Times New Roman" w:cs="Times New Roman"/>
+          <w:sz w:val="24"/>
+          <w:szCs w:val="24"/>
+          <w:lang w:val="en-GB"/>
+        </w:rPr>
+        <w:t xml:space="preserve"> I was getting a “bad auth” error. To fix this I created a new admin user with a new password, the next issue was once the error had gone there w</w:t>
       </w:r>
       <w:r>
         <w:rPr>
@@ -7719,7 +9522,25 @@
           <w:sz w:val="24"/>
           <w:szCs w:val="24"/>
         </w:rPr>
-        <w:t xml:space="preserve">It was essential that security was in place for the AWS instance so that an unauthorised user does not gain access and destroy the server. As I was creating the instance I created a key pair so that it removed the need of a username and password and provides a much tighter security as a user would need the private key to access the server. To test this I attempted to login as ubuntu to access the server without the private key and my access was immediately denied. </w:t>
+        <w:t xml:space="preserve">It was essential that security was in place for the AWS instance so that an unauthorised user does not gain access and destroy the server. As I was creating the instance I created a key pair so that it removed the need of a username and password and provides a much tighter security as a user would need the private key to access the server. To test </w:t>
+      </w:r>
+      <w:proofErr w:type="gramStart"/>
+      <w:r>
+        <w:rPr>
+          <w:rFonts w:ascii="Times New Roman" w:hAnsi="Times New Roman" w:cs="Times New Roman"/>
+          <w:sz w:val="24"/>
+          <w:szCs w:val="24"/>
+        </w:rPr>
+        <w:t>this</w:t>
+      </w:r>
+      <w:proofErr w:type="gramEnd"/>
+      <w:r>
+        <w:rPr>
+          <w:rFonts w:ascii="Times New Roman" w:hAnsi="Times New Roman" w:cs="Times New Roman"/>
+          <w:sz w:val="24"/>
+          <w:szCs w:val="24"/>
+        </w:rPr>
+        <w:t xml:space="preserve"> I attempted to login as ubuntu to access the server without the private key and my access was immediately denied. </w:t>
       </w:r>
     </w:p>
     <w:p>
@@ -7802,7 +9623,43 @@
           <w:sz w:val="24"/>
           <w:szCs w:val="24"/>
         </w:rPr>
-        <w:t xml:space="preserve">To test the correct connection I attached the .ppk file that allowed PuTTY to recognise the private key and was able to successfully SSH into the instance. </w:t>
+        <w:t xml:space="preserve">To test the correct </w:t>
+      </w:r>
+      <w:proofErr w:type="gramStart"/>
+      <w:r>
+        <w:rPr>
+          <w:rFonts w:ascii="Times New Roman" w:hAnsi="Times New Roman" w:cs="Times New Roman"/>
+          <w:sz w:val="24"/>
+          <w:szCs w:val="24"/>
+        </w:rPr>
+        <w:t>connection</w:t>
+      </w:r>
+      <w:proofErr w:type="gramEnd"/>
+      <w:r>
+        <w:rPr>
+          <w:rFonts w:ascii="Times New Roman" w:hAnsi="Times New Roman" w:cs="Times New Roman"/>
+          <w:sz w:val="24"/>
+          <w:szCs w:val="24"/>
+        </w:rPr>
+        <w:t xml:space="preserve"> I attached the .</w:t>
+      </w:r>
+      <w:proofErr w:type="spellStart"/>
+      <w:r>
+        <w:rPr>
+          <w:rFonts w:ascii="Times New Roman" w:hAnsi="Times New Roman" w:cs="Times New Roman"/>
+          <w:sz w:val="24"/>
+          <w:szCs w:val="24"/>
+        </w:rPr>
+        <w:t>ppk</w:t>
+      </w:r>
+      <w:proofErr w:type="spellEnd"/>
+      <w:r>
+        <w:rPr>
+          <w:rFonts w:ascii="Times New Roman" w:hAnsi="Times New Roman" w:cs="Times New Roman"/>
+          <w:sz w:val="24"/>
+          <w:szCs w:val="24"/>
+        </w:rPr>
+        <w:t xml:space="preserve"> file that allowed PuTTY to recognise the private key and was able to successfully SSH into the instance. </w:t>
       </w:r>
     </w:p>
     <w:p>
@@ -8040,7 +9897,187 @@
           <w:szCs w:val="24"/>
           <w:lang w:val="en-GB"/>
         </w:rPr>
-        <w:t>While data is at rest on the raspberry pi, it is secured behind a username and password to access the pi. Without these login credentials access cannot be granted into the pi which manages the data. When the data is in transit between the hardware and the server a message is published to pubnub which acts as the in-between for the hardware and server. Pubnub will be secured using auth keys with access manager to ensure that the user has the appropriate permissions to be publishing messages to the Sipify-channel. Once the message is received on pubnub the server will be subscribed to Sipify-channel listening for messages and receive the message securely. Once the data is resting on the server it is secured with the key pair assigned to the cloud server. Without the private key, a user cannot access the server. The server has deployed the project which is secured with an SSL certificate to ensure https so that users can access the front-end securely. The temperature data will be secured in transit from the server with user access on the database. Similar to pubnub only certain users will have access to send data. The drinks from the database is sent securely with a combination of user access and the secure connection provided from the SSL certificate. When the user input data is sent to the server it is sent using a POST request so that the data in transit is secure. The server then sends the drink_status data to the database to be stored where it will be secured at rest by the user permissions that are stored as mentioned previously. This data is then sent to the front-end as they are redirected to the barista page.</w:t>
+        <w:t xml:space="preserve">While data is at rest on the raspberry pi, it is secured behind a username and password to access the pi. Without these login credentials access cannot be granted into the pi which manages the data. When the data is in transit between the hardware and the server a message is published to </w:t>
+      </w:r>
+      <w:proofErr w:type="spellStart"/>
+      <w:r>
+        <w:rPr>
+          <w:rFonts w:ascii="Times New Roman" w:hAnsi="Times New Roman" w:cs="Times New Roman"/>
+          <w:sz w:val="24"/>
+          <w:szCs w:val="24"/>
+          <w:lang w:val="en-GB"/>
+        </w:rPr>
+        <w:t>pubnub</w:t>
+      </w:r>
+      <w:proofErr w:type="spellEnd"/>
+      <w:r>
+        <w:rPr>
+          <w:rFonts w:ascii="Times New Roman" w:hAnsi="Times New Roman" w:cs="Times New Roman"/>
+          <w:sz w:val="24"/>
+          <w:szCs w:val="24"/>
+          <w:lang w:val="en-GB"/>
+        </w:rPr>
+        <w:t xml:space="preserve"> which acts as the in-between for the hardware and server. </w:t>
+      </w:r>
+      <w:proofErr w:type="spellStart"/>
+      <w:r>
+        <w:rPr>
+          <w:rFonts w:ascii="Times New Roman" w:hAnsi="Times New Roman" w:cs="Times New Roman"/>
+          <w:sz w:val="24"/>
+          <w:szCs w:val="24"/>
+          <w:lang w:val="en-GB"/>
+        </w:rPr>
+        <w:t>Pubnub</w:t>
+      </w:r>
+      <w:proofErr w:type="spellEnd"/>
+      <w:r>
+        <w:rPr>
+          <w:rFonts w:ascii="Times New Roman" w:hAnsi="Times New Roman" w:cs="Times New Roman"/>
+          <w:sz w:val="24"/>
+          <w:szCs w:val="24"/>
+          <w:lang w:val="en-GB"/>
+        </w:rPr>
+        <w:t xml:space="preserve"> will be secured using auth keys with access manager to ensure that the user has the appropriate permissions to be publishing messages to the </w:t>
+      </w:r>
+      <w:proofErr w:type="spellStart"/>
+      <w:r>
+        <w:rPr>
+          <w:rFonts w:ascii="Times New Roman" w:hAnsi="Times New Roman" w:cs="Times New Roman"/>
+          <w:sz w:val="24"/>
+          <w:szCs w:val="24"/>
+          <w:lang w:val="en-GB"/>
+        </w:rPr>
+        <w:t>Sipify</w:t>
+      </w:r>
+      <w:proofErr w:type="spellEnd"/>
+      <w:r>
+        <w:rPr>
+          <w:rFonts w:ascii="Times New Roman" w:hAnsi="Times New Roman" w:cs="Times New Roman"/>
+          <w:sz w:val="24"/>
+          <w:szCs w:val="24"/>
+          <w:lang w:val="en-GB"/>
+        </w:rPr>
+        <w:t xml:space="preserve">-channel. Once the message is received on </w:t>
+      </w:r>
+      <w:proofErr w:type="spellStart"/>
+      <w:r>
+        <w:rPr>
+          <w:rFonts w:ascii="Times New Roman" w:hAnsi="Times New Roman" w:cs="Times New Roman"/>
+          <w:sz w:val="24"/>
+          <w:szCs w:val="24"/>
+          <w:lang w:val="en-GB"/>
+        </w:rPr>
+        <w:t>pubnub</w:t>
+      </w:r>
+      <w:proofErr w:type="spellEnd"/>
+      <w:r>
+        <w:rPr>
+          <w:rFonts w:ascii="Times New Roman" w:hAnsi="Times New Roman" w:cs="Times New Roman"/>
+          <w:sz w:val="24"/>
+          <w:szCs w:val="24"/>
+          <w:lang w:val="en-GB"/>
+        </w:rPr>
+        <w:t xml:space="preserve"> the server will be subscribed to </w:t>
+      </w:r>
+      <w:proofErr w:type="spellStart"/>
+      <w:r>
+        <w:rPr>
+          <w:rFonts w:ascii="Times New Roman" w:hAnsi="Times New Roman" w:cs="Times New Roman"/>
+          <w:sz w:val="24"/>
+          <w:szCs w:val="24"/>
+          <w:lang w:val="en-GB"/>
+        </w:rPr>
+        <w:t>Sipify</w:t>
+      </w:r>
+      <w:proofErr w:type="spellEnd"/>
+      <w:r>
+        <w:rPr>
+          <w:rFonts w:ascii="Times New Roman" w:hAnsi="Times New Roman" w:cs="Times New Roman"/>
+          <w:sz w:val="24"/>
+          <w:szCs w:val="24"/>
+          <w:lang w:val="en-GB"/>
+        </w:rPr>
+        <w:t xml:space="preserve">-channel listening for messages and receive the message securely. Once the data is resting on the server it is secured with the key pair assigned to the cloud server. Without the private key, a user cannot access the server. The server has deployed the project which is secured with an SSL certificate to ensure https so that users can access the front-end securely. The temperature data will be secured in transit from the server with user access on the database. </w:t>
+      </w:r>
+      <w:proofErr w:type="gramStart"/>
+      <w:r>
+        <w:rPr>
+          <w:rFonts w:ascii="Times New Roman" w:hAnsi="Times New Roman" w:cs="Times New Roman"/>
+          <w:sz w:val="24"/>
+          <w:szCs w:val="24"/>
+          <w:lang w:val="en-GB"/>
+        </w:rPr>
+        <w:t>Similar to</w:t>
+      </w:r>
+      <w:proofErr w:type="gramEnd"/>
+      <w:r>
+        <w:rPr>
+          <w:rFonts w:ascii="Times New Roman" w:hAnsi="Times New Roman" w:cs="Times New Roman"/>
+          <w:sz w:val="24"/>
+          <w:szCs w:val="24"/>
+          <w:lang w:val="en-GB"/>
+        </w:rPr>
+        <w:t xml:space="preserve"> </w:t>
+      </w:r>
+      <w:proofErr w:type="spellStart"/>
+      <w:r>
+        <w:rPr>
+          <w:rFonts w:ascii="Times New Roman" w:hAnsi="Times New Roman" w:cs="Times New Roman"/>
+          <w:sz w:val="24"/>
+          <w:szCs w:val="24"/>
+          <w:lang w:val="en-GB"/>
+        </w:rPr>
+        <w:t>pubnub</w:t>
+      </w:r>
+      <w:proofErr w:type="spellEnd"/>
+      <w:r>
+        <w:rPr>
+          <w:rFonts w:ascii="Times New Roman" w:hAnsi="Times New Roman" w:cs="Times New Roman"/>
+          <w:sz w:val="24"/>
+          <w:szCs w:val="24"/>
+          <w:lang w:val="en-GB"/>
+        </w:rPr>
+        <w:t xml:space="preserve"> only certain users will have access to send data. The </w:t>
+      </w:r>
+      <w:proofErr w:type="gramStart"/>
+      <w:r>
+        <w:rPr>
+          <w:rFonts w:ascii="Times New Roman" w:hAnsi="Times New Roman" w:cs="Times New Roman"/>
+          <w:sz w:val="24"/>
+          <w:szCs w:val="24"/>
+          <w:lang w:val="en-GB"/>
+        </w:rPr>
+        <w:t>drinks</w:t>
+      </w:r>
+      <w:proofErr w:type="gramEnd"/>
+      <w:r>
+        <w:rPr>
+          <w:rFonts w:ascii="Times New Roman" w:hAnsi="Times New Roman" w:cs="Times New Roman"/>
+          <w:sz w:val="24"/>
+          <w:szCs w:val="24"/>
+          <w:lang w:val="en-GB"/>
+        </w:rPr>
+        <w:t xml:space="preserve"> from the database is sent securely with a combination of user access and the secure connection provided from the SSL certificate. When the user input data is sent to the server it is sent using a POST request so that the data in transit is secure. The server then sends the </w:t>
+      </w:r>
+      <w:proofErr w:type="spellStart"/>
+      <w:r>
+        <w:rPr>
+          <w:rFonts w:ascii="Times New Roman" w:hAnsi="Times New Roman" w:cs="Times New Roman"/>
+          <w:sz w:val="24"/>
+          <w:szCs w:val="24"/>
+          <w:lang w:val="en-GB"/>
+        </w:rPr>
+        <w:t>drink_status</w:t>
+      </w:r>
+      <w:proofErr w:type="spellEnd"/>
+      <w:r>
+        <w:rPr>
+          <w:rFonts w:ascii="Times New Roman" w:hAnsi="Times New Roman" w:cs="Times New Roman"/>
+          <w:sz w:val="24"/>
+          <w:szCs w:val="24"/>
+          <w:lang w:val="en-GB"/>
+        </w:rPr>
+        <w:t xml:space="preserve"> data to the database to be stored where it will be secured at rest by the user permissions that are stored as mentioned previously. This data is then sent to the front-end as they are redirected to the barista page.</w:t>
       </w:r>
     </w:p>
     <w:p/>

</xml_diff>